<commit_message>
Project Assessment and Control Process draft v0.1
</commit_message>
<xml_diff>
--- a/Docs/Processes/Project Assessment and Control Process.docx
+++ b/Docs/Processes/Project Assessment and Control Process.docx
@@ -226,13 +226,31 @@
                         <w:lang w:val="en-GB"/>
                       </w:rPr>
                     </w:pPr>
+                    <w:proofErr w:type="spellStart"/>
                     <w:r>
                       <w:rPr>
                         <w:color w:val="4F81BD" w:themeColor="accent1"/>
                         <w:lang w:val="en-GB"/>
                       </w:rPr>
-                      <w:t>Rui Ganhoto</w:t>
+                      <w:t>Rui</w:t>
                     </w:r>
+                    <w:proofErr w:type="spellEnd"/>
+                    <w:r>
+                      <w:rPr>
+                        <w:color w:val="4F81BD" w:themeColor="accent1"/>
+                        <w:lang w:val="en-GB"/>
+                      </w:rPr>
+                      <w:t xml:space="preserve"> </w:t>
+                    </w:r>
+                    <w:proofErr w:type="spellStart"/>
+                    <w:r>
+                      <w:rPr>
+                        <w:color w:val="4F81BD" w:themeColor="accent1"/>
+                        <w:lang w:val="en-GB"/>
+                      </w:rPr>
+                      <w:t>Ganhoto</w:t>
+                    </w:r>
+                    <w:proofErr w:type="spellEnd"/>
                   </w:p>
                 </w:sdtContent>
               </w:sdt>
@@ -974,11 +992,7 @@
       </w:sdtContent>
     </w:sdt>
     <w:p>
-      <w:pPr>
-        <w:rPr>
-          <w:lang w:val="en-GB"/>
-        </w:rPr>
-      </w:pPr>
+      <w:proofErr w:type="spellStart"/>
       <w:r>
         <w:rPr>
           <w:rFonts w:asciiTheme="majorHAnsi" w:eastAsiaTheme="majorEastAsia" w:hAnsiTheme="majorHAnsi" w:cstheme="majorBidi"/>
@@ -987,17 +1001,12 @@
           <w:color w:val="365F91" w:themeColor="accent1" w:themeShade="BF"/>
           <w:sz w:val="28"/>
           <w:szCs w:val="28"/>
-          <w:lang w:val="en-GB"/>
         </w:rPr>
         <w:t>Images</w:t>
       </w:r>
+      <w:proofErr w:type="spellEnd"/>
     </w:p>
     <w:p>
-      <w:pPr>
-        <w:rPr>
-          <w:lang w:val="en-GB"/>
-        </w:rPr>
-      </w:pPr>
       <w:r>
         <w:rPr>
           <w:lang w:val="en-GB"/>
@@ -1005,9 +1014,6 @@
         <w:fldChar w:fldCharType="begin"/>
       </w:r>
       <w:r>
-        <w:rPr>
-          <w:lang w:val="en-GB"/>
-        </w:rPr>
         <w:instrText xml:space="preserve"> TOC \h \z \c "Figure" </w:instrText>
       </w:r>
       <w:r>
@@ -1021,7 +1027,6 @@
           <w:b/>
           <w:bCs/>
           <w:noProof/>
-          <w:lang w:val="en-GB"/>
         </w:rPr>
         <w:t>Não foi encontrada nenhuma entrada do índice de ilustrações.</w:t>
       </w:r>
@@ -1455,12 +1460,28 @@
                 <w:lang w:val="en-GB"/>
               </w:rPr>
             </w:pPr>
-            <w:r>
-              <w:rPr>
-                <w:lang w:val="en-GB"/>
-              </w:rPr>
-              <w:t>Rui Ganhoto</w:t>
-            </w:r>
+            <w:proofErr w:type="spellStart"/>
+            <w:r>
+              <w:rPr>
+                <w:lang w:val="en-GB"/>
+              </w:rPr>
+              <w:t>Rui</w:t>
+            </w:r>
+            <w:proofErr w:type="spellEnd"/>
+            <w:r>
+              <w:rPr>
+                <w:lang w:val="en-GB"/>
+              </w:rPr>
+              <w:t xml:space="preserve"> </w:t>
+            </w:r>
+            <w:proofErr w:type="spellStart"/>
+            <w:r>
+              <w:rPr>
+                <w:lang w:val="en-GB"/>
+              </w:rPr>
+              <w:t>Ganhoto</w:t>
+            </w:r>
+            <w:proofErr w:type="spellEnd"/>
           </w:p>
         </w:tc>
         <w:tc>
@@ -1555,6 +1576,12 @@
                 <w:lang w:val="en-GB"/>
               </w:rPr>
             </w:pPr>
+            <w:r>
+              <w:rPr>
+                <w:lang w:val="en-GB"/>
+              </w:rPr>
+              <w:t>David Silva</w:t>
+            </w:r>
           </w:p>
         </w:tc>
         <w:tc>
@@ -1569,6 +1596,12 @@
                 <w:lang w:val="en-GB"/>
               </w:rPr>
             </w:pPr>
+            <w:r>
+              <w:rPr>
+                <w:lang w:val="en-GB"/>
+              </w:rPr>
+              <w:t>a21170222@alunos.isec.pt</w:t>
+            </w:r>
           </w:p>
         </w:tc>
         <w:tc>
@@ -1824,9 +1857,17 @@
         <w:rPr>
           <w:lang w:val="en-GB"/>
         </w:rPr>
-        <w:t>: List of Contribuitors</w:t>
+        <w:t xml:space="preserve">: List of </w:t>
+      </w:r>
+      <w:proofErr w:type="spellStart"/>
+      <w:r>
+        <w:rPr>
+          <w:lang w:val="en-GB"/>
+        </w:rPr>
+        <w:t>Contribuitors</w:t>
       </w:r>
       <w:bookmarkEnd w:id="0"/>
+      <w:proofErr w:type="spellEnd"/>
     </w:p>
     <w:p>
       <w:pPr>
@@ -2106,12 +2147,28 @@
                 <w:lang w:val="en-GB"/>
               </w:rPr>
             </w:pPr>
-            <w:r>
-              <w:rPr>
-                <w:lang w:val="en-GB"/>
-              </w:rPr>
-              <w:t>Rui Ganhoto</w:t>
-            </w:r>
+            <w:proofErr w:type="spellStart"/>
+            <w:r>
+              <w:rPr>
+                <w:lang w:val="en-GB"/>
+              </w:rPr>
+              <w:t>Rui</w:t>
+            </w:r>
+            <w:proofErr w:type="spellEnd"/>
+            <w:r>
+              <w:rPr>
+                <w:lang w:val="en-GB"/>
+              </w:rPr>
+              <w:t xml:space="preserve"> </w:t>
+            </w:r>
+            <w:proofErr w:type="spellStart"/>
+            <w:r>
+              <w:rPr>
+                <w:lang w:val="en-GB"/>
+              </w:rPr>
+              <w:t>Ganhoto</w:t>
+            </w:r>
+            <w:proofErr w:type="spellEnd"/>
           </w:p>
         </w:tc>
         <w:tc>
@@ -2175,20 +2232,104 @@
             <w:tcW w:w="1728" w:type="dxa"/>
             <w:vAlign w:val="center"/>
           </w:tcPr>
+          <w:sdt>
+            <w:sdtPr>
+              <w:rPr>
+                <w:lang w:val="en-GB"/>
+              </w:rPr>
+              <w:alias w:val="Data"/>
+              <w:id w:val="-1642957338"/>
+              <w:dataBinding w:prefixMappings="xmlns:ns0='http://schemas.microsoft.com/office/2006/coverPageProps'" w:xpath="/ns0:CoverPageProperties[1]/ns0:PublishDate[1]" w:storeItemID="{55AF091B-3C7A-41E3-B477-F2FDAA23CFDA}"/>
+              <w:date w:fullDate="2013-03-09T00:00:00Z">
+                <w:dateFormat w:val="dd-MM-yyyy"/>
+                <w:lid w:val="pt-PT"/>
+                <w:storeMappedDataAs w:val="dateTime"/>
+                <w:calendar w:val="gregorian"/>
+              </w:date>
+            </w:sdtPr>
+            <w:sdtContent>
+              <w:p>
+                <w:pPr>
+                  <w:pStyle w:val="NoSpacing"/>
+                  <w:jc w:val="center"/>
+                  <w:rPr>
+                    <w:rFonts w:eastAsiaTheme="minorHAnsi"/>
+                    <w:color w:val="4F81BD" w:themeColor="accent1"/>
+                    <w:lang w:val="en-GB"/>
+                  </w:rPr>
+                </w:pPr>
+                <w:r>
+                  <w:t>09-03-2013</w:t>
+                </w:r>
+              </w:p>
+            </w:sdtContent>
+          </w:sdt>
+        </w:tc>
+        <w:tc>
+          <w:tcPr>
+            <w:tcW w:w="2201" w:type="dxa"/>
+            <w:vAlign w:val="center"/>
+          </w:tcPr>
           <w:p>
             <w:pPr>
-              <w:pStyle w:val="NoSpacing"/>
               <w:jc w:val="center"/>
               <w:rPr>
-                <w:rFonts w:eastAsiaTheme="minorHAnsi"/>
                 <w:lang w:val="en-GB"/>
               </w:rPr>
             </w:pPr>
+            <w:r>
+              <w:rPr>
+                <w:lang w:val="en-GB"/>
+              </w:rPr>
+              <w:t>Creation of first draft</w:t>
+            </w:r>
           </w:p>
         </w:tc>
         <w:tc>
           <w:tcPr>
-            <w:tcW w:w="2201" w:type="dxa"/>
+            <w:tcW w:w="1729" w:type="dxa"/>
+            <w:vAlign w:val="center"/>
+          </w:tcPr>
+          <w:p>
+            <w:pPr>
+              <w:jc w:val="center"/>
+              <w:rPr>
+                <w:lang w:val="en-GB"/>
+              </w:rPr>
+            </w:pPr>
+            <w:r>
+              <w:rPr>
+                <w:lang w:val="en-GB"/>
+              </w:rPr>
+              <w:t>David Silva</w:t>
+            </w:r>
+          </w:p>
+        </w:tc>
+        <w:tc>
+          <w:tcPr>
+            <w:tcW w:w="971" w:type="dxa"/>
+            <w:vAlign w:val="center"/>
+          </w:tcPr>
+          <w:p>
+            <w:pPr>
+              <w:jc w:val="center"/>
+              <w:rPr>
+                <w:lang w:val="en-GB"/>
+              </w:rPr>
+            </w:pPr>
+            <w:r>
+              <w:rPr>
+                <w:lang w:val="en-GB"/>
+              </w:rPr>
+              <w:t>0.1</w:t>
+            </w:r>
+            <w:bookmarkStart w:id="1" w:name="_GoBack"/>
+            <w:bookmarkEnd w:id="1"/>
+          </w:p>
+        </w:tc>
+        <w:tc>
+          <w:tcPr>
+            <w:tcW w:w="1249" w:type="dxa"/>
             <w:vAlign w:val="center"/>
           </w:tcPr>
           <w:p>
@@ -2212,11 +2353,63 @@
                 <w:lang w:val="en-GB"/>
               </w:rPr>
             </w:pPr>
+            <w:r>
+              <w:rPr>
+                <w:lang w:val="en-GB"/>
+              </w:rPr>
+              <w:t>Draft</w:t>
+            </w:r>
+          </w:p>
+        </w:tc>
+      </w:tr>
+      <w:tr>
+        <w:tc>
+          <w:tcPr>
+            <w:tcW w:w="1726" w:type="dxa"/>
+            <w:vAlign w:val="center"/>
+          </w:tcPr>
+          <w:p>
+            <w:pPr>
+              <w:pStyle w:val="NoSpacing"/>
+              <w:jc w:val="center"/>
+              <w:rPr>
+                <w:rFonts w:eastAsiaTheme="minorHAnsi"/>
+                <w:lang w:val="en-GB"/>
+              </w:rPr>
+            </w:pPr>
           </w:p>
         </w:tc>
         <w:tc>
           <w:tcPr>
-            <w:tcW w:w="971" w:type="dxa"/>
+            <w:tcW w:w="2200" w:type="dxa"/>
+            <w:vAlign w:val="center"/>
+          </w:tcPr>
+          <w:p>
+            <w:pPr>
+              <w:jc w:val="center"/>
+              <w:rPr>
+                <w:lang w:val="en-GB"/>
+              </w:rPr>
+            </w:pPr>
+          </w:p>
+        </w:tc>
+        <w:tc>
+          <w:tcPr>
+            <w:tcW w:w="1728" w:type="dxa"/>
+            <w:vAlign w:val="center"/>
+          </w:tcPr>
+          <w:p>
+            <w:pPr>
+              <w:jc w:val="center"/>
+              <w:rPr>
+                <w:lang w:val="en-GB"/>
+              </w:rPr>
+            </w:pPr>
+          </w:p>
+        </w:tc>
+        <w:tc>
+          <w:tcPr>
+            <w:tcW w:w="977" w:type="dxa"/>
             <w:vAlign w:val="center"/>
           </w:tcPr>
           <w:p>
@@ -2244,7 +2437,7 @@
         </w:tc>
         <w:tc>
           <w:tcPr>
-            <w:tcW w:w="1729" w:type="dxa"/>
+            <w:tcW w:w="1727" w:type="dxa"/>
             <w:vAlign w:val="center"/>
           </w:tcPr>
           <w:p>
@@ -2261,7 +2454,7 @@
       <w:tr>
         <w:tc>
           <w:tcPr>
-            <w:tcW w:w="1728" w:type="dxa"/>
+            <w:tcW w:w="1726" w:type="dxa"/>
             <w:vAlign w:val="center"/>
           </w:tcPr>
           <w:p>
@@ -2277,7 +2470,7 @@
         </w:tc>
         <w:tc>
           <w:tcPr>
-            <w:tcW w:w="2201" w:type="dxa"/>
+            <w:tcW w:w="2200" w:type="dxa"/>
             <w:vAlign w:val="center"/>
           </w:tcPr>
           <w:p>
@@ -2291,7 +2484,7 @@
         </w:tc>
         <w:tc>
           <w:tcPr>
-            <w:tcW w:w="1729" w:type="dxa"/>
+            <w:tcW w:w="1728" w:type="dxa"/>
             <w:vAlign w:val="center"/>
           </w:tcPr>
           <w:p>
@@ -2305,7 +2498,7 @@
         </w:tc>
         <w:tc>
           <w:tcPr>
-            <w:tcW w:w="971" w:type="dxa"/>
+            <w:tcW w:w="977" w:type="dxa"/>
             <w:vAlign w:val="center"/>
           </w:tcPr>
           <w:p>
@@ -2333,7 +2526,7 @@
         </w:tc>
         <w:tc>
           <w:tcPr>
-            <w:tcW w:w="1729" w:type="dxa"/>
+            <w:tcW w:w="1727" w:type="dxa"/>
             <w:vAlign w:val="center"/>
           </w:tcPr>
           <w:p>
@@ -2350,7 +2543,7 @@
       <w:tr>
         <w:tc>
           <w:tcPr>
-            <w:tcW w:w="1728" w:type="dxa"/>
+            <w:tcW w:w="1726" w:type="dxa"/>
             <w:vAlign w:val="center"/>
           </w:tcPr>
           <w:p>
@@ -2366,7 +2559,7 @@
         </w:tc>
         <w:tc>
           <w:tcPr>
-            <w:tcW w:w="2201" w:type="dxa"/>
+            <w:tcW w:w="2200" w:type="dxa"/>
             <w:vAlign w:val="center"/>
           </w:tcPr>
           <w:p>
@@ -2380,7 +2573,7 @@
         </w:tc>
         <w:tc>
           <w:tcPr>
-            <w:tcW w:w="1729" w:type="dxa"/>
+            <w:tcW w:w="1728" w:type="dxa"/>
             <w:vAlign w:val="center"/>
           </w:tcPr>
           <w:p>
@@ -2394,7 +2587,7 @@
         </w:tc>
         <w:tc>
           <w:tcPr>
-            <w:tcW w:w="971" w:type="dxa"/>
+            <w:tcW w:w="977" w:type="dxa"/>
             <w:vAlign w:val="center"/>
           </w:tcPr>
           <w:p>
@@ -2422,7 +2615,7 @@
         </w:tc>
         <w:tc>
           <w:tcPr>
-            <w:tcW w:w="1729" w:type="dxa"/>
+            <w:tcW w:w="1727" w:type="dxa"/>
             <w:vAlign w:val="center"/>
           </w:tcPr>
           <w:p>
@@ -2436,95 +2629,6 @@
           </w:p>
         </w:tc>
       </w:tr>
-      <w:tr>
-        <w:tc>
-          <w:tcPr>
-            <w:tcW w:w="1728" w:type="dxa"/>
-            <w:vAlign w:val="center"/>
-          </w:tcPr>
-          <w:p>
-            <w:pPr>
-              <w:pStyle w:val="NoSpacing"/>
-              <w:jc w:val="center"/>
-              <w:rPr>
-                <w:rFonts w:eastAsiaTheme="minorHAnsi"/>
-                <w:lang w:val="en-GB"/>
-              </w:rPr>
-            </w:pPr>
-          </w:p>
-        </w:tc>
-        <w:tc>
-          <w:tcPr>
-            <w:tcW w:w="2201" w:type="dxa"/>
-            <w:vAlign w:val="center"/>
-          </w:tcPr>
-          <w:p>
-            <w:pPr>
-              <w:jc w:val="center"/>
-              <w:rPr>
-                <w:lang w:val="en-GB"/>
-              </w:rPr>
-            </w:pPr>
-          </w:p>
-        </w:tc>
-        <w:tc>
-          <w:tcPr>
-            <w:tcW w:w="1729" w:type="dxa"/>
-            <w:vAlign w:val="center"/>
-          </w:tcPr>
-          <w:p>
-            <w:pPr>
-              <w:jc w:val="center"/>
-              <w:rPr>
-                <w:lang w:val="en-GB"/>
-              </w:rPr>
-            </w:pPr>
-          </w:p>
-        </w:tc>
-        <w:tc>
-          <w:tcPr>
-            <w:tcW w:w="971" w:type="dxa"/>
-            <w:vAlign w:val="center"/>
-          </w:tcPr>
-          <w:p>
-            <w:pPr>
-              <w:jc w:val="center"/>
-              <w:rPr>
-                <w:lang w:val="en-GB"/>
-              </w:rPr>
-            </w:pPr>
-          </w:p>
-        </w:tc>
-        <w:tc>
-          <w:tcPr>
-            <w:tcW w:w="1249" w:type="dxa"/>
-            <w:vAlign w:val="center"/>
-          </w:tcPr>
-          <w:p>
-            <w:pPr>
-              <w:jc w:val="center"/>
-              <w:rPr>
-                <w:lang w:val="en-GB"/>
-              </w:rPr>
-            </w:pPr>
-          </w:p>
-        </w:tc>
-        <w:tc>
-          <w:tcPr>
-            <w:tcW w:w="1729" w:type="dxa"/>
-            <w:vAlign w:val="center"/>
-          </w:tcPr>
-          <w:p>
-            <w:pPr>
-              <w:keepNext/>
-              <w:jc w:val="center"/>
-              <w:rPr>
-                <w:lang w:val="en-GB"/>
-              </w:rPr>
-            </w:pPr>
-          </w:p>
-        </w:tc>
-      </w:tr>
     </w:tbl>
     <w:p>
       <w:pPr>
@@ -2533,7 +2637,7 @@
           <w:lang w:val="en-GB"/>
         </w:rPr>
       </w:pPr>
-      <w:bookmarkStart w:id="1" w:name="_Toc349382242"/>
+      <w:bookmarkStart w:id="2" w:name="_Toc349382242"/>
       <w:r>
         <w:rPr>
           <w:lang w:val="en-GB"/>
@@ -2578,7 +2682,7 @@
         </w:rPr>
         <w:t>: Version history</w:t>
       </w:r>
-      <w:bookmarkEnd w:id="1"/>
+      <w:bookmarkEnd w:id="2"/>
     </w:p>
     <w:p>
       <w:pPr>
@@ -2606,7 +2710,7 @@
           <w:lang w:val="en-GB"/>
         </w:rPr>
       </w:pPr>
-      <w:bookmarkStart w:id="2" w:name="_Toc349381687"/>
+      <w:bookmarkStart w:id="3" w:name="_Toc349381687"/>
       <w:r>
         <w:rPr>
           <w:lang w:val="en-GB"/>
@@ -2614,7 +2718,7 @@
         <w:lastRenderedPageBreak/>
         <w:t>Purpose</w:t>
       </w:r>
-      <w:bookmarkEnd w:id="2"/>
+      <w:bookmarkEnd w:id="3"/>
     </w:p>
     <w:p>
       <w:pPr>
@@ -2622,6 +2726,43 @@
           <w:lang w:val="en-GB"/>
         </w:rPr>
       </w:pPr>
+      <w:r>
+        <w:rPr>
+          <w:lang w:val="en-GB"/>
+        </w:rPr>
+        <w:t>The objective of the Project Assessment and Control Process is to measure the project progress and status. Ensuring that the projects goes according to schedule</w:t>
+      </w:r>
+      <w:r>
+        <w:rPr>
+          <w:lang w:val="en-GB"/>
+        </w:rPr>
+        <w:t>s,</w:t>
+      </w:r>
+      <w:r>
+        <w:rPr>
+          <w:lang w:val="en-GB"/>
+        </w:rPr>
+        <w:t xml:space="preserve"> budget</w:t>
+      </w:r>
+      <w:r>
+        <w:rPr>
+          <w:lang w:val="en-GB"/>
+        </w:rPr>
+        <w:t xml:space="preserve"> and objectives.</w:t>
+      </w:r>
+    </w:p>
+    <w:p>
+      <w:pPr>
+        <w:rPr>
+          <w:lang w:val="en-GB"/>
+        </w:rPr>
+      </w:pPr>
+      <w:r>
+        <w:rPr>
+          <w:lang w:val="en-GB"/>
+        </w:rPr>
+        <w:t>This includes actions to correct and prevent variations to the project management and technical processes.</w:t>
+      </w:r>
     </w:p>
     <w:p>
       <w:pPr>
@@ -2641,14 +2782,27 @@
           <w:lang w:val="en-GB"/>
         </w:rPr>
       </w:pPr>
-      <w:bookmarkStart w:id="3" w:name="_Toc349381688"/>
+      <w:bookmarkStart w:id="4" w:name="_Toc349381688"/>
       <w:r>
         <w:rPr>
           <w:lang w:val="en-GB"/>
         </w:rPr>
         <w:t>Inputs and Outputs</w:t>
       </w:r>
-      <w:bookmarkEnd w:id="3"/>
+      <w:bookmarkEnd w:id="4"/>
+    </w:p>
+    <w:p>
+      <w:pPr>
+        <w:rPr>
+          <w:lang w:val="en-US"/>
+        </w:rPr>
+      </w:pPr>
+      <w:r>
+        <w:rPr>
+          <w:lang w:val="en-US"/>
+        </w:rPr>
+        <w:t>In this chapter the inputs and the outputs of the document management process will be described.</w:t>
+      </w:r>
     </w:p>
     <w:p>
       <w:pPr>
@@ -2674,6 +2828,25 @@
           <w:lang w:val="en-GB"/>
         </w:rPr>
       </w:pPr>
+      <w:r>
+        <w:rPr>
+          <w:lang w:val="en-GB"/>
+        </w:rPr>
+        <w:t>Software development plan</w:t>
+      </w:r>
+    </w:p>
+    <w:p>
+      <w:pPr>
+        <w:rPr>
+          <w:lang w:val="en-GB"/>
+        </w:rPr>
+      </w:pPr>
+      <w:r>
+        <w:rPr>
+          <w:lang w:val="en-GB"/>
+        </w:rPr>
+        <w:t>Earn value</w:t>
+      </w:r>
     </w:p>
     <w:p>
       <w:pPr>
@@ -2699,6 +2872,12 @@
           <w:lang w:val="en-GB"/>
         </w:rPr>
       </w:pPr>
+      <w:r>
+        <w:rPr>
+          <w:lang w:val="en-GB"/>
+        </w:rPr>
+        <w:t>Progress of the project</w:t>
+      </w:r>
     </w:p>
     <w:p>
       <w:pPr>
@@ -2706,6 +2885,44 @@
           <w:lang w:val="en-GB"/>
         </w:rPr>
       </w:pPr>
+      <w:r>
+        <w:rPr>
+          <w:lang w:val="en-GB"/>
+        </w:rPr>
+        <w:t>List of actions to correct variations to the plan, and a list of problems that their action are meant to resolve</w:t>
+      </w:r>
+    </w:p>
+    <w:p>
+      <w:pPr>
+        <w:rPr>
+          <w:lang w:val="en-GB"/>
+        </w:rPr>
+      </w:pPr>
+      <w:r>
+        <w:rPr>
+          <w:lang w:val="en-GB"/>
+        </w:rPr>
+        <w:t>Software development plan</w:t>
+      </w:r>
+      <w:r>
+        <w:rPr>
+          <w:lang w:val="en-GB"/>
+        </w:rPr>
+        <w:t xml:space="preserve"> updates</w:t>
+      </w:r>
+    </w:p>
+    <w:p>
+      <w:pPr>
+        <w:rPr>
+          <w:lang w:val="en-GB"/>
+        </w:rPr>
+      </w:pPr>
+      <w:r>
+        <w:rPr>
+          <w:lang w:val="en-GB"/>
+        </w:rPr>
+        <w:t xml:space="preserve">Project document updates </w:t>
+      </w:r>
     </w:p>
     <w:p>
       <w:pPr>
@@ -2718,21 +2935,277 @@
           <w:lang w:val="en-GB"/>
         </w:rPr>
       </w:pPr>
-      <w:bookmarkStart w:id="4" w:name="_Toc349381689"/>
+      <w:bookmarkStart w:id="5" w:name="_Toc349381689"/>
       <w:r>
         <w:rPr>
           <w:lang w:val="en-GB"/>
         </w:rPr>
         <w:t>Activities</w:t>
       </w:r>
-      <w:bookmarkEnd w:id="4"/>
+      <w:bookmarkEnd w:id="5"/>
     </w:p>
     <w:p>
       <w:pPr>
         <w:rPr>
-          <w:lang w:val="en-GB"/>
-        </w:rPr>
-      </w:pPr>
+          <w:lang w:val="en-US"/>
+        </w:rPr>
+      </w:pPr>
+      <w:r>
+        <w:rPr>
+          <w:lang w:val="en-US"/>
+        </w:rPr>
+        <w:t>In this chapter the activities associated with this process will be described.</w:t>
+      </w:r>
+    </w:p>
+    <w:p>
+      <w:pPr>
+        <w:rPr>
+          <w:lang w:val="en-US"/>
+        </w:rPr>
+      </w:pPr>
+      <w:r>
+        <w:rPr>
+          <w:lang w:val="en-US"/>
+        </w:rPr>
+        <w:t xml:space="preserve">The main activities associated with this process will be the </w:t>
+      </w:r>
+      <w:r>
+        <w:rPr>
+          <w:lang w:val="en-US"/>
+        </w:rPr>
+        <w:t>project monitoring, project control, project assessment and project closure</w:t>
+      </w:r>
+      <w:r>
+        <w:rPr>
+          <w:lang w:val="en-US"/>
+        </w:rPr>
+        <w:t>.</w:t>
+      </w:r>
+      <w:r>
+        <w:rPr>
+          <w:lang w:val="en-US"/>
+        </w:rPr>
+        <w:t xml:space="preserve"> It will be made by a person with manager role. </w:t>
+      </w:r>
+    </w:p>
+    <w:p>
+      <w:pPr>
+        <w:pStyle w:val="Heading1"/>
+        <w:numPr>
+          <w:ilvl w:val="1"/>
+          <w:numId w:val="3"/>
+        </w:numPr>
+        <w:rPr>
+          <w:lang w:val="en-US"/>
+        </w:rPr>
+      </w:pPr>
+      <w:r>
+        <w:rPr>
+          <w:lang w:val="en-US"/>
+        </w:rPr>
+        <w:t>Project M</w:t>
+      </w:r>
+      <w:r>
+        <w:rPr>
+          <w:lang w:val="en-US"/>
+        </w:rPr>
+        <w:t>onitoring</w:t>
+      </w:r>
+    </w:p>
+    <w:p>
+      <w:pPr>
+        <w:rPr>
+          <w:lang w:val="en-US"/>
+        </w:rPr>
+      </w:pPr>
+      <w:r>
+        <w:rPr>
+          <w:lang w:val="en-US"/>
+        </w:rPr>
+        <w:t xml:space="preserve">The manager will monitor the global execution of the project, providing a report for publish and presentation to the team and any external identity. </w:t>
+      </w:r>
+    </w:p>
+    <w:p>
+      <w:pPr>
+        <w:rPr>
+          <w:lang w:val="en-US"/>
+        </w:rPr>
+      </w:pPr>
+    </w:p>
+    <w:p>
+      <w:pPr>
+        <w:pStyle w:val="Heading1"/>
+        <w:numPr>
+          <w:ilvl w:val="1"/>
+          <w:numId w:val="3"/>
+        </w:numPr>
+        <w:rPr>
+          <w:lang w:val="en-US"/>
+        </w:rPr>
+      </w:pPr>
+      <w:r>
+        <w:rPr>
+          <w:lang w:val="en-US"/>
+        </w:rPr>
+        <w:lastRenderedPageBreak/>
+        <w:t xml:space="preserve">Project </w:t>
+      </w:r>
+      <w:r>
+        <w:rPr>
+          <w:lang w:val="en-US"/>
+        </w:rPr>
+        <w:t>Control</w:t>
+      </w:r>
+    </w:p>
+    <w:p>
+      <w:pPr>
+        <w:rPr>
+          <w:lang w:val="en-US"/>
+        </w:rPr>
+      </w:pPr>
+      <w:r>
+        <w:rPr>
+          <w:lang w:val="en-US"/>
+        </w:rPr>
+        <w:t xml:space="preserve">The manager will analyze and resolve some problems that </w:t>
+      </w:r>
+      <w:r>
+        <w:rPr>
+          <w:lang w:val="en-US"/>
+        </w:rPr>
+        <w:t>occurs</w:t>
+      </w:r>
+      <w:r>
+        <w:rPr>
+          <w:lang w:val="en-US"/>
+        </w:rPr>
+        <w:t xml:space="preserve"> during the </w:t>
+      </w:r>
+      <w:r>
+        <w:rPr>
+          <w:lang w:val="en-US"/>
+        </w:rPr>
+        <w:t>execution</w:t>
+      </w:r>
+      <w:r>
+        <w:rPr>
+          <w:lang w:val="en-US"/>
+        </w:rPr>
+        <w:t xml:space="preserve"> of the project. That resolution involves changes to plans and their respective documentation.</w:t>
+      </w:r>
+    </w:p>
+    <w:p>
+      <w:pPr>
+        <w:rPr>
+          <w:lang w:val="en-US"/>
+        </w:rPr>
+      </w:pPr>
+      <w:r>
+        <w:rPr>
+          <w:lang w:val="en-US"/>
+        </w:rPr>
+        <w:t xml:space="preserve">It also includes </w:t>
+      </w:r>
+      <w:r>
+        <w:rPr>
+          <w:lang w:val="en-US"/>
+        </w:rPr>
+        <w:t>the creation of a report with the progress of the project and solutions to the lack of progress.</w:t>
+      </w:r>
+    </w:p>
+    <w:p>
+      <w:pPr>
+        <w:rPr>
+          <w:lang w:val="en-US"/>
+        </w:rPr>
+      </w:pPr>
+    </w:p>
+    <w:p>
+      <w:pPr>
+        <w:pStyle w:val="Heading1"/>
+        <w:numPr>
+          <w:ilvl w:val="1"/>
+          <w:numId w:val="3"/>
+        </w:numPr>
+        <w:rPr>
+          <w:lang w:val="en-US"/>
+        </w:rPr>
+      </w:pPr>
+      <w:r>
+        <w:rPr>
+          <w:lang w:val="en-US"/>
+        </w:rPr>
+        <w:t>P</w:t>
+      </w:r>
+      <w:r>
+        <w:rPr>
+          <w:lang w:val="en-US"/>
+        </w:rPr>
+        <w:t>roject Assessment</w:t>
+      </w:r>
+    </w:p>
+    <w:p>
+      <w:pPr>
+        <w:rPr>
+          <w:lang w:val="en-US"/>
+        </w:rPr>
+      </w:pPr>
+      <w:r>
+        <w:rPr>
+          <w:lang w:val="en-US"/>
+        </w:rPr>
+        <w:t>The manager will ensure that the software plans and products are ev</w:t>
+      </w:r>
+      <w:r>
+        <w:rPr>
+          <w:lang w:val="en-US"/>
+        </w:rPr>
+        <w:t>aluating according the required, to ensure that everything are going well.</w:t>
+      </w:r>
+    </w:p>
+    <w:p>
+      <w:pPr>
+        <w:rPr>
+          <w:lang w:val="en-US"/>
+        </w:rPr>
+      </w:pPr>
+    </w:p>
+    <w:p>
+      <w:pPr>
+        <w:pStyle w:val="Heading1"/>
+        <w:numPr>
+          <w:ilvl w:val="1"/>
+          <w:numId w:val="3"/>
+        </w:numPr>
+        <w:rPr>
+          <w:lang w:val="en-GB"/>
+        </w:rPr>
+      </w:pPr>
+      <w:r>
+        <w:rPr>
+          <w:lang w:val="en-US"/>
+        </w:rPr>
+        <w:t xml:space="preserve">Project </w:t>
+      </w:r>
+      <w:r>
+        <w:rPr>
+          <w:lang w:val="en-US"/>
+        </w:rPr>
+        <w:t>Closure</w:t>
+      </w:r>
+    </w:p>
+    <w:p>
+      <w:pPr>
+        <w:rPr>
+          <w:lang w:val="en-US"/>
+        </w:rPr>
+      </w:pPr>
+      <w:r>
+        <w:rPr>
+          <w:lang w:val="en-US"/>
+        </w:rPr>
+        <w:t>The manager will determinate if the project are completed, according some defined criteria. This must be archived and recorded.</w:t>
+      </w:r>
     </w:p>
     <w:p>
       <w:pPr>
@@ -2752,28 +3225,40 @@
           <w:lang w:val="en-GB"/>
         </w:rPr>
       </w:pPr>
-      <w:bookmarkStart w:id="5" w:name="_Toc349381690"/>
+      <w:bookmarkStart w:id="6" w:name="_Toc349381690"/>
       <w:r>
         <w:rPr>
           <w:lang w:val="en-GB"/>
         </w:rPr>
         <w:t>Tools</w:t>
       </w:r>
-      <w:bookmarkEnd w:id="5"/>
+      <w:bookmarkEnd w:id="6"/>
     </w:p>
     <w:p>
       <w:pPr>
         <w:rPr>
-          <w:lang w:val="en-GB"/>
-        </w:rPr>
-      </w:pPr>
+          <w:lang w:val="en-US"/>
+        </w:rPr>
+      </w:pPr>
+      <w:r>
+        <w:rPr>
+          <w:lang w:val="en-US"/>
+        </w:rPr>
+        <w:t xml:space="preserve">The documents will be created using Microsoft Office and saved in the Docs file in the team SVN repository. </w:t>
+      </w:r>
     </w:p>
     <w:p>
       <w:pPr>
         <w:rPr>
-          <w:lang w:val="en-GB"/>
-        </w:rPr>
-      </w:pPr>
+          <w:lang w:val="en-US"/>
+        </w:rPr>
+      </w:pPr>
+      <w:r>
+        <w:rPr>
+          <w:lang w:val="en-US"/>
+        </w:rPr>
+        <w:t>Facebook will also be used for logging comments.</w:t>
+      </w:r>
     </w:p>
     <w:p>
       <w:pPr>
@@ -2786,14 +3271,14 @@
           <w:lang w:val="en-GB"/>
         </w:rPr>
       </w:pPr>
-      <w:bookmarkStart w:id="6" w:name="_Toc349381691"/>
+      <w:bookmarkStart w:id="7" w:name="_Toc349381691"/>
       <w:r>
         <w:rPr>
           <w:lang w:val="en-GB"/>
         </w:rPr>
         <w:t>Related Processes</w:t>
       </w:r>
-      <w:bookmarkEnd w:id="6"/>
+      <w:bookmarkEnd w:id="7"/>
     </w:p>
     <w:p>
       <w:pPr>
@@ -2801,6 +3286,44 @@
           <w:lang w:val="en-GB"/>
         </w:rPr>
       </w:pPr>
+      <w:r>
+        <w:rPr>
+          <w:lang w:val="en-GB"/>
+        </w:rPr>
+        <w:t>Risk</w:t>
+      </w:r>
+      <w:r>
+        <w:rPr>
+          <w:color w:val="FF0000"/>
+          <w:lang w:val="en-GB"/>
+        </w:rPr>
+        <w:t xml:space="preserve"> </w:t>
+      </w:r>
+      <w:proofErr w:type="spellStart"/>
+      <w:r>
+        <w:rPr>
+          <w:color w:val="FF0000"/>
+          <w:lang w:val="en-GB"/>
+        </w:rPr>
+        <w:t>kk</w:t>
+      </w:r>
+      <w:proofErr w:type="spellEnd"/>
+      <w:r>
+        <w:rPr>
+          <w:color w:val="FF0000"/>
+          <w:lang w:val="en-GB"/>
+        </w:rPr>
+        <w:t xml:space="preserve"> </w:t>
+      </w:r>
+      <w:proofErr w:type="spellStart"/>
+      <w:r>
+        <w:rPr>
+          <w:color w:val="FF0000"/>
+          <w:lang w:val="en-GB"/>
+        </w:rPr>
+        <w:t>coisa</w:t>
+      </w:r>
+      <w:proofErr w:type="spellEnd"/>
     </w:p>
     <w:p>
       <w:pPr>
@@ -2808,6 +3331,12 @@
           <w:lang w:val="en-GB"/>
         </w:rPr>
       </w:pPr>
+      <w:r>
+        <w:rPr>
+          <w:lang w:val="en-GB"/>
+        </w:rPr>
+        <w:t>Project plan</w:t>
+      </w:r>
     </w:p>
     <w:p>
       <w:pPr>
@@ -2820,21 +3349,47 @@
           <w:lang w:val="en-GB"/>
         </w:rPr>
       </w:pPr>
-      <w:bookmarkStart w:id="7" w:name="_Toc349381692"/>
+      <w:bookmarkStart w:id="8" w:name="_Toc349381692"/>
       <w:r>
         <w:rPr>
           <w:lang w:val="en-GB"/>
         </w:rPr>
         <w:t>Measures</w:t>
       </w:r>
-      <w:bookmarkEnd w:id="7"/>
+      <w:bookmarkEnd w:id="8"/>
     </w:p>
     <w:p>
       <w:pPr>
-        <w:rPr>
-          <w:lang w:val="en-GB"/>
-        </w:rPr>
-      </w:pPr>
+        <w:spacing w:line="360" w:lineRule="auto"/>
+        <w:rPr>
+          <w:lang w:val="en-US"/>
+        </w:rPr>
+      </w:pPr>
+      <w:r>
+        <w:rPr>
+          <w:lang w:val="en-US"/>
+        </w:rPr>
+        <w:t>The measures to take into account as far as documents are:</w:t>
+      </w:r>
+    </w:p>
+    <w:p>
+      <w:pPr>
+        <w:pStyle w:val="ListParagraph"/>
+        <w:numPr>
+          <w:ilvl w:val="0"/>
+          <w:numId w:val="4"/>
+        </w:numPr>
+        <w:spacing w:line="360" w:lineRule="auto"/>
+        <w:rPr>
+          <w:lang w:val="en-GB"/>
+        </w:rPr>
+      </w:pPr>
+      <w:r>
+        <w:rPr>
+          <w:lang w:val="en-US"/>
+        </w:rPr>
+        <w:t>Earn value</w:t>
+      </w:r>
     </w:p>
     <w:sectPr>
       <w:footerReference w:type="first" r:id="rId16"/>
@@ -2889,20 +3444,43 @@
   <w:p>
     <w:pPr>
       <w:pStyle w:val="Footer"/>
+      <w:rPr>
+        <w:lang w:val="en-US"/>
+      </w:rPr>
     </w:pPr>
+    <w:proofErr w:type="spellStart"/>
     <w:r>
-      <w:t>Projeto Soft</w:t>
+      <w:rPr>
+        <w:lang w:val="en-US"/>
+      </w:rPr>
+      <w:t>Projeto</w:t>
+    </w:r>
+    <w:proofErr w:type="spellEnd"/>
+    <w:r>
+      <w:rPr>
+        <w:lang w:val="en-US"/>
+      </w:rPr>
+      <w:t xml:space="preserve"> Soft</w:t>
     </w:r>
     <w:r>
+      <w:rPr>
+        <w:lang w:val="en-US"/>
+      </w:rPr>
       <w:t>ware 2013</w:t>
     </w:r>
   </w:p>
   <w:p>
     <w:pPr>
       <w:pStyle w:val="Footer"/>
+      <w:rPr>
+        <w:lang w:val="en-US"/>
+      </w:rPr>
     </w:pPr>
     <w:sdt>
       <w:sdtPr>
+        <w:rPr>
+          <w:lang w:val="en-US"/>
+        </w:rPr>
         <w:alias w:val="Título"/>
         <w:id w:val="1818632"/>
         <w:dataBinding w:prefixMappings="xmlns:ns0='http://purl.org/dc/elements/1.1/' xmlns:ns1='http://schemas.openxmlformats.org/package/2006/metadata/core-properties' " w:xpath="/ns1:coreProperties[1]/ns0:title[1]" w:storeItemID="{6C3C8BC8-F283-45AE-878A-BAB7291924A1}"/>
@@ -2911,14 +3489,31 @@
       <w:sdtEndPr/>
       <w:sdtContent>
         <w:r>
-          <w:t>Project Assessment and Control Process</w:t>
+          <w:rPr>
+            <w:lang w:val="en-US"/>
+          </w:rPr>
+          <w:t xml:space="preserve">Project Assessment and Control </w:t>
         </w:r>
+        <w:proofErr w:type="spellStart"/>
+        <w:r>
+          <w:rPr>
+            <w:lang w:val="en-US"/>
+          </w:rPr>
+          <w:t>Process</w:t>
+        </w:r>
+        <w:proofErr w:type="spellEnd"/>
       </w:sdtContent>
     </w:sdt>
     <w:r>
+      <w:rPr>
+        <w:lang w:val="en-US"/>
+      </w:rPr>
       <w:tab/>
     </w:r>
     <w:r>
+      <w:rPr>
+        <w:lang w:val="en-US"/>
+      </w:rPr>
       <w:tab/>
     </w:r>
   </w:p>
@@ -2930,14 +3525,34 @@
   <w:p>
     <w:pPr>
       <w:pStyle w:val="Footer"/>
+      <w:rPr>
+        <w:lang w:val="en-US"/>
+      </w:rPr>
     </w:pPr>
+    <w:proofErr w:type="spellStart"/>
     <w:r>
-      <w:t>Projeto Software 2013</w:t>
+      <w:rPr>
+        <w:lang w:val="en-US"/>
+      </w:rPr>
+      <w:t>Projeto</w:t>
+    </w:r>
+    <w:proofErr w:type="spellEnd"/>
+    <w:r>
+      <w:rPr>
+        <w:lang w:val="en-US"/>
+      </w:rPr>
+      <w:t xml:space="preserve"> Software 2013</w:t>
     </w:r>
     <w:r>
+      <w:rPr>
+        <w:lang w:val="en-US"/>
+      </w:rPr>
       <w:tab/>
     </w:r>
     <w:r>
+      <w:rPr>
+        <w:lang w:val="en-US"/>
+      </w:rPr>
       <w:tab/>
     </w:r>
   </w:p>
@@ -2947,6 +3562,9 @@
       <w:tabs>
         <w:tab w:val="clear" w:pos="4252"/>
       </w:tabs>
+      <w:rPr>
+        <w:lang w:val="en-US"/>
+      </w:rPr>
     </w:pPr>
     <w:sdt>
       <w:sdtPr>
@@ -2969,6 +3587,9 @@
       </w:sdtContent>
     </w:sdt>
     <w:r>
+      <w:rPr>
+        <w:lang w:val="en-US"/>
+      </w:rPr>
       <w:tab/>
     </w:r>
   </w:p>
@@ -2980,17 +3601,37 @@
   <w:p>
     <w:pPr>
       <w:pStyle w:val="Footer"/>
+      <w:rPr>
+        <w:lang w:val="en-US"/>
+      </w:rPr>
     </w:pPr>
+    <w:proofErr w:type="spellStart"/>
     <w:r>
-      <w:t>Projeto Software 2013</w:t>
+      <w:rPr>
+        <w:lang w:val="en-US"/>
+      </w:rPr>
+      <w:t>Projeto</w:t>
+    </w:r>
+    <w:proofErr w:type="spellEnd"/>
+    <w:r>
+      <w:rPr>
+        <w:lang w:val="en-US"/>
+      </w:rPr>
+      <w:t xml:space="preserve"> Software 2013</w:t>
     </w:r>
   </w:p>
   <w:p>
     <w:pPr>
       <w:pStyle w:val="Footer"/>
+      <w:rPr>
+        <w:lang w:val="en-US"/>
+      </w:rPr>
     </w:pPr>
     <w:sdt>
       <w:sdtPr>
+        <w:rPr>
+          <w:lang w:val="en-US"/>
+        </w:rPr>
         <w:alias w:val="Título"/>
         <w:id w:val="5290079"/>
         <w:dataBinding w:prefixMappings="xmlns:ns0='http://purl.org/dc/elements/1.1/' xmlns:ns1='http://schemas.openxmlformats.org/package/2006/metadata/core-properties' " w:xpath="/ns1:coreProperties[1]/ns0:title[1]" w:storeItemID="{6C3C8BC8-F283-45AE-878A-BAB7291924A1}"/>
@@ -2999,20 +3640,32 @@
       <w:sdtEndPr/>
       <w:sdtContent>
         <w:r>
+          <w:rPr>
+            <w:lang w:val="en-US"/>
+          </w:rPr>
           <w:t>Project Assessment and Control Process</w:t>
         </w:r>
       </w:sdtContent>
     </w:sdt>
     <w:r>
+      <w:rPr>
+        <w:lang w:val="en-US"/>
+      </w:rPr>
       <w:tab/>
     </w:r>
     <w:r>
+      <w:rPr>
+        <w:lang w:val="en-US"/>
+      </w:rPr>
       <w:tab/>
     </w:r>
     <w:r>
       <w:fldChar w:fldCharType="begin"/>
     </w:r>
     <w:r>
+      <w:rPr>
+        <w:lang w:val="en-US"/>
+      </w:rPr>
       <w:instrText xml:space="preserve"> PAGE   \* MERGEFORMAT </w:instrText>
     </w:r>
     <w:r>
@@ -3021,8 +3674,9 @@
     <w:r>
       <w:rPr>
         <w:noProof/>
+        <w:lang w:val="en-US"/>
       </w:rPr>
-      <w:t>i</w:t>
+      <w:t>ii</w:t>
     </w:r>
     <w:r>
       <w:rPr>
@@ -3039,14 +3693,34 @@
   <w:p>
     <w:pPr>
       <w:pStyle w:val="Footer"/>
+      <w:rPr>
+        <w:lang w:val="en-US"/>
+      </w:rPr>
     </w:pPr>
+    <w:proofErr w:type="spellStart"/>
     <w:r>
-      <w:t>Projeto Software 2013</w:t>
+      <w:rPr>
+        <w:lang w:val="en-US"/>
+      </w:rPr>
+      <w:t>Projeto</w:t>
+    </w:r>
+    <w:proofErr w:type="spellEnd"/>
+    <w:r>
+      <w:rPr>
+        <w:lang w:val="en-US"/>
+      </w:rPr>
+      <w:t xml:space="preserve"> Software 2013</w:t>
     </w:r>
     <w:r>
+      <w:rPr>
+        <w:lang w:val="en-US"/>
+      </w:rPr>
       <w:tab/>
     </w:r>
     <w:r>
+      <w:rPr>
+        <w:lang w:val="en-US"/>
+      </w:rPr>
       <w:tab/>
     </w:r>
   </w:p>
@@ -3056,9 +3730,15 @@
       <w:tabs>
         <w:tab w:val="clear" w:pos="4252"/>
       </w:tabs>
+      <w:rPr>
+        <w:lang w:val="en-US"/>
+      </w:rPr>
     </w:pPr>
     <w:sdt>
       <w:sdtPr>
+        <w:rPr>
+          <w:lang w:val="en-US"/>
+        </w:rPr>
         <w:alias w:val="Título"/>
         <w:id w:val="5290082"/>
         <w:dataBinding w:prefixMappings="xmlns:ns0='http://purl.org/dc/elements/1.1/' xmlns:ns1='http://schemas.openxmlformats.org/package/2006/metadata/core-properties' " w:xpath="/ns1:coreProperties[1]/ns0:title[1]" w:storeItemID="{6C3C8BC8-F283-45AE-878A-BAB7291924A1}"/>
@@ -3067,17 +3747,26 @@
       <w:sdtEndPr/>
       <w:sdtContent>
         <w:r>
+          <w:rPr>
+            <w:lang w:val="en-US"/>
+          </w:rPr>
           <w:t>Project Assessment and Control Process</w:t>
         </w:r>
       </w:sdtContent>
     </w:sdt>
     <w:r>
+      <w:rPr>
+        <w:lang w:val="en-US"/>
+      </w:rPr>
       <w:tab/>
     </w:r>
     <w:r>
       <w:fldChar w:fldCharType="begin"/>
     </w:r>
     <w:r>
+      <w:rPr>
+        <w:lang w:val="en-US"/>
+      </w:rPr>
       <w:instrText xml:space="preserve"> PAGE   \* MERGEFORMAT </w:instrText>
     </w:r>
     <w:r>
@@ -3086,6 +3775,7 @@
     <w:r>
       <w:rPr>
         <w:noProof/>
+        <w:lang w:val="en-US"/>
       </w:rPr>
       <w:t>1</w:t>
     </w:r>
@@ -3145,7 +3835,8 @@
     </w:pPr>
     <w:r>
       <w:rPr>
-        <w:lang w:val="en-GB" w:eastAsia="pt-PT"/>
+        <w:noProof/>
+        <w:lang w:eastAsia="pt-PT"/>
       </w:rPr>
       <w:drawing>
         <wp:anchor distT="0" distB="0" distL="114300" distR="114300" simplePos="0" relativeHeight="251657728" behindDoc="0" locked="0" layoutInCell="1" allowOverlap="1" wp14:anchorId="0B48BA82" wp14:editId="0027C25B">
@@ -3237,12 +3928,28 @@
       </w:sdtPr>
       <w:sdtEndPr/>
       <w:sdtContent>
+        <w:proofErr w:type="spellStart"/>
         <w:r>
           <w:rPr>
             <w:lang w:val="en-GB"/>
           </w:rPr>
-          <w:t>Rui Ganhoto</w:t>
+          <w:t>Rui</w:t>
         </w:r>
+        <w:proofErr w:type="spellEnd"/>
+        <w:r>
+          <w:rPr>
+            <w:lang w:val="en-GB"/>
+          </w:rPr>
+          <w:t xml:space="preserve"> </w:t>
+        </w:r>
+        <w:proofErr w:type="spellStart"/>
+        <w:r>
+          <w:rPr>
+            <w:lang w:val="en-GB"/>
+          </w:rPr>
+          <w:t>Ganhoto</w:t>
+        </w:r>
+        <w:proofErr w:type="spellEnd"/>
       </w:sdtContent>
     </w:sdt>
   </w:p>
@@ -3320,6 +4027,9 @@
   <w:p>
     <w:pPr>
       <w:pStyle w:val="Header"/>
+      <w:rPr>
+        <w:lang w:val="en-US"/>
+      </w:rPr>
     </w:pPr>
     <w:r>
       <w:rPr>
@@ -3381,19 +4091,34 @@
       </w:drawing>
     </w:r>
     <w:r>
+      <w:rPr>
+        <w:lang w:val="en-US"/>
+      </w:rPr>
       <w:tab/>
     </w:r>
     <w:r>
+      <w:rPr>
+        <w:lang w:val="en-US"/>
+      </w:rPr>
       <w:tab/>
     </w:r>
     <w:r>
+      <w:rPr>
+        <w:lang w:val="en-US"/>
+      </w:rPr>
       <w:t>Owner</w:t>
     </w:r>
     <w:r>
+      <w:rPr>
+        <w:lang w:val="en-US"/>
+      </w:rPr>
       <w:t xml:space="preserve">: </w:t>
     </w:r>
     <w:sdt>
       <w:sdtPr>
+        <w:rPr>
+          <w:lang w:val="en-US"/>
+        </w:rPr>
         <w:alias w:val="Autor"/>
         <w:id w:val="1818633"/>
         <w:dataBinding w:prefixMappings="xmlns:ns0='http://purl.org/dc/elements/1.1/' xmlns:ns1='http://schemas.openxmlformats.org/package/2006/metadata/core-properties' " w:xpath="/ns1:coreProperties[1]/ns0:creator[1]" w:storeItemID="{6C3C8BC8-F283-45AE-878A-BAB7291924A1}"/>
@@ -3401,24 +4126,55 @@
       </w:sdtPr>
       <w:sdtEndPr/>
       <w:sdtContent>
+        <w:proofErr w:type="spellStart"/>
         <w:r>
-          <w:t>Rui Ganhoto</w:t>
+          <w:rPr>
+            <w:lang w:val="en-US"/>
+          </w:rPr>
+          <w:t>Rui</w:t>
         </w:r>
+        <w:proofErr w:type="spellEnd"/>
+        <w:r>
+          <w:rPr>
+            <w:lang w:val="en-US"/>
+          </w:rPr>
+          <w:t xml:space="preserve"> </w:t>
+        </w:r>
+        <w:proofErr w:type="spellStart"/>
+        <w:r>
+          <w:rPr>
+            <w:lang w:val="en-US"/>
+          </w:rPr>
+          <w:t>Ganhoto</w:t>
+        </w:r>
+        <w:proofErr w:type="spellEnd"/>
       </w:sdtContent>
     </w:sdt>
   </w:p>
   <w:p>
     <w:pPr>
       <w:pStyle w:val="Header"/>
+      <w:rPr>
+        <w:lang w:val="en-US"/>
+      </w:rPr>
     </w:pPr>
     <w:r>
+      <w:rPr>
+        <w:lang w:val="en-US"/>
+      </w:rPr>
       <w:tab/>
     </w:r>
     <w:r>
+      <w:rPr>
+        <w:lang w:val="en-US"/>
+      </w:rPr>
       <w:tab/>
     </w:r>
     <w:sdt>
       <w:sdtPr>
+        <w:rPr>
+          <w:lang w:val="en-US"/>
+        </w:rPr>
         <w:alias w:val="Comentários"/>
         <w:id w:val="5830538"/>
         <w:dataBinding w:prefixMappings="xmlns:ns0='http://purl.org/dc/elements/1.1/' xmlns:ns1='http://schemas.openxmlformats.org/package/2006/metadata/core-properties' " w:xpath="/ns1:coreProperties[1]/ns0:description[1]" w:storeItemID="{6C3C8BC8-F283-45AE-878A-BAB7291924A1}"/>
@@ -3427,18 +4183,30 @@
       <w:sdtEndPr/>
       <w:sdtContent>
         <w:r>
+          <w:rPr>
+            <w:lang w:val="en-US"/>
+          </w:rPr>
           <w:t>V0.</w:t>
         </w:r>
         <w:r>
+          <w:rPr>
+            <w:lang w:val="en-US"/>
+          </w:rPr>
           <w:t>1</w:t>
         </w:r>
       </w:sdtContent>
     </w:sdt>
     <w:r>
+      <w:rPr>
+        <w:lang w:val="en-US"/>
+      </w:rPr>
       <w:t xml:space="preserve"> </w:t>
     </w:r>
     <w:sdt>
       <w:sdtPr>
+        <w:rPr>
+          <w:lang w:val="en-US"/>
+        </w:rPr>
         <w:alias w:val="Estado"/>
         <w:id w:val="1818634"/>
         <w:dataBinding w:prefixMappings="xmlns:ns0='http://purl.org/dc/elements/1.1/' xmlns:ns1='http://schemas.openxmlformats.org/package/2006/metadata/core-properties' " w:xpath="/ns1:coreProperties[1]/ns1:contentStatus[1]" w:storeItemID="{6C3C8BC8-F283-45AE-878A-BAB7291924A1}"/>
@@ -3447,11 +4215,17 @@
       <w:sdtEndPr/>
       <w:sdtContent>
         <w:r>
+          <w:rPr>
+            <w:lang w:val="en-US"/>
+          </w:rPr>
           <w:t>Draft</w:t>
         </w:r>
       </w:sdtContent>
     </w:sdt>
     <w:r>
+      <w:rPr>
+        <w:lang w:val="en-US"/>
+      </w:rPr>
       <w:t xml:space="preserve"> </w:t>
     </w:r>
   </w:p>
@@ -3547,6 +4321,119 @@
     </w:lvl>
   </w:abstractNum>
   <w:abstractNum w:abstractNumId="1">
+    <w:nsid w:val="4A2774CC"/>
+    <w:multiLevelType w:val="hybridMultilevel"/>
+    <w:tmpl w:val="1BD8719A"/>
+    <w:lvl w:ilvl="0" w:tplc="08160001">
+      <w:start w:val="1"/>
+      <w:numFmt w:val="bullet"/>
+      <w:lvlText w:val=""/>
+      <w:lvlJc w:val="left"/>
+      <w:pPr>
+        <w:ind w:left="720" w:hanging="360"/>
+      </w:pPr>
+      <w:rPr>
+        <w:rFonts w:ascii="Symbol" w:hAnsi="Symbol" w:hint="default"/>
+      </w:rPr>
+    </w:lvl>
+    <w:lvl w:ilvl="1" w:tplc="08160003" w:tentative="1">
+      <w:start w:val="1"/>
+      <w:numFmt w:val="bullet"/>
+      <w:lvlText w:val="o"/>
+      <w:lvlJc w:val="left"/>
+      <w:pPr>
+        <w:ind w:left="1440" w:hanging="360"/>
+      </w:pPr>
+      <w:rPr>
+        <w:rFonts w:ascii="Courier New" w:hAnsi="Courier New" w:cs="Courier New" w:hint="default"/>
+      </w:rPr>
+    </w:lvl>
+    <w:lvl w:ilvl="2" w:tplc="08160005" w:tentative="1">
+      <w:start w:val="1"/>
+      <w:numFmt w:val="bullet"/>
+      <w:lvlText w:val=""/>
+      <w:lvlJc w:val="left"/>
+      <w:pPr>
+        <w:ind w:left="2160" w:hanging="360"/>
+      </w:pPr>
+      <w:rPr>
+        <w:rFonts w:ascii="Wingdings" w:hAnsi="Wingdings" w:hint="default"/>
+      </w:rPr>
+    </w:lvl>
+    <w:lvl w:ilvl="3" w:tplc="08160001" w:tentative="1">
+      <w:start w:val="1"/>
+      <w:numFmt w:val="bullet"/>
+      <w:lvlText w:val=""/>
+      <w:lvlJc w:val="left"/>
+      <w:pPr>
+        <w:ind w:left="2880" w:hanging="360"/>
+      </w:pPr>
+      <w:rPr>
+        <w:rFonts w:ascii="Symbol" w:hAnsi="Symbol" w:hint="default"/>
+      </w:rPr>
+    </w:lvl>
+    <w:lvl w:ilvl="4" w:tplc="08160003" w:tentative="1">
+      <w:start w:val="1"/>
+      <w:numFmt w:val="bullet"/>
+      <w:lvlText w:val="o"/>
+      <w:lvlJc w:val="left"/>
+      <w:pPr>
+        <w:ind w:left="3600" w:hanging="360"/>
+      </w:pPr>
+      <w:rPr>
+        <w:rFonts w:ascii="Courier New" w:hAnsi="Courier New" w:cs="Courier New" w:hint="default"/>
+      </w:rPr>
+    </w:lvl>
+    <w:lvl w:ilvl="5" w:tplc="08160005" w:tentative="1">
+      <w:start w:val="1"/>
+      <w:numFmt w:val="bullet"/>
+      <w:lvlText w:val=""/>
+      <w:lvlJc w:val="left"/>
+      <w:pPr>
+        <w:ind w:left="4320" w:hanging="360"/>
+      </w:pPr>
+      <w:rPr>
+        <w:rFonts w:ascii="Wingdings" w:hAnsi="Wingdings" w:hint="default"/>
+      </w:rPr>
+    </w:lvl>
+    <w:lvl w:ilvl="6" w:tplc="08160001" w:tentative="1">
+      <w:start w:val="1"/>
+      <w:numFmt w:val="bullet"/>
+      <w:lvlText w:val=""/>
+      <w:lvlJc w:val="left"/>
+      <w:pPr>
+        <w:ind w:left="5040" w:hanging="360"/>
+      </w:pPr>
+      <w:rPr>
+        <w:rFonts w:ascii="Symbol" w:hAnsi="Symbol" w:hint="default"/>
+      </w:rPr>
+    </w:lvl>
+    <w:lvl w:ilvl="7" w:tplc="08160003" w:tentative="1">
+      <w:start w:val="1"/>
+      <w:numFmt w:val="bullet"/>
+      <w:lvlText w:val="o"/>
+      <w:lvlJc w:val="left"/>
+      <w:pPr>
+        <w:ind w:left="5760" w:hanging="360"/>
+      </w:pPr>
+      <w:rPr>
+        <w:rFonts w:ascii="Courier New" w:hAnsi="Courier New" w:cs="Courier New" w:hint="default"/>
+      </w:rPr>
+    </w:lvl>
+    <w:lvl w:ilvl="8" w:tplc="08160005" w:tentative="1">
+      <w:start w:val="1"/>
+      <w:numFmt w:val="bullet"/>
+      <w:lvlText w:val=""/>
+      <w:lvlJc w:val="left"/>
+      <w:pPr>
+        <w:ind w:left="6480" w:hanging="360"/>
+      </w:pPr>
+      <w:rPr>
+        <w:rFonts w:ascii="Wingdings" w:hAnsi="Wingdings" w:hint="default"/>
+      </w:rPr>
+    </w:lvl>
+  </w:abstractNum>
+  <w:abstractNum w:abstractNumId="2">
     <w:nsid w:val="56B94A30"/>
     <w:multiLevelType w:val="multilevel"/>
     <w:tmpl w:val="0816001F"/>
@@ -3632,7 +4519,7 @@
       </w:pPr>
     </w:lvl>
   </w:abstractNum>
-  <w:abstractNum w:abstractNumId="2">
+  <w:abstractNum w:abstractNumId="3">
     <w:nsid w:val="63C25F82"/>
     <w:multiLevelType w:val="multilevel"/>
     <w:tmpl w:val="0816001F"/>
@@ -3722,10 +4609,13 @@
     <w:abstractNumId w:val="0"/>
   </w:num>
   <w:num w:numId="2">
-    <w:abstractNumId w:val="1"/>
+    <w:abstractNumId w:val="2"/>
   </w:num>
   <w:num w:numId="3">
-    <w:abstractNumId w:val="2"/>
+    <w:abstractNumId w:val="3"/>
+  </w:num>
+  <w:num w:numId="4">
+    <w:abstractNumId w:val="1"/>
   </w:num>
 </w:numbering>
 </file>
@@ -4480,19 +5370,40 @@
 
 <file path=word/glossary/fontTable.xml><?xml version="1.0" encoding="utf-8"?>
 <w:fonts xmlns:mc="http://schemas.openxmlformats.org/markup-compatibility/2006" xmlns:r="http://schemas.openxmlformats.org/officeDocument/2006/relationships" xmlns:w="http://schemas.openxmlformats.org/wordprocessingml/2006/main" xmlns:w14="http://schemas.microsoft.com/office/word/2010/wordml" xmlns:w15="http://schemas.microsoft.com/office/word/2012/wordml" mc:Ignorable="w14 w15">
+  <w:font w:name="Symbol">
+    <w:panose1 w:val="05050102010706020507"/>
+    <w:charset w:val="02"/>
+    <w:family w:val="roman"/>
+    <w:pitch w:val="variable"/>
+    <w:sig w:usb0="00000000" w:usb1="10000000" w:usb2="00000000" w:usb3="00000000" w:csb0="80000000" w:csb1="00000000"/>
+  </w:font>
+  <w:font w:name="Times New Roman">
+    <w:panose1 w:val="02020603050405020304"/>
+    <w:charset w:val="00"/>
+    <w:family w:val="roman"/>
+    <w:pitch w:val="variable"/>
+    <w:sig w:usb0="E0002AFF" w:usb1="C0007841" w:usb2="00000009" w:usb3="00000000" w:csb0="000001FF" w:csb1="00000000"/>
+  </w:font>
+  <w:font w:name="Courier New">
+    <w:panose1 w:val="02070309020205020404"/>
+    <w:charset w:val="00"/>
+    <w:family w:val="modern"/>
+    <w:pitch w:val="fixed"/>
+    <w:sig w:usb0="E0002AFF" w:usb1="C0007843" w:usb2="00000009" w:usb3="00000000" w:csb0="000001FF" w:csb1="00000000"/>
+  </w:font>
+  <w:font w:name="Wingdings">
+    <w:panose1 w:val="05000000000000000000"/>
+    <w:charset w:val="02"/>
+    <w:family w:val="auto"/>
+    <w:pitch w:val="variable"/>
+    <w:sig w:usb0="00000000" w:usb1="10000000" w:usb2="00000000" w:usb3="00000000" w:csb0="80000000" w:csb1="00000000"/>
+  </w:font>
   <w:font w:name="Calibri">
     <w:panose1 w:val="020F0502020204030204"/>
     <w:charset w:val="00"/>
     <w:family w:val="swiss"/>
     <w:pitch w:val="variable"/>
     <w:sig w:usb0="E00002FF" w:usb1="4000ACFF" w:usb2="00000001" w:usb3="00000000" w:csb0="0000019F" w:csb1="00000000"/>
-  </w:font>
-  <w:font w:name="Times New Roman">
-    <w:panose1 w:val="02020603050405020304"/>
-    <w:charset w:val="00"/>
-    <w:family w:val="roman"/>
-    <w:pitch w:val="variable"/>
-    <w:sig w:usb0="E0002AFF" w:usb1="C0007843" w:usb2="00000009" w:usb3="00000000" w:csb0="000001FF" w:csb1="00000000"/>
   </w:font>
   <w:font w:name="Cambria">
     <w:panose1 w:val="02040503050406030204"/>
@@ -4540,6 +5451,7 @@
     <w:rsid w:val="00BD7072"/>
     <w:rsid w:val="00C635E7"/>
     <w:rsid w:val="00C90479"/>
+    <w:rsid w:val="00CD00AA"/>
     <w:rsid w:val="00DA2738"/>
     <w:rsid w:val="00DF7858"/>
     <w:rsid w:val="00FE5A4A"/>
@@ -5793,7 +6705,7 @@
 </file>
 
 <file path=customXml/itemProps2.xml><?xml version="1.0" encoding="utf-8"?>
-<ds:datastoreItem xmlns:ds="http://schemas.openxmlformats.org/officeDocument/2006/customXml" ds:itemID="{2FF1E7BD-F972-4FCE-8428-3C3C05E834D2}">
+<ds:datastoreItem xmlns:ds="http://schemas.openxmlformats.org/officeDocument/2006/customXml" ds:itemID="{2915CE85-511F-4A43-8319-456175F604C3}">
   <ds:schemaRefs>
     <ds:schemaRef ds:uri="http://schemas.openxmlformats.org/officeDocument/2006/bibliography"/>
   </ds:schemaRefs>

</xml_diff>

<commit_message>
Prcess Assessment and Control - Processos Relacionados
</commit_message>
<xml_diff>
--- a/Docs/Processes/Project Assessment and Control Process.docx
+++ b/Docs/Processes/Project Assessment and Control Process.docx
@@ -226,31 +226,13 @@
                         <w:lang w:val="en-GB"/>
                       </w:rPr>
                     </w:pPr>
-                    <w:proofErr w:type="spellStart"/>
                     <w:r>
                       <w:rPr>
                         <w:color w:val="4F81BD" w:themeColor="accent1"/>
                         <w:lang w:val="en-GB"/>
                       </w:rPr>
-                      <w:t>Rui</w:t>
+                      <w:t>Rui Ganhoto</w:t>
                     </w:r>
-                    <w:proofErr w:type="spellEnd"/>
-                    <w:r>
-                      <w:rPr>
-                        <w:color w:val="4F81BD" w:themeColor="accent1"/>
-                        <w:lang w:val="en-GB"/>
-                      </w:rPr>
-                      <w:t xml:space="preserve"> </w:t>
-                    </w:r>
-                    <w:proofErr w:type="spellStart"/>
-                    <w:r>
-                      <w:rPr>
-                        <w:color w:val="4F81BD" w:themeColor="accent1"/>
-                        <w:lang w:val="en-GB"/>
-                      </w:rPr>
-                      <w:t>Ganhoto</w:t>
-                    </w:r>
-                    <w:proofErr w:type="spellEnd"/>
                   </w:p>
                 </w:sdtContent>
               </w:sdt>
@@ -992,7 +974,6 @@
       </w:sdtContent>
     </w:sdt>
     <w:p>
-      <w:proofErr w:type="spellStart"/>
       <w:r>
         <w:rPr>
           <w:rFonts w:asciiTheme="majorHAnsi" w:eastAsiaTheme="majorEastAsia" w:hAnsiTheme="majorHAnsi" w:cstheme="majorBidi"/>
@@ -1004,7 +985,6 @@
         </w:rPr>
         <w:t>Images</w:t>
       </w:r>
-      <w:proofErr w:type="spellEnd"/>
     </w:p>
     <w:p>
       <w:r>
@@ -1460,28 +1440,12 @@
                 <w:lang w:val="en-GB"/>
               </w:rPr>
             </w:pPr>
-            <w:proofErr w:type="spellStart"/>
-            <w:r>
-              <w:rPr>
-                <w:lang w:val="en-GB"/>
-              </w:rPr>
-              <w:t>Rui</w:t>
-            </w:r>
-            <w:proofErr w:type="spellEnd"/>
-            <w:r>
-              <w:rPr>
-                <w:lang w:val="en-GB"/>
-              </w:rPr>
-              <w:t xml:space="preserve"> </w:t>
-            </w:r>
-            <w:proofErr w:type="spellStart"/>
-            <w:r>
-              <w:rPr>
-                <w:lang w:val="en-GB"/>
-              </w:rPr>
-              <w:t>Ganhoto</w:t>
-            </w:r>
-            <w:proofErr w:type="spellEnd"/>
+            <w:r>
+              <w:rPr>
+                <w:lang w:val="en-GB"/>
+              </w:rPr>
+              <w:t>Rui Ganhoto</w:t>
+            </w:r>
           </w:p>
         </w:tc>
         <w:tc>
@@ -1857,17 +1821,9 @@
         <w:rPr>
           <w:lang w:val="en-GB"/>
         </w:rPr>
-        <w:t xml:space="preserve">: List of </w:t>
-      </w:r>
-      <w:proofErr w:type="spellStart"/>
-      <w:r>
-        <w:rPr>
-          <w:lang w:val="en-GB"/>
-        </w:rPr>
-        <w:t>Contribuitors</w:t>
+        <w:t>: List of Contribuitors</w:t>
       </w:r>
       <w:bookmarkEnd w:id="0"/>
-      <w:proofErr w:type="spellEnd"/>
     </w:p>
     <w:p>
       <w:pPr>
@@ -2147,28 +2103,12 @@
                 <w:lang w:val="en-GB"/>
               </w:rPr>
             </w:pPr>
-            <w:proofErr w:type="spellStart"/>
-            <w:r>
-              <w:rPr>
-                <w:lang w:val="en-GB"/>
-              </w:rPr>
-              <w:t>Rui</w:t>
-            </w:r>
-            <w:proofErr w:type="spellEnd"/>
-            <w:r>
-              <w:rPr>
-                <w:lang w:val="en-GB"/>
-              </w:rPr>
-              <w:t xml:space="preserve"> </w:t>
-            </w:r>
-            <w:proofErr w:type="spellStart"/>
-            <w:r>
-              <w:rPr>
-                <w:lang w:val="en-GB"/>
-              </w:rPr>
-              <w:t>Ganhoto</w:t>
-            </w:r>
-            <w:proofErr w:type="spellEnd"/>
+            <w:r>
+              <w:rPr>
+                <w:lang w:val="en-GB"/>
+              </w:rPr>
+              <w:t>Rui Ganhoto</w:t>
+            </w:r>
           </w:p>
         </w:tc>
         <w:tc>
@@ -2247,6 +2187,7 @@
                 <w:calendar w:val="gregorian"/>
               </w:date>
             </w:sdtPr>
+            <w:sdtEndPr/>
             <w:sdtContent>
               <w:p>
                 <w:pPr>
@@ -2323,8 +2264,6 @@
               </w:rPr>
               <w:t>0.1</w:t>
             </w:r>
-            <w:bookmarkStart w:id="1" w:name="_GoBack"/>
-            <w:bookmarkEnd w:id="1"/>
           </w:p>
         </w:tc>
         <w:tc>
@@ -2637,7 +2576,7 @@
           <w:lang w:val="en-GB"/>
         </w:rPr>
       </w:pPr>
-      <w:bookmarkStart w:id="2" w:name="_Toc349382242"/>
+      <w:bookmarkStart w:id="1" w:name="_Toc349382242"/>
       <w:r>
         <w:rPr>
           <w:lang w:val="en-GB"/>
@@ -2682,7 +2621,7 @@
         </w:rPr>
         <w:t>: Version history</w:t>
       </w:r>
-      <w:bookmarkEnd w:id="2"/>
+      <w:bookmarkEnd w:id="1"/>
     </w:p>
     <w:p>
       <w:pPr>
@@ -2710,7 +2649,7 @@
           <w:lang w:val="en-GB"/>
         </w:rPr>
       </w:pPr>
-      <w:bookmarkStart w:id="3" w:name="_Toc349381687"/>
+      <w:bookmarkStart w:id="2" w:name="_Toc349381687"/>
       <w:r>
         <w:rPr>
           <w:lang w:val="en-GB"/>
@@ -2718,7 +2657,7 @@
         <w:lastRenderedPageBreak/>
         <w:t>Purpose</w:t>
       </w:r>
-      <w:bookmarkEnd w:id="3"/>
+      <w:bookmarkEnd w:id="2"/>
     </w:p>
     <w:p>
       <w:pPr>
@@ -2782,14 +2721,14 @@
           <w:lang w:val="en-GB"/>
         </w:rPr>
       </w:pPr>
-      <w:bookmarkStart w:id="4" w:name="_Toc349381688"/>
+      <w:bookmarkStart w:id="3" w:name="_Toc349381688"/>
       <w:r>
         <w:rPr>
           <w:lang w:val="en-GB"/>
         </w:rPr>
         <w:t>Inputs and Outputs</w:t>
       </w:r>
-      <w:bookmarkEnd w:id="4"/>
+      <w:bookmarkEnd w:id="3"/>
     </w:p>
     <w:p>
       <w:pPr>
@@ -2902,26 +2841,7 @@
         <w:rPr>
           <w:lang w:val="en-GB"/>
         </w:rPr>
-        <w:t>Software development plan</w:t>
-      </w:r>
-      <w:r>
-        <w:rPr>
-          <w:lang w:val="en-GB"/>
-        </w:rPr>
-        <w:t xml:space="preserve"> updates</w:t>
-      </w:r>
-    </w:p>
-    <w:p>
-      <w:pPr>
-        <w:rPr>
-          <w:lang w:val="en-GB"/>
-        </w:rPr>
-      </w:pPr>
-      <w:r>
-        <w:rPr>
-          <w:lang w:val="en-GB"/>
-        </w:rPr>
-        <w:t xml:space="preserve">Project document updates </w:t>
+        <w:t>Software development plan updates</w:t>
       </w:r>
     </w:p>
     <w:p>
@@ -2935,14 +2855,14 @@
           <w:lang w:val="en-GB"/>
         </w:rPr>
       </w:pPr>
-      <w:bookmarkStart w:id="5" w:name="_Toc349381689"/>
+      <w:bookmarkStart w:id="4" w:name="_Toc349381689"/>
       <w:r>
         <w:rPr>
           <w:lang w:val="en-GB"/>
         </w:rPr>
         <w:t>Activities</w:t>
       </w:r>
-      <w:bookmarkEnd w:id="5"/>
+      <w:bookmarkEnd w:id="4"/>
     </w:p>
     <w:p>
       <w:pPr>
@@ -3003,13 +2923,7 @@
         <w:rPr>
           <w:lang w:val="en-US"/>
         </w:rPr>
-        <w:t>Project M</w:t>
-      </w:r>
-      <w:r>
-        <w:rPr>
-          <w:lang w:val="en-US"/>
-        </w:rPr>
-        <w:t>onitoring</w:t>
+        <w:t>Project Monitoring</w:t>
       </w:r>
     </w:p>
     <w:p>
@@ -3047,14 +2961,7 @@
         <w:rPr>
           <w:lang w:val="en-US"/>
         </w:rPr>
-        <w:lastRenderedPageBreak/>
-        <w:t xml:space="preserve">Project </w:t>
-      </w:r>
-      <w:r>
-        <w:rPr>
-          <w:lang w:val="en-US"/>
-        </w:rPr>
-        <w:t>Control</w:t>
+        <w:t>Project Control</w:t>
       </w:r>
     </w:p>
     <w:p>
@@ -3104,6 +3011,7 @@
         <w:rPr>
           <w:lang w:val="en-US"/>
         </w:rPr>
+        <w:lastRenderedPageBreak/>
         <w:t xml:space="preserve">It also includes </w:t>
       </w:r>
       <w:r>
@@ -3135,13 +3043,7 @@
         <w:rPr>
           <w:lang w:val="en-US"/>
         </w:rPr>
-        <w:t>P</w:t>
-      </w:r>
-      <w:r>
-        <w:rPr>
-          <w:lang w:val="en-US"/>
-        </w:rPr>
-        <w:t>roject Assessment</w:t>
+        <w:t>Project Assessment</w:t>
       </w:r>
     </w:p>
     <w:p>
@@ -3185,13 +3087,7 @@
         <w:rPr>
           <w:lang w:val="en-US"/>
         </w:rPr>
-        <w:t xml:space="preserve">Project </w:t>
-      </w:r>
-      <w:r>
-        <w:rPr>
-          <w:lang w:val="en-US"/>
-        </w:rPr>
-        <w:t>Closure</w:t>
+        <w:t>Project Closure</w:t>
       </w:r>
     </w:p>
     <w:p>
@@ -3225,14 +3121,14 @@
           <w:lang w:val="en-GB"/>
         </w:rPr>
       </w:pPr>
-      <w:bookmarkStart w:id="6" w:name="_Toc349381690"/>
+      <w:bookmarkStart w:id="5" w:name="_Toc349381690"/>
       <w:r>
         <w:rPr>
           <w:lang w:val="en-GB"/>
         </w:rPr>
         <w:t>Tools</w:t>
       </w:r>
-      <w:bookmarkEnd w:id="6"/>
+      <w:bookmarkEnd w:id="5"/>
     </w:p>
     <w:p>
       <w:pPr>
@@ -3271,71 +3167,58 @@
           <w:lang w:val="en-GB"/>
         </w:rPr>
       </w:pPr>
-      <w:bookmarkStart w:id="7" w:name="_Toc349381691"/>
+      <w:bookmarkStart w:id="6" w:name="_Toc349381691"/>
       <w:r>
         <w:rPr>
           <w:lang w:val="en-GB"/>
         </w:rPr>
         <w:t>Related Processes</w:t>
       </w:r>
-      <w:bookmarkEnd w:id="7"/>
+      <w:bookmarkEnd w:id="6"/>
     </w:p>
     <w:p>
       <w:pPr>
         <w:rPr>
-          <w:lang w:val="en-GB"/>
-        </w:rPr>
-      </w:pPr>
-      <w:r>
-        <w:rPr>
-          <w:lang w:val="en-GB"/>
-        </w:rPr>
-        <w:t>Risk</w:t>
-      </w:r>
-      <w:r>
-        <w:rPr>
-          <w:color w:val="FF0000"/>
-          <w:lang w:val="en-GB"/>
-        </w:rPr>
-        <w:t xml:space="preserve"> </w:t>
-      </w:r>
-      <w:proofErr w:type="spellStart"/>
-      <w:r>
-        <w:rPr>
-          <w:color w:val="FF0000"/>
-          <w:lang w:val="en-GB"/>
-        </w:rPr>
-        <w:t>kk</w:t>
-      </w:r>
-      <w:proofErr w:type="spellEnd"/>
-      <w:r>
-        <w:rPr>
-          <w:color w:val="FF0000"/>
-          <w:lang w:val="en-GB"/>
-        </w:rPr>
-        <w:t xml:space="preserve"> </w:t>
-      </w:r>
-      <w:proofErr w:type="spellStart"/>
-      <w:r>
-        <w:rPr>
-          <w:color w:val="FF0000"/>
-          <w:lang w:val="en-GB"/>
-        </w:rPr>
-        <w:t>coisa</w:t>
-      </w:r>
-      <w:proofErr w:type="spellEnd"/>
+          <w:lang w:val="en-US"/>
+        </w:rPr>
+      </w:pPr>
+      <w:r>
+        <w:rPr>
+          <w:lang w:val="en-US"/>
+        </w:rPr>
+        <w:t>Risk Management Process.</w:t>
+      </w:r>
     </w:p>
     <w:p>
       <w:pPr>
         <w:rPr>
-          <w:lang w:val="en-GB"/>
-        </w:rPr>
-      </w:pPr>
-      <w:r>
-        <w:rPr>
-          <w:lang w:val="en-GB"/>
-        </w:rPr>
-        <w:t>Project plan</w:t>
+          <w:lang w:val="en-US"/>
+        </w:rPr>
+      </w:pPr>
+      <w:r>
+        <w:rPr>
+          <w:lang w:val="en-US"/>
+        </w:rPr>
+        <w:t>Review Process.</w:t>
+      </w:r>
+    </w:p>
+    <w:p>
+      <w:pPr>
+        <w:rPr>
+          <w:lang w:val="en-US"/>
+        </w:rPr>
+      </w:pPr>
+      <w:r>
+        <w:rPr>
+          <w:lang w:val="en-US"/>
+        </w:rPr>
+        <w:t>Project Planning Process</w:t>
+      </w:r>
+      <w:r>
+        <w:rPr>
+          <w:lang w:val="en-US"/>
+        </w:rPr>
+        <w:t>.</w:t>
       </w:r>
     </w:p>
     <w:p>
@@ -3349,14 +3232,14 @@
           <w:lang w:val="en-GB"/>
         </w:rPr>
       </w:pPr>
-      <w:bookmarkStart w:id="8" w:name="_Toc349381692"/>
+      <w:bookmarkStart w:id="7" w:name="_Toc349381692"/>
       <w:r>
         <w:rPr>
           <w:lang w:val="en-GB"/>
         </w:rPr>
         <w:t>Measures</w:t>
       </w:r>
-      <w:bookmarkEnd w:id="8"/>
+      <w:bookmarkEnd w:id="7"/>
     </w:p>
     <w:p>
       <w:pPr>
@@ -3386,10 +3269,12 @@
       </w:pPr>
       <w:r>
         <w:rPr>
-          <w:lang w:val="en-US"/>
-        </w:rPr>
-        <w:t>Earn value</w:t>
-      </w:r>
+          <w:lang w:val="en-GB"/>
+        </w:rPr>
+        <w:t>Earn Value</w:t>
+      </w:r>
+      <w:bookmarkStart w:id="8" w:name="_GoBack"/>
+      <w:bookmarkEnd w:id="8"/>
     </w:p>
     <w:sectPr>
       <w:footerReference w:type="first" r:id="rId16"/>
@@ -3448,19 +3333,11 @@
         <w:lang w:val="en-US"/>
       </w:rPr>
     </w:pPr>
-    <w:proofErr w:type="spellStart"/>
     <w:r>
       <w:rPr>
         <w:lang w:val="en-US"/>
       </w:rPr>
-      <w:t>Projeto</w:t>
-    </w:r>
-    <w:proofErr w:type="spellEnd"/>
-    <w:r>
-      <w:rPr>
-        <w:lang w:val="en-US"/>
-      </w:rPr>
-      <w:t xml:space="preserve"> Soft</w:t>
+      <w:t>Projeto Soft</w:t>
     </w:r>
     <w:r>
       <w:rPr>
@@ -3492,16 +3369,8 @@
           <w:rPr>
             <w:lang w:val="en-US"/>
           </w:rPr>
-          <w:t xml:space="preserve">Project Assessment and Control </w:t>
+          <w:t>Project Assessment and Control Process</w:t>
         </w:r>
-        <w:proofErr w:type="spellStart"/>
-        <w:r>
-          <w:rPr>
-            <w:lang w:val="en-US"/>
-          </w:rPr>
-          <w:t>Process</w:t>
-        </w:r>
-        <w:proofErr w:type="spellEnd"/>
       </w:sdtContent>
     </w:sdt>
     <w:r>
@@ -3529,19 +3398,11 @@
         <w:lang w:val="en-US"/>
       </w:rPr>
     </w:pPr>
-    <w:proofErr w:type="spellStart"/>
     <w:r>
       <w:rPr>
         <w:lang w:val="en-US"/>
       </w:rPr>
-      <w:t>Projeto</w:t>
-    </w:r>
-    <w:proofErr w:type="spellEnd"/>
-    <w:r>
-      <w:rPr>
-        <w:lang w:val="en-US"/>
-      </w:rPr>
-      <w:t xml:space="preserve"> Software 2013</w:t>
+      <w:t>Projeto Software 2013</w:t>
     </w:r>
     <w:r>
       <w:rPr>
@@ -3605,19 +3466,11 @@
         <w:lang w:val="en-US"/>
       </w:rPr>
     </w:pPr>
-    <w:proofErr w:type="spellStart"/>
     <w:r>
       <w:rPr>
         <w:lang w:val="en-US"/>
       </w:rPr>
-      <w:t>Projeto</w:t>
-    </w:r>
-    <w:proofErr w:type="spellEnd"/>
-    <w:r>
-      <w:rPr>
-        <w:lang w:val="en-US"/>
-      </w:rPr>
-      <w:t xml:space="preserve"> Software 2013</w:t>
+      <w:t>Projeto Software 2013</w:t>
     </w:r>
   </w:p>
   <w:p>
@@ -3676,7 +3529,7 @@
         <w:noProof/>
         <w:lang w:val="en-US"/>
       </w:rPr>
-      <w:t>ii</w:t>
+      <w:t>2</w:t>
     </w:r>
     <w:r>
       <w:rPr>
@@ -3697,19 +3550,11 @@
         <w:lang w:val="en-US"/>
       </w:rPr>
     </w:pPr>
-    <w:proofErr w:type="spellStart"/>
     <w:r>
       <w:rPr>
         <w:lang w:val="en-US"/>
       </w:rPr>
-      <w:t>Projeto</w:t>
-    </w:r>
-    <w:proofErr w:type="spellEnd"/>
-    <w:r>
-      <w:rPr>
-        <w:lang w:val="en-US"/>
-      </w:rPr>
-      <w:t xml:space="preserve"> Software 2013</w:t>
+      <w:t>Projeto Software 2013</w:t>
     </w:r>
     <w:r>
       <w:rPr>
@@ -3928,28 +3773,12 @@
       </w:sdtPr>
       <w:sdtEndPr/>
       <w:sdtContent>
-        <w:proofErr w:type="spellStart"/>
         <w:r>
           <w:rPr>
             <w:lang w:val="en-GB"/>
           </w:rPr>
-          <w:t>Rui</w:t>
+          <w:t>Rui Ganhoto</w:t>
         </w:r>
-        <w:proofErr w:type="spellEnd"/>
-        <w:r>
-          <w:rPr>
-            <w:lang w:val="en-GB"/>
-          </w:rPr>
-          <w:t xml:space="preserve"> </w:t>
-        </w:r>
-        <w:proofErr w:type="spellStart"/>
-        <w:r>
-          <w:rPr>
-            <w:lang w:val="en-GB"/>
-          </w:rPr>
-          <w:t>Ganhoto</w:t>
-        </w:r>
-        <w:proofErr w:type="spellEnd"/>
       </w:sdtContent>
     </w:sdt>
   </w:p>
@@ -4126,28 +3955,12 @@
       </w:sdtPr>
       <w:sdtEndPr/>
       <w:sdtContent>
-        <w:proofErr w:type="spellStart"/>
         <w:r>
           <w:rPr>
             <w:lang w:val="en-US"/>
           </w:rPr>
-          <w:t>Rui</w:t>
+          <w:t>Rui Ganhoto</w:t>
         </w:r>
-        <w:proofErr w:type="spellEnd"/>
-        <w:r>
-          <w:rPr>
-            <w:lang w:val="en-US"/>
-          </w:rPr>
-          <w:t xml:space="preserve"> </w:t>
-        </w:r>
-        <w:proofErr w:type="spellStart"/>
-        <w:r>
-          <w:rPr>
-            <w:lang w:val="en-US"/>
-          </w:rPr>
-          <w:t>Ganhoto</w:t>
-        </w:r>
-        <w:proofErr w:type="spellEnd"/>
       </w:sdtContent>
     </w:sdt>
   </w:p>
@@ -5382,7 +5195,7 @@
     <w:charset w:val="00"/>
     <w:family w:val="roman"/>
     <w:pitch w:val="variable"/>
-    <w:sig w:usb0="E0002AFF" w:usb1="C0007841" w:usb2="00000009" w:usb3="00000000" w:csb0="000001FF" w:csb1="00000000"/>
+    <w:sig w:usb0="E0002AFF" w:usb1="C0007843" w:usb2="00000009" w:usb3="00000000" w:csb0="000001FF" w:csb1="00000000"/>
   </w:font>
   <w:font w:name="Courier New">
     <w:panose1 w:val="02070309020205020404"/>
@@ -5446,6 +5259,7 @@
     <w:rsid w:val="003A7208"/>
     <w:rsid w:val="00761202"/>
     <w:rsid w:val="007759B5"/>
+    <w:rsid w:val="007803DC"/>
     <w:rsid w:val="00783ABD"/>
     <w:rsid w:val="00975A8B"/>
     <w:rsid w:val="00BD7072"/>
@@ -6705,7 +6519,7 @@
 </file>
 
 <file path=customXml/itemProps2.xml><?xml version="1.0" encoding="utf-8"?>
-<ds:datastoreItem xmlns:ds="http://schemas.openxmlformats.org/officeDocument/2006/customXml" ds:itemID="{2915CE85-511F-4A43-8319-456175F604C3}">
+<ds:datastoreItem xmlns:ds="http://schemas.openxmlformats.org/officeDocument/2006/customXml" ds:itemID="{531A8C51-6116-487E-A7B4-EC676D2CD663}">
   <ds:schemaRefs>
     <ds:schemaRef ds:uri="http://schemas.openxmlformats.org/officeDocument/2006/bibliography"/>
   </ds:schemaRefs>

</xml_diff>

<commit_message>
Project Assessment and Control Process - Actualização
</commit_message>
<xml_diff>
--- a/Docs/Processes/Project Assessment and Control Process.docx
+++ b/Docs/Processes/Project Assessment and Control Process.docx
@@ -974,6 +974,7 @@
       </w:sdtContent>
     </w:sdt>
     <w:p>
+      <w:proofErr w:type="spellStart"/>
       <w:r>
         <w:rPr>
           <w:rFonts w:asciiTheme="majorHAnsi" w:eastAsiaTheme="majorEastAsia" w:hAnsiTheme="majorHAnsi" w:cstheme="majorBidi"/>
@@ -985,6 +986,7 @@
         </w:rPr>
         <w:t>Images</w:t>
       </w:r>
+      <w:proofErr w:type="spellEnd"/>
     </w:p>
     <w:p>
       <w:r>
@@ -1821,9 +1823,17 @@
         <w:rPr>
           <w:lang w:val="en-GB"/>
         </w:rPr>
-        <w:t>: List of Contribuitors</w:t>
+        <w:t xml:space="preserve">: List of </w:t>
+      </w:r>
+      <w:proofErr w:type="spellStart"/>
+      <w:r>
+        <w:rPr>
+          <w:lang w:val="en-GB"/>
+        </w:rPr>
+        <w:t>Contribuitors</w:t>
       </w:r>
       <w:bookmarkEnd w:id="0"/>
+      <w:proofErr w:type="spellEnd"/>
     </w:p>
     <w:p>
       <w:pPr>
@@ -2919,6 +2929,8 @@
           <w:lang w:val="en-US"/>
         </w:rPr>
       </w:pPr>
+      <w:bookmarkStart w:id="5" w:name="_GoBack"/>
+      <w:bookmarkEnd w:id="5"/>
       <w:r>
         <w:rPr>
           <w:lang w:val="en-US"/>
@@ -2945,6 +2957,117 @@
           <w:lang w:val="en-US"/>
         </w:rPr>
       </w:pPr>
+      <w:r>
+        <w:rPr>
+          <w:lang w:val="en-US"/>
+        </w:rPr>
+        <w:t>The Team Members must determine the schedule status.</w:t>
+      </w:r>
+    </w:p>
+    <w:p>
+      <w:pPr>
+        <w:pStyle w:val="ListParagraph"/>
+        <w:numPr>
+          <w:ilvl w:val="0"/>
+          <w:numId w:val="5"/>
+        </w:numPr>
+        <w:rPr>
+          <w:lang w:val="en-US"/>
+        </w:rPr>
+      </w:pPr>
+      <w:r>
+        <w:rPr>
+          <w:lang w:val="en-US"/>
+        </w:rPr>
+        <w:t>Determine if an activity should be completed but is not.</w:t>
+      </w:r>
+    </w:p>
+    <w:p>
+      <w:pPr>
+        <w:pStyle w:val="ListParagraph"/>
+        <w:numPr>
+          <w:ilvl w:val="0"/>
+          <w:numId w:val="5"/>
+        </w:numPr>
+        <w:rPr>
+          <w:lang w:val="en-US"/>
+        </w:rPr>
+      </w:pPr>
+      <w:r>
+        <w:rPr>
+          <w:lang w:val="en-US"/>
+        </w:rPr>
+        <w:t>If an activity is behind schedule, work with the individuals assigned to that activity to see what is happening.</w:t>
+      </w:r>
+    </w:p>
+    <w:p>
+      <w:pPr>
+        <w:rPr>
+          <w:lang w:val="en-US"/>
+        </w:rPr>
+      </w:pPr>
+      <w:r>
+        <w:rPr>
+          <w:lang w:val="en-US"/>
+        </w:rPr>
+        <w:lastRenderedPageBreak/>
+        <w:t>The Project Manager should check if everyone will finish their tasks within expectations.</w:t>
+      </w:r>
+    </w:p>
+    <w:p>
+      <w:pPr>
+        <w:pStyle w:val="ListParagraph"/>
+        <w:numPr>
+          <w:ilvl w:val="0"/>
+          <w:numId w:val="6"/>
+        </w:numPr>
+        <w:rPr>
+          <w:lang w:val="en-US"/>
+        </w:rPr>
+      </w:pPr>
+      <w:r>
+        <w:rPr>
+          <w:lang w:val="en-US"/>
+        </w:rPr>
+        <w:t>Evaluate the remaining work to check if the project will be completed within the planned effort and duration.</w:t>
+      </w:r>
+    </w:p>
+    <w:p>
+      <w:pPr>
+        <w:rPr>
+          <w:lang w:val="en-US"/>
+        </w:rPr>
+      </w:pPr>
+      <w:r>
+        <w:rPr>
+          <w:lang w:val="en-US"/>
+        </w:rPr>
+        <w:t>Take corrective actions, if needed.</w:t>
+      </w:r>
+    </w:p>
+    <w:p>
+      <w:pPr>
+        <w:pStyle w:val="ListParagraph"/>
+        <w:numPr>
+          <w:ilvl w:val="0"/>
+          <w:numId w:val="6"/>
+        </w:numPr>
+        <w:rPr>
+          <w:lang w:val="en-US"/>
+        </w:rPr>
+      </w:pPr>
+      <w:r>
+        <w:rPr>
+          <w:lang w:val="en-US"/>
+        </w:rPr>
+        <w:t xml:space="preserve">If activities not meeting schedule then </w:t>
+      </w:r>
+      <w:r>
+        <w:rPr>
+          <w:lang w:val="en-US"/>
+        </w:rPr>
+        <w:t>there should be a new planning according to Project Planning Process.</w:t>
+      </w:r>
     </w:p>
     <w:p>
       <w:pPr>
@@ -3011,7 +3134,6 @@
         <w:rPr>
           <w:lang w:val="en-US"/>
         </w:rPr>
-        <w:lastRenderedPageBreak/>
         <w:t xml:space="preserve">It also includes </w:t>
       </w:r>
       <w:r>
@@ -3121,14 +3243,14 @@
           <w:lang w:val="en-GB"/>
         </w:rPr>
       </w:pPr>
-      <w:bookmarkStart w:id="5" w:name="_Toc349381690"/>
+      <w:bookmarkStart w:id="6" w:name="_Toc349381690"/>
       <w:r>
         <w:rPr>
           <w:lang w:val="en-GB"/>
         </w:rPr>
         <w:t>Tools</w:t>
       </w:r>
-      <w:bookmarkEnd w:id="5"/>
+      <w:bookmarkEnd w:id="6"/>
     </w:p>
     <w:p>
       <w:pPr>
@@ -3167,14 +3289,14 @@
           <w:lang w:val="en-GB"/>
         </w:rPr>
       </w:pPr>
-      <w:bookmarkStart w:id="6" w:name="_Toc349381691"/>
+      <w:bookmarkStart w:id="7" w:name="_Toc349381691"/>
       <w:r>
         <w:rPr>
           <w:lang w:val="en-GB"/>
         </w:rPr>
         <w:t>Related Processes</w:t>
       </w:r>
-      <w:bookmarkEnd w:id="6"/>
+      <w:bookmarkEnd w:id="7"/>
     </w:p>
     <w:p>
       <w:pPr>
@@ -3212,13 +3334,7 @@
         <w:rPr>
           <w:lang w:val="en-US"/>
         </w:rPr>
-        <w:t>Project Planning Process</w:t>
-      </w:r>
-      <w:r>
-        <w:rPr>
-          <w:lang w:val="en-US"/>
-        </w:rPr>
-        <w:t>.</w:t>
+        <w:t>Project Planning Process.</w:t>
       </w:r>
     </w:p>
     <w:p>
@@ -3232,14 +3348,15 @@
           <w:lang w:val="en-GB"/>
         </w:rPr>
       </w:pPr>
-      <w:bookmarkStart w:id="7" w:name="_Toc349381692"/>
-      <w:r>
-        <w:rPr>
-          <w:lang w:val="en-GB"/>
-        </w:rPr>
+      <w:bookmarkStart w:id="8" w:name="_Toc349381692"/>
+      <w:r>
+        <w:rPr>
+          <w:lang w:val="en-GB"/>
+        </w:rPr>
+        <w:lastRenderedPageBreak/>
         <w:t>Measures</w:t>
       </w:r>
-      <w:bookmarkEnd w:id="7"/>
+      <w:bookmarkEnd w:id="8"/>
     </w:p>
     <w:p>
       <w:pPr>
@@ -3273,8 +3390,6 @@
         </w:rPr>
         <w:t>Earn Value</w:t>
       </w:r>
-      <w:bookmarkStart w:id="8" w:name="_GoBack"/>
-      <w:bookmarkEnd w:id="8"/>
     </w:p>
     <w:sectPr>
       <w:footerReference w:type="first" r:id="rId16"/>
@@ -3333,11 +3448,19 @@
         <w:lang w:val="en-US"/>
       </w:rPr>
     </w:pPr>
+    <w:proofErr w:type="spellStart"/>
     <w:r>
       <w:rPr>
         <w:lang w:val="en-US"/>
       </w:rPr>
-      <w:t>Projeto Soft</w:t>
+      <w:t>Projeto</w:t>
+    </w:r>
+    <w:proofErr w:type="spellEnd"/>
+    <w:r>
+      <w:rPr>
+        <w:lang w:val="en-US"/>
+      </w:rPr>
+      <w:t xml:space="preserve"> Soft</w:t>
     </w:r>
     <w:r>
       <w:rPr>
@@ -3398,11 +3521,19 @@
         <w:lang w:val="en-US"/>
       </w:rPr>
     </w:pPr>
+    <w:proofErr w:type="spellStart"/>
     <w:r>
       <w:rPr>
         <w:lang w:val="en-US"/>
       </w:rPr>
-      <w:t>Projeto Software 2013</w:t>
+      <w:t>Projeto</w:t>
+    </w:r>
+    <w:proofErr w:type="spellEnd"/>
+    <w:r>
+      <w:rPr>
+        <w:lang w:val="en-US"/>
+      </w:rPr>
+      <w:t xml:space="preserve"> Software 2013</w:t>
     </w:r>
     <w:r>
       <w:rPr>
@@ -3466,11 +3597,19 @@
         <w:lang w:val="en-US"/>
       </w:rPr>
     </w:pPr>
+    <w:proofErr w:type="spellStart"/>
     <w:r>
       <w:rPr>
         <w:lang w:val="en-US"/>
       </w:rPr>
-      <w:t>Projeto Software 2013</w:t>
+      <w:t>Projeto</w:t>
+    </w:r>
+    <w:proofErr w:type="spellEnd"/>
+    <w:r>
+      <w:rPr>
+        <w:lang w:val="en-US"/>
+      </w:rPr>
+      <w:t xml:space="preserve"> Software 2013</w:t>
     </w:r>
   </w:p>
   <w:p>
@@ -3550,11 +3689,19 @@
         <w:lang w:val="en-US"/>
       </w:rPr>
     </w:pPr>
+    <w:proofErr w:type="spellStart"/>
     <w:r>
       <w:rPr>
         <w:lang w:val="en-US"/>
       </w:rPr>
-      <w:t>Projeto Software 2013</w:t>
+      <w:t>Projeto</w:t>
+    </w:r>
+    <w:proofErr w:type="spellEnd"/>
+    <w:r>
+      <w:rPr>
+        <w:lang w:val="en-US"/>
+      </w:rPr>
+      <w:t xml:space="preserve"> Software 2013</w:t>
     </w:r>
     <w:r>
       <w:rPr>
@@ -4418,6 +4565,232 @@
       </w:pPr>
     </w:lvl>
   </w:abstractNum>
+  <w:abstractNum w:abstractNumId="4">
+    <w:nsid w:val="69507366"/>
+    <w:multiLevelType w:val="hybridMultilevel"/>
+    <w:tmpl w:val="CEECC8FE"/>
+    <w:lvl w:ilvl="0" w:tplc="08160001">
+      <w:start w:val="1"/>
+      <w:numFmt w:val="bullet"/>
+      <w:lvlText w:val=""/>
+      <w:lvlJc w:val="left"/>
+      <w:pPr>
+        <w:ind w:left="720" w:hanging="360"/>
+      </w:pPr>
+      <w:rPr>
+        <w:rFonts w:ascii="Symbol" w:hAnsi="Symbol" w:hint="default"/>
+      </w:rPr>
+    </w:lvl>
+    <w:lvl w:ilvl="1" w:tplc="08160003" w:tentative="1">
+      <w:start w:val="1"/>
+      <w:numFmt w:val="bullet"/>
+      <w:lvlText w:val="o"/>
+      <w:lvlJc w:val="left"/>
+      <w:pPr>
+        <w:ind w:left="1440" w:hanging="360"/>
+      </w:pPr>
+      <w:rPr>
+        <w:rFonts w:ascii="Courier New" w:hAnsi="Courier New" w:cs="Courier New" w:hint="default"/>
+      </w:rPr>
+    </w:lvl>
+    <w:lvl w:ilvl="2" w:tplc="08160005" w:tentative="1">
+      <w:start w:val="1"/>
+      <w:numFmt w:val="bullet"/>
+      <w:lvlText w:val=""/>
+      <w:lvlJc w:val="left"/>
+      <w:pPr>
+        <w:ind w:left="2160" w:hanging="360"/>
+      </w:pPr>
+      <w:rPr>
+        <w:rFonts w:ascii="Wingdings" w:hAnsi="Wingdings" w:hint="default"/>
+      </w:rPr>
+    </w:lvl>
+    <w:lvl w:ilvl="3" w:tplc="08160001" w:tentative="1">
+      <w:start w:val="1"/>
+      <w:numFmt w:val="bullet"/>
+      <w:lvlText w:val=""/>
+      <w:lvlJc w:val="left"/>
+      <w:pPr>
+        <w:ind w:left="2880" w:hanging="360"/>
+      </w:pPr>
+      <w:rPr>
+        <w:rFonts w:ascii="Symbol" w:hAnsi="Symbol" w:hint="default"/>
+      </w:rPr>
+    </w:lvl>
+    <w:lvl w:ilvl="4" w:tplc="08160003" w:tentative="1">
+      <w:start w:val="1"/>
+      <w:numFmt w:val="bullet"/>
+      <w:lvlText w:val="o"/>
+      <w:lvlJc w:val="left"/>
+      <w:pPr>
+        <w:ind w:left="3600" w:hanging="360"/>
+      </w:pPr>
+      <w:rPr>
+        <w:rFonts w:ascii="Courier New" w:hAnsi="Courier New" w:cs="Courier New" w:hint="default"/>
+      </w:rPr>
+    </w:lvl>
+    <w:lvl w:ilvl="5" w:tplc="08160005" w:tentative="1">
+      <w:start w:val="1"/>
+      <w:numFmt w:val="bullet"/>
+      <w:lvlText w:val=""/>
+      <w:lvlJc w:val="left"/>
+      <w:pPr>
+        <w:ind w:left="4320" w:hanging="360"/>
+      </w:pPr>
+      <w:rPr>
+        <w:rFonts w:ascii="Wingdings" w:hAnsi="Wingdings" w:hint="default"/>
+      </w:rPr>
+    </w:lvl>
+    <w:lvl w:ilvl="6" w:tplc="08160001" w:tentative="1">
+      <w:start w:val="1"/>
+      <w:numFmt w:val="bullet"/>
+      <w:lvlText w:val=""/>
+      <w:lvlJc w:val="left"/>
+      <w:pPr>
+        <w:ind w:left="5040" w:hanging="360"/>
+      </w:pPr>
+      <w:rPr>
+        <w:rFonts w:ascii="Symbol" w:hAnsi="Symbol" w:hint="default"/>
+      </w:rPr>
+    </w:lvl>
+    <w:lvl w:ilvl="7" w:tplc="08160003" w:tentative="1">
+      <w:start w:val="1"/>
+      <w:numFmt w:val="bullet"/>
+      <w:lvlText w:val="o"/>
+      <w:lvlJc w:val="left"/>
+      <w:pPr>
+        <w:ind w:left="5760" w:hanging="360"/>
+      </w:pPr>
+      <w:rPr>
+        <w:rFonts w:ascii="Courier New" w:hAnsi="Courier New" w:cs="Courier New" w:hint="default"/>
+      </w:rPr>
+    </w:lvl>
+    <w:lvl w:ilvl="8" w:tplc="08160005" w:tentative="1">
+      <w:start w:val="1"/>
+      <w:numFmt w:val="bullet"/>
+      <w:lvlText w:val=""/>
+      <w:lvlJc w:val="left"/>
+      <w:pPr>
+        <w:ind w:left="6480" w:hanging="360"/>
+      </w:pPr>
+      <w:rPr>
+        <w:rFonts w:ascii="Wingdings" w:hAnsi="Wingdings" w:hint="default"/>
+      </w:rPr>
+    </w:lvl>
+  </w:abstractNum>
+  <w:abstractNum w:abstractNumId="5">
+    <w:nsid w:val="76EB675C"/>
+    <w:multiLevelType w:val="hybridMultilevel"/>
+    <w:tmpl w:val="7BA039CC"/>
+    <w:lvl w:ilvl="0" w:tplc="08160001">
+      <w:start w:val="1"/>
+      <w:numFmt w:val="bullet"/>
+      <w:lvlText w:val=""/>
+      <w:lvlJc w:val="left"/>
+      <w:pPr>
+        <w:ind w:left="720" w:hanging="360"/>
+      </w:pPr>
+      <w:rPr>
+        <w:rFonts w:ascii="Symbol" w:hAnsi="Symbol" w:hint="default"/>
+      </w:rPr>
+    </w:lvl>
+    <w:lvl w:ilvl="1" w:tplc="08160003" w:tentative="1">
+      <w:start w:val="1"/>
+      <w:numFmt w:val="bullet"/>
+      <w:lvlText w:val="o"/>
+      <w:lvlJc w:val="left"/>
+      <w:pPr>
+        <w:ind w:left="1440" w:hanging="360"/>
+      </w:pPr>
+      <w:rPr>
+        <w:rFonts w:ascii="Courier New" w:hAnsi="Courier New" w:cs="Courier New" w:hint="default"/>
+      </w:rPr>
+    </w:lvl>
+    <w:lvl w:ilvl="2" w:tplc="08160005" w:tentative="1">
+      <w:start w:val="1"/>
+      <w:numFmt w:val="bullet"/>
+      <w:lvlText w:val=""/>
+      <w:lvlJc w:val="left"/>
+      <w:pPr>
+        <w:ind w:left="2160" w:hanging="360"/>
+      </w:pPr>
+      <w:rPr>
+        <w:rFonts w:ascii="Wingdings" w:hAnsi="Wingdings" w:hint="default"/>
+      </w:rPr>
+    </w:lvl>
+    <w:lvl w:ilvl="3" w:tplc="08160001" w:tentative="1">
+      <w:start w:val="1"/>
+      <w:numFmt w:val="bullet"/>
+      <w:lvlText w:val=""/>
+      <w:lvlJc w:val="left"/>
+      <w:pPr>
+        <w:ind w:left="2880" w:hanging="360"/>
+      </w:pPr>
+      <w:rPr>
+        <w:rFonts w:ascii="Symbol" w:hAnsi="Symbol" w:hint="default"/>
+      </w:rPr>
+    </w:lvl>
+    <w:lvl w:ilvl="4" w:tplc="08160003" w:tentative="1">
+      <w:start w:val="1"/>
+      <w:numFmt w:val="bullet"/>
+      <w:lvlText w:val="o"/>
+      <w:lvlJc w:val="left"/>
+      <w:pPr>
+        <w:ind w:left="3600" w:hanging="360"/>
+      </w:pPr>
+      <w:rPr>
+        <w:rFonts w:ascii="Courier New" w:hAnsi="Courier New" w:cs="Courier New" w:hint="default"/>
+      </w:rPr>
+    </w:lvl>
+    <w:lvl w:ilvl="5" w:tplc="08160005" w:tentative="1">
+      <w:start w:val="1"/>
+      <w:numFmt w:val="bullet"/>
+      <w:lvlText w:val=""/>
+      <w:lvlJc w:val="left"/>
+      <w:pPr>
+        <w:ind w:left="4320" w:hanging="360"/>
+      </w:pPr>
+      <w:rPr>
+        <w:rFonts w:ascii="Wingdings" w:hAnsi="Wingdings" w:hint="default"/>
+      </w:rPr>
+    </w:lvl>
+    <w:lvl w:ilvl="6" w:tplc="08160001" w:tentative="1">
+      <w:start w:val="1"/>
+      <w:numFmt w:val="bullet"/>
+      <w:lvlText w:val=""/>
+      <w:lvlJc w:val="left"/>
+      <w:pPr>
+        <w:ind w:left="5040" w:hanging="360"/>
+      </w:pPr>
+      <w:rPr>
+        <w:rFonts w:ascii="Symbol" w:hAnsi="Symbol" w:hint="default"/>
+      </w:rPr>
+    </w:lvl>
+    <w:lvl w:ilvl="7" w:tplc="08160003" w:tentative="1">
+      <w:start w:val="1"/>
+      <w:numFmt w:val="bullet"/>
+      <w:lvlText w:val="o"/>
+      <w:lvlJc w:val="left"/>
+      <w:pPr>
+        <w:ind w:left="5760" w:hanging="360"/>
+      </w:pPr>
+      <w:rPr>
+        <w:rFonts w:ascii="Courier New" w:hAnsi="Courier New" w:cs="Courier New" w:hint="default"/>
+      </w:rPr>
+    </w:lvl>
+    <w:lvl w:ilvl="8" w:tplc="08160005" w:tentative="1">
+      <w:start w:val="1"/>
+      <w:numFmt w:val="bullet"/>
+      <w:lvlText w:val=""/>
+      <w:lvlJc w:val="left"/>
+      <w:pPr>
+        <w:ind w:left="6480" w:hanging="360"/>
+      </w:pPr>
+      <w:rPr>
+        <w:rFonts w:ascii="Wingdings" w:hAnsi="Wingdings" w:hint="default"/>
+      </w:rPr>
+    </w:lvl>
+  </w:abstractNum>
   <w:num w:numId="1">
     <w:abstractNumId w:val="0"/>
   </w:num>
@@ -4429,6 +4802,12 @@
   </w:num>
   <w:num w:numId="4">
     <w:abstractNumId w:val="1"/>
+  </w:num>
+  <w:num w:numId="5">
+    <w:abstractNumId w:val="4"/>
+  </w:num>
+  <w:num w:numId="6">
+    <w:abstractNumId w:val="5"/>
   </w:num>
 </w:numbering>
 </file>
@@ -5262,6 +5641,7 @@
     <w:rsid w:val="007803DC"/>
     <w:rsid w:val="00783ABD"/>
     <w:rsid w:val="00975A8B"/>
+    <w:rsid w:val="00A053BA"/>
     <w:rsid w:val="00BD7072"/>
     <w:rsid w:val="00C635E7"/>
     <w:rsid w:val="00C90479"/>
@@ -6519,7 +6899,7 @@
 </file>
 
 <file path=customXml/itemProps2.xml><?xml version="1.0" encoding="utf-8"?>
-<ds:datastoreItem xmlns:ds="http://schemas.openxmlformats.org/officeDocument/2006/customXml" ds:itemID="{531A8C51-6116-487E-A7B4-EC676D2CD663}">
+<ds:datastoreItem xmlns:ds="http://schemas.openxmlformats.org/officeDocument/2006/customXml" ds:itemID="{5DA718E3-ED64-4F87-B3C2-EDA163065B8F}">
   <ds:schemaRefs>
     <ds:schemaRef ds:uri="http://schemas.openxmlformats.org/officeDocument/2006/bibliography"/>
   </ds:schemaRefs>

</xml_diff>

<commit_message>
Project Assessment and Control Process - draft v.0.2
</commit_message>
<xml_diff>
--- a/Docs/Processes/Project Assessment and Control Process.docx
+++ b/Docs/Processes/Project Assessment and Control Process.docx
@@ -70,7 +70,6 @@
                     <w:r>
                       <w:rPr>
                         <w:rFonts w:asciiTheme="majorHAnsi" w:eastAsiaTheme="majorEastAsia" w:hAnsiTheme="majorHAnsi" w:cstheme="majorBidi"/>
-                        <w:lang w:val="en-GB"/>
                       </w:rPr>
                       <w:t>PS2Win</w:t>
                     </w:r>
@@ -158,12 +157,33 @@
                         <w:lang w:val="en-GB"/>
                       </w:rPr>
                     </w:pPr>
+                    <w:proofErr w:type="spellStart"/>
                     <w:r>
                       <w:rPr>
                         <w:rFonts w:asciiTheme="majorHAnsi" w:eastAsiaTheme="majorEastAsia" w:hAnsiTheme="majorHAnsi" w:cstheme="majorBidi"/>
-                        <w:lang w:val="en-GB"/>
                       </w:rPr>
-                      <w:t>Keep Your Time</w:t>
+                      <w:t>Keep</w:t>
+                    </w:r>
+                    <w:proofErr w:type="spellEnd"/>
+                    <w:r>
+                      <w:rPr>
+                        <w:rFonts w:asciiTheme="majorHAnsi" w:eastAsiaTheme="majorEastAsia" w:hAnsiTheme="majorHAnsi" w:cstheme="majorBidi"/>
+                      </w:rPr>
+                      <w:t xml:space="preserve"> </w:t>
+                    </w:r>
+                    <w:proofErr w:type="spellStart"/>
+                    <w:r>
+                      <w:rPr>
+                        <w:rFonts w:asciiTheme="majorHAnsi" w:eastAsiaTheme="majorEastAsia" w:hAnsiTheme="majorHAnsi" w:cstheme="majorBidi"/>
+                      </w:rPr>
+                      <w:t>Your</w:t>
+                    </w:r>
+                    <w:proofErr w:type="spellEnd"/>
+                    <w:r>
+                      <w:rPr>
+                        <w:rFonts w:asciiTheme="majorHAnsi" w:eastAsiaTheme="majorEastAsia" w:hAnsiTheme="majorHAnsi" w:cstheme="majorBidi"/>
+                      </w:rPr>
+                      <w:t xml:space="preserve"> Time</w:t>
                     </w:r>
                   </w:p>
                 </w:tc>
@@ -229,7 +249,6 @@
                     <w:r>
                       <w:rPr>
                         <w:color w:val="4F81BD" w:themeColor="accent1"/>
-                        <w:lang w:val="en-GB"/>
                       </w:rPr>
                       <w:t>Rui Ganhoto</w:t>
                     </w:r>
@@ -265,30 +284,8 @@
                     <w:r>
                       <w:rPr>
                         <w:color w:val="4F81BD" w:themeColor="accent1"/>
-                        <w:lang w:val="en-GB"/>
                       </w:rPr>
-                      <w:t>09</w:t>
-                    </w:r>
-                    <w:r>
-                      <w:rPr>
-                        <w:color w:val="4F81BD" w:themeColor="accent1"/>
-                        <w:lang w:val="en-GB"/>
-                      </w:rPr>
-                      <w:t>-0</w:t>
-                    </w:r>
-                    <w:r>
-                      <w:rPr>
-                        <w:color w:val="4F81BD" w:themeColor="accent1"/>
-                        <w:lang w:val="en-GB"/>
-                      </w:rPr>
-                      <w:t>3</w:t>
-                    </w:r>
-                    <w:r>
-                      <w:rPr>
-                        <w:color w:val="4F81BD" w:themeColor="accent1"/>
-                        <w:lang w:val="en-GB"/>
-                      </w:rPr>
-                      <w:t>-2013</w:t>
+                      <w:t>09-03-2013</w:t>
                     </w:r>
                   </w:p>
                 </w:sdtContent>
@@ -1886,6 +1883,58 @@
       <w:tr>
         <w:tc>
           <w:tcPr>
+            <w:tcW w:w="1726" w:type="dxa"/>
+            <w:vAlign w:val="center"/>
+          </w:tcPr>
+          <w:p>
+            <w:pPr>
+              <w:jc w:val="center"/>
+              <w:rPr>
+                <w:b/>
+                <w:sz w:val="24"/>
+                <w:szCs w:val="24"/>
+                <w:lang w:val="en-GB"/>
+              </w:rPr>
+            </w:pPr>
+            <w:r>
+              <w:rPr>
+                <w:b/>
+                <w:sz w:val="24"/>
+                <w:szCs w:val="24"/>
+                <w:lang w:val="en-GB"/>
+              </w:rPr>
+              <w:t>Date</w:t>
+            </w:r>
+          </w:p>
+        </w:tc>
+        <w:tc>
+          <w:tcPr>
+            <w:tcW w:w="2200" w:type="dxa"/>
+            <w:vAlign w:val="center"/>
+          </w:tcPr>
+          <w:p>
+            <w:pPr>
+              <w:jc w:val="center"/>
+              <w:rPr>
+                <w:b/>
+                <w:sz w:val="24"/>
+                <w:szCs w:val="24"/>
+                <w:lang w:val="en-GB"/>
+              </w:rPr>
+            </w:pPr>
+            <w:r>
+              <w:rPr>
+                <w:b/>
+                <w:sz w:val="24"/>
+                <w:szCs w:val="24"/>
+                <w:lang w:val="en-GB"/>
+              </w:rPr>
+              <w:t>Description</w:t>
+            </w:r>
+          </w:p>
+        </w:tc>
+        <w:tc>
+          <w:tcPr>
             <w:tcW w:w="1728" w:type="dxa"/>
             <w:vAlign w:val="center"/>
           </w:tcPr>
@@ -1906,65 +1955,13 @@
                 <w:szCs w:val="24"/>
                 <w:lang w:val="en-GB"/>
               </w:rPr>
-              <w:t>Date</w:t>
+              <w:t>Author</w:t>
             </w:r>
           </w:p>
         </w:tc>
         <w:tc>
           <w:tcPr>
-            <w:tcW w:w="2201" w:type="dxa"/>
-            <w:vAlign w:val="center"/>
-          </w:tcPr>
-          <w:p>
-            <w:pPr>
-              <w:jc w:val="center"/>
-              <w:rPr>
-                <w:b/>
-                <w:sz w:val="24"/>
-                <w:szCs w:val="24"/>
-                <w:lang w:val="en-GB"/>
-              </w:rPr>
-            </w:pPr>
-            <w:r>
-              <w:rPr>
-                <w:b/>
-                <w:sz w:val="24"/>
-                <w:szCs w:val="24"/>
-                <w:lang w:val="en-GB"/>
-              </w:rPr>
-              <w:t>Description</w:t>
-            </w:r>
-          </w:p>
-        </w:tc>
-        <w:tc>
-          <w:tcPr>
-            <w:tcW w:w="1729" w:type="dxa"/>
-            <w:vAlign w:val="center"/>
-          </w:tcPr>
-          <w:p>
-            <w:pPr>
-              <w:jc w:val="center"/>
-              <w:rPr>
-                <w:b/>
-                <w:sz w:val="24"/>
-                <w:szCs w:val="24"/>
-                <w:lang w:val="en-GB"/>
-              </w:rPr>
-            </w:pPr>
-            <w:r>
-              <w:rPr>
-                <w:b/>
-                <w:sz w:val="24"/>
-                <w:szCs w:val="24"/>
-                <w:lang w:val="en-GB"/>
-              </w:rPr>
-              <w:t>Author</w:t>
-            </w:r>
-          </w:p>
-        </w:tc>
-        <w:tc>
-          <w:tcPr>
-            <w:tcW w:w="971" w:type="dxa"/>
+            <w:tcW w:w="977" w:type="dxa"/>
             <w:vAlign w:val="center"/>
           </w:tcPr>
           <w:p>
@@ -2016,7 +2013,7 @@
         </w:tc>
         <w:tc>
           <w:tcPr>
-            <w:tcW w:w="1729" w:type="dxa"/>
+            <w:tcW w:w="1727" w:type="dxa"/>
             <w:vAlign w:val="center"/>
           </w:tcPr>
           <w:p>
@@ -2044,7 +2041,7 @@
       <w:tr>
         <w:tc>
           <w:tcPr>
-            <w:tcW w:w="1728" w:type="dxa"/>
+            <w:tcW w:w="1726" w:type="dxa"/>
             <w:vAlign w:val="center"/>
           </w:tcPr>
           <w:sdt>
@@ -2083,7 +2080,7 @@
         </w:tc>
         <w:tc>
           <w:tcPr>
-            <w:tcW w:w="2201" w:type="dxa"/>
+            <w:tcW w:w="2200" w:type="dxa"/>
             <w:vAlign w:val="center"/>
           </w:tcPr>
           <w:p>
@@ -2103,7 +2100,7 @@
         </w:tc>
         <w:tc>
           <w:tcPr>
-            <w:tcW w:w="1729" w:type="dxa"/>
+            <w:tcW w:w="1728" w:type="dxa"/>
             <w:vAlign w:val="center"/>
           </w:tcPr>
           <w:p>
@@ -2123,7 +2120,7 @@
         </w:tc>
         <w:tc>
           <w:tcPr>
-            <w:tcW w:w="971" w:type="dxa"/>
+            <w:tcW w:w="977" w:type="dxa"/>
             <w:vAlign w:val="center"/>
           </w:tcPr>
           <w:p>
@@ -2157,7 +2154,7 @@
         </w:tc>
         <w:tc>
           <w:tcPr>
-            <w:tcW w:w="1729" w:type="dxa"/>
+            <w:tcW w:w="1727" w:type="dxa"/>
             <w:vAlign w:val="center"/>
           </w:tcPr>
           <w:p>
@@ -2179,7 +2176,7 @@
       <w:tr>
         <w:tc>
           <w:tcPr>
-            <w:tcW w:w="1728" w:type="dxa"/>
+            <w:tcW w:w="1726" w:type="dxa"/>
             <w:vAlign w:val="center"/>
           </w:tcPr>
           <w:sdt>
@@ -2218,7 +2215,7 @@
         </w:tc>
         <w:tc>
           <w:tcPr>
-            <w:tcW w:w="2201" w:type="dxa"/>
+            <w:tcW w:w="2200" w:type="dxa"/>
             <w:vAlign w:val="center"/>
           </w:tcPr>
           <w:p>
@@ -2238,7 +2235,7 @@
         </w:tc>
         <w:tc>
           <w:tcPr>
-            <w:tcW w:w="1729" w:type="dxa"/>
+            <w:tcW w:w="1728" w:type="dxa"/>
             <w:vAlign w:val="center"/>
           </w:tcPr>
           <w:p>
@@ -2258,7 +2255,7 @@
         </w:tc>
         <w:tc>
           <w:tcPr>
-            <w:tcW w:w="971" w:type="dxa"/>
+            <w:tcW w:w="977" w:type="dxa"/>
             <w:vAlign w:val="center"/>
           </w:tcPr>
           <w:p>
@@ -2292,7 +2289,7 @@
         </w:tc>
         <w:tc>
           <w:tcPr>
-            <w:tcW w:w="1729" w:type="dxa"/>
+            <w:tcW w:w="1727" w:type="dxa"/>
             <w:vAlign w:val="center"/>
           </w:tcPr>
           <w:p>
@@ -2323,9 +2320,136 @@
               <w:jc w:val="center"/>
               <w:rPr>
                 <w:rFonts w:eastAsiaTheme="minorHAnsi"/>
+                <w:color w:val="4F81BD" w:themeColor="accent1"/>
                 <w:lang w:val="en-GB"/>
               </w:rPr>
             </w:pPr>
+            <w:r>
+              <w:rPr>
+                <w:lang w:val="en-GB"/>
+              </w:rPr>
+              <w:t>16-03-2013</w:t>
+            </w:r>
+          </w:p>
+        </w:tc>
+        <w:tc>
+          <w:tcPr>
+            <w:tcW w:w="2200" w:type="dxa"/>
+            <w:vAlign w:val="center"/>
+          </w:tcPr>
+          <w:p>
+            <w:pPr>
+              <w:jc w:val="center"/>
+              <w:rPr>
+                <w:lang w:val="en-GB"/>
+              </w:rPr>
+            </w:pPr>
+            <w:r>
+              <w:rPr>
+                <w:lang w:val="en-GB"/>
+              </w:rPr>
+              <w:t>Adding Features</w:t>
+            </w:r>
+          </w:p>
+        </w:tc>
+        <w:tc>
+          <w:tcPr>
+            <w:tcW w:w="1728" w:type="dxa"/>
+            <w:vAlign w:val="center"/>
+          </w:tcPr>
+          <w:p>
+            <w:pPr>
+              <w:jc w:val="center"/>
+              <w:rPr>
+                <w:lang w:val="en-GB"/>
+              </w:rPr>
+            </w:pPr>
+            <w:r>
+              <w:rPr>
+                <w:lang w:val="en-GB"/>
+              </w:rPr>
+              <w:t>David Silva</w:t>
+            </w:r>
+            <w:r>
+              <w:rPr>
+                <w:lang w:val="en-GB"/>
+              </w:rPr>
+              <w:t xml:space="preserve"> &amp; Rui Ganhoto</w:t>
+            </w:r>
+          </w:p>
+        </w:tc>
+        <w:tc>
+          <w:tcPr>
+            <w:tcW w:w="977" w:type="dxa"/>
+            <w:vAlign w:val="center"/>
+          </w:tcPr>
+          <w:p>
+            <w:pPr>
+              <w:jc w:val="center"/>
+              <w:rPr>
+                <w:lang w:val="en-GB"/>
+              </w:rPr>
+            </w:pPr>
+            <w:r>
+              <w:rPr>
+                <w:lang w:val="en-GB"/>
+              </w:rPr>
+              <w:t>0.2</w:t>
+            </w:r>
+          </w:p>
+        </w:tc>
+        <w:tc>
+          <w:tcPr>
+            <w:tcW w:w="1249" w:type="dxa"/>
+            <w:vAlign w:val="center"/>
+          </w:tcPr>
+          <w:p>
+            <w:pPr>
+              <w:jc w:val="center"/>
+              <w:rPr>
+                <w:lang w:val="en-GB"/>
+              </w:rPr>
+            </w:pPr>
+          </w:p>
+        </w:tc>
+        <w:tc>
+          <w:tcPr>
+            <w:tcW w:w="1727" w:type="dxa"/>
+            <w:vAlign w:val="center"/>
+          </w:tcPr>
+          <w:p>
+            <w:pPr>
+              <w:jc w:val="center"/>
+              <w:rPr>
+                <w:lang w:val="en-GB"/>
+              </w:rPr>
+            </w:pPr>
+            <w:r>
+              <w:rPr>
+                <w:lang w:val="en-GB"/>
+              </w:rPr>
+              <w:t>Draft</w:t>
+            </w:r>
+          </w:p>
+        </w:tc>
+      </w:tr>
+      <w:tr>
+        <w:tc>
+          <w:tcPr>
+            <w:tcW w:w="1726" w:type="dxa"/>
+            <w:vAlign w:val="center"/>
+          </w:tcPr>
+          <w:p>
+            <w:pPr>
+              <w:pStyle w:val="NoSpacing"/>
+              <w:jc w:val="center"/>
+              <w:rPr>
+                <w:rFonts w:eastAsiaTheme="minorHAnsi"/>
+                <w:lang w:val="en-GB"/>
+              </w:rPr>
+            </w:pPr>
+            <w:bookmarkStart w:id="1" w:name="_GoBack"/>
+            <w:bookmarkEnd w:id="1"/>
           </w:p>
         </w:tc>
         <w:tc>
@@ -2586,7 +2710,7 @@
           <w:lang w:val="en-GB"/>
         </w:rPr>
       </w:pPr>
-      <w:bookmarkStart w:id="1" w:name="_Toc349382242"/>
+      <w:bookmarkStart w:id="2" w:name="_Toc349382242"/>
       <w:r>
         <w:rPr>
           <w:lang w:val="en-GB"/>
@@ -2631,7 +2755,7 @@
         </w:rPr>
         <w:t>: Version history</w:t>
       </w:r>
-      <w:bookmarkEnd w:id="1"/>
+      <w:bookmarkEnd w:id="2"/>
     </w:p>
     <w:p>
       <w:pPr>
@@ -2659,7 +2783,7 @@
           <w:lang w:val="en-GB"/>
         </w:rPr>
       </w:pPr>
-      <w:bookmarkStart w:id="2" w:name="_Toc349381687"/>
+      <w:bookmarkStart w:id="3" w:name="_Toc349381687"/>
       <w:r>
         <w:rPr>
           <w:lang w:val="en-GB"/>
@@ -2667,7 +2791,7 @@
         <w:lastRenderedPageBreak/>
         <w:t>Purpose</w:t>
       </w:r>
-      <w:bookmarkEnd w:id="2"/>
+      <w:bookmarkEnd w:id="3"/>
     </w:p>
     <w:p>
       <w:pPr>
@@ -2731,14 +2855,14 @@
           <w:lang w:val="en-GB"/>
         </w:rPr>
       </w:pPr>
-      <w:bookmarkStart w:id="3" w:name="_Toc349381688"/>
+      <w:bookmarkStart w:id="4" w:name="_Toc349381688"/>
       <w:r>
         <w:rPr>
           <w:lang w:val="en-GB"/>
         </w:rPr>
         <w:t>Inputs and Outputs</w:t>
       </w:r>
-      <w:bookmarkEnd w:id="3"/>
+      <w:bookmarkEnd w:id="4"/>
     </w:p>
     <w:p>
       <w:pPr>
@@ -2794,7 +2918,7 @@
         <w:rPr>
           <w:lang w:val="en-GB"/>
         </w:rPr>
-        <w:t>Earn value</w:t>
+        <w:t>Earn Value</w:t>
       </w:r>
     </w:p>
     <w:p>
@@ -2856,6 +2980,26 @@
     </w:p>
     <w:p>
       <w:pPr>
+        <w:rPr>
+          <w:lang w:val="en-GB"/>
+        </w:rPr>
+      </w:pPr>
+      <w:r>
+        <w:rPr>
+          <w:lang w:val="en-GB"/>
+        </w:rPr>
+        <w:t>Weekly Report</w:t>
+      </w:r>
+    </w:p>
+    <w:p>
+      <w:pPr>
+        <w:rPr>
+          <w:lang w:val="en-GB"/>
+        </w:rPr>
+      </w:pPr>
+    </w:p>
+    <w:p>
+      <w:pPr>
         <w:pStyle w:val="Heading1"/>
         <w:numPr>
           <w:ilvl w:val="0"/>
@@ -2865,14 +3009,14 @@
           <w:lang w:val="en-GB"/>
         </w:rPr>
       </w:pPr>
-      <w:bookmarkStart w:id="4" w:name="_Toc349381689"/>
+      <w:bookmarkStart w:id="5" w:name="_Toc349381689"/>
       <w:r>
         <w:rPr>
           <w:lang w:val="en-GB"/>
         </w:rPr>
         <w:t>Activities</w:t>
       </w:r>
-      <w:bookmarkEnd w:id="4"/>
+      <w:bookmarkEnd w:id="5"/>
     </w:p>
     <w:p>
       <w:pPr>
@@ -2885,37 +3029,6 @@
           <w:lang w:val="en-US"/>
         </w:rPr>
         <w:t>In this chapter the activities associated with this process will be described.</w:t>
-      </w:r>
-    </w:p>
-    <w:p>
-      <w:pPr>
-        <w:rPr>
-          <w:lang w:val="en-US"/>
-        </w:rPr>
-      </w:pPr>
-      <w:r>
-        <w:rPr>
-          <w:lang w:val="en-US"/>
-        </w:rPr>
-        <w:t xml:space="preserve">The main activities associated with this process will be the </w:t>
-      </w:r>
-      <w:r>
-        <w:rPr>
-          <w:lang w:val="en-US"/>
-        </w:rPr>
-        <w:t>project monitoring, project control, project assessment and project closure</w:t>
-      </w:r>
-      <w:r>
-        <w:rPr>
-          <w:lang w:val="en-US"/>
-        </w:rPr>
-        <w:t>.</w:t>
-      </w:r>
-      <w:r>
-        <w:rPr>
-          <w:lang w:val="en-US"/>
-        </w:rPr>
-        <w:t xml:space="preserve"> It will be made by a person with manager role. </w:t>
       </w:r>
     </w:p>
     <w:p>
@@ -2929,10 +3042,573 @@
           <w:lang w:val="en-US"/>
         </w:rPr>
       </w:pPr>
-      <w:bookmarkStart w:id="5" w:name="_GoBack"/>
-      <w:bookmarkEnd w:id="5"/>
-      <w:r>
-        <w:rPr>
+      <w:r>
+        <w:rPr>
+          <w:lang w:val="en-US"/>
+        </w:rPr>
+        <w:t>Project Assessment</w:t>
+      </w:r>
+    </w:p>
+    <w:p>
+      <w:pPr>
+        <w:rPr>
+          <w:lang w:val="en-US"/>
+        </w:rPr>
+      </w:pPr>
+      <w:r>
+        <w:rPr>
+          <w:lang w:val="en-US"/>
+        </w:rPr>
+        <w:t xml:space="preserve">On a weekly basis </w:t>
+      </w:r>
+      <w:r>
+        <w:rPr>
+          <w:lang w:val="en-US"/>
+        </w:rPr>
+        <w:t>the Project Manager</w:t>
+      </w:r>
+      <w:r>
+        <w:rPr>
+          <w:lang w:val="en-US"/>
+        </w:rPr>
+        <w:t xml:space="preserve"> should be an evaluation of earned value and work done by team members comparing to project plan.</w:t>
+      </w:r>
+    </w:p>
+    <w:p>
+      <w:pPr>
+        <w:pStyle w:val="Heading1"/>
+        <w:numPr>
+          <w:ilvl w:val="1"/>
+          <w:numId w:val="3"/>
+        </w:numPr>
+        <w:rPr>
+          <w:lang w:val="en-US"/>
+        </w:rPr>
+      </w:pPr>
+      <w:r>
+        <w:rPr>
+          <w:lang w:val="en-US"/>
+        </w:rPr>
+        <w:t>Project Control</w:t>
+      </w:r>
+    </w:p>
+    <w:p>
+      <w:pPr>
+        <w:rPr>
+          <w:lang w:val="en-US"/>
+        </w:rPr>
+      </w:pPr>
+      <w:r>
+        <w:rPr>
+          <w:lang w:val="en-US"/>
+        </w:rPr>
+        <w:t>After project assessment, i</w:t>
+      </w:r>
+      <w:r>
+        <w:rPr>
+          <w:lang w:val="en-US"/>
+        </w:rPr>
+        <w:t xml:space="preserve">f there are any project deviations to the plan, PM should check what tasks are out of plan and define them as risk. </w:t>
+      </w:r>
+    </w:p>
+    <w:p>
+      <w:pPr>
+        <w:rPr>
+          <w:lang w:val="en-US"/>
+        </w:rPr>
+      </w:pPr>
+    </w:p>
+    <w:p>
+      <w:pPr>
+        <w:rPr>
+          <w:lang w:val="en-US"/>
+        </w:rPr>
+      </w:pPr>
+    </w:p>
+    <w:p>
+      <w:pPr>
+        <w:pStyle w:val="Heading1"/>
+        <w:numPr>
+          <w:ilvl w:val="1"/>
+          <w:numId w:val="3"/>
+        </w:numPr>
+        <w:rPr>
+          <w:lang w:val="en-US"/>
+        </w:rPr>
+      </w:pPr>
+      <w:r>
+        <w:rPr>
+          <w:lang w:val="en-US"/>
+        </w:rPr>
+        <w:t>Risk Management</w:t>
+      </w:r>
+    </w:p>
+    <w:p>
+      <w:pPr>
+        <w:rPr>
+          <w:lang w:val="en-US"/>
+        </w:rPr>
+      </w:pPr>
+      <w:r>
+        <w:rPr>
+          <w:lang w:val="en-US"/>
+        </w:rPr>
+        <w:t>The Risk Manager is responsible for undertaking risk assessment wherever they are required.</w:t>
+      </w:r>
+    </w:p>
+    <w:p>
+      <w:pPr>
+        <w:rPr>
+          <w:b/>
+          <w:lang w:val="en-US"/>
+        </w:rPr>
+      </w:pPr>
+      <w:r>
+        <w:rPr>
+          <w:b/>
+          <w:lang w:val="en-US"/>
+        </w:rPr>
+        <w:t>Identify the risks</w:t>
+      </w:r>
+    </w:p>
+    <w:p>
+      <w:pPr>
+        <w:pStyle w:val="ListParagraph"/>
+        <w:numPr>
+          <w:ilvl w:val="0"/>
+          <w:numId w:val="9"/>
+        </w:numPr>
+        <w:rPr>
+          <w:lang w:val="en-US"/>
+        </w:rPr>
+      </w:pPr>
+      <w:r>
+        <w:rPr>
+          <w:lang w:val="en-US"/>
+        </w:rPr>
+        <w:t>The risks within the scope should be identified and listed in line with business rules.</w:t>
+      </w:r>
+    </w:p>
+    <w:p>
+      <w:pPr>
+        <w:pStyle w:val="ListParagraph"/>
+        <w:numPr>
+          <w:ilvl w:val="0"/>
+          <w:numId w:val="9"/>
+        </w:numPr>
+        <w:rPr>
+          <w:lang w:val="en-US"/>
+        </w:rPr>
+      </w:pPr>
+      <w:r>
+        <w:rPr>
+          <w:lang w:val="en-US"/>
+        </w:rPr>
+        <w:t>Other risks should be identified and listed.</w:t>
+      </w:r>
+    </w:p>
+    <w:p>
+      <w:pPr>
+        <w:rPr>
+          <w:b/>
+          <w:lang w:val="en-US"/>
+        </w:rPr>
+      </w:pPr>
+      <w:r>
+        <w:rPr>
+          <w:b/>
+          <w:lang w:val="en-US"/>
+        </w:rPr>
+        <w:t>Assess the risks</w:t>
+      </w:r>
+    </w:p>
+    <w:p>
+      <w:pPr>
+        <w:pStyle w:val="ListParagraph"/>
+        <w:numPr>
+          <w:ilvl w:val="0"/>
+          <w:numId w:val="11"/>
+        </w:numPr>
+        <w:rPr>
+          <w:lang w:val="en-US"/>
+        </w:rPr>
+      </w:pPr>
+      <w:r>
+        <w:rPr>
+          <w:lang w:val="en-US"/>
+        </w:rPr>
+        <w:t xml:space="preserve">Impact measures the harm to the </w:t>
+      </w:r>
+      <w:r>
+        <w:rPr>
+          <w:lang w:val="en-US"/>
+        </w:rPr>
+        <w:t>project</w:t>
+      </w:r>
+      <w:r>
+        <w:rPr>
+          <w:lang w:val="en-US"/>
+        </w:rPr>
+        <w:t xml:space="preserve"> of a missing asset.</w:t>
+      </w:r>
+    </w:p>
+    <w:p>
+      <w:pPr>
+        <w:pStyle w:val="ListParagraph"/>
+        <w:numPr>
+          <w:ilvl w:val="0"/>
+          <w:numId w:val="11"/>
+        </w:numPr>
+        <w:rPr>
+          <w:lang w:val="en-US"/>
+        </w:rPr>
+      </w:pPr>
+      <w:r>
+        <w:rPr>
+          <w:lang w:val="en-US"/>
+        </w:rPr>
+        <w:t xml:space="preserve">Probability measures </w:t>
+      </w:r>
+      <w:r>
+        <w:rPr>
+          <w:lang w:val="en-US"/>
+        </w:rPr>
+        <w:t xml:space="preserve">the chance of the asset generate harm to the project. </w:t>
+      </w:r>
+    </w:p>
+    <w:p>
+      <w:pPr>
+        <w:rPr>
+          <w:lang w:val="en-US"/>
+        </w:rPr>
+      </w:pPr>
+    </w:p>
+    <w:p>
+      <w:pPr>
+        <w:rPr>
+          <w:lang w:val="en-US"/>
+        </w:rPr>
+      </w:pPr>
+    </w:p>
+    <w:p>
+      <w:pPr>
+        <w:rPr>
+          <w:lang w:val="en-US"/>
+        </w:rPr>
+      </w:pPr>
+      <w:r>
+        <w:rPr>
+          <w:lang w:val="en-US"/>
+        </w:rPr>
+        <w:t>Assess the risks</w:t>
+      </w:r>
+    </w:p>
+    <w:p>
+      <w:pPr>
+        <w:rPr>
+          <w:lang w:val="en-US"/>
+        </w:rPr>
+      </w:pPr>
+      <w:r>
+        <w:rPr>
+          <w:lang w:val="en-US"/>
+        </w:rPr>
+        <w:t>Risk Manager Should Analyze the Risk and Generate a Risk Plan</w:t>
+      </w:r>
+    </w:p>
+    <w:p>
+      <w:pPr>
+        <w:pStyle w:val="ListParagraph"/>
+        <w:numPr>
+          <w:ilvl w:val="0"/>
+          <w:numId w:val="7"/>
+        </w:numPr>
+        <w:rPr>
+          <w:lang w:val="en-US"/>
+        </w:rPr>
+      </w:pPr>
+      <w:r>
+        <w:rPr>
+          <w:lang w:val="en-US"/>
+        </w:rPr>
+        <w:t>Risk Manger should Analyze Risk Impact and Probability of occurrence.</w:t>
+      </w:r>
+    </w:p>
+    <w:p>
+      <w:pPr>
+        <w:pStyle w:val="ListParagraph"/>
+        <w:numPr>
+          <w:ilvl w:val="0"/>
+          <w:numId w:val="7"/>
+        </w:numPr>
+        <w:rPr>
+          <w:lang w:val="en-US"/>
+        </w:rPr>
+      </w:pPr>
+      <w:r>
+        <w:rPr>
+          <w:lang w:val="en-US"/>
+        </w:rPr>
+        <w:t>Team should discuss possible alternatives to mitigate the risk.</w:t>
+      </w:r>
+    </w:p>
+    <w:p>
+      <w:pPr>
+        <w:pStyle w:val="ListParagraph"/>
+        <w:numPr>
+          <w:ilvl w:val="0"/>
+          <w:numId w:val="7"/>
+        </w:numPr>
+        <w:rPr>
+          <w:lang w:val="en-US"/>
+        </w:rPr>
+      </w:pPr>
+      <w:r>
+        <w:rPr>
+          <w:lang w:val="en-US"/>
+        </w:rPr>
+        <w:t>Risk Manager and Project Manager should select the appropriate correction</w:t>
+      </w:r>
+    </w:p>
+    <w:p>
+      <w:pPr>
+        <w:rPr>
+          <w:lang w:val="en-US"/>
+        </w:rPr>
+      </w:pPr>
+      <w:r>
+        <w:rPr>
+          <w:lang w:val="en-US"/>
+        </w:rPr>
+        <w:t>The team should follow the</w:t>
+      </w:r>
+      <w:r>
+        <w:rPr>
+          <w:lang w:val="en-US"/>
+        </w:rPr>
+        <w:t xml:space="preserve"> selected</w:t>
+      </w:r>
+      <w:r>
+        <w:rPr>
+          <w:lang w:val="en-US"/>
+        </w:rPr>
+        <w:t xml:space="preserve"> mitigations </w:t>
+      </w:r>
+      <w:r>
+        <w:rPr>
+          <w:lang w:val="en-US"/>
+        </w:rPr>
+        <w:t>during the next work cycle.</w:t>
+      </w:r>
+    </w:p>
+    <w:p>
+      <w:pPr>
+        <w:rPr>
+          <w:lang w:val="en-US"/>
+        </w:rPr>
+      </w:pPr>
+    </w:p>
+    <w:p>
+      <w:pPr>
+        <w:rPr>
+          <w:lang w:val="en-US"/>
+        </w:rPr>
+      </w:pPr>
+      <w:r>
+        <w:rPr>
+          <w:lang w:val="en-US"/>
+        </w:rPr>
+        <w:t>Possible mitigations:</w:t>
+      </w:r>
+    </w:p>
+    <w:p>
+      <w:pPr>
+        <w:pStyle w:val="ListParagraph"/>
+        <w:numPr>
+          <w:ilvl w:val="0"/>
+          <w:numId w:val="8"/>
+        </w:numPr>
+        <w:rPr>
+          <w:lang w:val="en-US"/>
+        </w:rPr>
+      </w:pPr>
+      <w:r>
+        <w:rPr>
+          <w:lang w:val="en-US"/>
+        </w:rPr>
+        <w:t>Ignore Risk</w:t>
+      </w:r>
+    </w:p>
+    <w:p>
+      <w:pPr>
+        <w:pStyle w:val="ListParagraph"/>
+        <w:numPr>
+          <w:ilvl w:val="0"/>
+          <w:numId w:val="8"/>
+        </w:numPr>
+        <w:rPr>
+          <w:lang w:val="en-US"/>
+        </w:rPr>
+      </w:pPr>
+      <w:r>
+        <w:rPr>
+          <w:lang w:val="en-US"/>
+        </w:rPr>
+        <w:t>Remove Feature</w:t>
+      </w:r>
+    </w:p>
+    <w:p>
+      <w:pPr>
+        <w:pStyle w:val="ListParagraph"/>
+        <w:numPr>
+          <w:ilvl w:val="0"/>
+          <w:numId w:val="8"/>
+        </w:numPr>
+        <w:rPr>
+          <w:lang w:val="en-US"/>
+        </w:rPr>
+      </w:pPr>
+      <w:r>
+        <w:rPr>
+          <w:lang w:val="en-US"/>
+        </w:rPr>
+        <w:t>Change Scope</w:t>
+      </w:r>
+    </w:p>
+    <w:p>
+      <w:pPr>
+        <w:pStyle w:val="ListParagraph"/>
+        <w:numPr>
+          <w:ilvl w:val="0"/>
+          <w:numId w:val="8"/>
+        </w:numPr>
+        <w:rPr>
+          <w:lang w:val="en-US"/>
+        </w:rPr>
+      </w:pPr>
+      <w:r>
+        <w:rPr>
+          <w:lang w:val="en-US"/>
+        </w:rPr>
+        <w:t>Change Plan</w:t>
+      </w:r>
+    </w:p>
+    <w:p>
+      <w:pPr>
+        <w:rPr>
+          <w:lang w:val="en-US"/>
+        </w:rPr>
+      </w:pPr>
+      <w:r>
+        <w:rPr>
+          <w:lang w:val="en-US"/>
+        </w:rPr>
+        <w:tab/>
+      </w:r>
+    </w:p>
+    <w:p>
+      <w:pPr>
+        <w:rPr>
+          <w:lang w:val="en-US"/>
+        </w:rPr>
+      </w:pPr>
+      <w:r>
+        <w:rPr>
+          <w:lang w:val="en-US"/>
+        </w:rPr>
+        <w:tab/>
+      </w:r>
+    </w:p>
+    <w:p>
+      <w:pPr>
+        <w:rPr>
+          <w:lang w:val="en-US"/>
+        </w:rPr>
+      </w:pPr>
+    </w:p>
+    <w:p>
+      <w:pPr>
+        <w:rPr>
+          <w:lang w:val="en-US"/>
+        </w:rPr>
+      </w:pPr>
+      <w:r>
+        <w:rPr>
+          <w:lang w:val="en-US"/>
+        </w:rPr>
+        <w:t>When do Risks are Identified</w:t>
+      </w:r>
+    </w:p>
+    <w:p>
+      <w:pPr>
+        <w:rPr>
+          <w:lang w:val="en-US"/>
+        </w:rPr>
+      </w:pPr>
+    </w:p>
+    <w:p>
+      <w:pPr>
+        <w:rPr>
+          <w:lang w:val="en-US"/>
+        </w:rPr>
+      </w:pPr>
+      <w:r>
+        <w:rPr>
+          <w:lang w:val="en-US"/>
+        </w:rPr>
+        <w:t xml:space="preserve">Calculate Probability of impact - </w:t>
+      </w:r>
+      <w:proofErr w:type="spellStart"/>
+      <w:r>
+        <w:rPr>
+          <w:lang w:val="en-US"/>
+        </w:rPr>
+        <w:t>Rik</w:t>
+      </w:r>
+      <w:proofErr w:type="spellEnd"/>
+    </w:p>
+    <w:p>
+      <w:pPr>
+        <w:rPr>
+          <w:lang w:val="en-US"/>
+        </w:rPr>
+      </w:pPr>
+      <w:r>
+        <w:rPr>
+          <w:lang w:val="en-US"/>
+        </w:rPr>
+        <w:lastRenderedPageBreak/>
+        <w:t xml:space="preserve">The main activities associated with this process will be the </w:t>
+      </w:r>
+      <w:r>
+        <w:rPr>
+          <w:lang w:val="en-US"/>
+        </w:rPr>
+        <w:t>project monitoring, project control, project assessment and project closure</w:t>
+      </w:r>
+      <w:r>
+        <w:rPr>
+          <w:lang w:val="en-US"/>
+        </w:rPr>
+        <w:t>.</w:t>
+      </w:r>
+      <w:r>
+        <w:rPr>
+          <w:lang w:val="en-US"/>
+        </w:rPr>
+        <w:t xml:space="preserve"> It will be made by a person with manager role. </w:t>
+      </w:r>
+    </w:p>
+    <w:p>
+      <w:pPr>
+        <w:rPr>
+          <w:b/>
+          <w:lang w:val="en-US"/>
+        </w:rPr>
+      </w:pPr>
+      <w:r>
+        <w:rPr>
+          <w:b/>
           <w:lang w:val="en-US"/>
         </w:rPr>
         <w:t>Project Monitoring</w:t>
@@ -3010,7 +3686,6 @@
         <w:rPr>
           <w:lang w:val="en-US"/>
         </w:rPr>
-        <w:lastRenderedPageBreak/>
         <w:t>The Project Manager should check if everyone will finish their tasks within expectations.</w:t>
       </w:r>
     </w:p>
@@ -3071,17 +3746,14 @@
     </w:p>
     <w:p>
       <w:pPr>
-        <w:pStyle w:val="Heading1"/>
-        <w:numPr>
-          <w:ilvl w:val="1"/>
-          <w:numId w:val="3"/>
-        </w:numPr>
-        <w:rPr>
-          <w:lang w:val="en-US"/>
-        </w:rPr>
-      </w:pPr>
-      <w:r>
-        <w:rPr>
+        <w:rPr>
+          <w:b/>
+          <w:lang w:val="en-US"/>
+        </w:rPr>
+      </w:pPr>
+      <w:r>
+        <w:rPr>
+          <w:b/>
           <w:lang w:val="en-US"/>
         </w:rPr>
         <w:t>Project Control</w:t>
@@ -3152,17 +3824,14 @@
     </w:p>
     <w:p>
       <w:pPr>
-        <w:pStyle w:val="Heading1"/>
-        <w:numPr>
-          <w:ilvl w:val="1"/>
-          <w:numId w:val="3"/>
-        </w:numPr>
-        <w:rPr>
-          <w:lang w:val="en-US"/>
-        </w:rPr>
-      </w:pPr>
-      <w:r>
-        <w:rPr>
+        <w:rPr>
+          <w:b/>
+          <w:lang w:val="en-US"/>
+        </w:rPr>
+      </w:pPr>
+      <w:r>
+        <w:rPr>
+          <w:b/>
           <w:lang w:val="en-US"/>
         </w:rPr>
         <w:t>Project Assessment</w:t>
@@ -3196,17 +3865,14 @@
     </w:p>
     <w:p>
       <w:pPr>
-        <w:pStyle w:val="Heading1"/>
-        <w:numPr>
-          <w:ilvl w:val="1"/>
-          <w:numId w:val="3"/>
-        </w:numPr>
-        <w:rPr>
-          <w:lang w:val="en-GB"/>
-        </w:rPr>
-      </w:pPr>
-      <w:r>
-        <w:rPr>
+        <w:rPr>
+          <w:b/>
+          <w:lang w:val="en-GB"/>
+        </w:rPr>
+      </w:pPr>
+      <w:r>
+        <w:rPr>
+          <w:b/>
           <w:lang w:val="en-US"/>
         </w:rPr>
         <w:t>Project Closure</w:t>
@@ -3248,6 +3914,7 @@
         <w:rPr>
           <w:lang w:val="en-GB"/>
         </w:rPr>
+        <w:lastRenderedPageBreak/>
         <w:t>Tools</w:t>
       </w:r>
       <w:bookmarkEnd w:id="6"/>
@@ -3308,19 +3975,6 @@
         <w:rPr>
           <w:lang w:val="en-US"/>
         </w:rPr>
-        <w:t>Risk Management Process.</w:t>
-      </w:r>
-    </w:p>
-    <w:p>
-      <w:pPr>
-        <w:rPr>
-          <w:lang w:val="en-US"/>
-        </w:rPr>
-      </w:pPr>
-      <w:r>
-        <w:rPr>
-          <w:lang w:val="en-US"/>
-        </w:rPr>
         <w:t>Review Process.</w:t>
       </w:r>
     </w:p>
@@ -3353,7 +4007,6 @@
         <w:rPr>
           <w:lang w:val="en-GB"/>
         </w:rPr>
-        <w:lastRenderedPageBreak/>
         <w:t>Measures</w:t>
       </w:r>
       <w:bookmarkEnd w:id="8"/>
@@ -3389,6 +4042,44 @@
           <w:lang w:val="en-GB"/>
         </w:rPr>
         <w:t>Earn Value</w:t>
+      </w:r>
+    </w:p>
+    <w:p>
+      <w:pPr>
+        <w:pStyle w:val="ListParagraph"/>
+        <w:numPr>
+          <w:ilvl w:val="0"/>
+          <w:numId w:val="4"/>
+        </w:numPr>
+        <w:spacing w:line="360" w:lineRule="auto"/>
+        <w:rPr>
+          <w:lang w:val="en-GB"/>
+        </w:rPr>
+      </w:pPr>
+      <w:r>
+        <w:rPr>
+          <w:lang w:val="en-GB"/>
+        </w:rPr>
+        <w:t>Lessons Learned Documented</w:t>
+      </w:r>
+    </w:p>
+    <w:p>
+      <w:pPr>
+        <w:pStyle w:val="ListParagraph"/>
+        <w:numPr>
+          <w:ilvl w:val="0"/>
+          <w:numId w:val="4"/>
+        </w:numPr>
+        <w:spacing w:line="360" w:lineRule="auto"/>
+        <w:rPr>
+          <w:lang w:val="en-GB"/>
+        </w:rPr>
+      </w:pPr>
+      <w:r>
+        <w:rPr>
+          <w:lang w:val="en-GB"/>
+        </w:rPr>
+        <w:t>Project objectives achieved</w:t>
       </w:r>
     </w:p>
     <w:sectPr>
@@ -3668,7 +4359,7 @@
         <w:noProof/>
         <w:lang w:val="en-US"/>
       </w:rPr>
-      <w:t>2</w:t>
+      <w:t>4</w:t>
     </w:r>
     <w:r>
       <w:rPr>
@@ -3831,7 +4522,7 @@
         <w:lang w:eastAsia="pt-PT"/>
       </w:rPr>
       <w:drawing>
-        <wp:anchor distT="0" distB="0" distL="114300" distR="114300" simplePos="0" relativeHeight="251657728" behindDoc="0" locked="0" layoutInCell="1" allowOverlap="1" wp14:anchorId="0B48BA82" wp14:editId="0027C25B">
+        <wp:anchor distT="0" distB="0" distL="114300" distR="114300" simplePos="0" relativeHeight="251657216" behindDoc="0" locked="0" layoutInCell="1" allowOverlap="1" wp14:anchorId="13CCC719" wp14:editId="31FEC55A">
           <wp:simplePos x="0" y="0"/>
           <wp:positionH relativeFrom="column">
             <wp:posOffset>15239</wp:posOffset>
@@ -3842,7 +4533,7 @@
           <wp:extent cx="1323975" cy="596874"/>
           <wp:effectExtent l="19050" t="0" r="9525" b="0"/>
           <wp:wrapNone/>
-          <wp:docPr id="5" name="Imagem 2" descr="D:\ISEC\logo-transparente.gif"/>
+          <wp:docPr id="1" name="Imagem 2" descr="D:\ISEC\logo-transparente.gif"/>
           <wp:cNvGraphicFramePr>
             <a:graphicFrameLocks xmlns:a="http://schemas.openxmlformats.org/drawingml/2006/main" noChangeAspect="1"/>
           </wp:cNvGraphicFramePr>
@@ -3955,6 +4646,7 @@
         </w:rPr>
         <w:alias w:val="Comentários"/>
         <w:id w:val="5830539"/>
+        <w:showingPlcHdr/>
         <w:dataBinding w:prefixMappings="xmlns:ns0='http://purl.org/dc/elements/1.1/' xmlns:ns1='http://schemas.openxmlformats.org/package/2006/metadata/core-properties' " w:xpath="/ns1:coreProperties[1]/ns0:description[1]" w:storeItemID="{6C3C8BC8-F283-45AE-878A-BAB7291924A1}"/>
         <w:text w:multiLine="1"/>
       </w:sdtPr>
@@ -3964,7 +4656,7 @@
           <w:rPr>
             <w:lang w:val="en-GB"/>
           </w:rPr>
-          <w:t>V0.1</w:t>
+          <w:t xml:space="preserve">     </w:t>
         </w:r>
       </w:sdtContent>
     </w:sdt>
@@ -4013,7 +4705,7 @@
         <w:lang w:eastAsia="pt-PT"/>
       </w:rPr>
       <w:drawing>
-        <wp:anchor distT="0" distB="0" distL="114300" distR="114300" simplePos="0" relativeHeight="251660800" behindDoc="0" locked="0" layoutInCell="1" allowOverlap="1" wp14:anchorId="3448FC68" wp14:editId="6F07F39A">
+        <wp:anchor distT="0" distB="0" distL="114300" distR="114300" simplePos="0" relativeHeight="251659264" behindDoc="0" locked="0" layoutInCell="1" allowOverlap="1" wp14:anchorId="15E5DB2D" wp14:editId="2E15F9C8">
           <wp:simplePos x="0" y="0"/>
           <wp:positionH relativeFrom="column">
             <wp:posOffset>81915</wp:posOffset>
@@ -4024,7 +4716,7 @@
           <wp:extent cx="1323975" cy="600075"/>
           <wp:effectExtent l="19050" t="0" r="9525" b="0"/>
           <wp:wrapNone/>
-          <wp:docPr id="6" name="Imagem 2" descr="D:\ISEC\logo-transparente.gif"/>
+          <wp:docPr id="2" name="Imagem 2" descr="D:\ISEC\logo-transparente.gif"/>
           <wp:cNvGraphicFramePr>
             <a:graphicFrameLocks xmlns:a="http://schemas.openxmlformats.org/drawingml/2006/main" noChangeAspect="1"/>
           </wp:cNvGraphicFramePr>
@@ -4137,6 +4829,7 @@
         </w:rPr>
         <w:alias w:val="Comentários"/>
         <w:id w:val="5830538"/>
+        <w:showingPlcHdr/>
         <w:dataBinding w:prefixMappings="xmlns:ns0='http://purl.org/dc/elements/1.1/' xmlns:ns1='http://schemas.openxmlformats.org/package/2006/metadata/core-properties' " w:xpath="/ns1:coreProperties[1]/ns0:description[1]" w:storeItemID="{6C3C8BC8-F283-45AE-878A-BAB7291924A1}"/>
         <w:text w:multiLine="1"/>
       </w:sdtPr>
@@ -4146,13 +4839,7 @@
           <w:rPr>
             <w:lang w:val="en-US"/>
           </w:rPr>
-          <w:t>V0.</w:t>
-        </w:r>
-        <w:r>
-          <w:rPr>
-            <w:lang w:val="en-US"/>
-          </w:rPr>
-          <w:t>1</w:t>
+          <w:t xml:space="preserve">     </w:t>
         </w:r>
       </w:sdtContent>
     </w:sdt>
@@ -4195,6 +4882,232 @@
 <file path=word/numbering.xml><?xml version="1.0" encoding="utf-8"?>
 <w:numbering xmlns:wpc="http://schemas.microsoft.com/office/word/2010/wordprocessingCanvas" xmlns:mc="http://schemas.openxmlformats.org/markup-compatibility/2006" xmlns:o="urn:schemas-microsoft-com:office:office" xmlns:r="http://schemas.openxmlformats.org/officeDocument/2006/relationships" xmlns:m="http://schemas.openxmlformats.org/officeDocument/2006/math" xmlns:v="urn:schemas-microsoft-com:vml" xmlns:wp14="http://schemas.microsoft.com/office/word/2010/wordprocessingDrawing" xmlns:wp="http://schemas.openxmlformats.org/drawingml/2006/wordprocessingDrawing" xmlns:w10="urn:schemas-microsoft-com:office:word" xmlns:w="http://schemas.openxmlformats.org/wordprocessingml/2006/main" xmlns:w14="http://schemas.microsoft.com/office/word/2010/wordml" xmlns:w15="http://schemas.microsoft.com/office/word/2012/wordml" xmlns:wpg="http://schemas.microsoft.com/office/word/2010/wordprocessingGroup" xmlns:wpi="http://schemas.microsoft.com/office/word/2010/wordprocessingInk" xmlns:wne="http://schemas.microsoft.com/office/word/2006/wordml" xmlns:wps="http://schemas.microsoft.com/office/word/2010/wordprocessingShape" mc:Ignorable="w14 w15 wp14">
   <w:abstractNum w:abstractNumId="0">
+    <w:nsid w:val="0C927F73"/>
+    <w:multiLevelType w:val="hybridMultilevel"/>
+    <w:tmpl w:val="4E58FAE4"/>
+    <w:lvl w:ilvl="0" w:tplc="08160001">
+      <w:start w:val="1"/>
+      <w:numFmt w:val="bullet"/>
+      <w:lvlText w:val=""/>
+      <w:lvlJc w:val="left"/>
+      <w:pPr>
+        <w:ind w:left="720" w:hanging="360"/>
+      </w:pPr>
+      <w:rPr>
+        <w:rFonts w:ascii="Symbol" w:hAnsi="Symbol" w:hint="default"/>
+      </w:rPr>
+    </w:lvl>
+    <w:lvl w:ilvl="1" w:tplc="08160003" w:tentative="1">
+      <w:start w:val="1"/>
+      <w:numFmt w:val="bullet"/>
+      <w:lvlText w:val="o"/>
+      <w:lvlJc w:val="left"/>
+      <w:pPr>
+        <w:ind w:left="1440" w:hanging="360"/>
+      </w:pPr>
+      <w:rPr>
+        <w:rFonts w:ascii="Courier New" w:hAnsi="Courier New" w:cs="Courier New" w:hint="default"/>
+      </w:rPr>
+    </w:lvl>
+    <w:lvl w:ilvl="2" w:tplc="08160005" w:tentative="1">
+      <w:start w:val="1"/>
+      <w:numFmt w:val="bullet"/>
+      <w:lvlText w:val=""/>
+      <w:lvlJc w:val="left"/>
+      <w:pPr>
+        <w:ind w:left="2160" w:hanging="360"/>
+      </w:pPr>
+      <w:rPr>
+        <w:rFonts w:ascii="Wingdings" w:hAnsi="Wingdings" w:hint="default"/>
+      </w:rPr>
+    </w:lvl>
+    <w:lvl w:ilvl="3" w:tplc="08160001" w:tentative="1">
+      <w:start w:val="1"/>
+      <w:numFmt w:val="bullet"/>
+      <w:lvlText w:val=""/>
+      <w:lvlJc w:val="left"/>
+      <w:pPr>
+        <w:ind w:left="2880" w:hanging="360"/>
+      </w:pPr>
+      <w:rPr>
+        <w:rFonts w:ascii="Symbol" w:hAnsi="Symbol" w:hint="default"/>
+      </w:rPr>
+    </w:lvl>
+    <w:lvl w:ilvl="4" w:tplc="08160003" w:tentative="1">
+      <w:start w:val="1"/>
+      <w:numFmt w:val="bullet"/>
+      <w:lvlText w:val="o"/>
+      <w:lvlJc w:val="left"/>
+      <w:pPr>
+        <w:ind w:left="3600" w:hanging="360"/>
+      </w:pPr>
+      <w:rPr>
+        <w:rFonts w:ascii="Courier New" w:hAnsi="Courier New" w:cs="Courier New" w:hint="default"/>
+      </w:rPr>
+    </w:lvl>
+    <w:lvl w:ilvl="5" w:tplc="08160005" w:tentative="1">
+      <w:start w:val="1"/>
+      <w:numFmt w:val="bullet"/>
+      <w:lvlText w:val=""/>
+      <w:lvlJc w:val="left"/>
+      <w:pPr>
+        <w:ind w:left="4320" w:hanging="360"/>
+      </w:pPr>
+      <w:rPr>
+        <w:rFonts w:ascii="Wingdings" w:hAnsi="Wingdings" w:hint="default"/>
+      </w:rPr>
+    </w:lvl>
+    <w:lvl w:ilvl="6" w:tplc="08160001" w:tentative="1">
+      <w:start w:val="1"/>
+      <w:numFmt w:val="bullet"/>
+      <w:lvlText w:val=""/>
+      <w:lvlJc w:val="left"/>
+      <w:pPr>
+        <w:ind w:left="5040" w:hanging="360"/>
+      </w:pPr>
+      <w:rPr>
+        <w:rFonts w:ascii="Symbol" w:hAnsi="Symbol" w:hint="default"/>
+      </w:rPr>
+    </w:lvl>
+    <w:lvl w:ilvl="7" w:tplc="08160003" w:tentative="1">
+      <w:start w:val="1"/>
+      <w:numFmt w:val="bullet"/>
+      <w:lvlText w:val="o"/>
+      <w:lvlJc w:val="left"/>
+      <w:pPr>
+        <w:ind w:left="5760" w:hanging="360"/>
+      </w:pPr>
+      <w:rPr>
+        <w:rFonts w:ascii="Courier New" w:hAnsi="Courier New" w:cs="Courier New" w:hint="default"/>
+      </w:rPr>
+    </w:lvl>
+    <w:lvl w:ilvl="8" w:tplc="08160005" w:tentative="1">
+      <w:start w:val="1"/>
+      <w:numFmt w:val="bullet"/>
+      <w:lvlText w:val=""/>
+      <w:lvlJc w:val="left"/>
+      <w:pPr>
+        <w:ind w:left="6480" w:hanging="360"/>
+      </w:pPr>
+      <w:rPr>
+        <w:rFonts w:ascii="Wingdings" w:hAnsi="Wingdings" w:hint="default"/>
+      </w:rPr>
+    </w:lvl>
+  </w:abstractNum>
+  <w:abstractNum w:abstractNumId="1">
+    <w:nsid w:val="22443647"/>
+    <w:multiLevelType w:val="hybridMultilevel"/>
+    <w:tmpl w:val="4EB033CC"/>
+    <w:lvl w:ilvl="0" w:tplc="08160001">
+      <w:start w:val="1"/>
+      <w:numFmt w:val="bullet"/>
+      <w:lvlText w:val=""/>
+      <w:lvlJc w:val="left"/>
+      <w:pPr>
+        <w:ind w:left="720" w:hanging="360"/>
+      </w:pPr>
+      <w:rPr>
+        <w:rFonts w:ascii="Symbol" w:hAnsi="Symbol" w:hint="default"/>
+      </w:rPr>
+    </w:lvl>
+    <w:lvl w:ilvl="1" w:tplc="08160003">
+      <w:start w:val="1"/>
+      <w:numFmt w:val="bullet"/>
+      <w:lvlText w:val="o"/>
+      <w:lvlJc w:val="left"/>
+      <w:pPr>
+        <w:ind w:left="1440" w:hanging="360"/>
+      </w:pPr>
+      <w:rPr>
+        <w:rFonts w:ascii="Courier New" w:hAnsi="Courier New" w:cs="Courier New" w:hint="default"/>
+      </w:rPr>
+    </w:lvl>
+    <w:lvl w:ilvl="2" w:tplc="08160005" w:tentative="1">
+      <w:start w:val="1"/>
+      <w:numFmt w:val="bullet"/>
+      <w:lvlText w:val=""/>
+      <w:lvlJc w:val="left"/>
+      <w:pPr>
+        <w:ind w:left="2160" w:hanging="360"/>
+      </w:pPr>
+      <w:rPr>
+        <w:rFonts w:ascii="Wingdings" w:hAnsi="Wingdings" w:hint="default"/>
+      </w:rPr>
+    </w:lvl>
+    <w:lvl w:ilvl="3" w:tplc="08160001" w:tentative="1">
+      <w:start w:val="1"/>
+      <w:numFmt w:val="bullet"/>
+      <w:lvlText w:val=""/>
+      <w:lvlJc w:val="left"/>
+      <w:pPr>
+        <w:ind w:left="2880" w:hanging="360"/>
+      </w:pPr>
+      <w:rPr>
+        <w:rFonts w:ascii="Symbol" w:hAnsi="Symbol" w:hint="default"/>
+      </w:rPr>
+    </w:lvl>
+    <w:lvl w:ilvl="4" w:tplc="08160003" w:tentative="1">
+      <w:start w:val="1"/>
+      <w:numFmt w:val="bullet"/>
+      <w:lvlText w:val="o"/>
+      <w:lvlJc w:val="left"/>
+      <w:pPr>
+        <w:ind w:left="3600" w:hanging="360"/>
+      </w:pPr>
+      <w:rPr>
+        <w:rFonts w:ascii="Courier New" w:hAnsi="Courier New" w:cs="Courier New" w:hint="default"/>
+      </w:rPr>
+    </w:lvl>
+    <w:lvl w:ilvl="5" w:tplc="08160005" w:tentative="1">
+      <w:start w:val="1"/>
+      <w:numFmt w:val="bullet"/>
+      <w:lvlText w:val=""/>
+      <w:lvlJc w:val="left"/>
+      <w:pPr>
+        <w:ind w:left="4320" w:hanging="360"/>
+      </w:pPr>
+      <w:rPr>
+        <w:rFonts w:ascii="Wingdings" w:hAnsi="Wingdings" w:hint="default"/>
+      </w:rPr>
+    </w:lvl>
+    <w:lvl w:ilvl="6" w:tplc="08160001" w:tentative="1">
+      <w:start w:val="1"/>
+      <w:numFmt w:val="bullet"/>
+      <w:lvlText w:val=""/>
+      <w:lvlJc w:val="left"/>
+      <w:pPr>
+        <w:ind w:left="5040" w:hanging="360"/>
+      </w:pPr>
+      <w:rPr>
+        <w:rFonts w:ascii="Symbol" w:hAnsi="Symbol" w:hint="default"/>
+      </w:rPr>
+    </w:lvl>
+    <w:lvl w:ilvl="7" w:tplc="08160003" w:tentative="1">
+      <w:start w:val="1"/>
+      <w:numFmt w:val="bullet"/>
+      <w:lvlText w:val="o"/>
+      <w:lvlJc w:val="left"/>
+      <w:pPr>
+        <w:ind w:left="5760" w:hanging="360"/>
+      </w:pPr>
+      <w:rPr>
+        <w:rFonts w:ascii="Courier New" w:hAnsi="Courier New" w:cs="Courier New" w:hint="default"/>
+      </w:rPr>
+    </w:lvl>
+    <w:lvl w:ilvl="8" w:tplc="08160005" w:tentative="1">
+      <w:start w:val="1"/>
+      <w:numFmt w:val="bullet"/>
+      <w:lvlText w:val=""/>
+      <w:lvlJc w:val="left"/>
+      <w:pPr>
+        <w:ind w:left="6480" w:hanging="360"/>
+      </w:pPr>
+      <w:rPr>
+        <w:rFonts w:ascii="Wingdings" w:hAnsi="Wingdings" w:hint="default"/>
+      </w:rPr>
+    </w:lvl>
+  </w:abstractNum>
+  <w:abstractNum w:abstractNumId="2">
     <w:nsid w:val="44E13B96"/>
     <w:multiLevelType w:val="hybridMultilevel"/>
     <w:tmpl w:val="545EEC5E"/>
@@ -4280,7 +5193,7 @@
       </w:pPr>
     </w:lvl>
   </w:abstractNum>
-  <w:abstractNum w:abstractNumId="1">
+  <w:abstractNum w:abstractNumId="3">
     <w:nsid w:val="4A2774CC"/>
     <w:multiLevelType w:val="hybridMultilevel"/>
     <w:tmpl w:val="1BD8719A"/>
@@ -4393,7 +5306,7 @@
       </w:rPr>
     </w:lvl>
   </w:abstractNum>
-  <w:abstractNum w:abstractNumId="2">
+  <w:abstractNum w:abstractNumId="4">
     <w:nsid w:val="56B94A30"/>
     <w:multiLevelType w:val="multilevel"/>
     <w:tmpl w:val="0816001F"/>
@@ -4479,7 +5392,233 @@
       </w:pPr>
     </w:lvl>
   </w:abstractNum>
-  <w:abstractNum w:abstractNumId="3">
+  <w:abstractNum w:abstractNumId="5">
+    <w:nsid w:val="60A265E2"/>
+    <w:multiLevelType w:val="hybridMultilevel"/>
+    <w:tmpl w:val="B776C8A2"/>
+    <w:lvl w:ilvl="0" w:tplc="08160001">
+      <w:start w:val="1"/>
+      <w:numFmt w:val="bullet"/>
+      <w:lvlText w:val=""/>
+      <w:lvlJc w:val="left"/>
+      <w:pPr>
+        <w:ind w:left="720" w:hanging="360"/>
+      </w:pPr>
+      <w:rPr>
+        <w:rFonts w:ascii="Symbol" w:hAnsi="Symbol" w:hint="default"/>
+      </w:rPr>
+    </w:lvl>
+    <w:lvl w:ilvl="1" w:tplc="08160003" w:tentative="1">
+      <w:start w:val="1"/>
+      <w:numFmt w:val="bullet"/>
+      <w:lvlText w:val="o"/>
+      <w:lvlJc w:val="left"/>
+      <w:pPr>
+        <w:ind w:left="1440" w:hanging="360"/>
+      </w:pPr>
+      <w:rPr>
+        <w:rFonts w:ascii="Courier New" w:hAnsi="Courier New" w:cs="Courier New" w:hint="default"/>
+      </w:rPr>
+    </w:lvl>
+    <w:lvl w:ilvl="2" w:tplc="08160005" w:tentative="1">
+      <w:start w:val="1"/>
+      <w:numFmt w:val="bullet"/>
+      <w:lvlText w:val=""/>
+      <w:lvlJc w:val="left"/>
+      <w:pPr>
+        <w:ind w:left="2160" w:hanging="360"/>
+      </w:pPr>
+      <w:rPr>
+        <w:rFonts w:ascii="Wingdings" w:hAnsi="Wingdings" w:hint="default"/>
+      </w:rPr>
+    </w:lvl>
+    <w:lvl w:ilvl="3" w:tplc="08160001" w:tentative="1">
+      <w:start w:val="1"/>
+      <w:numFmt w:val="bullet"/>
+      <w:lvlText w:val=""/>
+      <w:lvlJc w:val="left"/>
+      <w:pPr>
+        <w:ind w:left="2880" w:hanging="360"/>
+      </w:pPr>
+      <w:rPr>
+        <w:rFonts w:ascii="Symbol" w:hAnsi="Symbol" w:hint="default"/>
+      </w:rPr>
+    </w:lvl>
+    <w:lvl w:ilvl="4" w:tplc="08160003" w:tentative="1">
+      <w:start w:val="1"/>
+      <w:numFmt w:val="bullet"/>
+      <w:lvlText w:val="o"/>
+      <w:lvlJc w:val="left"/>
+      <w:pPr>
+        <w:ind w:left="3600" w:hanging="360"/>
+      </w:pPr>
+      <w:rPr>
+        <w:rFonts w:ascii="Courier New" w:hAnsi="Courier New" w:cs="Courier New" w:hint="default"/>
+      </w:rPr>
+    </w:lvl>
+    <w:lvl w:ilvl="5" w:tplc="08160005" w:tentative="1">
+      <w:start w:val="1"/>
+      <w:numFmt w:val="bullet"/>
+      <w:lvlText w:val=""/>
+      <w:lvlJc w:val="left"/>
+      <w:pPr>
+        <w:ind w:left="4320" w:hanging="360"/>
+      </w:pPr>
+      <w:rPr>
+        <w:rFonts w:ascii="Wingdings" w:hAnsi="Wingdings" w:hint="default"/>
+      </w:rPr>
+    </w:lvl>
+    <w:lvl w:ilvl="6" w:tplc="08160001" w:tentative="1">
+      <w:start w:val="1"/>
+      <w:numFmt w:val="bullet"/>
+      <w:lvlText w:val=""/>
+      <w:lvlJc w:val="left"/>
+      <w:pPr>
+        <w:ind w:left="5040" w:hanging="360"/>
+      </w:pPr>
+      <w:rPr>
+        <w:rFonts w:ascii="Symbol" w:hAnsi="Symbol" w:hint="default"/>
+      </w:rPr>
+    </w:lvl>
+    <w:lvl w:ilvl="7" w:tplc="08160003" w:tentative="1">
+      <w:start w:val="1"/>
+      <w:numFmt w:val="bullet"/>
+      <w:lvlText w:val="o"/>
+      <w:lvlJc w:val="left"/>
+      <w:pPr>
+        <w:ind w:left="5760" w:hanging="360"/>
+      </w:pPr>
+      <w:rPr>
+        <w:rFonts w:ascii="Courier New" w:hAnsi="Courier New" w:cs="Courier New" w:hint="default"/>
+      </w:rPr>
+    </w:lvl>
+    <w:lvl w:ilvl="8" w:tplc="08160005" w:tentative="1">
+      <w:start w:val="1"/>
+      <w:numFmt w:val="bullet"/>
+      <w:lvlText w:val=""/>
+      <w:lvlJc w:val="left"/>
+      <w:pPr>
+        <w:ind w:left="6480" w:hanging="360"/>
+      </w:pPr>
+      <w:rPr>
+        <w:rFonts w:ascii="Wingdings" w:hAnsi="Wingdings" w:hint="default"/>
+      </w:rPr>
+    </w:lvl>
+  </w:abstractNum>
+  <w:abstractNum w:abstractNumId="6">
+    <w:nsid w:val="6284285F"/>
+    <w:multiLevelType w:val="hybridMultilevel"/>
+    <w:tmpl w:val="ED1E50A8"/>
+    <w:lvl w:ilvl="0" w:tplc="08160001">
+      <w:start w:val="1"/>
+      <w:numFmt w:val="bullet"/>
+      <w:lvlText w:val=""/>
+      <w:lvlJc w:val="left"/>
+      <w:pPr>
+        <w:ind w:left="720" w:hanging="360"/>
+      </w:pPr>
+      <w:rPr>
+        <w:rFonts w:ascii="Symbol" w:hAnsi="Symbol" w:hint="default"/>
+      </w:rPr>
+    </w:lvl>
+    <w:lvl w:ilvl="1" w:tplc="08160003" w:tentative="1">
+      <w:start w:val="1"/>
+      <w:numFmt w:val="bullet"/>
+      <w:lvlText w:val="o"/>
+      <w:lvlJc w:val="left"/>
+      <w:pPr>
+        <w:ind w:left="1440" w:hanging="360"/>
+      </w:pPr>
+      <w:rPr>
+        <w:rFonts w:ascii="Courier New" w:hAnsi="Courier New" w:cs="Courier New" w:hint="default"/>
+      </w:rPr>
+    </w:lvl>
+    <w:lvl w:ilvl="2" w:tplc="08160005" w:tentative="1">
+      <w:start w:val="1"/>
+      <w:numFmt w:val="bullet"/>
+      <w:lvlText w:val=""/>
+      <w:lvlJc w:val="left"/>
+      <w:pPr>
+        <w:ind w:left="2160" w:hanging="360"/>
+      </w:pPr>
+      <w:rPr>
+        <w:rFonts w:ascii="Wingdings" w:hAnsi="Wingdings" w:hint="default"/>
+      </w:rPr>
+    </w:lvl>
+    <w:lvl w:ilvl="3" w:tplc="08160001" w:tentative="1">
+      <w:start w:val="1"/>
+      <w:numFmt w:val="bullet"/>
+      <w:lvlText w:val=""/>
+      <w:lvlJc w:val="left"/>
+      <w:pPr>
+        <w:ind w:left="2880" w:hanging="360"/>
+      </w:pPr>
+      <w:rPr>
+        <w:rFonts w:ascii="Symbol" w:hAnsi="Symbol" w:hint="default"/>
+      </w:rPr>
+    </w:lvl>
+    <w:lvl w:ilvl="4" w:tplc="08160003" w:tentative="1">
+      <w:start w:val="1"/>
+      <w:numFmt w:val="bullet"/>
+      <w:lvlText w:val="o"/>
+      <w:lvlJc w:val="left"/>
+      <w:pPr>
+        <w:ind w:left="3600" w:hanging="360"/>
+      </w:pPr>
+      <w:rPr>
+        <w:rFonts w:ascii="Courier New" w:hAnsi="Courier New" w:cs="Courier New" w:hint="default"/>
+      </w:rPr>
+    </w:lvl>
+    <w:lvl w:ilvl="5" w:tplc="08160005" w:tentative="1">
+      <w:start w:val="1"/>
+      <w:numFmt w:val="bullet"/>
+      <w:lvlText w:val=""/>
+      <w:lvlJc w:val="left"/>
+      <w:pPr>
+        <w:ind w:left="4320" w:hanging="360"/>
+      </w:pPr>
+      <w:rPr>
+        <w:rFonts w:ascii="Wingdings" w:hAnsi="Wingdings" w:hint="default"/>
+      </w:rPr>
+    </w:lvl>
+    <w:lvl w:ilvl="6" w:tplc="08160001" w:tentative="1">
+      <w:start w:val="1"/>
+      <w:numFmt w:val="bullet"/>
+      <w:lvlText w:val=""/>
+      <w:lvlJc w:val="left"/>
+      <w:pPr>
+        <w:ind w:left="5040" w:hanging="360"/>
+      </w:pPr>
+      <w:rPr>
+        <w:rFonts w:ascii="Symbol" w:hAnsi="Symbol" w:hint="default"/>
+      </w:rPr>
+    </w:lvl>
+    <w:lvl w:ilvl="7" w:tplc="08160003" w:tentative="1">
+      <w:start w:val="1"/>
+      <w:numFmt w:val="bullet"/>
+      <w:lvlText w:val="o"/>
+      <w:lvlJc w:val="left"/>
+      <w:pPr>
+        <w:ind w:left="5760" w:hanging="360"/>
+      </w:pPr>
+      <w:rPr>
+        <w:rFonts w:ascii="Courier New" w:hAnsi="Courier New" w:cs="Courier New" w:hint="default"/>
+      </w:rPr>
+    </w:lvl>
+    <w:lvl w:ilvl="8" w:tplc="08160005" w:tentative="1">
+      <w:start w:val="1"/>
+      <w:numFmt w:val="bullet"/>
+      <w:lvlText w:val=""/>
+      <w:lvlJc w:val="left"/>
+      <w:pPr>
+        <w:ind w:left="6480" w:hanging="360"/>
+      </w:pPr>
+      <w:rPr>
+        <w:rFonts w:ascii="Wingdings" w:hAnsi="Wingdings" w:hint="default"/>
+      </w:rPr>
+    </w:lvl>
+  </w:abstractNum>
+  <w:abstractNum w:abstractNumId="7">
     <w:nsid w:val="63C25F82"/>
     <w:multiLevelType w:val="multilevel"/>
     <w:tmpl w:val="0816001F"/>
@@ -4565,7 +5704,120 @@
       </w:pPr>
     </w:lvl>
   </w:abstractNum>
-  <w:abstractNum w:abstractNumId="4">
+  <w:abstractNum w:abstractNumId="8">
+    <w:nsid w:val="6696651D"/>
+    <w:multiLevelType w:val="hybridMultilevel"/>
+    <w:tmpl w:val="9000C652"/>
+    <w:lvl w:ilvl="0" w:tplc="08160001">
+      <w:start w:val="1"/>
+      <w:numFmt w:val="bullet"/>
+      <w:lvlText w:val=""/>
+      <w:lvlJc w:val="left"/>
+      <w:pPr>
+        <w:ind w:left="720" w:hanging="360"/>
+      </w:pPr>
+      <w:rPr>
+        <w:rFonts w:ascii="Symbol" w:hAnsi="Symbol" w:hint="default"/>
+      </w:rPr>
+    </w:lvl>
+    <w:lvl w:ilvl="1" w:tplc="08160003" w:tentative="1">
+      <w:start w:val="1"/>
+      <w:numFmt w:val="bullet"/>
+      <w:lvlText w:val="o"/>
+      <w:lvlJc w:val="left"/>
+      <w:pPr>
+        <w:ind w:left="1440" w:hanging="360"/>
+      </w:pPr>
+      <w:rPr>
+        <w:rFonts w:ascii="Courier New" w:hAnsi="Courier New" w:cs="Courier New" w:hint="default"/>
+      </w:rPr>
+    </w:lvl>
+    <w:lvl w:ilvl="2" w:tplc="08160005" w:tentative="1">
+      <w:start w:val="1"/>
+      <w:numFmt w:val="bullet"/>
+      <w:lvlText w:val=""/>
+      <w:lvlJc w:val="left"/>
+      <w:pPr>
+        <w:ind w:left="2160" w:hanging="360"/>
+      </w:pPr>
+      <w:rPr>
+        <w:rFonts w:ascii="Wingdings" w:hAnsi="Wingdings" w:hint="default"/>
+      </w:rPr>
+    </w:lvl>
+    <w:lvl w:ilvl="3" w:tplc="08160001" w:tentative="1">
+      <w:start w:val="1"/>
+      <w:numFmt w:val="bullet"/>
+      <w:lvlText w:val=""/>
+      <w:lvlJc w:val="left"/>
+      <w:pPr>
+        <w:ind w:left="2880" w:hanging="360"/>
+      </w:pPr>
+      <w:rPr>
+        <w:rFonts w:ascii="Symbol" w:hAnsi="Symbol" w:hint="default"/>
+      </w:rPr>
+    </w:lvl>
+    <w:lvl w:ilvl="4" w:tplc="08160003" w:tentative="1">
+      <w:start w:val="1"/>
+      <w:numFmt w:val="bullet"/>
+      <w:lvlText w:val="o"/>
+      <w:lvlJc w:val="left"/>
+      <w:pPr>
+        <w:ind w:left="3600" w:hanging="360"/>
+      </w:pPr>
+      <w:rPr>
+        <w:rFonts w:ascii="Courier New" w:hAnsi="Courier New" w:cs="Courier New" w:hint="default"/>
+      </w:rPr>
+    </w:lvl>
+    <w:lvl w:ilvl="5" w:tplc="08160005" w:tentative="1">
+      <w:start w:val="1"/>
+      <w:numFmt w:val="bullet"/>
+      <w:lvlText w:val=""/>
+      <w:lvlJc w:val="left"/>
+      <w:pPr>
+        <w:ind w:left="4320" w:hanging="360"/>
+      </w:pPr>
+      <w:rPr>
+        <w:rFonts w:ascii="Wingdings" w:hAnsi="Wingdings" w:hint="default"/>
+      </w:rPr>
+    </w:lvl>
+    <w:lvl w:ilvl="6" w:tplc="08160001" w:tentative="1">
+      <w:start w:val="1"/>
+      <w:numFmt w:val="bullet"/>
+      <w:lvlText w:val=""/>
+      <w:lvlJc w:val="left"/>
+      <w:pPr>
+        <w:ind w:left="5040" w:hanging="360"/>
+      </w:pPr>
+      <w:rPr>
+        <w:rFonts w:ascii="Symbol" w:hAnsi="Symbol" w:hint="default"/>
+      </w:rPr>
+    </w:lvl>
+    <w:lvl w:ilvl="7" w:tplc="08160003" w:tentative="1">
+      <w:start w:val="1"/>
+      <w:numFmt w:val="bullet"/>
+      <w:lvlText w:val="o"/>
+      <w:lvlJc w:val="left"/>
+      <w:pPr>
+        <w:ind w:left="5760" w:hanging="360"/>
+      </w:pPr>
+      <w:rPr>
+        <w:rFonts w:ascii="Courier New" w:hAnsi="Courier New" w:cs="Courier New" w:hint="default"/>
+      </w:rPr>
+    </w:lvl>
+    <w:lvl w:ilvl="8" w:tplc="08160005" w:tentative="1">
+      <w:start w:val="1"/>
+      <w:numFmt w:val="bullet"/>
+      <w:lvlText w:val=""/>
+      <w:lvlJc w:val="left"/>
+      <w:pPr>
+        <w:ind w:left="6480" w:hanging="360"/>
+      </w:pPr>
+      <w:rPr>
+        <w:rFonts w:ascii="Wingdings" w:hAnsi="Wingdings" w:hint="default"/>
+      </w:rPr>
+    </w:lvl>
+  </w:abstractNum>
+  <w:abstractNum w:abstractNumId="9">
     <w:nsid w:val="69507366"/>
     <w:multiLevelType w:val="hybridMultilevel"/>
     <w:tmpl w:val="CEECC8FE"/>
@@ -4678,7 +5930,7 @@
       </w:rPr>
     </w:lvl>
   </w:abstractNum>
-  <w:abstractNum w:abstractNumId="5">
+  <w:abstractNum w:abstractNumId="10">
     <w:nsid w:val="76EB675C"/>
     <w:multiLevelType w:val="hybridMultilevel"/>
     <w:tmpl w:val="7BA039CC"/>
@@ -4792,22 +6044,37 @@
     </w:lvl>
   </w:abstractNum>
   <w:num w:numId="1">
-    <w:abstractNumId w:val="0"/>
+    <w:abstractNumId w:val="2"/>
   </w:num>
   <w:num w:numId="2">
-    <w:abstractNumId w:val="2"/>
+    <w:abstractNumId w:val="4"/>
   </w:num>
   <w:num w:numId="3">
+    <w:abstractNumId w:val="7"/>
+  </w:num>
+  <w:num w:numId="4">
     <w:abstractNumId w:val="3"/>
   </w:num>
-  <w:num w:numId="4">
+  <w:num w:numId="5">
+    <w:abstractNumId w:val="9"/>
+  </w:num>
+  <w:num w:numId="6">
+    <w:abstractNumId w:val="10"/>
+  </w:num>
+  <w:num w:numId="7">
     <w:abstractNumId w:val="1"/>
   </w:num>
-  <w:num w:numId="5">
-    <w:abstractNumId w:val="4"/>
+  <w:num w:numId="8">
+    <w:abstractNumId w:val="6"/>
   </w:num>
-  <w:num w:numId="6">
+  <w:num w:numId="9">
     <w:abstractNumId w:val="5"/>
+  </w:num>
+  <w:num w:numId="10">
+    <w:abstractNumId w:val="8"/>
+  </w:num>
+  <w:num w:numId="11">
+    <w:abstractNumId w:val="0"/>
   </w:num>
 </w:numbering>
 </file>
@@ -5640,9 +6907,12 @@
     <w:rsid w:val="007759B5"/>
     <w:rsid w:val="007803DC"/>
     <w:rsid w:val="00783ABD"/>
+    <w:rsid w:val="008C3383"/>
     <w:rsid w:val="00975A8B"/>
+    <w:rsid w:val="009D5679"/>
     <w:rsid w:val="00A053BA"/>
     <w:rsid w:val="00BD7072"/>
+    <w:rsid w:val="00C32F9D"/>
     <w:rsid w:val="00C635E7"/>
     <w:rsid w:val="00C90479"/>
     <w:rsid w:val="00CD00AA"/>
@@ -6899,7 +8169,7 @@
 </file>
 
 <file path=customXml/itemProps2.xml><?xml version="1.0" encoding="utf-8"?>
-<ds:datastoreItem xmlns:ds="http://schemas.openxmlformats.org/officeDocument/2006/customXml" ds:itemID="{5DA718E3-ED64-4F87-B3C2-EDA163065B8F}">
+<ds:datastoreItem xmlns:ds="http://schemas.openxmlformats.org/officeDocument/2006/customXml" ds:itemID="{A146D9DF-B565-40E3-8246-39D4540B3D05}">
   <ds:schemaRefs>
     <ds:schemaRef ds:uri="http://schemas.openxmlformats.org/officeDocument/2006/bibliography"/>
   </ds:schemaRefs>

</xml_diff>

<commit_message>
Apagar Ficheiro a Mais
</commit_message>
<xml_diff>
--- a/Docs/Processes/Project Assessment and Control Process.docx
+++ b/Docs/Processes/Project Assessment and Control Process.docx
@@ -157,33 +157,11 @@
                         <w:lang w:val="en-GB"/>
                       </w:rPr>
                     </w:pPr>
-                    <w:proofErr w:type="spellStart"/>
                     <w:r>
                       <w:rPr>
                         <w:rFonts w:asciiTheme="majorHAnsi" w:eastAsiaTheme="majorEastAsia" w:hAnsiTheme="majorHAnsi" w:cstheme="majorBidi"/>
                       </w:rPr>
-                      <w:t>Keep</w:t>
-                    </w:r>
-                    <w:proofErr w:type="spellEnd"/>
-                    <w:r>
-                      <w:rPr>
-                        <w:rFonts w:asciiTheme="majorHAnsi" w:eastAsiaTheme="majorEastAsia" w:hAnsiTheme="majorHAnsi" w:cstheme="majorBidi"/>
-                      </w:rPr>
-                      <w:t xml:space="preserve"> </w:t>
-                    </w:r>
-                    <w:proofErr w:type="spellStart"/>
-                    <w:r>
-                      <w:rPr>
-                        <w:rFonts w:asciiTheme="majorHAnsi" w:eastAsiaTheme="majorEastAsia" w:hAnsiTheme="majorHAnsi" w:cstheme="majorBidi"/>
-                      </w:rPr>
-                      <w:t>Your</w:t>
-                    </w:r>
-                    <w:proofErr w:type="spellEnd"/>
-                    <w:r>
-                      <w:rPr>
-                        <w:rFonts w:asciiTheme="majorHAnsi" w:eastAsiaTheme="majorEastAsia" w:hAnsiTheme="majorHAnsi" w:cstheme="majorBidi"/>
-                      </w:rPr>
-                      <w:t xml:space="preserve"> Time</w:t>
+                      <w:t>Keep Your Time</w:t>
                     </w:r>
                   </w:p>
                 </w:tc>
@@ -315,12 +293,10 @@
               <w:lang w:val="en-GB"/>
             </w:rPr>
             <w:sectPr>
-              <w:headerReference w:type="even" r:id="rId9"/>
-              <w:headerReference w:type="default" r:id="rId10"/>
-              <w:footerReference w:type="even" r:id="rId11"/>
-              <w:footerReference w:type="default" r:id="rId12"/>
-              <w:headerReference w:type="first" r:id="rId13"/>
-              <w:footerReference w:type="first" r:id="rId14"/>
+              <w:headerReference w:type="default" r:id="rId9"/>
+              <w:footerReference w:type="default" r:id="rId10"/>
+              <w:headerReference w:type="first" r:id="rId11"/>
+              <w:footerReference w:type="first" r:id="rId12"/>
               <w:pgSz w:w="11906" w:h="16838"/>
               <w:pgMar w:top="1417" w:right="1701" w:bottom="1417" w:left="1701" w:header="708" w:footer="708" w:gutter="0"/>
               <w:pgNumType w:fmt="lowerRoman" w:start="1"/>
@@ -387,8 +363,9 @@
               <w:tab w:val="right" w:leader="dot" w:pos="8494"/>
             </w:tabs>
             <w:rPr>
+              <w:rFonts w:eastAsiaTheme="minorEastAsia"/>
               <w:noProof/>
-              <w:lang w:val="en-GB"/>
+              <w:lang w:eastAsia="pt-PT"/>
             </w:rPr>
           </w:pPr>
           <w:r>
@@ -409,19 +386,155 @@
             </w:rPr>
             <w:fldChar w:fldCharType="separate"/>
           </w:r>
-          <w:hyperlink w:anchor="_Toc349381687" w:history="1">
+          <w:bookmarkStart w:id="0" w:name="_GoBack"/>
+          <w:bookmarkEnd w:id="0"/>
+          <w:r>
+            <w:rPr>
+              <w:rStyle w:val="Hyperlink"/>
+              <w:noProof/>
+            </w:rPr>
+            <w:fldChar w:fldCharType="begin"/>
+          </w:r>
+          <w:r>
+            <w:rPr>
+              <w:rStyle w:val="Hyperlink"/>
+              <w:noProof/>
+            </w:rPr>
+            <w:instrText xml:space="preserve"> </w:instrText>
+          </w:r>
+          <w:r>
+            <w:rPr>
+              <w:noProof/>
+            </w:rPr>
+            <w:instrText>HYPERLINK \l "_Toc351261033"</w:instrText>
+          </w:r>
+          <w:r>
+            <w:rPr>
+              <w:rStyle w:val="Hyperlink"/>
+              <w:noProof/>
+            </w:rPr>
+            <w:instrText xml:space="preserve"> </w:instrText>
+          </w:r>
+          <w:r>
+            <w:rPr>
+              <w:rStyle w:val="Hyperlink"/>
+              <w:noProof/>
+            </w:rPr>
+          </w:r>
+          <w:r>
+            <w:rPr>
+              <w:rStyle w:val="Hyperlink"/>
+              <w:noProof/>
+            </w:rPr>
+            <w:fldChar w:fldCharType="separate"/>
+          </w:r>
+          <w:r>
+            <w:rPr>
+              <w:rStyle w:val="Hyperlink"/>
+              <w:noProof/>
+              <w:lang w:val="en-GB"/>
+            </w:rPr>
+            <w:t>1.</w:t>
+          </w:r>
+          <w:r>
+            <w:rPr>
+              <w:rFonts w:eastAsiaTheme="minorEastAsia"/>
+              <w:noProof/>
+              <w:lang w:eastAsia="pt-PT"/>
+            </w:rPr>
+            <w:tab/>
+          </w:r>
+          <w:r>
+            <w:rPr>
+              <w:rStyle w:val="Hyperlink"/>
+              <w:noProof/>
+              <w:lang w:val="en-GB"/>
+            </w:rPr>
+            <w:t>Purpose</w:t>
+          </w:r>
+          <w:r>
+            <w:rPr>
+              <w:noProof/>
+              <w:webHidden/>
+            </w:rPr>
+            <w:tab/>
+          </w:r>
+          <w:r>
+            <w:rPr>
+              <w:noProof/>
+              <w:webHidden/>
+            </w:rPr>
+            <w:fldChar w:fldCharType="begin"/>
+          </w:r>
+          <w:r>
+            <w:rPr>
+              <w:noProof/>
+              <w:webHidden/>
+            </w:rPr>
+            <w:instrText xml:space="preserve"> PAGEREF _Toc351261033 \h </w:instrText>
+          </w:r>
+          <w:r>
+            <w:rPr>
+              <w:noProof/>
+              <w:webHidden/>
+            </w:rPr>
+          </w:r>
+          <w:r>
+            <w:rPr>
+              <w:noProof/>
+              <w:webHidden/>
+            </w:rPr>
+            <w:fldChar w:fldCharType="separate"/>
+          </w:r>
+          <w:r>
+            <w:rPr>
+              <w:noProof/>
+              <w:webHidden/>
+            </w:rPr>
+            <w:t>1</w:t>
+          </w:r>
+          <w:r>
+            <w:rPr>
+              <w:noProof/>
+              <w:webHidden/>
+            </w:rPr>
+            <w:fldChar w:fldCharType="end"/>
+          </w:r>
+          <w:r>
+            <w:rPr>
+              <w:rStyle w:val="Hyperlink"/>
+              <w:noProof/>
+            </w:rPr>
+            <w:fldChar w:fldCharType="end"/>
+          </w:r>
+        </w:p>
+        <w:p>
+          <w:pPr>
+            <w:pStyle w:val="TOC1"/>
+            <w:tabs>
+              <w:tab w:val="left" w:pos="440"/>
+              <w:tab w:val="right" w:leader="dot" w:pos="8494"/>
+            </w:tabs>
+            <w:rPr>
+              <w:rFonts w:eastAsiaTheme="minorEastAsia"/>
+              <w:noProof/>
+              <w:lang w:eastAsia="pt-PT"/>
+            </w:rPr>
+          </w:pPr>
+          <w:hyperlink w:anchor="_Toc351261034" w:history="1">
             <w:r>
               <w:rPr>
                 <w:rStyle w:val="Hyperlink"/>
                 <w:noProof/>
                 <w:lang w:val="en-GB"/>
               </w:rPr>
-              <w:t>1.</w:t>
-            </w:r>
-            <w:r>
-              <w:rPr>
-                <w:noProof/>
-                <w:lang w:val="en-GB"/>
+              <w:t>2.</w:t>
+            </w:r>
+            <w:r>
+              <w:rPr>
+                <w:rFonts w:eastAsiaTheme="minorEastAsia"/>
+                <w:noProof/>
+                <w:lang w:eastAsia="pt-PT"/>
               </w:rPr>
               <w:tab/>
             </w:r>
@@ -431,13 +544,12 @@
                 <w:noProof/>
                 <w:lang w:val="en-GB"/>
               </w:rPr>
-              <w:t>Purpose</w:t>
+              <w:t>Inputs and Outputs</w:t>
             </w:r>
             <w:r>
               <w:rPr>
                 <w:noProof/>
                 <w:webHidden/>
-                <w:lang w:val="en-GB"/>
               </w:rPr>
               <w:tab/>
             </w:r>
@@ -445,7 +557,6 @@
               <w:rPr>
                 <w:noProof/>
                 <w:webHidden/>
-                <w:lang w:val="en-GB"/>
               </w:rPr>
               <w:fldChar w:fldCharType="begin"/>
             </w:r>
@@ -453,22 +564,19 @@
               <w:rPr>
                 <w:noProof/>
                 <w:webHidden/>
-                <w:lang w:val="en-GB"/>
-              </w:rPr>
-              <w:instrText xml:space="preserve"> PAGEREF _Toc349381687 \h </w:instrText>
+              </w:rPr>
+              <w:instrText xml:space="preserve"> PAGEREF _Toc351261034 \h </w:instrText>
             </w:r>
             <w:r>
               <w:rPr>
                 <w:noProof/>
                 <w:webHidden/>
-                <w:lang w:val="en-GB"/>
               </w:rPr>
             </w:r>
             <w:r>
               <w:rPr>
                 <w:noProof/>
                 <w:webHidden/>
-                <w:lang w:val="en-GB"/>
               </w:rPr>
               <w:fldChar w:fldCharType="separate"/>
             </w:r>
@@ -476,7 +584,6 @@
               <w:rPr>
                 <w:noProof/>
                 <w:webHidden/>
-                <w:lang w:val="en-GB"/>
               </w:rPr>
               <w:t>1</w:t>
             </w:r>
@@ -484,7 +591,182 @@
               <w:rPr>
                 <w:noProof/>
                 <w:webHidden/>
-                <w:lang w:val="en-GB"/>
+              </w:rPr>
+              <w:fldChar w:fldCharType="end"/>
+            </w:r>
+          </w:hyperlink>
+        </w:p>
+        <w:p>
+          <w:pPr>
+            <w:pStyle w:val="TOC1"/>
+            <w:tabs>
+              <w:tab w:val="left" w:pos="660"/>
+              <w:tab w:val="right" w:leader="dot" w:pos="8494"/>
+            </w:tabs>
+            <w:rPr>
+              <w:rFonts w:eastAsiaTheme="minorEastAsia"/>
+              <w:noProof/>
+              <w:lang w:eastAsia="pt-PT"/>
+            </w:rPr>
+          </w:pPr>
+          <w:hyperlink w:anchor="_Toc351261035" w:history="1">
+            <w:r>
+              <w:rPr>
+                <w:rStyle w:val="Hyperlink"/>
+                <w:noProof/>
+                <w:lang w:val="en-GB"/>
+              </w:rPr>
+              <w:t>2.1.</w:t>
+            </w:r>
+            <w:r>
+              <w:rPr>
+                <w:rFonts w:eastAsiaTheme="minorEastAsia"/>
+                <w:noProof/>
+                <w:lang w:eastAsia="pt-PT"/>
+              </w:rPr>
+              <w:tab/>
+            </w:r>
+            <w:r>
+              <w:rPr>
+                <w:rStyle w:val="Hyperlink"/>
+                <w:noProof/>
+                <w:lang w:val="en-GB"/>
+              </w:rPr>
+              <w:t>Inputs</w:t>
+            </w:r>
+            <w:r>
+              <w:rPr>
+                <w:noProof/>
+                <w:webHidden/>
+              </w:rPr>
+              <w:tab/>
+            </w:r>
+            <w:r>
+              <w:rPr>
+                <w:noProof/>
+                <w:webHidden/>
+              </w:rPr>
+              <w:fldChar w:fldCharType="begin"/>
+            </w:r>
+            <w:r>
+              <w:rPr>
+                <w:noProof/>
+                <w:webHidden/>
+              </w:rPr>
+              <w:instrText xml:space="preserve"> PAGEREF _Toc351261035 \h </w:instrText>
+            </w:r>
+            <w:r>
+              <w:rPr>
+                <w:noProof/>
+                <w:webHidden/>
+              </w:rPr>
+            </w:r>
+            <w:r>
+              <w:rPr>
+                <w:noProof/>
+                <w:webHidden/>
+              </w:rPr>
+              <w:fldChar w:fldCharType="separate"/>
+            </w:r>
+            <w:r>
+              <w:rPr>
+                <w:noProof/>
+                <w:webHidden/>
+              </w:rPr>
+              <w:t>1</w:t>
+            </w:r>
+            <w:r>
+              <w:rPr>
+                <w:noProof/>
+                <w:webHidden/>
+              </w:rPr>
+              <w:fldChar w:fldCharType="end"/>
+            </w:r>
+          </w:hyperlink>
+        </w:p>
+        <w:p>
+          <w:pPr>
+            <w:pStyle w:val="TOC1"/>
+            <w:tabs>
+              <w:tab w:val="left" w:pos="660"/>
+              <w:tab w:val="right" w:leader="dot" w:pos="8494"/>
+            </w:tabs>
+            <w:rPr>
+              <w:rFonts w:eastAsiaTheme="minorEastAsia"/>
+              <w:noProof/>
+              <w:lang w:eastAsia="pt-PT"/>
+            </w:rPr>
+          </w:pPr>
+          <w:hyperlink w:anchor="_Toc351261036" w:history="1">
+            <w:r>
+              <w:rPr>
+                <w:rStyle w:val="Hyperlink"/>
+                <w:noProof/>
+                <w:lang w:val="en-GB"/>
+              </w:rPr>
+              <w:t>2.2.</w:t>
+            </w:r>
+            <w:r>
+              <w:rPr>
+                <w:rFonts w:eastAsiaTheme="minorEastAsia"/>
+                <w:noProof/>
+                <w:lang w:eastAsia="pt-PT"/>
+              </w:rPr>
+              <w:tab/>
+            </w:r>
+            <w:r>
+              <w:rPr>
+                <w:rStyle w:val="Hyperlink"/>
+                <w:noProof/>
+                <w:lang w:val="en-GB"/>
+              </w:rPr>
+              <w:t>Outputs</w:t>
+            </w:r>
+            <w:r>
+              <w:rPr>
+                <w:noProof/>
+                <w:webHidden/>
+              </w:rPr>
+              <w:tab/>
+            </w:r>
+            <w:r>
+              <w:rPr>
+                <w:noProof/>
+                <w:webHidden/>
+              </w:rPr>
+              <w:fldChar w:fldCharType="begin"/>
+            </w:r>
+            <w:r>
+              <w:rPr>
+                <w:noProof/>
+                <w:webHidden/>
+              </w:rPr>
+              <w:instrText xml:space="preserve"> PAGEREF _Toc351261036 \h </w:instrText>
+            </w:r>
+            <w:r>
+              <w:rPr>
+                <w:noProof/>
+                <w:webHidden/>
+              </w:rPr>
+            </w:r>
+            <w:r>
+              <w:rPr>
+                <w:noProof/>
+                <w:webHidden/>
+              </w:rPr>
+              <w:fldChar w:fldCharType="separate"/>
+            </w:r>
+            <w:r>
+              <w:rPr>
+                <w:noProof/>
+                <w:webHidden/>
+              </w:rPr>
+              <w:t>1</w:t>
+            </w:r>
+            <w:r>
+              <w:rPr>
+                <w:noProof/>
+                <w:webHidden/>
               </w:rPr>
               <w:fldChar w:fldCharType="end"/>
             </w:r>
@@ -498,23 +780,25 @@
               <w:tab w:val="right" w:leader="dot" w:pos="8494"/>
             </w:tabs>
             <w:rPr>
+              <w:rFonts w:eastAsiaTheme="minorEastAsia"/>
               <w:noProof/>
-              <w:lang w:val="en-GB"/>
+              <w:lang w:eastAsia="pt-PT"/>
             </w:rPr>
           </w:pPr>
-          <w:hyperlink w:anchor="_Toc349381688" w:history="1">
+          <w:hyperlink w:anchor="_Toc351261037" w:history="1">
             <w:r>
               <w:rPr>
                 <w:rStyle w:val="Hyperlink"/>
                 <w:noProof/>
                 <w:lang w:val="en-GB"/>
               </w:rPr>
-              <w:t>2.</w:t>
-            </w:r>
-            <w:r>
-              <w:rPr>
-                <w:noProof/>
-                <w:lang w:val="en-GB"/>
+              <w:t>3.</w:t>
+            </w:r>
+            <w:r>
+              <w:rPr>
+                <w:rFonts w:eastAsiaTheme="minorEastAsia"/>
+                <w:noProof/>
+                <w:lang w:eastAsia="pt-PT"/>
               </w:rPr>
               <w:tab/>
             </w:r>
@@ -524,13 +808,12 @@
                 <w:noProof/>
                 <w:lang w:val="en-GB"/>
               </w:rPr>
-              <w:t>Inputs and Outputs</w:t>
+              <w:t>Activities</w:t>
             </w:r>
             <w:r>
               <w:rPr>
                 <w:noProof/>
                 <w:webHidden/>
-                <w:lang w:val="en-GB"/>
               </w:rPr>
               <w:tab/>
             </w:r>
@@ -538,7 +821,6 @@
               <w:rPr>
                 <w:noProof/>
                 <w:webHidden/>
-                <w:lang w:val="en-GB"/>
               </w:rPr>
               <w:fldChar w:fldCharType="begin"/>
             </w:r>
@@ -546,22 +828,19 @@
               <w:rPr>
                 <w:noProof/>
                 <w:webHidden/>
-                <w:lang w:val="en-GB"/>
-              </w:rPr>
-              <w:instrText xml:space="preserve"> PAGEREF _Toc349381688 \h </w:instrText>
+              </w:rPr>
+              <w:instrText xml:space="preserve"> PAGEREF _Toc351261037 \h </w:instrText>
             </w:r>
             <w:r>
               <w:rPr>
                 <w:noProof/>
                 <w:webHidden/>
-                <w:lang w:val="en-GB"/>
               </w:rPr>
             </w:r>
             <w:r>
               <w:rPr>
                 <w:noProof/>
                 <w:webHidden/>
-                <w:lang w:val="en-GB"/>
               </w:rPr>
               <w:fldChar w:fldCharType="separate"/>
             </w:r>
@@ -569,7 +848,6 @@
               <w:rPr>
                 <w:noProof/>
                 <w:webHidden/>
-                <w:lang w:val="en-GB"/>
               </w:rPr>
               <w:t>1</w:t>
             </w:r>
@@ -577,7 +855,270 @@
               <w:rPr>
                 <w:noProof/>
                 <w:webHidden/>
-                <w:lang w:val="en-GB"/>
+              </w:rPr>
+              <w:fldChar w:fldCharType="end"/>
+            </w:r>
+          </w:hyperlink>
+        </w:p>
+        <w:p>
+          <w:pPr>
+            <w:pStyle w:val="TOC1"/>
+            <w:tabs>
+              <w:tab w:val="left" w:pos="660"/>
+              <w:tab w:val="right" w:leader="dot" w:pos="8494"/>
+            </w:tabs>
+            <w:rPr>
+              <w:rFonts w:eastAsiaTheme="minorEastAsia"/>
+              <w:noProof/>
+              <w:lang w:eastAsia="pt-PT"/>
+            </w:rPr>
+          </w:pPr>
+          <w:hyperlink w:anchor="_Toc351261038" w:history="1">
+            <w:r>
+              <w:rPr>
+                <w:rStyle w:val="Hyperlink"/>
+                <w:noProof/>
+                <w:lang w:val="en-US"/>
+              </w:rPr>
+              <w:t>3.1.</w:t>
+            </w:r>
+            <w:r>
+              <w:rPr>
+                <w:rFonts w:eastAsiaTheme="minorEastAsia"/>
+                <w:noProof/>
+                <w:lang w:eastAsia="pt-PT"/>
+              </w:rPr>
+              <w:tab/>
+            </w:r>
+            <w:r>
+              <w:rPr>
+                <w:rStyle w:val="Hyperlink"/>
+                <w:noProof/>
+                <w:lang w:val="en-US"/>
+              </w:rPr>
+              <w:t>Project Assessment</w:t>
+            </w:r>
+            <w:r>
+              <w:rPr>
+                <w:noProof/>
+                <w:webHidden/>
+              </w:rPr>
+              <w:tab/>
+            </w:r>
+            <w:r>
+              <w:rPr>
+                <w:noProof/>
+                <w:webHidden/>
+              </w:rPr>
+              <w:fldChar w:fldCharType="begin"/>
+            </w:r>
+            <w:r>
+              <w:rPr>
+                <w:noProof/>
+                <w:webHidden/>
+              </w:rPr>
+              <w:instrText xml:space="preserve"> PAGEREF _Toc351261038 \h </w:instrText>
+            </w:r>
+            <w:r>
+              <w:rPr>
+                <w:noProof/>
+                <w:webHidden/>
+              </w:rPr>
+            </w:r>
+            <w:r>
+              <w:rPr>
+                <w:noProof/>
+                <w:webHidden/>
+              </w:rPr>
+              <w:fldChar w:fldCharType="separate"/>
+            </w:r>
+            <w:r>
+              <w:rPr>
+                <w:noProof/>
+                <w:webHidden/>
+              </w:rPr>
+              <w:t>1</w:t>
+            </w:r>
+            <w:r>
+              <w:rPr>
+                <w:noProof/>
+                <w:webHidden/>
+              </w:rPr>
+              <w:fldChar w:fldCharType="end"/>
+            </w:r>
+          </w:hyperlink>
+        </w:p>
+        <w:p>
+          <w:pPr>
+            <w:pStyle w:val="TOC1"/>
+            <w:tabs>
+              <w:tab w:val="left" w:pos="660"/>
+              <w:tab w:val="right" w:leader="dot" w:pos="8494"/>
+            </w:tabs>
+            <w:rPr>
+              <w:rFonts w:eastAsiaTheme="minorEastAsia"/>
+              <w:noProof/>
+              <w:lang w:eastAsia="pt-PT"/>
+            </w:rPr>
+          </w:pPr>
+          <w:hyperlink w:anchor="_Toc351261039" w:history="1">
+            <w:r>
+              <w:rPr>
+                <w:rStyle w:val="Hyperlink"/>
+                <w:noProof/>
+                <w:lang w:val="en-US"/>
+              </w:rPr>
+              <w:t>3.2.</w:t>
+            </w:r>
+            <w:r>
+              <w:rPr>
+                <w:rFonts w:eastAsiaTheme="minorEastAsia"/>
+                <w:noProof/>
+                <w:lang w:eastAsia="pt-PT"/>
+              </w:rPr>
+              <w:tab/>
+            </w:r>
+            <w:r>
+              <w:rPr>
+                <w:rStyle w:val="Hyperlink"/>
+                <w:noProof/>
+                <w:lang w:val="en-US"/>
+              </w:rPr>
+              <w:t>Project Control</w:t>
+            </w:r>
+            <w:r>
+              <w:rPr>
+                <w:noProof/>
+                <w:webHidden/>
+              </w:rPr>
+              <w:tab/>
+            </w:r>
+            <w:r>
+              <w:rPr>
+                <w:noProof/>
+                <w:webHidden/>
+              </w:rPr>
+              <w:fldChar w:fldCharType="begin"/>
+            </w:r>
+            <w:r>
+              <w:rPr>
+                <w:noProof/>
+                <w:webHidden/>
+              </w:rPr>
+              <w:instrText xml:space="preserve"> PAGEREF _Toc351261039 \h </w:instrText>
+            </w:r>
+            <w:r>
+              <w:rPr>
+                <w:noProof/>
+                <w:webHidden/>
+              </w:rPr>
+            </w:r>
+            <w:r>
+              <w:rPr>
+                <w:noProof/>
+                <w:webHidden/>
+              </w:rPr>
+              <w:fldChar w:fldCharType="separate"/>
+            </w:r>
+            <w:r>
+              <w:rPr>
+                <w:noProof/>
+                <w:webHidden/>
+              </w:rPr>
+              <w:t>1</w:t>
+            </w:r>
+            <w:r>
+              <w:rPr>
+                <w:noProof/>
+                <w:webHidden/>
+              </w:rPr>
+              <w:fldChar w:fldCharType="end"/>
+            </w:r>
+          </w:hyperlink>
+        </w:p>
+        <w:p>
+          <w:pPr>
+            <w:pStyle w:val="TOC1"/>
+            <w:tabs>
+              <w:tab w:val="left" w:pos="660"/>
+              <w:tab w:val="right" w:leader="dot" w:pos="8494"/>
+            </w:tabs>
+            <w:rPr>
+              <w:rFonts w:eastAsiaTheme="minorEastAsia"/>
+              <w:noProof/>
+              <w:lang w:eastAsia="pt-PT"/>
+            </w:rPr>
+          </w:pPr>
+          <w:hyperlink w:anchor="_Toc351261040" w:history="1">
+            <w:r>
+              <w:rPr>
+                <w:rStyle w:val="Hyperlink"/>
+                <w:noProof/>
+                <w:lang w:val="en-US"/>
+              </w:rPr>
+              <w:t>3.3.</w:t>
+            </w:r>
+            <w:r>
+              <w:rPr>
+                <w:rFonts w:eastAsiaTheme="minorEastAsia"/>
+                <w:noProof/>
+                <w:lang w:eastAsia="pt-PT"/>
+              </w:rPr>
+              <w:tab/>
+            </w:r>
+            <w:r>
+              <w:rPr>
+                <w:rStyle w:val="Hyperlink"/>
+                <w:noProof/>
+                <w:lang w:val="en-US"/>
+              </w:rPr>
+              <w:t>Risk Management</w:t>
+            </w:r>
+            <w:r>
+              <w:rPr>
+                <w:noProof/>
+                <w:webHidden/>
+              </w:rPr>
+              <w:tab/>
+            </w:r>
+            <w:r>
+              <w:rPr>
+                <w:noProof/>
+                <w:webHidden/>
+              </w:rPr>
+              <w:fldChar w:fldCharType="begin"/>
+            </w:r>
+            <w:r>
+              <w:rPr>
+                <w:noProof/>
+                <w:webHidden/>
+              </w:rPr>
+              <w:instrText xml:space="preserve"> PAGEREF _Toc351261040 \h </w:instrText>
+            </w:r>
+            <w:r>
+              <w:rPr>
+                <w:noProof/>
+                <w:webHidden/>
+              </w:rPr>
+            </w:r>
+            <w:r>
+              <w:rPr>
+                <w:noProof/>
+                <w:webHidden/>
+              </w:rPr>
+              <w:fldChar w:fldCharType="separate"/>
+            </w:r>
+            <w:r>
+              <w:rPr>
+                <w:noProof/>
+                <w:webHidden/>
+              </w:rPr>
+              <w:t>2</w:t>
+            </w:r>
+            <w:r>
+              <w:rPr>
+                <w:noProof/>
+                <w:webHidden/>
               </w:rPr>
               <w:fldChar w:fldCharType="end"/>
             </w:r>
@@ -591,23 +1132,25 @@
               <w:tab w:val="right" w:leader="dot" w:pos="8494"/>
             </w:tabs>
             <w:rPr>
+              <w:rFonts w:eastAsiaTheme="minorEastAsia"/>
               <w:noProof/>
-              <w:lang w:val="en-GB"/>
+              <w:lang w:eastAsia="pt-PT"/>
             </w:rPr>
           </w:pPr>
-          <w:hyperlink w:anchor="_Toc349381689" w:history="1">
+          <w:hyperlink w:anchor="_Toc351261041" w:history="1">
             <w:r>
               <w:rPr>
                 <w:rStyle w:val="Hyperlink"/>
                 <w:noProof/>
                 <w:lang w:val="en-GB"/>
               </w:rPr>
-              <w:t>3.</w:t>
-            </w:r>
-            <w:r>
-              <w:rPr>
-                <w:noProof/>
-                <w:lang w:val="en-GB"/>
+              <w:t>4.</w:t>
+            </w:r>
+            <w:r>
+              <w:rPr>
+                <w:rFonts w:eastAsiaTheme="minorEastAsia"/>
+                <w:noProof/>
+                <w:lang w:eastAsia="pt-PT"/>
               </w:rPr>
               <w:tab/>
             </w:r>
@@ -617,13 +1160,12 @@
                 <w:noProof/>
                 <w:lang w:val="en-GB"/>
               </w:rPr>
-              <w:t>Activities</w:t>
+              <w:t>Tools</w:t>
             </w:r>
             <w:r>
               <w:rPr>
                 <w:noProof/>
                 <w:webHidden/>
-                <w:lang w:val="en-GB"/>
               </w:rPr>
               <w:tab/>
             </w:r>
@@ -631,7 +1173,6 @@
               <w:rPr>
                 <w:noProof/>
                 <w:webHidden/>
-                <w:lang w:val="en-GB"/>
               </w:rPr>
               <w:fldChar w:fldCharType="begin"/>
             </w:r>
@@ -639,22 +1180,19 @@
               <w:rPr>
                 <w:noProof/>
                 <w:webHidden/>
-                <w:lang w:val="en-GB"/>
-              </w:rPr>
-              <w:instrText xml:space="preserve"> PAGEREF _Toc349381689 \h </w:instrText>
+              </w:rPr>
+              <w:instrText xml:space="preserve"> PAGEREF _Toc351261041 \h </w:instrText>
             </w:r>
             <w:r>
               <w:rPr>
                 <w:noProof/>
                 <w:webHidden/>
-                <w:lang w:val="en-GB"/>
               </w:rPr>
             </w:r>
             <w:r>
               <w:rPr>
                 <w:noProof/>
                 <w:webHidden/>
-                <w:lang w:val="en-GB"/>
               </w:rPr>
               <w:fldChar w:fldCharType="separate"/>
             </w:r>
@@ -662,15 +1200,13 @@
               <w:rPr>
                 <w:noProof/>
                 <w:webHidden/>
-                <w:lang w:val="en-GB"/>
-              </w:rPr>
-              <w:t>1</w:t>
+              </w:rPr>
+              <w:t>3</w:t>
             </w:r>
             <w:r>
               <w:rPr>
                 <w:noProof/>
                 <w:webHidden/>
-                <w:lang w:val="en-GB"/>
               </w:rPr>
               <w:fldChar w:fldCharType="end"/>
             </w:r>
@@ -684,23 +1220,25 @@
               <w:tab w:val="right" w:leader="dot" w:pos="8494"/>
             </w:tabs>
             <w:rPr>
+              <w:rFonts w:eastAsiaTheme="minorEastAsia"/>
               <w:noProof/>
-              <w:lang w:val="en-GB"/>
+              <w:lang w:eastAsia="pt-PT"/>
             </w:rPr>
           </w:pPr>
-          <w:hyperlink w:anchor="_Toc349381690" w:history="1">
+          <w:hyperlink w:anchor="_Toc351261042" w:history="1">
             <w:r>
               <w:rPr>
                 <w:rStyle w:val="Hyperlink"/>
                 <w:noProof/>
                 <w:lang w:val="en-GB"/>
               </w:rPr>
-              <w:t>4.</w:t>
-            </w:r>
-            <w:r>
-              <w:rPr>
-                <w:noProof/>
-                <w:lang w:val="en-GB"/>
+              <w:t>5.</w:t>
+            </w:r>
+            <w:r>
+              <w:rPr>
+                <w:rFonts w:eastAsiaTheme="minorEastAsia"/>
+                <w:noProof/>
+                <w:lang w:eastAsia="pt-PT"/>
               </w:rPr>
               <w:tab/>
             </w:r>
@@ -710,13 +1248,12 @@
                 <w:noProof/>
                 <w:lang w:val="en-GB"/>
               </w:rPr>
-              <w:t>Tools</w:t>
+              <w:t>Related Processes</w:t>
             </w:r>
             <w:r>
               <w:rPr>
                 <w:noProof/>
                 <w:webHidden/>
-                <w:lang w:val="en-GB"/>
               </w:rPr>
               <w:tab/>
             </w:r>
@@ -724,7 +1261,6 @@
               <w:rPr>
                 <w:noProof/>
                 <w:webHidden/>
-                <w:lang w:val="en-GB"/>
               </w:rPr>
               <w:fldChar w:fldCharType="begin"/>
             </w:r>
@@ -732,22 +1268,19 @@
               <w:rPr>
                 <w:noProof/>
                 <w:webHidden/>
-                <w:lang w:val="en-GB"/>
-              </w:rPr>
-              <w:instrText xml:space="preserve"> PAGEREF _Toc349381690 \h </w:instrText>
+              </w:rPr>
+              <w:instrText xml:space="preserve"> PAGEREF _Toc351261042 \h </w:instrText>
             </w:r>
             <w:r>
               <w:rPr>
                 <w:noProof/>
                 <w:webHidden/>
-                <w:lang w:val="en-GB"/>
               </w:rPr>
             </w:r>
             <w:r>
               <w:rPr>
                 <w:noProof/>
                 <w:webHidden/>
-                <w:lang w:val="en-GB"/>
               </w:rPr>
               <w:fldChar w:fldCharType="separate"/>
             </w:r>
@@ -755,15 +1288,13 @@
               <w:rPr>
                 <w:noProof/>
                 <w:webHidden/>
-                <w:lang w:val="en-GB"/>
-              </w:rPr>
-              <w:t>1</w:t>
+              </w:rPr>
+              <w:t>3</w:t>
             </w:r>
             <w:r>
               <w:rPr>
                 <w:noProof/>
                 <w:webHidden/>
-                <w:lang w:val="en-GB"/>
               </w:rPr>
               <w:fldChar w:fldCharType="end"/>
             </w:r>
@@ -777,23 +1308,25 @@
               <w:tab w:val="right" w:leader="dot" w:pos="8494"/>
             </w:tabs>
             <w:rPr>
+              <w:rFonts w:eastAsiaTheme="minorEastAsia"/>
               <w:noProof/>
-              <w:lang w:val="en-GB"/>
+              <w:lang w:eastAsia="pt-PT"/>
             </w:rPr>
           </w:pPr>
-          <w:hyperlink w:anchor="_Toc349381691" w:history="1">
+          <w:hyperlink w:anchor="_Toc351261043" w:history="1">
             <w:r>
               <w:rPr>
                 <w:rStyle w:val="Hyperlink"/>
                 <w:noProof/>
                 <w:lang w:val="en-GB"/>
               </w:rPr>
-              <w:t>5.</w:t>
-            </w:r>
-            <w:r>
-              <w:rPr>
-                <w:noProof/>
-                <w:lang w:val="en-GB"/>
+              <w:t>6.</w:t>
+            </w:r>
+            <w:r>
+              <w:rPr>
+                <w:rFonts w:eastAsiaTheme="minorEastAsia"/>
+                <w:noProof/>
+                <w:lang w:eastAsia="pt-PT"/>
               </w:rPr>
               <w:tab/>
             </w:r>
@@ -803,13 +1336,12 @@
                 <w:noProof/>
                 <w:lang w:val="en-GB"/>
               </w:rPr>
-              <w:t>Related Processes</w:t>
+              <w:t>Measures</w:t>
             </w:r>
             <w:r>
               <w:rPr>
                 <w:noProof/>
                 <w:webHidden/>
-                <w:lang w:val="en-GB"/>
               </w:rPr>
               <w:tab/>
             </w:r>
@@ -817,7 +1349,6 @@
               <w:rPr>
                 <w:noProof/>
                 <w:webHidden/>
-                <w:lang w:val="en-GB"/>
               </w:rPr>
               <w:fldChar w:fldCharType="begin"/>
             </w:r>
@@ -825,22 +1356,19 @@
               <w:rPr>
                 <w:noProof/>
                 <w:webHidden/>
-                <w:lang w:val="en-GB"/>
-              </w:rPr>
-              <w:instrText xml:space="preserve"> PAGEREF _Toc349381691 \h </w:instrText>
+              </w:rPr>
+              <w:instrText xml:space="preserve"> PAGEREF _Toc351261043 \h </w:instrText>
             </w:r>
             <w:r>
               <w:rPr>
                 <w:noProof/>
                 <w:webHidden/>
-                <w:lang w:val="en-GB"/>
               </w:rPr>
             </w:r>
             <w:r>
               <w:rPr>
                 <w:noProof/>
                 <w:webHidden/>
-                <w:lang w:val="en-GB"/>
               </w:rPr>
               <w:fldChar w:fldCharType="separate"/>
             </w:r>
@@ -848,108 +1376,13 @@
               <w:rPr>
                 <w:noProof/>
                 <w:webHidden/>
-                <w:lang w:val="en-GB"/>
-              </w:rPr>
-              <w:t>1</w:t>
+              </w:rPr>
+              <w:t>3</w:t>
             </w:r>
             <w:r>
               <w:rPr>
                 <w:noProof/>
                 <w:webHidden/>
-                <w:lang w:val="en-GB"/>
-              </w:rPr>
-              <w:fldChar w:fldCharType="end"/>
-            </w:r>
-          </w:hyperlink>
-        </w:p>
-        <w:p>
-          <w:pPr>
-            <w:pStyle w:val="TOC1"/>
-            <w:tabs>
-              <w:tab w:val="left" w:pos="440"/>
-              <w:tab w:val="right" w:leader="dot" w:pos="8494"/>
-            </w:tabs>
-            <w:rPr>
-              <w:noProof/>
-              <w:lang w:val="en-GB"/>
-            </w:rPr>
-          </w:pPr>
-          <w:hyperlink w:anchor="_Toc349381692" w:history="1">
-            <w:r>
-              <w:rPr>
-                <w:rStyle w:val="Hyperlink"/>
-                <w:noProof/>
-                <w:lang w:val="en-GB"/>
-              </w:rPr>
-              <w:t>6.</w:t>
-            </w:r>
-            <w:r>
-              <w:rPr>
-                <w:noProof/>
-                <w:lang w:val="en-GB"/>
-              </w:rPr>
-              <w:tab/>
-            </w:r>
-            <w:r>
-              <w:rPr>
-                <w:rStyle w:val="Hyperlink"/>
-                <w:noProof/>
-                <w:lang w:val="en-GB"/>
-              </w:rPr>
-              <w:t>Measures</w:t>
-            </w:r>
-            <w:r>
-              <w:rPr>
-                <w:noProof/>
-                <w:webHidden/>
-                <w:lang w:val="en-GB"/>
-              </w:rPr>
-              <w:tab/>
-            </w:r>
-            <w:r>
-              <w:rPr>
-                <w:noProof/>
-                <w:webHidden/>
-                <w:lang w:val="en-GB"/>
-              </w:rPr>
-              <w:fldChar w:fldCharType="begin"/>
-            </w:r>
-            <w:r>
-              <w:rPr>
-                <w:noProof/>
-                <w:webHidden/>
-                <w:lang w:val="en-GB"/>
-              </w:rPr>
-              <w:instrText xml:space="preserve"> PAGEREF _Toc349381692 \h </w:instrText>
-            </w:r>
-            <w:r>
-              <w:rPr>
-                <w:noProof/>
-                <w:webHidden/>
-                <w:lang w:val="en-GB"/>
-              </w:rPr>
-            </w:r>
-            <w:r>
-              <w:rPr>
-                <w:noProof/>
-                <w:webHidden/>
-                <w:lang w:val="en-GB"/>
-              </w:rPr>
-              <w:fldChar w:fldCharType="separate"/>
-            </w:r>
-            <w:r>
-              <w:rPr>
-                <w:noProof/>
-                <w:webHidden/>
-                <w:lang w:val="en-GB"/>
-              </w:rPr>
-              <w:t>1</w:t>
-            </w:r>
-            <w:r>
-              <w:rPr>
-                <w:noProof/>
-                <w:webHidden/>
-                <w:lang w:val="en-GB"/>
               </w:rPr>
               <w:fldChar w:fldCharType="end"/>
             </w:r>
@@ -971,7 +1404,6 @@
       </w:sdtContent>
     </w:sdt>
     <w:p>
-      <w:proofErr w:type="spellStart"/>
       <w:r>
         <w:rPr>
           <w:rFonts w:asciiTheme="majorHAnsi" w:eastAsiaTheme="majorEastAsia" w:hAnsiTheme="majorHAnsi" w:cstheme="majorBidi"/>
@@ -983,7 +1415,6 @@
         </w:rPr>
         <w:t>Images</w:t>
       </w:r>
-      <w:proofErr w:type="spellEnd"/>
     </w:p>
     <w:p>
       <w:r>
@@ -1777,7 +2208,7 @@
           <w:lang w:val="en-GB"/>
         </w:rPr>
       </w:pPr>
-      <w:bookmarkStart w:id="0" w:name="_Toc349382241"/>
+      <w:bookmarkStart w:id="1" w:name="_Toc349382241"/>
       <w:r>
         <w:rPr>
           <w:lang w:val="en-GB"/>
@@ -1820,17 +2251,9 @@
         <w:rPr>
           <w:lang w:val="en-GB"/>
         </w:rPr>
-        <w:t xml:space="preserve">: List of </w:t>
-      </w:r>
-      <w:proofErr w:type="spellStart"/>
-      <w:r>
-        <w:rPr>
-          <w:lang w:val="en-GB"/>
-        </w:rPr>
-        <w:t>Contribuitors</w:t>
-      </w:r>
-      <w:bookmarkEnd w:id="0"/>
-      <w:proofErr w:type="spellEnd"/>
+        <w:t>: List of Contribuitors</w:t>
+      </w:r>
+      <w:bookmarkEnd w:id="1"/>
     </w:p>
     <w:p>
       <w:pPr>
@@ -2368,13 +2791,7 @@
               <w:rPr>
                 <w:lang w:val="en-GB"/>
               </w:rPr>
-              <w:t>David Silva</w:t>
-            </w:r>
-            <w:r>
-              <w:rPr>
-                <w:lang w:val="en-GB"/>
-              </w:rPr>
-              <w:t xml:space="preserve"> &amp; Rui Ganhoto</w:t>
+              <w:t>David Silva &amp; Rui Ganhoto</w:t>
             </w:r>
           </w:p>
         </w:tc>
@@ -2448,8 +2865,6 @@
                 <w:lang w:val="en-GB"/>
               </w:rPr>
             </w:pPr>
-            <w:bookmarkStart w:id="1" w:name="_GoBack"/>
-            <w:bookmarkEnd w:id="1"/>
           </w:p>
         </w:tc>
         <w:tc>
@@ -2763,7 +3178,7 @@
           <w:lang w:val="en-GB"/>
         </w:rPr>
         <w:sectPr>
-          <w:footerReference w:type="default" r:id="rId15"/>
+          <w:footerReference w:type="default" r:id="rId13"/>
           <w:pgSz w:w="11906" w:h="16838"/>
           <w:pgMar w:top="1417" w:right="1701" w:bottom="1417" w:left="1701" w:header="708" w:footer="708" w:gutter="0"/>
           <w:pgNumType w:fmt="lowerRoman" w:start="1"/>
@@ -2783,7 +3198,7 @@
           <w:lang w:val="en-GB"/>
         </w:rPr>
       </w:pPr>
-      <w:bookmarkStart w:id="3" w:name="_Toc349381687"/>
+      <w:bookmarkStart w:id="3" w:name="_Toc351261033"/>
       <w:r>
         <w:rPr>
           <w:lang w:val="en-GB"/>
@@ -2803,7 +3218,19 @@
         <w:rPr>
           <w:lang w:val="en-GB"/>
         </w:rPr>
-        <w:t>The objective of the Project Assessment and Control Process is to measure the project progress and status. Ensuring that the projects goes according to schedule</w:t>
+        <w:t>The objective of the Project Assessment and Control Process is to measure th</w:t>
+      </w:r>
+      <w:r>
+        <w:rPr>
+          <w:lang w:val="en-GB"/>
+        </w:rPr>
+        <w:t>e project progress and status, e</w:t>
+      </w:r>
+      <w:r>
+        <w:rPr>
+          <w:lang w:val="en-GB"/>
+        </w:rPr>
+        <w:t>nsuring that the projects goes according to schedule</w:t>
       </w:r>
       <w:r>
         <w:rPr>
@@ -2823,18 +3250,29 @@
         </w:rPr>
         <w:t xml:space="preserve"> and objectives.</w:t>
       </w:r>
-    </w:p>
-    <w:p>
-      <w:pPr>
-        <w:rPr>
-          <w:lang w:val="en-GB"/>
-        </w:rPr>
-      </w:pPr>
-      <w:r>
-        <w:rPr>
-          <w:lang w:val="en-GB"/>
-        </w:rPr>
-        <w:t>This includes actions to correct and prevent variations to the project management and technical processes.</w:t>
+      <w:r>
+        <w:rPr>
+          <w:lang w:val="en-GB"/>
+        </w:rPr>
+        <w:t xml:space="preserve"> </w:t>
+      </w:r>
+      <w:r>
+        <w:rPr>
+          <w:lang w:val="en-GB"/>
+        </w:rPr>
+        <w:t>This includes</w:t>
+      </w:r>
+      <w:r>
+        <w:rPr>
+          <w:lang w:val="en-GB"/>
+        </w:rPr>
+        <w:t xml:space="preserve"> deciding</w:t>
+      </w:r>
+      <w:r>
+        <w:rPr>
+          <w:lang w:val="en-GB"/>
+        </w:rPr>
+        <w:t xml:space="preserve"> actions to correct and prevent variations to the project.</w:t>
       </w:r>
     </w:p>
     <w:p>
@@ -2855,7 +3293,7 @@
           <w:lang w:val="en-GB"/>
         </w:rPr>
       </w:pPr>
-      <w:bookmarkStart w:id="4" w:name="_Toc349381688"/>
+      <w:bookmarkStart w:id="4" w:name="_Toc351261034"/>
       <w:r>
         <w:rPr>
           <w:lang w:val="en-GB"/>
@@ -2888,12 +3326,14 @@
           <w:lang w:val="en-GB"/>
         </w:rPr>
       </w:pPr>
+      <w:bookmarkStart w:id="5" w:name="_Toc351261035"/>
       <w:r>
         <w:rPr>
           <w:lang w:val="en-GB"/>
         </w:rPr>
         <w:t>Inputs</w:t>
       </w:r>
+      <w:bookmarkEnd w:id="5"/>
     </w:p>
     <w:p>
       <w:pPr>
@@ -2932,12 +3372,14 @@
           <w:lang w:val="en-GB"/>
         </w:rPr>
       </w:pPr>
+      <w:bookmarkStart w:id="6" w:name="_Toc351261036"/>
       <w:r>
         <w:rPr>
           <w:lang w:val="en-GB"/>
         </w:rPr>
         <w:t>Outputs</w:t>
       </w:r>
+      <w:bookmarkEnd w:id="6"/>
     </w:p>
     <w:p>
       <w:pPr>
@@ -2962,7 +3404,25 @@
         <w:rPr>
           <w:lang w:val="en-GB"/>
         </w:rPr>
-        <w:t>List of actions to correct variations to the plan, and a list of problems that their action are meant to resolve</w:t>
+        <w:t xml:space="preserve">List of actions to correct variations to the plan, </w:t>
+      </w:r>
+      <w:r>
+        <w:rPr>
+          <w:lang w:val="en-GB"/>
+        </w:rPr>
+        <w:t>with</w:t>
+      </w:r>
+      <w:r>
+        <w:rPr>
+          <w:lang w:val="en-GB"/>
+        </w:rPr>
+        <w:t xml:space="preserve"> a list of problems that their action are meant to resolve</w:t>
+      </w:r>
+      <w:r>
+        <w:rPr>
+          <w:lang w:val="en-GB"/>
+        </w:rPr>
+        <w:t xml:space="preserve"> and/or cause</w:t>
       </w:r>
     </w:p>
     <w:p>
@@ -3009,14 +3469,14 @@
           <w:lang w:val="en-GB"/>
         </w:rPr>
       </w:pPr>
-      <w:bookmarkStart w:id="5" w:name="_Toc349381689"/>
+      <w:bookmarkStart w:id="7" w:name="_Toc351261037"/>
       <w:r>
         <w:rPr>
           <w:lang w:val="en-GB"/>
         </w:rPr>
         <w:t>Activities</w:t>
       </w:r>
-      <w:bookmarkEnd w:id="5"/>
+      <w:bookmarkEnd w:id="7"/>
     </w:p>
     <w:p>
       <w:pPr>
@@ -3042,12 +3502,14 @@
           <w:lang w:val="en-US"/>
         </w:rPr>
       </w:pPr>
+      <w:bookmarkStart w:id="8" w:name="_Toc351261038"/>
       <w:r>
         <w:rPr>
           <w:lang w:val="en-US"/>
         </w:rPr>
         <w:t>Project Assessment</w:t>
       </w:r>
+      <w:bookmarkEnd w:id="8"/>
     </w:p>
     <w:p>
       <w:pPr>
@@ -3071,7 +3533,31 @@
         <w:rPr>
           <w:lang w:val="en-US"/>
         </w:rPr>
-        <w:t xml:space="preserve"> should be an evaluation of earned value and work done by team members comparing to project plan.</w:t>
+        <w:t xml:space="preserve"> should evaluat</w:t>
+      </w:r>
+      <w:r>
+        <w:rPr>
+          <w:lang w:val="en-US"/>
+        </w:rPr>
+        <w:t>e the</w:t>
+      </w:r>
+      <w:r>
+        <w:rPr>
+          <w:lang w:val="en-US"/>
+        </w:rPr>
+        <w:t xml:space="preserve"> earned value and work done by team members</w:t>
+      </w:r>
+      <w:r>
+        <w:rPr>
+          <w:lang w:val="en-US"/>
+        </w:rPr>
+        <w:t>, comparing with the</w:t>
+      </w:r>
+      <w:r>
+        <w:rPr>
+          <w:lang w:val="en-US"/>
+        </w:rPr>
+        <w:t xml:space="preserve"> project plan.</w:t>
       </w:r>
     </w:p>
     <w:p>
@@ -3085,12 +3571,14 @@
           <w:lang w:val="en-US"/>
         </w:rPr>
       </w:pPr>
+      <w:bookmarkStart w:id="9" w:name="_Toc351261039"/>
       <w:r>
         <w:rPr>
           <w:lang w:val="en-US"/>
         </w:rPr>
         <w:t>Project Control</w:t>
       </w:r>
+      <w:bookmarkEnd w:id="9"/>
     </w:p>
     <w:p>
       <w:pPr>
@@ -3102,13 +3590,49 @@
         <w:rPr>
           <w:lang w:val="en-US"/>
         </w:rPr>
-        <w:t>After project assessment, i</w:t>
-      </w:r>
-      <w:r>
-        <w:rPr>
-          <w:lang w:val="en-US"/>
-        </w:rPr>
-        <w:t xml:space="preserve">f there are any project deviations to the plan, PM should check what tasks are out of plan and define them as risk. </w:t>
+        <w:t xml:space="preserve">The </w:t>
+      </w:r>
+      <w:r>
+        <w:rPr>
+          <w:lang w:val="en-US"/>
+        </w:rPr>
+        <w:t>Project M</w:t>
+      </w:r>
+      <w:r>
+        <w:rPr>
+          <w:lang w:val="en-US"/>
+        </w:rPr>
+        <w:t xml:space="preserve">anager will </w:t>
+      </w:r>
+      <w:r>
+        <w:rPr>
+          <w:lang w:val="en-US"/>
+        </w:rPr>
+        <w:t xml:space="preserve">identify and </w:t>
+      </w:r>
+      <w:r>
+        <w:rPr>
+          <w:lang w:val="en-US"/>
+        </w:rPr>
+        <w:t>analyze</w:t>
+      </w:r>
+      <w:r>
+        <w:rPr>
+          <w:lang w:val="en-US"/>
+        </w:rPr>
+        <w:t xml:space="preserve"> problems</w:t>
+      </w:r>
+      <w:r>
+        <w:rPr>
+          <w:lang w:val="en-US"/>
+        </w:rPr>
+        <w:t xml:space="preserve"> that occurs during the execution of the project</w:t>
+      </w:r>
+      <w:r>
+        <w:rPr>
+          <w:lang w:val="en-US"/>
+        </w:rPr>
+        <w:t>.</w:t>
       </w:r>
     </w:p>
     <w:p>
@@ -3117,6 +3641,179 @@
           <w:lang w:val="en-US"/>
         </w:rPr>
       </w:pPr>
+      <w:r>
+        <w:rPr>
+          <w:lang w:val="en-US"/>
+        </w:rPr>
+        <w:t>It also includes the creation of a report with the progress of the project.</w:t>
+      </w:r>
+    </w:p>
+    <w:p>
+      <w:pPr>
+        <w:rPr>
+          <w:lang w:val="en-US"/>
+        </w:rPr>
+      </w:pPr>
+    </w:p>
+    <w:p>
+      <w:pPr>
+        <w:rPr>
+          <w:b/>
+          <w:lang w:val="en-US"/>
+        </w:rPr>
+      </w:pPr>
+      <w:r>
+        <w:rPr>
+          <w:b/>
+          <w:lang w:val="en-US"/>
+        </w:rPr>
+        <w:lastRenderedPageBreak/>
+        <w:t>Project Assessment</w:t>
+      </w:r>
+    </w:p>
+    <w:p>
+      <w:pPr>
+        <w:rPr>
+          <w:lang w:val="en-US"/>
+        </w:rPr>
+      </w:pPr>
+      <w:r>
+        <w:rPr>
+          <w:lang w:val="en-US"/>
+        </w:rPr>
+        <w:t>The manager will ensure that the software plans and products are evaluating according the required, to ensure that everything are going well.</w:t>
+      </w:r>
+    </w:p>
+    <w:p>
+      <w:pPr>
+        <w:rPr>
+          <w:lang w:val="en-US"/>
+        </w:rPr>
+      </w:pPr>
+    </w:p>
+    <w:p>
+      <w:pPr>
+        <w:rPr>
+          <w:b/>
+          <w:lang w:val="en-US"/>
+        </w:rPr>
+      </w:pPr>
+      <w:r>
+        <w:rPr>
+          <w:b/>
+          <w:lang w:val="en-US"/>
+        </w:rPr>
+        <w:t>Project Monitoring</w:t>
+      </w:r>
+    </w:p>
+    <w:p>
+      <w:pPr>
+        <w:rPr>
+          <w:lang w:val="en-US"/>
+        </w:rPr>
+      </w:pPr>
+      <w:r>
+        <w:rPr>
+          <w:lang w:val="en-US"/>
+        </w:rPr>
+        <w:t>The Project Manager must provide a report</w:t>
+      </w:r>
+      <w:r>
+        <w:rPr>
+          <w:b/>
+          <w:lang w:val="en-US"/>
+        </w:rPr>
+        <w:t xml:space="preserve"> </w:t>
+      </w:r>
+      <w:r>
+        <w:rPr>
+          <w:lang w:val="en-US"/>
+        </w:rPr>
+        <w:t>publish and presentation to the team and any external identity</w:t>
+      </w:r>
+      <w:r>
+        <w:rPr>
+          <w:lang w:val="en-US"/>
+        </w:rPr>
+        <w:t>, based in the earn value and development plan</w:t>
+      </w:r>
+      <w:r>
+        <w:rPr>
+          <w:lang w:val="en-US"/>
+        </w:rPr>
+        <w:t>.</w:t>
+      </w:r>
+    </w:p>
+    <w:p>
+      <w:pPr>
+        <w:rPr>
+          <w:b/>
+          <w:lang w:val="en-US"/>
+        </w:rPr>
+      </w:pPr>
+    </w:p>
+    <w:p>
+      <w:pPr>
+        <w:rPr>
+          <w:b/>
+          <w:lang w:val="en-US"/>
+        </w:rPr>
+      </w:pPr>
+      <w:r>
+        <w:rPr>
+          <w:b/>
+          <w:lang w:val="en-US"/>
+        </w:rPr>
+        <w:t>Project deviations</w:t>
+      </w:r>
+    </w:p>
+    <w:p>
+      <w:pPr>
+        <w:rPr>
+          <w:lang w:val="en-US"/>
+        </w:rPr>
+      </w:pPr>
+      <w:r>
+        <w:rPr>
+          <w:lang w:val="en-US"/>
+        </w:rPr>
+        <w:t xml:space="preserve">The Project Manager will identify deviations to the Project Plan, marking them as a risk. </w:t>
+      </w:r>
+    </w:p>
+    <w:p>
+      <w:pPr>
+        <w:rPr>
+          <w:lang w:val="en-US"/>
+        </w:rPr>
+      </w:pPr>
+    </w:p>
+    <w:p>
+      <w:pPr>
+        <w:rPr>
+          <w:b/>
+          <w:lang w:val="en-GB"/>
+        </w:rPr>
+      </w:pPr>
+      <w:r>
+        <w:rPr>
+          <w:b/>
+          <w:lang w:val="en-US"/>
+        </w:rPr>
+        <w:t>Project Closure</w:t>
+      </w:r>
+    </w:p>
+    <w:p>
+      <w:pPr>
+        <w:rPr>
+          <w:lang w:val="en-US"/>
+        </w:rPr>
+      </w:pPr>
+      <w:r>
+        <w:rPr>
+          <w:lang w:val="en-US"/>
+        </w:rPr>
+        <w:t>The manager will determinate if the project are completed, according some defined criteria. This must be archived and recorded.</w:t>
+      </w:r>
     </w:p>
     <w:p>
       <w:pPr>
@@ -3136,12 +3833,14 @@
           <w:lang w:val="en-US"/>
         </w:rPr>
       </w:pPr>
+      <w:bookmarkStart w:id="10" w:name="_Toc351261040"/>
       <w:r>
         <w:rPr>
           <w:lang w:val="en-US"/>
         </w:rPr>
         <w:t>Risk Management</w:t>
       </w:r>
+      <w:bookmarkEnd w:id="10"/>
     </w:p>
     <w:p>
       <w:pPr>
@@ -3168,7 +3867,21 @@
           <w:b/>
           <w:lang w:val="en-US"/>
         </w:rPr>
-        <w:t>Identify the risks</w:t>
+        <w:t>Identify the</w:t>
+      </w:r>
+      <w:r>
+        <w:rPr>
+          <w:b/>
+          <w:lang w:val="en-US"/>
+        </w:rPr>
+        <w:t xml:space="preserve"> project</w:t>
+      </w:r>
+      <w:r>
+        <w:rPr>
+          <w:b/>
+          <w:lang w:val="en-US"/>
+        </w:rPr>
+        <w:t xml:space="preserve"> risks</w:t>
       </w:r>
     </w:p>
     <w:p>
@@ -3204,7 +3917,52 @@
         <w:rPr>
           <w:lang w:val="en-US"/>
         </w:rPr>
-        <w:t>Other risks should be identified and listed.</w:t>
+        <w:t xml:space="preserve">Other risks should </w:t>
+      </w:r>
+      <w:r>
+        <w:rPr>
+          <w:lang w:val="en-US"/>
+        </w:rPr>
+        <w:t xml:space="preserve">also </w:t>
+      </w:r>
+      <w:r>
+        <w:rPr>
+          <w:lang w:val="en-US"/>
+        </w:rPr>
+        <w:t>be identified and listed.</w:t>
+      </w:r>
+    </w:p>
+    <w:p>
+      <w:pPr>
+        <w:rPr>
+          <w:b/>
+          <w:lang w:val="en-US"/>
+        </w:rPr>
+      </w:pPr>
+      <w:r>
+        <w:rPr>
+          <w:b/>
+          <w:lang w:val="en-US"/>
+        </w:rPr>
+        <w:t>Identify the team risks</w:t>
+      </w:r>
+    </w:p>
+    <w:p>
+      <w:pPr>
+        <w:pStyle w:val="ListParagraph"/>
+        <w:numPr>
+          <w:ilvl w:val="0"/>
+          <w:numId w:val="9"/>
+        </w:numPr>
+        <w:rPr>
+          <w:lang w:val="en-US"/>
+        </w:rPr>
+      </w:pPr>
+      <w:r>
+        <w:rPr>
+          <w:lang w:val="en-US"/>
+        </w:rPr>
+        <w:t>Each team member should be questioned about problems or difficulties they have.</w:t>
       </w:r>
     </w:p>
     <w:p>
@@ -3237,19 +3995,7 @@
         <w:rPr>
           <w:lang w:val="en-US"/>
         </w:rPr>
-        <w:t xml:space="preserve">Impact measures the harm to the </w:t>
-      </w:r>
-      <w:r>
-        <w:rPr>
-          <w:lang w:val="en-US"/>
-        </w:rPr>
-        <w:t>project</w:t>
-      </w:r>
-      <w:r>
-        <w:rPr>
-          <w:lang w:val="en-US"/>
-        </w:rPr>
-        <w:t xml:space="preserve"> of a missing asset.</w:t>
+        <w:t>The probability of impact for each risk must be determined</w:t>
       </w:r>
     </w:p>
     <w:p>
@@ -3267,53 +4013,43 @@
         <w:rPr>
           <w:lang w:val="en-US"/>
         </w:rPr>
-        <w:t xml:space="preserve">Probability measures </w:t>
-      </w:r>
-      <w:r>
-        <w:rPr>
-          <w:lang w:val="en-US"/>
-        </w:rPr>
-        <w:t xml:space="preserve">the chance of the asset generate harm to the project. </w:t>
+        <w:t>The severity of that impact must also be determined</w:t>
       </w:r>
     </w:p>
     <w:p>
       <w:pPr>
         <w:rPr>
-          <w:lang w:val="en-US"/>
-        </w:rPr>
-      </w:pPr>
-    </w:p>
-    <w:p>
-      <w:pPr>
-        <w:rPr>
-          <w:lang w:val="en-US"/>
-        </w:rPr>
-      </w:pPr>
-    </w:p>
-    <w:p>
-      <w:pPr>
-        <w:rPr>
-          <w:lang w:val="en-US"/>
-        </w:rPr>
-      </w:pPr>
-      <w:r>
-        <w:rPr>
-          <w:lang w:val="en-US"/>
-        </w:rPr>
-        <w:t>Assess the risks</w:t>
-      </w:r>
-    </w:p>
-    <w:p>
-      <w:pPr>
-        <w:rPr>
-          <w:lang w:val="en-US"/>
-        </w:rPr>
-      </w:pPr>
-      <w:r>
-        <w:rPr>
-          <w:lang w:val="en-US"/>
-        </w:rPr>
-        <w:t>Risk Manager Should Analyze the Risk and Generate a Risk Plan</w:t>
+          <w:b/>
+          <w:lang w:val="en-US"/>
+        </w:rPr>
+      </w:pPr>
+      <w:r>
+        <w:rPr>
+          <w:b/>
+          <w:lang w:val="en-US"/>
+        </w:rPr>
+        <w:t>Discuss</w:t>
+      </w:r>
+      <w:r>
+        <w:rPr>
+          <w:b/>
+          <w:lang w:val="en-US"/>
+        </w:rPr>
+        <w:t xml:space="preserve"> and </w:t>
+      </w:r>
+      <w:r>
+        <w:rPr>
+          <w:b/>
+          <w:lang w:val="en-US"/>
+        </w:rPr>
+        <w:t>drafting</w:t>
+      </w:r>
+      <w:r>
+        <w:rPr>
+          <w:b/>
+          <w:lang w:val="en-US"/>
+        </w:rPr>
+        <w:t xml:space="preserve"> a Risk Plan</w:t>
       </w:r>
     </w:p>
     <w:p>
@@ -3331,7 +4067,55 @@
         <w:rPr>
           <w:lang w:val="en-US"/>
         </w:rPr>
-        <w:t>Risk Manger should Analyze Risk Impact and Probability of occurrence.</w:t>
+        <w:t xml:space="preserve">Team should </w:t>
+      </w:r>
+      <w:r>
+        <w:rPr>
+          <w:lang w:val="en-US"/>
+        </w:rPr>
+        <w:t xml:space="preserve">propose and </w:t>
+      </w:r>
+      <w:r>
+        <w:rPr>
+          <w:lang w:val="en-US"/>
+        </w:rPr>
+        <w:t xml:space="preserve">discuss possible </w:t>
+      </w:r>
+      <w:r>
+        <w:rPr>
+          <w:lang w:val="en-US"/>
+        </w:rPr>
+        <w:t>solutions</w:t>
+      </w:r>
+      <w:r>
+        <w:rPr>
+          <w:lang w:val="en-US"/>
+        </w:rPr>
+        <w:t xml:space="preserve"> to mitigate </w:t>
+      </w:r>
+      <w:r>
+        <w:rPr>
+          <w:lang w:val="en-US"/>
+        </w:rPr>
+        <w:t>or minimize the</w:t>
+      </w:r>
+      <w:r>
+        <w:rPr>
+          <w:lang w:val="en-US"/>
+        </w:rPr>
+        <w:t xml:space="preserve"> risk</w:t>
+      </w:r>
+      <w:r>
+        <w:rPr>
+          <w:lang w:val="en-US"/>
+        </w:rPr>
+        <w:t xml:space="preserve"> impact</w:t>
+      </w:r>
+      <w:r>
+        <w:rPr>
+          <w:lang w:val="en-US"/>
+        </w:rPr>
+        <w:t>.</w:t>
       </w:r>
     </w:p>
     <w:p>
@@ -3349,73 +4133,49 @@
         <w:rPr>
           <w:lang w:val="en-US"/>
         </w:rPr>
-        <w:t>Team should discuss possible alternatives to mitigate the risk.</w:t>
+        <w:t xml:space="preserve">Risk Manager and Project Manager should select the </w:t>
+      </w:r>
+      <w:r>
+        <w:rPr>
+          <w:lang w:val="en-US"/>
+        </w:rPr>
+        <w:t xml:space="preserve">most </w:t>
+      </w:r>
+      <w:r>
+        <w:rPr>
+          <w:lang w:val="en-US"/>
+        </w:rPr>
+        <w:t>appropriate</w:t>
+      </w:r>
+      <w:r>
+        <w:rPr>
+          <w:lang w:val="en-US"/>
+        </w:rPr>
+        <w:t>d</w:t>
+      </w:r>
+      <w:r>
+        <w:rPr>
+          <w:lang w:val="en-US"/>
+        </w:rPr>
+        <w:t xml:space="preserve"> correction</w:t>
+      </w:r>
+      <w:r>
+        <w:rPr>
+          <w:lang w:val="en-US"/>
+        </w:rPr>
+        <w:t>.</w:t>
       </w:r>
     </w:p>
     <w:p>
       <w:pPr>
-        <w:pStyle w:val="ListParagraph"/>
-        <w:numPr>
-          <w:ilvl w:val="0"/>
-          <w:numId w:val="7"/>
-        </w:numPr>
-        <w:rPr>
-          <w:lang w:val="en-US"/>
-        </w:rPr>
-      </w:pPr>
-      <w:r>
-        <w:rPr>
-          <w:lang w:val="en-US"/>
-        </w:rPr>
-        <w:t>Risk Manager and Project Manager should select the appropriate correction</w:t>
-      </w:r>
-    </w:p>
-    <w:p>
-      <w:pPr>
-        <w:rPr>
-          <w:lang w:val="en-US"/>
-        </w:rPr>
-      </w:pPr>
-      <w:r>
-        <w:rPr>
-          <w:lang w:val="en-US"/>
-        </w:rPr>
-        <w:t>The team should follow the</w:t>
-      </w:r>
-      <w:r>
-        <w:rPr>
-          <w:lang w:val="en-US"/>
-        </w:rPr>
-        <w:t xml:space="preserve"> selected</w:t>
-      </w:r>
-      <w:r>
-        <w:rPr>
-          <w:lang w:val="en-US"/>
-        </w:rPr>
-        <w:t xml:space="preserve"> mitigations </w:t>
-      </w:r>
-      <w:r>
-        <w:rPr>
-          <w:lang w:val="en-US"/>
-        </w:rPr>
-        <w:t>during the next work cycle.</w:t>
-      </w:r>
-    </w:p>
-    <w:p>
-      <w:pPr>
-        <w:rPr>
-          <w:lang w:val="en-US"/>
-        </w:rPr>
-      </w:pPr>
-    </w:p>
-    <w:p>
-      <w:pPr>
-        <w:rPr>
-          <w:lang w:val="en-US"/>
-        </w:rPr>
-      </w:pPr>
-      <w:r>
-        <w:rPr>
+        <w:rPr>
+          <w:b/>
+          <w:lang w:val="en-US"/>
+        </w:rPr>
+      </w:pPr>
+      <w:r>
+        <w:rPr>
+          <w:b/>
           <w:lang w:val="en-US"/>
         </w:rPr>
         <w:t>Possible mitigations:</w:t>
@@ -3436,6 +4196,7 @@
         <w:rPr>
           <w:lang w:val="en-US"/>
         </w:rPr>
+        <w:lastRenderedPageBreak/>
         <w:t>Ignore Risk</w:t>
       </w:r>
     </w:p>
@@ -3454,7 +4215,7 @@
         <w:rPr>
           <w:lang w:val="en-US"/>
         </w:rPr>
-        <w:t>Remove Feature</w:t>
+        <w:t>Remove Features</w:t>
       </w:r>
     </w:p>
     <w:p>
@@ -3490,7 +4251,7 @@
         <w:rPr>
           <w:lang w:val="en-US"/>
         </w:rPr>
-        <w:t>Change Plan</w:t>
+        <w:t>Change Project Plan</w:t>
       </w:r>
     </w:p>
     <w:p>
@@ -3499,12 +4260,6 @@
           <w:lang w:val="en-US"/>
         </w:rPr>
       </w:pPr>
-      <w:r>
-        <w:rPr>
-          <w:lang w:val="en-US"/>
-        </w:rPr>
-        <w:tab/>
-      </w:r>
     </w:p>
     <w:p>
       <w:pPr>
@@ -3516,385 +4271,55 @@
         <w:rPr>
           <w:lang w:val="en-US"/>
         </w:rPr>
-        <w:tab/>
+        <w:t>The team should follow the</w:t>
+      </w:r>
+      <w:r>
+        <w:rPr>
+          <w:lang w:val="en-US"/>
+        </w:rPr>
+        <w:t xml:space="preserve"> selected</w:t>
+      </w:r>
+      <w:r>
+        <w:rPr>
+          <w:lang w:val="en-US"/>
+        </w:rPr>
+        <w:t xml:space="preserve"> mitigations</w:t>
+      </w:r>
+      <w:r>
+        <w:rPr>
+          <w:lang w:val="en-US"/>
+        </w:rPr>
+        <w:t xml:space="preserve"> of the Risk Plan</w:t>
+      </w:r>
+      <w:r>
+        <w:rPr>
+          <w:lang w:val="en-US"/>
+        </w:rPr>
+        <w:t xml:space="preserve"> </w:t>
+      </w:r>
+      <w:r>
+        <w:rPr>
+          <w:lang w:val="en-US"/>
+        </w:rPr>
+        <w:t>during the next work</w:t>
+      </w:r>
+      <w:r>
+        <w:rPr>
+          <w:lang w:val="en-US"/>
+        </w:rPr>
+        <w:t>ing</w:t>
+      </w:r>
+      <w:r>
+        <w:rPr>
+          <w:lang w:val="en-US"/>
+        </w:rPr>
+        <w:t xml:space="preserve"> cycle.</w:t>
       </w:r>
     </w:p>
     <w:p>
       <w:pPr>
         <w:rPr>
           <w:lang w:val="en-US"/>
-        </w:rPr>
-      </w:pPr>
-    </w:p>
-    <w:p>
-      <w:pPr>
-        <w:rPr>
-          <w:lang w:val="en-US"/>
-        </w:rPr>
-      </w:pPr>
-      <w:r>
-        <w:rPr>
-          <w:lang w:val="en-US"/>
-        </w:rPr>
-        <w:t>When do Risks are Identified</w:t>
-      </w:r>
-    </w:p>
-    <w:p>
-      <w:pPr>
-        <w:rPr>
-          <w:lang w:val="en-US"/>
-        </w:rPr>
-      </w:pPr>
-    </w:p>
-    <w:p>
-      <w:pPr>
-        <w:rPr>
-          <w:lang w:val="en-US"/>
-        </w:rPr>
-      </w:pPr>
-      <w:r>
-        <w:rPr>
-          <w:lang w:val="en-US"/>
-        </w:rPr>
-        <w:t xml:space="preserve">Calculate Probability of impact - </w:t>
-      </w:r>
-      <w:proofErr w:type="spellStart"/>
-      <w:r>
-        <w:rPr>
-          <w:lang w:val="en-US"/>
-        </w:rPr>
-        <w:t>Rik</w:t>
-      </w:r>
-      <w:proofErr w:type="spellEnd"/>
-    </w:p>
-    <w:p>
-      <w:pPr>
-        <w:rPr>
-          <w:lang w:val="en-US"/>
-        </w:rPr>
-      </w:pPr>
-      <w:r>
-        <w:rPr>
-          <w:lang w:val="en-US"/>
-        </w:rPr>
-        <w:lastRenderedPageBreak/>
-        <w:t xml:space="preserve">The main activities associated with this process will be the </w:t>
-      </w:r>
-      <w:r>
-        <w:rPr>
-          <w:lang w:val="en-US"/>
-        </w:rPr>
-        <w:t>project monitoring, project control, project assessment and project closure</w:t>
-      </w:r>
-      <w:r>
-        <w:rPr>
-          <w:lang w:val="en-US"/>
-        </w:rPr>
-        <w:t>.</w:t>
-      </w:r>
-      <w:r>
-        <w:rPr>
-          <w:lang w:val="en-US"/>
-        </w:rPr>
-        <w:t xml:space="preserve"> It will be made by a person with manager role. </w:t>
-      </w:r>
-    </w:p>
-    <w:p>
-      <w:pPr>
-        <w:rPr>
-          <w:b/>
-          <w:lang w:val="en-US"/>
-        </w:rPr>
-      </w:pPr>
-      <w:r>
-        <w:rPr>
-          <w:b/>
-          <w:lang w:val="en-US"/>
-        </w:rPr>
-        <w:t>Project Monitoring</w:t>
-      </w:r>
-    </w:p>
-    <w:p>
-      <w:pPr>
-        <w:rPr>
-          <w:lang w:val="en-US"/>
-        </w:rPr>
-      </w:pPr>
-      <w:r>
-        <w:rPr>
-          <w:lang w:val="en-US"/>
-        </w:rPr>
-        <w:t xml:space="preserve">The manager will monitor the global execution of the project, providing a report for publish and presentation to the team and any external identity. </w:t>
-      </w:r>
-    </w:p>
-    <w:p>
-      <w:pPr>
-        <w:rPr>
-          <w:lang w:val="en-US"/>
-        </w:rPr>
-      </w:pPr>
-      <w:r>
-        <w:rPr>
-          <w:lang w:val="en-US"/>
-        </w:rPr>
-        <w:t>The Team Members must determine the schedule status.</w:t>
-      </w:r>
-    </w:p>
-    <w:p>
-      <w:pPr>
-        <w:pStyle w:val="ListParagraph"/>
-        <w:numPr>
-          <w:ilvl w:val="0"/>
-          <w:numId w:val="5"/>
-        </w:numPr>
-        <w:rPr>
-          <w:lang w:val="en-US"/>
-        </w:rPr>
-      </w:pPr>
-      <w:r>
-        <w:rPr>
-          <w:lang w:val="en-US"/>
-        </w:rPr>
-        <w:t>Determine if an activity should be completed but is not.</w:t>
-      </w:r>
-    </w:p>
-    <w:p>
-      <w:pPr>
-        <w:pStyle w:val="ListParagraph"/>
-        <w:numPr>
-          <w:ilvl w:val="0"/>
-          <w:numId w:val="5"/>
-        </w:numPr>
-        <w:rPr>
-          <w:lang w:val="en-US"/>
-        </w:rPr>
-      </w:pPr>
-      <w:r>
-        <w:rPr>
-          <w:lang w:val="en-US"/>
-        </w:rPr>
-        <w:t>If an activity is behind schedule, work with the individuals assigned to that activity to see what is happening.</w:t>
-      </w:r>
-    </w:p>
-    <w:p>
-      <w:pPr>
-        <w:rPr>
-          <w:lang w:val="en-US"/>
-        </w:rPr>
-      </w:pPr>
-      <w:r>
-        <w:rPr>
-          <w:lang w:val="en-US"/>
-        </w:rPr>
-        <w:t>The Project Manager should check if everyone will finish their tasks within expectations.</w:t>
-      </w:r>
-    </w:p>
-    <w:p>
-      <w:pPr>
-        <w:pStyle w:val="ListParagraph"/>
-        <w:numPr>
-          <w:ilvl w:val="0"/>
-          <w:numId w:val="6"/>
-        </w:numPr>
-        <w:rPr>
-          <w:lang w:val="en-US"/>
-        </w:rPr>
-      </w:pPr>
-      <w:r>
-        <w:rPr>
-          <w:lang w:val="en-US"/>
-        </w:rPr>
-        <w:t>Evaluate the remaining work to check if the project will be completed within the planned effort and duration.</w:t>
-      </w:r>
-    </w:p>
-    <w:p>
-      <w:pPr>
-        <w:rPr>
-          <w:lang w:val="en-US"/>
-        </w:rPr>
-      </w:pPr>
-      <w:r>
-        <w:rPr>
-          <w:lang w:val="en-US"/>
-        </w:rPr>
-        <w:t>Take corrective actions, if needed.</w:t>
-      </w:r>
-    </w:p>
-    <w:p>
-      <w:pPr>
-        <w:pStyle w:val="ListParagraph"/>
-        <w:numPr>
-          <w:ilvl w:val="0"/>
-          <w:numId w:val="6"/>
-        </w:numPr>
-        <w:rPr>
-          <w:lang w:val="en-US"/>
-        </w:rPr>
-      </w:pPr>
-      <w:r>
-        <w:rPr>
-          <w:lang w:val="en-US"/>
-        </w:rPr>
-        <w:t xml:space="preserve">If activities not meeting schedule then </w:t>
-      </w:r>
-      <w:r>
-        <w:rPr>
-          <w:lang w:val="en-US"/>
-        </w:rPr>
-        <w:t>there should be a new planning according to Project Planning Process.</w:t>
-      </w:r>
-    </w:p>
-    <w:p>
-      <w:pPr>
-        <w:rPr>
-          <w:b/>
-          <w:lang w:val="en-US"/>
-        </w:rPr>
-      </w:pPr>
-      <w:r>
-        <w:rPr>
-          <w:b/>
-          <w:lang w:val="en-US"/>
-        </w:rPr>
-        <w:t>Project Control</w:t>
-      </w:r>
-    </w:p>
-    <w:p>
-      <w:pPr>
-        <w:rPr>
-          <w:lang w:val="en-US"/>
-        </w:rPr>
-      </w:pPr>
-      <w:r>
-        <w:rPr>
-          <w:lang w:val="en-US"/>
-        </w:rPr>
-        <w:t xml:space="preserve">The manager will analyze and resolve some problems that </w:t>
-      </w:r>
-      <w:r>
-        <w:rPr>
-          <w:lang w:val="en-US"/>
-        </w:rPr>
-        <w:t>occurs</w:t>
-      </w:r>
-      <w:r>
-        <w:rPr>
-          <w:lang w:val="en-US"/>
-        </w:rPr>
-        <w:t xml:space="preserve"> during the </w:t>
-      </w:r>
-      <w:r>
-        <w:rPr>
-          <w:lang w:val="en-US"/>
-        </w:rPr>
-        <w:t>execution</w:t>
-      </w:r>
-      <w:r>
-        <w:rPr>
-          <w:lang w:val="en-US"/>
-        </w:rPr>
-        <w:t xml:space="preserve"> of the project. That resolution involves changes to plans and their respective documentation.</w:t>
-      </w:r>
-    </w:p>
-    <w:p>
-      <w:pPr>
-        <w:rPr>
-          <w:lang w:val="en-US"/>
-        </w:rPr>
-      </w:pPr>
-      <w:r>
-        <w:rPr>
-          <w:lang w:val="en-US"/>
-        </w:rPr>
-        <w:t xml:space="preserve">It also includes </w:t>
-      </w:r>
-      <w:r>
-        <w:rPr>
-          <w:lang w:val="en-US"/>
-        </w:rPr>
-        <w:t>the creation of a report with the progress of the project and solutions to the lack of progress.</w:t>
-      </w:r>
-    </w:p>
-    <w:p>
-      <w:pPr>
-        <w:rPr>
-          <w:lang w:val="en-US"/>
-        </w:rPr>
-      </w:pPr>
-    </w:p>
-    <w:p>
-      <w:pPr>
-        <w:rPr>
-          <w:b/>
-          <w:lang w:val="en-US"/>
-        </w:rPr>
-      </w:pPr>
-      <w:r>
-        <w:rPr>
-          <w:b/>
-          <w:lang w:val="en-US"/>
-        </w:rPr>
-        <w:t>Project Assessment</w:t>
-      </w:r>
-    </w:p>
-    <w:p>
-      <w:pPr>
-        <w:rPr>
-          <w:lang w:val="en-US"/>
-        </w:rPr>
-      </w:pPr>
-      <w:r>
-        <w:rPr>
-          <w:lang w:val="en-US"/>
-        </w:rPr>
-        <w:t>The manager will ensure that the software plans and products are ev</w:t>
-      </w:r>
-      <w:r>
-        <w:rPr>
-          <w:lang w:val="en-US"/>
-        </w:rPr>
-        <w:t>aluating according the required, to ensure that everything are going well.</w:t>
-      </w:r>
-    </w:p>
-    <w:p>
-      <w:pPr>
-        <w:rPr>
-          <w:lang w:val="en-US"/>
-        </w:rPr>
-      </w:pPr>
-    </w:p>
-    <w:p>
-      <w:pPr>
-        <w:rPr>
-          <w:b/>
-          <w:lang w:val="en-GB"/>
-        </w:rPr>
-      </w:pPr>
-      <w:r>
-        <w:rPr>
-          <w:b/>
-          <w:lang w:val="en-US"/>
-        </w:rPr>
-        <w:t>Project Closure</w:t>
-      </w:r>
-    </w:p>
-    <w:p>
-      <w:pPr>
-        <w:rPr>
-          <w:lang w:val="en-US"/>
-        </w:rPr>
-      </w:pPr>
-      <w:r>
-        <w:rPr>
-          <w:lang w:val="en-US"/>
-        </w:rPr>
-        <w:t>The manager will determinate if the project are completed, according some defined criteria. This must be archived and recorded.</w:t>
-      </w:r>
-    </w:p>
-    <w:p>
-      <w:pPr>
-        <w:rPr>
-          <w:lang w:val="en-GB"/>
         </w:rPr>
       </w:pPr>
     </w:p>
@@ -3909,15 +4334,14 @@
           <w:lang w:val="en-GB"/>
         </w:rPr>
       </w:pPr>
-      <w:bookmarkStart w:id="6" w:name="_Toc349381690"/>
-      <w:r>
-        <w:rPr>
-          <w:lang w:val="en-GB"/>
-        </w:rPr>
-        <w:lastRenderedPageBreak/>
+      <w:bookmarkStart w:id="11" w:name="_Toc351261041"/>
+      <w:r>
+        <w:rPr>
+          <w:lang w:val="en-GB"/>
+        </w:rPr>
         <w:t>Tools</w:t>
       </w:r>
-      <w:bookmarkEnd w:id="6"/>
+      <w:bookmarkEnd w:id="11"/>
     </w:p>
     <w:p>
       <w:pPr>
@@ -3956,14 +4380,14 @@
           <w:lang w:val="en-GB"/>
         </w:rPr>
       </w:pPr>
-      <w:bookmarkStart w:id="7" w:name="_Toc349381691"/>
+      <w:bookmarkStart w:id="12" w:name="_Toc351261042"/>
       <w:r>
         <w:rPr>
           <w:lang w:val="en-GB"/>
         </w:rPr>
         <w:t>Related Processes</w:t>
       </w:r>
-      <w:bookmarkEnd w:id="7"/>
+      <w:bookmarkEnd w:id="12"/>
     </w:p>
     <w:p>
       <w:pPr>
@@ -4002,14 +4426,14 @@
           <w:lang w:val="en-GB"/>
         </w:rPr>
       </w:pPr>
-      <w:bookmarkStart w:id="8" w:name="_Toc349381692"/>
+      <w:bookmarkStart w:id="13" w:name="_Toc351261043"/>
       <w:r>
         <w:rPr>
           <w:lang w:val="en-GB"/>
         </w:rPr>
         <w:t>Measures</w:t>
       </w:r>
-      <w:bookmarkEnd w:id="8"/>
+      <w:bookmarkEnd w:id="13"/>
     </w:p>
     <w:p>
       <w:pPr>
@@ -4083,7 +4507,7 @@
       </w:r>
     </w:p>
     <w:sectPr>
-      <w:footerReference w:type="first" r:id="rId16"/>
+      <w:footerReference w:type="first" r:id="rId14"/>
       <w:pgSz w:w="11906" w:h="16838"/>
       <w:pgMar w:top="1417" w:right="1701" w:bottom="1417" w:left="1701" w:header="708" w:footer="708" w:gutter="0"/>
       <w:pgNumType w:start="1"/>
@@ -4125,33 +4549,15 @@
   <w:p>
     <w:pPr>
       <w:pStyle w:val="Footer"/>
+      <w:rPr>
+        <w:lang w:val="en-US"/>
+      </w:rPr>
     </w:pPr>
-  </w:p>
-</w:ftr>
-</file>
-
-<file path=word/footer2.xml><?xml version="1.0" encoding="utf-8"?>
-<w:ftr xmlns:wpc="http://schemas.microsoft.com/office/word/2010/wordprocessingCanvas" xmlns:mc="http://schemas.openxmlformats.org/markup-compatibility/2006" xmlns:o="urn:schemas-microsoft-com:office:office" xmlns:r="http://schemas.openxmlformats.org/officeDocument/2006/relationships" xmlns:m="http://schemas.openxmlformats.org/officeDocument/2006/math" xmlns:v="urn:schemas-microsoft-com:vml" xmlns:wp14="http://schemas.microsoft.com/office/word/2010/wordprocessingDrawing" xmlns:wp="http://schemas.openxmlformats.org/drawingml/2006/wordprocessingDrawing" xmlns:w10="urn:schemas-microsoft-com:office:word" xmlns:w="http://schemas.openxmlformats.org/wordprocessingml/2006/main" xmlns:w14="http://schemas.microsoft.com/office/word/2010/wordml" xmlns:w15="http://schemas.microsoft.com/office/word/2012/wordml" xmlns:wpg="http://schemas.microsoft.com/office/word/2010/wordprocessingGroup" xmlns:wpi="http://schemas.microsoft.com/office/word/2010/wordprocessingInk" xmlns:wne="http://schemas.microsoft.com/office/word/2006/wordml" xmlns:wps="http://schemas.microsoft.com/office/word/2010/wordprocessingShape" mc:Ignorable="w14 w15 wp14">
-  <w:p>
-    <w:pPr>
-      <w:pStyle w:val="Footer"/>
+    <w:r>
       <w:rPr>
         <w:lang w:val="en-US"/>
       </w:rPr>
-    </w:pPr>
-    <w:proofErr w:type="spellStart"/>
-    <w:r>
-      <w:rPr>
-        <w:lang w:val="en-US"/>
-      </w:rPr>
-      <w:t>Projeto</w:t>
-    </w:r>
-    <w:proofErr w:type="spellEnd"/>
-    <w:r>
-      <w:rPr>
-        <w:lang w:val="en-US"/>
-      </w:rPr>
-      <w:t xml:space="preserve"> Soft</w:t>
+      <w:t>Projeto Soft</w:t>
     </w:r>
     <w:r>
       <w:rPr>
@@ -4203,7 +4609,7 @@
 </w:ftr>
 </file>
 
-<file path=word/footer3.xml><?xml version="1.0" encoding="utf-8"?>
+<file path=word/footer2.xml><?xml version="1.0" encoding="utf-8"?>
 <w:ftr xmlns:wpc="http://schemas.microsoft.com/office/word/2010/wordprocessingCanvas" xmlns:mc="http://schemas.openxmlformats.org/markup-compatibility/2006" xmlns:o="urn:schemas-microsoft-com:office:office" xmlns:r="http://schemas.openxmlformats.org/officeDocument/2006/relationships" xmlns:m="http://schemas.openxmlformats.org/officeDocument/2006/math" xmlns:v="urn:schemas-microsoft-com:vml" xmlns:wp14="http://schemas.microsoft.com/office/word/2010/wordprocessingDrawing" xmlns:wp="http://schemas.openxmlformats.org/drawingml/2006/wordprocessingDrawing" xmlns:w10="urn:schemas-microsoft-com:office:word" xmlns:w="http://schemas.openxmlformats.org/wordprocessingml/2006/main" xmlns:w14="http://schemas.microsoft.com/office/word/2010/wordml" xmlns:w15="http://schemas.microsoft.com/office/word/2012/wordml" xmlns:wpg="http://schemas.microsoft.com/office/word/2010/wordprocessingGroup" xmlns:wpi="http://schemas.microsoft.com/office/word/2010/wordprocessingInk" xmlns:wne="http://schemas.microsoft.com/office/word/2006/wordml" xmlns:wps="http://schemas.microsoft.com/office/word/2010/wordprocessingShape" mc:Ignorable="w14 w15 wp14">
   <w:p>
     <w:pPr>
@@ -4212,19 +4618,11 @@
         <w:lang w:val="en-US"/>
       </w:rPr>
     </w:pPr>
-    <w:proofErr w:type="spellStart"/>
     <w:r>
       <w:rPr>
         <w:lang w:val="en-US"/>
       </w:rPr>
-      <w:t>Projeto</w:t>
-    </w:r>
-    <w:proofErr w:type="spellEnd"/>
-    <w:r>
-      <w:rPr>
-        <w:lang w:val="en-US"/>
-      </w:rPr>
-      <w:t xml:space="preserve"> Software 2013</w:t>
+      <w:t>Projeto Software 2013</w:t>
     </w:r>
     <w:r>
       <w:rPr>
@@ -4279,7 +4677,7 @@
 </w:ftr>
 </file>
 
-<file path=word/footer4.xml><?xml version="1.0" encoding="utf-8"?>
+<file path=word/footer3.xml><?xml version="1.0" encoding="utf-8"?>
 <w:ftr xmlns:wpc="http://schemas.microsoft.com/office/word/2010/wordprocessingCanvas" xmlns:mc="http://schemas.openxmlformats.org/markup-compatibility/2006" xmlns:o="urn:schemas-microsoft-com:office:office" xmlns:r="http://schemas.openxmlformats.org/officeDocument/2006/relationships" xmlns:m="http://schemas.openxmlformats.org/officeDocument/2006/math" xmlns:v="urn:schemas-microsoft-com:vml" xmlns:wp14="http://schemas.microsoft.com/office/word/2010/wordprocessingDrawing" xmlns:wp="http://schemas.openxmlformats.org/drawingml/2006/wordprocessingDrawing" xmlns:w10="urn:schemas-microsoft-com:office:word" xmlns:w="http://schemas.openxmlformats.org/wordprocessingml/2006/main" xmlns:w14="http://schemas.microsoft.com/office/word/2010/wordml" xmlns:w15="http://schemas.microsoft.com/office/word/2012/wordml" xmlns:wpg="http://schemas.microsoft.com/office/word/2010/wordprocessingGroup" xmlns:wpi="http://schemas.microsoft.com/office/word/2010/wordprocessingInk" xmlns:wne="http://schemas.microsoft.com/office/word/2006/wordml" xmlns:wps="http://schemas.microsoft.com/office/word/2010/wordprocessingShape" mc:Ignorable="w14 w15 wp14">
   <w:p>
     <w:pPr>
@@ -4288,19 +4686,11 @@
         <w:lang w:val="en-US"/>
       </w:rPr>
     </w:pPr>
-    <w:proofErr w:type="spellStart"/>
     <w:r>
       <w:rPr>
         <w:lang w:val="en-US"/>
       </w:rPr>
-      <w:t>Projeto</w:t>
-    </w:r>
-    <w:proofErr w:type="spellEnd"/>
-    <w:r>
-      <w:rPr>
-        <w:lang w:val="en-US"/>
-      </w:rPr>
-      <w:t xml:space="preserve"> Software 2013</w:t>
+      <w:t>Projeto Software 2013</w:t>
     </w:r>
   </w:p>
   <w:p>
@@ -4359,7 +4749,7 @@
         <w:noProof/>
         <w:lang w:val="en-US"/>
       </w:rPr>
-      <w:t>4</w:t>
+      <w:t>i</w:t>
     </w:r>
     <w:r>
       <w:rPr>
@@ -4371,7 +4761,7 @@
 </w:ftr>
 </file>
 
-<file path=word/footer5.xml><?xml version="1.0" encoding="utf-8"?>
+<file path=word/footer4.xml><?xml version="1.0" encoding="utf-8"?>
 <w:ftr xmlns:wpc="http://schemas.microsoft.com/office/word/2010/wordprocessingCanvas" xmlns:mc="http://schemas.openxmlformats.org/markup-compatibility/2006" xmlns:o="urn:schemas-microsoft-com:office:office" xmlns:r="http://schemas.openxmlformats.org/officeDocument/2006/relationships" xmlns:m="http://schemas.openxmlformats.org/officeDocument/2006/math" xmlns:v="urn:schemas-microsoft-com:vml" xmlns:wp14="http://schemas.microsoft.com/office/word/2010/wordprocessingDrawing" xmlns:wp="http://schemas.openxmlformats.org/drawingml/2006/wordprocessingDrawing" xmlns:w10="urn:schemas-microsoft-com:office:word" xmlns:w="http://schemas.openxmlformats.org/wordprocessingml/2006/main" xmlns:w14="http://schemas.microsoft.com/office/word/2010/wordml" xmlns:w15="http://schemas.microsoft.com/office/word/2012/wordml" xmlns:wpg="http://schemas.microsoft.com/office/word/2010/wordprocessingGroup" xmlns:wpi="http://schemas.microsoft.com/office/word/2010/wordprocessingInk" xmlns:wne="http://schemas.microsoft.com/office/word/2006/wordml" xmlns:wps="http://schemas.microsoft.com/office/word/2010/wordprocessingShape" mc:Ignorable="w14 w15 wp14">
   <w:p>
     <w:pPr>
@@ -4380,19 +4770,11 @@
         <w:lang w:val="en-US"/>
       </w:rPr>
     </w:pPr>
-    <w:proofErr w:type="spellStart"/>
     <w:r>
       <w:rPr>
         <w:lang w:val="en-US"/>
       </w:rPr>
-      <w:t>Projeto</w:t>
-    </w:r>
-    <w:proofErr w:type="spellEnd"/>
-    <w:r>
-      <w:rPr>
-        <w:lang w:val="en-US"/>
-      </w:rPr>
-      <w:t xml:space="preserve"> Software 2013</w:t>
+      <w:t>Projeto Software 2013</w:t>
     </w:r>
     <w:r>
       <w:rPr>
@@ -4498,16 +4880,6 @@
 </file>
 
 <file path=word/header1.xml><?xml version="1.0" encoding="utf-8"?>
-<w:hdr xmlns:wpc="http://schemas.microsoft.com/office/word/2010/wordprocessingCanvas" xmlns:mc="http://schemas.openxmlformats.org/markup-compatibility/2006" xmlns:o="urn:schemas-microsoft-com:office:office" xmlns:r="http://schemas.openxmlformats.org/officeDocument/2006/relationships" xmlns:m="http://schemas.openxmlformats.org/officeDocument/2006/math" xmlns:v="urn:schemas-microsoft-com:vml" xmlns:wp14="http://schemas.microsoft.com/office/word/2010/wordprocessingDrawing" xmlns:wp="http://schemas.openxmlformats.org/drawingml/2006/wordprocessingDrawing" xmlns:w10="urn:schemas-microsoft-com:office:word" xmlns:w="http://schemas.openxmlformats.org/wordprocessingml/2006/main" xmlns:w14="http://schemas.microsoft.com/office/word/2010/wordml" xmlns:w15="http://schemas.microsoft.com/office/word/2012/wordml" xmlns:wpg="http://schemas.microsoft.com/office/word/2010/wordprocessingGroup" xmlns:wpi="http://schemas.microsoft.com/office/word/2010/wordprocessingInk" xmlns:wne="http://schemas.microsoft.com/office/word/2006/wordml" xmlns:wps="http://schemas.microsoft.com/office/word/2010/wordprocessingShape" mc:Ignorable="w14 w15 wp14">
-  <w:p>
-    <w:pPr>
-      <w:pStyle w:val="Header"/>
-    </w:pPr>
-  </w:p>
-</w:hdr>
-</file>
-
-<file path=word/header2.xml><?xml version="1.0" encoding="utf-8"?>
 <w:hdr xmlns:wpc="http://schemas.microsoft.com/office/word/2010/wordprocessingCanvas" xmlns:mc="http://schemas.openxmlformats.org/markup-compatibility/2006" xmlns:o="urn:schemas-microsoft-com:office:office" xmlns:r="http://schemas.openxmlformats.org/officeDocument/2006/relationships" xmlns:m="http://schemas.openxmlformats.org/officeDocument/2006/math" xmlns:v="urn:schemas-microsoft-com:vml" xmlns:wp14="http://schemas.microsoft.com/office/word/2010/wordprocessingDrawing" xmlns:wp="http://schemas.openxmlformats.org/drawingml/2006/wordprocessingDrawing" xmlns:w10="urn:schemas-microsoft-com:office:word" xmlns:w="http://schemas.openxmlformats.org/wordprocessingml/2006/main" xmlns:w14="http://schemas.microsoft.com/office/word/2010/wordml" xmlns:w15="http://schemas.microsoft.com/office/word/2012/wordml" xmlns:wpg="http://schemas.microsoft.com/office/word/2010/wordprocessingGroup" xmlns:wpi="http://schemas.microsoft.com/office/word/2010/wordprocessingInk" xmlns:wne="http://schemas.microsoft.com/office/word/2006/wordml" xmlns:wps="http://schemas.microsoft.com/office/word/2010/wordprocessingShape" mc:Ignorable="w14 w15 wp14">
   <w:p>
     <w:pPr>
@@ -4690,7 +5062,7 @@
 </w:hdr>
 </file>
 
-<file path=word/header3.xml><?xml version="1.0" encoding="utf-8"?>
+<file path=word/header2.xml><?xml version="1.0" encoding="utf-8"?>
 <w:hdr xmlns:wpc="http://schemas.microsoft.com/office/word/2010/wordprocessingCanvas" xmlns:mc="http://schemas.openxmlformats.org/markup-compatibility/2006" xmlns:o="urn:schemas-microsoft-com:office:office" xmlns:r="http://schemas.openxmlformats.org/officeDocument/2006/relationships" xmlns:m="http://schemas.openxmlformats.org/officeDocument/2006/math" xmlns:v="urn:schemas-microsoft-com:vml" xmlns:wp14="http://schemas.microsoft.com/office/word/2010/wordprocessingDrawing" xmlns:wp="http://schemas.openxmlformats.org/drawingml/2006/wordprocessingDrawing" xmlns:w10="urn:schemas-microsoft-com:office:word" xmlns:w="http://schemas.openxmlformats.org/wordprocessingml/2006/main" xmlns:w14="http://schemas.microsoft.com/office/word/2010/wordml" xmlns:w15="http://schemas.microsoft.com/office/word/2012/wordml" xmlns:wpg="http://schemas.microsoft.com/office/word/2010/wordprocessingGroup" xmlns:wpi="http://schemas.microsoft.com/office/word/2010/wordprocessingInk" xmlns:wne="http://schemas.microsoft.com/office/word/2006/wordml" xmlns:wps="http://schemas.microsoft.com/office/word/2010/wordprocessingShape" mc:Ignorable="w14 w15 wp14">
   <w:p>
     <w:pPr>
@@ -6841,7 +7213,7 @@
     <w:charset w:val="00"/>
     <w:family w:val="roman"/>
     <w:pitch w:val="variable"/>
-    <w:sig w:usb0="E0002AFF" w:usb1="C0007843" w:usb2="00000009" w:usb3="00000000" w:csb0="000001FF" w:csb1="00000000"/>
+    <w:sig w:usb0="E0002AFF" w:usb1="C0007841" w:usb2="00000009" w:usb3="00000000" w:csb0="000001FF" w:csb1="00000000"/>
   </w:font>
   <w:font w:name="Courier New">
     <w:panose1 w:val="02070309020205020404"/>
@@ -6911,6 +7283,7 @@
     <w:rsid w:val="00975A8B"/>
     <w:rsid w:val="009D5679"/>
     <w:rsid w:val="00A053BA"/>
+    <w:rsid w:val="00B03BDE"/>
     <w:rsid w:val="00BD7072"/>
     <w:rsid w:val="00C32F9D"/>
     <w:rsid w:val="00C635E7"/>
@@ -6918,6 +7291,7 @@
     <w:rsid w:val="00CD00AA"/>
     <w:rsid w:val="00DA2738"/>
     <w:rsid w:val="00DF7858"/>
+    <w:rsid w:val="00E2136B"/>
     <w:rsid w:val="00FE5A4A"/>
   </w:rsids>
   <m:mathPr>
@@ -8169,7 +8543,7 @@
 </file>
 
 <file path=customXml/itemProps2.xml><?xml version="1.0" encoding="utf-8"?>
-<ds:datastoreItem xmlns:ds="http://schemas.openxmlformats.org/officeDocument/2006/customXml" ds:itemID="{A146D9DF-B565-40E3-8246-39D4540B3D05}">
+<ds:datastoreItem xmlns:ds="http://schemas.openxmlformats.org/officeDocument/2006/customXml" ds:itemID="{0DCEC2B4-C890-4F6A-BCF3-C38D41443659}">
   <ds:schemaRefs>
     <ds:schemaRef ds:uri="http://schemas.openxmlformats.org/officeDocument/2006/bibliography"/>
   </ds:schemaRefs>

</xml_diff>

<commit_message>
Project Assessment and Control actualizado, reorganizado e traduzido com o que foi definido de manha
</commit_message>
<xml_diff>
--- a/Docs/Processes/Project Assessment and Control Process.docx
+++ b/Docs/Processes/Project Assessment and Control Process.docx
@@ -386,127 +386,80 @@
             </w:rPr>
             <w:fldChar w:fldCharType="separate"/>
           </w:r>
-          <w:bookmarkStart w:id="0" w:name="_GoBack"/>
-          <w:bookmarkEnd w:id="0"/>
-          <w:r>
-            <w:rPr>
-              <w:rStyle w:val="Hyperlink"/>
-              <w:noProof/>
-            </w:rPr>
-            <w:fldChar w:fldCharType="begin"/>
-          </w:r>
-          <w:r>
-            <w:rPr>
-              <w:rStyle w:val="Hyperlink"/>
-              <w:noProof/>
-            </w:rPr>
-            <w:instrText xml:space="preserve"> </w:instrText>
-          </w:r>
-          <w:r>
-            <w:rPr>
-              <w:noProof/>
-            </w:rPr>
-            <w:instrText>HYPERLINK \l "_Toc351261033"</w:instrText>
-          </w:r>
-          <w:r>
-            <w:rPr>
-              <w:rStyle w:val="Hyperlink"/>
-              <w:noProof/>
-            </w:rPr>
-            <w:instrText xml:space="preserve"> </w:instrText>
-          </w:r>
-          <w:r>
-            <w:rPr>
-              <w:rStyle w:val="Hyperlink"/>
-              <w:noProof/>
-            </w:rPr>
-          </w:r>
-          <w:r>
-            <w:rPr>
-              <w:rStyle w:val="Hyperlink"/>
-              <w:noProof/>
-            </w:rPr>
-            <w:fldChar w:fldCharType="separate"/>
-          </w:r>
-          <w:r>
-            <w:rPr>
-              <w:rStyle w:val="Hyperlink"/>
-              <w:noProof/>
-              <w:lang w:val="en-GB"/>
-            </w:rPr>
-            <w:t>1.</w:t>
-          </w:r>
-          <w:r>
-            <w:rPr>
-              <w:rFonts w:eastAsiaTheme="minorEastAsia"/>
-              <w:noProof/>
-              <w:lang w:eastAsia="pt-PT"/>
-            </w:rPr>
-            <w:tab/>
-          </w:r>
-          <w:r>
-            <w:rPr>
-              <w:rStyle w:val="Hyperlink"/>
-              <w:noProof/>
-              <w:lang w:val="en-GB"/>
-            </w:rPr>
-            <w:t>Purpose</w:t>
-          </w:r>
-          <w:r>
-            <w:rPr>
-              <w:noProof/>
-              <w:webHidden/>
-            </w:rPr>
-            <w:tab/>
-          </w:r>
-          <w:r>
-            <w:rPr>
-              <w:noProof/>
-              <w:webHidden/>
-            </w:rPr>
-            <w:fldChar w:fldCharType="begin"/>
-          </w:r>
-          <w:r>
-            <w:rPr>
-              <w:noProof/>
-              <w:webHidden/>
-            </w:rPr>
-            <w:instrText xml:space="preserve"> PAGEREF _Toc351261033 \h </w:instrText>
-          </w:r>
-          <w:r>
-            <w:rPr>
-              <w:noProof/>
-              <w:webHidden/>
-            </w:rPr>
-          </w:r>
-          <w:r>
-            <w:rPr>
-              <w:noProof/>
-              <w:webHidden/>
-            </w:rPr>
-            <w:fldChar w:fldCharType="separate"/>
-          </w:r>
-          <w:r>
-            <w:rPr>
-              <w:noProof/>
-              <w:webHidden/>
-            </w:rPr>
-            <w:t>1</w:t>
-          </w:r>
-          <w:r>
-            <w:rPr>
-              <w:noProof/>
-              <w:webHidden/>
-            </w:rPr>
-            <w:fldChar w:fldCharType="end"/>
-          </w:r>
-          <w:r>
-            <w:rPr>
-              <w:rStyle w:val="Hyperlink"/>
-              <w:noProof/>
-            </w:rPr>
-            <w:fldChar w:fldCharType="end"/>
-          </w:r>
+          <w:hyperlink w:anchor="_Toc351261033" w:history="1">
+            <w:r>
+              <w:rPr>
+                <w:rStyle w:val="Hyperlink"/>
+                <w:noProof/>
+                <w:lang w:val="en-GB"/>
+              </w:rPr>
+              <w:t>1.</w:t>
+            </w:r>
+            <w:r>
+              <w:rPr>
+                <w:rFonts w:eastAsiaTheme="minorEastAsia"/>
+                <w:noProof/>
+                <w:lang w:eastAsia="pt-PT"/>
+              </w:rPr>
+              <w:tab/>
+            </w:r>
+            <w:r>
+              <w:rPr>
+                <w:rStyle w:val="Hyperlink"/>
+                <w:noProof/>
+                <w:lang w:val="en-GB"/>
+              </w:rPr>
+              <w:t>Purpose</w:t>
+            </w:r>
+            <w:r>
+              <w:rPr>
+                <w:noProof/>
+                <w:webHidden/>
+              </w:rPr>
+              <w:tab/>
+            </w:r>
+            <w:r>
+              <w:rPr>
+                <w:noProof/>
+                <w:webHidden/>
+              </w:rPr>
+              <w:fldChar w:fldCharType="begin"/>
+            </w:r>
+            <w:r>
+              <w:rPr>
+                <w:noProof/>
+                <w:webHidden/>
+              </w:rPr>
+              <w:instrText xml:space="preserve"> PAGEREF _Toc351261033 \h </w:instrText>
+            </w:r>
+            <w:r>
+              <w:rPr>
+                <w:noProof/>
+                <w:webHidden/>
+              </w:rPr>
+            </w:r>
+            <w:r>
+              <w:rPr>
+                <w:noProof/>
+                <w:webHidden/>
+              </w:rPr>
+              <w:fldChar w:fldCharType="separate"/>
+            </w:r>
+            <w:r>
+              <w:rPr>
+                <w:noProof/>
+                <w:webHidden/>
+              </w:rPr>
+              <w:t>1</w:t>
+            </w:r>
+            <w:r>
+              <w:rPr>
+                <w:noProof/>
+                <w:webHidden/>
+              </w:rPr>
+              <w:fldChar w:fldCharType="end"/>
+            </w:r>
+          </w:hyperlink>
         </w:p>
         <w:p>
           <w:pPr>
@@ -2208,7 +2161,7 @@
           <w:lang w:val="en-GB"/>
         </w:rPr>
       </w:pPr>
-      <w:bookmarkStart w:id="1" w:name="_Toc349382241"/>
+      <w:bookmarkStart w:id="0" w:name="_Toc349382241"/>
       <w:r>
         <w:rPr>
           <w:lang w:val="en-GB"/>
@@ -2253,7 +2206,7 @@
         </w:rPr>
         <w:t>: List of Contribuitors</w:t>
       </w:r>
-      <w:bookmarkEnd w:id="1"/>
+      <w:bookmarkEnd w:id="0"/>
     </w:p>
     <w:p>
       <w:pPr>
@@ -2865,6 +2818,128 @@
                 <w:lang w:val="en-GB"/>
               </w:rPr>
             </w:pPr>
+            <w:r>
+              <w:rPr>
+                <w:rFonts w:eastAsiaTheme="minorHAnsi"/>
+                <w:lang w:val="en-GB"/>
+              </w:rPr>
+              <w:t>23-03-2013</w:t>
+            </w:r>
+          </w:p>
+        </w:tc>
+        <w:tc>
+          <w:tcPr>
+            <w:tcW w:w="2200" w:type="dxa"/>
+            <w:vAlign w:val="center"/>
+          </w:tcPr>
+          <w:p>
+            <w:pPr>
+              <w:jc w:val="center"/>
+              <w:rPr>
+                <w:lang w:val="en-GB"/>
+              </w:rPr>
+            </w:pPr>
+            <w:r>
+              <w:rPr>
+                <w:lang w:val="en-GB"/>
+              </w:rPr>
+              <w:t>Reorganization and adding features</w:t>
+            </w:r>
+          </w:p>
+        </w:tc>
+        <w:tc>
+          <w:tcPr>
+            <w:tcW w:w="1728" w:type="dxa"/>
+            <w:vAlign w:val="center"/>
+          </w:tcPr>
+          <w:p>
+            <w:pPr>
+              <w:jc w:val="center"/>
+              <w:rPr>
+                <w:lang w:val="en-GB"/>
+              </w:rPr>
+            </w:pPr>
+            <w:r>
+              <w:rPr>
+                <w:lang w:val="en-GB"/>
+              </w:rPr>
+              <w:t>David Silva &amp; Mário Oliveira</w:t>
+            </w:r>
+          </w:p>
+        </w:tc>
+        <w:tc>
+          <w:tcPr>
+            <w:tcW w:w="977" w:type="dxa"/>
+            <w:vAlign w:val="center"/>
+          </w:tcPr>
+          <w:p>
+            <w:pPr>
+              <w:jc w:val="center"/>
+              <w:rPr>
+                <w:lang w:val="en-GB"/>
+              </w:rPr>
+            </w:pPr>
+            <w:r>
+              <w:rPr>
+                <w:lang w:val="en-GB"/>
+              </w:rPr>
+              <w:t>0.3</w:t>
+            </w:r>
+          </w:p>
+        </w:tc>
+        <w:tc>
+          <w:tcPr>
+            <w:tcW w:w="1249" w:type="dxa"/>
+            <w:vAlign w:val="center"/>
+          </w:tcPr>
+          <w:p>
+            <w:pPr>
+              <w:jc w:val="center"/>
+              <w:rPr>
+                <w:lang w:val="en-GB"/>
+              </w:rPr>
+            </w:pPr>
+          </w:p>
+        </w:tc>
+        <w:tc>
+          <w:tcPr>
+            <w:tcW w:w="1727" w:type="dxa"/>
+            <w:vAlign w:val="center"/>
+          </w:tcPr>
+          <w:p>
+            <w:pPr>
+              <w:keepNext/>
+              <w:jc w:val="center"/>
+              <w:rPr>
+                <w:lang w:val="en-GB"/>
+              </w:rPr>
+            </w:pPr>
+            <w:r>
+              <w:rPr>
+                <w:lang w:val="en-GB"/>
+              </w:rPr>
+              <w:t>Draft</w:t>
+            </w:r>
+            <w:bookmarkStart w:id="1" w:name="_GoBack"/>
+            <w:bookmarkEnd w:id="1"/>
+          </w:p>
+        </w:tc>
+      </w:tr>
+      <w:tr>
+        <w:tc>
+          <w:tcPr>
+            <w:tcW w:w="1726" w:type="dxa"/>
+            <w:vAlign w:val="center"/>
+          </w:tcPr>
+          <w:p>
+            <w:pPr>
+              <w:pStyle w:val="NoSpacing"/>
+              <w:jc w:val="center"/>
+              <w:rPr>
+                <w:rFonts w:eastAsiaTheme="minorHAnsi"/>
+                <w:lang w:val="en-GB"/>
+              </w:rPr>
+            </w:pPr>
           </w:p>
         </w:tc>
         <w:tc>
@@ -3028,95 +3103,6 @@
           </w:p>
         </w:tc>
       </w:tr>
-      <w:tr>
-        <w:tc>
-          <w:tcPr>
-            <w:tcW w:w="1726" w:type="dxa"/>
-            <w:vAlign w:val="center"/>
-          </w:tcPr>
-          <w:p>
-            <w:pPr>
-              <w:pStyle w:val="NoSpacing"/>
-              <w:jc w:val="center"/>
-              <w:rPr>
-                <w:rFonts w:eastAsiaTheme="minorHAnsi"/>
-                <w:lang w:val="en-GB"/>
-              </w:rPr>
-            </w:pPr>
-          </w:p>
-        </w:tc>
-        <w:tc>
-          <w:tcPr>
-            <w:tcW w:w="2200" w:type="dxa"/>
-            <w:vAlign w:val="center"/>
-          </w:tcPr>
-          <w:p>
-            <w:pPr>
-              <w:jc w:val="center"/>
-              <w:rPr>
-                <w:lang w:val="en-GB"/>
-              </w:rPr>
-            </w:pPr>
-          </w:p>
-        </w:tc>
-        <w:tc>
-          <w:tcPr>
-            <w:tcW w:w="1728" w:type="dxa"/>
-            <w:vAlign w:val="center"/>
-          </w:tcPr>
-          <w:p>
-            <w:pPr>
-              <w:jc w:val="center"/>
-              <w:rPr>
-                <w:lang w:val="en-GB"/>
-              </w:rPr>
-            </w:pPr>
-          </w:p>
-        </w:tc>
-        <w:tc>
-          <w:tcPr>
-            <w:tcW w:w="977" w:type="dxa"/>
-            <w:vAlign w:val="center"/>
-          </w:tcPr>
-          <w:p>
-            <w:pPr>
-              <w:jc w:val="center"/>
-              <w:rPr>
-                <w:lang w:val="en-GB"/>
-              </w:rPr>
-            </w:pPr>
-          </w:p>
-        </w:tc>
-        <w:tc>
-          <w:tcPr>
-            <w:tcW w:w="1249" w:type="dxa"/>
-            <w:vAlign w:val="center"/>
-          </w:tcPr>
-          <w:p>
-            <w:pPr>
-              <w:jc w:val="center"/>
-              <w:rPr>
-                <w:lang w:val="en-GB"/>
-              </w:rPr>
-            </w:pPr>
-          </w:p>
-        </w:tc>
-        <w:tc>
-          <w:tcPr>
-            <w:tcW w:w="1727" w:type="dxa"/>
-            <w:vAlign w:val="center"/>
-          </w:tcPr>
-          <w:p>
-            <w:pPr>
-              <w:keepNext/>
-              <w:jc w:val="center"/>
-              <w:rPr>
-                <w:lang w:val="en-GB"/>
-              </w:rPr>
-            </w:pPr>
-          </w:p>
-        </w:tc>
-      </w:tr>
     </w:tbl>
     <w:p>
       <w:pPr>
@@ -3457,6 +3443,19 @@
           <w:lang w:val="en-GB"/>
         </w:rPr>
       </w:pPr>
+      <w:r>
+        <w:rPr>
+          <w:lang w:val="en-GB"/>
+        </w:rPr>
+        <w:br w:type="page"/>
+      </w:r>
+    </w:p>
+    <w:p>
+      <w:pPr>
+        <w:rPr>
+          <w:lang w:val="en-GB"/>
+        </w:rPr>
+      </w:pPr>
     </w:p>
     <w:p>
       <w:pPr>
@@ -3490,6 +3489,12 @@
         </w:rPr>
         <w:t>In this chapter the activities associated with this process will be described.</w:t>
       </w:r>
+      <w:r>
+        <w:rPr>
+          <w:lang w:val="en-US"/>
+        </w:rPr>
+        <w:t xml:space="preserve"> </w:t>
+      </w:r>
     </w:p>
     <w:p>
       <w:pPr>
@@ -3502,63 +3507,685 @@
           <w:lang w:val="en-US"/>
         </w:rPr>
       </w:pPr>
-      <w:bookmarkStart w:id="8" w:name="_Toc351261038"/>
-      <w:r>
-        <w:rPr>
-          <w:lang w:val="en-US"/>
-        </w:rPr>
-        <w:t>Project Assessment</w:t>
-      </w:r>
-      <w:bookmarkEnd w:id="8"/>
-    </w:p>
-    <w:p>
-      <w:pPr>
-        <w:rPr>
-          <w:lang w:val="en-US"/>
-        </w:rPr>
-      </w:pPr>
-      <w:r>
-        <w:rPr>
-          <w:lang w:val="en-US"/>
-        </w:rPr>
-        <w:t xml:space="preserve">On a weekly basis </w:t>
-      </w:r>
-      <w:r>
-        <w:rPr>
-          <w:lang w:val="en-US"/>
-        </w:rPr>
-        <w:t>the Project Manager</w:t>
-      </w:r>
-      <w:r>
-        <w:rPr>
-          <w:lang w:val="en-US"/>
-        </w:rPr>
-        <w:t xml:space="preserve"> should evaluat</w:t>
-      </w:r>
-      <w:r>
-        <w:rPr>
-          <w:lang w:val="en-US"/>
-        </w:rPr>
-        <w:t>e the</w:t>
-      </w:r>
-      <w:r>
-        <w:rPr>
-          <w:lang w:val="en-US"/>
-        </w:rPr>
-        <w:t xml:space="preserve"> earned value and work done by team members</w:t>
-      </w:r>
-      <w:r>
-        <w:rPr>
-          <w:lang w:val="en-US"/>
-        </w:rPr>
-        <w:t>, comparing with the</w:t>
-      </w:r>
-      <w:r>
-        <w:rPr>
-          <w:lang w:val="en-US"/>
-        </w:rPr>
-        <w:t xml:space="preserve"> project plan.</w:t>
-      </w:r>
+      <w:r>
+        <w:rPr>
+          <w:lang w:val="en-US"/>
+        </w:rPr>
+        <w:t>Project assessment and control</w:t>
+      </w:r>
+    </w:p>
+    <w:p>
+      <w:pPr>
+        <w:rPr>
+          <w:lang w:val="en-US"/>
+        </w:rPr>
+      </w:pPr>
+      <w:r>
+        <w:rPr>
+          <w:lang w:val="en-US"/>
+        </w:rPr>
+        <w:t>T</w:t>
+      </w:r>
+      <w:r>
+        <w:rPr>
+          <w:lang w:val="en-US"/>
+        </w:rPr>
+        <w:t>he</w:t>
+      </w:r>
+      <w:r>
+        <w:rPr>
+          <w:lang w:val="en-US"/>
+        </w:rPr>
+        <w:t xml:space="preserve"> P</w:t>
+      </w:r>
+      <w:r>
+        <w:rPr>
+          <w:lang w:val="en-US"/>
+        </w:rPr>
+        <w:t>roject</w:t>
+      </w:r>
+      <w:r>
+        <w:rPr>
+          <w:lang w:val="en-US"/>
+        </w:rPr>
+        <w:t xml:space="preserve"> M</w:t>
+      </w:r>
+      <w:r>
+        <w:rPr>
+          <w:lang w:val="en-US"/>
+        </w:rPr>
+        <w:t>anager</w:t>
+      </w:r>
+      <w:r>
+        <w:rPr>
+          <w:lang w:val="en-US"/>
+        </w:rPr>
+        <w:t xml:space="preserve"> ensure that the software plans and products are eva</w:t>
+      </w:r>
+      <w:r>
+        <w:rPr>
+          <w:lang w:val="en-US"/>
+        </w:rPr>
+        <w:t xml:space="preserve">luating according the required and </w:t>
+      </w:r>
+      <w:r>
+        <w:rPr>
+          <w:lang w:val="en-US"/>
+        </w:rPr>
+        <w:t>everything are going well.</w:t>
+      </w:r>
+    </w:p>
+    <w:p>
+      <w:pPr>
+        <w:rPr>
+          <w:lang w:val="en-US"/>
+        </w:rPr>
+      </w:pPr>
+      <w:r>
+        <w:rPr>
+          <w:lang w:val="en-US"/>
+        </w:rPr>
+        <w:t>All team members must update their logs.</w:t>
+      </w:r>
+    </w:p>
+    <w:p>
+      <w:pPr>
+        <w:rPr>
+          <w:lang w:val="en-US"/>
+        </w:rPr>
+      </w:pPr>
+    </w:p>
+    <w:p>
+      <w:pPr>
+        <w:rPr>
+          <w:lang w:val="en-US"/>
+        </w:rPr>
+      </w:pPr>
+      <w:r>
+        <w:rPr>
+          <w:lang w:val="en-US"/>
+        </w:rPr>
+        <w:t>In a weekly basis, t</w:t>
+      </w:r>
+      <w:r>
+        <w:rPr>
+          <w:lang w:val="en-US"/>
+        </w:rPr>
+        <w:t xml:space="preserve">he Project Manager </w:t>
+      </w:r>
+      <w:r>
+        <w:rPr>
+          <w:lang w:val="en-US"/>
+        </w:rPr>
+        <w:t>must</w:t>
+      </w:r>
+      <w:r>
+        <w:rPr>
+          <w:lang w:val="en-US"/>
+        </w:rPr>
+        <w:t>:</w:t>
+      </w:r>
+    </w:p>
+    <w:p>
+      <w:pPr>
+        <w:pStyle w:val="ListParagraph"/>
+        <w:numPr>
+          <w:ilvl w:val="0"/>
+          <w:numId w:val="12"/>
+        </w:numPr>
+        <w:rPr>
+          <w:lang w:val="en-US"/>
+        </w:rPr>
+      </w:pPr>
+      <w:r>
+        <w:rPr>
+          <w:lang w:val="en-US"/>
+        </w:rPr>
+        <w:t>I</w:t>
+      </w:r>
+      <w:r>
+        <w:rPr>
+          <w:lang w:val="en-US"/>
+        </w:rPr>
+        <w:t>dentify and analyze problems that occurs during the execution of the project.</w:t>
+      </w:r>
+    </w:p>
+    <w:p>
+      <w:pPr>
+        <w:pStyle w:val="ListParagraph"/>
+        <w:numPr>
+          <w:ilvl w:val="0"/>
+          <w:numId w:val="12"/>
+        </w:numPr>
+        <w:rPr>
+          <w:lang w:val="en-US"/>
+        </w:rPr>
+      </w:pPr>
+      <w:r>
+        <w:rPr>
+          <w:lang w:val="en-US"/>
+        </w:rPr>
+        <w:t>Identify team and project risks.</w:t>
+      </w:r>
+    </w:p>
+    <w:p>
+      <w:pPr>
+        <w:pStyle w:val="ListParagraph"/>
+        <w:numPr>
+          <w:ilvl w:val="0"/>
+          <w:numId w:val="12"/>
+        </w:numPr>
+        <w:rPr>
+          <w:lang w:val="en-US"/>
+        </w:rPr>
+      </w:pPr>
+      <w:r>
+        <w:rPr>
+          <w:lang w:val="en-US"/>
+        </w:rPr>
+        <w:t>E</w:t>
+      </w:r>
+      <w:r>
+        <w:rPr>
+          <w:lang w:val="en-US"/>
+        </w:rPr>
+        <w:t>valuate the earned value and work done by team members, comparing with the project plan</w:t>
+      </w:r>
+      <w:r>
+        <w:rPr>
+          <w:lang w:val="en-US"/>
+        </w:rPr>
+        <w:t xml:space="preserve"> and identify some team risks, according “Identify the team risks”, defined in </w:t>
+      </w:r>
+      <w:r>
+        <w:rPr>
+          <w:lang w:val="en-US"/>
+        </w:rPr>
+        <w:t>Risk Management</w:t>
+      </w:r>
+      <w:r>
+        <w:rPr>
+          <w:lang w:val="en-US"/>
+        </w:rPr>
+        <w:t>.</w:t>
+      </w:r>
+    </w:p>
+    <w:p>
+      <w:pPr>
+        <w:pStyle w:val="ListParagraph"/>
+        <w:numPr>
+          <w:ilvl w:val="0"/>
+          <w:numId w:val="12"/>
+        </w:numPr>
+        <w:rPr>
+          <w:lang w:val="en-US"/>
+        </w:rPr>
+      </w:pPr>
+      <w:r>
+        <w:rPr>
+          <w:lang w:val="en-US"/>
+        </w:rPr>
+        <w:t>Verify the project closure status</w:t>
+      </w:r>
+    </w:p>
+    <w:p>
+      <w:pPr>
+        <w:pStyle w:val="ListParagraph"/>
+        <w:numPr>
+          <w:ilvl w:val="0"/>
+          <w:numId w:val="12"/>
+        </w:numPr>
+        <w:rPr>
+          <w:lang w:val="en-US"/>
+        </w:rPr>
+      </w:pPr>
+      <w:r>
+        <w:rPr>
+          <w:lang w:val="en-US"/>
+        </w:rPr>
+        <w:t>C</w:t>
+      </w:r>
+      <w:r>
+        <w:rPr>
+          <w:lang w:val="en-US"/>
+        </w:rPr>
+        <w:t>reat</w:t>
+      </w:r>
+      <w:r>
+        <w:rPr>
+          <w:lang w:val="en-US"/>
+        </w:rPr>
+        <w:t>e</w:t>
+      </w:r>
+      <w:r>
+        <w:rPr>
+          <w:lang w:val="en-US"/>
+        </w:rPr>
+        <w:t xml:space="preserve"> the weekly report according the template “Template Weekly Report.docx”.</w:t>
+      </w:r>
+    </w:p>
+    <w:p>
+      <w:pPr>
+        <w:rPr>
+          <w:lang w:val="en-US"/>
+        </w:rPr>
+      </w:pPr>
+    </w:p>
+    <w:p>
+      <w:pPr>
+        <w:rPr>
+          <w:lang w:val="en-US"/>
+        </w:rPr>
+      </w:pPr>
+      <w:r>
+        <w:rPr>
+          <w:lang w:val="en-US"/>
+        </w:rPr>
+        <w:t xml:space="preserve">Every weeks, the project manager and </w:t>
+      </w:r>
+      <w:r>
+        <w:rPr>
+          <w:lang w:val="en-US"/>
+        </w:rPr>
+        <w:t xml:space="preserve">quality manager </w:t>
+      </w:r>
+      <w:r>
+        <w:rPr>
+          <w:lang w:val="en-US"/>
+        </w:rPr>
+        <w:t>must</w:t>
+      </w:r>
+      <w:r>
+        <w:rPr>
+          <w:lang w:val="en-US"/>
+        </w:rPr>
+        <w:t>:</w:t>
+      </w:r>
+    </w:p>
+    <w:p>
+      <w:pPr>
+        <w:pStyle w:val="ListParagraph"/>
+        <w:numPr>
+          <w:ilvl w:val="0"/>
+          <w:numId w:val="14"/>
+        </w:numPr>
+        <w:rPr>
+          <w:lang w:val="en-US"/>
+        </w:rPr>
+      </w:pPr>
+      <w:r>
+        <w:rPr>
+          <w:lang w:val="en-US"/>
+        </w:rPr>
+        <w:t>Update</w:t>
+      </w:r>
+      <w:r>
+        <w:rPr>
+          <w:lang w:val="en-US"/>
+        </w:rPr>
+        <w:t xml:space="preserve"> dashboard</w:t>
+      </w:r>
+      <w:r>
+        <w:rPr>
+          <w:lang w:val="en-US"/>
+        </w:rPr>
+        <w:t xml:space="preserve"> </w:t>
+      </w:r>
+      <w:r>
+        <w:rPr>
+          <w:lang w:val="en-US"/>
+        </w:rPr>
+        <w:t>with</w:t>
+      </w:r>
+      <w:r>
+        <w:rPr>
+          <w:lang w:val="en-US"/>
+        </w:rPr>
+        <w:t>:</w:t>
+      </w:r>
+    </w:p>
+    <w:p>
+      <w:pPr>
+        <w:pStyle w:val="ListParagraph"/>
+        <w:numPr>
+          <w:ilvl w:val="1"/>
+          <w:numId w:val="14"/>
+        </w:numPr>
+        <w:rPr>
+          <w:lang w:val="en-US"/>
+        </w:rPr>
+      </w:pPr>
+      <w:r>
+        <w:rPr>
+          <w:lang w:val="en-US"/>
+        </w:rPr>
+        <w:t>Individual tasks done, according the logs</w:t>
+      </w:r>
+    </w:p>
+    <w:p>
+      <w:pPr>
+        <w:pStyle w:val="ListParagraph"/>
+        <w:numPr>
+          <w:ilvl w:val="1"/>
+          <w:numId w:val="14"/>
+        </w:numPr>
+        <w:rPr>
+          <w:lang w:val="en-US"/>
+        </w:rPr>
+      </w:pPr>
+      <w:r>
+        <w:rPr>
+          <w:lang w:val="en-US"/>
+        </w:rPr>
+        <w:t>Team tasks completed</w:t>
+      </w:r>
+    </w:p>
+    <w:p>
+      <w:pPr>
+        <w:pStyle w:val="ListParagraph"/>
+        <w:numPr>
+          <w:ilvl w:val="1"/>
+          <w:numId w:val="14"/>
+        </w:numPr>
+        <w:rPr>
+          <w:lang w:val="en-US"/>
+        </w:rPr>
+      </w:pPr>
+      <w:r>
+        <w:rPr>
+          <w:lang w:val="en-US"/>
+        </w:rPr>
+        <w:t>Earned value</w:t>
+      </w:r>
+      <w:r>
+        <w:rPr>
+          <w:lang w:val="en-US"/>
+        </w:rPr>
+        <w:t xml:space="preserve"> and</w:t>
+      </w:r>
+      <w:r>
+        <w:rPr>
+          <w:lang w:val="en-US"/>
+        </w:rPr>
+        <w:t xml:space="preserve"> </w:t>
+      </w:r>
+      <w:r>
+        <w:rPr>
+          <w:lang w:val="en-US"/>
+        </w:rPr>
+        <w:t>respective statistics</w:t>
+      </w:r>
+    </w:p>
+    <w:p>
+      <w:pPr>
+        <w:rPr>
+          <w:lang w:val="en-US"/>
+        </w:rPr>
+      </w:pPr>
+    </w:p>
+    <w:p>
+      <w:pPr>
+        <w:rPr>
+          <w:lang w:val="en-US"/>
+        </w:rPr>
+      </w:pPr>
+      <w:r>
+        <w:rPr>
+          <w:lang w:val="en-US"/>
+        </w:rPr>
+        <w:t>If the earned value have deviations that can pass the threshold value defined in the project plan, it must be used the recommendations defined in the “Project deviations” sub-topic.</w:t>
+      </w:r>
+    </w:p>
+    <w:p>
+      <w:pPr>
+        <w:rPr>
+          <w:lang w:val="en-US"/>
+        </w:rPr>
+      </w:pPr>
+      <w:r>
+        <w:rPr>
+          <w:lang w:val="en-US"/>
+        </w:rPr>
+        <w:t xml:space="preserve">At any point of the project, </w:t>
+      </w:r>
+      <w:r>
+        <w:rPr>
+          <w:lang w:val="en-US"/>
+        </w:rPr>
+        <w:t>if any team member discover anything credible to be a risk, he must inform the Project Manager or Risk manager, to ensure that it will be registered in a risk list to be analyzed as fast as possible.</w:t>
+      </w:r>
+    </w:p>
+    <w:p>
+      <w:pPr>
+        <w:rPr>
+          <w:lang w:val="en-US"/>
+        </w:rPr>
+      </w:pPr>
+    </w:p>
+    <w:p>
+      <w:pPr>
+        <w:rPr>
+          <w:lang w:val="en-US"/>
+        </w:rPr>
+      </w:pPr>
+    </w:p>
+    <w:p>
+      <w:pPr>
+        <w:rPr>
+          <w:lang w:val="en-US"/>
+        </w:rPr>
+      </w:pPr>
+    </w:p>
+    <w:p>
+      <w:pPr>
+        <w:rPr>
+          <w:lang w:val="en-US"/>
+        </w:rPr>
+      </w:pPr>
+    </w:p>
+    <w:p>
+      <w:pPr>
+        <w:rPr>
+          <w:b/>
+          <w:lang w:val="en-US"/>
+        </w:rPr>
+      </w:pPr>
+      <w:r>
+        <w:rPr>
+          <w:b/>
+          <w:lang w:val="en-US"/>
+        </w:rPr>
+        <w:lastRenderedPageBreak/>
+        <w:t>Project deviations</w:t>
+      </w:r>
+      <w:r>
+        <w:rPr>
+          <w:b/>
+          <w:lang w:val="en-US"/>
+        </w:rPr>
+        <w:t>:</w:t>
+      </w:r>
+    </w:p>
+    <w:p>
+      <w:pPr>
+        <w:rPr>
+          <w:lang w:val="en-US"/>
+        </w:rPr>
+      </w:pPr>
+      <w:r>
+        <w:rPr>
+          <w:lang w:val="en-US"/>
+        </w:rPr>
+        <w:t>The Project Manager will identify deviations to the Project Plan, marking them as a risk</w:t>
+      </w:r>
+      <w:r>
+        <w:rPr>
+          <w:lang w:val="en-US"/>
+        </w:rPr>
+        <w:t>, to be treated by the</w:t>
+      </w:r>
+      <w:r>
+        <w:rPr>
+          <w:lang w:val="en-US"/>
+        </w:rPr>
+        <w:t xml:space="preserve"> </w:t>
+      </w:r>
+      <w:r>
+        <w:rPr>
+          <w:lang w:val="en-US"/>
+        </w:rPr>
+        <w:t>R</w:t>
+      </w:r>
+      <w:r>
+        <w:rPr>
+          <w:lang w:val="en-US"/>
+        </w:rPr>
+        <w:t xml:space="preserve">isk </w:t>
+      </w:r>
+      <w:r>
+        <w:rPr>
+          <w:lang w:val="en-US"/>
+        </w:rPr>
+        <w:t>M</w:t>
+      </w:r>
+      <w:r>
+        <w:rPr>
+          <w:lang w:val="en-US"/>
+        </w:rPr>
+        <w:t>anagement.</w:t>
+      </w:r>
+    </w:p>
+    <w:p>
+      <w:pPr>
+        <w:rPr>
+          <w:b/>
+          <w:lang w:val="en-GB"/>
+        </w:rPr>
+      </w:pPr>
+      <w:r>
+        <w:rPr>
+          <w:b/>
+          <w:lang w:val="en-US"/>
+        </w:rPr>
+        <w:t>Project Closure</w:t>
+      </w:r>
+    </w:p>
+    <w:p>
+      <w:pPr>
+        <w:rPr>
+          <w:lang w:val="en-US"/>
+        </w:rPr>
+      </w:pPr>
+      <w:r>
+        <w:rPr>
+          <w:lang w:val="en-US"/>
+        </w:rPr>
+        <w:t xml:space="preserve">The </w:t>
+      </w:r>
+      <w:r>
+        <w:rPr>
+          <w:lang w:val="en-US"/>
+        </w:rPr>
+        <w:t>P</w:t>
+      </w:r>
+      <w:r>
+        <w:rPr>
+          <w:lang w:val="en-US"/>
+        </w:rPr>
+        <w:t xml:space="preserve">roject </w:t>
+      </w:r>
+      <w:r>
+        <w:rPr>
+          <w:lang w:val="en-US"/>
+        </w:rPr>
+        <w:t>M</w:t>
+      </w:r>
+      <w:r>
+        <w:rPr>
+          <w:lang w:val="en-US"/>
+        </w:rPr>
+        <w:t xml:space="preserve">anager will determinate if the project are completed, according some </w:t>
+      </w:r>
+      <w:r>
+        <w:rPr>
+          <w:lang w:val="en-US"/>
+        </w:rPr>
+        <w:t>defined criteria:</w:t>
+      </w:r>
+    </w:p>
+    <w:p>
+      <w:pPr>
+        <w:pStyle w:val="ListParagraph"/>
+        <w:numPr>
+          <w:ilvl w:val="0"/>
+          <w:numId w:val="14"/>
+        </w:numPr>
+        <w:rPr>
+          <w:lang w:val="en-US"/>
+        </w:rPr>
+      </w:pPr>
+      <w:r>
+        <w:rPr>
+          <w:lang w:val="en-US"/>
+        </w:rPr>
+        <w:t>Implemented requirements</w:t>
+      </w:r>
+    </w:p>
+    <w:p>
+      <w:pPr>
+        <w:pStyle w:val="ListParagraph"/>
+        <w:numPr>
+          <w:ilvl w:val="0"/>
+          <w:numId w:val="14"/>
+        </w:numPr>
+        <w:rPr>
+          <w:lang w:val="en-US"/>
+        </w:rPr>
+      </w:pPr>
+      <w:r>
+        <w:rPr>
+          <w:lang w:val="en-US"/>
+        </w:rPr>
+        <w:t>Verifications and validations done</w:t>
+      </w:r>
+    </w:p>
+    <w:p>
+      <w:pPr>
+        <w:pStyle w:val="ListParagraph"/>
+        <w:numPr>
+          <w:ilvl w:val="0"/>
+          <w:numId w:val="14"/>
+        </w:numPr>
+        <w:rPr>
+          <w:lang w:val="en-US"/>
+        </w:rPr>
+      </w:pPr>
+      <w:r>
+        <w:rPr>
+          <w:lang w:val="en-US"/>
+        </w:rPr>
+        <w:t>Documentations completed</w:t>
+      </w:r>
+    </w:p>
+    <w:p>
+      <w:pPr>
+        <w:rPr>
+          <w:lang w:val="en-US"/>
+        </w:rPr>
+      </w:pPr>
+      <w:r>
+        <w:rPr>
+          <w:lang w:val="en-US"/>
+        </w:rPr>
+        <w:t>This must be archived and recorded.</w:t>
+      </w:r>
+    </w:p>
+    <w:p>
+      <w:pPr>
+        <w:rPr>
+          <w:lang w:val="en-US"/>
+        </w:rPr>
+      </w:pPr>
     </w:p>
     <w:p>
       <w:pPr>
@@ -3571,276 +4198,14 @@
           <w:lang w:val="en-US"/>
         </w:rPr>
       </w:pPr>
-      <w:bookmarkStart w:id="9" w:name="_Toc351261039"/>
-      <w:r>
-        <w:rPr>
-          <w:lang w:val="en-US"/>
-        </w:rPr>
-        <w:t>Project Control</w:t>
-      </w:r>
-      <w:bookmarkEnd w:id="9"/>
-    </w:p>
-    <w:p>
-      <w:pPr>
-        <w:rPr>
-          <w:lang w:val="en-US"/>
-        </w:rPr>
-      </w:pPr>
-      <w:r>
-        <w:rPr>
-          <w:lang w:val="en-US"/>
-        </w:rPr>
-        <w:t xml:space="preserve">The </w:t>
-      </w:r>
-      <w:r>
-        <w:rPr>
-          <w:lang w:val="en-US"/>
-        </w:rPr>
-        <w:t>Project M</w:t>
-      </w:r>
-      <w:r>
-        <w:rPr>
-          <w:lang w:val="en-US"/>
-        </w:rPr>
-        <w:t xml:space="preserve">anager will </w:t>
-      </w:r>
-      <w:r>
-        <w:rPr>
-          <w:lang w:val="en-US"/>
-        </w:rPr>
-        <w:t xml:space="preserve">identify and </w:t>
-      </w:r>
-      <w:r>
-        <w:rPr>
-          <w:lang w:val="en-US"/>
-        </w:rPr>
-        <w:t>analyze</w:t>
-      </w:r>
-      <w:r>
-        <w:rPr>
-          <w:lang w:val="en-US"/>
-        </w:rPr>
-        <w:t xml:space="preserve"> problems</w:t>
-      </w:r>
-      <w:r>
-        <w:rPr>
-          <w:lang w:val="en-US"/>
-        </w:rPr>
-        <w:t xml:space="preserve"> that occurs during the execution of the project</w:t>
-      </w:r>
-      <w:r>
-        <w:rPr>
-          <w:lang w:val="en-US"/>
-        </w:rPr>
-        <w:t>.</w:t>
-      </w:r>
-    </w:p>
-    <w:p>
-      <w:pPr>
-        <w:rPr>
-          <w:lang w:val="en-US"/>
-        </w:rPr>
-      </w:pPr>
-      <w:r>
-        <w:rPr>
-          <w:lang w:val="en-US"/>
-        </w:rPr>
-        <w:t>It also includes the creation of a report with the progress of the project.</w:t>
-      </w:r>
-    </w:p>
-    <w:p>
-      <w:pPr>
-        <w:rPr>
-          <w:lang w:val="en-US"/>
-        </w:rPr>
-      </w:pPr>
-    </w:p>
-    <w:p>
-      <w:pPr>
-        <w:rPr>
-          <w:b/>
-          <w:lang w:val="en-US"/>
-        </w:rPr>
-      </w:pPr>
-      <w:r>
-        <w:rPr>
-          <w:b/>
-          <w:lang w:val="en-US"/>
-        </w:rPr>
-        <w:lastRenderedPageBreak/>
-        <w:t>Project Assessment</w:t>
-      </w:r>
-    </w:p>
-    <w:p>
-      <w:pPr>
-        <w:rPr>
-          <w:lang w:val="en-US"/>
-        </w:rPr>
-      </w:pPr>
-      <w:r>
-        <w:rPr>
-          <w:lang w:val="en-US"/>
-        </w:rPr>
-        <w:t>The manager will ensure that the software plans and products are evaluating according the required, to ensure that everything are going well.</w:t>
-      </w:r>
-    </w:p>
-    <w:p>
-      <w:pPr>
-        <w:rPr>
-          <w:lang w:val="en-US"/>
-        </w:rPr>
-      </w:pPr>
-    </w:p>
-    <w:p>
-      <w:pPr>
-        <w:rPr>
-          <w:b/>
-          <w:lang w:val="en-US"/>
-        </w:rPr>
-      </w:pPr>
-      <w:r>
-        <w:rPr>
-          <w:b/>
-          <w:lang w:val="en-US"/>
-        </w:rPr>
-        <w:t>Project Monitoring</w:t>
-      </w:r>
-    </w:p>
-    <w:p>
-      <w:pPr>
-        <w:rPr>
-          <w:lang w:val="en-US"/>
-        </w:rPr>
-      </w:pPr>
-      <w:r>
-        <w:rPr>
-          <w:lang w:val="en-US"/>
-        </w:rPr>
-        <w:t>The Project Manager must provide a report</w:t>
-      </w:r>
-      <w:r>
-        <w:rPr>
-          <w:b/>
-          <w:lang w:val="en-US"/>
-        </w:rPr>
-        <w:t xml:space="preserve"> </w:t>
-      </w:r>
-      <w:r>
-        <w:rPr>
-          <w:lang w:val="en-US"/>
-        </w:rPr>
-        <w:t>publish and presentation to the team and any external identity</w:t>
-      </w:r>
-      <w:r>
-        <w:rPr>
-          <w:lang w:val="en-US"/>
-        </w:rPr>
-        <w:t>, based in the earn value and development plan</w:t>
-      </w:r>
-      <w:r>
-        <w:rPr>
-          <w:lang w:val="en-US"/>
-        </w:rPr>
-        <w:t>.</w:t>
-      </w:r>
-    </w:p>
-    <w:p>
-      <w:pPr>
-        <w:rPr>
-          <w:b/>
-          <w:lang w:val="en-US"/>
-        </w:rPr>
-      </w:pPr>
-    </w:p>
-    <w:p>
-      <w:pPr>
-        <w:rPr>
-          <w:b/>
-          <w:lang w:val="en-US"/>
-        </w:rPr>
-      </w:pPr>
-      <w:r>
-        <w:rPr>
-          <w:b/>
-          <w:lang w:val="en-US"/>
-        </w:rPr>
-        <w:t>Project deviations</w:t>
-      </w:r>
-    </w:p>
-    <w:p>
-      <w:pPr>
-        <w:rPr>
-          <w:lang w:val="en-US"/>
-        </w:rPr>
-      </w:pPr>
-      <w:r>
-        <w:rPr>
-          <w:lang w:val="en-US"/>
-        </w:rPr>
-        <w:t xml:space="preserve">The Project Manager will identify deviations to the Project Plan, marking them as a risk. </w:t>
-      </w:r>
-    </w:p>
-    <w:p>
-      <w:pPr>
-        <w:rPr>
-          <w:lang w:val="en-US"/>
-        </w:rPr>
-      </w:pPr>
-    </w:p>
-    <w:p>
-      <w:pPr>
-        <w:rPr>
-          <w:b/>
-          <w:lang w:val="en-GB"/>
-        </w:rPr>
-      </w:pPr>
-      <w:r>
-        <w:rPr>
-          <w:b/>
-          <w:lang w:val="en-US"/>
-        </w:rPr>
-        <w:t>Project Closure</w:t>
-      </w:r>
-    </w:p>
-    <w:p>
-      <w:pPr>
-        <w:rPr>
-          <w:lang w:val="en-US"/>
-        </w:rPr>
-      </w:pPr>
-      <w:r>
-        <w:rPr>
-          <w:lang w:val="en-US"/>
-        </w:rPr>
-        <w:t>The manager will determinate if the project are completed, according some defined criteria. This must be archived and recorded.</w:t>
-      </w:r>
-    </w:p>
-    <w:p>
-      <w:pPr>
-        <w:rPr>
-          <w:lang w:val="en-US"/>
-        </w:rPr>
-      </w:pPr>
-    </w:p>
-    <w:p>
-      <w:pPr>
-        <w:pStyle w:val="Heading1"/>
-        <w:numPr>
-          <w:ilvl w:val="1"/>
-          <w:numId w:val="3"/>
-        </w:numPr>
-        <w:rPr>
-          <w:lang w:val="en-US"/>
-        </w:rPr>
-      </w:pPr>
-      <w:bookmarkStart w:id="10" w:name="_Toc351261040"/>
+      <w:bookmarkStart w:id="8" w:name="_Toc351261040"/>
       <w:r>
         <w:rPr>
           <w:lang w:val="en-US"/>
         </w:rPr>
         <w:t>Risk Management</w:t>
       </w:r>
-      <w:bookmarkEnd w:id="10"/>
+      <w:bookmarkEnd w:id="8"/>
     </w:p>
     <w:p>
       <w:pPr>
@@ -3917,7 +4282,13 @@
         <w:rPr>
           <w:lang w:val="en-US"/>
         </w:rPr>
-        <w:t xml:space="preserve">Other risks should </w:t>
+        <w:t>Any o</w:t>
+      </w:r>
+      <w:r>
+        <w:rPr>
+          <w:lang w:val="en-US"/>
+        </w:rPr>
+        <w:t xml:space="preserve">ther risks should </w:t>
       </w:r>
       <w:r>
         <w:rPr>
@@ -3985,7 +4356,7 @@
         <w:pStyle w:val="ListParagraph"/>
         <w:numPr>
           <w:ilvl w:val="0"/>
-          <w:numId w:val="11"/>
+          <w:numId w:val="9"/>
         </w:numPr>
         <w:rPr>
           <w:lang w:val="en-US"/>
@@ -3995,7 +4366,7 @@
         <w:rPr>
           <w:lang w:val="en-US"/>
         </w:rPr>
-        <w:t>The probability of impact for each risk must be determined</w:t>
+        <w:t>Risks must be assessed within the team</w:t>
       </w:r>
     </w:p>
     <w:p>
@@ -4013,43 +4384,115 @@
         <w:rPr>
           <w:lang w:val="en-US"/>
         </w:rPr>
-        <w:t>The severity of that impact must also be determined</w:t>
-      </w:r>
-    </w:p>
-    <w:p>
-      <w:pPr>
-        <w:rPr>
-          <w:b/>
-          <w:lang w:val="en-US"/>
-        </w:rPr>
-      </w:pPr>
-      <w:r>
-        <w:rPr>
-          <w:b/>
-          <w:lang w:val="en-US"/>
-        </w:rPr>
-        <w:t>Discuss</w:t>
-      </w:r>
-      <w:r>
-        <w:rPr>
-          <w:b/>
-          <w:lang w:val="en-US"/>
-        </w:rPr>
-        <w:t xml:space="preserve"> and </w:t>
-      </w:r>
-      <w:r>
-        <w:rPr>
-          <w:b/>
-          <w:lang w:val="en-US"/>
-        </w:rPr>
-        <w:t>drafting</w:t>
-      </w:r>
-      <w:r>
-        <w:rPr>
-          <w:b/>
-          <w:lang w:val="en-US"/>
-        </w:rPr>
-        <w:t xml:space="preserve"> a Risk Plan</w:t>
+        <w:t>The probability of impact for each risk must be determined</w:t>
+      </w:r>
+      <w:r>
+        <w:rPr>
+          <w:lang w:val="en-US"/>
+        </w:rPr>
+        <w:t>:</w:t>
+      </w:r>
+    </w:p>
+    <w:p>
+      <w:pPr>
+        <w:pStyle w:val="ListParagraph"/>
+        <w:numPr>
+          <w:ilvl w:val="1"/>
+          <w:numId w:val="11"/>
+        </w:numPr>
+        <w:rPr>
+          <w:lang w:val="en-US"/>
+        </w:rPr>
+      </w:pPr>
+      <w:r>
+        <w:rPr>
+          <w:lang w:val="en-US"/>
+        </w:rPr>
+        <w:t>A value of</w:t>
+      </w:r>
+      <w:r>
+        <w:rPr>
+          <w:lang w:val="en-US"/>
+        </w:rPr>
+        <w:t xml:space="preserve"> 1 </w:t>
+      </w:r>
+      <w:r>
+        <w:rPr>
+          <w:lang w:val="en-US"/>
+        </w:rPr>
+        <w:t>to</w:t>
+      </w:r>
+      <w:r>
+        <w:rPr>
+          <w:lang w:val="en-US"/>
+        </w:rPr>
+        <w:t xml:space="preserve"> </w:t>
+      </w:r>
+      <w:r>
+        <w:rPr>
+          <w:lang w:val="en-US"/>
+        </w:rPr>
+        <w:t>3</w:t>
+      </w:r>
+      <w:r>
+        <w:rPr>
+          <w:lang w:val="en-US"/>
+        </w:rPr>
+        <w:t xml:space="preserve"> (</w:t>
+      </w:r>
+      <w:r>
+        <w:rPr>
+          <w:lang w:val="en-US"/>
+        </w:rPr>
+        <w:t xml:space="preserve">less </w:t>
+      </w:r>
+      <w:r>
+        <w:rPr>
+          <w:lang w:val="en-US"/>
+        </w:rPr>
+        <w:t>probably</w:t>
+      </w:r>
+      <w:r>
+        <w:rPr>
+          <w:lang w:val="en-US"/>
+        </w:rPr>
+        <w:t xml:space="preserve"> – </w:t>
+      </w:r>
+      <w:r>
+        <w:rPr>
+          <w:lang w:val="en-US"/>
+        </w:rPr>
+        <w:t>more</w:t>
+      </w:r>
+      <w:r>
+        <w:rPr>
+          <w:lang w:val="en-US"/>
+        </w:rPr>
+        <w:t xml:space="preserve"> </w:t>
+      </w:r>
+      <w:r>
+        <w:rPr>
+          <w:lang w:val="en-US"/>
+        </w:rPr>
+        <w:t>probably</w:t>
+      </w:r>
+      <w:r>
+        <w:rPr>
+          <w:lang w:val="en-US"/>
+        </w:rPr>
+        <w:t>)</w:t>
+      </w:r>
+      <w:r>
+        <w:rPr>
+          <w:lang w:val="en-US"/>
+        </w:rPr>
+        <w:t xml:space="preserve"> are attributed by each member</w:t>
+      </w:r>
+      <w:r>
+        <w:rPr>
+          <w:lang w:val="en-US"/>
+        </w:rPr>
+        <w:t>.</w:t>
       </w:r>
     </w:p>
     <w:p>
@@ -4057,7 +4500,7 @@
         <w:pStyle w:val="ListParagraph"/>
         <w:numPr>
           <w:ilvl w:val="0"/>
-          <w:numId w:val="7"/>
+          <w:numId w:val="11"/>
         </w:numPr>
         <w:rPr>
           <w:lang w:val="en-US"/>
@@ -4067,49 +4510,73 @@
         <w:rPr>
           <w:lang w:val="en-US"/>
         </w:rPr>
-        <w:t xml:space="preserve">Team should </w:t>
-      </w:r>
-      <w:r>
-        <w:rPr>
-          <w:lang w:val="en-US"/>
-        </w:rPr>
-        <w:t xml:space="preserve">propose and </w:t>
-      </w:r>
-      <w:r>
-        <w:rPr>
-          <w:lang w:val="en-US"/>
-        </w:rPr>
-        <w:t xml:space="preserve">discuss possible </w:t>
-      </w:r>
-      <w:r>
-        <w:rPr>
-          <w:lang w:val="en-US"/>
-        </w:rPr>
-        <w:t>solutions</w:t>
-      </w:r>
-      <w:r>
-        <w:rPr>
-          <w:lang w:val="en-US"/>
-        </w:rPr>
-        <w:t xml:space="preserve"> to mitigate </w:t>
-      </w:r>
-      <w:r>
-        <w:rPr>
-          <w:lang w:val="en-US"/>
-        </w:rPr>
-        <w:t>or minimize the</w:t>
-      </w:r>
-      <w:r>
-        <w:rPr>
-          <w:lang w:val="en-US"/>
-        </w:rPr>
-        <w:t xml:space="preserve"> risk</w:t>
-      </w:r>
-      <w:r>
-        <w:rPr>
-          <w:lang w:val="en-US"/>
-        </w:rPr>
-        <w:t xml:space="preserve"> impact</w:t>
+        <w:t>The severity of that impact must also be determined</w:t>
+      </w:r>
+      <w:r>
+        <w:rPr>
+          <w:lang w:val="en-US"/>
+        </w:rPr>
+        <w:t>.</w:t>
+      </w:r>
+    </w:p>
+    <w:p>
+      <w:pPr>
+        <w:pStyle w:val="ListParagraph"/>
+        <w:numPr>
+          <w:ilvl w:val="1"/>
+          <w:numId w:val="11"/>
+        </w:numPr>
+        <w:rPr>
+          <w:lang w:val="en-US"/>
+        </w:rPr>
+      </w:pPr>
+      <w:r>
+        <w:rPr>
+          <w:lang w:val="en-US"/>
+        </w:rPr>
+        <w:t xml:space="preserve">A value of 1 to 3 (less </w:t>
+      </w:r>
+      <w:r>
+        <w:rPr>
+          <w:lang w:val="en-US"/>
+        </w:rPr>
+        <w:t>impact</w:t>
+      </w:r>
+      <w:r>
+        <w:rPr>
+          <w:lang w:val="en-US"/>
+        </w:rPr>
+        <w:t xml:space="preserve"> – </w:t>
+      </w:r>
+      <w:r>
+        <w:rPr>
+          <w:lang w:val="en-US"/>
+        </w:rPr>
+        <w:t>more</w:t>
+      </w:r>
+      <w:r>
+        <w:rPr>
+          <w:lang w:val="en-US"/>
+        </w:rPr>
+        <w:t xml:space="preserve"> </w:t>
+      </w:r>
+      <w:r>
+        <w:rPr>
+          <w:lang w:val="en-US"/>
+        </w:rPr>
+        <w:t>impact</w:t>
+      </w:r>
+      <w:r>
+        <w:rPr>
+          <w:lang w:val="en-US"/>
+        </w:rPr>
+        <w:t>)</w:t>
+      </w:r>
+      <w:r>
+        <w:rPr>
+          <w:lang w:val="en-US"/>
+        </w:rPr>
+        <w:t xml:space="preserve"> are attributed by each member</w:t>
       </w:r>
       <w:r>
         <w:rPr>
@@ -4123,7 +4590,7 @@
         <w:pStyle w:val="ListParagraph"/>
         <w:numPr>
           <w:ilvl w:val="0"/>
-          <w:numId w:val="7"/>
+          <w:numId w:val="11"/>
         </w:numPr>
         <w:rPr>
           <w:lang w:val="en-US"/>
@@ -4133,6 +4600,126 @@
         <w:rPr>
           <w:lang w:val="en-US"/>
         </w:rPr>
+        <w:t xml:space="preserve">If the </w:t>
+      </w:r>
+      <w:r>
+        <w:rPr>
+          <w:lang w:val="en-US"/>
+        </w:rPr>
+        <w:t>value</w:t>
+      </w:r>
+      <w:r>
+        <w:rPr>
+          <w:lang w:val="en-US"/>
+        </w:rPr>
+        <w:t xml:space="preserve"> of probability </w:t>
+      </w:r>
+      <w:r>
+        <w:rPr>
+          <w:lang w:val="en-US"/>
+        </w:rPr>
+        <w:t>x</w:t>
+      </w:r>
+      <w:r>
+        <w:rPr>
+          <w:lang w:val="en-US"/>
+        </w:rPr>
+        <w:t xml:space="preserve"> severity are great or equal to</w:t>
+      </w:r>
+      <w:r>
+        <w:rPr>
+          <w:lang w:val="en-US"/>
+        </w:rPr>
+        <w:t xml:space="preserve"> 4:</w:t>
+      </w:r>
+    </w:p>
+    <w:p>
+      <w:pPr>
+        <w:pStyle w:val="ListParagraph"/>
+        <w:numPr>
+          <w:ilvl w:val="1"/>
+          <w:numId w:val="11"/>
+        </w:numPr>
+        <w:rPr>
+          <w:lang w:val="en-US"/>
+        </w:rPr>
+      </w:pPr>
+      <w:r>
+        <w:rPr>
+          <w:lang w:val="en-US"/>
+        </w:rPr>
+        <w:t xml:space="preserve"> </w:t>
+      </w:r>
+      <w:r>
+        <w:rPr>
+          <w:lang w:val="en-US"/>
+        </w:rPr>
+        <w:t xml:space="preserve">Team should </w:t>
+      </w:r>
+      <w:r>
+        <w:rPr>
+          <w:lang w:val="en-US"/>
+        </w:rPr>
+        <w:t xml:space="preserve">propose and </w:t>
+      </w:r>
+      <w:r>
+        <w:rPr>
+          <w:lang w:val="en-US"/>
+        </w:rPr>
+        <w:t xml:space="preserve">discuss possible </w:t>
+      </w:r>
+      <w:r>
+        <w:rPr>
+          <w:lang w:val="en-US"/>
+        </w:rPr>
+        <w:t>solutions</w:t>
+      </w:r>
+      <w:r>
+        <w:rPr>
+          <w:lang w:val="en-US"/>
+        </w:rPr>
+        <w:t xml:space="preserve"> to mitigate </w:t>
+      </w:r>
+      <w:r>
+        <w:rPr>
+          <w:lang w:val="en-US"/>
+        </w:rPr>
+        <w:t>or minimize the</w:t>
+      </w:r>
+      <w:r>
+        <w:rPr>
+          <w:lang w:val="en-US"/>
+        </w:rPr>
+        <w:t xml:space="preserve"> risk</w:t>
+      </w:r>
+      <w:r>
+        <w:rPr>
+          <w:lang w:val="en-US"/>
+        </w:rPr>
+        <w:t xml:space="preserve"> impact</w:t>
+      </w:r>
+      <w:r>
+        <w:rPr>
+          <w:lang w:val="en-US"/>
+        </w:rPr>
+        <w:t>.</w:t>
+      </w:r>
+    </w:p>
+    <w:p>
+      <w:pPr>
+        <w:pStyle w:val="ListParagraph"/>
+        <w:numPr>
+          <w:ilvl w:val="1"/>
+          <w:numId w:val="11"/>
+        </w:numPr>
+        <w:rPr>
+          <w:lang w:val="en-US"/>
+        </w:rPr>
+      </w:pPr>
+      <w:r>
+        <w:rPr>
+          <w:lang w:val="en-US"/>
+        </w:rPr>
         <w:t xml:space="preserve">Risk Manager and Project Manager should select the </w:t>
       </w:r>
       <w:r>
@@ -4163,7 +4750,25 @@
         <w:rPr>
           <w:lang w:val="en-US"/>
         </w:rPr>
-        <w:t>.</w:t>
+        <w:t xml:space="preserve"> </w:t>
+      </w:r>
+      <w:r>
+        <w:rPr>
+          <w:lang w:val="en-US"/>
+        </w:rPr>
+        <w:t>action from the corrective actions</w:t>
+      </w:r>
+      <w:r>
+        <w:rPr>
+          <w:lang w:val="en-US"/>
+        </w:rPr>
+        <w:t xml:space="preserve"> </w:t>
+      </w:r>
+      <w:r>
+        <w:rPr>
+          <w:lang w:val="en-US"/>
+        </w:rPr>
+        <w:t>list.</w:t>
       </w:r>
     </w:p>
     <w:p>
@@ -4178,7 +4783,7 @@
           <w:b/>
           <w:lang w:val="en-US"/>
         </w:rPr>
-        <w:t>Possible mitigations:</w:t>
+        <w:t>Corrective actions</w:t>
       </w:r>
     </w:p>
     <w:p>
@@ -4196,7 +4801,12 @@
         <w:rPr>
           <w:lang w:val="en-US"/>
         </w:rPr>
-        <w:lastRenderedPageBreak/>
+        <w:t xml:space="preserve"> </w:t>
+      </w:r>
+      <w:r>
+        <w:rPr>
+          <w:lang w:val="en-US"/>
+        </w:rPr>
         <w:t>Ignore Risk</w:t>
       </w:r>
     </w:p>
@@ -4251,7 +4861,44 @@
         <w:rPr>
           <w:lang w:val="en-US"/>
         </w:rPr>
+        <w:lastRenderedPageBreak/>
         <w:t>Change Project Plan</w:t>
+      </w:r>
+    </w:p>
+    <w:p>
+      <w:pPr>
+        <w:pStyle w:val="ListParagraph"/>
+        <w:numPr>
+          <w:ilvl w:val="0"/>
+          <w:numId w:val="8"/>
+        </w:numPr>
+        <w:rPr>
+          <w:lang w:val="en-US"/>
+        </w:rPr>
+      </w:pPr>
+      <w:r>
+        <w:rPr>
+          <w:lang w:val="en-US"/>
+        </w:rPr>
+        <w:t>Overwork</w:t>
+      </w:r>
+    </w:p>
+    <w:p>
+      <w:pPr>
+        <w:pStyle w:val="ListParagraph"/>
+        <w:numPr>
+          <w:ilvl w:val="0"/>
+          <w:numId w:val="8"/>
+        </w:numPr>
+        <w:rPr>
+          <w:lang w:val="en-US"/>
+        </w:rPr>
+      </w:pPr>
+      <w:r>
+        <w:rPr>
+          <w:lang w:val="en-US"/>
+        </w:rPr>
+        <w:t>Lower quality</w:t>
       </w:r>
     </w:p>
     <w:p>
@@ -4334,14 +4981,14 @@
           <w:lang w:val="en-GB"/>
         </w:rPr>
       </w:pPr>
-      <w:bookmarkStart w:id="11" w:name="_Toc351261041"/>
+      <w:bookmarkStart w:id="9" w:name="_Toc351261041"/>
       <w:r>
         <w:rPr>
           <w:lang w:val="en-GB"/>
         </w:rPr>
         <w:t>Tools</w:t>
       </w:r>
-      <w:bookmarkEnd w:id="11"/>
+      <w:bookmarkEnd w:id="9"/>
     </w:p>
     <w:p>
       <w:pPr>
@@ -4380,14 +5027,14 @@
           <w:lang w:val="en-GB"/>
         </w:rPr>
       </w:pPr>
-      <w:bookmarkStart w:id="12" w:name="_Toc351261042"/>
+      <w:bookmarkStart w:id="10" w:name="_Toc351261042"/>
       <w:r>
         <w:rPr>
           <w:lang w:val="en-GB"/>
         </w:rPr>
         <w:t>Related Processes</w:t>
       </w:r>
-      <w:bookmarkEnd w:id="12"/>
+      <w:bookmarkEnd w:id="10"/>
     </w:p>
     <w:p>
       <w:pPr>
@@ -4426,14 +5073,14 @@
           <w:lang w:val="en-GB"/>
         </w:rPr>
       </w:pPr>
-      <w:bookmarkStart w:id="13" w:name="_Toc351261043"/>
+      <w:bookmarkStart w:id="11" w:name="_Toc351261043"/>
       <w:r>
         <w:rPr>
           <w:lang w:val="en-GB"/>
         </w:rPr>
         <w:t>Measures</w:t>
       </w:r>
-      <w:bookmarkEnd w:id="13"/>
+      <w:bookmarkEnd w:id="11"/>
     </w:p>
     <w:p>
       <w:pPr>
@@ -5269,7 +5916,7 @@
         <w:rFonts w:ascii="Symbol" w:hAnsi="Symbol" w:hint="default"/>
       </w:rPr>
     </w:lvl>
-    <w:lvl w:ilvl="1" w:tplc="08160003" w:tentative="1">
+    <w:lvl w:ilvl="1" w:tplc="08160003">
       <w:start w:val="1"/>
       <w:numFmt w:val="bullet"/>
       <w:lvlText w:val="o"/>
@@ -5281,7 +5928,7 @@
         <w:rFonts w:ascii="Courier New" w:hAnsi="Courier New" w:cs="Courier New" w:hint="default"/>
       </w:rPr>
     </w:lvl>
-    <w:lvl w:ilvl="2" w:tplc="08160005" w:tentative="1">
+    <w:lvl w:ilvl="2" w:tplc="08160005">
       <w:start w:val="1"/>
       <w:numFmt w:val="bullet"/>
       <w:lvlText w:val=""/>
@@ -5367,6 +6014,119 @@
     </w:lvl>
   </w:abstractNum>
   <w:abstractNum w:abstractNumId="1">
+    <w:nsid w:val="123A5BFB"/>
+    <w:multiLevelType w:val="hybridMultilevel"/>
+    <w:tmpl w:val="171E2DC0"/>
+    <w:lvl w:ilvl="0" w:tplc="08160001">
+      <w:start w:val="1"/>
+      <w:numFmt w:val="bullet"/>
+      <w:lvlText w:val=""/>
+      <w:lvlJc w:val="left"/>
+      <w:pPr>
+        <w:ind w:left="720" w:hanging="360"/>
+      </w:pPr>
+      <w:rPr>
+        <w:rFonts w:ascii="Symbol" w:hAnsi="Symbol" w:hint="default"/>
+      </w:rPr>
+    </w:lvl>
+    <w:lvl w:ilvl="1" w:tplc="08160003">
+      <w:start w:val="1"/>
+      <w:numFmt w:val="bullet"/>
+      <w:lvlText w:val="o"/>
+      <w:lvlJc w:val="left"/>
+      <w:pPr>
+        <w:ind w:left="1440" w:hanging="360"/>
+      </w:pPr>
+      <w:rPr>
+        <w:rFonts w:ascii="Courier New" w:hAnsi="Courier New" w:cs="Courier New" w:hint="default"/>
+      </w:rPr>
+    </w:lvl>
+    <w:lvl w:ilvl="2" w:tplc="08160005" w:tentative="1">
+      <w:start w:val="1"/>
+      <w:numFmt w:val="bullet"/>
+      <w:lvlText w:val=""/>
+      <w:lvlJc w:val="left"/>
+      <w:pPr>
+        <w:ind w:left="2160" w:hanging="360"/>
+      </w:pPr>
+      <w:rPr>
+        <w:rFonts w:ascii="Wingdings" w:hAnsi="Wingdings" w:hint="default"/>
+      </w:rPr>
+    </w:lvl>
+    <w:lvl w:ilvl="3" w:tplc="08160001" w:tentative="1">
+      <w:start w:val="1"/>
+      <w:numFmt w:val="bullet"/>
+      <w:lvlText w:val=""/>
+      <w:lvlJc w:val="left"/>
+      <w:pPr>
+        <w:ind w:left="2880" w:hanging="360"/>
+      </w:pPr>
+      <w:rPr>
+        <w:rFonts w:ascii="Symbol" w:hAnsi="Symbol" w:hint="default"/>
+      </w:rPr>
+    </w:lvl>
+    <w:lvl w:ilvl="4" w:tplc="08160003" w:tentative="1">
+      <w:start w:val="1"/>
+      <w:numFmt w:val="bullet"/>
+      <w:lvlText w:val="o"/>
+      <w:lvlJc w:val="left"/>
+      <w:pPr>
+        <w:ind w:left="3600" w:hanging="360"/>
+      </w:pPr>
+      <w:rPr>
+        <w:rFonts w:ascii="Courier New" w:hAnsi="Courier New" w:cs="Courier New" w:hint="default"/>
+      </w:rPr>
+    </w:lvl>
+    <w:lvl w:ilvl="5" w:tplc="08160005" w:tentative="1">
+      <w:start w:val="1"/>
+      <w:numFmt w:val="bullet"/>
+      <w:lvlText w:val=""/>
+      <w:lvlJc w:val="left"/>
+      <w:pPr>
+        <w:ind w:left="4320" w:hanging="360"/>
+      </w:pPr>
+      <w:rPr>
+        <w:rFonts w:ascii="Wingdings" w:hAnsi="Wingdings" w:hint="default"/>
+      </w:rPr>
+    </w:lvl>
+    <w:lvl w:ilvl="6" w:tplc="08160001" w:tentative="1">
+      <w:start w:val="1"/>
+      <w:numFmt w:val="bullet"/>
+      <w:lvlText w:val=""/>
+      <w:lvlJc w:val="left"/>
+      <w:pPr>
+        <w:ind w:left="5040" w:hanging="360"/>
+      </w:pPr>
+      <w:rPr>
+        <w:rFonts w:ascii="Symbol" w:hAnsi="Symbol" w:hint="default"/>
+      </w:rPr>
+    </w:lvl>
+    <w:lvl w:ilvl="7" w:tplc="08160003" w:tentative="1">
+      <w:start w:val="1"/>
+      <w:numFmt w:val="bullet"/>
+      <w:lvlText w:val="o"/>
+      <w:lvlJc w:val="left"/>
+      <w:pPr>
+        <w:ind w:left="5760" w:hanging="360"/>
+      </w:pPr>
+      <w:rPr>
+        <w:rFonts w:ascii="Courier New" w:hAnsi="Courier New" w:cs="Courier New" w:hint="default"/>
+      </w:rPr>
+    </w:lvl>
+    <w:lvl w:ilvl="8" w:tplc="08160005" w:tentative="1">
+      <w:start w:val="1"/>
+      <w:numFmt w:val="bullet"/>
+      <w:lvlText w:val=""/>
+      <w:lvlJc w:val="left"/>
+      <w:pPr>
+        <w:ind w:left="6480" w:hanging="360"/>
+      </w:pPr>
+      <w:rPr>
+        <w:rFonts w:ascii="Wingdings" w:hAnsi="Wingdings" w:hint="default"/>
+      </w:rPr>
+    </w:lvl>
+  </w:abstractNum>
+  <w:abstractNum w:abstractNumId="2">
     <w:nsid w:val="22443647"/>
     <w:multiLevelType w:val="hybridMultilevel"/>
     <w:tmpl w:val="4EB033CC"/>
@@ -5376,7 +6136,7 @@
       <w:lvlText w:val=""/>
       <w:lvlJc w:val="left"/>
       <w:pPr>
-        <w:ind w:left="720" w:hanging="360"/>
+        <w:ind w:left="1440" w:hanging="360"/>
       </w:pPr>
       <w:rPr>
         <w:rFonts w:ascii="Symbol" w:hAnsi="Symbol" w:hint="default"/>
@@ -5388,7 +6148,7 @@
       <w:lvlText w:val="o"/>
       <w:lvlJc w:val="left"/>
       <w:pPr>
-        <w:ind w:left="1440" w:hanging="360"/>
+        <w:ind w:left="2160" w:hanging="360"/>
       </w:pPr>
       <w:rPr>
         <w:rFonts w:ascii="Courier New" w:hAnsi="Courier New" w:cs="Courier New" w:hint="default"/>
@@ -5400,7 +6160,7 @@
       <w:lvlText w:val=""/>
       <w:lvlJc w:val="left"/>
       <w:pPr>
-        <w:ind w:left="2160" w:hanging="360"/>
+        <w:ind w:left="2880" w:hanging="360"/>
       </w:pPr>
       <w:rPr>
         <w:rFonts w:ascii="Wingdings" w:hAnsi="Wingdings" w:hint="default"/>
@@ -5412,7 +6172,7 @@
       <w:lvlText w:val=""/>
       <w:lvlJc w:val="left"/>
       <w:pPr>
-        <w:ind w:left="2880" w:hanging="360"/>
+        <w:ind w:left="3600" w:hanging="360"/>
       </w:pPr>
       <w:rPr>
         <w:rFonts w:ascii="Symbol" w:hAnsi="Symbol" w:hint="default"/>
@@ -5424,7 +6184,7 @@
       <w:lvlText w:val="o"/>
       <w:lvlJc w:val="left"/>
       <w:pPr>
-        <w:ind w:left="3600" w:hanging="360"/>
+        <w:ind w:left="4320" w:hanging="360"/>
       </w:pPr>
       <w:rPr>
         <w:rFonts w:ascii="Courier New" w:hAnsi="Courier New" w:cs="Courier New" w:hint="default"/>
@@ -5436,7 +6196,7 @@
       <w:lvlText w:val=""/>
       <w:lvlJc w:val="left"/>
       <w:pPr>
-        <w:ind w:left="4320" w:hanging="360"/>
+        <w:ind w:left="5040" w:hanging="360"/>
       </w:pPr>
       <w:rPr>
         <w:rFonts w:ascii="Wingdings" w:hAnsi="Wingdings" w:hint="default"/>
@@ -5448,7 +6208,7 @@
       <w:lvlText w:val=""/>
       <w:lvlJc w:val="left"/>
       <w:pPr>
-        <w:ind w:left="5040" w:hanging="360"/>
+        <w:ind w:left="5760" w:hanging="360"/>
       </w:pPr>
       <w:rPr>
         <w:rFonts w:ascii="Symbol" w:hAnsi="Symbol" w:hint="default"/>
@@ -5460,7 +6220,7 @@
       <w:lvlText w:val="o"/>
       <w:lvlJc w:val="left"/>
       <w:pPr>
-        <w:ind w:left="5760" w:hanging="360"/>
+        <w:ind w:left="6480" w:hanging="360"/>
       </w:pPr>
       <w:rPr>
         <w:rFonts w:ascii="Courier New" w:hAnsi="Courier New" w:cs="Courier New" w:hint="default"/>
@@ -5472,14 +6232,127 @@
       <w:lvlText w:val=""/>
       <w:lvlJc w:val="left"/>
       <w:pPr>
-        <w:ind w:left="6480" w:hanging="360"/>
+        <w:ind w:left="7200" w:hanging="360"/>
       </w:pPr>
       <w:rPr>
         <w:rFonts w:ascii="Wingdings" w:hAnsi="Wingdings" w:hint="default"/>
       </w:rPr>
     </w:lvl>
   </w:abstractNum>
-  <w:abstractNum w:abstractNumId="2">
+  <w:abstractNum w:abstractNumId="3">
+    <w:nsid w:val="334F29EC"/>
+    <w:multiLevelType w:val="hybridMultilevel"/>
+    <w:tmpl w:val="1938039C"/>
+    <w:lvl w:ilvl="0" w:tplc="08160001">
+      <w:start w:val="1"/>
+      <w:numFmt w:val="bullet"/>
+      <w:lvlText w:val=""/>
+      <w:lvlJc w:val="left"/>
+      <w:pPr>
+        <w:ind w:left="1434" w:hanging="360"/>
+      </w:pPr>
+      <w:rPr>
+        <w:rFonts w:ascii="Symbol" w:hAnsi="Symbol" w:hint="default"/>
+      </w:rPr>
+    </w:lvl>
+    <w:lvl w:ilvl="1" w:tplc="08160003" w:tentative="1">
+      <w:start w:val="1"/>
+      <w:numFmt w:val="bullet"/>
+      <w:lvlText w:val="o"/>
+      <w:lvlJc w:val="left"/>
+      <w:pPr>
+        <w:ind w:left="2154" w:hanging="360"/>
+      </w:pPr>
+      <w:rPr>
+        <w:rFonts w:ascii="Courier New" w:hAnsi="Courier New" w:cs="Courier New" w:hint="default"/>
+      </w:rPr>
+    </w:lvl>
+    <w:lvl w:ilvl="2" w:tplc="08160005" w:tentative="1">
+      <w:start w:val="1"/>
+      <w:numFmt w:val="bullet"/>
+      <w:lvlText w:val=""/>
+      <w:lvlJc w:val="left"/>
+      <w:pPr>
+        <w:ind w:left="2874" w:hanging="360"/>
+      </w:pPr>
+      <w:rPr>
+        <w:rFonts w:ascii="Wingdings" w:hAnsi="Wingdings" w:hint="default"/>
+      </w:rPr>
+    </w:lvl>
+    <w:lvl w:ilvl="3" w:tplc="08160001" w:tentative="1">
+      <w:start w:val="1"/>
+      <w:numFmt w:val="bullet"/>
+      <w:lvlText w:val=""/>
+      <w:lvlJc w:val="left"/>
+      <w:pPr>
+        <w:ind w:left="3594" w:hanging="360"/>
+      </w:pPr>
+      <w:rPr>
+        <w:rFonts w:ascii="Symbol" w:hAnsi="Symbol" w:hint="default"/>
+      </w:rPr>
+    </w:lvl>
+    <w:lvl w:ilvl="4" w:tplc="08160003" w:tentative="1">
+      <w:start w:val="1"/>
+      <w:numFmt w:val="bullet"/>
+      <w:lvlText w:val="o"/>
+      <w:lvlJc w:val="left"/>
+      <w:pPr>
+        <w:ind w:left="4314" w:hanging="360"/>
+      </w:pPr>
+      <w:rPr>
+        <w:rFonts w:ascii="Courier New" w:hAnsi="Courier New" w:cs="Courier New" w:hint="default"/>
+      </w:rPr>
+    </w:lvl>
+    <w:lvl w:ilvl="5" w:tplc="08160005" w:tentative="1">
+      <w:start w:val="1"/>
+      <w:numFmt w:val="bullet"/>
+      <w:lvlText w:val=""/>
+      <w:lvlJc w:val="left"/>
+      <w:pPr>
+        <w:ind w:left="5034" w:hanging="360"/>
+      </w:pPr>
+      <w:rPr>
+        <w:rFonts w:ascii="Wingdings" w:hAnsi="Wingdings" w:hint="default"/>
+      </w:rPr>
+    </w:lvl>
+    <w:lvl w:ilvl="6" w:tplc="08160001" w:tentative="1">
+      <w:start w:val="1"/>
+      <w:numFmt w:val="bullet"/>
+      <w:lvlText w:val=""/>
+      <w:lvlJc w:val="left"/>
+      <w:pPr>
+        <w:ind w:left="5754" w:hanging="360"/>
+      </w:pPr>
+      <w:rPr>
+        <w:rFonts w:ascii="Symbol" w:hAnsi="Symbol" w:hint="default"/>
+      </w:rPr>
+    </w:lvl>
+    <w:lvl w:ilvl="7" w:tplc="08160003" w:tentative="1">
+      <w:start w:val="1"/>
+      <w:numFmt w:val="bullet"/>
+      <w:lvlText w:val="o"/>
+      <w:lvlJc w:val="left"/>
+      <w:pPr>
+        <w:ind w:left="6474" w:hanging="360"/>
+      </w:pPr>
+      <w:rPr>
+        <w:rFonts w:ascii="Courier New" w:hAnsi="Courier New" w:cs="Courier New" w:hint="default"/>
+      </w:rPr>
+    </w:lvl>
+    <w:lvl w:ilvl="8" w:tplc="08160005" w:tentative="1">
+      <w:start w:val="1"/>
+      <w:numFmt w:val="bullet"/>
+      <w:lvlText w:val=""/>
+      <w:lvlJc w:val="left"/>
+      <w:pPr>
+        <w:ind w:left="7194" w:hanging="360"/>
+      </w:pPr>
+      <w:rPr>
+        <w:rFonts w:ascii="Wingdings" w:hAnsi="Wingdings" w:hint="default"/>
+      </w:rPr>
+    </w:lvl>
+  </w:abstractNum>
+  <w:abstractNum w:abstractNumId="4">
     <w:nsid w:val="44E13B96"/>
     <w:multiLevelType w:val="hybridMultilevel"/>
     <w:tmpl w:val="545EEC5E"/>
@@ -5565,7 +6438,7 @@
       </w:pPr>
     </w:lvl>
   </w:abstractNum>
-  <w:abstractNum w:abstractNumId="3">
+  <w:abstractNum w:abstractNumId="5">
     <w:nsid w:val="4A2774CC"/>
     <w:multiLevelType w:val="hybridMultilevel"/>
     <w:tmpl w:val="1BD8719A"/>
@@ -5678,7 +6551,7 @@
       </w:rPr>
     </w:lvl>
   </w:abstractNum>
-  <w:abstractNum w:abstractNumId="4">
+  <w:abstractNum w:abstractNumId="6">
     <w:nsid w:val="56B94A30"/>
     <w:multiLevelType w:val="multilevel"/>
     <w:tmpl w:val="0816001F"/>
@@ -5764,10 +6637,10 @@
       </w:pPr>
     </w:lvl>
   </w:abstractNum>
-  <w:abstractNum w:abstractNumId="5">
+  <w:abstractNum w:abstractNumId="7">
     <w:nsid w:val="60A265E2"/>
     <w:multiLevelType w:val="hybridMultilevel"/>
-    <w:tmpl w:val="B776C8A2"/>
+    <w:tmpl w:val="58C60E62"/>
     <w:lvl w:ilvl="0" w:tplc="08160001">
       <w:start w:val="1"/>
       <w:numFmt w:val="bullet"/>
@@ -5877,7 +6750,7 @@
       </w:rPr>
     </w:lvl>
   </w:abstractNum>
-  <w:abstractNum w:abstractNumId="6">
+  <w:abstractNum w:abstractNumId="8">
     <w:nsid w:val="6284285F"/>
     <w:multiLevelType w:val="hybridMultilevel"/>
     <w:tmpl w:val="ED1E50A8"/>
@@ -5887,7 +6760,7 @@
       <w:lvlText w:val=""/>
       <w:lvlJc w:val="left"/>
       <w:pPr>
-        <w:ind w:left="720" w:hanging="360"/>
+        <w:ind w:left="360" w:hanging="360"/>
       </w:pPr>
       <w:rPr>
         <w:rFonts w:ascii="Symbol" w:hAnsi="Symbol" w:hint="default"/>
@@ -5899,7 +6772,7 @@
       <w:lvlText w:val="o"/>
       <w:lvlJc w:val="left"/>
       <w:pPr>
-        <w:ind w:left="1440" w:hanging="360"/>
+        <w:ind w:left="1080" w:hanging="360"/>
       </w:pPr>
       <w:rPr>
         <w:rFonts w:ascii="Courier New" w:hAnsi="Courier New" w:cs="Courier New" w:hint="default"/>
@@ -5911,7 +6784,7 @@
       <w:lvlText w:val=""/>
       <w:lvlJc w:val="left"/>
       <w:pPr>
-        <w:ind w:left="2160" w:hanging="360"/>
+        <w:ind w:left="1800" w:hanging="360"/>
       </w:pPr>
       <w:rPr>
         <w:rFonts w:ascii="Wingdings" w:hAnsi="Wingdings" w:hint="default"/>
@@ -5923,7 +6796,7 @@
       <w:lvlText w:val=""/>
       <w:lvlJc w:val="left"/>
       <w:pPr>
-        <w:ind w:left="2880" w:hanging="360"/>
+        <w:ind w:left="2520" w:hanging="360"/>
       </w:pPr>
       <w:rPr>
         <w:rFonts w:ascii="Symbol" w:hAnsi="Symbol" w:hint="default"/>
@@ -5935,7 +6808,7 @@
       <w:lvlText w:val="o"/>
       <w:lvlJc w:val="left"/>
       <w:pPr>
-        <w:ind w:left="3600" w:hanging="360"/>
+        <w:ind w:left="3240" w:hanging="360"/>
       </w:pPr>
       <w:rPr>
         <w:rFonts w:ascii="Courier New" w:hAnsi="Courier New" w:cs="Courier New" w:hint="default"/>
@@ -5947,7 +6820,7 @@
       <w:lvlText w:val=""/>
       <w:lvlJc w:val="left"/>
       <w:pPr>
-        <w:ind w:left="4320" w:hanging="360"/>
+        <w:ind w:left="3960" w:hanging="360"/>
       </w:pPr>
       <w:rPr>
         <w:rFonts w:ascii="Wingdings" w:hAnsi="Wingdings" w:hint="default"/>
@@ -5959,7 +6832,7 @@
       <w:lvlText w:val=""/>
       <w:lvlJc w:val="left"/>
       <w:pPr>
-        <w:ind w:left="5040" w:hanging="360"/>
+        <w:ind w:left="4680" w:hanging="360"/>
       </w:pPr>
       <w:rPr>
         <w:rFonts w:ascii="Symbol" w:hAnsi="Symbol" w:hint="default"/>
@@ -5971,7 +6844,7 @@
       <w:lvlText w:val="o"/>
       <w:lvlJc w:val="left"/>
       <w:pPr>
-        <w:ind w:left="5760" w:hanging="360"/>
+        <w:ind w:left="5400" w:hanging="360"/>
       </w:pPr>
       <w:rPr>
         <w:rFonts w:ascii="Courier New" w:hAnsi="Courier New" w:cs="Courier New" w:hint="default"/>
@@ -5983,14 +6856,14 @@
       <w:lvlText w:val=""/>
       <w:lvlJc w:val="left"/>
       <w:pPr>
-        <w:ind w:left="6480" w:hanging="360"/>
+        <w:ind w:left="6120" w:hanging="360"/>
       </w:pPr>
       <w:rPr>
         <w:rFonts w:ascii="Wingdings" w:hAnsi="Wingdings" w:hint="default"/>
       </w:rPr>
     </w:lvl>
   </w:abstractNum>
-  <w:abstractNum w:abstractNumId="7">
+  <w:abstractNum w:abstractNumId="9">
     <w:nsid w:val="63C25F82"/>
     <w:multiLevelType w:val="multilevel"/>
     <w:tmpl w:val="0816001F"/>
@@ -6076,7 +6949,7 @@
       </w:pPr>
     </w:lvl>
   </w:abstractNum>
-  <w:abstractNum w:abstractNumId="8">
+  <w:abstractNum w:abstractNumId="10">
     <w:nsid w:val="6696651D"/>
     <w:multiLevelType w:val="hybridMultilevel"/>
     <w:tmpl w:val="9000C652"/>
@@ -6189,7 +7062,7 @@
       </w:rPr>
     </w:lvl>
   </w:abstractNum>
-  <w:abstractNum w:abstractNumId="9">
+  <w:abstractNum w:abstractNumId="11">
     <w:nsid w:val="69507366"/>
     <w:multiLevelType w:val="hybridMultilevel"/>
     <w:tmpl w:val="CEECC8FE"/>
@@ -6302,7 +7175,120 @@
       </w:rPr>
     </w:lvl>
   </w:abstractNum>
-  <w:abstractNum w:abstractNumId="10">
+  <w:abstractNum w:abstractNumId="12">
+    <w:nsid w:val="6FF55303"/>
+    <w:multiLevelType w:val="hybridMultilevel"/>
+    <w:tmpl w:val="140ECA2E"/>
+    <w:lvl w:ilvl="0" w:tplc="08160001">
+      <w:start w:val="1"/>
+      <w:numFmt w:val="bullet"/>
+      <w:lvlText w:val=""/>
+      <w:lvlJc w:val="left"/>
+      <w:pPr>
+        <w:ind w:left="720" w:hanging="360"/>
+      </w:pPr>
+      <w:rPr>
+        <w:rFonts w:ascii="Symbol" w:hAnsi="Symbol" w:hint="default"/>
+      </w:rPr>
+    </w:lvl>
+    <w:lvl w:ilvl="1" w:tplc="08160003" w:tentative="1">
+      <w:start w:val="1"/>
+      <w:numFmt w:val="bullet"/>
+      <w:lvlText w:val="o"/>
+      <w:lvlJc w:val="left"/>
+      <w:pPr>
+        <w:ind w:left="1440" w:hanging="360"/>
+      </w:pPr>
+      <w:rPr>
+        <w:rFonts w:ascii="Courier New" w:hAnsi="Courier New" w:cs="Courier New" w:hint="default"/>
+      </w:rPr>
+    </w:lvl>
+    <w:lvl w:ilvl="2" w:tplc="08160005" w:tentative="1">
+      <w:start w:val="1"/>
+      <w:numFmt w:val="bullet"/>
+      <w:lvlText w:val=""/>
+      <w:lvlJc w:val="left"/>
+      <w:pPr>
+        <w:ind w:left="2160" w:hanging="360"/>
+      </w:pPr>
+      <w:rPr>
+        <w:rFonts w:ascii="Wingdings" w:hAnsi="Wingdings" w:hint="default"/>
+      </w:rPr>
+    </w:lvl>
+    <w:lvl w:ilvl="3" w:tplc="08160001" w:tentative="1">
+      <w:start w:val="1"/>
+      <w:numFmt w:val="bullet"/>
+      <w:lvlText w:val=""/>
+      <w:lvlJc w:val="left"/>
+      <w:pPr>
+        <w:ind w:left="2880" w:hanging="360"/>
+      </w:pPr>
+      <w:rPr>
+        <w:rFonts w:ascii="Symbol" w:hAnsi="Symbol" w:hint="default"/>
+      </w:rPr>
+    </w:lvl>
+    <w:lvl w:ilvl="4" w:tplc="08160003" w:tentative="1">
+      <w:start w:val="1"/>
+      <w:numFmt w:val="bullet"/>
+      <w:lvlText w:val="o"/>
+      <w:lvlJc w:val="left"/>
+      <w:pPr>
+        <w:ind w:left="3600" w:hanging="360"/>
+      </w:pPr>
+      <w:rPr>
+        <w:rFonts w:ascii="Courier New" w:hAnsi="Courier New" w:cs="Courier New" w:hint="default"/>
+      </w:rPr>
+    </w:lvl>
+    <w:lvl w:ilvl="5" w:tplc="08160005" w:tentative="1">
+      <w:start w:val="1"/>
+      <w:numFmt w:val="bullet"/>
+      <w:lvlText w:val=""/>
+      <w:lvlJc w:val="left"/>
+      <w:pPr>
+        <w:ind w:left="4320" w:hanging="360"/>
+      </w:pPr>
+      <w:rPr>
+        <w:rFonts w:ascii="Wingdings" w:hAnsi="Wingdings" w:hint="default"/>
+      </w:rPr>
+    </w:lvl>
+    <w:lvl w:ilvl="6" w:tplc="08160001" w:tentative="1">
+      <w:start w:val="1"/>
+      <w:numFmt w:val="bullet"/>
+      <w:lvlText w:val=""/>
+      <w:lvlJc w:val="left"/>
+      <w:pPr>
+        <w:ind w:left="5040" w:hanging="360"/>
+      </w:pPr>
+      <w:rPr>
+        <w:rFonts w:ascii="Symbol" w:hAnsi="Symbol" w:hint="default"/>
+      </w:rPr>
+    </w:lvl>
+    <w:lvl w:ilvl="7" w:tplc="08160003" w:tentative="1">
+      <w:start w:val="1"/>
+      <w:numFmt w:val="bullet"/>
+      <w:lvlText w:val="o"/>
+      <w:lvlJc w:val="left"/>
+      <w:pPr>
+        <w:ind w:left="5760" w:hanging="360"/>
+      </w:pPr>
+      <w:rPr>
+        <w:rFonts w:ascii="Courier New" w:hAnsi="Courier New" w:cs="Courier New" w:hint="default"/>
+      </w:rPr>
+    </w:lvl>
+    <w:lvl w:ilvl="8" w:tplc="08160005" w:tentative="1">
+      <w:start w:val="1"/>
+      <w:numFmt w:val="bullet"/>
+      <w:lvlText w:val=""/>
+      <w:lvlJc w:val="left"/>
+      <w:pPr>
+        <w:ind w:left="6480" w:hanging="360"/>
+      </w:pPr>
+      <w:rPr>
+        <w:rFonts w:ascii="Wingdings" w:hAnsi="Wingdings" w:hint="default"/>
+      </w:rPr>
+    </w:lvl>
+  </w:abstractNum>
+  <w:abstractNum w:abstractNumId="13">
     <w:nsid w:val="76EB675C"/>
     <w:multiLevelType w:val="hybridMultilevel"/>
     <w:tmpl w:val="7BA039CC"/>
@@ -6416,37 +7402,46 @@
     </w:lvl>
   </w:abstractNum>
   <w:num w:numId="1">
+    <w:abstractNumId w:val="4"/>
+  </w:num>
+  <w:num w:numId="2">
+    <w:abstractNumId w:val="6"/>
+  </w:num>
+  <w:num w:numId="3">
+    <w:abstractNumId w:val="9"/>
+  </w:num>
+  <w:num w:numId="4">
+    <w:abstractNumId w:val="5"/>
+  </w:num>
+  <w:num w:numId="5">
+    <w:abstractNumId w:val="11"/>
+  </w:num>
+  <w:num w:numId="6">
+    <w:abstractNumId w:val="13"/>
+  </w:num>
+  <w:num w:numId="7">
     <w:abstractNumId w:val="2"/>
   </w:num>
-  <w:num w:numId="2">
-    <w:abstractNumId w:val="4"/>
+  <w:num w:numId="8">
+    <w:abstractNumId w:val="8"/>
   </w:num>
-  <w:num w:numId="3">
+  <w:num w:numId="9">
     <w:abstractNumId w:val="7"/>
   </w:num>
-  <w:num w:numId="4">
-    <w:abstractNumId w:val="3"/>
-  </w:num>
-  <w:num w:numId="5">
-    <w:abstractNumId w:val="9"/>
-  </w:num>
-  <w:num w:numId="6">
+  <w:num w:numId="10">
     <w:abstractNumId w:val="10"/>
-  </w:num>
-  <w:num w:numId="7">
-    <w:abstractNumId w:val="1"/>
-  </w:num>
-  <w:num w:numId="8">
-    <w:abstractNumId w:val="6"/>
-  </w:num>
-  <w:num w:numId="9">
-    <w:abstractNumId w:val="5"/>
-  </w:num>
-  <w:num w:numId="10">
-    <w:abstractNumId w:val="8"/>
   </w:num>
   <w:num w:numId="11">
     <w:abstractNumId w:val="0"/>
+  </w:num>
+  <w:num w:numId="12">
+    <w:abstractNumId w:val="12"/>
+  </w:num>
+  <w:num w:numId="13">
+    <w:abstractNumId w:val="3"/>
+  </w:num>
+  <w:num w:numId="14">
+    <w:abstractNumId w:val="1"/>
   </w:num>
 </w:numbering>
 </file>
@@ -7286,9 +8281,11 @@
     <w:rsid w:val="00B03BDE"/>
     <w:rsid w:val="00BD7072"/>
     <w:rsid w:val="00C32F9D"/>
+    <w:rsid w:val="00C547FF"/>
     <w:rsid w:val="00C635E7"/>
     <w:rsid w:val="00C90479"/>
     <w:rsid w:val="00CD00AA"/>
+    <w:rsid w:val="00CE6340"/>
     <w:rsid w:val="00DA2738"/>
     <w:rsid w:val="00DF7858"/>
     <w:rsid w:val="00E2136B"/>
@@ -8543,7 +9540,7 @@
 </file>
 
 <file path=customXml/itemProps2.xml><?xml version="1.0" encoding="utf-8"?>
-<ds:datastoreItem xmlns:ds="http://schemas.openxmlformats.org/officeDocument/2006/customXml" ds:itemID="{0DCEC2B4-C890-4F6A-BCF3-C38D41443659}">
+<ds:datastoreItem xmlns:ds="http://schemas.openxmlformats.org/officeDocument/2006/customXml" ds:itemID="{1E24469A-7CFB-4FF2-8BAB-A65F85FE953F}">
   <ds:schemaRefs>
     <ds:schemaRef ds:uri="http://schemas.openxmlformats.org/officeDocument/2006/bibliography"/>
   </ds:schemaRefs>

</xml_diff>

<commit_message>
Project Assessment and Control Process - Correções
</commit_message>
<xml_diff>
--- a/Docs/Processes/Project Assessment and Control Process.docx
+++ b/Docs/Processes/Project Assessment and Control Process.docx
@@ -2920,8 +2920,126 @@
               </w:rPr>
               <w:t>Draft</w:t>
             </w:r>
-            <w:bookmarkStart w:id="1" w:name="_GoBack"/>
-            <w:bookmarkEnd w:id="1"/>
+          </w:p>
+        </w:tc>
+      </w:tr>
+      <w:tr>
+        <w:tc>
+          <w:tcPr>
+            <w:tcW w:w="1726" w:type="dxa"/>
+            <w:vAlign w:val="center"/>
+          </w:tcPr>
+          <w:p>
+            <w:pPr>
+              <w:pStyle w:val="NoSpacing"/>
+              <w:jc w:val="center"/>
+              <w:rPr>
+                <w:rFonts w:eastAsiaTheme="minorHAnsi"/>
+                <w:lang w:val="en-GB"/>
+              </w:rPr>
+            </w:pPr>
+            <w:r>
+              <w:rPr>
+                <w:rFonts w:eastAsiaTheme="minorHAnsi"/>
+                <w:lang w:val="en-GB"/>
+              </w:rPr>
+              <w:t>27-03-2013</w:t>
+            </w:r>
+          </w:p>
+        </w:tc>
+        <w:tc>
+          <w:tcPr>
+            <w:tcW w:w="2200" w:type="dxa"/>
+            <w:vAlign w:val="center"/>
+          </w:tcPr>
+          <w:p>
+            <w:pPr>
+              <w:jc w:val="center"/>
+              <w:rPr>
+                <w:lang w:val="en-GB"/>
+              </w:rPr>
+            </w:pPr>
+            <w:r>
+              <w:rPr>
+                <w:lang w:val="en-GB"/>
+              </w:rPr>
+              <w:t>Reorganization and some corrections</w:t>
+            </w:r>
+          </w:p>
+        </w:tc>
+        <w:tc>
+          <w:tcPr>
+            <w:tcW w:w="1728" w:type="dxa"/>
+            <w:vAlign w:val="center"/>
+          </w:tcPr>
+          <w:p>
+            <w:pPr>
+              <w:jc w:val="center"/>
+              <w:rPr>
+                <w:lang w:val="en-GB"/>
+              </w:rPr>
+            </w:pPr>
+            <w:r>
+              <w:rPr>
+                <w:lang w:val="en-GB"/>
+              </w:rPr>
+              <w:t>Rui Ganhoto</w:t>
+            </w:r>
+          </w:p>
+        </w:tc>
+        <w:tc>
+          <w:tcPr>
+            <w:tcW w:w="977" w:type="dxa"/>
+            <w:vAlign w:val="center"/>
+          </w:tcPr>
+          <w:p>
+            <w:pPr>
+              <w:jc w:val="center"/>
+              <w:rPr>
+                <w:lang w:val="en-GB"/>
+              </w:rPr>
+            </w:pPr>
+            <w:r>
+              <w:rPr>
+                <w:lang w:val="en-GB"/>
+              </w:rPr>
+              <w:t>0.4</w:t>
+            </w:r>
+          </w:p>
+        </w:tc>
+        <w:tc>
+          <w:tcPr>
+            <w:tcW w:w="1249" w:type="dxa"/>
+            <w:vAlign w:val="center"/>
+          </w:tcPr>
+          <w:p>
+            <w:pPr>
+              <w:jc w:val="center"/>
+              <w:rPr>
+                <w:lang w:val="en-GB"/>
+              </w:rPr>
+            </w:pPr>
+          </w:p>
+        </w:tc>
+        <w:tc>
+          <w:tcPr>
+            <w:tcW w:w="1727" w:type="dxa"/>
+            <w:vAlign w:val="center"/>
+          </w:tcPr>
+          <w:p>
+            <w:pPr>
+              <w:keepNext/>
+              <w:jc w:val="center"/>
+              <w:rPr>
+                <w:lang w:val="en-GB"/>
+              </w:rPr>
+            </w:pPr>
+            <w:r>
+              <w:rPr>
+                <w:lang w:val="en-GB"/>
+              </w:rPr>
+              <w:t>Draft</w:t>
+            </w:r>
           </w:p>
         </w:tc>
       </w:tr>
@@ -3111,7 +3229,7 @@
           <w:lang w:val="en-GB"/>
         </w:rPr>
       </w:pPr>
-      <w:bookmarkStart w:id="2" w:name="_Toc349382242"/>
+      <w:bookmarkStart w:id="1" w:name="_Toc349382242"/>
       <w:r>
         <w:rPr>
           <w:lang w:val="en-GB"/>
@@ -3154,9 +3272,17 @@
         <w:rPr>
           <w:lang w:val="en-GB"/>
         </w:rPr>
-        <w:t>: Version history</w:t>
-      </w:r>
+        <w:t>: Version histor</w:t>
+      </w:r>
+      <w:bookmarkStart w:id="2" w:name="_GoBack"/>
       <w:bookmarkEnd w:id="2"/>
+      <w:r>
+        <w:rPr>
+          <w:lang w:val="en-GB"/>
+        </w:rPr>
+        <w:t>y</w:t>
+      </w:r>
+      <w:bookmarkEnd w:id="1"/>
     </w:p>
     <w:p>
       <w:pPr>
@@ -3995,7 +4121,6 @@
           <w:b/>
           <w:lang w:val="en-US"/>
         </w:rPr>
-        <w:lastRenderedPageBreak/>
         <w:t>Project deviations</w:t>
       </w:r>
       <w:r>
@@ -4016,13 +4141,37 @@
         <w:rPr>
           <w:lang w:val="en-US"/>
         </w:rPr>
-        <w:t>The Project Manager will identify deviations to the Project Plan, marking them as a risk</w:t>
-      </w:r>
-      <w:r>
-        <w:rPr>
-          <w:lang w:val="en-US"/>
-        </w:rPr>
-        <w:t>, to be treated by the</w:t>
+        <w:t xml:space="preserve">The Project Manager will identify deviations to the Project Plan, </w:t>
+      </w:r>
+      <w:r>
+        <w:rPr>
+          <w:lang w:val="en-US"/>
+        </w:rPr>
+        <w:t>treating</w:t>
+      </w:r>
+      <w:r>
+        <w:rPr>
+          <w:lang w:val="en-US"/>
+        </w:rPr>
+        <w:t xml:space="preserve"> them as a </w:t>
+      </w:r>
+      <w:r>
+        <w:rPr>
+          <w:lang w:val="en-US"/>
+        </w:rPr>
+        <w:t>Problem</w:t>
+      </w:r>
+      <w:r>
+        <w:rPr>
+          <w:lang w:val="en-US"/>
+        </w:rPr>
+        <w:t xml:space="preserve">, to be </w:t>
+      </w:r>
+      <w:r>
+        <w:rPr>
+          <w:lang w:val="en-US"/>
+        </w:rPr>
+        <w:t>correcting</w:t>
       </w:r>
       <w:r>
         <w:rPr>
@@ -4034,25 +4183,43 @@
         <w:rPr>
           <w:lang w:val="en-US"/>
         </w:rPr>
-        <w:t>R</w:t>
-      </w:r>
-      <w:r>
-        <w:rPr>
-          <w:lang w:val="en-US"/>
-        </w:rPr>
-        <w:t xml:space="preserve">isk </w:t>
-      </w:r>
-      <w:r>
-        <w:rPr>
-          <w:lang w:val="en-US"/>
-        </w:rPr>
-        <w:t>M</w:t>
-      </w:r>
-      <w:r>
-        <w:rPr>
-          <w:lang w:val="en-US"/>
-        </w:rPr>
-        <w:t>anagement.</w:t>
+        <w:t>using</w:t>
+      </w:r>
+      <w:r>
+        <w:rPr>
+          <w:lang w:val="en-US"/>
+        </w:rPr>
+        <w:t xml:space="preserve"> </w:t>
+      </w:r>
+      <w:r>
+        <w:rPr>
+          <w:lang w:val="en-US"/>
+        </w:rPr>
+        <w:t>a</w:t>
+      </w:r>
+      <w:r>
+        <w:rPr>
+          <w:lang w:val="en-US"/>
+        </w:rPr>
+        <w:t xml:space="preserve"> </w:t>
+      </w:r>
+      <w:r>
+        <w:rPr>
+          <w:lang w:val="en-US"/>
+        </w:rPr>
+        <w:t>Corrective Action</w:t>
+      </w:r>
+      <w:r>
+        <w:rPr>
+          <w:lang w:val="en-US"/>
+        </w:rPr>
+        <w:t xml:space="preserve"> [3.3]</w:t>
+      </w:r>
+      <w:r>
+        <w:rPr>
+          <w:lang w:val="en-US"/>
+        </w:rPr>
+        <w:t>.</w:t>
       </w:r>
     </w:p>
     <w:p>
@@ -4104,7 +4271,43 @@
         <w:rPr>
           <w:lang w:val="en-US"/>
         </w:rPr>
-        <w:t xml:space="preserve">anager will determinate if the project are completed, according some </w:t>
+        <w:t xml:space="preserve">anager </w:t>
+      </w:r>
+      <w:r>
+        <w:rPr>
+          <w:lang w:val="en-US"/>
+        </w:rPr>
+        <w:t>must</w:t>
+      </w:r>
+      <w:r>
+        <w:rPr>
+          <w:lang w:val="en-US"/>
+        </w:rPr>
+        <w:t xml:space="preserve"> determinate if the project </w:t>
+      </w:r>
+      <w:r>
+        <w:rPr>
+          <w:lang w:val="en-US"/>
+        </w:rPr>
+        <w:t>is</w:t>
+      </w:r>
+      <w:r>
+        <w:rPr>
+          <w:lang w:val="en-US"/>
+        </w:rPr>
+        <w:t xml:space="preserve"> </w:t>
+      </w:r>
+      <w:r>
+        <w:rPr>
+          <w:lang w:val="en-US"/>
+        </w:rPr>
+        <w:t>finished</w:t>
+      </w:r>
+      <w:r>
+        <w:rPr>
+          <w:lang w:val="en-US"/>
+        </w:rPr>
+        <w:t xml:space="preserve">, according some </w:t>
       </w:r>
       <w:r>
         <w:rPr>
@@ -4148,6 +4351,12 @@
         </w:rPr>
         <w:t>Verifications and validations done</w:t>
       </w:r>
+      <w:r>
+        <w:rPr>
+          <w:lang w:val="en-US"/>
+        </w:rPr>
+        <w:t>.</w:t>
+      </w:r>
     </w:p>
     <w:p>
       <w:pPr>
@@ -4164,7 +4373,7 @@
         <w:rPr>
           <w:lang w:val="en-US"/>
         </w:rPr>
-        <w:t>Documentations completed</w:t>
+        <w:t>Documentation completed</w:t>
       </w:r>
     </w:p>
     <w:p>
@@ -4366,7 +4575,13 @@
         <w:rPr>
           <w:lang w:val="en-US"/>
         </w:rPr>
-        <w:t>Risks must be assessed within the team</w:t>
+        <w:t xml:space="preserve">Risks must be assessed </w:t>
+      </w:r>
+      <w:r>
+        <w:rPr>
+          <w:lang w:val="en-US"/>
+        </w:rPr>
+        <w:t>by Risk Manager, Team Member who has the task, Project Manager and Quality Manager.</w:t>
       </w:r>
     </w:p>
     <w:p>
@@ -4744,18 +4959,24 @@
         <w:rPr>
           <w:lang w:val="en-US"/>
         </w:rPr>
-        <w:t xml:space="preserve"> correction</w:t>
-      </w:r>
-      <w:r>
-        <w:rPr>
-          <w:lang w:val="en-US"/>
-        </w:rPr>
         <w:t xml:space="preserve"> </w:t>
       </w:r>
       <w:r>
         <w:rPr>
           <w:lang w:val="en-US"/>
         </w:rPr>
+        <w:t>corrective</w:t>
+      </w:r>
+      <w:r>
+        <w:rPr>
+          <w:lang w:val="en-US"/>
+        </w:rPr>
+        <w:t xml:space="preserve"> </w:t>
+      </w:r>
+      <w:r>
+        <w:rPr>
+          <w:lang w:val="en-US"/>
+        </w:rPr>
         <w:t>action from the corrective actions</w:t>
       </w:r>
       <w:r>
@@ -4773,17 +4994,83 @@
     </w:p>
     <w:p>
       <w:pPr>
-        <w:rPr>
-          <w:b/>
-          <w:lang w:val="en-US"/>
-        </w:rPr>
-      </w:pPr>
-      <w:r>
-        <w:rPr>
-          <w:b/>
-          <w:lang w:val="en-US"/>
-        </w:rPr>
-        <w:t>Corrective actions</w:t>
+        <w:pStyle w:val="Heading1"/>
+        <w:numPr>
+          <w:ilvl w:val="1"/>
+          <w:numId w:val="3"/>
+        </w:numPr>
+        <w:rPr>
+          <w:lang w:val="en-US"/>
+        </w:rPr>
+      </w:pPr>
+      <w:r>
+        <w:rPr>
+          <w:lang w:val="en-US"/>
+        </w:rPr>
+        <w:lastRenderedPageBreak/>
+        <w:t>Corrective Actions</w:t>
+      </w:r>
+    </w:p>
+    <w:p>
+      <w:pPr>
+        <w:rPr>
+          <w:lang w:val="en-US"/>
+        </w:rPr>
+      </w:pPr>
+      <w:r>
+        <w:rPr>
+          <w:lang w:val="en-US"/>
+        </w:rPr>
+        <w:t>After finding a risk or a problem</w:t>
+      </w:r>
+      <w:r>
+        <w:rPr>
+          <w:lang w:val="en-US"/>
+        </w:rPr>
+        <w:t xml:space="preserve"> this must be assessed and</w:t>
+      </w:r>
+      <w:r>
+        <w:rPr>
+          <w:lang w:val="en-US"/>
+        </w:rPr>
+        <w:t xml:space="preserve"> a corrective action should be selected by</w:t>
+      </w:r>
+      <w:r>
+        <w:rPr>
+          <w:lang w:val="en-US"/>
+        </w:rPr>
+        <w:t xml:space="preserve"> the</w:t>
+      </w:r>
+      <w:r>
+        <w:rPr>
+          <w:lang w:val="en-US"/>
+        </w:rPr>
+        <w:t xml:space="preserve"> Project Manager, Quality Manager, Risk Manager and </w:t>
+      </w:r>
+      <w:r>
+        <w:rPr>
+          <w:lang w:val="en-US"/>
+        </w:rPr>
+        <w:t>the Respective Team Member by having a meeting for that</w:t>
+      </w:r>
+      <w:r>
+        <w:rPr>
+          <w:lang w:val="en-US"/>
+        </w:rPr>
+        <w:t>.</w:t>
+      </w:r>
+    </w:p>
+    <w:p>
+      <w:pPr>
+        <w:rPr>
+          <w:lang w:val="en-US"/>
+        </w:rPr>
+      </w:pPr>
+      <w:r>
+        <w:rPr>
+          <w:lang w:val="en-US"/>
+        </w:rPr>
+        <w:t>One of this action should be selected</w:t>
       </w:r>
     </w:p>
     <w:p>
@@ -4801,13 +5088,7 @@
         <w:rPr>
           <w:lang w:val="en-US"/>
         </w:rPr>
-        <w:t xml:space="preserve"> </w:t>
-      </w:r>
-      <w:r>
-        <w:rPr>
-          <w:lang w:val="en-US"/>
-        </w:rPr>
-        <w:t>Ignore Risk</w:t>
+        <w:t xml:space="preserve">Ignore </w:t>
       </w:r>
     </w:p>
     <w:p>
@@ -4825,7 +5106,31 @@
         <w:rPr>
           <w:lang w:val="en-US"/>
         </w:rPr>
-        <w:t>Remove Features</w:t>
+        <w:t>Monitor</w:t>
+      </w:r>
+      <w:r>
+        <w:rPr>
+          <w:lang w:val="en-US"/>
+        </w:rPr>
+        <w:t xml:space="preserve"> Risk</w:t>
+      </w:r>
+      <w:r>
+        <w:rPr>
+          <w:lang w:val="en-US"/>
+        </w:rPr>
+        <w:t xml:space="preserve"> </w:t>
+      </w:r>
+      <w:r>
+        <w:rPr>
+          <w:lang w:val="en-US"/>
+        </w:rPr>
+        <w:t>more</w:t>
+      </w:r>
+      <w:r>
+        <w:rPr>
+          <w:lang w:val="en-US"/>
+        </w:rPr>
+        <w:t xml:space="preserve"> closely</w:t>
       </w:r>
     </w:p>
     <w:p>
@@ -4843,7 +5148,7 @@
         <w:rPr>
           <w:lang w:val="en-US"/>
         </w:rPr>
-        <w:t>Change Scope</w:t>
+        <w:t>Remove Features</w:t>
       </w:r>
     </w:p>
     <w:p>
@@ -4861,7 +5166,24 @@
         <w:rPr>
           <w:lang w:val="en-US"/>
         </w:rPr>
-        <w:lastRenderedPageBreak/>
+        <w:t>Change Scope</w:t>
+      </w:r>
+    </w:p>
+    <w:p>
+      <w:pPr>
+        <w:pStyle w:val="ListParagraph"/>
+        <w:numPr>
+          <w:ilvl w:val="0"/>
+          <w:numId w:val="8"/>
+        </w:numPr>
+        <w:rPr>
+          <w:lang w:val="en-US"/>
+        </w:rPr>
+      </w:pPr>
+      <w:r>
+        <w:rPr>
+          <w:lang w:val="en-US"/>
+        </w:rPr>
         <w:t>Change Project Plan</w:t>
       </w:r>
     </w:p>
@@ -5396,7 +5718,7 @@
         <w:noProof/>
         <w:lang w:val="en-US"/>
       </w:rPr>
-      <w:t>i</w:t>
+      <w:t>ii</w:t>
     </w:r>
     <w:r>
       <w:rPr>
@@ -5541,7 +5863,7 @@
         <w:lang w:eastAsia="pt-PT"/>
       </w:rPr>
       <w:drawing>
-        <wp:anchor distT="0" distB="0" distL="114300" distR="114300" simplePos="0" relativeHeight="251657216" behindDoc="0" locked="0" layoutInCell="1" allowOverlap="1" wp14:anchorId="13CCC719" wp14:editId="31FEC55A">
+        <wp:anchor distT="0" distB="0" distL="114300" distR="114300" simplePos="0" relativeHeight="251657728" behindDoc="0" locked="0" layoutInCell="1" allowOverlap="1" wp14:anchorId="35AD8B16" wp14:editId="5DBD8AC1">
           <wp:simplePos x="0" y="0"/>
           <wp:positionH relativeFrom="column">
             <wp:posOffset>15239</wp:posOffset>
@@ -5665,7 +5987,6 @@
         </w:rPr>
         <w:alias w:val="Comentários"/>
         <w:id w:val="5830539"/>
-        <w:showingPlcHdr/>
         <w:dataBinding w:prefixMappings="xmlns:ns0='http://purl.org/dc/elements/1.1/' xmlns:ns1='http://schemas.openxmlformats.org/package/2006/metadata/core-properties' " w:xpath="/ns1:coreProperties[1]/ns0:description[1]" w:storeItemID="{6C3C8BC8-F283-45AE-878A-BAB7291924A1}"/>
         <w:text w:multiLine="1"/>
       </w:sdtPr>
@@ -5675,7 +5996,7 @@
           <w:rPr>
             <w:lang w:val="en-GB"/>
           </w:rPr>
-          <w:t xml:space="preserve">     </w:t>
+          <w:t>0.4</w:t>
         </w:r>
       </w:sdtContent>
     </w:sdt>
@@ -5706,6 +6027,7 @@
       </w:sdtContent>
     </w:sdt>
   </w:p>
+  <w:p/>
 </w:hdr>
 </file>
 
@@ -5724,7 +6046,7 @@
         <w:lang w:eastAsia="pt-PT"/>
       </w:rPr>
       <w:drawing>
-        <wp:anchor distT="0" distB="0" distL="114300" distR="114300" simplePos="0" relativeHeight="251659264" behindDoc="0" locked="0" layoutInCell="1" allowOverlap="1" wp14:anchorId="15E5DB2D" wp14:editId="2E15F9C8">
+        <wp:anchor distT="0" distB="0" distL="114300" distR="114300" simplePos="0" relativeHeight="251658752" behindDoc="0" locked="0" layoutInCell="1" allowOverlap="1" wp14:anchorId="1E96F870" wp14:editId="20C5A540">
           <wp:simplePos x="0" y="0"/>
           <wp:positionH relativeFrom="column">
             <wp:posOffset>81915</wp:posOffset>
@@ -5848,17 +6170,13 @@
         </w:rPr>
         <w:alias w:val="Comentários"/>
         <w:id w:val="5830538"/>
-        <w:showingPlcHdr/>
         <w:dataBinding w:prefixMappings="xmlns:ns0='http://purl.org/dc/elements/1.1/' xmlns:ns1='http://schemas.openxmlformats.org/package/2006/metadata/core-properties' " w:xpath="/ns1:coreProperties[1]/ns0:description[1]" w:storeItemID="{6C3C8BC8-F283-45AE-878A-BAB7291924A1}"/>
         <w:text w:multiLine="1"/>
       </w:sdtPr>
       <w:sdtEndPr/>
       <w:sdtContent>
         <w:r>
-          <w:rPr>
-            <w:lang w:val="en-US"/>
-          </w:rPr>
-          <w:t xml:space="preserve">     </w:t>
+          <w:t>0.4</w:t>
         </w:r>
       </w:sdtContent>
     </w:sdt>
@@ -8208,7 +8526,7 @@
     <w:charset w:val="00"/>
     <w:family w:val="roman"/>
     <w:pitch w:val="variable"/>
-    <w:sig w:usb0="E0002AFF" w:usb1="C0007841" w:usb2="00000009" w:usb3="00000000" w:csb0="000001FF" w:csb1="00000000"/>
+    <w:sig w:usb0="E0002AFF" w:usb1="C0007843" w:usb2="00000009" w:usb3="00000000" w:csb0="000001FF" w:csb1="00000000"/>
   </w:font>
   <w:font w:name="Courier New">
     <w:panose1 w:val="02070309020205020404"/>
@@ -8279,6 +8597,7 @@
     <w:rsid w:val="009D5679"/>
     <w:rsid w:val="00A053BA"/>
     <w:rsid w:val="00B03BDE"/>
+    <w:rsid w:val="00B454D5"/>
     <w:rsid w:val="00BD7072"/>
     <w:rsid w:val="00C32F9D"/>
     <w:rsid w:val="00C547FF"/>
@@ -8289,6 +8608,7 @@
     <w:rsid w:val="00DA2738"/>
     <w:rsid w:val="00DF7858"/>
     <w:rsid w:val="00E2136B"/>
+    <w:rsid w:val="00FD79BE"/>
     <w:rsid w:val="00FE5A4A"/>
   </w:rsids>
   <m:mathPr>
@@ -9540,7 +9860,7 @@
 </file>
 
 <file path=customXml/itemProps2.xml><?xml version="1.0" encoding="utf-8"?>
-<ds:datastoreItem xmlns:ds="http://schemas.openxmlformats.org/officeDocument/2006/customXml" ds:itemID="{1E24469A-7CFB-4FF2-8BAB-A65F85FE953F}">
+<ds:datastoreItem xmlns:ds="http://schemas.openxmlformats.org/officeDocument/2006/customXml" ds:itemID="{98D67778-7885-47B0-970F-3C60C1E6D096}">
   <ds:schemaRefs>
     <ds:schemaRef ds:uri="http://schemas.openxmlformats.org/officeDocument/2006/bibliography"/>
   </ds:schemaRefs>

</xml_diff>

<commit_message>
Now risk manager have a weekly task and only him receive risk reports
</commit_message>
<xml_diff>
--- a/Docs/Processes/Project Assessment and Control Process.docx
+++ b/Docs/Processes/Project Assessment and Control Process.docx
@@ -61,7 +61,7 @@
                   </w:tcPr>
                   <w:p>
                     <w:pPr>
-                      <w:pStyle w:val="SemEspaamento"/>
+                      <w:pStyle w:val="NoSpacing"/>
                       <w:rPr>
                         <w:rFonts w:asciiTheme="majorHAnsi" w:eastAsiaTheme="majorEastAsia" w:hAnsiTheme="majorHAnsi" w:cstheme="majorBidi"/>
                         <w:lang w:val="en-GB"/>
@@ -90,7 +90,7 @@
                     <w:color w:val="4F81BD" w:themeColor="accent1"/>
                     <w:sz w:val="80"/>
                     <w:szCs w:val="80"/>
-                    <w:lang w:val="en-GB"/>
+                    <w:lang w:val="en-US"/>
                   </w:rPr>
                   <w:alias w:val="Título"/>
                   <w:id w:val="13406919"/>
@@ -101,7 +101,7 @@
                 <w:sdtContent>
                   <w:p>
                     <w:pPr>
-                      <w:pStyle w:val="SemEspaamento"/>
+                      <w:pStyle w:val="NoSpacing"/>
                       <w:rPr>
                         <w:rFonts w:asciiTheme="majorHAnsi" w:eastAsiaTheme="majorEastAsia" w:hAnsiTheme="majorHAnsi" w:cstheme="majorBidi"/>
                         <w:color w:val="4F81BD" w:themeColor="accent1"/>
@@ -116,82 +116,10 @@
                         <w:color w:val="4F81BD" w:themeColor="accent1"/>
                         <w:sz w:val="80"/>
                         <w:szCs w:val="80"/>
+                        <w:lang w:val="en-US"/>
                       </w:rPr>
-                      <w:t xml:space="preserve">Project </w:t>
+                      <w:t>Project Assessment and Control Process</w:t>
                     </w:r>
-                    <w:proofErr w:type="spellStart"/>
-                    <w:r>
-                      <w:rPr>
-                        <w:rFonts w:asciiTheme="majorHAnsi" w:eastAsiaTheme="majorEastAsia" w:hAnsiTheme="majorHAnsi" w:cstheme="majorBidi"/>
-                        <w:color w:val="4F81BD" w:themeColor="accent1"/>
-                        <w:sz w:val="80"/>
-                        <w:szCs w:val="80"/>
-                      </w:rPr>
-                      <w:t>Assessment</w:t>
-                    </w:r>
-                    <w:proofErr w:type="spellEnd"/>
-                    <w:r>
-                      <w:rPr>
-                        <w:rFonts w:asciiTheme="majorHAnsi" w:eastAsiaTheme="majorEastAsia" w:hAnsiTheme="majorHAnsi" w:cstheme="majorBidi"/>
-                        <w:color w:val="4F81BD" w:themeColor="accent1"/>
-                        <w:sz w:val="80"/>
-                        <w:szCs w:val="80"/>
-                      </w:rPr>
-                      <w:t xml:space="preserve"> </w:t>
-                    </w:r>
-                    <w:proofErr w:type="spellStart"/>
-                    <w:r>
-                      <w:rPr>
-                        <w:rFonts w:asciiTheme="majorHAnsi" w:eastAsiaTheme="majorEastAsia" w:hAnsiTheme="majorHAnsi" w:cstheme="majorBidi"/>
-                        <w:color w:val="4F81BD" w:themeColor="accent1"/>
-                        <w:sz w:val="80"/>
-                        <w:szCs w:val="80"/>
-                      </w:rPr>
-                      <w:t>and</w:t>
-                    </w:r>
-                    <w:proofErr w:type="spellEnd"/>
-                    <w:r>
-                      <w:rPr>
-                        <w:rFonts w:asciiTheme="majorHAnsi" w:eastAsiaTheme="majorEastAsia" w:hAnsiTheme="majorHAnsi" w:cstheme="majorBidi"/>
-                        <w:color w:val="4F81BD" w:themeColor="accent1"/>
-                        <w:sz w:val="80"/>
-                        <w:szCs w:val="80"/>
-                      </w:rPr>
-                      <w:t xml:space="preserve"> </w:t>
-                    </w:r>
-                    <w:proofErr w:type="spellStart"/>
-                    <w:proofErr w:type="gramStart"/>
-                    <w:r>
-                      <w:rPr>
-                        <w:rFonts w:asciiTheme="majorHAnsi" w:eastAsiaTheme="majorEastAsia" w:hAnsiTheme="majorHAnsi" w:cstheme="majorBidi"/>
-                        <w:color w:val="4F81BD" w:themeColor="accent1"/>
-                        <w:sz w:val="80"/>
-                        <w:szCs w:val="80"/>
-                      </w:rPr>
-                      <w:t>Control</w:t>
-                    </w:r>
-                    <w:proofErr w:type="spellEnd"/>
-                    <w:proofErr w:type="gramEnd"/>
-                    <w:r>
-                      <w:rPr>
-                        <w:rFonts w:asciiTheme="majorHAnsi" w:eastAsiaTheme="majorEastAsia" w:hAnsiTheme="majorHAnsi" w:cstheme="majorBidi"/>
-                        <w:color w:val="4F81BD" w:themeColor="accent1"/>
-                        <w:sz w:val="80"/>
-                        <w:szCs w:val="80"/>
-                      </w:rPr>
-                      <w:t xml:space="preserve"> </w:t>
-                    </w:r>
-                    <w:proofErr w:type="spellStart"/>
-                    <w:r>
-                      <w:rPr>
-                        <w:rFonts w:asciiTheme="majorHAnsi" w:eastAsiaTheme="majorEastAsia" w:hAnsiTheme="majorHAnsi" w:cstheme="majorBidi"/>
-                        <w:color w:val="4F81BD" w:themeColor="accent1"/>
-                        <w:sz w:val="80"/>
-                        <w:szCs w:val="80"/>
-                      </w:rPr>
-                      <w:t>Process</w:t>
-                    </w:r>
-                    <w:proofErr w:type="spellEnd"/>
                   </w:p>
                 </w:sdtContent>
               </w:sdt>
@@ -223,39 +151,17 @@
                   </w:tcPr>
                   <w:p>
                     <w:pPr>
-                      <w:pStyle w:val="SemEspaamento"/>
+                      <w:pStyle w:val="NoSpacing"/>
                       <w:rPr>
                         <w:rFonts w:asciiTheme="majorHAnsi" w:eastAsiaTheme="majorEastAsia" w:hAnsiTheme="majorHAnsi" w:cstheme="majorBidi"/>
                         <w:lang w:val="en-GB"/>
                       </w:rPr>
                     </w:pPr>
-                    <w:proofErr w:type="spellStart"/>
                     <w:r>
                       <w:rPr>
                         <w:rFonts w:asciiTheme="majorHAnsi" w:eastAsiaTheme="majorEastAsia" w:hAnsiTheme="majorHAnsi" w:cstheme="majorBidi"/>
                       </w:rPr>
-                      <w:t>Keep</w:t>
-                    </w:r>
-                    <w:proofErr w:type="spellEnd"/>
-                    <w:r>
-                      <w:rPr>
-                        <w:rFonts w:asciiTheme="majorHAnsi" w:eastAsiaTheme="majorEastAsia" w:hAnsiTheme="majorHAnsi" w:cstheme="majorBidi"/>
-                      </w:rPr>
-                      <w:t xml:space="preserve"> </w:t>
-                    </w:r>
-                    <w:proofErr w:type="spellStart"/>
-                    <w:r>
-                      <w:rPr>
-                        <w:rFonts w:asciiTheme="majorHAnsi" w:eastAsiaTheme="majorEastAsia" w:hAnsiTheme="majorHAnsi" w:cstheme="majorBidi"/>
-                      </w:rPr>
-                      <w:t>Your</w:t>
-                    </w:r>
-                    <w:proofErr w:type="spellEnd"/>
-                    <w:r>
-                      <w:rPr>
-                        <w:rFonts w:asciiTheme="majorHAnsi" w:eastAsiaTheme="majorEastAsia" w:hAnsiTheme="majorHAnsi" w:cstheme="majorBidi"/>
-                      </w:rPr>
-                      <w:t xml:space="preserve"> Time</w:t>
+                      <w:t>Keep Your Time</w:t>
                     </w:r>
                   </w:p>
                 </w:tc>
@@ -312,7 +218,7 @@
                 <w:sdtContent>
                   <w:p>
                     <w:pPr>
-                      <w:pStyle w:val="SemEspaamento"/>
+                      <w:pStyle w:val="NoSpacing"/>
                       <w:rPr>
                         <w:color w:val="4F81BD" w:themeColor="accent1"/>
                         <w:lang w:val="en-GB"/>
@@ -347,7 +253,7 @@
                 <w:sdtContent>
                   <w:p>
                     <w:pPr>
-                      <w:pStyle w:val="SemEspaamento"/>
+                      <w:pStyle w:val="NoSpacing"/>
                       <w:rPr>
                         <w:color w:val="4F81BD" w:themeColor="accent1"/>
                         <w:lang w:val="en-GB"/>
@@ -364,7 +270,7 @@
               </w:sdt>
               <w:p>
                 <w:pPr>
-                  <w:pStyle w:val="SemEspaamento"/>
+                  <w:pStyle w:val="NoSpacing"/>
                   <w:rPr>
                     <w:color w:val="4F81BD" w:themeColor="accent1"/>
                     <w:lang w:val="en-GB"/>
@@ -437,7 +343,7 @@
       <w:sdtContent>
         <w:p>
           <w:pPr>
-            <w:pStyle w:val="Cabealhodondice"/>
+            <w:pStyle w:val="TOCHeading"/>
             <w:rPr>
               <w:lang w:val="en-GB"/>
             </w:rPr>
@@ -451,7 +357,7 @@
         </w:p>
         <w:p>
           <w:pPr>
-            <w:pStyle w:val="ndice1"/>
+            <w:pStyle w:val="TOC1"/>
             <w:tabs>
               <w:tab w:val="left" w:pos="440"/>
               <w:tab w:val="right" w:leader="dot" w:pos="8494"/>
@@ -480,131 +386,84 @@
             </w:rPr>
             <w:fldChar w:fldCharType="separate"/>
           </w:r>
-          <w:bookmarkStart w:id="0" w:name="_GoBack"/>
-          <w:bookmarkEnd w:id="0"/>
-          <w:r>
-            <w:rPr>
-              <w:rStyle w:val="Hiperligao"/>
-              <w:noProof/>
-            </w:rPr>
-            <w:fldChar w:fldCharType="begin"/>
-          </w:r>
-          <w:r>
-            <w:rPr>
-              <w:rStyle w:val="Hiperligao"/>
-              <w:noProof/>
-            </w:rPr>
-            <w:instrText xml:space="preserve"> </w:instrText>
-          </w:r>
-          <w:r>
-            <w:rPr>
-              <w:noProof/>
-            </w:rPr>
-            <w:instrText>HYPERLINK \l "_Toc353015276"</w:instrText>
-          </w:r>
-          <w:r>
-            <w:rPr>
-              <w:rStyle w:val="Hiperligao"/>
-              <w:noProof/>
-            </w:rPr>
-            <w:instrText xml:space="preserve"> </w:instrText>
-          </w:r>
-          <w:r>
-            <w:rPr>
-              <w:rStyle w:val="Hiperligao"/>
-              <w:noProof/>
-            </w:rPr>
-          </w:r>
-          <w:r>
-            <w:rPr>
-              <w:rStyle w:val="Hiperligao"/>
-              <w:noProof/>
-            </w:rPr>
-            <w:fldChar w:fldCharType="separate"/>
-          </w:r>
-          <w:r>
-            <w:rPr>
-              <w:rStyle w:val="Hiperligao"/>
-              <w:noProof/>
-              <w:lang w:val="en-GB"/>
-            </w:rPr>
-            <w:t>1.</w:t>
-          </w:r>
-          <w:r>
-            <w:rPr>
-              <w:rFonts w:eastAsiaTheme="minorEastAsia"/>
-              <w:noProof/>
-              <w:lang w:eastAsia="pt-PT"/>
-            </w:rPr>
-            <w:tab/>
-          </w:r>
-          <w:r>
-            <w:rPr>
-              <w:rStyle w:val="Hiperligao"/>
-              <w:noProof/>
-              <w:lang w:val="en-GB"/>
-            </w:rPr>
-            <w:t>Purpose</w:t>
-          </w:r>
-          <w:r>
-            <w:rPr>
-              <w:noProof/>
-              <w:webHidden/>
-            </w:rPr>
-            <w:tab/>
-          </w:r>
-          <w:r>
-            <w:rPr>
-              <w:noProof/>
-              <w:webHidden/>
-            </w:rPr>
-            <w:fldChar w:fldCharType="begin"/>
-          </w:r>
-          <w:r>
-            <w:rPr>
-              <w:noProof/>
-              <w:webHidden/>
-            </w:rPr>
-            <w:instrText xml:space="preserve"> PAGEREF _Toc353015276 \h </w:instrText>
-          </w:r>
-          <w:r>
-            <w:rPr>
-              <w:noProof/>
-              <w:webHidden/>
-            </w:rPr>
-          </w:r>
-          <w:r>
-            <w:rPr>
-              <w:noProof/>
-              <w:webHidden/>
-            </w:rPr>
-            <w:fldChar w:fldCharType="separate"/>
-          </w:r>
-          <w:r>
-            <w:rPr>
-              <w:noProof/>
-              <w:webHidden/>
-            </w:rPr>
-            <w:t>1</w:t>
-          </w:r>
-          <w:r>
-            <w:rPr>
-              <w:noProof/>
-              <w:webHidden/>
-            </w:rPr>
-            <w:fldChar w:fldCharType="end"/>
-          </w:r>
-          <w:r>
-            <w:rPr>
-              <w:rStyle w:val="Hiperligao"/>
-              <w:noProof/>
-            </w:rPr>
-            <w:fldChar w:fldCharType="end"/>
-          </w:r>
+          <w:hyperlink w:anchor="_Toc353015276" w:history="1">
+            <w:r>
+              <w:rPr>
+                <w:rStyle w:val="Hyperlink"/>
+                <w:noProof/>
+                <w:lang w:val="en-GB"/>
+              </w:rPr>
+              <w:t>1.</w:t>
+            </w:r>
+            <w:r>
+              <w:rPr>
+                <w:rFonts w:eastAsiaTheme="minorEastAsia"/>
+                <w:noProof/>
+                <w:lang w:eastAsia="pt-PT"/>
+              </w:rPr>
+              <w:tab/>
+            </w:r>
+            <w:r>
+              <w:rPr>
+                <w:rStyle w:val="Hyperlink"/>
+                <w:noProof/>
+                <w:lang w:val="en-GB"/>
+              </w:rPr>
+              <w:t>Purpose</w:t>
+            </w:r>
+            <w:r>
+              <w:rPr>
+                <w:noProof/>
+                <w:webHidden/>
+              </w:rPr>
+              <w:tab/>
+            </w:r>
+            <w:r>
+              <w:rPr>
+                <w:noProof/>
+                <w:webHidden/>
+              </w:rPr>
+              <w:fldChar w:fldCharType="begin"/>
+            </w:r>
+            <w:r>
+              <w:rPr>
+                <w:noProof/>
+                <w:webHidden/>
+              </w:rPr>
+              <w:instrText xml:space="preserve"> PAGEREF _Toc353015276 \h </w:instrText>
+            </w:r>
+            <w:r>
+              <w:rPr>
+                <w:noProof/>
+                <w:webHidden/>
+              </w:rPr>
+            </w:r>
+            <w:r>
+              <w:rPr>
+                <w:noProof/>
+                <w:webHidden/>
+              </w:rPr>
+              <w:fldChar w:fldCharType="separate"/>
+            </w:r>
+            <w:r>
+              <w:rPr>
+                <w:noProof/>
+                <w:webHidden/>
+              </w:rPr>
+              <w:t>1</w:t>
+            </w:r>
+            <w:r>
+              <w:rPr>
+                <w:noProof/>
+                <w:webHidden/>
+              </w:rPr>
+              <w:fldChar w:fldCharType="end"/>
+            </w:r>
+          </w:hyperlink>
         </w:p>
         <w:p>
           <w:pPr>
-            <w:pStyle w:val="ndice1"/>
+            <w:pStyle w:val="TOC1"/>
             <w:tabs>
               <w:tab w:val="left" w:pos="440"/>
               <w:tab w:val="right" w:leader="dot" w:pos="8494"/>
@@ -618,7 +477,7 @@
           <w:hyperlink w:anchor="_Toc353015277" w:history="1">
             <w:r>
               <w:rPr>
-                <w:rStyle w:val="Hiperligao"/>
+                <w:rStyle w:val="Hyperlink"/>
                 <w:noProof/>
                 <w:lang w:val="en-GB"/>
               </w:rPr>
@@ -634,7 +493,7 @@
             </w:r>
             <w:r>
               <w:rPr>
-                <w:rStyle w:val="Hiperligao"/>
+                <w:rStyle w:val="Hyperlink"/>
                 <w:noProof/>
                 <w:lang w:val="en-GB"/>
               </w:rPr>
@@ -692,7 +551,7 @@
         </w:p>
         <w:p>
           <w:pPr>
-            <w:pStyle w:val="ndice1"/>
+            <w:pStyle w:val="TOC1"/>
             <w:tabs>
               <w:tab w:val="left" w:pos="660"/>
               <w:tab w:val="right" w:leader="dot" w:pos="8494"/>
@@ -706,7 +565,7 @@
           <w:hyperlink w:anchor="_Toc353015278" w:history="1">
             <w:r>
               <w:rPr>
-                <w:rStyle w:val="Hiperligao"/>
+                <w:rStyle w:val="Hyperlink"/>
                 <w:noProof/>
                 <w:lang w:val="en-GB"/>
               </w:rPr>
@@ -722,7 +581,7 @@
             </w:r>
             <w:r>
               <w:rPr>
-                <w:rStyle w:val="Hiperligao"/>
+                <w:rStyle w:val="Hyperlink"/>
                 <w:noProof/>
                 <w:lang w:val="en-GB"/>
               </w:rPr>
@@ -780,7 +639,7 @@
         </w:p>
         <w:p>
           <w:pPr>
-            <w:pStyle w:val="ndice1"/>
+            <w:pStyle w:val="TOC1"/>
             <w:tabs>
               <w:tab w:val="left" w:pos="660"/>
               <w:tab w:val="right" w:leader="dot" w:pos="8494"/>
@@ -794,7 +653,7 @@
           <w:hyperlink w:anchor="_Toc353015279" w:history="1">
             <w:r>
               <w:rPr>
-                <w:rStyle w:val="Hiperligao"/>
+                <w:rStyle w:val="Hyperlink"/>
                 <w:noProof/>
                 <w:lang w:val="en-GB"/>
               </w:rPr>
@@ -810,7 +669,7 @@
             </w:r>
             <w:r>
               <w:rPr>
-                <w:rStyle w:val="Hiperligao"/>
+                <w:rStyle w:val="Hyperlink"/>
                 <w:noProof/>
                 <w:lang w:val="en-GB"/>
               </w:rPr>
@@ -868,7 +727,7 @@
         </w:p>
         <w:p>
           <w:pPr>
-            <w:pStyle w:val="ndice1"/>
+            <w:pStyle w:val="TOC1"/>
             <w:tabs>
               <w:tab w:val="left" w:pos="440"/>
               <w:tab w:val="right" w:leader="dot" w:pos="8494"/>
@@ -882,7 +741,7 @@
           <w:hyperlink w:anchor="_Toc353015280" w:history="1">
             <w:r>
               <w:rPr>
-                <w:rStyle w:val="Hiperligao"/>
+                <w:rStyle w:val="Hyperlink"/>
                 <w:noProof/>
                 <w:lang w:val="en-GB"/>
               </w:rPr>
@@ -898,7 +757,7 @@
             </w:r>
             <w:r>
               <w:rPr>
-                <w:rStyle w:val="Hiperligao"/>
+                <w:rStyle w:val="Hyperlink"/>
                 <w:noProof/>
                 <w:lang w:val="en-GB"/>
               </w:rPr>
@@ -956,7 +815,7 @@
         </w:p>
         <w:p>
           <w:pPr>
-            <w:pStyle w:val="ndice1"/>
+            <w:pStyle w:val="TOC1"/>
             <w:tabs>
               <w:tab w:val="left" w:pos="660"/>
               <w:tab w:val="right" w:leader="dot" w:pos="8494"/>
@@ -970,7 +829,7 @@
           <w:hyperlink w:anchor="_Toc353015281" w:history="1">
             <w:r>
               <w:rPr>
-                <w:rStyle w:val="Hiperligao"/>
+                <w:rStyle w:val="Hyperlink"/>
                 <w:noProof/>
                 <w:lang w:val="en-US"/>
               </w:rPr>
@@ -986,7 +845,7 @@
             </w:r>
             <w:r>
               <w:rPr>
-                <w:rStyle w:val="Hiperligao"/>
+                <w:rStyle w:val="Hyperlink"/>
                 <w:noProof/>
                 <w:lang w:val="en-US"/>
               </w:rPr>
@@ -1044,7 +903,7 @@
         </w:p>
         <w:p>
           <w:pPr>
-            <w:pStyle w:val="ndice1"/>
+            <w:pStyle w:val="TOC1"/>
             <w:tabs>
               <w:tab w:val="left" w:pos="660"/>
               <w:tab w:val="right" w:leader="dot" w:pos="8494"/>
@@ -1058,7 +917,7 @@
           <w:hyperlink w:anchor="_Toc353015282" w:history="1">
             <w:r>
               <w:rPr>
-                <w:rStyle w:val="Hiperligao"/>
+                <w:rStyle w:val="Hyperlink"/>
                 <w:noProof/>
                 <w:lang w:val="en-US"/>
               </w:rPr>
@@ -1074,7 +933,7 @@
             </w:r>
             <w:r>
               <w:rPr>
-                <w:rStyle w:val="Hiperligao"/>
+                <w:rStyle w:val="Hyperlink"/>
                 <w:noProof/>
                 <w:lang w:val="en-US"/>
               </w:rPr>
@@ -1132,7 +991,7 @@
         </w:p>
         <w:p>
           <w:pPr>
-            <w:pStyle w:val="ndice1"/>
+            <w:pStyle w:val="TOC1"/>
             <w:tabs>
               <w:tab w:val="left" w:pos="660"/>
               <w:tab w:val="right" w:leader="dot" w:pos="8494"/>
@@ -1146,7 +1005,7 @@
           <w:hyperlink w:anchor="_Toc353015283" w:history="1">
             <w:r>
               <w:rPr>
-                <w:rStyle w:val="Hiperligao"/>
+                <w:rStyle w:val="Hyperlink"/>
                 <w:noProof/>
                 <w:lang w:val="en-US"/>
               </w:rPr>
@@ -1162,7 +1021,7 @@
             </w:r>
             <w:r>
               <w:rPr>
-                <w:rStyle w:val="Hiperligao"/>
+                <w:rStyle w:val="Hyperlink"/>
                 <w:noProof/>
                 <w:lang w:val="en-US"/>
               </w:rPr>
@@ -1220,7 +1079,7 @@
         </w:p>
         <w:p>
           <w:pPr>
-            <w:pStyle w:val="ndice1"/>
+            <w:pStyle w:val="TOC1"/>
             <w:tabs>
               <w:tab w:val="left" w:pos="440"/>
               <w:tab w:val="right" w:leader="dot" w:pos="8494"/>
@@ -1234,7 +1093,7 @@
           <w:hyperlink w:anchor="_Toc353015284" w:history="1">
             <w:r>
               <w:rPr>
-                <w:rStyle w:val="Hiperligao"/>
+                <w:rStyle w:val="Hyperlink"/>
                 <w:noProof/>
                 <w:lang w:val="en-GB"/>
               </w:rPr>
@@ -1250,7 +1109,7 @@
             </w:r>
             <w:r>
               <w:rPr>
-                <w:rStyle w:val="Hiperligao"/>
+                <w:rStyle w:val="Hyperlink"/>
                 <w:noProof/>
                 <w:lang w:val="en-GB"/>
               </w:rPr>
@@ -1308,7 +1167,7 @@
         </w:p>
         <w:p>
           <w:pPr>
-            <w:pStyle w:val="ndice1"/>
+            <w:pStyle w:val="TOC1"/>
             <w:tabs>
               <w:tab w:val="left" w:pos="440"/>
               <w:tab w:val="right" w:leader="dot" w:pos="8494"/>
@@ -1322,7 +1181,7 @@
           <w:hyperlink w:anchor="_Toc353015285" w:history="1">
             <w:r>
               <w:rPr>
-                <w:rStyle w:val="Hiperligao"/>
+                <w:rStyle w:val="Hyperlink"/>
                 <w:noProof/>
                 <w:lang w:val="en-GB"/>
               </w:rPr>
@@ -1338,7 +1197,7 @@
             </w:r>
             <w:r>
               <w:rPr>
-                <w:rStyle w:val="Hiperligao"/>
+                <w:rStyle w:val="Hyperlink"/>
                 <w:noProof/>
                 <w:lang w:val="en-GB"/>
               </w:rPr>
@@ -1396,7 +1255,7 @@
         </w:p>
         <w:p>
           <w:pPr>
-            <w:pStyle w:val="ndice1"/>
+            <w:pStyle w:val="TOC1"/>
             <w:tabs>
               <w:tab w:val="left" w:pos="440"/>
               <w:tab w:val="right" w:leader="dot" w:pos="8494"/>
@@ -1410,7 +1269,7 @@
           <w:hyperlink w:anchor="_Toc353015286" w:history="1">
             <w:r>
               <w:rPr>
-                <w:rStyle w:val="Hiperligao"/>
+                <w:rStyle w:val="Hyperlink"/>
                 <w:noProof/>
                 <w:lang w:val="en-GB"/>
               </w:rPr>
@@ -1426,7 +1285,7 @@
             </w:r>
             <w:r>
               <w:rPr>
-                <w:rStyle w:val="Hiperligao"/>
+                <w:rStyle w:val="Hyperlink"/>
                 <w:noProof/>
                 <w:lang w:val="en-GB"/>
               </w:rPr>
@@ -1498,7 +1357,6 @@
       </w:sdtContent>
     </w:sdt>
     <w:p>
-      <w:proofErr w:type="spellStart"/>
       <w:r>
         <w:rPr>
           <w:rFonts w:asciiTheme="majorHAnsi" w:eastAsiaTheme="majorEastAsia" w:hAnsiTheme="majorHAnsi" w:cstheme="majorBidi"/>
@@ -1510,7 +1368,6 @@
         </w:rPr>
         <w:t>Images</w:t>
       </w:r>
-      <w:proofErr w:type="spellEnd"/>
     </w:p>
     <w:p>
       <w:r>
@@ -1564,7 +1421,7 @@
     </w:p>
     <w:p>
       <w:pPr>
-        <w:pStyle w:val="ndicedeilustraes"/>
+        <w:pStyle w:val="TableofFigures"/>
         <w:tabs>
           <w:tab w:val="right" w:leader="dot" w:pos="8494"/>
         </w:tabs>
@@ -1595,7 +1452,7 @@
       <w:hyperlink w:anchor="_Toc349382241" w:history="1">
         <w:r>
           <w:rPr>
-            <w:rStyle w:val="Hiperligao"/>
+            <w:rStyle w:val="Hyperlink"/>
             <w:noProof/>
             <w:lang w:val="en-GB"/>
           </w:rPr>
@@ -1660,7 +1517,7 @@
     </w:p>
     <w:p>
       <w:pPr>
-        <w:pStyle w:val="ndicedeilustraes"/>
+        <w:pStyle w:val="TableofFigures"/>
         <w:tabs>
           <w:tab w:val="right" w:leader="dot" w:pos="8494"/>
         </w:tabs>
@@ -1673,7 +1530,7 @@
       <w:hyperlink w:anchor="_Toc349382242" w:history="1">
         <w:r>
           <w:rPr>
-            <w:rStyle w:val="Hiperligao"/>
+            <w:rStyle w:val="Hyperlink"/>
             <w:noProof/>
             <w:lang w:val="en-GB"/>
           </w:rPr>
@@ -1771,7 +1628,7 @@
     </w:p>
     <w:tbl>
       <w:tblPr>
-        <w:tblStyle w:val="Tabelacomgrelha"/>
+        <w:tblStyle w:val="TableGrid"/>
         <w:tblW w:w="9606" w:type="dxa"/>
         <w:tblLook w:val="04A0" w:firstRow="1" w:lastRow="0" w:firstColumn="1" w:lastColumn="0" w:noHBand="0" w:noVBand="1"/>
       </w:tblPr>
@@ -1939,7 +1796,7 @@
             <w:sdtContent>
               <w:p>
                 <w:pPr>
-                  <w:pStyle w:val="SemEspaamento"/>
+                  <w:pStyle w:val="NoSpacing"/>
                   <w:jc w:val="center"/>
                   <w:rPr>
                     <w:rFonts w:eastAsiaTheme="minorHAnsi"/>
@@ -1966,28 +1823,12 @@
                 <w:lang w:val="en-GB"/>
               </w:rPr>
             </w:pPr>
-            <w:proofErr w:type="spellStart"/>
-            <w:r>
-              <w:rPr>
-                <w:lang w:val="en-GB"/>
-              </w:rPr>
-              <w:t>Rui</w:t>
-            </w:r>
-            <w:proofErr w:type="spellEnd"/>
-            <w:r>
-              <w:rPr>
-                <w:lang w:val="en-GB"/>
-              </w:rPr>
-              <w:t xml:space="preserve"> </w:t>
-            </w:r>
-            <w:proofErr w:type="spellStart"/>
-            <w:r>
-              <w:rPr>
-                <w:lang w:val="en-GB"/>
-              </w:rPr>
-              <w:t>Ganhoto</w:t>
-            </w:r>
-            <w:proofErr w:type="spellEnd"/>
+            <w:r>
+              <w:rPr>
+                <w:lang w:val="en-GB"/>
+              </w:rPr>
+              <w:t>Rui Ganhoto</w:t>
+            </w:r>
           </w:p>
         </w:tc>
         <w:tc>
@@ -2056,7 +1897,7 @@
             <w:sdtContent>
               <w:p>
                 <w:pPr>
-                  <w:pStyle w:val="SemEspaamento"/>
+                  <w:pStyle w:val="NoSpacing"/>
                   <w:jc w:val="center"/>
                   <w:rPr>
                     <w:rFonts w:eastAsiaTheme="minorHAnsi"/>
@@ -2156,7 +1997,7 @@
             <w:sdtContent>
               <w:p>
                 <w:pPr>
-                  <w:pStyle w:val="SemEspaamento"/>
+                  <w:pStyle w:val="NoSpacing"/>
                   <w:jc w:val="center"/>
                   <w:rPr>
                     <w:lang w:val="en-GB"/>
@@ -2238,7 +2079,7 @@
           </w:tcPr>
           <w:p>
             <w:pPr>
-              <w:pStyle w:val="SemEspaamento"/>
+              <w:pStyle w:val="NoSpacing"/>
               <w:jc w:val="center"/>
               <w:rPr>
                 <w:rFonts w:eastAsiaTheme="minorHAnsi"/>
@@ -2298,7 +2139,7 @@
           </w:tcPr>
           <w:p>
             <w:pPr>
-              <w:pStyle w:val="SemEspaamento"/>
+              <w:pStyle w:val="NoSpacing"/>
               <w:jc w:val="center"/>
               <w:rPr>
                 <w:rFonts w:eastAsiaTheme="minorHAnsi"/>
@@ -2355,12 +2196,12 @@
     </w:tbl>
     <w:p>
       <w:pPr>
-        <w:pStyle w:val="Legenda"/>
+        <w:pStyle w:val="Caption"/>
         <w:rPr>
           <w:lang w:val="en-GB"/>
         </w:rPr>
       </w:pPr>
-      <w:bookmarkStart w:id="1" w:name="_Toc349382241"/>
+      <w:bookmarkStart w:id="0" w:name="_Toc349382241"/>
       <w:r>
         <w:rPr>
           <w:lang w:val="en-GB"/>
@@ -2403,17 +2244,9 @@
         <w:rPr>
           <w:lang w:val="en-GB"/>
         </w:rPr>
-        <w:t xml:space="preserve">: List of </w:t>
-      </w:r>
-      <w:proofErr w:type="spellStart"/>
-      <w:r>
-        <w:rPr>
-          <w:lang w:val="en-GB"/>
-        </w:rPr>
-        <w:t>Contribuitors</w:t>
-      </w:r>
-      <w:bookmarkEnd w:id="1"/>
-      <w:proofErr w:type="spellEnd"/>
+        <w:t>: List of Contribuitors</w:t>
+      </w:r>
+      <w:bookmarkEnd w:id="0"/>
     </w:p>
     <w:p>
       <w:pPr>
@@ -2424,7 +2257,7 @@
     </w:p>
     <w:tbl>
       <w:tblPr>
-        <w:tblStyle w:val="Tabelacomgrelha"/>
+        <w:tblStyle w:val="TableGrid"/>
         <w:tblW w:w="9607" w:type="dxa"/>
         <w:tblLook w:val="04A0" w:firstRow="1" w:lastRow="0" w:firstColumn="1" w:lastColumn="0" w:noHBand="0" w:noVBand="1"/>
       </w:tblPr>
@@ -2646,7 +2479,7 @@
             <w:sdtContent>
               <w:p>
                 <w:pPr>
-                  <w:pStyle w:val="SemEspaamento"/>
+                  <w:pStyle w:val="NoSpacing"/>
                   <w:jc w:val="center"/>
                   <w:rPr>
                     <w:rFonts w:eastAsiaTheme="minorHAnsi"/>
@@ -2693,28 +2526,12 @@
                 <w:lang w:val="en-GB"/>
               </w:rPr>
             </w:pPr>
-            <w:proofErr w:type="spellStart"/>
-            <w:r>
-              <w:rPr>
-                <w:lang w:val="en-GB"/>
-              </w:rPr>
-              <w:t>Rui</w:t>
-            </w:r>
-            <w:proofErr w:type="spellEnd"/>
-            <w:r>
-              <w:rPr>
-                <w:lang w:val="en-GB"/>
-              </w:rPr>
-              <w:t xml:space="preserve"> </w:t>
-            </w:r>
-            <w:proofErr w:type="spellStart"/>
-            <w:r>
-              <w:rPr>
-                <w:lang w:val="en-GB"/>
-              </w:rPr>
-              <w:t>Ganhoto</w:t>
-            </w:r>
-            <w:proofErr w:type="spellEnd"/>
+            <w:r>
+              <w:rPr>
+                <w:lang w:val="en-GB"/>
+              </w:rPr>
+              <w:t>Rui Ganhoto</w:t>
+            </w:r>
           </w:p>
         </w:tc>
         <w:tc>
@@ -2797,7 +2614,7 @@
             <w:sdtContent>
               <w:p>
                 <w:pPr>
-                  <w:pStyle w:val="SemEspaamento"/>
+                  <w:pStyle w:val="NoSpacing"/>
                   <w:jc w:val="center"/>
                   <w:rPr>
                     <w:rFonts w:eastAsiaTheme="minorHAnsi"/>
@@ -2915,7 +2732,7 @@
           </w:tcPr>
           <w:p>
             <w:pPr>
-              <w:pStyle w:val="SemEspaamento"/>
+              <w:pStyle w:val="NoSpacing"/>
               <w:jc w:val="center"/>
               <w:rPr>
                 <w:rFonts w:eastAsiaTheme="minorHAnsi"/>
@@ -2967,30 +2784,8 @@
               <w:rPr>
                 <w:lang w:val="en-GB"/>
               </w:rPr>
-              <w:t xml:space="preserve">David Silva &amp; </w:t>
-            </w:r>
-            <w:proofErr w:type="spellStart"/>
-            <w:r>
-              <w:rPr>
-                <w:lang w:val="en-GB"/>
-              </w:rPr>
-              <w:t>Rui</w:t>
-            </w:r>
-            <w:proofErr w:type="spellEnd"/>
-            <w:r>
-              <w:rPr>
-                <w:lang w:val="en-GB"/>
-              </w:rPr>
-              <w:t xml:space="preserve"> </w:t>
-            </w:r>
-            <w:proofErr w:type="spellStart"/>
-            <w:r>
-              <w:rPr>
-                <w:lang w:val="en-GB"/>
-              </w:rPr>
-              <w:t>Ganhoto</w:t>
-            </w:r>
-            <w:proofErr w:type="spellEnd"/>
+              <w:t>David Silva &amp; Rui Ganhoto</w:t>
+            </w:r>
           </w:p>
         </w:tc>
         <w:tc>
@@ -3056,7 +2851,7 @@
           </w:tcPr>
           <w:p>
             <w:pPr>
-              <w:pStyle w:val="SemEspaamento"/>
+              <w:pStyle w:val="NoSpacing"/>
               <w:jc w:val="center"/>
               <w:rPr>
                 <w:rFonts w:eastAsiaTheme="minorHAnsi"/>
@@ -3176,7 +2971,7 @@
           </w:tcPr>
           <w:p>
             <w:pPr>
-              <w:pStyle w:val="SemEspaamento"/>
+              <w:pStyle w:val="NoSpacing"/>
               <w:jc w:val="center"/>
               <w:rPr>
                 <w:rFonts w:eastAsiaTheme="minorHAnsi"/>
@@ -3224,28 +3019,12 @@
                 <w:lang w:val="en-GB"/>
               </w:rPr>
             </w:pPr>
-            <w:proofErr w:type="spellStart"/>
-            <w:r>
-              <w:rPr>
-                <w:lang w:val="en-GB"/>
-              </w:rPr>
-              <w:t>Rui</w:t>
-            </w:r>
-            <w:proofErr w:type="spellEnd"/>
-            <w:r>
-              <w:rPr>
-                <w:lang w:val="en-GB"/>
-              </w:rPr>
-              <w:t xml:space="preserve"> </w:t>
-            </w:r>
-            <w:proofErr w:type="spellStart"/>
-            <w:r>
-              <w:rPr>
-                <w:lang w:val="en-GB"/>
-              </w:rPr>
-              <w:t>Ganhoto</w:t>
-            </w:r>
-            <w:proofErr w:type="spellEnd"/>
+            <w:r>
+              <w:rPr>
+                <w:lang w:val="en-GB"/>
+              </w:rPr>
+              <w:t>Rui Ganhoto</w:t>
+            </w:r>
           </w:p>
         </w:tc>
         <w:tc>
@@ -3312,7 +3091,7 @@
           </w:tcPr>
           <w:p>
             <w:pPr>
-              <w:pStyle w:val="SemEspaamento"/>
+              <w:pStyle w:val="NoSpacing"/>
               <w:jc w:val="center"/>
               <w:rPr>
                 <w:rFonts w:eastAsiaTheme="minorHAnsi"/>
@@ -3356,43 +3135,9 @@
           <w:p>
             <w:pPr>
               <w:jc w:val="center"/>
-              <w:rPr>
-                <w:lang w:val="en-GB"/>
-              </w:rPr>
             </w:pPr>
             <w:r>
-              <w:rPr>
-                <w:lang w:val="en-GB"/>
-              </w:rPr>
-              <w:t xml:space="preserve">David Silva &amp; </w:t>
-            </w:r>
-            <w:proofErr w:type="spellStart"/>
-            <w:r>
-              <w:rPr>
-                <w:lang w:val="en-GB"/>
-              </w:rPr>
-              <w:t>Rui</w:t>
-            </w:r>
-            <w:proofErr w:type="spellEnd"/>
-            <w:r>
-              <w:rPr>
-                <w:lang w:val="en-GB"/>
-              </w:rPr>
-              <w:t xml:space="preserve"> </w:t>
-            </w:r>
-            <w:proofErr w:type="spellStart"/>
-            <w:r>
-              <w:rPr>
-                <w:lang w:val="en-GB"/>
-              </w:rPr>
-              <w:t>Ganhoto</w:t>
-            </w:r>
-            <w:proofErr w:type="spellEnd"/>
-            <w:r>
-              <w:rPr>
-                <w:lang w:val="en-GB"/>
-              </w:rPr>
-              <w:t xml:space="preserve"> &amp; Mário Oliveira</w:t>
+              <w:t>David Silva &amp; Rui Ganhoto &amp; Mário Oliveira</w:t>
             </w:r>
           </w:p>
         </w:tc>
@@ -3460,7 +3205,7 @@
           </w:tcPr>
           <w:p>
             <w:pPr>
-              <w:pStyle w:val="SemEspaamento"/>
+              <w:pStyle w:val="NoSpacing"/>
               <w:jc w:val="center"/>
               <w:rPr>
                 <w:rFonts w:eastAsiaTheme="minorHAnsi"/>
@@ -3544,12 +3289,12 @@
     </w:tbl>
     <w:p>
       <w:pPr>
-        <w:pStyle w:val="Legenda"/>
+        <w:pStyle w:val="Caption"/>
         <w:rPr>
           <w:lang w:val="en-GB"/>
         </w:rPr>
       </w:pPr>
-      <w:bookmarkStart w:id="2" w:name="_Toc349382242"/>
+      <w:bookmarkStart w:id="1" w:name="_Toc349382242"/>
       <w:r>
         <w:rPr>
           <w:lang w:val="en-GB"/>
@@ -3594,7 +3339,7 @@
         </w:rPr>
         <w:t>: Version history</w:t>
       </w:r>
-      <w:bookmarkEnd w:id="2"/>
+      <w:bookmarkEnd w:id="1"/>
     </w:p>
     <w:p>
       <w:pPr>
@@ -3613,7 +3358,7 @@
     </w:p>
     <w:p>
       <w:pPr>
-        <w:pStyle w:val="Cabealho1"/>
+        <w:pStyle w:val="Heading1"/>
         <w:numPr>
           <w:ilvl w:val="0"/>
           <w:numId w:val="3"/>
@@ -3622,7 +3367,7 @@
           <w:lang w:val="en-GB"/>
         </w:rPr>
       </w:pPr>
-      <w:bookmarkStart w:id="3" w:name="_Toc353015276"/>
+      <w:bookmarkStart w:id="2" w:name="_Toc353015276"/>
       <w:r>
         <w:rPr>
           <w:lang w:val="en-GB"/>
@@ -3630,7 +3375,7 @@
         <w:lastRenderedPageBreak/>
         <w:t>Purpose</w:t>
       </w:r>
-      <w:bookmarkEnd w:id="3"/>
+      <w:bookmarkEnd w:id="2"/>
     </w:p>
     <w:p>
       <w:pPr>
@@ -3708,7 +3453,7 @@
     </w:p>
     <w:p>
       <w:pPr>
-        <w:pStyle w:val="Cabealho1"/>
+        <w:pStyle w:val="Heading1"/>
         <w:numPr>
           <w:ilvl w:val="0"/>
           <w:numId w:val="3"/>
@@ -3717,14 +3462,14 @@
           <w:lang w:val="en-GB"/>
         </w:rPr>
       </w:pPr>
-      <w:bookmarkStart w:id="4" w:name="_Toc353015277"/>
+      <w:bookmarkStart w:id="3" w:name="_Toc353015277"/>
       <w:r>
         <w:rPr>
           <w:lang w:val="en-GB"/>
         </w:rPr>
         <w:t>Inputs and Outputs</w:t>
       </w:r>
-      <w:bookmarkEnd w:id="4"/>
+      <w:bookmarkEnd w:id="3"/>
     </w:p>
     <w:p>
       <w:pPr>
@@ -3741,7 +3486,7 @@
     </w:p>
     <w:p>
       <w:pPr>
-        <w:pStyle w:val="Cabealho1"/>
+        <w:pStyle w:val="Heading1"/>
         <w:numPr>
           <w:ilvl w:val="1"/>
           <w:numId w:val="3"/>
@@ -3750,14 +3495,14 @@
           <w:lang w:val="en-GB"/>
         </w:rPr>
       </w:pPr>
-      <w:bookmarkStart w:id="5" w:name="_Toc353015278"/>
+      <w:bookmarkStart w:id="4" w:name="_Toc353015278"/>
       <w:r>
         <w:rPr>
           <w:lang w:val="en-GB"/>
         </w:rPr>
         <w:t>Inputs</w:t>
       </w:r>
-      <w:bookmarkEnd w:id="5"/>
+      <w:bookmarkEnd w:id="4"/>
     </w:p>
     <w:p>
       <w:pPr>
@@ -3787,7 +3532,7 @@
     </w:p>
     <w:p>
       <w:pPr>
-        <w:pStyle w:val="Cabealho1"/>
+        <w:pStyle w:val="Heading1"/>
         <w:numPr>
           <w:ilvl w:val="1"/>
           <w:numId w:val="3"/>
@@ -3796,14 +3541,14 @@
           <w:lang w:val="en-GB"/>
         </w:rPr>
       </w:pPr>
-      <w:bookmarkStart w:id="6" w:name="_Toc353015279"/>
+      <w:bookmarkStart w:id="5" w:name="_Toc353015279"/>
       <w:r>
         <w:rPr>
           <w:lang w:val="en-GB"/>
         </w:rPr>
         <w:t>Outputs</w:t>
       </w:r>
-      <w:bookmarkEnd w:id="6"/>
+      <w:bookmarkEnd w:id="5"/>
     </w:p>
     <w:p>
       <w:pPr>
@@ -3897,7 +3642,7 @@
     </w:p>
     <w:p>
       <w:pPr>
-        <w:pStyle w:val="Cabealho1"/>
+        <w:pStyle w:val="Heading1"/>
         <w:numPr>
           <w:ilvl w:val="0"/>
           <w:numId w:val="3"/>
@@ -3906,14 +3651,14 @@
           <w:lang w:val="en-GB"/>
         </w:rPr>
       </w:pPr>
-      <w:bookmarkStart w:id="7" w:name="_Toc353015280"/>
+      <w:bookmarkStart w:id="6" w:name="_Toc353015280"/>
       <w:r>
         <w:rPr>
           <w:lang w:val="en-GB"/>
         </w:rPr>
         <w:t>Activities</w:t>
       </w:r>
-      <w:bookmarkEnd w:id="7"/>
+      <w:bookmarkEnd w:id="6"/>
     </w:p>
     <w:p>
       <w:pPr>
@@ -3936,7 +3681,7 @@
     </w:p>
     <w:p>
       <w:pPr>
-        <w:pStyle w:val="Cabealho1"/>
+        <w:pStyle w:val="Heading1"/>
         <w:numPr>
           <w:ilvl w:val="1"/>
           <w:numId w:val="3"/>
@@ -3945,14 +3690,14 @@
           <w:lang w:val="en-US"/>
         </w:rPr>
       </w:pPr>
-      <w:bookmarkStart w:id="8" w:name="_Toc353015281"/>
+      <w:bookmarkStart w:id="7" w:name="_Toc353015281"/>
       <w:r>
         <w:rPr>
           <w:lang w:val="en-US"/>
         </w:rPr>
         <w:t>Project assessment and control</w:t>
       </w:r>
-      <w:bookmarkEnd w:id="8"/>
+      <w:bookmarkEnd w:id="7"/>
     </w:p>
     <w:p>
       <w:pPr>
@@ -4068,7 +3813,7 @@
     </w:p>
     <w:p>
       <w:pPr>
-        <w:pStyle w:val="PargrafodaLista"/>
+        <w:pStyle w:val="ListParagraph"/>
         <w:numPr>
           <w:ilvl w:val="0"/>
           <w:numId w:val="12"/>
@@ -4099,12 +3844,18 @@
         <w:rPr>
           <w:lang w:val="en-US"/>
         </w:rPr>
-        <w:t xml:space="preserve"> that occurs during the execution of the project.</w:t>
-      </w:r>
-    </w:p>
-    <w:p>
-      <w:pPr>
-        <w:pStyle w:val="PargrafodaLista"/>
+        <w:t xml:space="preserve"> that occurs duri</w:t>
+      </w:r>
+      <w:r>
+        <w:rPr>
+          <w:lang w:val="en-US"/>
+        </w:rPr>
+        <w:t>ng the execution of the project</w:t>
+      </w:r>
+    </w:p>
+    <w:p>
+      <w:pPr>
+        <w:pStyle w:val="ListParagraph"/>
         <w:numPr>
           <w:ilvl w:val="0"/>
           <w:numId w:val="12"/>
@@ -4117,12 +3868,12 @@
         <w:rPr>
           <w:lang w:val="en-US"/>
         </w:rPr>
-        <w:t>Identify team and project risks.</w:t>
-      </w:r>
-    </w:p>
-    <w:p>
-      <w:pPr>
-        <w:pStyle w:val="PargrafodaLista"/>
+        <w:t>Identify team and project risks</w:t>
+      </w:r>
+    </w:p>
+    <w:p>
+      <w:pPr>
+        <w:pStyle w:val="ListParagraph"/>
         <w:numPr>
           <w:ilvl w:val="0"/>
           <w:numId w:val="12"/>
@@ -4143,28 +3894,10 @@
         </w:rPr>
         <w:t>valuate the earned value and work done by team members, comparing with the project plan</w:t>
       </w:r>
-      <w:r>
-        <w:rPr>
-          <w:lang w:val="en-US"/>
-        </w:rPr>
-        <w:t xml:space="preserve"> and identify some team risks, according “Identify the team risks”, defined in </w:t>
-      </w:r>
-      <w:r>
-        <w:rPr>
-          <w:lang w:val="en-US"/>
-        </w:rPr>
-        <w:t>Risk Management</w:t>
-      </w:r>
-      <w:r>
-        <w:rPr>
-          <w:lang w:val="en-US"/>
-        </w:rPr>
-        <w:t>.</w:t>
-      </w:r>
-    </w:p>
-    <w:p>
-      <w:pPr>
-        <w:pStyle w:val="PargrafodaLista"/>
+    </w:p>
+    <w:p>
+      <w:pPr>
+        <w:pStyle w:val="ListParagraph"/>
         <w:numPr>
           <w:ilvl w:val="0"/>
           <w:numId w:val="12"/>
@@ -4182,7 +3915,7 @@
     </w:p>
     <w:p>
       <w:pPr>
-        <w:pStyle w:val="PargrafodaLista"/>
+        <w:pStyle w:val="ListParagraph"/>
         <w:numPr>
           <w:ilvl w:val="0"/>
           <w:numId w:val="12"/>
@@ -4213,7 +3946,13 @@
         <w:rPr>
           <w:lang w:val="en-US"/>
         </w:rPr>
-        <w:t xml:space="preserve"> the weekly report according the template “Template Weekly Report.docx”.</w:t>
+        <w:t xml:space="preserve"> the weekly report according the templat</w:t>
+      </w:r>
+      <w:r>
+        <w:rPr>
+          <w:lang w:val="en-US"/>
+        </w:rPr>
+        <w:t>e “Template Weekly Report.docx”</w:t>
       </w:r>
     </w:p>
     <w:p>
@@ -4256,7 +3995,7 @@
     </w:p>
     <w:p>
       <w:pPr>
-        <w:pStyle w:val="PargrafodaLista"/>
+        <w:pStyle w:val="ListParagraph"/>
         <w:numPr>
           <w:ilvl w:val="0"/>
           <w:numId w:val="14"/>
@@ -4298,7 +4037,7 @@
     </w:p>
     <w:p>
       <w:pPr>
-        <w:pStyle w:val="PargrafodaLista"/>
+        <w:pStyle w:val="ListParagraph"/>
         <w:numPr>
           <w:ilvl w:val="1"/>
           <w:numId w:val="14"/>
@@ -4316,7 +4055,7 @@
     </w:p>
     <w:p>
       <w:pPr>
-        <w:pStyle w:val="PargrafodaLista"/>
+        <w:pStyle w:val="ListParagraph"/>
         <w:numPr>
           <w:ilvl w:val="1"/>
           <w:numId w:val="14"/>
@@ -4334,7 +4073,7 @@
     </w:p>
     <w:p>
       <w:pPr>
-        <w:pStyle w:val="PargrafodaLista"/>
+        <w:pStyle w:val="ListParagraph"/>
         <w:numPr>
           <w:ilvl w:val="1"/>
           <w:numId w:val="14"/>
@@ -4370,281 +4109,29 @@
     </w:p>
     <w:p>
       <w:pPr>
-        <w:rPr>
-          <w:lang w:val="en-US"/>
-        </w:rPr>
-      </w:pPr>
-    </w:p>
-    <w:p>
-      <w:pPr>
-        <w:rPr>
-          <w:lang w:val="en-US"/>
-        </w:rPr>
-      </w:pPr>
-      <w:r>
-        <w:rPr>
-          <w:lang w:val="en-US"/>
-        </w:rPr>
-        <w:t>If the earned value have deviations that can pass the threshold value defined in the project plan, it must be used the recommendations defined in the “Project deviations” sub-topic.</w:t>
-      </w:r>
-    </w:p>
-    <w:p>
-      <w:pPr>
-        <w:rPr>
-          <w:lang w:val="en-US"/>
-        </w:rPr>
-      </w:pPr>
-    </w:p>
-    <w:p>
-      <w:pPr>
-        <w:rPr>
-          <w:lang w:val="en-US"/>
-        </w:rPr>
-      </w:pPr>
-    </w:p>
-    <w:p>
-      <w:pPr>
-        <w:rPr>
-          <w:lang w:val="en-US"/>
-        </w:rPr>
-      </w:pPr>
-      <w:r>
-        <w:rPr>
-          <w:lang w:val="en-US"/>
-        </w:rPr>
-        <w:t xml:space="preserve">At any point of the project, </w:t>
-      </w:r>
-      <w:r>
-        <w:rPr>
-          <w:lang w:val="en-US"/>
-        </w:rPr>
-        <w:t>if any team member discover anything credible to be a risk, he must inform the Project Manager or Risk manager, to ensure that it will be registered in a risk list to be analyzed as fast as possible.</w:t>
-      </w:r>
-    </w:p>
-    <w:p>
-      <w:pPr>
-        <w:rPr>
-          <w:lang w:val="en-US"/>
-        </w:rPr>
-      </w:pPr>
-    </w:p>
-    <w:p>
-      <w:pPr>
-        <w:rPr>
-          <w:lang w:val="en-US"/>
-        </w:rPr>
-      </w:pPr>
-    </w:p>
-    <w:p>
-      <w:pPr>
-        <w:rPr>
-          <w:b/>
-          <w:lang w:val="en-US"/>
-        </w:rPr>
-      </w:pPr>
-      <w:r>
-        <w:rPr>
-          <w:b/>
-          <w:lang w:val="en-US"/>
-        </w:rPr>
-        <w:t>Project deviations</w:t>
-      </w:r>
-      <w:r>
-        <w:rPr>
-          <w:b/>
-          <w:lang w:val="en-US"/>
-        </w:rPr>
-        <w:t>:</w:t>
-      </w:r>
-    </w:p>
-    <w:p>
-      <w:pPr>
-        <w:rPr>
-          <w:lang w:val="en-US"/>
-        </w:rPr>
-      </w:pPr>
-      <w:r>
-        <w:rPr>
-          <w:lang w:val="en-US"/>
-        </w:rPr>
-        <w:t xml:space="preserve">The Project Manager will identify deviations to the Project Plan, </w:t>
-      </w:r>
-      <w:r>
-        <w:rPr>
-          <w:lang w:val="en-US"/>
-        </w:rPr>
-        <w:t>treating</w:t>
-      </w:r>
-      <w:r>
-        <w:rPr>
-          <w:lang w:val="en-US"/>
-        </w:rPr>
-        <w:t xml:space="preserve"> them as a </w:t>
-      </w:r>
-      <w:r>
-        <w:rPr>
-          <w:lang w:val="en-US"/>
-        </w:rPr>
-        <w:t>Problem</w:t>
-      </w:r>
-      <w:r>
-        <w:rPr>
-          <w:lang w:val="en-US"/>
-        </w:rPr>
-        <w:t xml:space="preserve">, to be </w:t>
-      </w:r>
-      <w:r>
-        <w:rPr>
-          <w:lang w:val="en-US"/>
-        </w:rPr>
-        <w:t>correcting</w:t>
-      </w:r>
-      <w:r>
-        <w:rPr>
-          <w:lang w:val="en-US"/>
-        </w:rPr>
-        <w:t xml:space="preserve"> </w:t>
-      </w:r>
-      <w:r>
-        <w:rPr>
-          <w:lang w:val="en-US"/>
-        </w:rPr>
-        <w:t>using</w:t>
-      </w:r>
-      <w:r>
-        <w:rPr>
-          <w:lang w:val="en-US"/>
-        </w:rPr>
-        <w:t xml:space="preserve"> </w:t>
-      </w:r>
-      <w:r>
-        <w:rPr>
-          <w:lang w:val="en-US"/>
-        </w:rPr>
-        <w:t>a</w:t>
-      </w:r>
-      <w:r>
-        <w:rPr>
-          <w:lang w:val="en-US"/>
-        </w:rPr>
-        <w:t xml:space="preserve"> </w:t>
-      </w:r>
-      <w:r>
-        <w:rPr>
-          <w:lang w:val="en-US"/>
-        </w:rPr>
-        <w:t>Corrective Action</w:t>
-      </w:r>
-      <w:r>
-        <w:rPr>
-          <w:lang w:val="en-US"/>
-        </w:rPr>
-        <w:t xml:space="preserve"> [3.3]</w:t>
-      </w:r>
-      <w:r>
-        <w:rPr>
-          <w:lang w:val="en-US"/>
-        </w:rPr>
-        <w:t>.</w:t>
-      </w:r>
-    </w:p>
-    <w:p>
-      <w:pPr>
-        <w:rPr>
-          <w:b/>
-          <w:lang w:val="en-GB"/>
-        </w:rPr>
-      </w:pPr>
-      <w:r>
-        <w:rPr>
-          <w:b/>
-          <w:lang w:val="en-US"/>
-        </w:rPr>
-        <w:t>Project Closure</w:t>
-      </w:r>
-    </w:p>
-    <w:p>
-      <w:pPr>
-        <w:rPr>
-          <w:lang w:val="en-US"/>
-        </w:rPr>
-      </w:pPr>
-      <w:r>
-        <w:rPr>
-          <w:lang w:val="en-US"/>
-        </w:rPr>
-        <w:t xml:space="preserve">The </w:t>
-      </w:r>
-      <w:r>
-        <w:rPr>
-          <w:lang w:val="en-US"/>
-        </w:rPr>
-        <w:t>P</w:t>
-      </w:r>
-      <w:r>
-        <w:rPr>
-          <w:lang w:val="en-US"/>
-        </w:rPr>
-        <w:t xml:space="preserve">roject </w:t>
-      </w:r>
-      <w:r>
-        <w:rPr>
-          <w:lang w:val="en-US"/>
-        </w:rPr>
-        <w:t>M</w:t>
-      </w:r>
-      <w:r>
-        <w:rPr>
-          <w:lang w:val="en-US"/>
-        </w:rPr>
-        <w:t xml:space="preserve">anager </w:t>
-      </w:r>
-      <w:r>
-        <w:rPr>
-          <w:lang w:val="en-US"/>
-        </w:rPr>
-        <w:t>must</w:t>
-      </w:r>
-      <w:r>
-        <w:rPr>
-          <w:lang w:val="en-US"/>
-        </w:rPr>
-        <w:t xml:space="preserve"> determinate if the project </w:t>
-      </w:r>
-      <w:r>
-        <w:rPr>
-          <w:lang w:val="en-US"/>
-        </w:rPr>
-        <w:t>is</w:t>
-      </w:r>
-      <w:r>
-        <w:rPr>
-          <w:lang w:val="en-US"/>
-        </w:rPr>
-        <w:t xml:space="preserve"> </w:t>
-      </w:r>
-      <w:r>
-        <w:rPr>
-          <w:lang w:val="en-US"/>
-        </w:rPr>
-        <w:t>finished</w:t>
-      </w:r>
-      <w:r>
-        <w:rPr>
-          <w:lang w:val="en-US"/>
-        </w:rPr>
-        <w:t xml:space="preserve">, according some </w:t>
-      </w:r>
-      <w:r>
-        <w:rPr>
-          <w:lang w:val="en-US"/>
-        </w:rPr>
-        <w:t>defined criteria:</w:t>
-      </w:r>
-    </w:p>
-    <w:p>
-      <w:pPr>
-        <w:pStyle w:val="PargrafodaLista"/>
+        <w:pStyle w:val="ListParagraph"/>
+        <w:ind w:left="1440"/>
+        <w:rPr>
+          <w:lang w:val="en-US"/>
+        </w:rPr>
+      </w:pPr>
+    </w:p>
+    <w:p>
+      <w:pPr>
+        <w:rPr>
+          <w:lang w:val="en-US"/>
+        </w:rPr>
+      </w:pPr>
+      <w:r>
+        <w:rPr>
+          <w:lang w:val="en-US"/>
+        </w:rPr>
+        <w:t>Every weeks, the Risk Manager must:</w:t>
+      </w:r>
+    </w:p>
+    <w:p>
+      <w:pPr>
+        <w:pStyle w:val="ListParagraph"/>
         <w:numPr>
           <w:ilvl w:val="0"/>
           <w:numId w:val="14"/>
@@ -4657,12 +4144,286 @@
         <w:rPr>
           <w:lang w:val="en-US"/>
         </w:rPr>
-        <w:t>Implemented requirements</w:t>
-      </w:r>
-    </w:p>
-    <w:p>
-      <w:pPr>
-        <w:pStyle w:val="PargrafodaLista"/>
+        <w:t>Identify</w:t>
+      </w:r>
+      <w:r>
+        <w:rPr>
+          <w:lang w:val="en-US"/>
+        </w:rPr>
+        <w:t xml:space="preserve"> some team risks, according “Identify the team risks”, defined in Risk Management</w:t>
+      </w:r>
+    </w:p>
+    <w:p>
+      <w:pPr>
+        <w:rPr>
+          <w:lang w:val="en-US"/>
+        </w:rPr>
+      </w:pPr>
+      <w:r>
+        <w:rPr>
+          <w:lang w:val="en-US"/>
+        </w:rPr>
+        <w:t>If the earned value have deviations that can pass the threshold value defined in the project plan, it must be used the recommendations defined in the “Project deviations” sub-topic.</w:t>
+      </w:r>
+    </w:p>
+    <w:p>
+      <w:pPr>
+        <w:rPr>
+          <w:lang w:val="en-US"/>
+        </w:rPr>
+      </w:pPr>
+    </w:p>
+    <w:p>
+      <w:pPr>
+        <w:rPr>
+          <w:lang w:val="en-US"/>
+        </w:rPr>
+      </w:pPr>
+    </w:p>
+    <w:p>
+      <w:pPr>
+        <w:rPr>
+          <w:lang w:val="en-US"/>
+        </w:rPr>
+      </w:pPr>
+      <w:r>
+        <w:rPr>
+          <w:lang w:val="en-US"/>
+        </w:rPr>
+        <w:t xml:space="preserve">At any point of the project, </w:t>
+      </w:r>
+      <w:r>
+        <w:rPr>
+          <w:lang w:val="en-US"/>
+        </w:rPr>
+        <w:t xml:space="preserve">if any team member discover anything credible to be a risk, he must inform the </w:t>
+      </w:r>
+      <w:bookmarkStart w:id="8" w:name="_GoBack"/>
+      <w:bookmarkEnd w:id="8"/>
+      <w:r>
+        <w:rPr>
+          <w:lang w:val="en-US"/>
+        </w:rPr>
+        <w:t>Risk manager, to ensure that it will be registered in a risk list to be analyzed as fast as possible.</w:t>
+      </w:r>
+    </w:p>
+    <w:p>
+      <w:pPr>
+        <w:rPr>
+          <w:lang w:val="en-US"/>
+        </w:rPr>
+      </w:pPr>
+    </w:p>
+    <w:p>
+      <w:pPr>
+        <w:rPr>
+          <w:b/>
+          <w:lang w:val="en-US"/>
+        </w:rPr>
+      </w:pPr>
+      <w:r>
+        <w:rPr>
+          <w:b/>
+          <w:lang w:val="en-US"/>
+        </w:rPr>
+        <w:t>Project deviations</w:t>
+      </w:r>
+      <w:r>
+        <w:rPr>
+          <w:b/>
+          <w:lang w:val="en-US"/>
+        </w:rPr>
+        <w:t>:</w:t>
+      </w:r>
+    </w:p>
+    <w:p>
+      <w:pPr>
+        <w:rPr>
+          <w:lang w:val="en-US"/>
+        </w:rPr>
+      </w:pPr>
+      <w:r>
+        <w:rPr>
+          <w:lang w:val="en-US"/>
+        </w:rPr>
+        <w:t xml:space="preserve">The Project Manager will identify deviations to the Project Plan, </w:t>
+      </w:r>
+      <w:r>
+        <w:rPr>
+          <w:lang w:val="en-US"/>
+        </w:rPr>
+        <w:t>treating</w:t>
+      </w:r>
+      <w:r>
+        <w:rPr>
+          <w:lang w:val="en-US"/>
+        </w:rPr>
+        <w:t xml:space="preserve"> them as a </w:t>
+      </w:r>
+      <w:r>
+        <w:rPr>
+          <w:lang w:val="en-US"/>
+        </w:rPr>
+        <w:t>Problem</w:t>
+      </w:r>
+      <w:r>
+        <w:rPr>
+          <w:lang w:val="en-US"/>
+        </w:rPr>
+        <w:t xml:space="preserve">, to be </w:t>
+      </w:r>
+      <w:r>
+        <w:rPr>
+          <w:lang w:val="en-US"/>
+        </w:rPr>
+        <w:t>correcting</w:t>
+      </w:r>
+      <w:r>
+        <w:rPr>
+          <w:lang w:val="en-US"/>
+        </w:rPr>
+        <w:t xml:space="preserve"> </w:t>
+      </w:r>
+      <w:r>
+        <w:rPr>
+          <w:lang w:val="en-US"/>
+        </w:rPr>
+        <w:t>using</w:t>
+      </w:r>
+      <w:r>
+        <w:rPr>
+          <w:lang w:val="en-US"/>
+        </w:rPr>
+        <w:t xml:space="preserve"> </w:t>
+      </w:r>
+      <w:r>
+        <w:rPr>
+          <w:lang w:val="en-US"/>
+        </w:rPr>
+        <w:t>a</w:t>
+      </w:r>
+      <w:r>
+        <w:rPr>
+          <w:lang w:val="en-US"/>
+        </w:rPr>
+        <w:t xml:space="preserve"> </w:t>
+      </w:r>
+      <w:r>
+        <w:rPr>
+          <w:lang w:val="en-US"/>
+        </w:rPr>
+        <w:t>Corrective Action</w:t>
+      </w:r>
+      <w:r>
+        <w:rPr>
+          <w:lang w:val="en-US"/>
+        </w:rPr>
+        <w:t xml:space="preserve"> [3.3]</w:t>
+      </w:r>
+      <w:r>
+        <w:rPr>
+          <w:lang w:val="en-US"/>
+        </w:rPr>
+        <w:t>.</w:t>
+      </w:r>
+    </w:p>
+    <w:p>
+      <w:pPr>
+        <w:rPr>
+          <w:b/>
+          <w:lang w:val="en-GB"/>
+        </w:rPr>
+      </w:pPr>
+      <w:r>
+        <w:rPr>
+          <w:b/>
+          <w:lang w:val="en-US"/>
+        </w:rPr>
+        <w:t>Project Closure</w:t>
+      </w:r>
+    </w:p>
+    <w:p>
+      <w:pPr>
+        <w:rPr>
+          <w:lang w:val="en-US"/>
+        </w:rPr>
+      </w:pPr>
+      <w:r>
+        <w:rPr>
+          <w:lang w:val="en-US"/>
+        </w:rPr>
+        <w:t xml:space="preserve">The </w:t>
+      </w:r>
+      <w:r>
+        <w:rPr>
+          <w:lang w:val="en-US"/>
+        </w:rPr>
+        <w:t>P</w:t>
+      </w:r>
+      <w:r>
+        <w:rPr>
+          <w:lang w:val="en-US"/>
+        </w:rPr>
+        <w:t xml:space="preserve">roject </w:t>
+      </w:r>
+      <w:r>
+        <w:rPr>
+          <w:lang w:val="en-US"/>
+        </w:rPr>
+        <w:t>M</w:t>
+      </w:r>
+      <w:r>
+        <w:rPr>
+          <w:lang w:val="en-US"/>
+        </w:rPr>
+        <w:t xml:space="preserve">anager </w:t>
+      </w:r>
+      <w:r>
+        <w:rPr>
+          <w:lang w:val="en-US"/>
+        </w:rPr>
+        <w:t>must</w:t>
+      </w:r>
+      <w:r>
+        <w:rPr>
+          <w:lang w:val="en-US"/>
+        </w:rPr>
+        <w:t xml:space="preserve"> determinate if the project </w:t>
+      </w:r>
+      <w:r>
+        <w:rPr>
+          <w:lang w:val="en-US"/>
+        </w:rPr>
+        <w:t>is</w:t>
+      </w:r>
+      <w:r>
+        <w:rPr>
+          <w:lang w:val="en-US"/>
+        </w:rPr>
+        <w:t xml:space="preserve"> </w:t>
+      </w:r>
+      <w:r>
+        <w:rPr>
+          <w:lang w:val="en-US"/>
+        </w:rPr>
+        <w:t>finished</w:t>
+      </w:r>
+      <w:r>
+        <w:rPr>
+          <w:lang w:val="en-US"/>
+        </w:rPr>
+        <w:t xml:space="preserve">, according some </w:t>
+      </w:r>
+      <w:r>
+        <w:rPr>
+          <w:lang w:val="en-US"/>
+        </w:rPr>
+        <w:t>defined criteria:</w:t>
+      </w:r>
+    </w:p>
+    <w:p>
+      <w:pPr>
+        <w:pStyle w:val="ListParagraph"/>
         <w:numPr>
           <w:ilvl w:val="0"/>
           <w:numId w:val="14"/>
@@ -4675,18 +4436,12 @@
         <w:rPr>
           <w:lang w:val="en-US"/>
         </w:rPr>
-        <w:t>Verifications and validations done</w:t>
-      </w:r>
-      <w:r>
-        <w:rPr>
-          <w:lang w:val="en-US"/>
-        </w:rPr>
-        <w:t>.</w:t>
-      </w:r>
-    </w:p>
-    <w:p>
-      <w:pPr>
-        <w:pStyle w:val="PargrafodaLista"/>
+        <w:t>Implemented requirements</w:t>
+      </w:r>
+    </w:p>
+    <w:p>
+      <w:pPr>
+        <w:pStyle w:val="ListParagraph"/>
         <w:numPr>
           <w:ilvl w:val="0"/>
           <w:numId w:val="14"/>
@@ -4699,6 +4454,30 @@
         <w:rPr>
           <w:lang w:val="en-US"/>
         </w:rPr>
+        <w:t>Verifications and validations done</w:t>
+      </w:r>
+      <w:r>
+        <w:rPr>
+          <w:lang w:val="en-US"/>
+        </w:rPr>
+        <w:t>.</w:t>
+      </w:r>
+    </w:p>
+    <w:p>
+      <w:pPr>
+        <w:pStyle w:val="ListParagraph"/>
+        <w:numPr>
+          <w:ilvl w:val="0"/>
+          <w:numId w:val="14"/>
+        </w:numPr>
+        <w:rPr>
+          <w:lang w:val="en-US"/>
+        </w:rPr>
+      </w:pPr>
+      <w:r>
+        <w:rPr>
+          <w:lang w:val="en-US"/>
+        </w:rPr>
         <w:t>Documentation completed</w:t>
       </w:r>
     </w:p>
@@ -4724,7 +4503,7 @@
     </w:p>
     <w:p>
       <w:pPr>
-        <w:pStyle w:val="Cabealho1"/>
+        <w:pStyle w:val="Heading1"/>
         <w:numPr>
           <w:ilvl w:val="1"/>
           <w:numId w:val="3"/>
@@ -4873,7 +4652,7 @@
     </w:p>
     <w:p>
       <w:pPr>
-        <w:pStyle w:val="PargrafodaLista"/>
+        <w:pStyle w:val="ListParagraph"/>
         <w:numPr>
           <w:ilvl w:val="0"/>
           <w:numId w:val="18"/>
@@ -4903,7 +4682,7 @@
     </w:p>
     <w:p>
       <w:pPr>
-        <w:pStyle w:val="PargrafodaLista"/>
+        <w:pStyle w:val="ListParagraph"/>
         <w:numPr>
           <w:ilvl w:val="0"/>
           <w:numId w:val="18"/>
@@ -4921,7 +4700,7 @@
     </w:p>
     <w:p>
       <w:pPr>
-        <w:pStyle w:val="PargrafodaLista"/>
+        <w:pStyle w:val="ListParagraph"/>
         <w:numPr>
           <w:ilvl w:val="0"/>
           <w:numId w:val="18"/>
@@ -4939,7 +4718,7 @@
     </w:p>
     <w:p>
       <w:pPr>
-        <w:pStyle w:val="PargrafodaLista"/>
+        <w:pStyle w:val="ListParagraph"/>
         <w:numPr>
           <w:ilvl w:val="0"/>
           <w:numId w:val="18"/>
@@ -4957,7 +4736,7 @@
     </w:p>
     <w:p>
       <w:pPr>
-        <w:pStyle w:val="PargrafodaLista"/>
+        <w:pStyle w:val="ListParagraph"/>
         <w:numPr>
           <w:ilvl w:val="0"/>
           <w:numId w:val="18"/>
@@ -4975,7 +4754,7 @@
     </w:p>
     <w:p>
       <w:pPr>
-        <w:pStyle w:val="PargrafodaLista"/>
+        <w:pStyle w:val="ListParagraph"/>
         <w:rPr>
           <w:lang w:val="en-US"/>
         </w:rPr>
@@ -5032,7 +4811,7 @@
     </w:p>
     <w:p>
       <w:pPr>
-        <w:pStyle w:val="PargrafodaLista"/>
+        <w:pStyle w:val="ListParagraph"/>
         <w:numPr>
           <w:ilvl w:val="0"/>
           <w:numId w:val="18"/>
@@ -5050,7 +4829,7 @@
     </w:p>
     <w:p>
       <w:pPr>
-        <w:pStyle w:val="PargrafodaLista"/>
+        <w:pStyle w:val="ListParagraph"/>
         <w:numPr>
           <w:ilvl w:val="0"/>
           <w:numId w:val="18"/>
@@ -5068,7 +4847,7 @@
     </w:p>
     <w:p>
       <w:pPr>
-        <w:pStyle w:val="PargrafodaLista"/>
+        <w:pStyle w:val="ListParagraph"/>
         <w:numPr>
           <w:ilvl w:val="0"/>
           <w:numId w:val="18"/>
@@ -5142,7 +4921,7 @@
     </w:p>
     <w:p>
       <w:pPr>
-        <w:pStyle w:val="PargrafodaLista"/>
+        <w:pStyle w:val="ListParagraph"/>
         <w:numPr>
           <w:ilvl w:val="0"/>
           <w:numId w:val="15"/>
@@ -5160,7 +4939,7 @@
     </w:p>
     <w:p>
       <w:pPr>
-        <w:pStyle w:val="PargrafodaLista"/>
+        <w:pStyle w:val="ListParagraph"/>
         <w:numPr>
           <w:ilvl w:val="0"/>
           <w:numId w:val="15"/>
@@ -5178,7 +4957,7 @@
     </w:p>
     <w:p>
       <w:pPr>
-        <w:pStyle w:val="PargrafodaLista"/>
+        <w:pStyle w:val="ListParagraph"/>
         <w:numPr>
           <w:ilvl w:val="0"/>
           <w:numId w:val="15"/>
@@ -5208,7 +4987,7 @@
     </w:p>
     <w:p>
       <w:pPr>
-        <w:pStyle w:val="PargrafodaLista"/>
+        <w:pStyle w:val="ListParagraph"/>
         <w:numPr>
           <w:ilvl w:val="0"/>
           <w:numId w:val="15"/>
@@ -5226,7 +5005,7 @@
     </w:p>
     <w:p>
       <w:pPr>
-        <w:pStyle w:val="PargrafodaLista"/>
+        <w:pStyle w:val="ListParagraph"/>
         <w:numPr>
           <w:ilvl w:val="0"/>
           <w:numId w:val="15"/>
@@ -5250,7 +5029,7 @@
     </w:p>
     <w:p>
       <w:pPr>
-        <w:pStyle w:val="PargrafodaLista"/>
+        <w:pStyle w:val="ListParagraph"/>
         <w:numPr>
           <w:ilvl w:val="0"/>
           <w:numId w:val="15"/>
@@ -5274,7 +5053,7 @@
     </w:p>
     <w:p>
       <w:pPr>
-        <w:pStyle w:val="PargrafodaLista"/>
+        <w:pStyle w:val="ListParagraph"/>
         <w:numPr>
           <w:ilvl w:val="0"/>
           <w:numId w:val="15"/>
@@ -5298,7 +5077,7 @@
     </w:p>
     <w:p>
       <w:pPr>
-        <w:pStyle w:val="PargrafodaLista"/>
+        <w:pStyle w:val="ListParagraph"/>
         <w:numPr>
           <w:ilvl w:val="0"/>
           <w:numId w:val="15"/>
@@ -5322,7 +5101,7 @@
     </w:p>
     <w:p>
       <w:pPr>
-        <w:pStyle w:val="PargrafodaLista"/>
+        <w:pStyle w:val="ListParagraph"/>
         <w:numPr>
           <w:ilvl w:val="0"/>
           <w:numId w:val="15"/>
@@ -5340,7 +5119,7 @@
     </w:p>
     <w:p>
       <w:pPr>
-        <w:pStyle w:val="PargrafodaLista"/>
+        <w:pStyle w:val="ListParagraph"/>
         <w:numPr>
           <w:ilvl w:val="0"/>
           <w:numId w:val="15"/>
@@ -5390,7 +5169,7 @@
     </w:p>
     <w:p>
       <w:pPr>
-        <w:pStyle w:val="PargrafodaLista"/>
+        <w:pStyle w:val="ListParagraph"/>
         <w:numPr>
           <w:ilvl w:val="0"/>
           <w:numId w:val="17"/>
@@ -5408,7 +5187,7 @@
     </w:p>
     <w:p>
       <w:pPr>
-        <w:pStyle w:val="PargrafodaLista"/>
+        <w:pStyle w:val="ListParagraph"/>
         <w:numPr>
           <w:ilvl w:val="1"/>
           <w:numId w:val="17"/>
@@ -5421,18 +5200,12 @@
         <w:rPr>
           <w:lang w:val="en-US"/>
         </w:rPr>
-        <w:t>Active</w:t>
-      </w:r>
-      <w:r>
-        <w:rPr>
-          <w:lang w:val="en-US"/>
-        </w:rPr>
-        <w:t xml:space="preserve"> – when the risk is found</w:t>
-      </w:r>
-    </w:p>
-    <w:p>
-      <w:pPr>
-        <w:pStyle w:val="PargrafodaLista"/>
+        <w:t>Active – when the risk is found</w:t>
+      </w:r>
+    </w:p>
+    <w:p>
+      <w:pPr>
+        <w:pStyle w:val="ListParagraph"/>
         <w:numPr>
           <w:ilvl w:val="1"/>
           <w:numId w:val="17"/>
@@ -5450,7 +5223,7 @@
     </w:p>
     <w:p>
       <w:pPr>
-        <w:pStyle w:val="PargrafodaLista"/>
+        <w:pStyle w:val="ListParagraph"/>
         <w:numPr>
           <w:ilvl w:val="1"/>
           <w:numId w:val="17"/>
@@ -5474,7 +5247,7 @@
     </w:p>
     <w:p>
       <w:pPr>
-        <w:pStyle w:val="PargrafodaLista"/>
+        <w:pStyle w:val="ListParagraph"/>
         <w:numPr>
           <w:ilvl w:val="1"/>
           <w:numId w:val="17"/>
@@ -5498,7 +5271,7 @@
     </w:p>
     <w:p>
       <w:pPr>
-        <w:pStyle w:val="PargrafodaLista"/>
+        <w:pStyle w:val="ListParagraph"/>
         <w:numPr>
           <w:ilvl w:val="0"/>
           <w:numId w:val="17"/>
@@ -5516,7 +5289,7 @@
     </w:p>
     <w:p>
       <w:pPr>
-        <w:pStyle w:val="PargrafodaLista"/>
+        <w:pStyle w:val="ListParagraph"/>
         <w:numPr>
           <w:ilvl w:val="0"/>
           <w:numId w:val="17"/>
@@ -5576,7 +5349,7 @@
     </w:p>
     <w:p>
       <w:pPr>
-        <w:pStyle w:val="PargrafodaLista"/>
+        <w:pStyle w:val="ListParagraph"/>
         <w:numPr>
           <w:ilvl w:val="0"/>
           <w:numId w:val="9"/>
@@ -5594,7 +5367,7 @@
     </w:p>
     <w:p>
       <w:pPr>
-        <w:pStyle w:val="PargrafodaLista"/>
+        <w:pStyle w:val="ListParagraph"/>
         <w:numPr>
           <w:ilvl w:val="0"/>
           <w:numId w:val="9"/>
@@ -5645,7 +5418,7 @@
     </w:p>
     <w:p>
       <w:pPr>
-        <w:pStyle w:val="PargrafodaLista"/>
+        <w:pStyle w:val="ListParagraph"/>
         <w:numPr>
           <w:ilvl w:val="0"/>
           <w:numId w:val="9"/>
@@ -5678,7 +5451,7 @@
     </w:p>
     <w:p>
       <w:pPr>
-        <w:pStyle w:val="PargrafodaLista"/>
+        <w:pStyle w:val="ListParagraph"/>
         <w:numPr>
           <w:ilvl w:val="0"/>
           <w:numId w:val="9"/>
@@ -5702,7 +5475,7 @@
     </w:p>
     <w:p>
       <w:pPr>
-        <w:pStyle w:val="PargrafodaLista"/>
+        <w:pStyle w:val="ListParagraph"/>
         <w:numPr>
           <w:ilvl w:val="0"/>
           <w:numId w:val="11"/>
@@ -5726,7 +5499,7 @@
     </w:p>
     <w:p>
       <w:pPr>
-        <w:pStyle w:val="PargrafodaLista"/>
+        <w:pStyle w:val="ListParagraph"/>
         <w:numPr>
           <w:ilvl w:val="1"/>
           <w:numId w:val="11"/>
@@ -5828,7 +5601,7 @@
     </w:p>
     <w:p>
       <w:pPr>
-        <w:pStyle w:val="PargrafodaLista"/>
+        <w:pStyle w:val="ListParagraph"/>
         <w:numPr>
           <w:ilvl w:val="0"/>
           <w:numId w:val="11"/>
@@ -5852,7 +5625,7 @@
     </w:p>
     <w:p>
       <w:pPr>
-        <w:pStyle w:val="PargrafodaLista"/>
+        <w:pStyle w:val="ListParagraph"/>
         <w:numPr>
           <w:ilvl w:val="1"/>
           <w:numId w:val="11"/>
@@ -5919,7 +5692,7 @@
     </w:p>
     <w:p>
       <w:pPr>
-        <w:pStyle w:val="PargrafodaLista"/>
+        <w:pStyle w:val="ListParagraph"/>
         <w:numPr>
           <w:ilvl w:val="0"/>
           <w:numId w:val="11"/>
@@ -5967,7 +5740,7 @@
     </w:p>
     <w:p>
       <w:pPr>
-        <w:pStyle w:val="PargrafodaLista"/>
+        <w:pStyle w:val="ListParagraph"/>
         <w:numPr>
           <w:ilvl w:val="1"/>
           <w:numId w:val="11"/>
@@ -6039,7 +5812,7 @@
     </w:p>
     <w:p>
       <w:pPr>
-        <w:pStyle w:val="PargrafodaLista"/>
+        <w:pStyle w:val="ListParagraph"/>
         <w:numPr>
           <w:ilvl w:val="1"/>
           <w:numId w:val="11"/>
@@ -6111,7 +5884,7 @@
     </w:p>
     <w:p>
       <w:pPr>
-        <w:pStyle w:val="Cabealho1"/>
+        <w:pStyle w:val="Heading1"/>
         <w:numPr>
           <w:ilvl w:val="1"/>
           <w:numId w:val="3"/>
@@ -6199,7 +5972,7 @@
     </w:p>
     <w:p>
       <w:pPr>
-        <w:pStyle w:val="PargrafodaLista"/>
+        <w:pStyle w:val="ListParagraph"/>
         <w:numPr>
           <w:ilvl w:val="0"/>
           <w:numId w:val="8"/>
@@ -6217,7 +5990,7 @@
     </w:p>
     <w:p>
       <w:pPr>
-        <w:pStyle w:val="PargrafodaLista"/>
+        <w:pStyle w:val="ListParagraph"/>
         <w:numPr>
           <w:ilvl w:val="0"/>
           <w:numId w:val="8"/>
@@ -6259,7 +6032,7 @@
     </w:p>
     <w:p>
       <w:pPr>
-        <w:pStyle w:val="PargrafodaLista"/>
+        <w:pStyle w:val="ListParagraph"/>
         <w:numPr>
           <w:ilvl w:val="0"/>
           <w:numId w:val="8"/>
@@ -6277,7 +6050,7 @@
     </w:p>
     <w:p>
       <w:pPr>
-        <w:pStyle w:val="PargrafodaLista"/>
+        <w:pStyle w:val="ListParagraph"/>
         <w:numPr>
           <w:ilvl w:val="0"/>
           <w:numId w:val="8"/>
@@ -6295,7 +6068,7 @@
     </w:p>
     <w:p>
       <w:pPr>
-        <w:pStyle w:val="PargrafodaLista"/>
+        <w:pStyle w:val="ListParagraph"/>
         <w:numPr>
           <w:ilvl w:val="0"/>
           <w:numId w:val="8"/>
@@ -6313,7 +6086,7 @@
     </w:p>
     <w:p>
       <w:pPr>
-        <w:pStyle w:val="PargrafodaLista"/>
+        <w:pStyle w:val="ListParagraph"/>
         <w:numPr>
           <w:ilvl w:val="0"/>
           <w:numId w:val="8"/>
@@ -6331,7 +6104,7 @@
     </w:p>
     <w:p>
       <w:pPr>
-        <w:pStyle w:val="PargrafodaLista"/>
+        <w:pStyle w:val="ListParagraph"/>
         <w:numPr>
           <w:ilvl w:val="0"/>
           <w:numId w:val="8"/>
@@ -6418,7 +6191,7 @@
     </w:p>
     <w:p>
       <w:pPr>
-        <w:pStyle w:val="Cabealho1"/>
+        <w:pStyle w:val="Heading1"/>
         <w:numPr>
           <w:ilvl w:val="0"/>
           <w:numId w:val="3"/>
@@ -6464,7 +6237,7 @@
     </w:p>
     <w:p>
       <w:pPr>
-        <w:pStyle w:val="Cabealho1"/>
+        <w:pStyle w:val="Heading1"/>
         <w:numPr>
           <w:ilvl w:val="0"/>
           <w:numId w:val="3"/>
@@ -6510,7 +6283,7 @@
     </w:p>
     <w:p>
       <w:pPr>
-        <w:pStyle w:val="Cabealho1"/>
+        <w:pStyle w:val="Heading1"/>
         <w:numPr>
           <w:ilvl w:val="0"/>
           <w:numId w:val="3"/>
@@ -6544,7 +6317,7 @@
     </w:p>
     <w:p>
       <w:pPr>
-        <w:pStyle w:val="PargrafodaLista"/>
+        <w:pStyle w:val="ListParagraph"/>
         <w:numPr>
           <w:ilvl w:val="0"/>
           <w:numId w:val="4"/>
@@ -6563,7 +6336,7 @@
     </w:p>
     <w:p>
       <w:pPr>
-        <w:pStyle w:val="PargrafodaLista"/>
+        <w:pStyle w:val="ListParagraph"/>
         <w:numPr>
           <w:ilvl w:val="0"/>
           <w:numId w:val="4"/>
@@ -6583,7 +6356,7 @@
     </w:p>
     <w:p>
       <w:pPr>
-        <w:pStyle w:val="PargrafodaLista"/>
+        <w:pStyle w:val="ListParagraph"/>
         <w:numPr>
           <w:ilvl w:val="0"/>
           <w:numId w:val="4"/>
@@ -6642,24 +6415,16 @@
 <w:ftr xmlns:wpc="http://schemas.microsoft.com/office/word/2010/wordprocessingCanvas" xmlns:mc="http://schemas.openxmlformats.org/markup-compatibility/2006" xmlns:o="urn:schemas-microsoft-com:office:office" xmlns:r="http://schemas.openxmlformats.org/officeDocument/2006/relationships" xmlns:m="http://schemas.openxmlformats.org/officeDocument/2006/math" xmlns:v="urn:schemas-microsoft-com:vml" xmlns:wp14="http://schemas.microsoft.com/office/word/2010/wordprocessingDrawing" xmlns:wp="http://schemas.openxmlformats.org/drawingml/2006/wordprocessingDrawing" xmlns:w10="urn:schemas-microsoft-com:office:word" xmlns:w="http://schemas.openxmlformats.org/wordprocessingml/2006/main" xmlns:w14="http://schemas.microsoft.com/office/word/2010/wordml" xmlns:w15="http://schemas.microsoft.com/office/word/2012/wordml" xmlns:wpg="http://schemas.microsoft.com/office/word/2010/wordprocessingGroup" xmlns:wpi="http://schemas.microsoft.com/office/word/2010/wordprocessingInk" xmlns:wne="http://schemas.microsoft.com/office/word/2006/wordml" xmlns:wps="http://schemas.microsoft.com/office/word/2010/wordprocessingShape" mc:Ignorable="w14 w15 wp14">
   <w:p>
     <w:pPr>
-      <w:pStyle w:val="Rodap"/>
+      <w:pStyle w:val="Footer"/>
       <w:rPr>
         <w:lang w:val="en-US"/>
       </w:rPr>
     </w:pPr>
-    <w:proofErr w:type="spellStart"/>
     <w:r>
       <w:rPr>
         <w:lang w:val="en-US"/>
       </w:rPr>
-      <w:t>Projeto</w:t>
-    </w:r>
-    <w:proofErr w:type="spellEnd"/>
-    <w:r>
-      <w:rPr>
-        <w:lang w:val="en-US"/>
-      </w:rPr>
-      <w:t xml:space="preserve"> Soft</w:t>
+      <w:t>Projeto Soft</w:t>
     </w:r>
     <w:r>
       <w:rPr>
@@ -6670,7 +6435,7 @@
   </w:p>
   <w:p>
     <w:pPr>
-      <w:pStyle w:val="Rodap"/>
+      <w:pStyle w:val="Footer"/>
       <w:rPr>
         <w:lang w:val="en-US"/>
       </w:rPr>
@@ -6715,24 +6480,16 @@
 <w:ftr xmlns:wpc="http://schemas.microsoft.com/office/word/2010/wordprocessingCanvas" xmlns:mc="http://schemas.openxmlformats.org/markup-compatibility/2006" xmlns:o="urn:schemas-microsoft-com:office:office" xmlns:r="http://schemas.openxmlformats.org/officeDocument/2006/relationships" xmlns:m="http://schemas.openxmlformats.org/officeDocument/2006/math" xmlns:v="urn:schemas-microsoft-com:vml" xmlns:wp14="http://schemas.microsoft.com/office/word/2010/wordprocessingDrawing" xmlns:wp="http://schemas.openxmlformats.org/drawingml/2006/wordprocessingDrawing" xmlns:w10="urn:schemas-microsoft-com:office:word" xmlns:w="http://schemas.openxmlformats.org/wordprocessingml/2006/main" xmlns:w14="http://schemas.microsoft.com/office/word/2010/wordml" xmlns:w15="http://schemas.microsoft.com/office/word/2012/wordml" xmlns:wpg="http://schemas.microsoft.com/office/word/2010/wordprocessingGroup" xmlns:wpi="http://schemas.microsoft.com/office/word/2010/wordprocessingInk" xmlns:wne="http://schemas.microsoft.com/office/word/2006/wordml" xmlns:wps="http://schemas.microsoft.com/office/word/2010/wordprocessingShape" mc:Ignorable="w14 w15 wp14">
   <w:p>
     <w:pPr>
-      <w:pStyle w:val="Rodap"/>
+      <w:pStyle w:val="Footer"/>
       <w:rPr>
         <w:lang w:val="en-US"/>
       </w:rPr>
     </w:pPr>
-    <w:proofErr w:type="spellStart"/>
     <w:r>
       <w:rPr>
         <w:lang w:val="en-US"/>
       </w:rPr>
-      <w:t>Projeto</w:t>
-    </w:r>
-    <w:proofErr w:type="spellEnd"/>
-    <w:r>
-      <w:rPr>
-        <w:lang w:val="en-US"/>
-      </w:rPr>
-      <w:t xml:space="preserve"> Software 2013</w:t>
+      <w:t>Projeto Software 2013</w:t>
     </w:r>
     <w:r>
       <w:rPr>
@@ -6749,7 +6506,7 @@
   </w:p>
   <w:p>
     <w:pPr>
-      <w:pStyle w:val="Rodap"/>
+      <w:pStyle w:val="Footer"/>
       <w:tabs>
         <w:tab w:val="clear" w:pos="4252"/>
       </w:tabs>
@@ -6791,29 +6548,21 @@
 <w:ftr xmlns:wpc="http://schemas.microsoft.com/office/word/2010/wordprocessingCanvas" xmlns:mc="http://schemas.openxmlformats.org/markup-compatibility/2006" xmlns:o="urn:schemas-microsoft-com:office:office" xmlns:r="http://schemas.openxmlformats.org/officeDocument/2006/relationships" xmlns:m="http://schemas.openxmlformats.org/officeDocument/2006/math" xmlns:v="urn:schemas-microsoft-com:vml" xmlns:wp14="http://schemas.microsoft.com/office/word/2010/wordprocessingDrawing" xmlns:wp="http://schemas.openxmlformats.org/drawingml/2006/wordprocessingDrawing" xmlns:w10="urn:schemas-microsoft-com:office:word" xmlns:w="http://schemas.openxmlformats.org/wordprocessingml/2006/main" xmlns:w14="http://schemas.microsoft.com/office/word/2010/wordml" xmlns:w15="http://schemas.microsoft.com/office/word/2012/wordml" xmlns:wpg="http://schemas.microsoft.com/office/word/2010/wordprocessingGroup" xmlns:wpi="http://schemas.microsoft.com/office/word/2010/wordprocessingInk" xmlns:wne="http://schemas.microsoft.com/office/word/2006/wordml" xmlns:wps="http://schemas.microsoft.com/office/word/2010/wordprocessingShape" mc:Ignorable="w14 w15 wp14">
   <w:p>
     <w:pPr>
-      <w:pStyle w:val="Rodap"/>
+      <w:pStyle w:val="Footer"/>
       <w:rPr>
         <w:lang w:val="en-US"/>
       </w:rPr>
     </w:pPr>
-    <w:proofErr w:type="spellStart"/>
     <w:r>
       <w:rPr>
         <w:lang w:val="en-US"/>
       </w:rPr>
-      <w:t>Projeto</w:t>
-    </w:r>
-    <w:proofErr w:type="spellEnd"/>
-    <w:r>
-      <w:rPr>
-        <w:lang w:val="en-US"/>
-      </w:rPr>
-      <w:t xml:space="preserve"> Software 2013</w:t>
+      <w:t>Projeto Software 2013</w:t>
     </w:r>
   </w:p>
   <w:p>
     <w:pPr>
-      <w:pStyle w:val="Rodap"/>
+      <w:pStyle w:val="Footer"/>
       <w:rPr>
         <w:lang w:val="en-US"/>
       </w:rPr>
@@ -6883,24 +6632,16 @@
 <w:ftr xmlns:wpc="http://schemas.microsoft.com/office/word/2010/wordprocessingCanvas" xmlns:mc="http://schemas.openxmlformats.org/markup-compatibility/2006" xmlns:o="urn:schemas-microsoft-com:office:office" xmlns:r="http://schemas.openxmlformats.org/officeDocument/2006/relationships" xmlns:m="http://schemas.openxmlformats.org/officeDocument/2006/math" xmlns:v="urn:schemas-microsoft-com:vml" xmlns:wp14="http://schemas.microsoft.com/office/word/2010/wordprocessingDrawing" xmlns:wp="http://schemas.openxmlformats.org/drawingml/2006/wordprocessingDrawing" xmlns:w10="urn:schemas-microsoft-com:office:word" xmlns:w="http://schemas.openxmlformats.org/wordprocessingml/2006/main" xmlns:w14="http://schemas.microsoft.com/office/word/2010/wordml" xmlns:w15="http://schemas.microsoft.com/office/word/2012/wordml" xmlns:wpg="http://schemas.microsoft.com/office/word/2010/wordprocessingGroup" xmlns:wpi="http://schemas.microsoft.com/office/word/2010/wordprocessingInk" xmlns:wne="http://schemas.microsoft.com/office/word/2006/wordml" xmlns:wps="http://schemas.microsoft.com/office/word/2010/wordprocessingShape" mc:Ignorable="w14 w15 wp14">
   <w:p>
     <w:pPr>
-      <w:pStyle w:val="Rodap"/>
+      <w:pStyle w:val="Footer"/>
       <w:rPr>
         <w:lang w:val="en-US"/>
       </w:rPr>
     </w:pPr>
-    <w:proofErr w:type="spellStart"/>
     <w:r>
       <w:rPr>
         <w:lang w:val="en-US"/>
       </w:rPr>
-      <w:t>Projeto</w:t>
-    </w:r>
-    <w:proofErr w:type="spellEnd"/>
-    <w:r>
-      <w:rPr>
-        <w:lang w:val="en-US"/>
-      </w:rPr>
-      <w:t xml:space="preserve"> Software 2013</w:t>
+      <w:t>Projeto Software 2013</w:t>
     </w:r>
     <w:r>
       <w:rPr>
@@ -6917,7 +6658,7 @@
   </w:p>
   <w:p>
     <w:pPr>
-      <w:pStyle w:val="Rodap"/>
+      <w:pStyle w:val="Footer"/>
       <w:tabs>
         <w:tab w:val="clear" w:pos="4252"/>
       </w:tabs>
@@ -7009,7 +6750,7 @@
 <w:hdr xmlns:wpc="http://schemas.microsoft.com/office/word/2010/wordprocessingCanvas" xmlns:mc="http://schemas.openxmlformats.org/markup-compatibility/2006" xmlns:o="urn:schemas-microsoft-com:office:office" xmlns:r="http://schemas.openxmlformats.org/officeDocument/2006/relationships" xmlns:m="http://schemas.openxmlformats.org/officeDocument/2006/math" xmlns:v="urn:schemas-microsoft-com:vml" xmlns:wp14="http://schemas.microsoft.com/office/word/2010/wordprocessingDrawing" xmlns:wp="http://schemas.openxmlformats.org/drawingml/2006/wordprocessingDrawing" xmlns:w10="urn:schemas-microsoft-com:office:word" xmlns:w="http://schemas.openxmlformats.org/wordprocessingml/2006/main" xmlns:w14="http://schemas.microsoft.com/office/word/2010/wordml" xmlns:w15="http://schemas.microsoft.com/office/word/2012/wordml" xmlns:wpg="http://schemas.microsoft.com/office/word/2010/wordprocessingGroup" xmlns:wpi="http://schemas.microsoft.com/office/word/2010/wordprocessingInk" xmlns:wne="http://schemas.microsoft.com/office/word/2006/wordml" xmlns:wps="http://schemas.microsoft.com/office/word/2010/wordprocessingShape" mc:Ignorable="w14 w15 wp14">
   <w:p>
     <w:pPr>
-      <w:pStyle w:val="Cabealho"/>
+      <w:pStyle w:val="Header"/>
       <w:rPr>
         <w:lang w:val="en-GB"/>
       </w:rPr>
@@ -7109,34 +6850,18 @@
       </w:sdtPr>
       <w:sdtEndPr/>
       <w:sdtContent>
-        <w:proofErr w:type="spellStart"/>
         <w:r>
           <w:rPr>
             <w:lang w:val="en-GB"/>
           </w:rPr>
-          <w:t>Rui</w:t>
+          <w:t>Rui Ganhoto</w:t>
         </w:r>
-        <w:proofErr w:type="spellEnd"/>
-        <w:r>
-          <w:rPr>
-            <w:lang w:val="en-GB"/>
-          </w:rPr>
-          <w:t xml:space="preserve"> </w:t>
-        </w:r>
-        <w:proofErr w:type="spellStart"/>
-        <w:r>
-          <w:rPr>
-            <w:lang w:val="en-GB"/>
-          </w:rPr>
-          <w:t>Ganhoto</w:t>
-        </w:r>
-        <w:proofErr w:type="spellEnd"/>
       </w:sdtContent>
     </w:sdt>
   </w:p>
   <w:p>
     <w:pPr>
-      <w:pStyle w:val="Cabealho"/>
+      <w:pStyle w:val="Header"/>
       <w:rPr>
         <w:lang w:val="en-GB"/>
       </w:rPr>
@@ -7156,7 +6881,7 @@
     <w:sdt>
       <w:sdtPr>
         <w:rPr>
-          <w:lang w:val="en-GB"/>
+          <w:lang w:val="en-US"/>
         </w:rPr>
         <w:alias w:val="Comentários"/>
         <w:id w:val="5830539"/>
@@ -7166,6 +6891,9 @@
       <w:sdtEndPr/>
       <w:sdtContent>
         <w:r>
+          <w:rPr>
+            <w:lang w:val="en-US"/>
+          </w:rPr>
           <w:t>V0.5</w:t>
         </w:r>
       </w:sdtContent>
@@ -7179,7 +6907,7 @@
     <w:sdt>
       <w:sdtPr>
         <w:rPr>
-          <w:lang w:val="en-GB"/>
+          <w:lang w:val="en-US"/>
         </w:rPr>
         <w:alias w:val="Estado"/>
         <w:id w:val="1818631"/>
@@ -7188,23 +6916,22 @@
       </w:sdtPr>
       <w:sdtEndPr/>
       <w:sdtContent>
-        <w:proofErr w:type="spellStart"/>
         <w:r>
-          <w:t>Ready</w:t>
+          <w:rPr>
+            <w:lang w:val="en-US"/>
+          </w:rPr>
+          <w:t>Ready for Revision</w:t>
         </w:r>
-        <w:proofErr w:type="spellEnd"/>
-        <w:r>
-          <w:t xml:space="preserve"> for </w:t>
-        </w:r>
-        <w:proofErr w:type="spellStart"/>
-        <w:r>
-          <w:t>Revision</w:t>
-        </w:r>
-        <w:proofErr w:type="spellEnd"/>
       </w:sdtContent>
     </w:sdt>
   </w:p>
-  <w:p/>
+  <w:p>
+    <w:pPr>
+      <w:rPr>
+        <w:lang w:val="en-US"/>
+      </w:rPr>
+    </w:pPr>
+  </w:p>
 </w:hdr>
 </file>
 
@@ -7212,7 +6939,7 @@
 <w:hdr xmlns:wpc="http://schemas.microsoft.com/office/word/2010/wordprocessingCanvas" xmlns:mc="http://schemas.openxmlformats.org/markup-compatibility/2006" xmlns:o="urn:schemas-microsoft-com:office:office" xmlns:r="http://schemas.openxmlformats.org/officeDocument/2006/relationships" xmlns:m="http://schemas.openxmlformats.org/officeDocument/2006/math" xmlns:v="urn:schemas-microsoft-com:vml" xmlns:wp14="http://schemas.microsoft.com/office/word/2010/wordprocessingDrawing" xmlns:wp="http://schemas.openxmlformats.org/drawingml/2006/wordprocessingDrawing" xmlns:w10="urn:schemas-microsoft-com:office:word" xmlns:w="http://schemas.openxmlformats.org/wordprocessingml/2006/main" xmlns:w14="http://schemas.microsoft.com/office/word/2010/wordml" xmlns:w15="http://schemas.microsoft.com/office/word/2012/wordml" xmlns:wpg="http://schemas.microsoft.com/office/word/2010/wordprocessingGroup" xmlns:wpi="http://schemas.microsoft.com/office/word/2010/wordprocessingInk" xmlns:wne="http://schemas.microsoft.com/office/word/2006/wordml" xmlns:wps="http://schemas.microsoft.com/office/word/2010/wordprocessingShape" mc:Ignorable="w14 w15 wp14">
   <w:p>
     <w:pPr>
-      <w:pStyle w:val="Cabealho"/>
+      <w:pStyle w:val="Header"/>
       <w:rPr>
         <w:lang w:val="en-US"/>
       </w:rPr>
@@ -7312,34 +7039,18 @@
       </w:sdtPr>
       <w:sdtEndPr/>
       <w:sdtContent>
-        <w:proofErr w:type="spellStart"/>
         <w:r>
           <w:rPr>
             <w:lang w:val="en-US"/>
           </w:rPr>
-          <w:t>Rui</w:t>
+          <w:t>Rui Ganhoto</w:t>
         </w:r>
-        <w:proofErr w:type="spellEnd"/>
-        <w:r>
-          <w:rPr>
-            <w:lang w:val="en-US"/>
-          </w:rPr>
-          <w:t xml:space="preserve"> </w:t>
-        </w:r>
-        <w:proofErr w:type="spellStart"/>
-        <w:r>
-          <w:rPr>
-            <w:lang w:val="en-US"/>
-          </w:rPr>
-          <w:t>Ganhoto</w:t>
-        </w:r>
-        <w:proofErr w:type="spellEnd"/>
       </w:sdtContent>
     </w:sdt>
   </w:p>
   <w:p>
     <w:pPr>
-      <w:pStyle w:val="Cabealho"/>
+      <w:pStyle w:val="Header"/>
       <w:rPr>
         <w:lang w:val="en-US"/>
       </w:rPr>
@@ -7369,6 +7080,9 @@
       <w:sdtEndPr/>
       <w:sdtContent>
         <w:r>
+          <w:rPr>
+            <w:lang w:val="en-US"/>
+          </w:rPr>
           <w:t>V0.5</w:t>
         </w:r>
       </w:sdtContent>
@@ -7391,19 +7105,12 @@
       </w:sdtPr>
       <w:sdtEndPr/>
       <w:sdtContent>
-        <w:proofErr w:type="spellStart"/>
         <w:r>
-          <w:t>Ready</w:t>
+          <w:rPr>
+            <w:lang w:val="en-US"/>
+          </w:rPr>
+          <w:t>Ready for Revision</w:t>
         </w:r>
-        <w:proofErr w:type="spellEnd"/>
-        <w:r>
-          <w:t xml:space="preserve"> for </w:t>
-        </w:r>
-        <w:proofErr w:type="spellStart"/>
-        <w:r>
-          <w:t>Revision</w:t>
-        </w:r>
-        <w:proofErr w:type="spellEnd"/>
       </w:sdtContent>
     </w:sdt>
     <w:r>
@@ -7760,7 +7467,7 @@
   <w:abstractNum w:abstractNumId="3">
     <w:nsid w:val="123A5BFB"/>
     <w:multiLevelType w:val="hybridMultilevel"/>
-    <w:tmpl w:val="171E2DC0"/>
+    <w:tmpl w:val="98601606"/>
     <w:lvl w:ilvl="0" w:tplc="08160001">
       <w:start w:val="1"/>
       <w:numFmt w:val="bullet"/>
@@ -9823,11 +9530,11 @@
     <w:qFormat/>
     <w:rsid w:val="00345E81"/>
   </w:style>
-  <w:style w:type="paragraph" w:styleId="Cabealho1">
+  <w:style w:type="paragraph" w:styleId="Heading1">
     <w:name w:val="heading 1"/>
     <w:basedOn w:val="Normal"/>
     <w:next w:val="Normal"/>
-    <w:link w:val="Cabealho1Carter"/>
+    <w:link w:val="Heading1Char"/>
     <w:uiPriority w:val="9"/>
     <w:qFormat/>
     <w:rsid w:val="00906D0A"/>
@@ -9846,11 +9553,11 @@
       <w:szCs w:val="28"/>
     </w:rPr>
   </w:style>
-  <w:style w:type="paragraph" w:styleId="Cabealho2">
+  <w:style w:type="paragraph" w:styleId="Heading2">
     <w:name w:val="heading 2"/>
     <w:basedOn w:val="Normal"/>
     <w:next w:val="Normal"/>
-    <w:link w:val="Cabealho2Carter"/>
+    <w:link w:val="Heading2Char"/>
     <w:uiPriority w:val="9"/>
     <w:unhideWhenUsed/>
     <w:qFormat/>
@@ -9870,13 +9577,13 @@
       <w:szCs w:val="26"/>
     </w:rPr>
   </w:style>
-  <w:style w:type="character" w:default="1" w:styleId="Tipodeletrapredefinidodopargrafo">
+  <w:style w:type="character" w:default="1" w:styleId="DefaultParagraphFont">
     <w:name w:val="Default Paragraph Font"/>
     <w:uiPriority w:val="1"/>
     <w:semiHidden/>
     <w:unhideWhenUsed/>
   </w:style>
-  <w:style w:type="table" w:default="1" w:styleId="Tabelanormal">
+  <w:style w:type="table" w:default="1" w:styleId="TableNormal">
     <w:name w:val="Normal Table"/>
     <w:uiPriority w:val="99"/>
     <w:semiHidden/>
@@ -9891,16 +9598,16 @@
       </w:tblCellMar>
     </w:tblPr>
   </w:style>
-  <w:style w:type="numbering" w:default="1" w:styleId="Semlista">
+  <w:style w:type="numbering" w:default="1" w:styleId="NoList">
     <w:name w:val="No List"/>
     <w:uiPriority w:val="99"/>
     <w:semiHidden/>
     <w:unhideWhenUsed/>
   </w:style>
-  <w:style w:type="paragraph" w:styleId="Cabealho">
+  <w:style w:type="paragraph" w:styleId="Header">
     <w:name w:val="header"/>
     <w:basedOn w:val="Normal"/>
-    <w:link w:val="CabealhoCarter"/>
+    <w:link w:val="HeaderChar"/>
     <w:uiPriority w:val="99"/>
     <w:unhideWhenUsed/>
     <w:rsid w:val="00042081"/>
@@ -9912,17 +9619,17 @@
       <w:spacing w:after="0" w:line="240" w:lineRule="auto"/>
     </w:pPr>
   </w:style>
-  <w:style w:type="character" w:customStyle="1" w:styleId="CabealhoCarter">
-    <w:name w:val="Cabeçalho Caráter"/>
-    <w:basedOn w:val="Tipodeletrapredefinidodopargrafo"/>
-    <w:link w:val="Cabealho"/>
+  <w:style w:type="character" w:customStyle="1" w:styleId="HeaderChar">
+    <w:name w:val="Header Char"/>
+    <w:basedOn w:val="DefaultParagraphFont"/>
+    <w:link w:val="Header"/>
     <w:uiPriority w:val="99"/>
     <w:rsid w:val="00042081"/>
   </w:style>
-  <w:style w:type="paragraph" w:styleId="Rodap">
+  <w:style w:type="paragraph" w:styleId="Footer">
     <w:name w:val="footer"/>
     <w:basedOn w:val="Normal"/>
-    <w:link w:val="RodapCarter"/>
+    <w:link w:val="FooterChar"/>
     <w:uiPriority w:val="99"/>
     <w:unhideWhenUsed/>
     <w:rsid w:val="00042081"/>
@@ -9934,16 +9641,16 @@
       <w:spacing w:after="0" w:line="240" w:lineRule="auto"/>
     </w:pPr>
   </w:style>
-  <w:style w:type="character" w:customStyle="1" w:styleId="RodapCarter">
-    <w:name w:val="Rodapé Caráter"/>
-    <w:basedOn w:val="Tipodeletrapredefinidodopargrafo"/>
-    <w:link w:val="Rodap"/>
+  <w:style w:type="character" w:customStyle="1" w:styleId="FooterChar">
+    <w:name w:val="Footer Char"/>
+    <w:basedOn w:val="DefaultParagraphFont"/>
+    <w:link w:val="Footer"/>
     <w:uiPriority w:val="99"/>
     <w:rsid w:val="00042081"/>
   </w:style>
-  <w:style w:type="character" w:styleId="TextodoMarcadordePosio">
+  <w:style w:type="character" w:styleId="PlaceholderText">
     <w:name w:val="Placeholder Text"/>
-    <w:basedOn w:val="Tipodeletrapredefinidodopargrafo"/>
+    <w:basedOn w:val="DefaultParagraphFont"/>
     <w:uiPriority w:val="99"/>
     <w:semiHidden/>
     <w:rsid w:val="009553EC"/>
@@ -9951,10 +9658,10 @@
       <w:color w:val="808080"/>
     </w:rPr>
   </w:style>
-  <w:style w:type="paragraph" w:styleId="Textodebalo">
+  <w:style w:type="paragraph" w:styleId="BalloonText">
     <w:name w:val="Balloon Text"/>
     <w:basedOn w:val="Normal"/>
-    <w:link w:val="TextodebaloCarter"/>
+    <w:link w:val="BalloonTextChar"/>
     <w:uiPriority w:val="99"/>
     <w:semiHidden/>
     <w:unhideWhenUsed/>
@@ -9968,10 +9675,10 @@
       <w:szCs w:val="16"/>
     </w:rPr>
   </w:style>
-  <w:style w:type="character" w:customStyle="1" w:styleId="TextodebaloCarter">
-    <w:name w:val="Texto de balão Caráter"/>
-    <w:basedOn w:val="Tipodeletrapredefinidodopargrafo"/>
-    <w:link w:val="Textodebalo"/>
+  <w:style w:type="character" w:customStyle="1" w:styleId="BalloonTextChar">
+    <w:name w:val="Balloon Text Char"/>
+    <w:basedOn w:val="DefaultParagraphFont"/>
+    <w:link w:val="BalloonText"/>
     <w:uiPriority w:val="99"/>
     <w:semiHidden/>
     <w:rsid w:val="009553EC"/>
@@ -9981,9 +9688,9 @@
       <w:szCs w:val="16"/>
     </w:rPr>
   </w:style>
-  <w:style w:type="paragraph" w:styleId="SemEspaamento">
+  <w:style w:type="paragraph" w:styleId="NoSpacing">
     <w:name w:val="No Spacing"/>
-    <w:link w:val="SemEspaamentoCarter"/>
+    <w:link w:val="NoSpacingChar"/>
     <w:uiPriority w:val="1"/>
     <w:qFormat/>
     <w:rsid w:val="00906D0A"/>
@@ -9994,19 +9701,19 @@
       <w:rFonts w:eastAsiaTheme="minorEastAsia"/>
     </w:rPr>
   </w:style>
-  <w:style w:type="character" w:customStyle="1" w:styleId="SemEspaamentoCarter">
-    <w:name w:val="Sem Espaçamento Caráter"/>
-    <w:basedOn w:val="Tipodeletrapredefinidodopargrafo"/>
-    <w:link w:val="SemEspaamento"/>
+  <w:style w:type="character" w:customStyle="1" w:styleId="NoSpacingChar">
+    <w:name w:val="No Spacing Char"/>
+    <w:basedOn w:val="DefaultParagraphFont"/>
+    <w:link w:val="NoSpacing"/>
     <w:uiPriority w:val="1"/>
     <w:rsid w:val="00906D0A"/>
     <w:rPr>
       <w:rFonts w:eastAsiaTheme="minorEastAsia"/>
     </w:rPr>
   </w:style>
-  <w:style w:type="table" w:styleId="Tabelacomgrelha">
+  <w:style w:type="table" w:styleId="TableGrid">
     <w:name w:val="Table Grid"/>
-    <w:basedOn w:val="Tabelanormal"/>
+    <w:basedOn w:val="TableNormal"/>
     <w:uiPriority w:val="59"/>
     <w:rsid w:val="00906D0A"/>
     <w:pPr>
@@ -10030,10 +9737,10 @@
       </w:tblCellMar>
     </w:tblPr>
   </w:style>
-  <w:style w:type="character" w:customStyle="1" w:styleId="Cabealho1Carter">
-    <w:name w:val="Cabeçalho 1 Caráter"/>
-    <w:basedOn w:val="Tipodeletrapredefinidodopargrafo"/>
-    <w:link w:val="Cabealho1"/>
+  <w:style w:type="character" w:customStyle="1" w:styleId="Heading1Char">
+    <w:name w:val="Heading 1 Char"/>
+    <w:basedOn w:val="DefaultParagraphFont"/>
+    <w:link w:val="Heading1"/>
     <w:uiPriority w:val="9"/>
     <w:rsid w:val="00906D0A"/>
     <w:rPr>
@@ -10045,9 +9752,9 @@
       <w:szCs w:val="28"/>
     </w:rPr>
   </w:style>
-  <w:style w:type="paragraph" w:styleId="Cabealhodondice">
+  <w:style w:type="paragraph" w:styleId="TOCHeading">
     <w:name w:val="TOC Heading"/>
-    <w:basedOn w:val="Cabealho1"/>
+    <w:basedOn w:val="Heading1"/>
     <w:next w:val="Normal"/>
     <w:uiPriority w:val="39"/>
     <w:semiHidden/>
@@ -10058,7 +9765,7 @@
       <w:outlineLvl w:val="9"/>
     </w:pPr>
   </w:style>
-  <w:style w:type="paragraph" w:styleId="PargrafodaLista">
+  <w:style w:type="paragraph" w:styleId="ListParagraph">
     <w:name w:val="List Paragraph"/>
     <w:basedOn w:val="Normal"/>
     <w:uiPriority w:val="34"/>
@@ -10069,7 +9776,7 @@
       <w:contextualSpacing/>
     </w:pPr>
   </w:style>
-  <w:style w:type="paragraph" w:styleId="ndice1">
+  <w:style w:type="paragraph" w:styleId="TOC1">
     <w:name w:val="toc 1"/>
     <w:basedOn w:val="Normal"/>
     <w:next w:val="Normal"/>
@@ -10081,9 +9788,9 @@
       <w:spacing w:after="100"/>
     </w:pPr>
   </w:style>
-  <w:style w:type="character" w:styleId="Hiperligao">
+  <w:style w:type="character" w:styleId="Hyperlink">
     <w:name w:val="Hyperlink"/>
-    <w:basedOn w:val="Tipodeletrapredefinidodopargrafo"/>
+    <w:basedOn w:val="DefaultParagraphFont"/>
     <w:uiPriority w:val="99"/>
     <w:unhideWhenUsed/>
     <w:rsid w:val="00BE20D4"/>
@@ -10092,7 +9799,7 @@
       <w:u w:val="single"/>
     </w:rPr>
   </w:style>
-  <w:style w:type="paragraph" w:styleId="Legenda">
+  <w:style w:type="paragraph" w:styleId="Caption">
     <w:name w:val="caption"/>
     <w:basedOn w:val="Normal"/>
     <w:next w:val="Normal"/>
@@ -10111,7 +9818,7 @@
       <w:szCs w:val="18"/>
     </w:rPr>
   </w:style>
-  <w:style w:type="paragraph" w:styleId="ndicedeilustraes">
+  <w:style w:type="paragraph" w:styleId="TableofFigures">
     <w:name w:val="table of figures"/>
     <w:basedOn w:val="Normal"/>
     <w:next w:val="Normal"/>
@@ -10122,10 +9829,10 @@
       <w:spacing w:after="0"/>
     </w:pPr>
   </w:style>
-  <w:style w:type="character" w:customStyle="1" w:styleId="Cabealho2Carter">
-    <w:name w:val="Cabeçalho 2 Caráter"/>
-    <w:basedOn w:val="Tipodeletrapredefinidodopargrafo"/>
-    <w:link w:val="Cabealho2"/>
+  <w:style w:type="character" w:customStyle="1" w:styleId="Heading2Char">
+    <w:name w:val="Heading 2 Char"/>
+    <w:basedOn w:val="DefaultParagraphFont"/>
+    <w:link w:val="Heading2"/>
     <w:uiPriority w:val="9"/>
     <w:rsid w:val="00BE20D4"/>
     <w:rPr>
@@ -10190,7 +9897,7 @@
     <w:charset w:val="00"/>
     <w:family w:val="roman"/>
     <w:pitch w:val="variable"/>
-    <w:sig w:usb0="E0002AFF" w:usb1="C0007843" w:usb2="00000009" w:usb3="00000000" w:csb0="000001FF" w:csb1="00000000"/>
+    <w:sig w:usb0="E0002AFF" w:usb1="C0007841" w:usb2="00000009" w:usb3="00000000" w:csb0="000001FF" w:csb1="00000000"/>
   </w:font>
   <w:font w:name="Courier New">
     <w:panose1 w:val="02070309020205020404"/>
@@ -10253,6 +9960,7 @@
     <w:rsid w:val="001C7050"/>
     <w:rsid w:val="00336C8C"/>
     <w:rsid w:val="003A7208"/>
+    <w:rsid w:val="004C035F"/>
     <w:rsid w:val="0071709C"/>
     <w:rsid w:val="00761202"/>
     <w:rsid w:val="007759B5"/>
@@ -10697,13 +10405,13 @@
       <w:szCs w:val="3276"/>
     </w:rPr>
   </w:style>
-  <w:style w:type="character" w:default="1" w:styleId="Tipodeletrapredefinidodopargrafo">
+  <w:style w:type="character" w:default="1" w:styleId="DefaultParagraphFont">
     <w:name w:val="Default Paragraph Font"/>
     <w:uiPriority w:val="1"/>
     <w:semiHidden/>
     <w:unhideWhenUsed/>
   </w:style>
-  <w:style w:type="table" w:default="1" w:styleId="Tabelanormal">
+  <w:style w:type="table" w:default="1" w:styleId="TableNormal">
     <w:name w:val="Normal Table"/>
     <w:uiPriority w:val="99"/>
     <w:semiHidden/>
@@ -10718,15 +10426,15 @@
       </w:tblCellMar>
     </w:tblPr>
   </w:style>
-  <w:style w:type="numbering" w:default="1" w:styleId="Semlista">
+  <w:style w:type="numbering" w:default="1" w:styleId="NoList">
     <w:name w:val="No List"/>
     <w:uiPriority w:val="99"/>
     <w:semiHidden/>
     <w:unhideWhenUsed/>
   </w:style>
-  <w:style w:type="character" w:styleId="TextodoMarcadordePosio">
+  <w:style w:type="character" w:styleId="PlaceholderText">
     <w:name w:val="Placeholder Text"/>
-    <w:basedOn w:val="Tipodeletrapredefinidodopargrafo"/>
+    <w:basedOn w:val="DefaultParagraphFont"/>
     <w:uiPriority w:val="99"/>
     <w:semiHidden/>
     <w:rsid w:val="007759B5"/>
@@ -11526,7 +11234,7 @@
 </file>
 
 <file path=customXml/itemProps2.xml><?xml version="1.0" encoding="utf-8"?>
-<ds:datastoreItem xmlns:ds="http://schemas.openxmlformats.org/officeDocument/2006/customXml" ds:itemID="{B03B51A6-F97C-4793-8BA3-F446860981DA}">
+<ds:datastoreItem xmlns:ds="http://schemas.openxmlformats.org/officeDocument/2006/customXml" ds:itemID="{8AC9AD58-EA72-42D6-98C5-BB2E9399481A}">
   <ds:schemaRefs>
     <ds:schemaRef ds:uri="http://schemas.openxmlformats.org/officeDocument/2006/bibliography"/>
   </ds:schemaRefs>

</xml_diff>

<commit_message>
Project Assessment and Control Process
</commit_message>
<xml_diff>
--- a/Docs/Processes/Project Assessment and Control Process.docx
+++ b/Docs/Processes/Project Assessment and Control Process.docx
@@ -157,11 +157,33 @@
                         <w:lang w:val="en-GB"/>
                       </w:rPr>
                     </w:pPr>
+                    <w:proofErr w:type="spellStart"/>
                     <w:r>
                       <w:rPr>
                         <w:rFonts w:asciiTheme="majorHAnsi" w:eastAsiaTheme="majorEastAsia" w:hAnsiTheme="majorHAnsi" w:cstheme="majorBidi"/>
                       </w:rPr>
-                      <w:t>Keep Your Time</w:t>
+                      <w:t>Keep</w:t>
+                    </w:r>
+                    <w:proofErr w:type="spellEnd"/>
+                    <w:r>
+                      <w:rPr>
+                        <w:rFonts w:asciiTheme="majorHAnsi" w:eastAsiaTheme="majorEastAsia" w:hAnsiTheme="majorHAnsi" w:cstheme="majorBidi"/>
+                      </w:rPr>
+                      <w:t xml:space="preserve"> </w:t>
+                    </w:r>
+                    <w:proofErr w:type="spellStart"/>
+                    <w:r>
+                      <w:rPr>
+                        <w:rFonts w:asciiTheme="majorHAnsi" w:eastAsiaTheme="majorEastAsia" w:hAnsiTheme="majorHAnsi" w:cstheme="majorBidi"/>
+                      </w:rPr>
+                      <w:t>Your</w:t>
+                    </w:r>
+                    <w:proofErr w:type="spellEnd"/>
+                    <w:r>
+                      <w:rPr>
+                        <w:rFonts w:asciiTheme="majorHAnsi" w:eastAsiaTheme="majorEastAsia" w:hAnsiTheme="majorHAnsi" w:cstheme="majorBidi"/>
+                      </w:rPr>
+                      <w:t xml:space="preserve"> Time</w:t>
                     </w:r>
                   </w:p>
                 </w:tc>
@@ -1357,6 +1379,7 @@
       </w:sdtContent>
     </w:sdt>
     <w:p>
+      <w:proofErr w:type="spellStart"/>
       <w:r>
         <w:rPr>
           <w:rFonts w:asciiTheme="majorHAnsi" w:eastAsiaTheme="majorEastAsia" w:hAnsiTheme="majorHAnsi" w:cstheme="majorBidi"/>
@@ -1368,6 +1391,7 @@
         </w:rPr>
         <w:t>Images</w:t>
       </w:r>
+      <w:proofErr w:type="spellEnd"/>
     </w:p>
     <w:p>
       <w:r>
@@ -2022,11 +2046,19 @@
                 <w:lang w:val="en-GB"/>
               </w:rPr>
             </w:pPr>
-            <w:r>
-              <w:rPr>
-                <w:lang w:val="en-GB"/>
-              </w:rPr>
-              <w:t>Mário Oliveira</w:t>
+            <w:proofErr w:type="spellStart"/>
+            <w:r>
+              <w:rPr>
+                <w:lang w:val="en-GB"/>
+              </w:rPr>
+              <w:t>Mário</w:t>
+            </w:r>
+            <w:proofErr w:type="spellEnd"/>
+            <w:r>
+              <w:rPr>
+                <w:lang w:val="en-GB"/>
+              </w:rPr>
+              <w:t xml:space="preserve"> Oliveira</w:t>
             </w:r>
           </w:p>
         </w:tc>
@@ -2244,9 +2276,17 @@
         <w:rPr>
           <w:lang w:val="en-GB"/>
         </w:rPr>
-        <w:t>: List of Contribuitors</w:t>
+        <w:t xml:space="preserve">: List of </w:t>
+      </w:r>
+      <w:proofErr w:type="spellStart"/>
+      <w:r>
+        <w:rPr>
+          <w:lang w:val="en-GB"/>
+        </w:rPr>
+        <w:t>Contribuitors</w:t>
       </w:r>
       <w:bookmarkEnd w:id="0"/>
+      <w:proofErr w:type="spellEnd"/>
     </w:p>
     <w:p>
       <w:pPr>
@@ -2903,7 +2943,21 @@
               <w:rPr>
                 <w:lang w:val="en-GB"/>
               </w:rPr>
-              <w:t>David Silva &amp; Mário Oliveira</w:t>
+              <w:t xml:space="preserve">David Silva &amp; </w:t>
+            </w:r>
+            <w:proofErr w:type="spellStart"/>
+            <w:r>
+              <w:rPr>
+                <w:lang w:val="en-GB"/>
+              </w:rPr>
+              <w:t>Mário</w:t>
+            </w:r>
+            <w:proofErr w:type="spellEnd"/>
+            <w:r>
+              <w:rPr>
+                <w:lang w:val="en-GB"/>
+              </w:rPr>
+              <w:t xml:space="preserve"> Oliveira</w:t>
             </w:r>
           </w:p>
         </w:tc>
@@ -3826,19 +3880,43 @@
         <w:rPr>
           <w:lang w:val="en-US"/>
         </w:rPr>
-        <w:t>I</w:t>
-      </w:r>
-      <w:r>
-        <w:rPr>
-          <w:lang w:val="en-US"/>
-        </w:rPr>
-        <w:t xml:space="preserve">dentify and analyze </w:t>
-      </w:r>
-      <w:r>
-        <w:rPr>
-          <w:lang w:val="en-US"/>
-        </w:rPr>
-        <w:t>risks and delays</w:t>
+        <w:t>E</w:t>
+      </w:r>
+      <w:r>
+        <w:rPr>
+          <w:lang w:val="en-US"/>
+        </w:rPr>
+        <w:t>valuate the earned value and work done by team members, comparing with the project plan</w:t>
+      </w:r>
+    </w:p>
+    <w:p>
+      <w:pPr>
+        <w:pStyle w:val="ListParagraph"/>
+        <w:numPr>
+          <w:ilvl w:val="1"/>
+          <w:numId w:val="12"/>
+        </w:numPr>
+        <w:rPr>
+          <w:lang w:val="en-US"/>
+        </w:rPr>
+      </w:pPr>
+      <w:r>
+        <w:rPr>
+          <w:lang w:val="en-US"/>
+        </w:rPr>
+        <w:t>A</w:t>
+      </w:r>
+      <w:r>
+        <w:rPr>
+          <w:lang w:val="en-US"/>
+        </w:rPr>
+        <w:t xml:space="preserve">nalyze </w:t>
+      </w:r>
+      <w:r>
+        <w:rPr>
+          <w:lang w:val="en-US"/>
+        </w:rPr>
+        <w:t>delays</w:t>
       </w:r>
       <w:r>
         <w:rPr>
@@ -3868,7 +3946,7 @@
         <w:rPr>
           <w:lang w:val="en-US"/>
         </w:rPr>
-        <w:t>Identify team and project risks</w:t>
+        <w:t>Verify the project closure status</w:t>
       </w:r>
     </w:p>
     <w:p>
@@ -3886,48 +3964,6 @@
         <w:rPr>
           <w:lang w:val="en-US"/>
         </w:rPr>
-        <w:t>E</w:t>
-      </w:r>
-      <w:r>
-        <w:rPr>
-          <w:lang w:val="en-US"/>
-        </w:rPr>
-        <w:t>valuate the earned value and work done by team members, comparing with the project plan</w:t>
-      </w:r>
-    </w:p>
-    <w:p>
-      <w:pPr>
-        <w:pStyle w:val="ListParagraph"/>
-        <w:numPr>
-          <w:ilvl w:val="0"/>
-          <w:numId w:val="12"/>
-        </w:numPr>
-        <w:rPr>
-          <w:lang w:val="en-US"/>
-        </w:rPr>
-      </w:pPr>
-      <w:r>
-        <w:rPr>
-          <w:lang w:val="en-US"/>
-        </w:rPr>
-        <w:t>Verify the project closure status</w:t>
-      </w:r>
-    </w:p>
-    <w:p>
-      <w:pPr>
-        <w:pStyle w:val="ListParagraph"/>
-        <w:numPr>
-          <w:ilvl w:val="0"/>
-          <w:numId w:val="12"/>
-        </w:numPr>
-        <w:rPr>
-          <w:lang w:val="en-US"/>
-        </w:rPr>
-      </w:pPr>
-      <w:r>
-        <w:rPr>
-          <w:lang w:val="en-US"/>
-        </w:rPr>
         <w:t>C</w:t>
       </w:r>
       <w:r>
@@ -4109,24 +4145,263 @@
     </w:p>
     <w:p>
       <w:pPr>
-        <w:pStyle w:val="ListParagraph"/>
-        <w:ind w:left="1440"/>
-        <w:rPr>
-          <w:lang w:val="en-US"/>
-        </w:rPr>
-      </w:pPr>
-    </w:p>
-    <w:p>
-      <w:pPr>
-        <w:rPr>
-          <w:lang w:val="en-US"/>
-        </w:rPr>
-      </w:pPr>
-      <w:r>
-        <w:rPr>
-          <w:lang w:val="en-US"/>
-        </w:rPr>
-        <w:t>Every weeks, the Risk Manager must:</w:t>
+        <w:rPr>
+          <w:lang w:val="en-US"/>
+        </w:rPr>
+      </w:pPr>
+      <w:r>
+        <w:rPr>
+          <w:lang w:val="en-US"/>
+        </w:rPr>
+        <w:t>If the earned value have deviations that can pass the threshold value defined in the project plan, it must be used the recommendations defined in the “Project deviations” sub-topic.</w:t>
+      </w:r>
+    </w:p>
+    <w:p>
+      <w:pPr>
+        <w:rPr>
+          <w:lang w:val="en-US"/>
+        </w:rPr>
+      </w:pPr>
+    </w:p>
+    <w:p>
+      <w:pPr>
+        <w:rPr>
+          <w:lang w:val="en-US"/>
+        </w:rPr>
+      </w:pPr>
+    </w:p>
+    <w:p>
+      <w:pPr>
+        <w:rPr>
+          <w:lang w:val="en-US"/>
+        </w:rPr>
+      </w:pPr>
+      <w:r>
+        <w:rPr>
+          <w:lang w:val="en-US"/>
+        </w:rPr>
+        <w:t xml:space="preserve">At any point of the project, </w:t>
+      </w:r>
+      <w:r>
+        <w:rPr>
+          <w:lang w:val="en-US"/>
+        </w:rPr>
+        <w:t>if any team member discover anything credible to be a risk, he must inform the Risk manager, to ensure that it will be registered in a risk list to be analyzed as fast as possible.</w:t>
+      </w:r>
+    </w:p>
+    <w:p>
+      <w:pPr>
+        <w:rPr>
+          <w:lang w:val="en-US"/>
+        </w:rPr>
+      </w:pPr>
+    </w:p>
+    <w:p>
+      <w:pPr>
+        <w:rPr>
+          <w:b/>
+          <w:lang w:val="en-US"/>
+        </w:rPr>
+      </w:pPr>
+      <w:r>
+        <w:rPr>
+          <w:b/>
+          <w:lang w:val="en-US"/>
+        </w:rPr>
+        <w:t>Project deviations</w:t>
+      </w:r>
+      <w:r>
+        <w:rPr>
+          <w:b/>
+          <w:lang w:val="en-US"/>
+        </w:rPr>
+        <w:t>:</w:t>
+      </w:r>
+    </w:p>
+    <w:p>
+      <w:pPr>
+        <w:rPr>
+          <w:lang w:val="en-US"/>
+        </w:rPr>
+      </w:pPr>
+      <w:r>
+        <w:rPr>
+          <w:lang w:val="en-US"/>
+        </w:rPr>
+        <w:t xml:space="preserve">The Project Manager will identify deviations to the Project Plan, </w:t>
+      </w:r>
+      <w:r>
+        <w:rPr>
+          <w:lang w:val="en-US"/>
+        </w:rPr>
+        <w:t>treating</w:t>
+      </w:r>
+      <w:r>
+        <w:rPr>
+          <w:lang w:val="en-US"/>
+        </w:rPr>
+        <w:t xml:space="preserve"> them as a </w:t>
+      </w:r>
+      <w:r>
+        <w:rPr>
+          <w:lang w:val="en-US"/>
+        </w:rPr>
+        <w:t>Problem</w:t>
+      </w:r>
+      <w:r>
+        <w:rPr>
+          <w:lang w:val="en-US"/>
+        </w:rPr>
+        <w:t xml:space="preserve">, to be </w:t>
+      </w:r>
+      <w:r>
+        <w:rPr>
+          <w:lang w:val="en-US"/>
+        </w:rPr>
+        <w:t>correcting</w:t>
+      </w:r>
+      <w:r>
+        <w:rPr>
+          <w:lang w:val="en-US"/>
+        </w:rPr>
+        <w:t xml:space="preserve"> </w:t>
+      </w:r>
+      <w:r>
+        <w:rPr>
+          <w:lang w:val="en-US"/>
+        </w:rPr>
+        <w:t>using</w:t>
+      </w:r>
+      <w:r>
+        <w:rPr>
+          <w:lang w:val="en-US"/>
+        </w:rPr>
+        <w:t xml:space="preserve"> </w:t>
+      </w:r>
+      <w:r>
+        <w:rPr>
+          <w:lang w:val="en-US"/>
+        </w:rPr>
+        <w:t>a</w:t>
+      </w:r>
+      <w:r>
+        <w:rPr>
+          <w:lang w:val="en-US"/>
+        </w:rPr>
+        <w:t xml:space="preserve"> </w:t>
+      </w:r>
+      <w:r>
+        <w:rPr>
+          <w:lang w:val="en-US"/>
+        </w:rPr>
+        <w:t>Corrective Action</w:t>
+      </w:r>
+      <w:r>
+        <w:rPr>
+          <w:lang w:val="en-US"/>
+        </w:rPr>
+        <w:t xml:space="preserve"> [3.3]</w:t>
+      </w:r>
+      <w:r>
+        <w:rPr>
+          <w:lang w:val="en-US"/>
+        </w:rPr>
+        <w:t>.</w:t>
+      </w:r>
+    </w:p>
+    <w:p>
+      <w:pPr>
+        <w:rPr>
+          <w:b/>
+          <w:lang w:val="en-GB"/>
+        </w:rPr>
+      </w:pPr>
+      <w:r>
+        <w:rPr>
+          <w:b/>
+          <w:lang w:val="en-US"/>
+        </w:rPr>
+        <w:lastRenderedPageBreak/>
+        <w:t>Project Closure</w:t>
+      </w:r>
+    </w:p>
+    <w:p>
+      <w:pPr>
+        <w:rPr>
+          <w:lang w:val="en-US"/>
+        </w:rPr>
+      </w:pPr>
+      <w:r>
+        <w:rPr>
+          <w:lang w:val="en-US"/>
+        </w:rPr>
+        <w:t xml:space="preserve">The </w:t>
+      </w:r>
+      <w:r>
+        <w:rPr>
+          <w:lang w:val="en-US"/>
+        </w:rPr>
+        <w:t>P</w:t>
+      </w:r>
+      <w:r>
+        <w:rPr>
+          <w:lang w:val="en-US"/>
+        </w:rPr>
+        <w:t xml:space="preserve">roject </w:t>
+      </w:r>
+      <w:r>
+        <w:rPr>
+          <w:lang w:val="en-US"/>
+        </w:rPr>
+        <w:t>M</w:t>
+      </w:r>
+      <w:r>
+        <w:rPr>
+          <w:lang w:val="en-US"/>
+        </w:rPr>
+        <w:t xml:space="preserve">anager </w:t>
+      </w:r>
+      <w:r>
+        <w:rPr>
+          <w:lang w:val="en-US"/>
+        </w:rPr>
+        <w:t>must</w:t>
+      </w:r>
+      <w:r>
+        <w:rPr>
+          <w:lang w:val="en-US"/>
+        </w:rPr>
+        <w:t xml:space="preserve"> determinate if the project </w:t>
+      </w:r>
+      <w:r>
+        <w:rPr>
+          <w:lang w:val="en-US"/>
+        </w:rPr>
+        <w:t>is</w:t>
+      </w:r>
+      <w:r>
+        <w:rPr>
+          <w:lang w:val="en-US"/>
+        </w:rPr>
+        <w:t xml:space="preserve"> </w:t>
+      </w:r>
+      <w:r>
+        <w:rPr>
+          <w:lang w:val="en-US"/>
+        </w:rPr>
+        <w:t>finished</w:t>
+      </w:r>
+      <w:r>
+        <w:rPr>
+          <w:lang w:val="en-US"/>
+        </w:rPr>
+        <w:t xml:space="preserve">, according some </w:t>
+      </w:r>
+      <w:r>
+        <w:rPr>
+          <w:lang w:val="en-US"/>
+        </w:rPr>
+        <w:t>defined criteria:</w:t>
       </w:r>
     </w:p>
     <w:p>
@@ -4144,281 +4419,7 @@
         <w:rPr>
           <w:lang w:val="en-US"/>
         </w:rPr>
-        <w:t>Identify</w:t>
-      </w:r>
-      <w:r>
-        <w:rPr>
-          <w:lang w:val="en-US"/>
-        </w:rPr>
-        <w:t xml:space="preserve"> some team risks, according “Identify the team risks”, defined in Risk Management</w:t>
-      </w:r>
-    </w:p>
-    <w:p>
-      <w:pPr>
-        <w:rPr>
-          <w:lang w:val="en-US"/>
-        </w:rPr>
-      </w:pPr>
-      <w:r>
-        <w:rPr>
-          <w:lang w:val="en-US"/>
-        </w:rPr>
-        <w:t>If the earned value have deviations that can pass the threshold value defined in the project plan, it must be used the recommendations defined in the “Project deviations” sub-topic.</w:t>
-      </w:r>
-    </w:p>
-    <w:p>
-      <w:pPr>
-        <w:rPr>
-          <w:lang w:val="en-US"/>
-        </w:rPr>
-      </w:pPr>
-    </w:p>
-    <w:p>
-      <w:pPr>
-        <w:rPr>
-          <w:lang w:val="en-US"/>
-        </w:rPr>
-      </w:pPr>
-    </w:p>
-    <w:p>
-      <w:pPr>
-        <w:rPr>
-          <w:lang w:val="en-US"/>
-        </w:rPr>
-      </w:pPr>
-      <w:r>
-        <w:rPr>
-          <w:lang w:val="en-US"/>
-        </w:rPr>
-        <w:t xml:space="preserve">At any point of the project, </w:t>
-      </w:r>
-      <w:r>
-        <w:rPr>
-          <w:lang w:val="en-US"/>
-        </w:rPr>
-        <w:t xml:space="preserve">if any team member discover anything credible to be a risk, he must inform the </w:t>
-      </w:r>
-      <w:bookmarkStart w:id="8" w:name="_GoBack"/>
-      <w:bookmarkEnd w:id="8"/>
-      <w:r>
-        <w:rPr>
-          <w:lang w:val="en-US"/>
-        </w:rPr>
-        <w:t>Risk manager, to ensure that it will be registered in a risk list to be analyzed as fast as possible.</w:t>
-      </w:r>
-    </w:p>
-    <w:p>
-      <w:pPr>
-        <w:rPr>
-          <w:lang w:val="en-US"/>
-        </w:rPr>
-      </w:pPr>
-    </w:p>
-    <w:p>
-      <w:pPr>
-        <w:rPr>
-          <w:b/>
-          <w:lang w:val="en-US"/>
-        </w:rPr>
-      </w:pPr>
-      <w:r>
-        <w:rPr>
-          <w:b/>
-          <w:lang w:val="en-US"/>
-        </w:rPr>
-        <w:t>Project deviations</w:t>
-      </w:r>
-      <w:r>
-        <w:rPr>
-          <w:b/>
-          <w:lang w:val="en-US"/>
-        </w:rPr>
-        <w:t>:</w:t>
-      </w:r>
-    </w:p>
-    <w:p>
-      <w:pPr>
-        <w:rPr>
-          <w:lang w:val="en-US"/>
-        </w:rPr>
-      </w:pPr>
-      <w:r>
-        <w:rPr>
-          <w:lang w:val="en-US"/>
-        </w:rPr>
-        <w:t xml:space="preserve">The Project Manager will identify deviations to the Project Plan, </w:t>
-      </w:r>
-      <w:r>
-        <w:rPr>
-          <w:lang w:val="en-US"/>
-        </w:rPr>
-        <w:t>treating</w:t>
-      </w:r>
-      <w:r>
-        <w:rPr>
-          <w:lang w:val="en-US"/>
-        </w:rPr>
-        <w:t xml:space="preserve"> them as a </w:t>
-      </w:r>
-      <w:r>
-        <w:rPr>
-          <w:lang w:val="en-US"/>
-        </w:rPr>
-        <w:t>Problem</w:t>
-      </w:r>
-      <w:r>
-        <w:rPr>
-          <w:lang w:val="en-US"/>
-        </w:rPr>
-        <w:t xml:space="preserve">, to be </w:t>
-      </w:r>
-      <w:r>
-        <w:rPr>
-          <w:lang w:val="en-US"/>
-        </w:rPr>
-        <w:t>correcting</w:t>
-      </w:r>
-      <w:r>
-        <w:rPr>
-          <w:lang w:val="en-US"/>
-        </w:rPr>
-        <w:t xml:space="preserve"> </w:t>
-      </w:r>
-      <w:r>
-        <w:rPr>
-          <w:lang w:val="en-US"/>
-        </w:rPr>
-        <w:t>using</w:t>
-      </w:r>
-      <w:r>
-        <w:rPr>
-          <w:lang w:val="en-US"/>
-        </w:rPr>
-        <w:t xml:space="preserve"> </w:t>
-      </w:r>
-      <w:r>
-        <w:rPr>
-          <w:lang w:val="en-US"/>
-        </w:rPr>
-        <w:t>a</w:t>
-      </w:r>
-      <w:r>
-        <w:rPr>
-          <w:lang w:val="en-US"/>
-        </w:rPr>
-        <w:t xml:space="preserve"> </w:t>
-      </w:r>
-      <w:r>
-        <w:rPr>
-          <w:lang w:val="en-US"/>
-        </w:rPr>
-        <w:t>Corrective Action</w:t>
-      </w:r>
-      <w:r>
-        <w:rPr>
-          <w:lang w:val="en-US"/>
-        </w:rPr>
-        <w:t xml:space="preserve"> [3.3]</w:t>
-      </w:r>
-      <w:r>
-        <w:rPr>
-          <w:lang w:val="en-US"/>
-        </w:rPr>
-        <w:t>.</w:t>
-      </w:r>
-    </w:p>
-    <w:p>
-      <w:pPr>
-        <w:rPr>
-          <w:b/>
-          <w:lang w:val="en-GB"/>
-        </w:rPr>
-      </w:pPr>
-      <w:r>
-        <w:rPr>
-          <w:b/>
-          <w:lang w:val="en-US"/>
-        </w:rPr>
-        <w:t>Project Closure</w:t>
-      </w:r>
-    </w:p>
-    <w:p>
-      <w:pPr>
-        <w:rPr>
-          <w:lang w:val="en-US"/>
-        </w:rPr>
-      </w:pPr>
-      <w:r>
-        <w:rPr>
-          <w:lang w:val="en-US"/>
-        </w:rPr>
-        <w:t xml:space="preserve">The </w:t>
-      </w:r>
-      <w:r>
-        <w:rPr>
-          <w:lang w:val="en-US"/>
-        </w:rPr>
-        <w:t>P</w:t>
-      </w:r>
-      <w:r>
-        <w:rPr>
-          <w:lang w:val="en-US"/>
-        </w:rPr>
-        <w:t xml:space="preserve">roject </w:t>
-      </w:r>
-      <w:r>
-        <w:rPr>
-          <w:lang w:val="en-US"/>
-        </w:rPr>
-        <w:t>M</w:t>
-      </w:r>
-      <w:r>
-        <w:rPr>
-          <w:lang w:val="en-US"/>
-        </w:rPr>
-        <w:t xml:space="preserve">anager </w:t>
-      </w:r>
-      <w:r>
-        <w:rPr>
-          <w:lang w:val="en-US"/>
-        </w:rPr>
-        <w:t>must</w:t>
-      </w:r>
-      <w:r>
-        <w:rPr>
-          <w:lang w:val="en-US"/>
-        </w:rPr>
-        <w:t xml:space="preserve"> determinate if the project </w:t>
-      </w:r>
-      <w:r>
-        <w:rPr>
-          <w:lang w:val="en-US"/>
-        </w:rPr>
-        <w:t>is</w:t>
-      </w:r>
-      <w:r>
-        <w:rPr>
-          <w:lang w:val="en-US"/>
-        </w:rPr>
-        <w:t xml:space="preserve"> </w:t>
-      </w:r>
-      <w:r>
-        <w:rPr>
-          <w:lang w:val="en-US"/>
-        </w:rPr>
-        <w:t>finished</w:t>
-      </w:r>
-      <w:r>
-        <w:rPr>
-          <w:lang w:val="en-US"/>
-        </w:rPr>
-        <w:t xml:space="preserve">, according some </w:t>
-      </w:r>
-      <w:r>
-        <w:rPr>
-          <w:lang w:val="en-US"/>
-        </w:rPr>
-        <w:t>defined criteria:</w:t>
+        <w:t>Implemented requirements</w:t>
       </w:r>
     </w:p>
     <w:p>
@@ -4436,7 +4437,13 @@
         <w:rPr>
           <w:lang w:val="en-US"/>
         </w:rPr>
-        <w:t>Implemented requirements</w:t>
+        <w:t>Verifications and validations done</w:t>
+      </w:r>
+      <w:r>
+        <w:rPr>
+          <w:lang w:val="en-US"/>
+        </w:rPr>
+        <w:t>.</w:t>
       </w:r>
     </w:p>
     <w:p>
@@ -4454,30 +4461,6 @@
         <w:rPr>
           <w:lang w:val="en-US"/>
         </w:rPr>
-        <w:t>Verifications and validations done</w:t>
-      </w:r>
-      <w:r>
-        <w:rPr>
-          <w:lang w:val="en-US"/>
-        </w:rPr>
-        <w:t>.</w:t>
-      </w:r>
-    </w:p>
-    <w:p>
-      <w:pPr>
-        <w:pStyle w:val="ListParagraph"/>
-        <w:numPr>
-          <w:ilvl w:val="0"/>
-          <w:numId w:val="14"/>
-        </w:numPr>
-        <w:rPr>
-          <w:lang w:val="en-US"/>
-        </w:rPr>
-      </w:pPr>
-      <w:r>
-        <w:rPr>
-          <w:lang w:val="en-US"/>
-        </w:rPr>
         <w:t>Documentation completed</w:t>
       </w:r>
     </w:p>
@@ -4512,14 +4495,14 @@
           <w:lang w:val="en-US"/>
         </w:rPr>
       </w:pPr>
-      <w:bookmarkStart w:id="9" w:name="_Toc353015282"/>
+      <w:bookmarkStart w:id="8" w:name="_Toc353015282"/>
       <w:r>
         <w:rPr>
           <w:lang w:val="en-US"/>
         </w:rPr>
         <w:t>Risk Management</w:t>
       </w:r>
-      <w:bookmarkEnd w:id="9"/>
+      <w:bookmarkEnd w:id="8"/>
     </w:p>
     <w:p>
       <w:pPr>
@@ -4889,7 +4872,6 @@
           <w:b/>
           <w:lang w:val="en-US"/>
         </w:rPr>
-        <w:lastRenderedPageBreak/>
         <w:t>Risk plan document</w:t>
       </w:r>
     </w:p>
@@ -4952,6 +4934,7 @@
         <w:rPr>
           <w:lang w:val="en-US"/>
         </w:rPr>
+        <w:lastRenderedPageBreak/>
         <w:t>Name</w:t>
       </w:r>
     </w:p>
@@ -5436,21 +5419,6 @@
     </w:p>
     <w:p>
       <w:pPr>
-        <w:rPr>
-          <w:b/>
-          <w:lang w:val="en-US"/>
-        </w:rPr>
-      </w:pPr>
-      <w:r>
-        <w:rPr>
-          <w:b/>
-          <w:lang w:val="en-US"/>
-        </w:rPr>
-        <w:t>Assess the risks</w:t>
-      </w:r>
-    </w:p>
-    <w:p>
-      <w:pPr>
         <w:pStyle w:val="ListParagraph"/>
         <w:numPr>
           <w:ilvl w:val="0"/>
@@ -5464,6 +5432,39 @@
         <w:rPr>
           <w:lang w:val="en-US"/>
         </w:rPr>
+        <w:t>If a team member identify any risk, this should be reported to the Risk Manager.</w:t>
+      </w:r>
+    </w:p>
+    <w:p>
+      <w:pPr>
+        <w:rPr>
+          <w:b/>
+          <w:lang w:val="en-US"/>
+        </w:rPr>
+      </w:pPr>
+      <w:r>
+        <w:rPr>
+          <w:b/>
+          <w:lang w:val="en-US"/>
+        </w:rPr>
+        <w:t>Assess the risks</w:t>
+      </w:r>
+    </w:p>
+    <w:p>
+      <w:pPr>
+        <w:pStyle w:val="ListParagraph"/>
+        <w:numPr>
+          <w:ilvl w:val="0"/>
+          <w:numId w:val="9"/>
+        </w:numPr>
+        <w:rPr>
+          <w:lang w:val="en-US"/>
+        </w:rPr>
+      </w:pPr>
+      <w:r>
+        <w:rPr>
+          <w:lang w:val="en-US"/>
+        </w:rPr>
         <w:t xml:space="preserve">Risks must be assessed </w:t>
       </w:r>
       <w:r>
@@ -5638,7 +5639,6 @@
         <w:rPr>
           <w:lang w:val="en-US"/>
         </w:rPr>
-        <w:lastRenderedPageBreak/>
         <w:t xml:space="preserve">A value of 1 to 3 (less </w:t>
       </w:r>
       <w:r>
@@ -5825,6 +5825,7 @@
         <w:rPr>
           <w:lang w:val="en-US"/>
         </w:rPr>
+        <w:lastRenderedPageBreak/>
         <w:t xml:space="preserve">Risk Manager and Project Manager should select the </w:t>
       </w:r>
       <w:r>
@@ -5893,14 +5894,14 @@
           <w:lang w:val="en-US"/>
         </w:rPr>
       </w:pPr>
-      <w:bookmarkStart w:id="10" w:name="_Toc353015283"/>
+      <w:bookmarkStart w:id="9" w:name="_Toc353015283"/>
       <w:r>
         <w:rPr>
           <w:lang w:val="en-US"/>
         </w:rPr>
         <w:t>Corrective Actions</w:t>
       </w:r>
-      <w:bookmarkEnd w:id="10"/>
+      <w:bookmarkEnd w:id="9"/>
     </w:p>
     <w:p>
       <w:pPr>
@@ -6200,14 +6201,14 @@
           <w:lang w:val="en-GB"/>
         </w:rPr>
       </w:pPr>
-      <w:bookmarkStart w:id="11" w:name="_Toc353015284"/>
+      <w:bookmarkStart w:id="10" w:name="_Toc353015284"/>
       <w:r>
         <w:rPr>
           <w:lang w:val="en-GB"/>
         </w:rPr>
         <w:t>Tools</w:t>
       </w:r>
-      <w:bookmarkEnd w:id="11"/>
+      <w:bookmarkEnd w:id="10"/>
     </w:p>
     <w:p>
       <w:pPr>
@@ -6246,14 +6247,14 @@
           <w:lang w:val="en-GB"/>
         </w:rPr>
       </w:pPr>
-      <w:bookmarkStart w:id="12" w:name="_Toc353015285"/>
+      <w:bookmarkStart w:id="11" w:name="_Toc353015285"/>
       <w:r>
         <w:rPr>
           <w:lang w:val="en-GB"/>
         </w:rPr>
         <w:t>Related Processes</w:t>
       </w:r>
-      <w:bookmarkEnd w:id="12"/>
+      <w:bookmarkEnd w:id="11"/>
     </w:p>
     <w:p>
       <w:pPr>
@@ -6280,6 +6281,14 @@
         </w:rPr>
         <w:t>Project Planning Process.</w:t>
       </w:r>
+    </w:p>
+    <w:p>
+      <w:pPr>
+        <w:spacing w:line="360" w:lineRule="auto"/>
+        <w:rPr>
+          <w:lang w:val="en-GB"/>
+        </w:rPr>
+      </w:pPr>
     </w:p>
     <w:p>
       <w:pPr>
@@ -6292,14 +6301,14 @@
           <w:lang w:val="en-GB"/>
         </w:rPr>
       </w:pPr>
-      <w:bookmarkStart w:id="13" w:name="_Toc353015286"/>
+      <w:bookmarkStart w:id="12" w:name="_Toc353015286"/>
       <w:r>
         <w:rPr>
           <w:lang w:val="en-GB"/>
         </w:rPr>
         <w:t>Measures</w:t>
       </w:r>
-      <w:bookmarkEnd w:id="13"/>
+      <w:bookmarkEnd w:id="12"/>
     </w:p>
     <w:p>
       <w:pPr>
@@ -6331,7 +6340,13 @@
         <w:rPr>
           <w:lang w:val="en-GB"/>
         </w:rPr>
-        <w:t>Earn Value</w:t>
+        <w:t xml:space="preserve">Number of </w:t>
+      </w:r>
+      <w:r>
+        <w:rPr>
+          <w:lang w:val="en-GB"/>
+        </w:rPr>
+        <w:t>Project objectives achieved</w:t>
       </w:r>
     </w:p>
     <w:p>
@@ -6350,8 +6365,7 @@
         <w:rPr>
           <w:lang w:val="en-GB"/>
         </w:rPr>
-        <w:lastRenderedPageBreak/>
-        <w:t>Lessons Learned Documented</w:t>
+        <w:t>Number of Active Risks</w:t>
       </w:r>
     </w:p>
     <w:p>
@@ -6370,8 +6384,109 @@
         <w:rPr>
           <w:lang w:val="en-GB"/>
         </w:rPr>
-        <w:t>Project objectives achieved</w:t>
-      </w:r>
+        <w:lastRenderedPageBreak/>
+        <w:t>Number of High Level Active Risks</w:t>
+      </w:r>
+    </w:p>
+    <w:p>
+      <w:pPr>
+        <w:pStyle w:val="ListParagraph"/>
+        <w:numPr>
+          <w:ilvl w:val="0"/>
+          <w:numId w:val="4"/>
+        </w:numPr>
+        <w:spacing w:line="360" w:lineRule="auto"/>
+        <w:rPr>
+          <w:lang w:val="en-GB"/>
+        </w:rPr>
+      </w:pPr>
+      <w:r>
+        <w:rPr>
+          <w:lang w:val="en-GB"/>
+        </w:rPr>
+        <w:t>Performance Index from Earned Value</w:t>
+      </w:r>
+    </w:p>
+    <w:p>
+      <w:pPr>
+        <w:spacing w:line="360" w:lineRule="auto"/>
+        <w:rPr>
+          <w:lang w:val="en-GB"/>
+        </w:rPr>
+      </w:pPr>
+    </w:p>
+    <w:p>
+      <w:pPr>
+        <w:rPr>
+          <w:lang w:val="en-US"/>
+        </w:rPr>
+      </w:pPr>
+    </w:p>
+    <w:p>
+      <w:pPr>
+        <w:pStyle w:val="Heading1"/>
+        <w:numPr>
+          <w:ilvl w:val="0"/>
+          <w:numId w:val="3"/>
+        </w:numPr>
+        <w:rPr>
+          <w:lang w:val="en-GB"/>
+        </w:rPr>
+      </w:pPr>
+      <w:r>
+        <w:rPr>
+          <w:lang w:val="en-GB"/>
+        </w:rPr>
+        <w:t>Outputs</w:t>
+      </w:r>
+    </w:p>
+    <w:p>
+      <w:pPr>
+        <w:pStyle w:val="ListParagraph"/>
+        <w:numPr>
+          <w:ilvl w:val="0"/>
+          <w:numId w:val="19"/>
+        </w:numPr>
+        <w:spacing w:line="360" w:lineRule="auto"/>
+        <w:rPr>
+          <w:lang w:val="en-GB"/>
+        </w:rPr>
+      </w:pPr>
+      <w:r>
+        <w:rPr>
+          <w:lang w:val="en-GB"/>
+        </w:rPr>
+        <w:t>Earn Value</w:t>
+      </w:r>
+    </w:p>
+    <w:p>
+      <w:pPr>
+        <w:pStyle w:val="ListParagraph"/>
+        <w:numPr>
+          <w:ilvl w:val="0"/>
+          <w:numId w:val="19"/>
+        </w:numPr>
+        <w:spacing w:line="360" w:lineRule="auto"/>
+        <w:rPr>
+          <w:lang w:val="en-GB"/>
+        </w:rPr>
+      </w:pPr>
+      <w:r>
+        <w:rPr>
+          <w:lang w:val="en-GB"/>
+        </w:rPr>
+        <w:t>Lessons Learned Documented</w:t>
+      </w:r>
+    </w:p>
+    <w:p>
+      <w:pPr>
+        <w:spacing w:line="360" w:lineRule="auto"/>
+        <w:rPr>
+          <w:lang w:val="en-GB"/>
+        </w:rPr>
+      </w:pPr>
+      <w:bookmarkStart w:id="13" w:name="_GoBack"/>
+      <w:bookmarkEnd w:id="13"/>
     </w:p>
     <w:sectPr>
       <w:footerReference w:type="first" r:id="rId14"/>
@@ -6420,11 +6535,19 @@
         <w:lang w:val="en-US"/>
       </w:rPr>
     </w:pPr>
+    <w:proofErr w:type="spellStart"/>
     <w:r>
       <w:rPr>
         <w:lang w:val="en-US"/>
       </w:rPr>
-      <w:t>Projeto Soft</w:t>
+      <w:t>Projeto</w:t>
+    </w:r>
+    <w:proofErr w:type="spellEnd"/>
+    <w:r>
+      <w:rPr>
+        <w:lang w:val="en-US"/>
+      </w:rPr>
+      <w:t xml:space="preserve"> Soft</w:t>
     </w:r>
     <w:r>
       <w:rPr>
@@ -6485,11 +6608,19 @@
         <w:lang w:val="en-US"/>
       </w:rPr>
     </w:pPr>
+    <w:proofErr w:type="spellStart"/>
     <w:r>
       <w:rPr>
         <w:lang w:val="en-US"/>
       </w:rPr>
-      <w:t>Projeto Software 2013</w:t>
+      <w:t>Projeto</w:t>
+    </w:r>
+    <w:proofErr w:type="spellEnd"/>
+    <w:r>
+      <w:rPr>
+        <w:lang w:val="en-US"/>
+      </w:rPr>
+      <w:t xml:space="preserve"> Software 2013</w:t>
     </w:r>
     <w:r>
       <w:rPr>
@@ -6553,11 +6684,19 @@
         <w:lang w:val="en-US"/>
       </w:rPr>
     </w:pPr>
+    <w:proofErr w:type="spellStart"/>
     <w:r>
       <w:rPr>
         <w:lang w:val="en-US"/>
       </w:rPr>
-      <w:t>Projeto Software 2013</w:t>
+      <w:t>Projeto</w:t>
+    </w:r>
+    <w:proofErr w:type="spellEnd"/>
+    <w:r>
+      <w:rPr>
+        <w:lang w:val="en-US"/>
+      </w:rPr>
+      <w:t xml:space="preserve"> Software 2013</w:t>
     </w:r>
   </w:p>
   <w:p>
@@ -6637,11 +6776,19 @@
         <w:lang w:val="en-US"/>
       </w:rPr>
     </w:pPr>
+    <w:proofErr w:type="spellStart"/>
     <w:r>
       <w:rPr>
         <w:lang w:val="en-US"/>
       </w:rPr>
-      <w:t>Projeto Software 2013</w:t>
+      <w:t>Projeto</w:t>
+    </w:r>
+    <w:proofErr w:type="spellEnd"/>
+    <w:r>
+      <w:rPr>
+        <w:lang w:val="en-US"/>
+      </w:rPr>
+      <w:t xml:space="preserve"> Software 2013</w:t>
     </w:r>
     <w:r>
       <w:rPr>
@@ -8030,6 +8177,119 @@
     </w:lvl>
   </w:abstractNum>
   <w:abstractNum w:abstractNumId="8">
+    <w:nsid w:val="3C8451F4"/>
+    <w:multiLevelType w:val="hybridMultilevel"/>
+    <w:tmpl w:val="739CA246"/>
+    <w:lvl w:ilvl="0" w:tplc="08160001">
+      <w:start w:val="1"/>
+      <w:numFmt w:val="bullet"/>
+      <w:lvlText w:val=""/>
+      <w:lvlJc w:val="left"/>
+      <w:pPr>
+        <w:ind w:left="720" w:hanging="360"/>
+      </w:pPr>
+      <w:rPr>
+        <w:rFonts w:ascii="Symbol" w:hAnsi="Symbol" w:hint="default"/>
+      </w:rPr>
+    </w:lvl>
+    <w:lvl w:ilvl="1" w:tplc="08160003" w:tentative="1">
+      <w:start w:val="1"/>
+      <w:numFmt w:val="bullet"/>
+      <w:lvlText w:val="o"/>
+      <w:lvlJc w:val="left"/>
+      <w:pPr>
+        <w:ind w:left="1440" w:hanging="360"/>
+      </w:pPr>
+      <w:rPr>
+        <w:rFonts w:ascii="Courier New" w:hAnsi="Courier New" w:cs="Courier New" w:hint="default"/>
+      </w:rPr>
+    </w:lvl>
+    <w:lvl w:ilvl="2" w:tplc="08160005" w:tentative="1">
+      <w:start w:val="1"/>
+      <w:numFmt w:val="bullet"/>
+      <w:lvlText w:val=""/>
+      <w:lvlJc w:val="left"/>
+      <w:pPr>
+        <w:ind w:left="2160" w:hanging="360"/>
+      </w:pPr>
+      <w:rPr>
+        <w:rFonts w:ascii="Wingdings" w:hAnsi="Wingdings" w:hint="default"/>
+      </w:rPr>
+    </w:lvl>
+    <w:lvl w:ilvl="3" w:tplc="08160001" w:tentative="1">
+      <w:start w:val="1"/>
+      <w:numFmt w:val="bullet"/>
+      <w:lvlText w:val=""/>
+      <w:lvlJc w:val="left"/>
+      <w:pPr>
+        <w:ind w:left="2880" w:hanging="360"/>
+      </w:pPr>
+      <w:rPr>
+        <w:rFonts w:ascii="Symbol" w:hAnsi="Symbol" w:hint="default"/>
+      </w:rPr>
+    </w:lvl>
+    <w:lvl w:ilvl="4" w:tplc="08160003" w:tentative="1">
+      <w:start w:val="1"/>
+      <w:numFmt w:val="bullet"/>
+      <w:lvlText w:val="o"/>
+      <w:lvlJc w:val="left"/>
+      <w:pPr>
+        <w:ind w:left="3600" w:hanging="360"/>
+      </w:pPr>
+      <w:rPr>
+        <w:rFonts w:ascii="Courier New" w:hAnsi="Courier New" w:cs="Courier New" w:hint="default"/>
+      </w:rPr>
+    </w:lvl>
+    <w:lvl w:ilvl="5" w:tplc="08160005" w:tentative="1">
+      <w:start w:val="1"/>
+      <w:numFmt w:val="bullet"/>
+      <w:lvlText w:val=""/>
+      <w:lvlJc w:val="left"/>
+      <w:pPr>
+        <w:ind w:left="4320" w:hanging="360"/>
+      </w:pPr>
+      <w:rPr>
+        <w:rFonts w:ascii="Wingdings" w:hAnsi="Wingdings" w:hint="default"/>
+      </w:rPr>
+    </w:lvl>
+    <w:lvl w:ilvl="6" w:tplc="08160001" w:tentative="1">
+      <w:start w:val="1"/>
+      <w:numFmt w:val="bullet"/>
+      <w:lvlText w:val=""/>
+      <w:lvlJc w:val="left"/>
+      <w:pPr>
+        <w:ind w:left="5040" w:hanging="360"/>
+      </w:pPr>
+      <w:rPr>
+        <w:rFonts w:ascii="Symbol" w:hAnsi="Symbol" w:hint="default"/>
+      </w:rPr>
+    </w:lvl>
+    <w:lvl w:ilvl="7" w:tplc="08160003" w:tentative="1">
+      <w:start w:val="1"/>
+      <w:numFmt w:val="bullet"/>
+      <w:lvlText w:val="o"/>
+      <w:lvlJc w:val="left"/>
+      <w:pPr>
+        <w:ind w:left="5760" w:hanging="360"/>
+      </w:pPr>
+      <w:rPr>
+        <w:rFonts w:ascii="Courier New" w:hAnsi="Courier New" w:cs="Courier New" w:hint="default"/>
+      </w:rPr>
+    </w:lvl>
+    <w:lvl w:ilvl="8" w:tplc="08160005" w:tentative="1">
+      <w:start w:val="1"/>
+      <w:numFmt w:val="bullet"/>
+      <w:lvlText w:val=""/>
+      <w:lvlJc w:val="left"/>
+      <w:pPr>
+        <w:ind w:left="6480" w:hanging="360"/>
+      </w:pPr>
+      <w:rPr>
+        <w:rFonts w:ascii="Wingdings" w:hAnsi="Wingdings" w:hint="default"/>
+      </w:rPr>
+    </w:lvl>
+  </w:abstractNum>
+  <w:abstractNum w:abstractNumId="9">
     <w:nsid w:val="44E13B96"/>
     <w:multiLevelType w:val="hybridMultilevel"/>
     <w:tmpl w:val="545EEC5E"/>
@@ -8115,7 +8375,7 @@
       </w:pPr>
     </w:lvl>
   </w:abstractNum>
-  <w:abstractNum w:abstractNumId="9">
+  <w:abstractNum w:abstractNumId="10">
     <w:nsid w:val="4A2774CC"/>
     <w:multiLevelType w:val="hybridMultilevel"/>
     <w:tmpl w:val="1BD8719A"/>
@@ -8228,7 +8488,7 @@
       </w:rPr>
     </w:lvl>
   </w:abstractNum>
-  <w:abstractNum w:abstractNumId="10">
+  <w:abstractNum w:abstractNumId="11">
     <w:nsid w:val="56B94A30"/>
     <w:multiLevelType w:val="multilevel"/>
     <w:tmpl w:val="0816001F"/>
@@ -8314,7 +8574,7 @@
       </w:pPr>
     </w:lvl>
   </w:abstractNum>
-  <w:abstractNum w:abstractNumId="11">
+  <w:abstractNum w:abstractNumId="12">
     <w:nsid w:val="60A265E2"/>
     <w:multiLevelType w:val="hybridMultilevel"/>
     <w:tmpl w:val="58C60E62"/>
@@ -8427,7 +8687,7 @@
       </w:rPr>
     </w:lvl>
   </w:abstractNum>
-  <w:abstractNum w:abstractNumId="12">
+  <w:abstractNum w:abstractNumId="13">
     <w:nsid w:val="6284285F"/>
     <w:multiLevelType w:val="hybridMultilevel"/>
     <w:tmpl w:val="ED1E50A8"/>
@@ -8540,7 +8800,7 @@
       </w:rPr>
     </w:lvl>
   </w:abstractNum>
-  <w:abstractNum w:abstractNumId="13">
+  <w:abstractNum w:abstractNumId="14">
     <w:nsid w:val="63C25F82"/>
     <w:multiLevelType w:val="multilevel"/>
     <w:tmpl w:val="0816001F"/>
@@ -8626,7 +8886,7 @@
       </w:pPr>
     </w:lvl>
   </w:abstractNum>
-  <w:abstractNum w:abstractNumId="14">
+  <w:abstractNum w:abstractNumId="15">
     <w:nsid w:val="6696651D"/>
     <w:multiLevelType w:val="hybridMultilevel"/>
     <w:tmpl w:val="9000C652"/>
@@ -8739,7 +8999,7 @@
       </w:rPr>
     </w:lvl>
   </w:abstractNum>
-  <w:abstractNum w:abstractNumId="15">
+  <w:abstractNum w:abstractNumId="16">
     <w:nsid w:val="69507366"/>
     <w:multiLevelType w:val="hybridMultilevel"/>
     <w:tmpl w:val="CEECC8FE"/>
@@ -8852,7 +9112,7 @@
       </w:rPr>
     </w:lvl>
   </w:abstractNum>
-  <w:abstractNum w:abstractNumId="16">
+  <w:abstractNum w:abstractNumId="17">
     <w:nsid w:val="6FF55303"/>
     <w:multiLevelType w:val="hybridMultilevel"/>
     <w:tmpl w:val="140ECA2E"/>
@@ -8868,7 +9128,7 @@
         <w:rFonts w:ascii="Symbol" w:hAnsi="Symbol" w:hint="default"/>
       </w:rPr>
     </w:lvl>
-    <w:lvl w:ilvl="1" w:tplc="08160003" w:tentative="1">
+    <w:lvl w:ilvl="1" w:tplc="08160003">
       <w:start w:val="1"/>
       <w:numFmt w:val="bullet"/>
       <w:lvlText w:val="o"/>
@@ -8965,7 +9225,7 @@
       </w:rPr>
     </w:lvl>
   </w:abstractNum>
-  <w:abstractNum w:abstractNumId="17">
+  <w:abstractNum w:abstractNumId="18">
     <w:nsid w:val="76EB675C"/>
     <w:multiLevelType w:val="hybridMultilevel"/>
     <w:tmpl w:val="7BA039CC"/>
@@ -9079,40 +9339,40 @@
     </w:lvl>
   </w:abstractNum>
   <w:num w:numId="1">
-    <w:abstractNumId w:val="8"/>
+    <w:abstractNumId w:val="9"/>
   </w:num>
   <w:num w:numId="2">
+    <w:abstractNumId w:val="11"/>
+  </w:num>
+  <w:num w:numId="3">
+    <w:abstractNumId w:val="14"/>
+  </w:num>
+  <w:num w:numId="4">
     <w:abstractNumId w:val="10"/>
   </w:num>
-  <w:num w:numId="3">
-    <w:abstractNumId w:val="13"/>
-  </w:num>
-  <w:num w:numId="4">
-    <w:abstractNumId w:val="9"/>
-  </w:num>
   <w:num w:numId="5">
-    <w:abstractNumId w:val="15"/>
+    <w:abstractNumId w:val="16"/>
   </w:num>
   <w:num w:numId="6">
-    <w:abstractNumId w:val="17"/>
+    <w:abstractNumId w:val="18"/>
   </w:num>
   <w:num w:numId="7">
     <w:abstractNumId w:val="5"/>
   </w:num>
   <w:num w:numId="8">
+    <w:abstractNumId w:val="13"/>
+  </w:num>
+  <w:num w:numId="9">
     <w:abstractNumId w:val="12"/>
   </w:num>
-  <w:num w:numId="9">
-    <w:abstractNumId w:val="11"/>
-  </w:num>
   <w:num w:numId="10">
-    <w:abstractNumId w:val="14"/>
+    <w:abstractNumId w:val="15"/>
   </w:num>
   <w:num w:numId="11">
     <w:abstractNumId w:val="0"/>
   </w:num>
   <w:num w:numId="12">
-    <w:abstractNumId w:val="16"/>
+    <w:abstractNumId w:val="17"/>
   </w:num>
   <w:num w:numId="13">
     <w:abstractNumId w:val="7"/>
@@ -9131,6 +9391,9 @@
   </w:num>
   <w:num w:numId="18">
     <w:abstractNumId w:val="6"/>
+  </w:num>
+  <w:num w:numId="19">
+    <w:abstractNumId w:val="8"/>
   </w:num>
 </w:numbering>
 </file>
@@ -9897,7 +10160,7 @@
     <w:charset w:val="00"/>
     <w:family w:val="roman"/>
     <w:pitch w:val="variable"/>
-    <w:sig w:usb0="E0002AFF" w:usb1="C0007841" w:usb2="00000009" w:usb3="00000000" w:csb0="000001FF" w:csb1="00000000"/>
+    <w:sig w:usb0="E0002AFF" w:usb1="C0007843" w:usb2="00000009" w:usb3="00000000" w:csb0="000001FF" w:csb1="00000000"/>
   </w:font>
   <w:font w:name="Courier New">
     <w:panose1 w:val="02070309020205020404"/>
@@ -9982,6 +10245,7 @@
     <w:rsid w:val="00DA2738"/>
     <w:rsid w:val="00DF7858"/>
     <w:rsid w:val="00E2136B"/>
+    <w:rsid w:val="00EE0A6E"/>
     <w:rsid w:val="00FD79BE"/>
     <w:rsid w:val="00FE5A4A"/>
   </w:rsids>
@@ -11234,7 +11498,7 @@
 </file>
 
 <file path=customXml/itemProps2.xml><?xml version="1.0" encoding="utf-8"?>
-<ds:datastoreItem xmlns:ds="http://schemas.openxmlformats.org/officeDocument/2006/customXml" ds:itemID="{8AC9AD58-EA72-42D6-98C5-BB2E9399481A}">
+<ds:datastoreItem xmlns:ds="http://schemas.openxmlformats.org/officeDocument/2006/customXml" ds:itemID="{B0C6B175-5205-47AC-9B03-A978F197703F}">
   <ds:schemaRefs>
     <ds:schemaRef ds:uri="http://schemas.openxmlformats.org/officeDocument/2006/bibliography"/>
   </ds:schemaRefs>

</xml_diff>

<commit_message>
Project Assessment and Control Process.docx Ready for Approval
</commit_message>
<xml_diff>
--- a/Docs/Processes/Project Assessment and Control Process.docx
+++ b/Docs/Processes/Project Assessment and Control Process.docx
@@ -1,6 +1,6 @@
 
 <file path=word/document.xml><?xml version="1.0" encoding="utf-8"?>
-<w:document xmlns:ve="http://schemas.openxmlformats.org/markup-compatibility/2006" xmlns:o="urn:schemas-microsoft-com:office:office" xmlns:r="http://schemas.openxmlformats.org/officeDocument/2006/relationships" xmlns:m="http://schemas.openxmlformats.org/officeDocument/2006/math" xmlns:v="urn:schemas-microsoft-com:vml" xmlns:wp="http://schemas.openxmlformats.org/drawingml/2006/wordprocessingDrawing" xmlns:w10="urn:schemas-microsoft-com:office:word" xmlns:w="http://schemas.openxmlformats.org/wordprocessingml/2006/main" xmlns:wne="http://schemas.microsoft.com/office/word/2006/wordml">
+<w:document xmlns:wpc="http://schemas.microsoft.com/office/word/2010/wordprocessingCanvas" xmlns:mc="http://schemas.openxmlformats.org/markup-compatibility/2006" xmlns:o="urn:schemas-microsoft-com:office:office" xmlns:r="http://schemas.openxmlformats.org/officeDocument/2006/relationships" xmlns:m="http://schemas.openxmlformats.org/officeDocument/2006/math" xmlns:v="urn:schemas-microsoft-com:vml" xmlns:wp14="http://schemas.microsoft.com/office/word/2010/wordprocessingDrawing" xmlns:wp="http://schemas.openxmlformats.org/drawingml/2006/wordprocessingDrawing" xmlns:w10="urn:schemas-microsoft-com:office:word" xmlns:w="http://schemas.openxmlformats.org/wordprocessingml/2006/main" xmlns:w14="http://schemas.microsoft.com/office/word/2010/wordml" xmlns:w15="http://schemas.microsoft.com/office/word/2012/wordml" xmlns:wpg="http://schemas.microsoft.com/office/word/2010/wordprocessingGroup" xmlns:wpi="http://schemas.microsoft.com/office/word/2010/wordprocessingInk" xmlns:wne="http://schemas.microsoft.com/office/word/2006/wordml" xmlns:wps="http://schemas.microsoft.com/office/word/2010/wordprocessingShape" mc:Ignorable="w14 w15 wp14">
   <w:body>
     <w:sdt>
       <w:sdtPr>
@@ -27,7 +27,7 @@
             <w:tblBorders>
               <w:left w:val="single" w:sz="18" w:space="0" w:color="4F81BD" w:themeColor="accent1"/>
             </w:tblBorders>
-            <w:tblLook w:val="04A0"/>
+            <w:tblLook w:val="04A0" w:firstRow="1" w:lastRow="0" w:firstColumn="1" w:lastColumn="0" w:noHBand="0" w:noVBand="1"/>
           </w:tblPr>
           <w:tblGrid>
             <w:gridCol w:w="6987"/>
@@ -44,6 +44,7 @@
                 <w:dataBinding w:prefixMappings="xmlns:ns0='http://schemas.openxmlformats.org/officeDocument/2006/extended-properties'" w:xpath="/ns0:Properties[1]/ns0:Company[1]" w:storeItemID="{6668398D-A668-4E3E-A5EB-62B293D839F1}"/>
                 <w:text/>
               </w:sdtPr>
+              <w:sdtEndPr/>
               <w:sdtContent>
                 <w:tc>
                   <w:tcPr>
@@ -57,7 +58,7 @@
                   </w:tcPr>
                   <w:p>
                     <w:pPr>
-                      <w:pStyle w:val="SemEspaamento"/>
+                      <w:pStyle w:val="NoSpacing"/>
                       <w:rPr>
                         <w:rFonts w:asciiTheme="majorHAnsi" w:eastAsiaTheme="majorEastAsia" w:hAnsiTheme="majorHAnsi" w:cstheme="majorBidi"/>
                         <w:lang w:val="en-GB"/>
@@ -93,10 +94,11 @@
                   <w:dataBinding w:prefixMappings="xmlns:ns0='http://schemas.openxmlformats.org/package/2006/metadata/core-properties' xmlns:ns1='http://purl.org/dc/elements/1.1/'" w:xpath="/ns0:coreProperties[1]/ns1:title[1]" w:storeItemID="{6C3C8BC8-F283-45AE-878A-BAB7291924A1}"/>
                   <w:text/>
                 </w:sdtPr>
+                <w:sdtEndPr/>
                 <w:sdtContent>
                   <w:p>
                     <w:pPr>
-                      <w:pStyle w:val="SemEspaamento"/>
+                      <w:pStyle w:val="NoSpacing"/>
                       <w:rPr>
                         <w:rFonts w:asciiTheme="majorHAnsi" w:eastAsiaTheme="majorEastAsia" w:hAnsiTheme="majorHAnsi" w:cstheme="majorBidi"/>
                         <w:color w:val="4F81BD" w:themeColor="accent1"/>
@@ -132,6 +134,7 @@
                 <w:dataBinding w:prefixMappings="xmlns:ns0='http://schemas.openxmlformats.org/package/2006/metadata/core-properties' xmlns:ns1='http://purl.org/dc/elements/1.1/'" w:xpath="/ns0:coreProperties[1]/ns1:subject[1]" w:storeItemID="{6C3C8BC8-F283-45AE-878A-BAB7291924A1}"/>
                 <w:text/>
               </w:sdtPr>
+              <w:sdtEndPr/>
               <w:sdtContent>
                 <w:tc>
                   <w:tcPr>
@@ -145,39 +148,17 @@
                   </w:tcPr>
                   <w:p>
                     <w:pPr>
-                      <w:pStyle w:val="SemEspaamento"/>
+                      <w:pStyle w:val="NoSpacing"/>
                       <w:rPr>
                         <w:rFonts w:asciiTheme="majorHAnsi" w:eastAsiaTheme="majorEastAsia" w:hAnsiTheme="majorHAnsi" w:cstheme="majorBidi"/>
                         <w:lang w:val="en-GB"/>
                       </w:rPr>
                     </w:pPr>
-                    <w:proofErr w:type="spellStart"/>
                     <w:r>
                       <w:rPr>
                         <w:rFonts w:asciiTheme="majorHAnsi" w:eastAsiaTheme="majorEastAsia" w:hAnsiTheme="majorHAnsi" w:cstheme="majorBidi"/>
                       </w:rPr>
-                      <w:t>Keep</w:t>
-                    </w:r>
-                    <w:proofErr w:type="spellEnd"/>
-                    <w:r>
-                      <w:rPr>
-                        <w:rFonts w:asciiTheme="majorHAnsi" w:eastAsiaTheme="majorEastAsia" w:hAnsiTheme="majorHAnsi" w:cstheme="majorBidi"/>
-                      </w:rPr>
-                      <w:t xml:space="preserve"> </w:t>
-                    </w:r>
-                    <w:proofErr w:type="spellStart"/>
-                    <w:r>
-                      <w:rPr>
-                        <w:rFonts w:asciiTheme="majorHAnsi" w:eastAsiaTheme="majorEastAsia" w:hAnsiTheme="majorHAnsi" w:cstheme="majorBidi"/>
-                      </w:rPr>
-                      <w:t>Your</w:t>
-                    </w:r>
-                    <w:proofErr w:type="spellEnd"/>
-                    <w:r>
-                      <w:rPr>
-                        <w:rFonts w:asciiTheme="majorHAnsi" w:eastAsiaTheme="majorEastAsia" w:hAnsiTheme="majorHAnsi" w:cstheme="majorBidi"/>
-                      </w:rPr>
-                      <w:t xml:space="preserve"> Time</w:t>
+                      <w:t>Keep Your Time</w:t>
                     </w:r>
                   </w:p>
                 </w:tc>
@@ -203,7 +184,7 @@
           <w:tblPr>
             <w:tblpPr w:leftFromText="187" w:rightFromText="187" w:horzAnchor="margin" w:tblpXSpec="center" w:tblpYSpec="bottom"/>
             <w:tblW w:w="4000" w:type="pct"/>
-            <w:tblLook w:val="04A0"/>
+            <w:tblLook w:val="04A0" w:firstRow="1" w:lastRow="0" w:firstColumn="1" w:lastColumn="0" w:noHBand="0" w:noVBand="1"/>
           </w:tblPr>
           <w:tblGrid>
             <w:gridCol w:w="6987"/>
@@ -230,10 +211,11 @@
                   <w:dataBinding w:prefixMappings="xmlns:ns0='http://schemas.openxmlformats.org/package/2006/metadata/core-properties' xmlns:ns1='http://purl.org/dc/elements/1.1/'" w:xpath="/ns0:coreProperties[1]/ns1:creator[1]" w:storeItemID="{6C3C8BC8-F283-45AE-878A-BAB7291924A1}"/>
                   <w:text/>
                 </w:sdtPr>
+                <w:sdtEndPr/>
                 <w:sdtContent>
                   <w:p>
                     <w:pPr>
-                      <w:pStyle w:val="SemEspaamento"/>
+                      <w:pStyle w:val="NoSpacing"/>
                       <w:rPr>
                         <w:color w:val="4F81BD" w:themeColor="accent1"/>
                         <w:lang w:val="en-GB"/>
@@ -264,10 +246,11 @@
                     <w:calendar w:val="gregorian"/>
                   </w:date>
                 </w:sdtPr>
+                <w:sdtEndPr/>
                 <w:sdtContent>
                   <w:p>
                     <w:pPr>
-                      <w:pStyle w:val="SemEspaamento"/>
+                      <w:pStyle w:val="NoSpacing"/>
                       <w:rPr>
                         <w:color w:val="4F81BD" w:themeColor="accent1"/>
                         <w:lang w:val="en-GB"/>
@@ -284,7 +267,7 @@
               </w:sdt>
               <w:p>
                 <w:pPr>
-                  <w:pStyle w:val="SemEspaamento"/>
+                  <w:pStyle w:val="NoSpacing"/>
                   <w:rPr>
                     <w:color w:val="4F81BD" w:themeColor="accent1"/>
                     <w:lang w:val="en-GB"/>
@@ -326,14 +309,9 @@
               <w:lang w:val="en-GB"/>
             </w:rPr>
           </w:pPr>
-          <w:r>
-            <w:rPr>
-              <w:rStyle w:val="Refdecomentrio"/>
-            </w:rPr>
-            <w:lastRenderedPageBreak/>
-            <w:commentReference w:id="0"/>
-          </w:r>
         </w:p>
+        <w:bookmarkStart w:id="0" w:name="_GoBack" w:displacedByCustomXml="next"/>
+        <w:bookmarkEnd w:id="0" w:displacedByCustomXml="next"/>
       </w:sdtContent>
     </w:sdt>
     <w:p>
@@ -360,10 +338,11 @@
           <w:docPartUnique/>
         </w:docPartObj>
       </w:sdtPr>
+      <w:sdtEndPr/>
       <w:sdtContent>
         <w:p>
           <w:pPr>
-            <w:pStyle w:val="Ttulodondice"/>
+            <w:pStyle w:val="TOCHeading"/>
             <w:rPr>
               <w:lang w:val="en-GB"/>
             </w:rPr>
@@ -377,7 +356,7 @@
         </w:p>
         <w:p>
           <w:pPr>
-            <w:pStyle w:val="ndice1"/>
+            <w:pStyle w:val="TOC1"/>
             <w:tabs>
               <w:tab w:val="left" w:pos="440"/>
               <w:tab w:val="right" w:leader="dot" w:pos="8494"/>
@@ -406,10 +385,10 @@
             </w:rPr>
             <w:fldChar w:fldCharType="separate"/>
           </w:r>
-          <w:hyperlink w:anchor="_Toc353015276" w:history="1">
-            <w:r>
-              <w:rPr>
-                <w:rStyle w:val="Hiperligao"/>
+          <w:hyperlink w:anchor="_Toc354243502" w:history="1">
+            <w:r>
+              <w:rPr>
+                <w:rStyle w:val="Hyperlink"/>
                 <w:noProof/>
                 <w:lang w:val="en-GB"/>
               </w:rPr>
@@ -425,7 +404,7 @@
             </w:r>
             <w:r>
               <w:rPr>
-                <w:rStyle w:val="Hiperligao"/>
+                <w:rStyle w:val="Hyperlink"/>
                 <w:noProof/>
                 <w:lang w:val="en-GB"/>
               </w:rPr>
@@ -450,7 +429,7 @@
                 <w:noProof/>
                 <w:webHidden/>
               </w:rPr>
-              <w:instrText xml:space="preserve"> PAGEREF _Toc353015276 \h </w:instrText>
+              <w:instrText xml:space="preserve"> PAGEREF _Toc354243502 \h </w:instrText>
             </w:r>
             <w:r>
               <w:rPr>
@@ -483,7 +462,7 @@
         </w:p>
         <w:p>
           <w:pPr>
-            <w:pStyle w:val="ndice1"/>
+            <w:pStyle w:val="TOC1"/>
             <w:tabs>
               <w:tab w:val="left" w:pos="440"/>
               <w:tab w:val="right" w:leader="dot" w:pos="8494"/>
@@ -494,10 +473,10 @@
               <w:lang w:eastAsia="pt-PT"/>
             </w:rPr>
           </w:pPr>
-          <w:hyperlink w:anchor="_Toc353015277" w:history="1">
-            <w:r>
-              <w:rPr>
-                <w:rStyle w:val="Hiperligao"/>
+          <w:hyperlink w:anchor="_Toc354243503" w:history="1">
+            <w:r>
+              <w:rPr>
+                <w:rStyle w:val="Hyperlink"/>
                 <w:noProof/>
                 <w:lang w:val="en-GB"/>
               </w:rPr>
@@ -513,7 +492,7 @@
             </w:r>
             <w:r>
               <w:rPr>
-                <w:rStyle w:val="Hiperligao"/>
+                <w:rStyle w:val="Hyperlink"/>
                 <w:noProof/>
                 <w:lang w:val="en-GB"/>
               </w:rPr>
@@ -538,7 +517,7 @@
                 <w:noProof/>
                 <w:webHidden/>
               </w:rPr>
-              <w:instrText xml:space="preserve"> PAGEREF _Toc353015277 \h </w:instrText>
+              <w:instrText xml:space="preserve"> PAGEREF _Toc354243503 \h </w:instrText>
             </w:r>
             <w:r>
               <w:rPr>
@@ -571,7 +550,7 @@
         </w:p>
         <w:p>
           <w:pPr>
-            <w:pStyle w:val="ndice1"/>
+            <w:pStyle w:val="TOC1"/>
             <w:tabs>
               <w:tab w:val="left" w:pos="660"/>
               <w:tab w:val="right" w:leader="dot" w:pos="8494"/>
@@ -582,10 +561,10 @@
               <w:lang w:eastAsia="pt-PT"/>
             </w:rPr>
           </w:pPr>
-          <w:hyperlink w:anchor="_Toc353015278" w:history="1">
-            <w:r>
-              <w:rPr>
-                <w:rStyle w:val="Hiperligao"/>
+          <w:hyperlink w:anchor="_Toc354243504" w:history="1">
+            <w:r>
+              <w:rPr>
+                <w:rStyle w:val="Hyperlink"/>
                 <w:noProof/>
                 <w:lang w:val="en-GB"/>
               </w:rPr>
@@ -601,7 +580,7 @@
             </w:r>
             <w:r>
               <w:rPr>
-                <w:rStyle w:val="Hiperligao"/>
+                <w:rStyle w:val="Hyperlink"/>
                 <w:noProof/>
                 <w:lang w:val="en-GB"/>
               </w:rPr>
@@ -626,7 +605,7 @@
                 <w:noProof/>
                 <w:webHidden/>
               </w:rPr>
-              <w:instrText xml:space="preserve"> PAGEREF _Toc353015278 \h </w:instrText>
+              <w:instrText xml:space="preserve"> PAGEREF _Toc354243504 \h </w:instrText>
             </w:r>
             <w:r>
               <w:rPr>
@@ -659,7 +638,7 @@
         </w:p>
         <w:p>
           <w:pPr>
-            <w:pStyle w:val="ndice1"/>
+            <w:pStyle w:val="TOC1"/>
             <w:tabs>
               <w:tab w:val="left" w:pos="660"/>
               <w:tab w:val="right" w:leader="dot" w:pos="8494"/>
@@ -670,10 +649,10 @@
               <w:lang w:eastAsia="pt-PT"/>
             </w:rPr>
           </w:pPr>
-          <w:hyperlink w:anchor="_Toc353015279" w:history="1">
-            <w:r>
-              <w:rPr>
-                <w:rStyle w:val="Hiperligao"/>
+          <w:hyperlink w:anchor="_Toc354243505" w:history="1">
+            <w:r>
+              <w:rPr>
+                <w:rStyle w:val="Hyperlink"/>
                 <w:noProof/>
                 <w:lang w:val="en-GB"/>
               </w:rPr>
@@ -689,7 +668,7 @@
             </w:r>
             <w:r>
               <w:rPr>
-                <w:rStyle w:val="Hiperligao"/>
+                <w:rStyle w:val="Hyperlink"/>
                 <w:noProof/>
                 <w:lang w:val="en-GB"/>
               </w:rPr>
@@ -714,7 +693,7 @@
                 <w:noProof/>
                 <w:webHidden/>
               </w:rPr>
-              <w:instrText xml:space="preserve"> PAGEREF _Toc353015279 \h </w:instrText>
+              <w:instrText xml:space="preserve"> PAGEREF _Toc354243505 \h </w:instrText>
             </w:r>
             <w:r>
               <w:rPr>
@@ -747,7 +726,7 @@
         </w:p>
         <w:p>
           <w:pPr>
-            <w:pStyle w:val="ndice1"/>
+            <w:pStyle w:val="TOC1"/>
             <w:tabs>
               <w:tab w:val="left" w:pos="440"/>
               <w:tab w:val="right" w:leader="dot" w:pos="8494"/>
@@ -758,10 +737,10 @@
               <w:lang w:eastAsia="pt-PT"/>
             </w:rPr>
           </w:pPr>
-          <w:hyperlink w:anchor="_Toc353015280" w:history="1">
-            <w:r>
-              <w:rPr>
-                <w:rStyle w:val="Hiperligao"/>
+          <w:hyperlink w:anchor="_Toc354243506" w:history="1">
+            <w:r>
+              <w:rPr>
+                <w:rStyle w:val="Hyperlink"/>
                 <w:noProof/>
                 <w:lang w:val="en-GB"/>
               </w:rPr>
@@ -777,7 +756,7 @@
             </w:r>
             <w:r>
               <w:rPr>
-                <w:rStyle w:val="Hiperligao"/>
+                <w:rStyle w:val="Hyperlink"/>
                 <w:noProof/>
                 <w:lang w:val="en-GB"/>
               </w:rPr>
@@ -802,7 +781,7 @@
                 <w:noProof/>
                 <w:webHidden/>
               </w:rPr>
-              <w:instrText xml:space="preserve"> PAGEREF _Toc353015280 \h </w:instrText>
+              <w:instrText xml:space="preserve"> PAGEREF _Toc354243506 \h </w:instrText>
             </w:r>
             <w:r>
               <w:rPr>
@@ -822,7 +801,7 @@
                 <w:noProof/>
                 <w:webHidden/>
               </w:rPr>
-              <w:t>2</w:t>
+              <w:t>1</w:t>
             </w:r>
             <w:r>
               <w:rPr>
@@ -835,7 +814,7 @@
         </w:p>
         <w:p>
           <w:pPr>
-            <w:pStyle w:val="ndice1"/>
+            <w:pStyle w:val="TOC1"/>
             <w:tabs>
               <w:tab w:val="left" w:pos="660"/>
               <w:tab w:val="right" w:leader="dot" w:pos="8494"/>
@@ -846,10 +825,10 @@
               <w:lang w:eastAsia="pt-PT"/>
             </w:rPr>
           </w:pPr>
-          <w:hyperlink w:anchor="_Toc353015281" w:history="1">
-            <w:r>
-              <w:rPr>
-                <w:rStyle w:val="Hiperligao"/>
+          <w:hyperlink w:anchor="_Toc354243507" w:history="1">
+            <w:r>
+              <w:rPr>
+                <w:rStyle w:val="Hyperlink"/>
                 <w:noProof/>
                 <w:lang w:val="en-US"/>
               </w:rPr>
@@ -865,7 +844,7 @@
             </w:r>
             <w:r>
               <w:rPr>
-                <w:rStyle w:val="Hiperligao"/>
+                <w:rStyle w:val="Hyperlink"/>
                 <w:noProof/>
                 <w:lang w:val="en-US"/>
               </w:rPr>
@@ -890,7 +869,7 @@
                 <w:noProof/>
                 <w:webHidden/>
               </w:rPr>
-              <w:instrText xml:space="preserve"> PAGEREF _Toc353015281 \h </w:instrText>
+              <w:instrText xml:space="preserve"> PAGEREF _Toc354243507 \h </w:instrText>
             </w:r>
             <w:r>
               <w:rPr>
@@ -910,7 +889,7 @@
                 <w:noProof/>
                 <w:webHidden/>
               </w:rPr>
-              <w:t>2</w:t>
+              <w:t>1</w:t>
             </w:r>
             <w:r>
               <w:rPr>
@@ -923,7 +902,7 @@
         </w:p>
         <w:p>
           <w:pPr>
-            <w:pStyle w:val="ndice1"/>
+            <w:pStyle w:val="TOC1"/>
             <w:tabs>
               <w:tab w:val="left" w:pos="660"/>
               <w:tab w:val="right" w:leader="dot" w:pos="8494"/>
@@ -934,10 +913,10 @@
               <w:lang w:eastAsia="pt-PT"/>
             </w:rPr>
           </w:pPr>
-          <w:hyperlink w:anchor="_Toc353015282" w:history="1">
-            <w:r>
-              <w:rPr>
-                <w:rStyle w:val="Hiperligao"/>
+          <w:hyperlink w:anchor="_Toc354243508" w:history="1">
+            <w:r>
+              <w:rPr>
+                <w:rStyle w:val="Hyperlink"/>
                 <w:noProof/>
                 <w:lang w:val="en-US"/>
               </w:rPr>
@@ -953,7 +932,7 @@
             </w:r>
             <w:r>
               <w:rPr>
-                <w:rStyle w:val="Hiperligao"/>
+                <w:rStyle w:val="Hyperlink"/>
                 <w:noProof/>
                 <w:lang w:val="en-US"/>
               </w:rPr>
@@ -978,7 +957,7 @@
                 <w:noProof/>
                 <w:webHidden/>
               </w:rPr>
-              <w:instrText xml:space="preserve"> PAGEREF _Toc353015282 \h </w:instrText>
+              <w:instrText xml:space="preserve"> PAGEREF _Toc354243508 \h </w:instrText>
             </w:r>
             <w:r>
               <w:rPr>
@@ -1011,7 +990,7 @@
         </w:p>
         <w:p>
           <w:pPr>
-            <w:pStyle w:val="ndice1"/>
+            <w:pStyle w:val="TOC1"/>
             <w:tabs>
               <w:tab w:val="left" w:pos="660"/>
               <w:tab w:val="right" w:leader="dot" w:pos="8494"/>
@@ -1022,10 +1001,10 @@
               <w:lang w:eastAsia="pt-PT"/>
             </w:rPr>
           </w:pPr>
-          <w:hyperlink w:anchor="_Toc353015283" w:history="1">
-            <w:r>
-              <w:rPr>
-                <w:rStyle w:val="Hiperligao"/>
+          <w:hyperlink w:anchor="_Toc354243509" w:history="1">
+            <w:r>
+              <w:rPr>
+                <w:rStyle w:val="Hyperlink"/>
                 <w:noProof/>
                 <w:lang w:val="en-US"/>
               </w:rPr>
@@ -1041,7 +1020,7 @@
             </w:r>
             <w:r>
               <w:rPr>
-                <w:rStyle w:val="Hiperligao"/>
+                <w:rStyle w:val="Hyperlink"/>
                 <w:noProof/>
                 <w:lang w:val="en-US"/>
               </w:rPr>
@@ -1066,7 +1045,7 @@
                 <w:noProof/>
                 <w:webHidden/>
               </w:rPr>
-              <w:instrText xml:space="preserve"> PAGEREF _Toc353015283 \h </w:instrText>
+              <w:instrText xml:space="preserve"> PAGEREF _Toc354243509 \h </w:instrText>
             </w:r>
             <w:r>
               <w:rPr>
@@ -1086,7 +1065,7 @@
                 <w:noProof/>
                 <w:webHidden/>
               </w:rPr>
-              <w:t>5</w:t>
+              <w:t>4</w:t>
             </w:r>
             <w:r>
               <w:rPr>
@@ -1099,7 +1078,7 @@
         </w:p>
         <w:p>
           <w:pPr>
-            <w:pStyle w:val="ndice1"/>
+            <w:pStyle w:val="TOC1"/>
             <w:tabs>
               <w:tab w:val="left" w:pos="440"/>
               <w:tab w:val="right" w:leader="dot" w:pos="8494"/>
@@ -1110,10 +1089,10 @@
               <w:lang w:eastAsia="pt-PT"/>
             </w:rPr>
           </w:pPr>
-          <w:hyperlink w:anchor="_Toc353015284" w:history="1">
-            <w:r>
-              <w:rPr>
-                <w:rStyle w:val="Hiperligao"/>
+          <w:hyperlink w:anchor="_Toc354243513" w:history="1">
+            <w:r>
+              <w:rPr>
+                <w:rStyle w:val="Hyperlink"/>
                 <w:noProof/>
                 <w:lang w:val="en-GB"/>
               </w:rPr>
@@ -1129,7 +1108,7 @@
             </w:r>
             <w:r>
               <w:rPr>
-                <w:rStyle w:val="Hiperligao"/>
+                <w:rStyle w:val="Hyperlink"/>
                 <w:noProof/>
                 <w:lang w:val="en-GB"/>
               </w:rPr>
@@ -1154,7 +1133,7 @@
                 <w:noProof/>
                 <w:webHidden/>
               </w:rPr>
-              <w:instrText xml:space="preserve"> PAGEREF _Toc353015284 \h </w:instrText>
+              <w:instrText xml:space="preserve"> PAGEREF _Toc354243513 \h </w:instrText>
             </w:r>
             <w:r>
               <w:rPr>
@@ -1187,7 +1166,7 @@
         </w:p>
         <w:p>
           <w:pPr>
-            <w:pStyle w:val="ndice1"/>
+            <w:pStyle w:val="TOC1"/>
             <w:tabs>
               <w:tab w:val="left" w:pos="440"/>
               <w:tab w:val="right" w:leader="dot" w:pos="8494"/>
@@ -1198,10 +1177,10 @@
               <w:lang w:eastAsia="pt-PT"/>
             </w:rPr>
           </w:pPr>
-          <w:hyperlink w:anchor="_Toc353015285" w:history="1">
-            <w:r>
-              <w:rPr>
-                <w:rStyle w:val="Hiperligao"/>
+          <w:hyperlink w:anchor="_Toc354243514" w:history="1">
+            <w:r>
+              <w:rPr>
+                <w:rStyle w:val="Hyperlink"/>
                 <w:noProof/>
                 <w:lang w:val="en-GB"/>
               </w:rPr>
@@ -1217,7 +1196,7 @@
             </w:r>
             <w:r>
               <w:rPr>
-                <w:rStyle w:val="Hiperligao"/>
+                <w:rStyle w:val="Hyperlink"/>
                 <w:noProof/>
                 <w:lang w:val="en-GB"/>
               </w:rPr>
@@ -1242,7 +1221,7 @@
                 <w:noProof/>
                 <w:webHidden/>
               </w:rPr>
-              <w:instrText xml:space="preserve"> PAGEREF _Toc353015285 \h </w:instrText>
+              <w:instrText xml:space="preserve"> PAGEREF _Toc354243514 \h </w:instrText>
             </w:r>
             <w:r>
               <w:rPr>
@@ -1275,7 +1254,7 @@
         </w:p>
         <w:p>
           <w:pPr>
-            <w:pStyle w:val="ndice1"/>
+            <w:pStyle w:val="TOC1"/>
             <w:tabs>
               <w:tab w:val="left" w:pos="440"/>
               <w:tab w:val="right" w:leader="dot" w:pos="8494"/>
@@ -1286,10 +1265,10 @@
               <w:lang w:eastAsia="pt-PT"/>
             </w:rPr>
           </w:pPr>
-          <w:hyperlink w:anchor="_Toc353015286" w:history="1">
-            <w:r>
-              <w:rPr>
-                <w:rStyle w:val="Hiperligao"/>
+          <w:hyperlink w:anchor="_Toc354243515" w:history="1">
+            <w:r>
+              <w:rPr>
+                <w:rStyle w:val="Hyperlink"/>
                 <w:noProof/>
                 <w:lang w:val="en-GB"/>
               </w:rPr>
@@ -1305,7 +1284,7 @@
             </w:r>
             <w:r>
               <w:rPr>
-                <w:rStyle w:val="Hiperligao"/>
+                <w:rStyle w:val="Hyperlink"/>
                 <w:noProof/>
                 <w:lang w:val="en-GB"/>
               </w:rPr>
@@ -1330,7 +1309,7 @@
                 <w:noProof/>
                 <w:webHidden/>
               </w:rPr>
-              <w:instrText xml:space="preserve"> PAGEREF _Toc353015286 \h </w:instrText>
+              <w:instrText xml:space="preserve"> PAGEREF _Toc354243515 \h </w:instrText>
             </w:r>
             <w:r>
               <w:rPr>
@@ -1377,7 +1356,6 @@
       </w:sdtContent>
     </w:sdt>
     <w:p>
-      <w:proofErr w:type="spellStart"/>
       <w:r>
         <w:rPr>
           <w:rFonts w:asciiTheme="majorHAnsi" w:eastAsiaTheme="majorEastAsia" w:hAnsiTheme="majorHAnsi" w:cstheme="majorBidi"/>
@@ -1389,7 +1367,6 @@
         </w:rPr>
         <w:t>Images</w:t>
       </w:r>
-      <w:proofErr w:type="spellEnd"/>
     </w:p>
     <w:p>
       <w:r>
@@ -1412,8 +1389,9 @@
           <w:b/>
           <w:bCs/>
           <w:noProof/>
-        </w:rPr>
-        <w:t>Não foi encontrada nenhuma entrada do índice de ilustrações.</w:t>
+          <w:lang w:val="en-US"/>
+        </w:rPr>
+        <w:t>No table of figures entries found.</w:t>
       </w:r>
       <w:r>
         <w:rPr>
@@ -1443,14 +1421,14 @@
     </w:p>
     <w:p>
       <w:pPr>
-        <w:pStyle w:val="ndicedeilustraes"/>
+        <w:pStyle w:val="TableofFigures"/>
         <w:tabs>
           <w:tab w:val="right" w:leader="dot" w:pos="8494"/>
         </w:tabs>
         <w:rPr>
           <w:rFonts w:eastAsiaTheme="minorEastAsia"/>
           <w:noProof/>
-          <w:lang w:val="en-GB" w:eastAsia="pt-PT"/>
+          <w:lang w:eastAsia="pt-PT"/>
         </w:rPr>
       </w:pPr>
       <w:r>
@@ -1471,10 +1449,10 @@
         </w:rPr>
         <w:fldChar w:fldCharType="separate"/>
       </w:r>
-      <w:hyperlink w:anchor="_Toc349382241" w:history="1">
+      <w:hyperlink w:anchor="_Toc354243516" w:history="1">
         <w:r>
           <w:rPr>
-            <w:rStyle w:val="Hiperligao"/>
+            <w:rStyle w:val="Hyperlink"/>
             <w:noProof/>
             <w:lang w:val="en-GB"/>
           </w:rPr>
@@ -1484,7 +1462,6 @@
           <w:rPr>
             <w:noProof/>
             <w:webHidden/>
-            <w:lang w:val="en-GB"/>
           </w:rPr>
           <w:tab/>
         </w:r>
@@ -1492,7 +1469,6 @@
           <w:rPr>
             <w:noProof/>
             <w:webHidden/>
-            <w:lang w:val="en-GB"/>
           </w:rPr>
           <w:fldChar w:fldCharType="begin"/>
         </w:r>
@@ -1500,22 +1476,19 @@
           <w:rPr>
             <w:noProof/>
             <w:webHidden/>
-            <w:lang w:val="en-GB"/>
           </w:rPr>
-          <w:instrText xml:space="preserve"> PAGEREF _Toc349382241 \h </w:instrText>
+          <w:instrText xml:space="preserve"> PAGEREF _Toc354243516 \h </w:instrText>
         </w:r>
         <w:r>
           <w:rPr>
             <w:noProof/>
             <w:webHidden/>
-            <w:lang w:val="en-GB"/>
           </w:rPr>
         </w:r>
         <w:r>
           <w:rPr>
             <w:noProof/>
             <w:webHidden/>
-            <w:lang w:val="en-GB"/>
           </w:rPr>
           <w:fldChar w:fldCharType="separate"/>
         </w:r>
@@ -1523,7 +1496,6 @@
           <w:rPr>
             <w:noProof/>
             <w:webHidden/>
-            <w:lang w:val="en-GB"/>
           </w:rPr>
           <w:t>ii</w:t>
         </w:r>
@@ -1531,7 +1503,6 @@
           <w:rPr>
             <w:noProof/>
             <w:webHidden/>
-            <w:lang w:val="en-GB"/>
           </w:rPr>
           <w:fldChar w:fldCharType="end"/>
         </w:r>
@@ -1539,20 +1510,20 @@
     </w:p>
     <w:p>
       <w:pPr>
-        <w:pStyle w:val="ndicedeilustraes"/>
+        <w:pStyle w:val="TableofFigures"/>
         <w:tabs>
           <w:tab w:val="right" w:leader="dot" w:pos="8494"/>
         </w:tabs>
         <w:rPr>
           <w:rFonts w:eastAsiaTheme="minorEastAsia"/>
           <w:noProof/>
-          <w:lang w:val="en-GB" w:eastAsia="pt-PT"/>
-        </w:rPr>
-      </w:pPr>
-      <w:hyperlink w:anchor="_Toc349382242" w:history="1">
+          <w:lang w:eastAsia="pt-PT"/>
+        </w:rPr>
+      </w:pPr>
+      <w:hyperlink w:anchor="_Toc354243517" w:history="1">
         <w:r>
           <w:rPr>
-            <w:rStyle w:val="Hiperligao"/>
+            <w:rStyle w:val="Hyperlink"/>
             <w:noProof/>
             <w:lang w:val="en-GB"/>
           </w:rPr>
@@ -1562,7 +1533,6 @@
           <w:rPr>
             <w:noProof/>
             <w:webHidden/>
-            <w:lang w:val="en-GB"/>
           </w:rPr>
           <w:tab/>
         </w:r>
@@ -1570,7 +1540,6 @@
           <w:rPr>
             <w:noProof/>
             <w:webHidden/>
-            <w:lang w:val="en-GB"/>
           </w:rPr>
           <w:fldChar w:fldCharType="begin"/>
         </w:r>
@@ -1578,22 +1547,19 @@
           <w:rPr>
             <w:noProof/>
             <w:webHidden/>
-            <w:lang w:val="en-GB"/>
           </w:rPr>
-          <w:instrText xml:space="preserve"> PAGEREF _Toc349382242 \h </w:instrText>
+          <w:instrText xml:space="preserve"> PAGEREF _Toc354243517 \h </w:instrText>
         </w:r>
         <w:r>
           <w:rPr>
             <w:noProof/>
             <w:webHidden/>
-            <w:lang w:val="en-GB"/>
           </w:rPr>
         </w:r>
         <w:r>
           <w:rPr>
             <w:noProof/>
             <w:webHidden/>
-            <w:lang w:val="en-GB"/>
           </w:rPr>
           <w:fldChar w:fldCharType="separate"/>
         </w:r>
@@ -1601,7 +1567,6 @@
           <w:rPr>
             <w:noProof/>
             <w:webHidden/>
-            <w:lang w:val="en-GB"/>
           </w:rPr>
           <w:t>ii</w:t>
         </w:r>
@@ -1609,7 +1574,6 @@
           <w:rPr>
             <w:noProof/>
             <w:webHidden/>
-            <w:lang w:val="en-GB"/>
           </w:rPr>
           <w:fldChar w:fldCharType="end"/>
         </w:r>
@@ -1650,9 +1614,9 @@
     </w:p>
     <w:tbl>
       <w:tblPr>
-        <w:tblStyle w:val="Tabelacomgrelha"/>
+        <w:tblStyle w:val="TableGrid"/>
         <w:tblW w:w="9606" w:type="dxa"/>
-        <w:tblLook w:val="04A0"/>
+        <w:tblLook w:val="04A0" w:firstRow="1" w:lastRow="0" w:firstColumn="1" w:lastColumn="0" w:noHBand="0" w:noVBand="1"/>
       </w:tblPr>
       <w:tblGrid>
         <w:gridCol w:w="1668"/>
@@ -1814,10 +1778,11 @@
                 <w:calendar w:val="gregorian"/>
               </w:date>
             </w:sdtPr>
+            <w:sdtEndPr/>
             <w:sdtContent>
               <w:p>
                 <w:pPr>
-                  <w:pStyle w:val="SemEspaamento"/>
+                  <w:pStyle w:val="NoSpacing"/>
                   <w:jc w:val="center"/>
                   <w:rPr>
                     <w:rFonts w:eastAsiaTheme="minorHAnsi"/>
@@ -1844,28 +1809,12 @@
                 <w:lang w:val="en-GB"/>
               </w:rPr>
             </w:pPr>
-            <w:proofErr w:type="spellStart"/>
-            <w:r>
-              <w:rPr>
-                <w:lang w:val="en-GB"/>
-              </w:rPr>
-              <w:t>Rui</w:t>
-            </w:r>
-            <w:proofErr w:type="spellEnd"/>
-            <w:r>
-              <w:rPr>
-                <w:lang w:val="en-GB"/>
-              </w:rPr>
-              <w:t xml:space="preserve"> </w:t>
-            </w:r>
-            <w:proofErr w:type="spellStart"/>
-            <w:r>
-              <w:rPr>
-                <w:lang w:val="en-GB"/>
-              </w:rPr>
-              <w:t>Ganhoto</w:t>
-            </w:r>
-            <w:proofErr w:type="spellEnd"/>
+            <w:r>
+              <w:rPr>
+                <w:lang w:val="en-GB"/>
+              </w:rPr>
+              <w:t>Rui Ganhoto</w:t>
+            </w:r>
           </w:p>
         </w:tc>
         <w:tc>
@@ -1930,10 +1879,11 @@
                 <w:calendar w:val="gregorian"/>
               </w:date>
             </w:sdtPr>
+            <w:sdtEndPr/>
             <w:sdtContent>
               <w:p>
                 <w:pPr>
-                  <w:pStyle w:val="SemEspaamento"/>
+                  <w:pStyle w:val="NoSpacing"/>
                   <w:jc w:val="center"/>
                   <w:rPr>
                     <w:rFonts w:eastAsiaTheme="minorHAnsi"/>
@@ -2029,10 +1979,11 @@
                 <w:calendar w:val="gregorian"/>
               </w:date>
             </w:sdtPr>
+            <w:sdtEndPr/>
             <w:sdtContent>
               <w:p>
                 <w:pPr>
-                  <w:pStyle w:val="SemEspaamento"/>
+                  <w:pStyle w:val="NoSpacing"/>
                   <w:jc w:val="center"/>
                   <w:rPr>
                     <w:lang w:val="en-GB"/>
@@ -2057,19 +2008,11 @@
                 <w:lang w:val="en-GB"/>
               </w:rPr>
             </w:pPr>
-            <w:proofErr w:type="spellStart"/>
-            <w:r>
-              <w:rPr>
-                <w:lang w:val="en-GB"/>
-              </w:rPr>
-              <w:t>Mário</w:t>
-            </w:r>
-            <w:proofErr w:type="spellEnd"/>
-            <w:r>
-              <w:rPr>
-                <w:lang w:val="en-GB"/>
-              </w:rPr>
-              <w:t xml:space="preserve"> Oliveira</w:t>
+            <w:r>
+              <w:rPr>
+                <w:lang w:val="en-GB"/>
+              </w:rPr>
+              <w:t>Mário Oliveira</w:t>
             </w:r>
           </w:p>
         </w:tc>
@@ -2122,7 +2065,7 @@
           </w:tcPr>
           <w:p>
             <w:pPr>
-              <w:pStyle w:val="SemEspaamento"/>
+              <w:pStyle w:val="NoSpacing"/>
               <w:jc w:val="center"/>
               <w:rPr>
                 <w:rFonts w:eastAsiaTheme="minorHAnsi"/>
@@ -2207,7 +2150,7 @@
           </w:tcPr>
           <w:p>
             <w:pPr>
-              <w:pStyle w:val="SemEspaamento"/>
+              <w:pStyle w:val="NoSpacing"/>
               <w:jc w:val="center"/>
               <w:rPr>
                 <w:rFonts w:eastAsiaTheme="minorHAnsi"/>
@@ -2264,12 +2207,12 @@
     </w:tbl>
     <w:p>
       <w:pPr>
-        <w:pStyle w:val="Legenda"/>
+        <w:pStyle w:val="Caption"/>
         <w:rPr>
           <w:lang w:val="en-GB"/>
         </w:rPr>
       </w:pPr>
-      <w:bookmarkStart w:id="1" w:name="_Toc349382241"/>
+      <w:bookmarkStart w:id="1" w:name="_Toc354243516"/>
       <w:r>
         <w:rPr>
           <w:lang w:val="en-GB"/>
@@ -2312,17 +2255,9 @@
         <w:rPr>
           <w:lang w:val="en-GB"/>
         </w:rPr>
-        <w:t xml:space="preserve">: List of </w:t>
-      </w:r>
-      <w:proofErr w:type="spellStart"/>
-      <w:r>
-        <w:rPr>
-          <w:lang w:val="en-GB"/>
-        </w:rPr>
-        <w:t>Contribuitors</w:t>
+        <w:t>: List of Contribuitors</w:t>
       </w:r>
       <w:bookmarkEnd w:id="1"/>
-      <w:proofErr w:type="spellEnd"/>
     </w:p>
     <w:p>
       <w:pPr>
@@ -2333,9 +2268,9 @@
     </w:p>
     <w:tbl>
       <w:tblPr>
-        <w:tblStyle w:val="Tabelacomgrelha"/>
+        <w:tblStyle w:val="TableGrid"/>
         <w:tblW w:w="9607" w:type="dxa"/>
-        <w:tblLook w:val="04A0"/>
+        <w:tblLook w:val="04A0" w:firstRow="1" w:lastRow="0" w:firstColumn="1" w:lastColumn="0" w:noHBand="0" w:noVBand="1"/>
       </w:tblPr>
       <w:tblGrid>
         <w:gridCol w:w="1726"/>
@@ -2551,10 +2486,11 @@
                 <w:calendar w:val="gregorian"/>
               </w:date>
             </w:sdtPr>
+            <w:sdtEndPr/>
             <w:sdtContent>
               <w:p>
                 <w:pPr>
-                  <w:pStyle w:val="SemEspaamento"/>
+                  <w:pStyle w:val="NoSpacing"/>
                   <w:jc w:val="center"/>
                   <w:rPr>
                     <w:rFonts w:eastAsiaTheme="minorHAnsi"/>
@@ -2601,28 +2537,12 @@
                 <w:lang w:val="en-GB"/>
               </w:rPr>
             </w:pPr>
-            <w:proofErr w:type="spellStart"/>
-            <w:r>
-              <w:rPr>
-                <w:lang w:val="en-GB"/>
-              </w:rPr>
-              <w:t>Rui</w:t>
-            </w:r>
-            <w:proofErr w:type="spellEnd"/>
-            <w:r>
-              <w:rPr>
-                <w:lang w:val="en-GB"/>
-              </w:rPr>
-              <w:t xml:space="preserve"> </w:t>
-            </w:r>
-            <w:proofErr w:type="spellStart"/>
-            <w:r>
-              <w:rPr>
-                <w:lang w:val="en-GB"/>
-              </w:rPr>
-              <w:t>Ganhoto</w:t>
-            </w:r>
-            <w:proofErr w:type="spellEnd"/>
+            <w:r>
+              <w:rPr>
+                <w:lang w:val="en-GB"/>
+              </w:rPr>
+              <w:t>Rui Ganhoto</w:t>
+            </w:r>
           </w:p>
         </w:tc>
         <w:tc>
@@ -2701,10 +2621,11 @@
                 <w:calendar w:val="gregorian"/>
               </w:date>
             </w:sdtPr>
+            <w:sdtEndPr/>
             <w:sdtContent>
               <w:p>
                 <w:pPr>
-                  <w:pStyle w:val="SemEspaamento"/>
+                  <w:pStyle w:val="NoSpacing"/>
                   <w:jc w:val="center"/>
                   <w:rPr>
                     <w:rFonts w:eastAsiaTheme="minorHAnsi"/>
@@ -2822,7 +2743,7 @@
           </w:tcPr>
           <w:p>
             <w:pPr>
-              <w:pStyle w:val="SemEspaamento"/>
+              <w:pStyle w:val="NoSpacing"/>
               <w:jc w:val="center"/>
               <w:rPr>
                 <w:rFonts w:eastAsiaTheme="minorHAnsi"/>
@@ -2874,30 +2795,8 @@
               <w:rPr>
                 <w:lang w:val="en-GB"/>
               </w:rPr>
-              <w:t xml:space="preserve">David Silva &amp; </w:t>
-            </w:r>
-            <w:proofErr w:type="spellStart"/>
-            <w:r>
-              <w:rPr>
-                <w:lang w:val="en-GB"/>
-              </w:rPr>
-              <w:t>Rui</w:t>
-            </w:r>
-            <w:proofErr w:type="spellEnd"/>
-            <w:r>
-              <w:rPr>
-                <w:lang w:val="en-GB"/>
-              </w:rPr>
-              <w:t xml:space="preserve"> </w:t>
-            </w:r>
-            <w:proofErr w:type="spellStart"/>
-            <w:r>
-              <w:rPr>
-                <w:lang w:val="en-GB"/>
-              </w:rPr>
-              <w:t>Ganhoto</w:t>
-            </w:r>
-            <w:proofErr w:type="spellEnd"/>
+              <w:t>David Silva &amp; Rui Ganhoto</w:t>
+            </w:r>
           </w:p>
         </w:tc>
         <w:tc>
@@ -2963,7 +2862,7 @@
           </w:tcPr>
           <w:p>
             <w:pPr>
-              <w:pStyle w:val="SemEspaamento"/>
+              <w:pStyle w:val="NoSpacing"/>
               <w:jc w:val="center"/>
               <w:rPr>
                 <w:rFonts w:eastAsiaTheme="minorHAnsi"/>
@@ -3015,21 +2914,7 @@
               <w:rPr>
                 <w:lang w:val="en-GB"/>
               </w:rPr>
-              <w:t xml:space="preserve">David Silva &amp; </w:t>
-            </w:r>
-            <w:proofErr w:type="spellStart"/>
-            <w:r>
-              <w:rPr>
-                <w:lang w:val="en-GB"/>
-              </w:rPr>
-              <w:t>Mário</w:t>
-            </w:r>
-            <w:proofErr w:type="spellEnd"/>
-            <w:r>
-              <w:rPr>
-                <w:lang w:val="en-GB"/>
-              </w:rPr>
-              <w:t xml:space="preserve"> Oliveira</w:t>
+              <w:t>David Silva &amp; Mário Oliveira</w:t>
             </w:r>
           </w:p>
         </w:tc>
@@ -3097,7 +2982,7 @@
           </w:tcPr>
           <w:p>
             <w:pPr>
-              <w:pStyle w:val="SemEspaamento"/>
+              <w:pStyle w:val="NoSpacing"/>
               <w:jc w:val="center"/>
               <w:rPr>
                 <w:rFonts w:eastAsiaTheme="minorHAnsi"/>
@@ -3145,28 +3030,12 @@
                 <w:lang w:val="en-GB"/>
               </w:rPr>
             </w:pPr>
-            <w:proofErr w:type="spellStart"/>
-            <w:r>
-              <w:rPr>
-                <w:lang w:val="en-GB"/>
-              </w:rPr>
-              <w:t>Rui</w:t>
-            </w:r>
-            <w:proofErr w:type="spellEnd"/>
-            <w:r>
-              <w:rPr>
-                <w:lang w:val="en-GB"/>
-              </w:rPr>
-              <w:t xml:space="preserve"> </w:t>
-            </w:r>
-            <w:proofErr w:type="spellStart"/>
-            <w:r>
-              <w:rPr>
-                <w:lang w:val="en-GB"/>
-              </w:rPr>
-              <w:t>Ganhoto</w:t>
-            </w:r>
-            <w:proofErr w:type="spellEnd"/>
+            <w:r>
+              <w:rPr>
+                <w:lang w:val="en-GB"/>
+              </w:rPr>
+              <w:t>Rui Ganhoto</w:t>
+            </w:r>
           </w:p>
         </w:tc>
         <w:tc>
@@ -3233,7 +3102,7 @@
           </w:tcPr>
           <w:p>
             <w:pPr>
-              <w:pStyle w:val="SemEspaamento"/>
+              <w:pStyle w:val="NoSpacing"/>
               <w:jc w:val="center"/>
               <w:rPr>
                 <w:rFonts w:eastAsiaTheme="minorHAnsi"/>
@@ -3347,7 +3216,7 @@
           </w:tcPr>
           <w:p>
             <w:pPr>
-              <w:pStyle w:val="SemEspaamento"/>
+              <w:pStyle w:val="NoSpacing"/>
               <w:jc w:val="center"/>
               <w:rPr>
                 <w:rFonts w:eastAsiaTheme="minorHAnsi"/>
@@ -3395,28 +3264,12 @@
                 <w:lang w:val="en-GB"/>
               </w:rPr>
             </w:pPr>
-            <w:proofErr w:type="spellStart"/>
-            <w:r>
-              <w:rPr>
-                <w:lang w:val="en-GB"/>
-              </w:rPr>
-              <w:t>Rui</w:t>
-            </w:r>
-            <w:proofErr w:type="spellEnd"/>
-            <w:r>
-              <w:rPr>
-                <w:lang w:val="en-GB"/>
-              </w:rPr>
-              <w:t xml:space="preserve"> </w:t>
-            </w:r>
-            <w:proofErr w:type="spellStart"/>
-            <w:r>
-              <w:rPr>
-                <w:lang w:val="en-GB"/>
-              </w:rPr>
-              <w:t>Ganhoto</w:t>
-            </w:r>
-            <w:proofErr w:type="spellEnd"/>
+            <w:r>
+              <w:rPr>
+                <w:lang w:val="en-GB"/>
+              </w:rPr>
+              <w:t>Rui Ganhoto</w:t>
+            </w:r>
           </w:p>
         </w:tc>
         <w:tc>
@@ -3483,7 +3336,7 @@
           </w:tcPr>
           <w:p>
             <w:pPr>
-              <w:pStyle w:val="SemEspaamento"/>
+              <w:pStyle w:val="NoSpacing"/>
               <w:jc w:val="center"/>
               <w:rPr>
                 <w:rFonts w:eastAsiaTheme="minorHAnsi"/>
@@ -3603,7 +3456,7 @@
           </w:tcPr>
           <w:p>
             <w:pPr>
-              <w:pStyle w:val="SemEspaamento"/>
+              <w:pStyle w:val="NoSpacing"/>
               <w:jc w:val="center"/>
               <w:rPr>
                 <w:rFonts w:eastAsiaTheme="minorHAnsi"/>
@@ -3651,28 +3504,12 @@
                 <w:lang w:val="en-GB"/>
               </w:rPr>
             </w:pPr>
-            <w:proofErr w:type="spellStart"/>
-            <w:r>
-              <w:rPr>
-                <w:lang w:val="en-GB"/>
-              </w:rPr>
-              <w:t>Rui</w:t>
-            </w:r>
-            <w:proofErr w:type="spellEnd"/>
-            <w:r>
-              <w:rPr>
-                <w:lang w:val="en-GB"/>
-              </w:rPr>
-              <w:t xml:space="preserve"> </w:t>
-            </w:r>
-            <w:proofErr w:type="spellStart"/>
-            <w:r>
-              <w:rPr>
-                <w:lang w:val="en-GB"/>
-              </w:rPr>
-              <w:t>Ganhoto</w:t>
-            </w:r>
-            <w:proofErr w:type="spellEnd"/>
+            <w:r>
+              <w:rPr>
+                <w:lang w:val="en-GB"/>
+              </w:rPr>
+              <w:t>Rui Ganhoto</w:t>
+            </w:r>
           </w:p>
         </w:tc>
         <w:tc>
@@ -3739,22 +3576,20 @@
           </w:tcPr>
           <w:p>
             <w:pPr>
-              <w:pStyle w:val="SemEspaamento"/>
+              <w:pStyle w:val="NoSpacing"/>
               <w:jc w:val="center"/>
               <w:rPr>
                 <w:rFonts w:eastAsiaTheme="minorHAnsi"/>
                 <w:lang w:val="en-GB"/>
               </w:rPr>
             </w:pPr>
-            <w:ins w:id="2" w:author="Carla" w:date="2013-04-20T12:29:00Z">
-              <w:r>
-                <w:rPr>
-                  <w:rFonts w:eastAsiaTheme="minorHAnsi"/>
-                  <w:lang w:val="en-GB"/>
-                </w:rPr>
-                <w:t>20-04-2013</w:t>
-              </w:r>
-            </w:ins>
+            <w:r>
+              <w:rPr>
+                <w:rFonts w:eastAsiaTheme="minorHAnsi"/>
+                <w:lang w:val="en-GB"/>
+              </w:rPr>
+              <w:t>20-04-2013</w:t>
+            </w:r>
           </w:p>
         </w:tc>
         <w:tc>
@@ -3769,14 +3604,12 @@
                 <w:lang w:val="en-GB"/>
               </w:rPr>
             </w:pPr>
-            <w:ins w:id="3" w:author="Carla" w:date="2013-04-20T12:30:00Z">
-              <w:r>
-                <w:rPr>
-                  <w:lang w:val="en-GB"/>
-                </w:rPr>
-                <w:t>Second review of document</w:t>
-              </w:r>
-            </w:ins>
+            <w:r>
+              <w:rPr>
+                <w:lang w:val="en-GB"/>
+              </w:rPr>
+              <w:t>Second review of document</w:t>
+            </w:r>
           </w:p>
         </w:tc>
         <w:tc>
@@ -3791,14 +3624,12 @@
                 <w:lang w:val="en-GB"/>
               </w:rPr>
             </w:pPr>
-            <w:ins w:id="4" w:author="Carla" w:date="2013-04-20T12:30:00Z">
-              <w:r>
-                <w:rPr>
-                  <w:lang w:val="en-GB"/>
-                </w:rPr>
-                <w:t>Carla Machado</w:t>
-              </w:r>
-            </w:ins>
+            <w:r>
+              <w:rPr>
+                <w:lang w:val="en-GB"/>
+              </w:rPr>
+              <w:t>Carla Machado</w:t>
+            </w:r>
           </w:p>
         </w:tc>
         <w:tc>
@@ -3813,14 +3644,12 @@
                 <w:lang w:val="en-GB"/>
               </w:rPr>
             </w:pPr>
-            <w:ins w:id="5" w:author="Carla" w:date="2013-04-20T12:30:00Z">
-              <w:r>
-                <w:rPr>
-                  <w:lang w:val="en-GB"/>
-                </w:rPr>
-                <w:t>0.7</w:t>
-              </w:r>
-            </w:ins>
+            <w:r>
+              <w:rPr>
+                <w:lang w:val="en-GB"/>
+              </w:rPr>
+              <w:t>0.7</w:t>
+            </w:r>
           </w:p>
         </w:tc>
         <w:tc>
@@ -3850,14 +3679,12 @@
                 <w:lang w:val="en-GB"/>
               </w:rPr>
             </w:pPr>
-            <w:ins w:id="6" w:author="Carla" w:date="2013-04-20T12:30:00Z">
-              <w:r>
-                <w:rPr>
-                  <w:lang w:val="en-GB"/>
-                </w:rPr>
-                <w:t>Ready for Revision</w:t>
-              </w:r>
-            </w:ins>
+            <w:r>
+              <w:rPr>
+                <w:lang w:val="en-GB"/>
+              </w:rPr>
+              <w:t>Ready for Revision</w:t>
+            </w:r>
           </w:p>
         </w:tc>
       </w:tr>
@@ -3869,13 +3696,20 @@
           </w:tcPr>
           <w:p>
             <w:pPr>
-              <w:pStyle w:val="SemEspaamento"/>
+              <w:pStyle w:val="NoSpacing"/>
               <w:jc w:val="center"/>
               <w:rPr>
                 <w:rFonts w:eastAsiaTheme="minorHAnsi"/>
                 <w:lang w:val="en-GB"/>
               </w:rPr>
             </w:pPr>
+            <w:r>
+              <w:rPr>
+                <w:rFonts w:eastAsiaTheme="minorHAnsi"/>
+                <w:lang w:val="en-GB"/>
+              </w:rPr>
+              <w:t>20-04-2013</w:t>
+            </w:r>
           </w:p>
         </w:tc>
         <w:tc>
@@ -3890,6 +3724,12 @@
                 <w:lang w:val="en-GB"/>
               </w:rPr>
             </w:pPr>
+            <w:r>
+              <w:rPr>
+                <w:lang w:val="en-GB"/>
+              </w:rPr>
+              <w:t>Document Ready For Approval</w:t>
+            </w:r>
           </w:p>
         </w:tc>
         <w:tc>
@@ -3904,6 +3744,12 @@
                 <w:lang w:val="en-GB"/>
               </w:rPr>
             </w:pPr>
+            <w:r>
+              <w:rPr>
+                <w:lang w:val="en-GB"/>
+              </w:rPr>
+              <w:t>Rui Ganhoto</w:t>
+            </w:r>
           </w:p>
         </w:tc>
         <w:tc>
@@ -3918,6 +3764,12 @@
                 <w:lang w:val="en-GB"/>
               </w:rPr>
             </w:pPr>
+            <w:r>
+              <w:rPr>
+                <w:lang w:val="en-GB"/>
+              </w:rPr>
+              <w:t>0.8</w:t>
+            </w:r>
           </w:p>
         </w:tc>
         <w:tc>
@@ -3947,6 +3799,12 @@
                 <w:lang w:val="en-GB"/>
               </w:rPr>
             </w:pPr>
+            <w:r>
+              <w:rPr>
+                <w:lang w:val="en-GB"/>
+              </w:rPr>
+              <w:t>Ready for approval</w:t>
+            </w:r>
           </w:p>
         </w:tc>
       </w:tr>
@@ -3958,7 +3816,7 @@
           </w:tcPr>
           <w:p>
             <w:pPr>
-              <w:pStyle w:val="SemEspaamento"/>
+              <w:pStyle w:val="NoSpacing"/>
               <w:jc w:val="center"/>
               <w:rPr>
                 <w:rFonts w:eastAsiaTheme="minorHAnsi"/>
@@ -4039,15 +3897,104 @@
           </w:p>
         </w:tc>
       </w:tr>
+      <w:tr>
+        <w:tc>
+          <w:tcPr>
+            <w:tcW w:w="1726" w:type="dxa"/>
+            <w:vAlign w:val="center"/>
+          </w:tcPr>
+          <w:p>
+            <w:pPr>
+              <w:pStyle w:val="NoSpacing"/>
+              <w:jc w:val="center"/>
+              <w:rPr>
+                <w:rFonts w:eastAsiaTheme="minorHAnsi"/>
+                <w:lang w:val="en-GB"/>
+              </w:rPr>
+            </w:pPr>
+          </w:p>
+        </w:tc>
+        <w:tc>
+          <w:tcPr>
+            <w:tcW w:w="2200" w:type="dxa"/>
+            <w:vAlign w:val="center"/>
+          </w:tcPr>
+          <w:p>
+            <w:pPr>
+              <w:jc w:val="center"/>
+              <w:rPr>
+                <w:lang w:val="en-GB"/>
+              </w:rPr>
+            </w:pPr>
+          </w:p>
+        </w:tc>
+        <w:tc>
+          <w:tcPr>
+            <w:tcW w:w="1728" w:type="dxa"/>
+            <w:vAlign w:val="center"/>
+          </w:tcPr>
+          <w:p>
+            <w:pPr>
+              <w:jc w:val="center"/>
+              <w:rPr>
+                <w:lang w:val="en-GB"/>
+              </w:rPr>
+            </w:pPr>
+          </w:p>
+        </w:tc>
+        <w:tc>
+          <w:tcPr>
+            <w:tcW w:w="977" w:type="dxa"/>
+            <w:vAlign w:val="center"/>
+          </w:tcPr>
+          <w:p>
+            <w:pPr>
+              <w:jc w:val="center"/>
+              <w:rPr>
+                <w:lang w:val="en-GB"/>
+              </w:rPr>
+            </w:pPr>
+          </w:p>
+        </w:tc>
+        <w:tc>
+          <w:tcPr>
+            <w:tcW w:w="1249" w:type="dxa"/>
+            <w:vAlign w:val="center"/>
+          </w:tcPr>
+          <w:p>
+            <w:pPr>
+              <w:jc w:val="center"/>
+              <w:rPr>
+                <w:lang w:val="en-GB"/>
+              </w:rPr>
+            </w:pPr>
+          </w:p>
+        </w:tc>
+        <w:tc>
+          <w:tcPr>
+            <w:tcW w:w="1727" w:type="dxa"/>
+            <w:vAlign w:val="center"/>
+          </w:tcPr>
+          <w:p>
+            <w:pPr>
+              <w:keepNext/>
+              <w:jc w:val="center"/>
+              <w:rPr>
+                <w:lang w:val="en-GB"/>
+              </w:rPr>
+            </w:pPr>
+          </w:p>
+        </w:tc>
+      </w:tr>
     </w:tbl>
     <w:p>
       <w:pPr>
-        <w:pStyle w:val="Legenda"/>
+        <w:pStyle w:val="Caption"/>
         <w:rPr>
           <w:lang w:val="en-GB"/>
         </w:rPr>
       </w:pPr>
-      <w:bookmarkStart w:id="7" w:name="_Toc349382242"/>
+      <w:bookmarkStart w:id="2" w:name="_Toc354243517"/>
       <w:r>
         <w:rPr>
           <w:lang w:val="en-GB"/>
@@ -4092,7 +4039,7 @@
         </w:rPr>
         <w:t>: Version history</w:t>
       </w:r>
-      <w:bookmarkEnd w:id="7"/>
+      <w:bookmarkEnd w:id="2"/>
     </w:p>
     <w:p>
       <w:pPr>
@@ -4100,7 +4047,7 @@
           <w:lang w:val="en-GB"/>
         </w:rPr>
         <w:sectPr>
-          <w:footerReference w:type="default" r:id="rId14"/>
+          <w:footerReference w:type="default" r:id="rId13"/>
           <w:pgSz w:w="11906" w:h="16838"/>
           <w:pgMar w:top="1417" w:right="1701" w:bottom="1417" w:left="1701" w:header="708" w:footer="708" w:gutter="0"/>
           <w:pgNumType w:fmt="lowerRoman" w:start="1"/>
@@ -4111,7 +4058,7 @@
     </w:p>
     <w:p>
       <w:pPr>
-        <w:pStyle w:val="Ttulo1"/>
+        <w:pStyle w:val="Heading1"/>
         <w:numPr>
           <w:ilvl w:val="0"/>
           <w:numId w:val="3"/>
@@ -4120,7 +4067,7 @@
           <w:lang w:val="en-GB"/>
         </w:rPr>
       </w:pPr>
-      <w:bookmarkStart w:id="8" w:name="_Toc353015276"/>
+      <w:bookmarkStart w:id="3" w:name="_Toc354243502"/>
       <w:r>
         <w:rPr>
           <w:lang w:val="en-GB"/>
@@ -4128,7 +4075,7 @@
         <w:lastRenderedPageBreak/>
         <w:t>Purpose</w:t>
       </w:r>
-      <w:bookmarkEnd w:id="8"/>
+      <w:bookmarkEnd w:id="3"/>
     </w:p>
     <w:p>
       <w:pPr>
@@ -4226,24 +4173,10 @@
         </w:rPr>
         <w:t>o the plan.</w:t>
       </w:r>
-      <w:del w:id="9" w:author="Carla" w:date="2013-04-20T12:04:00Z">
-        <w:r>
-          <w:rPr>
-            <w:lang w:val="en-GB"/>
-          </w:rPr>
-          <w:delText xml:space="preserve"> </w:delText>
-        </w:r>
-      </w:del>
-      <w:r>
-        <w:rPr>
-          <w:lang w:val="en-GB"/>
-        </w:rPr>
-        <w:t>.</w:t>
-      </w:r>
-    </w:p>
-    <w:p>
-      <w:pPr>
-        <w:pStyle w:val="Ttulo1"/>
+    </w:p>
+    <w:p>
+      <w:pPr>
+        <w:pStyle w:val="Heading1"/>
         <w:numPr>
           <w:ilvl w:val="0"/>
           <w:numId w:val="3"/>
@@ -4252,14 +4185,14 @@
           <w:lang w:val="en-GB"/>
         </w:rPr>
       </w:pPr>
-      <w:bookmarkStart w:id="10" w:name="_Toc353015277"/>
+      <w:bookmarkStart w:id="4" w:name="_Toc354243503"/>
       <w:r>
         <w:rPr>
           <w:lang w:val="en-GB"/>
         </w:rPr>
         <w:t>Inputs and Outputs</w:t>
       </w:r>
-      <w:bookmarkEnd w:id="10"/>
+      <w:bookmarkEnd w:id="4"/>
     </w:p>
     <w:p>
       <w:pPr>
@@ -4276,7 +4209,7 @@
     </w:p>
     <w:p>
       <w:pPr>
-        <w:pStyle w:val="Ttulo1"/>
+        <w:pStyle w:val="Heading1"/>
         <w:numPr>
           <w:ilvl w:val="1"/>
           <w:numId w:val="3"/>
@@ -4285,14 +4218,14 @@
           <w:lang w:val="en-GB"/>
         </w:rPr>
       </w:pPr>
-      <w:bookmarkStart w:id="11" w:name="_Toc353015278"/>
+      <w:bookmarkStart w:id="5" w:name="_Toc354243504"/>
       <w:r>
         <w:rPr>
           <w:lang w:val="en-GB"/>
         </w:rPr>
         <w:t>Inputs</w:t>
       </w:r>
-      <w:bookmarkEnd w:id="11"/>
+      <w:bookmarkEnd w:id="5"/>
     </w:p>
     <w:p>
       <w:pPr>
@@ -4322,7 +4255,7 @@
     </w:p>
     <w:p>
       <w:pPr>
-        <w:pStyle w:val="Ttulo1"/>
+        <w:pStyle w:val="Heading1"/>
         <w:numPr>
           <w:ilvl w:val="1"/>
           <w:numId w:val="3"/>
@@ -4331,14 +4264,14 @@
           <w:lang w:val="en-GB"/>
         </w:rPr>
       </w:pPr>
-      <w:bookmarkStart w:id="12" w:name="_Toc353015279"/>
+      <w:bookmarkStart w:id="6" w:name="_Toc354243505"/>
       <w:r>
         <w:rPr>
           <w:lang w:val="en-GB"/>
         </w:rPr>
         <w:t>Outputs</w:t>
       </w:r>
-      <w:bookmarkEnd w:id="12"/>
+      <w:bookmarkEnd w:id="6"/>
     </w:p>
     <w:p>
       <w:pPr>
@@ -4440,7 +4373,7 @@
     </w:p>
     <w:p>
       <w:pPr>
-        <w:pStyle w:val="Ttulo1"/>
+        <w:pStyle w:val="Heading1"/>
         <w:numPr>
           <w:ilvl w:val="0"/>
           <w:numId w:val="3"/>
@@ -4449,14 +4382,14 @@
           <w:lang w:val="en-GB"/>
         </w:rPr>
       </w:pPr>
-      <w:bookmarkStart w:id="13" w:name="_Toc353015280"/>
+      <w:bookmarkStart w:id="7" w:name="_Toc354243506"/>
       <w:r>
         <w:rPr>
           <w:lang w:val="en-GB"/>
         </w:rPr>
         <w:t>Activities</w:t>
       </w:r>
-      <w:bookmarkEnd w:id="13"/>
+      <w:bookmarkEnd w:id="7"/>
     </w:p>
     <w:p>
       <w:pPr>
@@ -4479,7 +4412,7 @@
     </w:p>
     <w:p>
       <w:pPr>
-        <w:pStyle w:val="Ttulo1"/>
+        <w:pStyle w:val="Heading1"/>
         <w:numPr>
           <w:ilvl w:val="1"/>
           <w:numId w:val="3"/>
@@ -4488,14 +4421,14 @@
           <w:lang w:val="en-US"/>
         </w:rPr>
       </w:pPr>
-      <w:bookmarkStart w:id="14" w:name="_Toc353015281"/>
+      <w:bookmarkStart w:id="8" w:name="_Toc354243507"/>
       <w:r>
         <w:rPr>
           <w:lang w:val="en-US"/>
         </w:rPr>
         <w:t>Project assessment and control</w:t>
       </w:r>
-      <w:bookmarkEnd w:id="14"/>
+      <w:bookmarkEnd w:id="8"/>
     </w:p>
     <w:p>
       <w:pPr>
@@ -4659,7 +4592,7 @@
     </w:p>
     <w:p>
       <w:pPr>
-        <w:pStyle w:val="PargrafodaLista"/>
+        <w:pStyle w:val="ListParagraph"/>
         <w:numPr>
           <w:ilvl w:val="0"/>
           <w:numId w:val="12"/>
@@ -4684,7 +4617,7 @@
     </w:p>
     <w:p>
       <w:pPr>
-        <w:pStyle w:val="PargrafodaLista"/>
+        <w:pStyle w:val="ListParagraph"/>
         <w:numPr>
           <w:ilvl w:val="1"/>
           <w:numId w:val="12"/>
@@ -4726,7 +4659,7 @@
     </w:p>
     <w:p>
       <w:pPr>
-        <w:pStyle w:val="PargrafodaLista"/>
+        <w:pStyle w:val="ListParagraph"/>
         <w:numPr>
           <w:ilvl w:val="0"/>
           <w:numId w:val="12"/>
@@ -4744,7 +4677,7 @@
     </w:p>
     <w:p>
       <w:pPr>
-        <w:pStyle w:val="PargrafodaLista"/>
+        <w:pStyle w:val="ListParagraph"/>
         <w:numPr>
           <w:ilvl w:val="0"/>
           <w:numId w:val="12"/>
@@ -4777,14 +4710,12 @@
         </w:rPr>
         <w:t xml:space="preserve"> the weekly report according</w:t>
       </w:r>
-      <w:ins w:id="15" w:author="Carla" w:date="2013-04-20T12:07:00Z">
-        <w:r>
-          <w:rPr>
-            <w:lang w:val="en-US"/>
-          </w:rPr>
-          <w:t xml:space="preserve"> to</w:t>
-        </w:r>
-      </w:ins>
+      <w:r>
+        <w:rPr>
+          <w:lang w:val="en-US"/>
+        </w:rPr>
+        <w:t xml:space="preserve"> to</w:t>
+      </w:r>
       <w:r>
         <w:rPr>
           <w:lang w:val="en-US"/>
@@ -4838,7 +4769,7 @@
     </w:p>
     <w:p>
       <w:pPr>
-        <w:pStyle w:val="PargrafodaLista"/>
+        <w:pStyle w:val="ListParagraph"/>
         <w:numPr>
           <w:ilvl w:val="0"/>
           <w:numId w:val="14"/>
@@ -4880,7 +4811,7 @@
     </w:p>
     <w:p>
       <w:pPr>
-        <w:pStyle w:val="PargrafodaLista"/>
+        <w:pStyle w:val="ListParagraph"/>
         <w:numPr>
           <w:ilvl w:val="1"/>
           <w:numId w:val="14"/>
@@ -4934,7 +4865,7 @@
     </w:p>
     <w:p>
       <w:pPr>
-        <w:pStyle w:val="PargrafodaLista"/>
+        <w:pStyle w:val="ListParagraph"/>
         <w:numPr>
           <w:ilvl w:val="1"/>
           <w:numId w:val="14"/>
@@ -4952,7 +4883,7 @@
     </w:p>
     <w:p>
       <w:pPr>
-        <w:pStyle w:val="PargrafodaLista"/>
+        <w:pStyle w:val="ListParagraph"/>
         <w:numPr>
           <w:ilvl w:val="1"/>
           <w:numId w:val="14"/>
@@ -5005,30 +4936,18 @@
         </w:rPr>
         <w:t xml:space="preserve">If the earned valued </w:t>
       </w:r>
-      <w:bookmarkStart w:id="16" w:name="_GoBack"/>
-      <w:bookmarkEnd w:id="16"/>
-      <w:del w:id="17" w:author="Carla" w:date="2013-04-20T12:09:00Z">
-        <w:r>
-          <w:rPr>
-            <w:lang w:val="en-US"/>
-          </w:rPr>
-          <w:delText xml:space="preserve">presents </w:delText>
-        </w:r>
-      </w:del>
-      <w:ins w:id="18" w:author="Carla" w:date="2013-04-20T12:09:00Z">
-        <w:r>
-          <w:rPr>
-            <w:lang w:val="en-US"/>
-          </w:rPr>
-          <w:t>shows</w:t>
-        </w:r>
-        <w:r>
-          <w:rPr>
-            <w:lang w:val="en-US"/>
-          </w:rPr>
-          <w:t xml:space="preserve"> </w:t>
-        </w:r>
-      </w:ins>
+      <w:r>
+        <w:rPr>
+          <w:lang w:val="en-US"/>
+        </w:rPr>
+        <w:t>shows</w:t>
+      </w:r>
+      <w:r>
+        <w:rPr>
+          <w:lang w:val="en-US"/>
+        </w:rPr>
+        <w:t xml:space="preserve"> </w:t>
+      </w:r>
       <w:r>
         <w:rPr>
           <w:lang w:val="en-US"/>
@@ -5344,7 +5263,7 @@
     </w:p>
     <w:p>
       <w:pPr>
-        <w:pStyle w:val="PargrafodaLista"/>
+        <w:pStyle w:val="ListParagraph"/>
         <w:numPr>
           <w:ilvl w:val="0"/>
           <w:numId w:val="14"/>
@@ -5362,7 +5281,7 @@
     </w:p>
     <w:p>
       <w:pPr>
-        <w:pStyle w:val="PargrafodaLista"/>
+        <w:pStyle w:val="ListParagraph"/>
         <w:numPr>
           <w:ilvl w:val="0"/>
           <w:numId w:val="14"/>
@@ -5386,7 +5305,7 @@
     </w:p>
     <w:p>
       <w:pPr>
-        <w:pStyle w:val="PargrafodaLista"/>
+        <w:pStyle w:val="ListParagraph"/>
         <w:numPr>
           <w:ilvl w:val="0"/>
           <w:numId w:val="14"/>
@@ -5405,29 +5324,26 @@
     <w:p>
       <w:pPr>
         <w:rPr>
-          <w:ins w:id="19" w:author="Carla" w:date="2013-04-20T12:11:00Z"/>
-          <w:lang w:val="en-US"/>
-        </w:rPr>
-      </w:pPr>
-      <w:ins w:id="20" w:author="Carla" w:date="2013-04-20T12:11:00Z">
-        <w:r>
-          <w:rPr>
-            <w:lang w:val="en-US"/>
-          </w:rPr>
-          <w:br w:type="page"/>
-        </w:r>
-      </w:ins>
-    </w:p>
-    <w:p>
-      <w:pPr>
-        <w:rPr>
-          <w:lang w:val="en-US"/>
-        </w:rPr>
-      </w:pPr>
-    </w:p>
-    <w:p>
-      <w:pPr>
-        <w:pStyle w:val="Ttulo1"/>
+          <w:lang w:val="en-US"/>
+        </w:rPr>
+      </w:pPr>
+      <w:r>
+        <w:rPr>
+          <w:lang w:val="en-US"/>
+        </w:rPr>
+        <w:br w:type="page"/>
+      </w:r>
+    </w:p>
+    <w:p>
+      <w:pPr>
+        <w:rPr>
+          <w:lang w:val="en-US"/>
+        </w:rPr>
+      </w:pPr>
+    </w:p>
+    <w:p>
+      <w:pPr>
+        <w:pStyle w:val="Heading1"/>
         <w:numPr>
           <w:ilvl w:val="1"/>
           <w:numId w:val="3"/>
@@ -5436,14 +5352,14 @@
           <w:lang w:val="en-US"/>
         </w:rPr>
       </w:pPr>
-      <w:bookmarkStart w:id="21" w:name="_Toc353015282"/>
+      <w:bookmarkStart w:id="9" w:name="_Toc354243508"/>
       <w:r>
         <w:rPr>
           <w:lang w:val="en-US"/>
         </w:rPr>
         <w:t>Risk Management</w:t>
       </w:r>
-      <w:bookmarkEnd w:id="21"/>
+      <w:bookmarkEnd w:id="9"/>
     </w:p>
     <w:p>
       <w:pPr>
@@ -5624,7 +5540,7 @@
     </w:p>
     <w:p>
       <w:pPr>
-        <w:pStyle w:val="PargrafodaLista"/>
+        <w:pStyle w:val="ListParagraph"/>
         <w:numPr>
           <w:ilvl w:val="0"/>
           <w:numId w:val="18"/>
@@ -5654,7 +5570,7 @@
     </w:p>
     <w:p>
       <w:pPr>
-        <w:pStyle w:val="PargrafodaLista"/>
+        <w:pStyle w:val="ListParagraph"/>
         <w:numPr>
           <w:ilvl w:val="0"/>
           <w:numId w:val="18"/>
@@ -5678,7 +5594,7 @@
     </w:p>
     <w:p>
       <w:pPr>
-        <w:pStyle w:val="PargrafodaLista"/>
+        <w:pStyle w:val="ListParagraph"/>
         <w:numPr>
           <w:ilvl w:val="0"/>
           <w:numId w:val="18"/>
@@ -5696,7 +5612,7 @@
     </w:p>
     <w:p>
       <w:pPr>
-        <w:pStyle w:val="PargrafodaLista"/>
+        <w:pStyle w:val="ListParagraph"/>
         <w:numPr>
           <w:ilvl w:val="0"/>
           <w:numId w:val="18"/>
@@ -5714,7 +5630,7 @@
     </w:p>
     <w:p>
       <w:pPr>
-        <w:pStyle w:val="PargrafodaLista"/>
+        <w:pStyle w:val="ListParagraph"/>
         <w:numPr>
           <w:ilvl w:val="0"/>
           <w:numId w:val="18"/>
@@ -5738,7 +5654,7 @@
     </w:p>
     <w:p>
       <w:pPr>
-        <w:pStyle w:val="PargrafodaLista"/>
+        <w:pStyle w:val="ListParagraph"/>
         <w:rPr>
           <w:lang w:val="en-US"/>
         </w:rPr>
@@ -5807,7 +5723,7 @@
     </w:p>
     <w:p>
       <w:pPr>
-        <w:pStyle w:val="PargrafodaLista"/>
+        <w:pStyle w:val="ListParagraph"/>
         <w:numPr>
           <w:ilvl w:val="0"/>
           <w:numId w:val="18"/>
@@ -5831,7 +5747,7 @@
     </w:p>
     <w:p>
       <w:pPr>
-        <w:pStyle w:val="PargrafodaLista"/>
+        <w:pStyle w:val="ListParagraph"/>
         <w:numPr>
           <w:ilvl w:val="0"/>
           <w:numId w:val="18"/>
@@ -5849,7 +5765,7 @@
     </w:p>
     <w:p>
       <w:pPr>
-        <w:pStyle w:val="PargrafodaLista"/>
+        <w:pStyle w:val="ListParagraph"/>
         <w:numPr>
           <w:ilvl w:val="0"/>
           <w:numId w:val="18"/>
@@ -5921,7 +5837,7 @@
     </w:p>
     <w:p>
       <w:pPr>
-        <w:pStyle w:val="PargrafodaLista"/>
+        <w:pStyle w:val="ListParagraph"/>
         <w:numPr>
           <w:ilvl w:val="0"/>
           <w:numId w:val="15"/>
@@ -5939,7 +5855,7 @@
     </w:p>
     <w:p>
       <w:pPr>
-        <w:pStyle w:val="PargrafodaLista"/>
+        <w:pStyle w:val="ListParagraph"/>
         <w:numPr>
           <w:ilvl w:val="0"/>
           <w:numId w:val="15"/>
@@ -5957,7 +5873,7 @@
     </w:p>
     <w:p>
       <w:pPr>
-        <w:pStyle w:val="PargrafodaLista"/>
+        <w:pStyle w:val="ListParagraph"/>
         <w:numPr>
           <w:ilvl w:val="0"/>
           <w:numId w:val="15"/>
@@ -5987,7 +5903,7 @@
     </w:p>
     <w:p>
       <w:pPr>
-        <w:pStyle w:val="PargrafodaLista"/>
+        <w:pStyle w:val="ListParagraph"/>
         <w:numPr>
           <w:ilvl w:val="0"/>
           <w:numId w:val="15"/>
@@ -6005,7 +5921,7 @@
     </w:p>
     <w:p>
       <w:pPr>
-        <w:pStyle w:val="PargrafodaLista"/>
+        <w:pStyle w:val="ListParagraph"/>
         <w:numPr>
           <w:ilvl w:val="0"/>
           <w:numId w:val="15"/>
@@ -6029,7 +5945,7 @@
     </w:p>
     <w:p>
       <w:pPr>
-        <w:pStyle w:val="PargrafodaLista"/>
+        <w:pStyle w:val="ListParagraph"/>
         <w:numPr>
           <w:ilvl w:val="0"/>
           <w:numId w:val="15"/>
@@ -6053,7 +5969,7 @@
     </w:p>
     <w:p>
       <w:pPr>
-        <w:pStyle w:val="PargrafodaLista"/>
+        <w:pStyle w:val="ListParagraph"/>
         <w:numPr>
           <w:ilvl w:val="0"/>
           <w:numId w:val="15"/>
@@ -6077,7 +5993,7 @@
     </w:p>
     <w:p>
       <w:pPr>
-        <w:pStyle w:val="PargrafodaLista"/>
+        <w:pStyle w:val="ListParagraph"/>
         <w:numPr>
           <w:ilvl w:val="0"/>
           <w:numId w:val="15"/>
@@ -6101,7 +6017,7 @@
     </w:p>
     <w:p>
       <w:pPr>
-        <w:pStyle w:val="PargrafodaLista"/>
+        <w:pStyle w:val="ListParagraph"/>
         <w:numPr>
           <w:ilvl w:val="0"/>
           <w:numId w:val="15"/>
@@ -6119,7 +6035,7 @@
     </w:p>
     <w:p>
       <w:pPr>
-        <w:pStyle w:val="PargrafodaLista"/>
+        <w:pStyle w:val="ListParagraph"/>
         <w:numPr>
           <w:ilvl w:val="0"/>
           <w:numId w:val="15"/>
@@ -6161,14 +6077,12 @@
         <w:lastRenderedPageBreak/>
         <w:t>The risk status table</w:t>
       </w:r>
-      <w:ins w:id="22" w:author="Carla" w:date="2013-04-20T12:15:00Z">
-        <w:r>
-          <w:rPr>
-            <w:lang w:val="en-US"/>
-          </w:rPr>
-          <w:t xml:space="preserve"> must</w:t>
-        </w:r>
-      </w:ins>
+      <w:r>
+        <w:rPr>
+          <w:lang w:val="en-US"/>
+        </w:rPr>
+        <w:t xml:space="preserve"> must</w:t>
+      </w:r>
       <w:r>
         <w:rPr>
           <w:lang w:val="en-US"/>
@@ -6178,7 +6092,7 @@
     </w:p>
     <w:p>
       <w:pPr>
-        <w:pStyle w:val="PargrafodaLista"/>
+        <w:pStyle w:val="ListParagraph"/>
         <w:numPr>
           <w:ilvl w:val="0"/>
           <w:numId w:val="17"/>
@@ -6196,7 +6110,7 @@
     </w:p>
     <w:p>
       <w:pPr>
-        <w:pStyle w:val="PargrafodaLista"/>
+        <w:pStyle w:val="ListParagraph"/>
         <w:numPr>
           <w:ilvl w:val="1"/>
           <w:numId w:val="17"/>
@@ -6214,7 +6128,7 @@
     </w:p>
     <w:p>
       <w:pPr>
-        <w:pStyle w:val="PargrafodaLista"/>
+        <w:pStyle w:val="ListParagraph"/>
         <w:numPr>
           <w:ilvl w:val="1"/>
           <w:numId w:val="17"/>
@@ -6232,7 +6146,7 @@
     </w:p>
     <w:p>
       <w:pPr>
-        <w:pStyle w:val="PargrafodaLista"/>
+        <w:pStyle w:val="ListParagraph"/>
         <w:numPr>
           <w:ilvl w:val="1"/>
           <w:numId w:val="17"/>
@@ -6256,7 +6170,7 @@
     </w:p>
     <w:p>
       <w:pPr>
-        <w:pStyle w:val="PargrafodaLista"/>
+        <w:pStyle w:val="ListParagraph"/>
         <w:numPr>
           <w:ilvl w:val="1"/>
           <w:numId w:val="17"/>
@@ -6292,7 +6206,7 @@
     </w:p>
     <w:p>
       <w:pPr>
-        <w:pStyle w:val="PargrafodaLista"/>
+        <w:pStyle w:val="ListParagraph"/>
         <w:numPr>
           <w:ilvl w:val="0"/>
           <w:numId w:val="17"/>
@@ -6310,7 +6224,7 @@
     </w:p>
     <w:p>
       <w:pPr>
-        <w:pStyle w:val="PargrafodaLista"/>
+        <w:pStyle w:val="ListParagraph"/>
         <w:numPr>
           <w:ilvl w:val="0"/>
           <w:numId w:val="17"/>
@@ -6370,7 +6284,7 @@
     </w:p>
     <w:p>
       <w:pPr>
-        <w:pStyle w:val="PargrafodaLista"/>
+        <w:pStyle w:val="ListParagraph"/>
         <w:numPr>
           <w:ilvl w:val="0"/>
           <w:numId w:val="9"/>
@@ -6388,7 +6302,7 @@
     </w:p>
     <w:p>
       <w:pPr>
-        <w:pStyle w:val="PargrafodaLista"/>
+        <w:pStyle w:val="ListParagraph"/>
         <w:numPr>
           <w:ilvl w:val="0"/>
           <w:numId w:val="9"/>
@@ -6439,7 +6353,7 @@
     </w:p>
     <w:p>
       <w:pPr>
-        <w:pStyle w:val="PargrafodaLista"/>
+        <w:pStyle w:val="ListParagraph"/>
         <w:numPr>
           <w:ilvl w:val="0"/>
           <w:numId w:val="9"/>
@@ -6457,7 +6371,7 @@
     </w:p>
     <w:p>
       <w:pPr>
-        <w:pStyle w:val="PargrafodaLista"/>
+        <w:pStyle w:val="ListParagraph"/>
         <w:numPr>
           <w:ilvl w:val="0"/>
           <w:numId w:val="9"/>
@@ -6514,7 +6428,7 @@
     </w:p>
     <w:p>
       <w:pPr>
-        <w:pStyle w:val="PargrafodaLista"/>
+        <w:pStyle w:val="ListParagraph"/>
         <w:numPr>
           <w:ilvl w:val="0"/>
           <w:numId w:val="9"/>
@@ -6547,36 +6461,24 @@
         </w:rPr>
         <w:t>Team Member who has the task,</w:t>
       </w:r>
-      <w:ins w:id="23" w:author="Carla" w:date="2013-04-20T12:16:00Z">
-        <w:r>
-          <w:rPr>
-            <w:lang w:val="en-US"/>
-          </w:rPr>
-          <w:t xml:space="preserve"> the </w:t>
-        </w:r>
-      </w:ins>
-      <w:del w:id="24" w:author="Carla" w:date="2013-04-20T12:16:00Z">
-        <w:r>
-          <w:rPr>
-            <w:lang w:val="en-US"/>
-          </w:rPr>
-          <w:delText xml:space="preserve"> </w:delText>
-        </w:r>
-      </w:del>
+      <w:r>
+        <w:rPr>
+          <w:lang w:val="en-US"/>
+        </w:rPr>
+        <w:t xml:space="preserve"> the </w:t>
+      </w:r>
       <w:r>
         <w:rPr>
           <w:lang w:val="en-US"/>
         </w:rPr>
         <w:t>Project Manager and</w:t>
       </w:r>
-      <w:ins w:id="25" w:author="Carla" w:date="2013-04-20T12:16:00Z">
-        <w:r>
-          <w:rPr>
-            <w:lang w:val="en-US"/>
-          </w:rPr>
-          <w:t xml:space="preserve"> the</w:t>
-        </w:r>
-      </w:ins>
+      <w:r>
+        <w:rPr>
+          <w:lang w:val="en-US"/>
+        </w:rPr>
+        <w:t xml:space="preserve"> the</w:t>
+      </w:r>
       <w:r>
         <w:rPr>
           <w:lang w:val="en-US"/>
@@ -6586,7 +6488,7 @@
     </w:p>
     <w:p>
       <w:pPr>
-        <w:pStyle w:val="PargrafodaLista"/>
+        <w:pStyle w:val="ListParagraph"/>
         <w:numPr>
           <w:ilvl w:val="0"/>
           <w:numId w:val="11"/>
@@ -6610,7 +6512,7 @@
     </w:p>
     <w:p>
       <w:pPr>
-        <w:pStyle w:val="PargrafodaLista"/>
+        <w:pStyle w:val="ListParagraph"/>
         <w:numPr>
           <w:ilvl w:val="1"/>
           <w:numId w:val="11"/>
@@ -6736,7 +6638,7 @@
     </w:p>
     <w:p>
       <w:pPr>
-        <w:pStyle w:val="PargrafodaLista"/>
+        <w:pStyle w:val="ListParagraph"/>
         <w:numPr>
           <w:ilvl w:val="0"/>
           <w:numId w:val="11"/>
@@ -6772,7 +6674,7 @@
     </w:p>
     <w:p>
       <w:pPr>
-        <w:pStyle w:val="PargrafodaLista"/>
+        <w:pStyle w:val="ListParagraph"/>
         <w:numPr>
           <w:ilvl w:val="1"/>
           <w:numId w:val="11"/>
@@ -6850,7 +6752,7 @@
     </w:p>
     <w:p>
       <w:pPr>
-        <w:pStyle w:val="PargrafodaLista"/>
+        <w:pStyle w:val="ListParagraph"/>
         <w:numPr>
           <w:ilvl w:val="0"/>
           <w:numId w:val="11"/>
@@ -6901,36 +6803,12 @@
         </w:rPr>
         <w:t>great</w:t>
       </w:r>
-      <w:ins w:id="26" w:author="Carla" w:date="2013-04-20T12:17:00Z">
-        <w:r>
-          <w:rPr>
-            <w:lang w:val="en-US"/>
-          </w:rPr>
-          <w:t>er than</w:t>
-        </w:r>
-      </w:ins>
-      <w:del w:id="27" w:author="Carla" w:date="2013-04-20T12:21:00Z">
-        <w:r>
-          <w:rPr>
-            <w:lang w:val="en-US"/>
-          </w:rPr>
-          <w:delText xml:space="preserve"> or equal to</w:delText>
-        </w:r>
-        <w:r>
-          <w:rPr>
-            <w:lang w:val="en-US"/>
-          </w:rPr>
-          <w:delText xml:space="preserve"> </w:delText>
-        </w:r>
-      </w:del>
-      <w:ins w:id="28" w:author="Carla" w:date="2013-04-20T12:21:00Z">
-        <w:r>
-          <w:rPr>
-            <w:lang w:val="en-US"/>
-          </w:rPr>
-          <w:t xml:space="preserve"> </w:t>
-        </w:r>
-      </w:ins>
+      <w:r>
+        <w:rPr>
+          <w:lang w:val="en-US"/>
+        </w:rPr>
+        <w:t xml:space="preserve">er than </w:t>
+      </w:r>
       <w:r>
         <w:rPr>
           <w:lang w:val="en-US"/>
@@ -6940,7 +6818,7 @@
     </w:p>
     <w:p>
       <w:pPr>
-        <w:pStyle w:val="PargrafodaLista"/>
+        <w:pStyle w:val="ListParagraph"/>
         <w:numPr>
           <w:ilvl w:val="1"/>
           <w:numId w:val="11"/>
@@ -7012,7 +6890,7 @@
     </w:p>
     <w:p>
       <w:pPr>
-        <w:pStyle w:val="PargrafodaLista"/>
+        <w:pStyle w:val="ListParagraph"/>
         <w:numPr>
           <w:ilvl w:val="1"/>
           <w:numId w:val="11"/>
@@ -7084,7 +6962,7 @@
     </w:p>
     <w:p>
       <w:pPr>
-        <w:pStyle w:val="Ttulo1"/>
+        <w:pStyle w:val="Heading1"/>
         <w:numPr>
           <w:ilvl w:val="1"/>
           <w:numId w:val="3"/>
@@ -7093,14 +6971,14 @@
           <w:lang w:val="en-US"/>
         </w:rPr>
       </w:pPr>
-      <w:bookmarkStart w:id="29" w:name="_Toc353015283"/>
+      <w:bookmarkStart w:id="10" w:name="_Toc354243509"/>
       <w:r>
         <w:rPr>
           <w:lang w:val="en-US"/>
         </w:rPr>
         <w:t>Corrective Actions</w:t>
       </w:r>
-      <w:bookmarkEnd w:id="29"/>
+      <w:bookmarkEnd w:id="10"/>
     </w:p>
     <w:p>
       <w:pPr>
@@ -7120,28 +6998,12 @@
         </w:rPr>
         <w:t xml:space="preserve"> </w:t>
       </w:r>
-      <w:del w:id="30" w:author="Carla" w:date="2013-04-20T12:27:00Z">
-        <w:r>
-          <w:rPr>
-            <w:lang w:val="en-US"/>
-          </w:rPr>
-          <w:delText>it</w:delText>
-        </w:r>
-        <w:r>
-          <w:rPr>
-            <w:lang w:val="en-US"/>
-          </w:rPr>
-          <w:delText xml:space="preserve"> must be assessed</w:delText>
-        </w:r>
-      </w:del>
-      <w:ins w:id="31" w:author="Carla" w:date="2013-04-20T12:27:00Z">
-        <w:r>
-          <w:rPr>
-            <w:lang w:val="en-US"/>
-          </w:rPr>
-          <w:t>an assessment must be made</w:t>
-        </w:r>
-      </w:ins>
+      <w:r>
+        <w:rPr>
+          <w:lang w:val="en-US"/>
+        </w:rPr>
+        <w:t>an assessment must be made</w:t>
+      </w:r>
       <w:r>
         <w:rPr>
           <w:lang w:val="en-US"/>
@@ -7166,28 +7028,24 @@
         </w:rPr>
         <w:t xml:space="preserve"> Project Manager,</w:t>
       </w:r>
-      <w:ins w:id="32" w:author="Carla" w:date="2013-04-20T12:22:00Z">
-        <w:r>
-          <w:rPr>
-            <w:lang w:val="en-US"/>
-          </w:rPr>
-          <w:t xml:space="preserve"> the</w:t>
-        </w:r>
-      </w:ins>
+      <w:r>
+        <w:rPr>
+          <w:lang w:val="en-US"/>
+        </w:rPr>
+        <w:t xml:space="preserve"> the</w:t>
+      </w:r>
       <w:r>
         <w:rPr>
           <w:lang w:val="en-US"/>
         </w:rPr>
         <w:t xml:space="preserve"> Quality Manager,</w:t>
       </w:r>
-      <w:ins w:id="33" w:author="Carla" w:date="2013-04-20T12:22:00Z">
-        <w:r>
-          <w:rPr>
-            <w:lang w:val="en-US"/>
-          </w:rPr>
-          <w:t xml:space="preserve"> the</w:t>
-        </w:r>
-      </w:ins>
+      <w:r>
+        <w:rPr>
+          <w:lang w:val="en-US"/>
+        </w:rPr>
+        <w:t xml:space="preserve"> the</w:t>
+      </w:r>
       <w:r>
         <w:rPr>
           <w:lang w:val="en-US"/>
@@ -7219,58 +7077,16 @@
           <w:lang w:val="en-US"/>
         </w:rPr>
       </w:pPr>
-      <w:ins w:id="34" w:author="Carla" w:date="2013-04-20T12:25:00Z">
-        <w:r>
-          <w:rPr>
-            <w:lang w:val="en-US"/>
-          </w:rPr>
-          <w:t>Some examples of actions that can be chosen</w:t>
-        </w:r>
-      </w:ins>
-      <w:ins w:id="35" w:author="Carla" w:date="2013-04-20T12:26:00Z">
-        <w:r>
-          <w:rPr>
-            <w:lang w:val="en-US"/>
-          </w:rPr>
-          <w:t xml:space="preserve"> are:</w:t>
-        </w:r>
-      </w:ins>
-      <w:ins w:id="36" w:author="Carla" w:date="2013-04-20T12:25:00Z">
-        <w:r>
-          <w:rPr>
-            <w:lang w:val="en-US"/>
-          </w:rPr>
-          <w:t xml:space="preserve"> </w:t>
-        </w:r>
-      </w:ins>
-      <w:del w:id="37" w:author="Carla" w:date="2013-04-20T12:26:00Z">
-        <w:r>
-          <w:rPr>
-            <w:lang w:val="en-US"/>
-          </w:rPr>
-          <w:delText xml:space="preserve">One of </w:delText>
-        </w:r>
-      </w:del>
-      <w:del w:id="38" w:author="Carla" w:date="2013-04-20T12:22:00Z">
-        <w:r>
-          <w:rPr>
-            <w:lang w:val="en-US"/>
-          </w:rPr>
-          <w:delText>this action</w:delText>
-        </w:r>
-      </w:del>
-      <w:del w:id="39" w:author="Carla" w:date="2013-04-20T12:26:00Z">
-        <w:r>
-          <w:rPr>
-            <w:lang w:val="en-US"/>
-          </w:rPr>
-          <w:delText xml:space="preserve"> should be selected</w:delText>
-        </w:r>
-      </w:del>
-    </w:p>
-    <w:p>
-      <w:pPr>
-        <w:pStyle w:val="PargrafodaLista"/>
+      <w:r>
+        <w:rPr>
+          <w:lang w:val="en-US"/>
+        </w:rPr>
+        <w:t xml:space="preserve">Some examples of actions that can be chosen are: </w:t>
+      </w:r>
+    </w:p>
+    <w:p>
+      <w:pPr>
+        <w:pStyle w:val="ListParagraph"/>
         <w:numPr>
           <w:ilvl w:val="0"/>
           <w:numId w:val="8"/>
@@ -7288,7 +7104,7 @@
     </w:p>
     <w:p>
       <w:pPr>
-        <w:pStyle w:val="PargrafodaLista"/>
+        <w:pStyle w:val="ListParagraph"/>
         <w:numPr>
           <w:ilvl w:val="0"/>
           <w:numId w:val="8"/>
@@ -7330,7 +7146,7 @@
     </w:p>
     <w:p>
       <w:pPr>
-        <w:pStyle w:val="PargrafodaLista"/>
+        <w:pStyle w:val="ListParagraph"/>
         <w:numPr>
           <w:ilvl w:val="0"/>
           <w:numId w:val="8"/>
@@ -7349,7 +7165,7 @@
     </w:p>
     <w:p>
       <w:pPr>
-        <w:pStyle w:val="PargrafodaLista"/>
+        <w:pStyle w:val="ListParagraph"/>
         <w:numPr>
           <w:ilvl w:val="0"/>
           <w:numId w:val="8"/>
@@ -7367,7 +7183,7 @@
     </w:p>
     <w:p>
       <w:pPr>
-        <w:pStyle w:val="PargrafodaLista"/>
+        <w:pStyle w:val="ListParagraph"/>
         <w:numPr>
           <w:ilvl w:val="0"/>
           <w:numId w:val="8"/>
@@ -7385,7 +7201,7 @@
     </w:p>
     <w:p>
       <w:pPr>
-        <w:pStyle w:val="PargrafodaLista"/>
+        <w:pStyle w:val="ListParagraph"/>
         <w:numPr>
           <w:ilvl w:val="0"/>
           <w:numId w:val="8"/>
@@ -7403,13 +7219,12 @@
     </w:p>
     <w:p>
       <w:pPr>
-        <w:pStyle w:val="PargrafodaLista"/>
+        <w:pStyle w:val="ListParagraph"/>
         <w:numPr>
           <w:ilvl w:val="0"/>
           <w:numId w:val="8"/>
         </w:numPr>
         <w:rPr>
-          <w:ins w:id="40" w:author="Carla" w:date="2013-04-20T12:23:00Z"/>
           <w:lang w:val="en-US"/>
         </w:rPr>
       </w:pPr>
@@ -7422,86 +7237,7 @@
     </w:p>
     <w:p>
       <w:pPr>
-        <w:pStyle w:val="PargrafodaLista"/>
-        <w:numPr>
-          <w:ilvl w:val="0"/>
-          <w:numId w:val="8"/>
-        </w:numPr>
-        <w:rPr>
-          <w:del w:id="41" w:author="Carla" w:date="2013-04-20T12:25:00Z"/>
-          <w:lang w:val="en-US"/>
-        </w:rPr>
-      </w:pPr>
-    </w:p>
-    <w:p>
-      <w:pPr>
-        <w:rPr>
-          <w:del w:id="42" w:author="Carla" w:date="2013-04-20T12:28:00Z"/>
-          <w:lang w:val="en-US"/>
-        </w:rPr>
-      </w:pPr>
-    </w:p>
-    <w:p>
-      <w:pPr>
-        <w:rPr>
-          <w:del w:id="43" w:author="Carla" w:date="2013-04-20T12:28:00Z"/>
-          <w:lang w:val="en-US"/>
-        </w:rPr>
-      </w:pPr>
-      <w:del w:id="44" w:author="Carla" w:date="2013-04-20T12:28:00Z">
-        <w:r>
-          <w:rPr>
-            <w:lang w:val="en-US"/>
-          </w:rPr>
-          <w:delText>The team should follow the</w:delText>
-        </w:r>
-        <w:r>
-          <w:rPr>
-            <w:lang w:val="en-US"/>
-          </w:rPr>
-          <w:delText xml:space="preserve"> selected</w:delText>
-        </w:r>
-        <w:r>
-          <w:rPr>
-            <w:lang w:val="en-US"/>
-          </w:rPr>
-          <w:delText xml:space="preserve"> mitigations</w:delText>
-        </w:r>
-        <w:r>
-          <w:rPr>
-            <w:lang w:val="en-US"/>
-          </w:rPr>
-          <w:delText xml:space="preserve"> of the Risk Plan</w:delText>
-        </w:r>
-        <w:r>
-          <w:rPr>
-            <w:lang w:val="en-US"/>
-          </w:rPr>
-          <w:delText xml:space="preserve"> </w:delText>
-        </w:r>
-        <w:r>
-          <w:rPr>
-            <w:lang w:val="en-US"/>
-          </w:rPr>
-          <w:delText>during the next work</w:delText>
-        </w:r>
-        <w:r>
-          <w:rPr>
-            <w:lang w:val="en-US"/>
-          </w:rPr>
-          <w:delText>ing</w:delText>
-        </w:r>
-        <w:r>
-          <w:rPr>
-            <w:lang w:val="en-US"/>
-          </w:rPr>
-          <w:delText xml:space="preserve"> cycle.</w:delText>
-        </w:r>
-      </w:del>
-    </w:p>
-    <w:p>
-      <w:pPr>
-        <w:pStyle w:val="Ttulo1"/>
+        <w:pStyle w:val="Heading1"/>
         <w:numPr>
           <w:ilvl w:val="0"/>
           <w:numId w:val="3"/>
@@ -7510,14 +7246,20 @@
           <w:lang w:val="en-GB"/>
         </w:rPr>
       </w:pPr>
-      <w:bookmarkStart w:id="45" w:name="_Toc353015284"/>
+      <w:bookmarkStart w:id="11" w:name="_Toc354243510"/>
+      <w:bookmarkStart w:id="12" w:name="_Toc354243511"/>
+      <w:bookmarkStart w:id="13" w:name="_Toc354243512"/>
+      <w:bookmarkStart w:id="14" w:name="_Toc354243513"/>
+      <w:bookmarkEnd w:id="11"/>
+      <w:bookmarkEnd w:id="12"/>
+      <w:bookmarkEnd w:id="13"/>
       <w:r>
         <w:rPr>
           <w:lang w:val="en-GB"/>
         </w:rPr>
         <w:t>Tools</w:t>
       </w:r>
-      <w:bookmarkEnd w:id="45"/>
+      <w:bookmarkEnd w:id="14"/>
     </w:p>
     <w:p>
       <w:pPr>
@@ -7538,24 +7280,16 @@
           <w:lang w:val="en-US"/>
         </w:rPr>
       </w:pPr>
-      <w:proofErr w:type="spellStart"/>
-      <w:r>
-        <w:rPr>
-          <w:lang w:val="en-US"/>
-        </w:rPr>
-        <w:t>Facebook</w:t>
-      </w:r>
-      <w:proofErr w:type="spellEnd"/>
-      <w:r>
-        <w:rPr>
-          <w:lang w:val="en-US"/>
-        </w:rPr>
-        <w:t xml:space="preserve"> will also be used for logging comments.</w:t>
-      </w:r>
-    </w:p>
-    <w:p>
-      <w:pPr>
-        <w:pStyle w:val="Ttulo1"/>
+      <w:r>
+        <w:rPr>
+          <w:lang w:val="en-US"/>
+        </w:rPr>
+        <w:t>Facebook will also be used for logging comments.</w:t>
+      </w:r>
+    </w:p>
+    <w:p>
+      <w:pPr>
+        <w:pStyle w:val="Heading1"/>
         <w:numPr>
           <w:ilvl w:val="0"/>
           <w:numId w:val="3"/>
@@ -7564,14 +7298,14 @@
           <w:lang w:val="en-GB"/>
         </w:rPr>
       </w:pPr>
-      <w:bookmarkStart w:id="46" w:name="_Toc353015285"/>
+      <w:bookmarkStart w:id="15" w:name="_Toc354243514"/>
       <w:r>
         <w:rPr>
           <w:lang w:val="en-GB"/>
         </w:rPr>
         <w:t>Related Processes</w:t>
       </w:r>
-      <w:bookmarkEnd w:id="46"/>
+      <w:bookmarkEnd w:id="15"/>
     </w:p>
     <w:p>
       <w:pPr>
@@ -7579,14 +7313,12 @@
           <w:lang w:val="en-GB"/>
         </w:rPr>
       </w:pPr>
-      <w:proofErr w:type="gramStart"/>
       <w:r>
         <w:rPr>
           <w:lang w:val="en-US"/>
         </w:rPr>
         <w:t>Project Planning Process.</w:t>
       </w:r>
-      <w:proofErr w:type="gramEnd"/>
     </w:p>
     <w:p>
       <w:pPr>
@@ -7594,7 +7326,6 @@
           <w:lang w:val="en-GB"/>
         </w:rPr>
       </w:pPr>
-      <w:proofErr w:type="gramStart"/>
       <w:r>
         <w:rPr>
           <w:lang w:val="en-US"/>
@@ -7607,11 +7338,10 @@
         </w:rPr>
         <w:t>Process.</w:t>
       </w:r>
-      <w:proofErr w:type="gramEnd"/>
-    </w:p>
-    <w:p>
-      <w:pPr>
-        <w:pStyle w:val="Ttulo1"/>
+    </w:p>
+    <w:p>
+      <w:pPr>
+        <w:pStyle w:val="Heading1"/>
         <w:numPr>
           <w:ilvl w:val="0"/>
           <w:numId w:val="3"/>
@@ -7620,14 +7350,14 @@
           <w:lang w:val="en-GB"/>
         </w:rPr>
       </w:pPr>
-      <w:bookmarkStart w:id="47" w:name="_Toc353015286"/>
+      <w:bookmarkStart w:id="16" w:name="_Toc354243515"/>
       <w:r>
         <w:rPr>
           <w:lang w:val="en-GB"/>
         </w:rPr>
         <w:t>Measures</w:t>
       </w:r>
-      <w:bookmarkEnd w:id="47"/>
+      <w:bookmarkEnd w:id="16"/>
     </w:p>
     <w:p>
       <w:pPr>
@@ -7645,7 +7375,7 @@
     </w:p>
     <w:p>
       <w:pPr>
-        <w:pStyle w:val="PargrafodaLista"/>
+        <w:pStyle w:val="ListParagraph"/>
         <w:numPr>
           <w:ilvl w:val="0"/>
           <w:numId w:val="4"/>
@@ -7670,7 +7400,7 @@
     </w:p>
     <w:p>
       <w:pPr>
-        <w:pStyle w:val="PargrafodaLista"/>
+        <w:pStyle w:val="ListParagraph"/>
         <w:numPr>
           <w:ilvl w:val="0"/>
           <w:numId w:val="4"/>
@@ -7689,7 +7419,7 @@
     </w:p>
     <w:p>
       <w:pPr>
-        <w:pStyle w:val="PargrafodaLista"/>
+        <w:pStyle w:val="ListParagraph"/>
         <w:numPr>
           <w:ilvl w:val="0"/>
           <w:numId w:val="4"/>
@@ -7708,7 +7438,7 @@
     </w:p>
     <w:p>
       <w:pPr>
-        <w:pStyle w:val="PargrafodaLista"/>
+        <w:pStyle w:val="ListParagraph"/>
         <w:numPr>
           <w:ilvl w:val="0"/>
           <w:numId w:val="4"/>
@@ -7726,7 +7456,7 @@
       </w:r>
     </w:p>
     <w:sectPr>
-      <w:footerReference w:type="first" r:id="rId15"/>
+      <w:footerReference w:type="first" r:id="rId14"/>
       <w:pgSz w:w="11906" w:h="16838"/>
       <w:pgMar w:top="1417" w:right="1701" w:bottom="1417" w:left="1701" w:header="708" w:footer="708" w:gutter="0"/>
       <w:pgNumType w:start="1"/>
@@ -7738,47 +7468,8 @@
 </w:document>
 </file>
 
-<file path=word/comments.xml><?xml version="1.0" encoding="utf-8"?>
-<w:comments xmlns:ve="http://schemas.openxmlformats.org/markup-compatibility/2006" xmlns:o="urn:schemas-microsoft-com:office:office" xmlns:r="http://schemas.openxmlformats.org/officeDocument/2006/relationships" xmlns:m="http://schemas.openxmlformats.org/officeDocument/2006/math" xmlns:v="urn:schemas-microsoft-com:vml" xmlns:wp="http://schemas.openxmlformats.org/drawingml/2006/wordprocessingDrawing" xmlns:w10="urn:schemas-microsoft-com:office:word" xmlns:w="http://schemas.openxmlformats.org/wordprocessingml/2006/main" xmlns:wne="http://schemas.microsoft.com/office/word/2006/wordml">
-  <w:comment w:id="0" w:author="Carla" w:date="2013-04-14T20:27:00Z" w:initials="C">
-    <w:p>
-      <w:pPr>
-        <w:pStyle w:val="Textodecomentrio"/>
-      </w:pPr>
-      <w:r>
-        <w:rPr>
-          <w:rStyle w:val="Refdecomentrio"/>
-        </w:rPr>
-        <w:annotationRef/>
-      </w:r>
-      <w:proofErr w:type="spellStart"/>
-      <w:r>
-        <w:t>Actualizar</w:t>
-      </w:r>
-      <w:proofErr w:type="spellEnd"/>
-      <w:r>
-        <w:t xml:space="preserve"> o </w:t>
-      </w:r>
-      <w:proofErr w:type="spellStart"/>
-      <w:r>
-        <w:t>indice</w:t>
-      </w:r>
-      <w:proofErr w:type="spellEnd"/>
-    </w:p>
-  </w:comment>
-</w:comments>
-</file>
-
-<file path=word/commentsExtended.xml><?xml version="1.0" encoding="utf-8"?>
-<w15:commentsEx xmlns:wpc="http://schemas.microsoft.com/office/word/2010/wordprocessingCanvas" xmlns:mc="http://schemas.openxmlformats.org/markup-compatibility/2006" xmlns:o="urn:schemas-microsoft-com:office:office" xmlns:r="http://schemas.openxmlformats.org/officeDocument/2006/relationships" xmlns:m="http://schemas.openxmlformats.org/officeDocument/2006/math" xmlns:v="urn:schemas-microsoft-com:vml" xmlns:wp14="http://schemas.microsoft.com/office/word/2010/wordprocessingDrawing" xmlns:wp="http://schemas.openxmlformats.org/drawingml/2006/wordprocessingDrawing" xmlns:w10="urn:schemas-microsoft-com:office:word" xmlns:w="http://schemas.openxmlformats.org/wordprocessingml/2006/main" xmlns:w14="http://schemas.microsoft.com/office/word/2010/wordml" xmlns:w15="http://schemas.microsoft.com/office/word/2012/wordml" xmlns:wpg="http://schemas.microsoft.com/office/word/2010/wordprocessingGroup" xmlns:wpi="http://schemas.microsoft.com/office/word/2010/wordprocessingInk" xmlns:wne="http://schemas.microsoft.com/office/word/2006/wordml" xmlns:wps="http://schemas.microsoft.com/office/word/2010/wordprocessingShape" mc:Ignorable="w14 w15 wp14">
-  <w15:commentEx w15:paraId="3D78281E" w15:done="0"/>
-  <w15:commentEx w15:paraId="45A7EE60" w15:done="0"/>
-  <w15:commentEx w15:paraId="2ABC1C04" w15:done="0"/>
-</w15:commentsEx>
-</file>
-
 <file path=word/endnotes.xml><?xml version="1.0" encoding="utf-8"?>
-<w:endnotes xmlns:ve="http://schemas.openxmlformats.org/markup-compatibility/2006" xmlns:o="urn:schemas-microsoft-com:office:office" xmlns:r="http://schemas.openxmlformats.org/officeDocument/2006/relationships" xmlns:m="http://schemas.openxmlformats.org/officeDocument/2006/math" xmlns:v="urn:schemas-microsoft-com:vml" xmlns:wp="http://schemas.openxmlformats.org/drawingml/2006/wordprocessingDrawing" xmlns:w10="urn:schemas-microsoft-com:office:word" xmlns:w="http://schemas.openxmlformats.org/wordprocessingml/2006/main" xmlns:wne="http://schemas.microsoft.com/office/word/2006/wordml">
+<w:endnotes xmlns:wpc="http://schemas.microsoft.com/office/word/2010/wordprocessingCanvas" xmlns:mc="http://schemas.openxmlformats.org/markup-compatibility/2006" xmlns:o="urn:schemas-microsoft-com:office:office" xmlns:r="http://schemas.openxmlformats.org/officeDocument/2006/relationships" xmlns:m="http://schemas.openxmlformats.org/officeDocument/2006/math" xmlns:v="urn:schemas-microsoft-com:vml" xmlns:wp14="http://schemas.microsoft.com/office/word/2010/wordprocessingDrawing" xmlns:wp="http://schemas.openxmlformats.org/drawingml/2006/wordprocessingDrawing" xmlns:w10="urn:schemas-microsoft-com:office:word" xmlns:w="http://schemas.openxmlformats.org/wordprocessingml/2006/main" xmlns:w14="http://schemas.microsoft.com/office/word/2010/wordml" xmlns:w15="http://schemas.microsoft.com/office/word/2012/wordml" xmlns:wpg="http://schemas.microsoft.com/office/word/2010/wordprocessingGroup" xmlns:wpi="http://schemas.microsoft.com/office/word/2010/wordprocessingInk" xmlns:wne="http://schemas.microsoft.com/office/word/2006/wordml" xmlns:wps="http://schemas.microsoft.com/office/word/2010/wordprocessingShape" mc:Ignorable="w14 w15 wp14">
   <w:endnote w:type="separator" w:id="-1">
     <w:p>
       <w:pPr>
@@ -7803,27 +7494,19 @@
 </file>
 
 <file path=word/footer1.xml><?xml version="1.0" encoding="utf-8"?>
-<w:ftr xmlns:ve="http://schemas.openxmlformats.org/markup-compatibility/2006" xmlns:o="urn:schemas-microsoft-com:office:office" xmlns:r="http://schemas.openxmlformats.org/officeDocument/2006/relationships" xmlns:m="http://schemas.openxmlformats.org/officeDocument/2006/math" xmlns:v="urn:schemas-microsoft-com:vml" xmlns:wp="http://schemas.openxmlformats.org/drawingml/2006/wordprocessingDrawing" xmlns:w10="urn:schemas-microsoft-com:office:word" xmlns:w="http://schemas.openxmlformats.org/wordprocessingml/2006/main" xmlns:wne="http://schemas.microsoft.com/office/word/2006/wordml">
+<w:ftr xmlns:wpc="http://schemas.microsoft.com/office/word/2010/wordprocessingCanvas" xmlns:mc="http://schemas.openxmlformats.org/markup-compatibility/2006" xmlns:o="urn:schemas-microsoft-com:office:office" xmlns:r="http://schemas.openxmlformats.org/officeDocument/2006/relationships" xmlns:m="http://schemas.openxmlformats.org/officeDocument/2006/math" xmlns:v="urn:schemas-microsoft-com:vml" xmlns:wp14="http://schemas.microsoft.com/office/word/2010/wordprocessingDrawing" xmlns:wp="http://schemas.openxmlformats.org/drawingml/2006/wordprocessingDrawing" xmlns:w10="urn:schemas-microsoft-com:office:word" xmlns:w="http://schemas.openxmlformats.org/wordprocessingml/2006/main" xmlns:w14="http://schemas.microsoft.com/office/word/2010/wordml" xmlns:w15="http://schemas.microsoft.com/office/word/2012/wordml" xmlns:wpg="http://schemas.microsoft.com/office/word/2010/wordprocessingGroup" xmlns:wpi="http://schemas.microsoft.com/office/word/2010/wordprocessingInk" xmlns:wne="http://schemas.microsoft.com/office/word/2006/wordml" xmlns:wps="http://schemas.microsoft.com/office/word/2010/wordprocessingShape" mc:Ignorable="w14 w15 wp14">
   <w:p>
     <w:pPr>
-      <w:pStyle w:val="Rodap"/>
+      <w:pStyle w:val="Footer"/>
       <w:rPr>
         <w:lang w:val="en-US"/>
       </w:rPr>
     </w:pPr>
-    <w:proofErr w:type="spellStart"/>
     <w:r>
       <w:rPr>
         <w:lang w:val="en-US"/>
       </w:rPr>
-      <w:t>Projeto</w:t>
-    </w:r>
-    <w:proofErr w:type="spellEnd"/>
-    <w:r>
-      <w:rPr>
-        <w:lang w:val="en-US"/>
-      </w:rPr>
-      <w:t xml:space="preserve"> Soft</w:t>
+      <w:t>Projeto Soft</w:t>
     </w:r>
     <w:r>
       <w:rPr>
@@ -7834,7 +7517,7 @@
   </w:p>
   <w:p>
     <w:pPr>
-      <w:pStyle w:val="Rodap"/>
+      <w:pStyle w:val="Footer"/>
       <w:rPr>
         <w:lang w:val="en-US"/>
       </w:rPr>
@@ -7849,6 +7532,7 @@
         <w:dataBinding w:prefixMappings="xmlns:ns0='http://purl.org/dc/elements/1.1/' xmlns:ns1='http://schemas.openxmlformats.org/package/2006/metadata/core-properties' " w:xpath="/ns1:coreProperties[1]/ns0:title[1]" w:storeItemID="{6C3C8BC8-F283-45AE-878A-BAB7291924A1}"/>
         <w:text/>
       </w:sdtPr>
+      <w:sdtEndPr/>
       <w:sdtContent>
         <w:r>
           <w:rPr>
@@ -7875,27 +7559,19 @@
 </file>
 
 <file path=word/footer2.xml><?xml version="1.0" encoding="utf-8"?>
-<w:ftr xmlns:ve="http://schemas.openxmlformats.org/markup-compatibility/2006" xmlns:o="urn:schemas-microsoft-com:office:office" xmlns:r="http://schemas.openxmlformats.org/officeDocument/2006/relationships" xmlns:m="http://schemas.openxmlformats.org/officeDocument/2006/math" xmlns:v="urn:schemas-microsoft-com:vml" xmlns:wp="http://schemas.openxmlformats.org/drawingml/2006/wordprocessingDrawing" xmlns:w10="urn:schemas-microsoft-com:office:word" xmlns:w="http://schemas.openxmlformats.org/wordprocessingml/2006/main" xmlns:wne="http://schemas.microsoft.com/office/word/2006/wordml">
+<w:ftr xmlns:wpc="http://schemas.microsoft.com/office/word/2010/wordprocessingCanvas" xmlns:mc="http://schemas.openxmlformats.org/markup-compatibility/2006" xmlns:o="urn:schemas-microsoft-com:office:office" xmlns:r="http://schemas.openxmlformats.org/officeDocument/2006/relationships" xmlns:m="http://schemas.openxmlformats.org/officeDocument/2006/math" xmlns:v="urn:schemas-microsoft-com:vml" xmlns:wp14="http://schemas.microsoft.com/office/word/2010/wordprocessingDrawing" xmlns:wp="http://schemas.openxmlformats.org/drawingml/2006/wordprocessingDrawing" xmlns:w10="urn:schemas-microsoft-com:office:word" xmlns:w="http://schemas.openxmlformats.org/wordprocessingml/2006/main" xmlns:w14="http://schemas.microsoft.com/office/word/2010/wordml" xmlns:w15="http://schemas.microsoft.com/office/word/2012/wordml" xmlns:wpg="http://schemas.microsoft.com/office/word/2010/wordprocessingGroup" xmlns:wpi="http://schemas.microsoft.com/office/word/2010/wordprocessingInk" xmlns:wne="http://schemas.microsoft.com/office/word/2006/wordml" xmlns:wps="http://schemas.microsoft.com/office/word/2010/wordprocessingShape" mc:Ignorable="w14 w15 wp14">
   <w:p>
     <w:pPr>
-      <w:pStyle w:val="Rodap"/>
+      <w:pStyle w:val="Footer"/>
       <w:rPr>
         <w:lang w:val="en-US"/>
       </w:rPr>
     </w:pPr>
-    <w:proofErr w:type="spellStart"/>
     <w:r>
       <w:rPr>
         <w:lang w:val="en-US"/>
       </w:rPr>
-      <w:t>Projeto</w:t>
-    </w:r>
-    <w:proofErr w:type="spellEnd"/>
-    <w:r>
-      <w:rPr>
-        <w:lang w:val="en-US"/>
-      </w:rPr>
-      <w:t xml:space="preserve"> Software 2013</w:t>
+      <w:t>Projeto Software 2013</w:t>
     </w:r>
     <w:r>
       <w:rPr>
@@ -7912,7 +7588,7 @@
   </w:p>
   <w:p>
     <w:pPr>
-      <w:pStyle w:val="Rodap"/>
+      <w:pStyle w:val="Footer"/>
       <w:tabs>
         <w:tab w:val="clear" w:pos="4252"/>
       </w:tabs>
@@ -7930,6 +7606,7 @@
         <w:dataBinding w:prefixMappings="xmlns:ns0='http://purl.org/dc/elements/1.1/' xmlns:ns1='http://schemas.openxmlformats.org/package/2006/metadata/core-properties' " w:xpath="/ns1:coreProperties[1]/ns0:title[1]" w:storeItemID="{6C3C8BC8-F283-45AE-878A-BAB7291924A1}"/>
         <w:text/>
       </w:sdtPr>
+      <w:sdtEndPr/>
       <w:sdtContent>
         <w:r>
           <w:rPr>
@@ -7950,32 +7627,24 @@
 </file>
 
 <file path=word/footer3.xml><?xml version="1.0" encoding="utf-8"?>
-<w:ftr xmlns:ve="http://schemas.openxmlformats.org/markup-compatibility/2006" xmlns:o="urn:schemas-microsoft-com:office:office" xmlns:r="http://schemas.openxmlformats.org/officeDocument/2006/relationships" xmlns:m="http://schemas.openxmlformats.org/officeDocument/2006/math" xmlns:v="urn:schemas-microsoft-com:vml" xmlns:wp="http://schemas.openxmlformats.org/drawingml/2006/wordprocessingDrawing" xmlns:w10="urn:schemas-microsoft-com:office:word" xmlns:w="http://schemas.openxmlformats.org/wordprocessingml/2006/main" xmlns:wne="http://schemas.microsoft.com/office/word/2006/wordml">
+<w:ftr xmlns:wpc="http://schemas.microsoft.com/office/word/2010/wordprocessingCanvas" xmlns:mc="http://schemas.openxmlformats.org/markup-compatibility/2006" xmlns:o="urn:schemas-microsoft-com:office:office" xmlns:r="http://schemas.openxmlformats.org/officeDocument/2006/relationships" xmlns:m="http://schemas.openxmlformats.org/officeDocument/2006/math" xmlns:v="urn:schemas-microsoft-com:vml" xmlns:wp14="http://schemas.microsoft.com/office/word/2010/wordprocessingDrawing" xmlns:wp="http://schemas.openxmlformats.org/drawingml/2006/wordprocessingDrawing" xmlns:w10="urn:schemas-microsoft-com:office:word" xmlns:w="http://schemas.openxmlformats.org/wordprocessingml/2006/main" xmlns:w14="http://schemas.microsoft.com/office/word/2010/wordml" xmlns:w15="http://schemas.microsoft.com/office/word/2012/wordml" xmlns:wpg="http://schemas.microsoft.com/office/word/2010/wordprocessingGroup" xmlns:wpi="http://schemas.microsoft.com/office/word/2010/wordprocessingInk" xmlns:wne="http://schemas.microsoft.com/office/word/2006/wordml" xmlns:wps="http://schemas.microsoft.com/office/word/2010/wordprocessingShape" mc:Ignorable="w14 w15 wp14">
   <w:p>
     <w:pPr>
-      <w:pStyle w:val="Rodap"/>
+      <w:pStyle w:val="Footer"/>
       <w:rPr>
         <w:lang w:val="en-US"/>
       </w:rPr>
     </w:pPr>
-    <w:proofErr w:type="spellStart"/>
     <w:r>
       <w:rPr>
         <w:lang w:val="en-US"/>
       </w:rPr>
-      <w:t>Projeto</w:t>
-    </w:r>
-    <w:proofErr w:type="spellEnd"/>
-    <w:r>
-      <w:rPr>
-        <w:lang w:val="en-US"/>
-      </w:rPr>
-      <w:t xml:space="preserve"> Software 2013</w:t>
+      <w:t>Projeto Software 2013</w:t>
     </w:r>
   </w:p>
   <w:p>
     <w:pPr>
-      <w:pStyle w:val="Rodap"/>
+      <w:pStyle w:val="Footer"/>
       <w:rPr>
         <w:lang w:val="en-US"/>
       </w:rPr>
@@ -7990,6 +7659,7 @@
         <w:dataBinding w:prefixMappings="xmlns:ns0='http://purl.org/dc/elements/1.1/' xmlns:ns1='http://schemas.openxmlformats.org/package/2006/metadata/core-properties' " w:xpath="/ns1:coreProperties[1]/ns0:title[1]" w:storeItemID="{6C3C8BC8-F283-45AE-878A-BAB7291924A1}"/>
         <w:text/>
       </w:sdtPr>
+      <w:sdtEndPr/>
       <w:sdtContent>
         <w:r>
           <w:rPr>
@@ -8028,7 +7698,7 @@
         <w:noProof/>
         <w:lang w:val="en-US"/>
       </w:rPr>
-      <w:t>ii</w:t>
+      <w:t>5</w:t>
     </w:r>
     <w:r>
       <w:rPr>
@@ -8041,27 +7711,19 @@
 </file>
 
 <file path=word/footer4.xml><?xml version="1.0" encoding="utf-8"?>
-<w:ftr xmlns:ve="http://schemas.openxmlformats.org/markup-compatibility/2006" xmlns:o="urn:schemas-microsoft-com:office:office" xmlns:r="http://schemas.openxmlformats.org/officeDocument/2006/relationships" xmlns:m="http://schemas.openxmlformats.org/officeDocument/2006/math" xmlns:v="urn:schemas-microsoft-com:vml" xmlns:wp="http://schemas.openxmlformats.org/drawingml/2006/wordprocessingDrawing" xmlns:w10="urn:schemas-microsoft-com:office:word" xmlns:w="http://schemas.openxmlformats.org/wordprocessingml/2006/main" xmlns:wne="http://schemas.microsoft.com/office/word/2006/wordml">
+<w:ftr xmlns:wpc="http://schemas.microsoft.com/office/word/2010/wordprocessingCanvas" xmlns:mc="http://schemas.openxmlformats.org/markup-compatibility/2006" xmlns:o="urn:schemas-microsoft-com:office:office" xmlns:r="http://schemas.openxmlformats.org/officeDocument/2006/relationships" xmlns:m="http://schemas.openxmlformats.org/officeDocument/2006/math" xmlns:v="urn:schemas-microsoft-com:vml" xmlns:wp14="http://schemas.microsoft.com/office/word/2010/wordprocessingDrawing" xmlns:wp="http://schemas.openxmlformats.org/drawingml/2006/wordprocessingDrawing" xmlns:w10="urn:schemas-microsoft-com:office:word" xmlns:w="http://schemas.openxmlformats.org/wordprocessingml/2006/main" xmlns:w14="http://schemas.microsoft.com/office/word/2010/wordml" xmlns:w15="http://schemas.microsoft.com/office/word/2012/wordml" xmlns:wpg="http://schemas.microsoft.com/office/word/2010/wordprocessingGroup" xmlns:wpi="http://schemas.microsoft.com/office/word/2010/wordprocessingInk" xmlns:wne="http://schemas.microsoft.com/office/word/2006/wordml" xmlns:wps="http://schemas.microsoft.com/office/word/2010/wordprocessingShape" mc:Ignorable="w14 w15 wp14">
   <w:p>
     <w:pPr>
-      <w:pStyle w:val="Rodap"/>
+      <w:pStyle w:val="Footer"/>
       <w:rPr>
         <w:lang w:val="en-US"/>
       </w:rPr>
     </w:pPr>
-    <w:proofErr w:type="spellStart"/>
     <w:r>
       <w:rPr>
         <w:lang w:val="en-US"/>
       </w:rPr>
-      <w:t>Projeto</w:t>
-    </w:r>
-    <w:proofErr w:type="spellEnd"/>
-    <w:r>
-      <w:rPr>
-        <w:lang w:val="en-US"/>
-      </w:rPr>
-      <w:t xml:space="preserve"> Software 2013</w:t>
+      <w:t>Projeto Software 2013</w:t>
     </w:r>
     <w:r>
       <w:rPr>
@@ -8078,7 +7740,7 @@
   </w:p>
   <w:p>
     <w:pPr>
-      <w:pStyle w:val="Rodap"/>
+      <w:pStyle w:val="Footer"/>
       <w:tabs>
         <w:tab w:val="clear" w:pos="4252"/>
       </w:tabs>
@@ -8096,6 +7758,7 @@
         <w:dataBinding w:prefixMappings="xmlns:ns0='http://purl.org/dc/elements/1.1/' xmlns:ns1='http://schemas.openxmlformats.org/package/2006/metadata/core-properties' " w:xpath="/ns1:coreProperties[1]/ns0:title[1]" w:storeItemID="{6C3C8BC8-F283-45AE-878A-BAB7291924A1}"/>
         <w:text/>
       </w:sdtPr>
+      <w:sdtEndPr/>
       <w:sdtContent>
         <w:r>
           <w:rPr>
@@ -8141,7 +7804,7 @@
 </file>
 
 <file path=word/footnotes.xml><?xml version="1.0" encoding="utf-8"?>
-<w:footnotes xmlns:ve="http://schemas.openxmlformats.org/markup-compatibility/2006" xmlns:o="urn:schemas-microsoft-com:office:office" xmlns:r="http://schemas.openxmlformats.org/officeDocument/2006/relationships" xmlns:m="http://schemas.openxmlformats.org/officeDocument/2006/math" xmlns:v="urn:schemas-microsoft-com:vml" xmlns:wp="http://schemas.openxmlformats.org/drawingml/2006/wordprocessingDrawing" xmlns:w10="urn:schemas-microsoft-com:office:word" xmlns:w="http://schemas.openxmlformats.org/wordprocessingml/2006/main" xmlns:wne="http://schemas.microsoft.com/office/word/2006/wordml">
+<w:footnotes xmlns:wpc="http://schemas.microsoft.com/office/word/2010/wordprocessingCanvas" xmlns:mc="http://schemas.openxmlformats.org/markup-compatibility/2006" xmlns:o="urn:schemas-microsoft-com:office:office" xmlns:r="http://schemas.openxmlformats.org/officeDocument/2006/relationships" xmlns:m="http://schemas.openxmlformats.org/officeDocument/2006/math" xmlns:v="urn:schemas-microsoft-com:vml" xmlns:wp14="http://schemas.microsoft.com/office/word/2010/wordprocessingDrawing" xmlns:wp="http://schemas.openxmlformats.org/drawingml/2006/wordprocessingDrawing" xmlns:w10="urn:schemas-microsoft-com:office:word" xmlns:w="http://schemas.openxmlformats.org/wordprocessingml/2006/main" xmlns:w14="http://schemas.microsoft.com/office/word/2010/wordml" xmlns:w15="http://schemas.microsoft.com/office/word/2012/wordml" xmlns:wpg="http://schemas.microsoft.com/office/word/2010/wordprocessingGroup" xmlns:wpi="http://schemas.microsoft.com/office/word/2010/wordprocessingInk" xmlns:wne="http://schemas.microsoft.com/office/word/2006/wordml" xmlns:wps="http://schemas.microsoft.com/office/word/2010/wordprocessingShape" mc:Ignorable="w14 w15 wp14">
   <w:footnote w:type="separator" w:id="-1">
     <w:p>
       <w:pPr>
@@ -8166,10 +7829,10 @@
 </file>
 
 <file path=word/header1.xml><?xml version="1.0" encoding="utf-8"?>
-<w:hdr xmlns:ve="http://schemas.openxmlformats.org/markup-compatibility/2006" xmlns:o="urn:schemas-microsoft-com:office:office" xmlns:r="http://schemas.openxmlformats.org/officeDocument/2006/relationships" xmlns:m="http://schemas.openxmlformats.org/officeDocument/2006/math" xmlns:v="urn:schemas-microsoft-com:vml" xmlns:wp="http://schemas.openxmlformats.org/drawingml/2006/wordprocessingDrawing" xmlns:w10="urn:schemas-microsoft-com:office:word" xmlns:w="http://schemas.openxmlformats.org/wordprocessingml/2006/main" xmlns:wne="http://schemas.microsoft.com/office/word/2006/wordml">
+<w:hdr xmlns:wpc="http://schemas.microsoft.com/office/word/2010/wordprocessingCanvas" xmlns:mc="http://schemas.openxmlformats.org/markup-compatibility/2006" xmlns:o="urn:schemas-microsoft-com:office:office" xmlns:r="http://schemas.openxmlformats.org/officeDocument/2006/relationships" xmlns:m="http://schemas.openxmlformats.org/officeDocument/2006/math" xmlns:v="urn:schemas-microsoft-com:vml" xmlns:wp14="http://schemas.microsoft.com/office/word/2010/wordprocessingDrawing" xmlns:wp="http://schemas.openxmlformats.org/drawingml/2006/wordprocessingDrawing" xmlns:w10="urn:schemas-microsoft-com:office:word" xmlns:w="http://schemas.openxmlformats.org/wordprocessingml/2006/main" xmlns:w14="http://schemas.microsoft.com/office/word/2010/wordml" xmlns:w15="http://schemas.microsoft.com/office/word/2012/wordml" xmlns:wpg="http://schemas.microsoft.com/office/word/2010/wordprocessingGroup" xmlns:wpi="http://schemas.microsoft.com/office/word/2010/wordprocessingInk" xmlns:wne="http://schemas.microsoft.com/office/word/2006/wordml" xmlns:wps="http://schemas.microsoft.com/office/word/2010/wordprocessingShape" mc:Ignorable="w14 w15 wp14">
   <w:p>
     <w:pPr>
-      <w:pStyle w:val="Cabealho"/>
+      <w:pStyle w:val="Header"/>
       <w:rPr>
         <w:lang w:val="en-GB"/>
       </w:rPr>
@@ -8180,7 +7843,7 @@
         <w:lang w:eastAsia="pt-PT"/>
       </w:rPr>
       <w:drawing>
-        <wp:anchor distT="0" distB="0" distL="114300" distR="114300" simplePos="0" relativeHeight="251657216" behindDoc="0" locked="0" layoutInCell="1" allowOverlap="1">
+        <wp:anchor distT="0" distB="0" distL="114300" distR="114300" simplePos="0" relativeHeight="251657216" behindDoc="0" locked="0" layoutInCell="1" allowOverlap="1" wp14:anchorId="61CD4838" wp14:editId="1B58674F">
           <wp:simplePos x="0" y="0"/>
           <wp:positionH relativeFrom="column">
             <wp:posOffset>15239</wp:posOffset>
@@ -8267,35 +7930,20 @@
         <w:dataBinding w:prefixMappings="xmlns:ns0='http://purl.org/dc/elements/1.1/' xmlns:ns1='http://schemas.openxmlformats.org/package/2006/metadata/core-properties' " w:xpath="/ns1:coreProperties[1]/ns0:creator[1]" w:storeItemID="{6C3C8BC8-F283-45AE-878A-BAB7291924A1}"/>
         <w:text/>
       </w:sdtPr>
+      <w:sdtEndPr/>
       <w:sdtContent>
-        <w:proofErr w:type="spellStart"/>
         <w:r>
           <w:rPr>
             <w:lang w:val="en-GB"/>
           </w:rPr>
-          <w:t>Rui</w:t>
+          <w:t>Rui Ganhoto</w:t>
         </w:r>
-        <w:proofErr w:type="spellEnd"/>
-        <w:r>
-          <w:rPr>
-            <w:lang w:val="en-GB"/>
-          </w:rPr>
-          <w:t xml:space="preserve"> </w:t>
-        </w:r>
-        <w:proofErr w:type="spellStart"/>
-        <w:r>
-          <w:rPr>
-            <w:lang w:val="en-GB"/>
-          </w:rPr>
-          <w:t>Ganhoto</w:t>
-        </w:r>
-        <w:proofErr w:type="spellEnd"/>
       </w:sdtContent>
     </w:sdt>
   </w:p>
   <w:p>
     <w:pPr>
-      <w:pStyle w:val="Cabealho"/>
+      <w:pStyle w:val="Header"/>
       <w:rPr>
         <w:lang w:val="en-GB"/>
       </w:rPr>
@@ -8327,7 +7975,7 @@
           <w:rPr>
             <w:lang w:val="en-US"/>
           </w:rPr>
-          <w:t>V0.6</w:t>
+          <w:t>V0.8</w:t>
         </w:r>
       </w:sdtContent>
     </w:sdt>
@@ -8352,7 +8000,7 @@
           <w:rPr>
             <w:lang w:val="en-US"/>
           </w:rPr>
-          <w:t>Ready for Revision</w:t>
+          <w:t>Ready for Approval</w:t>
         </w:r>
       </w:sdtContent>
     </w:sdt>
@@ -8368,10 +8016,10 @@
 </file>
 
 <file path=word/header2.xml><?xml version="1.0" encoding="utf-8"?>
-<w:hdr xmlns:ve="http://schemas.openxmlformats.org/markup-compatibility/2006" xmlns:o="urn:schemas-microsoft-com:office:office" xmlns:r="http://schemas.openxmlformats.org/officeDocument/2006/relationships" xmlns:m="http://schemas.openxmlformats.org/officeDocument/2006/math" xmlns:v="urn:schemas-microsoft-com:vml" xmlns:wp="http://schemas.openxmlformats.org/drawingml/2006/wordprocessingDrawing" xmlns:w10="urn:schemas-microsoft-com:office:word" xmlns:w="http://schemas.openxmlformats.org/wordprocessingml/2006/main" xmlns:wne="http://schemas.microsoft.com/office/word/2006/wordml">
+<w:hdr xmlns:wpc="http://schemas.microsoft.com/office/word/2010/wordprocessingCanvas" xmlns:mc="http://schemas.openxmlformats.org/markup-compatibility/2006" xmlns:o="urn:schemas-microsoft-com:office:office" xmlns:r="http://schemas.openxmlformats.org/officeDocument/2006/relationships" xmlns:m="http://schemas.openxmlformats.org/officeDocument/2006/math" xmlns:v="urn:schemas-microsoft-com:vml" xmlns:wp14="http://schemas.microsoft.com/office/word/2010/wordprocessingDrawing" xmlns:wp="http://schemas.openxmlformats.org/drawingml/2006/wordprocessingDrawing" xmlns:w10="urn:schemas-microsoft-com:office:word" xmlns:w="http://schemas.openxmlformats.org/wordprocessingml/2006/main" xmlns:w14="http://schemas.microsoft.com/office/word/2010/wordml" xmlns:w15="http://schemas.microsoft.com/office/word/2012/wordml" xmlns:wpg="http://schemas.microsoft.com/office/word/2010/wordprocessingGroup" xmlns:wpi="http://schemas.microsoft.com/office/word/2010/wordprocessingInk" xmlns:wne="http://schemas.microsoft.com/office/word/2006/wordml" xmlns:wps="http://schemas.microsoft.com/office/word/2010/wordprocessingShape" mc:Ignorable="w14 w15 wp14">
   <w:p>
     <w:pPr>
-      <w:pStyle w:val="Cabealho"/>
+      <w:pStyle w:val="Header"/>
       <w:rPr>
         <w:lang w:val="en-US"/>
       </w:rPr>
@@ -8382,7 +8030,7 @@
         <w:lang w:eastAsia="pt-PT"/>
       </w:rPr>
       <w:drawing>
-        <wp:anchor distT="0" distB="0" distL="114300" distR="114300" simplePos="0" relativeHeight="251659264" behindDoc="0" locked="0" layoutInCell="1" allowOverlap="1">
+        <wp:anchor distT="0" distB="0" distL="114300" distR="114300" simplePos="0" relativeHeight="251659264" behindDoc="0" locked="0" layoutInCell="1" allowOverlap="1" wp14:anchorId="298008CF" wp14:editId="2FDEAF23">
           <wp:simplePos x="0" y="0"/>
           <wp:positionH relativeFrom="column">
             <wp:posOffset>81915</wp:posOffset>
@@ -8469,35 +8117,20 @@
         <w:dataBinding w:prefixMappings="xmlns:ns0='http://purl.org/dc/elements/1.1/' xmlns:ns1='http://schemas.openxmlformats.org/package/2006/metadata/core-properties' " w:xpath="/ns1:coreProperties[1]/ns0:creator[1]" w:storeItemID="{6C3C8BC8-F283-45AE-878A-BAB7291924A1}"/>
         <w:text/>
       </w:sdtPr>
+      <w:sdtEndPr/>
       <w:sdtContent>
-        <w:proofErr w:type="spellStart"/>
         <w:r>
           <w:rPr>
             <w:lang w:val="en-US"/>
           </w:rPr>
-          <w:t>Rui</w:t>
+          <w:t>Rui Ganhoto</w:t>
         </w:r>
-        <w:proofErr w:type="spellEnd"/>
-        <w:r>
-          <w:rPr>
-            <w:lang w:val="en-US"/>
-          </w:rPr>
-          <w:t xml:space="preserve"> </w:t>
-        </w:r>
-        <w:proofErr w:type="spellStart"/>
-        <w:r>
-          <w:rPr>
-            <w:lang w:val="en-US"/>
-          </w:rPr>
-          <w:t>Ganhoto</w:t>
-        </w:r>
-        <w:proofErr w:type="spellEnd"/>
       </w:sdtContent>
     </w:sdt>
   </w:p>
   <w:p>
     <w:pPr>
-      <w:pStyle w:val="Cabealho"/>
+      <w:pStyle w:val="Header"/>
       <w:rPr>
         <w:lang w:val="en-US"/>
       </w:rPr>
@@ -8524,12 +8157,10 @@
         <w:dataBinding w:prefixMappings="xmlns:ns0='http://purl.org/dc/elements/1.1/' xmlns:ns1='http://schemas.openxmlformats.org/package/2006/metadata/core-properties' " w:xpath="/ns1:coreProperties[1]/ns0:description[1]" w:storeItemID="{6C3C8BC8-F283-45AE-878A-BAB7291924A1}"/>
         <w:text w:multiLine="1"/>
       </w:sdtPr>
+      <w:sdtEndPr/>
       <w:sdtContent>
         <w:r>
-          <w:rPr>
-            <w:lang w:val="en-US"/>
-          </w:rPr>
-          <w:t>V0.6</w:t>
+          <w:t>V0.8</w:t>
         </w:r>
       </w:sdtContent>
     </w:sdt>
@@ -8549,12 +8180,10 @@
         <w:dataBinding w:prefixMappings="xmlns:ns0='http://purl.org/dc/elements/1.1/' xmlns:ns1='http://schemas.openxmlformats.org/package/2006/metadata/core-properties' " w:xpath="/ns1:coreProperties[1]/ns1:contentStatus[1]" w:storeItemID="{6C3C8BC8-F283-45AE-878A-BAB7291924A1}"/>
         <w:text/>
       </w:sdtPr>
+      <w:sdtEndPr/>
       <w:sdtContent>
         <w:r>
-          <w:rPr>
-            <w:lang w:val="en-US"/>
-          </w:rPr>
-          <w:t>Ready for Revision</w:t>
+          <w:t>Ready for Approval</w:t>
         </w:r>
       </w:sdtContent>
     </w:sdt>
@@ -8569,7 +8198,7 @@
 </file>
 
 <file path=word/numbering.xml><?xml version="1.0" encoding="utf-8"?>
-<w:numbering xmlns:ve="http://schemas.openxmlformats.org/markup-compatibility/2006" xmlns:o="urn:schemas-microsoft-com:office:office" xmlns:r="http://schemas.openxmlformats.org/officeDocument/2006/relationships" xmlns:m="http://schemas.openxmlformats.org/officeDocument/2006/math" xmlns:v="urn:schemas-microsoft-com:vml" xmlns:wp="http://schemas.openxmlformats.org/drawingml/2006/wordprocessingDrawing" xmlns:w10="urn:schemas-microsoft-com:office:word" xmlns:w="http://schemas.openxmlformats.org/wordprocessingml/2006/main" xmlns:wne="http://schemas.microsoft.com/office/word/2006/wordml">
+<w:numbering xmlns:wpc="http://schemas.microsoft.com/office/word/2010/wordprocessingCanvas" xmlns:mc="http://schemas.openxmlformats.org/markup-compatibility/2006" xmlns:o="urn:schemas-microsoft-com:office:office" xmlns:r="http://schemas.openxmlformats.org/officeDocument/2006/relationships" xmlns:m="http://schemas.openxmlformats.org/officeDocument/2006/math" xmlns:v="urn:schemas-microsoft-com:vml" xmlns:wp14="http://schemas.microsoft.com/office/word/2010/wordprocessingDrawing" xmlns:wp="http://schemas.openxmlformats.org/drawingml/2006/wordprocessingDrawing" xmlns:w10="urn:schemas-microsoft-com:office:word" xmlns:w="http://schemas.openxmlformats.org/wordprocessingml/2006/main" xmlns:w14="http://schemas.microsoft.com/office/word/2010/wordml" xmlns:w15="http://schemas.microsoft.com/office/word/2012/wordml" xmlns:wpg="http://schemas.microsoft.com/office/word/2010/wordprocessingGroup" xmlns:wpi="http://schemas.microsoft.com/office/word/2010/wordprocessingInk" xmlns:wne="http://schemas.microsoft.com/office/word/2006/wordml" xmlns:wps="http://schemas.microsoft.com/office/word/2010/wordprocessingShape" mc:Ignorable="w14 w15 wp14">
   <w:abstractNum w:abstractNumId="0">
     <w:nsid w:val="0C927F73"/>
     <w:multiLevelType w:val="hybridMultilevel"/>
@@ -10697,7 +10326,7 @@
 </file>
 
 <file path=word/styles.xml><?xml version="1.0" encoding="utf-8"?>
-<w:styles xmlns:r="http://schemas.openxmlformats.org/officeDocument/2006/relationships" xmlns:w="http://schemas.openxmlformats.org/wordprocessingml/2006/main">
+<w:styles xmlns:mc="http://schemas.openxmlformats.org/markup-compatibility/2006" xmlns:r="http://schemas.openxmlformats.org/officeDocument/2006/relationships" xmlns:w="http://schemas.openxmlformats.org/wordprocessingml/2006/main" xmlns:w14="http://schemas.microsoft.com/office/word/2010/wordml" xmlns:w15="http://schemas.microsoft.com/office/word/2012/wordml" mc:Ignorable="w14 w15">
   <w:docDefaults>
     <w:rPrDefault>
       <w:rPr>
@@ -10713,155 +10342,389 @@
       </w:pPr>
     </w:pPrDefault>
   </w:docDefaults>
-  <w:latentStyles w:defLockedState="0" w:defUIPriority="99" w:defSemiHidden="1" w:defUnhideWhenUsed="1" w:defQFormat="0" w:count="267">
-    <w:lsdException w:name="Normal" w:semiHidden="0" w:uiPriority="0" w:unhideWhenUsed="0" w:qFormat="1"/>
-    <w:lsdException w:name="heading 1" w:semiHidden="0" w:uiPriority="9" w:unhideWhenUsed="0" w:qFormat="1"/>
-    <w:lsdException w:name="heading 2" w:uiPriority="9" w:qFormat="1"/>
-    <w:lsdException w:name="heading 3" w:uiPriority="9" w:qFormat="1"/>
-    <w:lsdException w:name="heading 4" w:uiPriority="9" w:qFormat="1"/>
-    <w:lsdException w:name="heading 5" w:uiPriority="9" w:qFormat="1"/>
-    <w:lsdException w:name="heading 6" w:uiPriority="9" w:qFormat="1"/>
-    <w:lsdException w:name="heading 7" w:uiPriority="9" w:qFormat="1"/>
-    <w:lsdException w:name="heading 8" w:uiPriority="9" w:qFormat="1"/>
-    <w:lsdException w:name="heading 9" w:uiPriority="9" w:qFormat="1"/>
-    <w:lsdException w:name="toc 1" w:uiPriority="39"/>
-    <w:lsdException w:name="toc 2" w:uiPriority="39"/>
-    <w:lsdException w:name="toc 3" w:uiPriority="39"/>
-    <w:lsdException w:name="toc 4" w:uiPriority="39"/>
-    <w:lsdException w:name="toc 5" w:uiPriority="39"/>
-    <w:lsdException w:name="toc 6" w:uiPriority="39"/>
-    <w:lsdException w:name="toc 7" w:uiPriority="39"/>
-    <w:lsdException w:name="toc 8" w:uiPriority="39"/>
-    <w:lsdException w:name="toc 9" w:uiPriority="39"/>
-    <w:lsdException w:name="caption" w:uiPriority="35" w:qFormat="1"/>
-    <w:lsdException w:name="Title" w:semiHidden="0" w:uiPriority="10" w:unhideWhenUsed="0" w:qFormat="1"/>
-    <w:lsdException w:name="Default Paragraph Font" w:uiPriority="1"/>
-    <w:lsdException w:name="Subtitle" w:semiHidden="0" w:uiPriority="11" w:unhideWhenUsed="0" w:qFormat="1"/>
-    <w:lsdException w:name="Strong" w:semiHidden="0" w:uiPriority="22" w:unhideWhenUsed="0" w:qFormat="1"/>
-    <w:lsdException w:name="Emphasis" w:semiHidden="0" w:uiPriority="20" w:unhideWhenUsed="0" w:qFormat="1"/>
-    <w:lsdException w:name="Table Grid" w:semiHidden="0" w:uiPriority="59" w:unhideWhenUsed="0"/>
-    <w:lsdException w:name="Placeholder Text" w:unhideWhenUsed="0"/>
-    <w:lsdException w:name="No Spacing" w:semiHidden="0" w:uiPriority="1" w:unhideWhenUsed="0" w:qFormat="1"/>
-    <w:lsdException w:name="Light Shading" w:semiHidden="0" w:uiPriority="60" w:unhideWhenUsed="0"/>
-    <w:lsdException w:name="Light List" w:semiHidden="0" w:uiPriority="61" w:unhideWhenUsed="0"/>
-    <w:lsdException w:name="Light Grid" w:semiHidden="0" w:uiPriority="62" w:unhideWhenUsed="0"/>
-    <w:lsdException w:name="Medium Shading 1" w:semiHidden="0" w:uiPriority="63" w:unhideWhenUsed="0"/>
-    <w:lsdException w:name="Medium Shading 2" w:semiHidden="0" w:uiPriority="64" w:unhideWhenUsed="0"/>
-    <w:lsdException w:name="Medium List 1" w:semiHidden="0" w:uiPriority="65" w:unhideWhenUsed="0"/>
-    <w:lsdException w:name="Medium List 2" w:semiHidden="0" w:uiPriority="66" w:unhideWhenUsed="0"/>
-    <w:lsdException w:name="Medium Grid 1" w:semiHidden="0" w:uiPriority="67" w:unhideWhenUsed="0"/>
-    <w:lsdException w:name="Medium Grid 2" w:semiHidden="0" w:uiPriority="68" w:unhideWhenUsed="0"/>
-    <w:lsdException w:name="Medium Grid 3" w:semiHidden="0" w:uiPriority="69" w:unhideWhenUsed="0"/>
-    <w:lsdException w:name="Dark List" w:semiHidden="0" w:uiPriority="70" w:unhideWhenUsed="0"/>
-    <w:lsdException w:name="Colorful Shading" w:semiHidden="0" w:uiPriority="71" w:unhideWhenUsed="0"/>
-    <w:lsdException w:name="Colorful List" w:semiHidden="0" w:uiPriority="72" w:unhideWhenUsed="0"/>
-    <w:lsdException w:name="Colorful Grid" w:semiHidden="0" w:uiPriority="73" w:unhideWhenUsed="0"/>
-    <w:lsdException w:name="Light Shading Accent 1" w:semiHidden="0" w:uiPriority="60" w:unhideWhenUsed="0"/>
-    <w:lsdException w:name="Light List Accent 1" w:semiHidden="0" w:uiPriority="61" w:unhideWhenUsed="0"/>
-    <w:lsdException w:name="Light Grid Accent 1" w:semiHidden="0" w:uiPriority="62" w:unhideWhenUsed="0"/>
-    <w:lsdException w:name="Medium Shading 1 Accent 1" w:semiHidden="0" w:uiPriority="63" w:unhideWhenUsed="0"/>
-    <w:lsdException w:name="Medium Shading 2 Accent 1" w:semiHidden="0" w:uiPriority="64" w:unhideWhenUsed="0"/>
-    <w:lsdException w:name="Medium List 1 Accent 1" w:semiHidden="0" w:uiPriority="65" w:unhideWhenUsed="0"/>
-    <w:lsdException w:name="Revision" w:unhideWhenUsed="0"/>
-    <w:lsdException w:name="List Paragraph" w:semiHidden="0" w:uiPriority="34" w:unhideWhenUsed="0" w:qFormat="1"/>
-    <w:lsdException w:name="Quote" w:semiHidden="0" w:uiPriority="29" w:unhideWhenUsed="0" w:qFormat="1"/>
-    <w:lsdException w:name="Intense Quote" w:semiHidden="0" w:uiPriority="30" w:unhideWhenUsed="0" w:qFormat="1"/>
-    <w:lsdException w:name="Medium List 2 Accent 1" w:semiHidden="0" w:uiPriority="66" w:unhideWhenUsed="0"/>
-    <w:lsdException w:name="Medium Grid 1 Accent 1" w:semiHidden="0" w:uiPriority="67" w:unhideWhenUsed="0"/>
-    <w:lsdException w:name="Medium Grid 2 Accent 1" w:semiHidden="0" w:uiPriority="68" w:unhideWhenUsed="0"/>
-    <w:lsdException w:name="Medium Grid 3 Accent 1" w:semiHidden="0" w:uiPriority="69" w:unhideWhenUsed="0"/>
-    <w:lsdException w:name="Dark List Accent 1" w:semiHidden="0" w:uiPriority="70" w:unhideWhenUsed="0"/>
-    <w:lsdException w:name="Colorful Shading Accent 1" w:semiHidden="0" w:uiPriority="71" w:unhideWhenUsed="0"/>
-    <w:lsdException w:name="Colorful List Accent 1" w:semiHidden="0" w:uiPriority="72" w:unhideWhenUsed="0"/>
-    <w:lsdException w:name="Colorful Grid Accent 1" w:semiHidden="0" w:uiPriority="73" w:unhideWhenUsed="0"/>
-    <w:lsdException w:name="Light Shading Accent 2" w:semiHidden="0" w:uiPriority="60" w:unhideWhenUsed="0"/>
-    <w:lsdException w:name="Light List Accent 2" w:semiHidden="0" w:uiPriority="61" w:unhideWhenUsed="0"/>
-    <w:lsdException w:name="Light Grid Accent 2" w:semiHidden="0" w:uiPriority="62" w:unhideWhenUsed="0"/>
-    <w:lsdException w:name="Medium Shading 1 Accent 2" w:semiHidden="0" w:uiPriority="63" w:unhideWhenUsed="0"/>
-    <w:lsdException w:name="Medium Shading 2 Accent 2" w:semiHidden="0" w:uiPriority="64" w:unhideWhenUsed="0"/>
-    <w:lsdException w:name="Medium List 1 Accent 2" w:semiHidden="0" w:uiPriority="65" w:unhideWhenUsed="0"/>
-    <w:lsdException w:name="Medium List 2 Accent 2" w:semiHidden="0" w:uiPriority="66" w:unhideWhenUsed="0"/>
-    <w:lsdException w:name="Medium Grid 1 Accent 2" w:semiHidden="0" w:uiPriority="67" w:unhideWhenUsed="0"/>
-    <w:lsdException w:name="Medium Grid 2 Accent 2" w:semiHidden="0" w:uiPriority="68" w:unhideWhenUsed="0"/>
-    <w:lsdException w:name="Medium Grid 3 Accent 2" w:semiHidden="0" w:uiPriority="69" w:unhideWhenUsed="0"/>
-    <w:lsdException w:name="Dark List Accent 2" w:semiHidden="0" w:uiPriority="70" w:unhideWhenUsed="0"/>
-    <w:lsdException w:name="Colorful Shading Accent 2" w:semiHidden="0" w:uiPriority="71" w:unhideWhenUsed="0"/>
-    <w:lsdException w:name="Colorful List Accent 2" w:semiHidden="0" w:uiPriority="72" w:unhideWhenUsed="0"/>
-    <w:lsdException w:name="Colorful Grid Accent 2" w:semiHidden="0" w:uiPriority="73" w:unhideWhenUsed="0"/>
-    <w:lsdException w:name="Light Shading Accent 3" w:semiHidden="0" w:uiPriority="60" w:unhideWhenUsed="0"/>
-    <w:lsdException w:name="Light List Accent 3" w:semiHidden="0" w:uiPriority="61" w:unhideWhenUsed="0"/>
-    <w:lsdException w:name="Light Grid Accent 3" w:semiHidden="0" w:uiPriority="62" w:unhideWhenUsed="0"/>
-    <w:lsdException w:name="Medium Shading 1 Accent 3" w:semiHidden="0" w:uiPriority="63" w:unhideWhenUsed="0"/>
-    <w:lsdException w:name="Medium Shading 2 Accent 3" w:semiHidden="0" w:uiPriority="64" w:unhideWhenUsed="0"/>
-    <w:lsdException w:name="Medium List 1 Accent 3" w:semiHidden="0" w:uiPriority="65" w:unhideWhenUsed="0"/>
-    <w:lsdException w:name="Medium List 2 Accent 3" w:semiHidden="0" w:uiPriority="66" w:unhideWhenUsed="0"/>
-    <w:lsdException w:name="Medium Grid 1 Accent 3" w:semiHidden="0" w:uiPriority="67" w:unhideWhenUsed="0"/>
-    <w:lsdException w:name="Medium Grid 2 Accent 3" w:semiHidden="0" w:uiPriority="68" w:unhideWhenUsed="0"/>
-    <w:lsdException w:name="Medium Grid 3 Accent 3" w:semiHidden="0" w:uiPriority="69" w:unhideWhenUsed="0"/>
-    <w:lsdException w:name="Dark List Accent 3" w:semiHidden="0" w:uiPriority="70" w:unhideWhenUsed="0"/>
-    <w:lsdException w:name="Colorful Shading Accent 3" w:semiHidden="0" w:uiPriority="71" w:unhideWhenUsed="0"/>
-    <w:lsdException w:name="Colorful List Accent 3" w:semiHidden="0" w:uiPriority="72" w:unhideWhenUsed="0"/>
-    <w:lsdException w:name="Colorful Grid Accent 3" w:semiHidden="0" w:uiPriority="73" w:unhideWhenUsed="0"/>
-    <w:lsdException w:name="Light Shading Accent 4" w:semiHidden="0" w:uiPriority="60" w:unhideWhenUsed="0"/>
-    <w:lsdException w:name="Light List Accent 4" w:semiHidden="0" w:uiPriority="61" w:unhideWhenUsed="0"/>
-    <w:lsdException w:name="Light Grid Accent 4" w:semiHidden="0" w:uiPriority="62" w:unhideWhenUsed="0"/>
-    <w:lsdException w:name="Medium Shading 1 Accent 4" w:semiHidden="0" w:uiPriority="63" w:unhideWhenUsed="0"/>
-    <w:lsdException w:name="Medium Shading 2 Accent 4" w:semiHidden="0" w:uiPriority="64" w:unhideWhenUsed="0"/>
-    <w:lsdException w:name="Medium List 1 Accent 4" w:semiHidden="0" w:uiPriority="65" w:unhideWhenUsed="0"/>
-    <w:lsdException w:name="Medium List 2 Accent 4" w:semiHidden="0" w:uiPriority="66" w:unhideWhenUsed="0"/>
-    <w:lsdException w:name="Medium Grid 1 Accent 4" w:semiHidden="0" w:uiPriority="67" w:unhideWhenUsed="0"/>
-    <w:lsdException w:name="Medium Grid 2 Accent 4" w:semiHidden="0" w:uiPriority="68" w:unhideWhenUsed="0"/>
-    <w:lsdException w:name="Medium Grid 3 Accent 4" w:semiHidden="0" w:uiPriority="69" w:unhideWhenUsed="0"/>
-    <w:lsdException w:name="Dark List Accent 4" w:semiHidden="0" w:uiPriority="70" w:unhideWhenUsed="0"/>
-    <w:lsdException w:name="Colorful Shading Accent 4" w:semiHidden="0" w:uiPriority="71" w:unhideWhenUsed="0"/>
-    <w:lsdException w:name="Colorful List Accent 4" w:semiHidden="0" w:uiPriority="72" w:unhideWhenUsed="0"/>
-    <w:lsdException w:name="Colorful Grid Accent 4" w:semiHidden="0" w:uiPriority="73" w:unhideWhenUsed="0"/>
-    <w:lsdException w:name="Light Shading Accent 5" w:semiHidden="0" w:uiPriority="60" w:unhideWhenUsed="0"/>
-    <w:lsdException w:name="Light List Accent 5" w:semiHidden="0" w:uiPriority="61" w:unhideWhenUsed="0"/>
-    <w:lsdException w:name="Light Grid Accent 5" w:semiHidden="0" w:uiPriority="62" w:unhideWhenUsed="0"/>
-    <w:lsdException w:name="Medium Shading 1 Accent 5" w:semiHidden="0" w:uiPriority="63" w:unhideWhenUsed="0"/>
-    <w:lsdException w:name="Medium Shading 2 Accent 5" w:semiHidden="0" w:uiPriority="64" w:unhideWhenUsed="0"/>
-    <w:lsdException w:name="Medium List 1 Accent 5" w:semiHidden="0" w:uiPriority="65" w:unhideWhenUsed="0"/>
-    <w:lsdException w:name="Medium List 2 Accent 5" w:semiHidden="0" w:uiPriority="66" w:unhideWhenUsed="0"/>
-    <w:lsdException w:name="Medium Grid 1 Accent 5" w:semiHidden="0" w:uiPriority="67" w:unhideWhenUsed="0"/>
-    <w:lsdException w:name="Medium Grid 2 Accent 5" w:semiHidden="0" w:uiPriority="68" w:unhideWhenUsed="0"/>
-    <w:lsdException w:name="Medium Grid 3 Accent 5" w:semiHidden="0" w:uiPriority="69" w:unhideWhenUsed="0"/>
-    <w:lsdException w:name="Dark List Accent 5" w:semiHidden="0" w:uiPriority="70" w:unhideWhenUsed="0"/>
-    <w:lsdException w:name="Colorful Shading Accent 5" w:semiHidden="0" w:uiPriority="71" w:unhideWhenUsed="0"/>
-    <w:lsdException w:name="Colorful List Accent 5" w:semiHidden="0" w:uiPriority="72" w:unhideWhenUsed="0"/>
-    <w:lsdException w:name="Colorful Grid Accent 5" w:semiHidden="0" w:uiPriority="73" w:unhideWhenUsed="0"/>
-    <w:lsdException w:name="Light Shading Accent 6" w:semiHidden="0" w:uiPriority="60" w:unhideWhenUsed="0"/>
-    <w:lsdException w:name="Light List Accent 6" w:semiHidden="0" w:uiPriority="61" w:unhideWhenUsed="0"/>
-    <w:lsdException w:name="Light Grid Accent 6" w:semiHidden="0" w:uiPriority="62" w:unhideWhenUsed="0"/>
-    <w:lsdException w:name="Medium Shading 1 Accent 6" w:semiHidden="0" w:uiPriority="63" w:unhideWhenUsed="0"/>
-    <w:lsdException w:name="Medium Shading 2 Accent 6" w:semiHidden="0" w:uiPriority="64" w:unhideWhenUsed="0"/>
-    <w:lsdException w:name="Medium List 1 Accent 6" w:semiHidden="0" w:uiPriority="65" w:unhideWhenUsed="0"/>
-    <w:lsdException w:name="Medium List 2 Accent 6" w:semiHidden="0" w:uiPriority="66" w:unhideWhenUsed="0"/>
-    <w:lsdException w:name="Medium Grid 1 Accent 6" w:semiHidden="0" w:uiPriority="67" w:unhideWhenUsed="0"/>
-    <w:lsdException w:name="Medium Grid 2 Accent 6" w:semiHidden="0" w:uiPriority="68" w:unhideWhenUsed="0"/>
-    <w:lsdException w:name="Medium Grid 3 Accent 6" w:semiHidden="0" w:uiPriority="69" w:unhideWhenUsed="0"/>
-    <w:lsdException w:name="Dark List Accent 6" w:semiHidden="0" w:uiPriority="70" w:unhideWhenUsed="0"/>
-    <w:lsdException w:name="Colorful Shading Accent 6" w:semiHidden="0" w:uiPriority="71" w:unhideWhenUsed="0"/>
-    <w:lsdException w:name="Colorful List Accent 6" w:semiHidden="0" w:uiPriority="72" w:unhideWhenUsed="0"/>
-    <w:lsdException w:name="Colorful Grid Accent 6" w:semiHidden="0" w:uiPriority="73" w:unhideWhenUsed="0"/>
-    <w:lsdException w:name="Subtle Emphasis" w:semiHidden="0" w:uiPriority="19" w:unhideWhenUsed="0" w:qFormat="1"/>
-    <w:lsdException w:name="Intense Emphasis" w:semiHidden="0" w:uiPriority="21" w:unhideWhenUsed="0" w:qFormat="1"/>
-    <w:lsdException w:name="Subtle Reference" w:semiHidden="0" w:uiPriority="31" w:unhideWhenUsed="0" w:qFormat="1"/>
-    <w:lsdException w:name="Intense Reference" w:semiHidden="0" w:uiPriority="32" w:unhideWhenUsed="0" w:qFormat="1"/>
-    <w:lsdException w:name="Book Title" w:semiHidden="0" w:uiPriority="33" w:unhideWhenUsed="0" w:qFormat="1"/>
-    <w:lsdException w:name="Bibliography" w:uiPriority="37"/>
-    <w:lsdException w:name="TOC Heading" w:uiPriority="39" w:qFormat="1"/>
+  <w:latentStyles w:defLockedState="0" w:defUIPriority="99" w:defSemiHidden="0" w:defUnhideWhenUsed="0" w:defQFormat="0" w:count="371">
+    <w:lsdException w:name="Normal" w:uiPriority="0" w:qFormat="1"/>
+    <w:lsdException w:name="heading 1" w:uiPriority="9" w:qFormat="1"/>
+    <w:lsdException w:name="heading 2" w:semiHidden="1" w:uiPriority="9" w:unhideWhenUsed="1" w:qFormat="1"/>
+    <w:lsdException w:name="heading 3" w:semiHidden="1" w:uiPriority="9" w:unhideWhenUsed="1" w:qFormat="1"/>
+    <w:lsdException w:name="heading 4" w:semiHidden="1" w:uiPriority="9" w:unhideWhenUsed="1" w:qFormat="1"/>
+    <w:lsdException w:name="heading 5" w:semiHidden="1" w:uiPriority="9" w:unhideWhenUsed="1" w:qFormat="1"/>
+    <w:lsdException w:name="heading 6" w:semiHidden="1" w:uiPriority="9" w:unhideWhenUsed="1" w:qFormat="1"/>
+    <w:lsdException w:name="heading 7" w:semiHidden="1" w:uiPriority="9" w:unhideWhenUsed="1" w:qFormat="1"/>
+    <w:lsdException w:name="heading 8" w:semiHidden="1" w:uiPriority="9" w:unhideWhenUsed="1" w:qFormat="1"/>
+    <w:lsdException w:name="heading 9" w:semiHidden="1" w:uiPriority="9" w:unhideWhenUsed="1" w:qFormat="1"/>
+    <w:lsdException w:name="index 1" w:semiHidden="1" w:unhideWhenUsed="1"/>
+    <w:lsdException w:name="index 2" w:semiHidden="1" w:unhideWhenUsed="1"/>
+    <w:lsdException w:name="index 3" w:semiHidden="1" w:unhideWhenUsed="1"/>
+    <w:lsdException w:name="index 4" w:semiHidden="1" w:unhideWhenUsed="1"/>
+    <w:lsdException w:name="index 5" w:semiHidden="1" w:unhideWhenUsed="1"/>
+    <w:lsdException w:name="index 6" w:semiHidden="1" w:unhideWhenUsed="1"/>
+    <w:lsdException w:name="index 7" w:semiHidden="1" w:unhideWhenUsed="1"/>
+    <w:lsdException w:name="index 8" w:semiHidden="1" w:unhideWhenUsed="1"/>
+    <w:lsdException w:name="index 9" w:semiHidden="1" w:unhideWhenUsed="1"/>
+    <w:lsdException w:name="toc 1" w:semiHidden="1" w:uiPriority="39" w:unhideWhenUsed="1"/>
+    <w:lsdException w:name="toc 2" w:semiHidden="1" w:uiPriority="39" w:unhideWhenUsed="1"/>
+    <w:lsdException w:name="toc 3" w:semiHidden="1" w:uiPriority="39" w:unhideWhenUsed="1"/>
+    <w:lsdException w:name="toc 4" w:semiHidden="1" w:uiPriority="39" w:unhideWhenUsed="1"/>
+    <w:lsdException w:name="toc 5" w:semiHidden="1" w:uiPriority="39" w:unhideWhenUsed="1"/>
+    <w:lsdException w:name="toc 6" w:semiHidden="1" w:uiPriority="39" w:unhideWhenUsed="1"/>
+    <w:lsdException w:name="toc 7" w:semiHidden="1" w:uiPriority="39" w:unhideWhenUsed="1"/>
+    <w:lsdException w:name="toc 8" w:semiHidden="1" w:uiPriority="39" w:unhideWhenUsed="1"/>
+    <w:lsdException w:name="toc 9" w:semiHidden="1" w:uiPriority="39" w:unhideWhenUsed="1"/>
+    <w:lsdException w:name="Normal Indent" w:semiHidden="1" w:unhideWhenUsed="1"/>
+    <w:lsdException w:name="footnote text" w:semiHidden="1" w:unhideWhenUsed="1"/>
+    <w:lsdException w:name="annotation text" w:semiHidden="1" w:unhideWhenUsed="1"/>
+    <w:lsdException w:name="header" w:semiHidden="1" w:unhideWhenUsed="1"/>
+    <w:lsdException w:name="footer" w:semiHidden="1" w:unhideWhenUsed="1"/>
+    <w:lsdException w:name="index heading" w:semiHidden="1" w:unhideWhenUsed="1"/>
+    <w:lsdException w:name="caption" w:semiHidden="1" w:uiPriority="35" w:unhideWhenUsed="1" w:qFormat="1"/>
+    <w:lsdException w:name="table of figures" w:semiHidden="1" w:unhideWhenUsed="1"/>
+    <w:lsdException w:name="envelope address" w:semiHidden="1" w:unhideWhenUsed="1"/>
+    <w:lsdException w:name="envelope return" w:semiHidden="1" w:unhideWhenUsed="1"/>
+    <w:lsdException w:name="footnote reference" w:semiHidden="1" w:unhideWhenUsed="1"/>
+    <w:lsdException w:name="annotation reference" w:semiHidden="1" w:unhideWhenUsed="1"/>
+    <w:lsdException w:name="line number" w:semiHidden="1" w:unhideWhenUsed="1"/>
+    <w:lsdException w:name="page number" w:semiHidden="1" w:unhideWhenUsed="1"/>
+    <w:lsdException w:name="endnote reference" w:semiHidden="1" w:unhideWhenUsed="1"/>
+    <w:lsdException w:name="endnote text" w:semiHidden="1" w:unhideWhenUsed="1"/>
+    <w:lsdException w:name="table of authorities" w:semiHidden="1" w:unhideWhenUsed="1"/>
+    <w:lsdException w:name="macro" w:semiHidden="1" w:unhideWhenUsed="1"/>
+    <w:lsdException w:name="toa heading" w:semiHidden="1" w:unhideWhenUsed="1"/>
+    <w:lsdException w:name="List" w:semiHidden="1" w:unhideWhenUsed="1"/>
+    <w:lsdException w:name="List Bullet" w:semiHidden="1" w:unhideWhenUsed="1"/>
+    <w:lsdException w:name="List Number" w:semiHidden="1" w:unhideWhenUsed="1"/>
+    <w:lsdException w:name="List 2" w:semiHidden="1" w:unhideWhenUsed="1"/>
+    <w:lsdException w:name="List 3" w:semiHidden="1" w:unhideWhenUsed="1"/>
+    <w:lsdException w:name="List 4" w:semiHidden="1" w:unhideWhenUsed="1"/>
+    <w:lsdException w:name="List 5" w:semiHidden="1" w:unhideWhenUsed="1"/>
+    <w:lsdException w:name="List Bullet 2" w:semiHidden="1" w:unhideWhenUsed="1"/>
+    <w:lsdException w:name="List Bullet 3" w:semiHidden="1" w:unhideWhenUsed="1"/>
+    <w:lsdException w:name="List Bullet 4" w:semiHidden="1" w:unhideWhenUsed="1"/>
+    <w:lsdException w:name="List Bullet 5" w:semiHidden="1" w:unhideWhenUsed="1"/>
+    <w:lsdException w:name="List Number 2" w:semiHidden="1" w:unhideWhenUsed="1"/>
+    <w:lsdException w:name="List Number 3" w:semiHidden="1" w:unhideWhenUsed="1"/>
+    <w:lsdException w:name="List Number 4" w:semiHidden="1" w:unhideWhenUsed="1"/>
+    <w:lsdException w:name="List Number 5" w:semiHidden="1" w:unhideWhenUsed="1"/>
+    <w:lsdException w:name="Title" w:uiPriority="10" w:qFormat="1"/>
+    <w:lsdException w:name="Closing" w:semiHidden="1" w:unhideWhenUsed="1"/>
+    <w:lsdException w:name="Signature" w:semiHidden="1" w:unhideWhenUsed="1"/>
+    <w:lsdException w:name="Default Paragraph Font" w:semiHidden="1" w:uiPriority="1" w:unhideWhenUsed="1"/>
+    <w:lsdException w:name="Body Text" w:semiHidden="1" w:unhideWhenUsed="1"/>
+    <w:lsdException w:name="Body Text Indent" w:semiHidden="1" w:unhideWhenUsed="1"/>
+    <w:lsdException w:name="List Continue" w:semiHidden="1" w:unhideWhenUsed="1"/>
+    <w:lsdException w:name="List Continue 2" w:semiHidden="1" w:unhideWhenUsed="1"/>
+    <w:lsdException w:name="List Continue 3" w:semiHidden="1" w:unhideWhenUsed="1"/>
+    <w:lsdException w:name="List Continue 4" w:semiHidden="1" w:unhideWhenUsed="1"/>
+    <w:lsdException w:name="List Continue 5" w:semiHidden="1" w:unhideWhenUsed="1"/>
+    <w:lsdException w:name="Message Header" w:semiHidden="1" w:unhideWhenUsed="1"/>
+    <w:lsdException w:name="Subtitle" w:uiPriority="11" w:qFormat="1"/>
+    <w:lsdException w:name="Salutation" w:semiHidden="1" w:unhideWhenUsed="1"/>
+    <w:lsdException w:name="Date" w:semiHidden="1" w:unhideWhenUsed="1"/>
+    <w:lsdException w:name="Body Text First Indent" w:semiHidden="1" w:unhideWhenUsed="1"/>
+    <w:lsdException w:name="Body Text First Indent 2" w:semiHidden="1" w:unhideWhenUsed="1"/>
+    <w:lsdException w:name="Note Heading" w:semiHidden="1" w:unhideWhenUsed="1"/>
+    <w:lsdException w:name="Body Text 2" w:semiHidden="1" w:unhideWhenUsed="1"/>
+    <w:lsdException w:name="Body Text 3" w:semiHidden="1" w:unhideWhenUsed="1"/>
+    <w:lsdException w:name="Body Text Indent 2" w:semiHidden="1" w:unhideWhenUsed="1"/>
+    <w:lsdException w:name="Body Text Indent 3" w:semiHidden="1" w:unhideWhenUsed="1"/>
+    <w:lsdException w:name="Block Text" w:semiHidden="1" w:unhideWhenUsed="1"/>
+    <w:lsdException w:name="Hyperlink" w:semiHidden="1" w:unhideWhenUsed="1"/>
+    <w:lsdException w:name="FollowedHyperlink" w:semiHidden="1" w:unhideWhenUsed="1"/>
+    <w:lsdException w:name="Strong" w:uiPriority="22" w:qFormat="1"/>
+    <w:lsdException w:name="Emphasis" w:uiPriority="20" w:qFormat="1"/>
+    <w:lsdException w:name="Document Map" w:semiHidden="1" w:unhideWhenUsed="1"/>
+    <w:lsdException w:name="Plain Text" w:semiHidden="1" w:unhideWhenUsed="1"/>
+    <w:lsdException w:name="E-mail Signature" w:semiHidden="1" w:unhideWhenUsed="1"/>
+    <w:lsdException w:name="HTML Top of Form" w:semiHidden="1" w:unhideWhenUsed="1"/>
+    <w:lsdException w:name="HTML Bottom of Form" w:semiHidden="1" w:unhideWhenUsed="1"/>
+    <w:lsdException w:name="Normal (Web)" w:semiHidden="1" w:unhideWhenUsed="1"/>
+    <w:lsdException w:name="HTML Acronym" w:semiHidden="1" w:unhideWhenUsed="1"/>
+    <w:lsdException w:name="HTML Address" w:semiHidden="1" w:unhideWhenUsed="1"/>
+    <w:lsdException w:name="HTML Cite" w:semiHidden="1" w:unhideWhenUsed="1"/>
+    <w:lsdException w:name="HTML Code" w:semiHidden="1" w:unhideWhenUsed="1"/>
+    <w:lsdException w:name="HTML Definition" w:semiHidden="1" w:unhideWhenUsed="1"/>
+    <w:lsdException w:name="HTML Keyboard" w:semiHidden="1" w:unhideWhenUsed="1"/>
+    <w:lsdException w:name="HTML Preformatted" w:semiHidden="1" w:unhideWhenUsed="1"/>
+    <w:lsdException w:name="HTML Sample" w:semiHidden="1" w:unhideWhenUsed="1"/>
+    <w:lsdException w:name="HTML Typewriter" w:semiHidden="1" w:unhideWhenUsed="1"/>
+    <w:lsdException w:name="HTML Variable" w:semiHidden="1" w:unhideWhenUsed="1"/>
+    <w:lsdException w:name="Normal Table" w:semiHidden="1" w:unhideWhenUsed="1"/>
+    <w:lsdException w:name="annotation subject" w:semiHidden="1" w:unhideWhenUsed="1"/>
+    <w:lsdException w:name="No List" w:semiHidden="1" w:unhideWhenUsed="1"/>
+    <w:lsdException w:name="Outline List 1" w:semiHidden="1" w:unhideWhenUsed="1"/>
+    <w:lsdException w:name="Outline List 2" w:semiHidden="1" w:unhideWhenUsed="1"/>
+    <w:lsdException w:name="Outline List 3" w:semiHidden="1" w:unhideWhenUsed="1"/>
+    <w:lsdException w:name="Table Simple 1" w:semiHidden="1" w:unhideWhenUsed="1"/>
+    <w:lsdException w:name="Table Simple 2" w:semiHidden="1" w:unhideWhenUsed="1"/>
+    <w:lsdException w:name="Table Simple 3" w:semiHidden="1" w:unhideWhenUsed="1"/>
+    <w:lsdException w:name="Table Classic 1" w:semiHidden="1" w:unhideWhenUsed="1"/>
+    <w:lsdException w:name="Table Classic 2" w:semiHidden="1" w:unhideWhenUsed="1"/>
+    <w:lsdException w:name="Table Classic 3" w:semiHidden="1" w:unhideWhenUsed="1"/>
+    <w:lsdException w:name="Table Classic 4" w:semiHidden="1" w:unhideWhenUsed="1"/>
+    <w:lsdException w:name="Table Colorful 1" w:semiHidden="1" w:unhideWhenUsed="1"/>
+    <w:lsdException w:name="Table Colorful 2" w:semiHidden="1" w:unhideWhenUsed="1"/>
+    <w:lsdException w:name="Table Colorful 3" w:semiHidden="1" w:unhideWhenUsed="1"/>
+    <w:lsdException w:name="Table Columns 1" w:semiHidden="1" w:unhideWhenUsed="1"/>
+    <w:lsdException w:name="Table Columns 2" w:semiHidden="1" w:unhideWhenUsed="1"/>
+    <w:lsdException w:name="Table Columns 3" w:semiHidden="1" w:unhideWhenUsed="1"/>
+    <w:lsdException w:name="Table Columns 4" w:semiHidden="1" w:unhideWhenUsed="1"/>
+    <w:lsdException w:name="Table Columns 5" w:semiHidden="1" w:unhideWhenUsed="1"/>
+    <w:lsdException w:name="Table Grid 1" w:semiHidden="1" w:unhideWhenUsed="1"/>
+    <w:lsdException w:name="Table Grid 2" w:semiHidden="1" w:unhideWhenUsed="1"/>
+    <w:lsdException w:name="Table Grid 3" w:semiHidden="1" w:unhideWhenUsed="1"/>
+    <w:lsdException w:name="Table Grid 4" w:semiHidden="1" w:unhideWhenUsed="1"/>
+    <w:lsdException w:name="Table Grid 5" w:semiHidden="1" w:unhideWhenUsed="1"/>
+    <w:lsdException w:name="Table Grid 6" w:semiHidden="1" w:unhideWhenUsed="1"/>
+    <w:lsdException w:name="Table Grid 7" w:semiHidden="1" w:unhideWhenUsed="1"/>
+    <w:lsdException w:name="Table Grid 8" w:semiHidden="1" w:unhideWhenUsed="1"/>
+    <w:lsdException w:name="Table List 1" w:semiHidden="1" w:unhideWhenUsed="1"/>
+    <w:lsdException w:name="Table List 2" w:semiHidden="1" w:unhideWhenUsed="1"/>
+    <w:lsdException w:name="Table List 3" w:semiHidden="1" w:unhideWhenUsed="1"/>
+    <w:lsdException w:name="Table List 4" w:semiHidden="1" w:unhideWhenUsed="1"/>
+    <w:lsdException w:name="Table List 5" w:semiHidden="1" w:unhideWhenUsed="1"/>
+    <w:lsdException w:name="Table List 6" w:semiHidden="1" w:unhideWhenUsed="1"/>
+    <w:lsdException w:name="Table List 7" w:semiHidden="1" w:unhideWhenUsed="1"/>
+    <w:lsdException w:name="Table List 8" w:semiHidden="1" w:unhideWhenUsed="1"/>
+    <w:lsdException w:name="Table 3D effects 1" w:semiHidden="1" w:unhideWhenUsed="1"/>
+    <w:lsdException w:name="Table 3D effects 2" w:semiHidden="1" w:unhideWhenUsed="1"/>
+    <w:lsdException w:name="Table 3D effects 3" w:semiHidden="1" w:unhideWhenUsed="1"/>
+    <w:lsdException w:name="Table Contemporary" w:semiHidden="1" w:unhideWhenUsed="1"/>
+    <w:lsdException w:name="Table Elegant" w:semiHidden="1" w:unhideWhenUsed="1"/>
+    <w:lsdException w:name="Table Professional" w:semiHidden="1" w:unhideWhenUsed="1"/>
+    <w:lsdException w:name="Table Subtle 1" w:semiHidden="1" w:unhideWhenUsed="1"/>
+    <w:lsdException w:name="Table Subtle 2" w:semiHidden="1" w:unhideWhenUsed="1"/>
+    <w:lsdException w:name="Table Web 1" w:semiHidden="1" w:unhideWhenUsed="1"/>
+    <w:lsdException w:name="Table Web 2" w:semiHidden="1" w:unhideWhenUsed="1"/>
+    <w:lsdException w:name="Table Web 3" w:semiHidden="1" w:unhideWhenUsed="1"/>
+    <w:lsdException w:name="Balloon Text" w:semiHidden="1" w:unhideWhenUsed="1"/>
+    <w:lsdException w:name="Table Grid" w:uiPriority="59"/>
+    <w:lsdException w:name="Table Theme" w:semiHidden="1" w:unhideWhenUsed="1"/>
+    <w:lsdException w:name="Placeholder Text" w:semiHidden="1"/>
+    <w:lsdException w:name="No Spacing" w:uiPriority="1" w:qFormat="1"/>
+    <w:lsdException w:name="Light Shading" w:uiPriority="60"/>
+    <w:lsdException w:name="Light List" w:uiPriority="61"/>
+    <w:lsdException w:name="Light Grid" w:uiPriority="62"/>
+    <w:lsdException w:name="Medium Shading 1" w:uiPriority="63"/>
+    <w:lsdException w:name="Medium Shading 2" w:uiPriority="64"/>
+    <w:lsdException w:name="Medium List 1" w:uiPriority="65"/>
+    <w:lsdException w:name="Medium List 2" w:uiPriority="66"/>
+    <w:lsdException w:name="Medium Grid 1" w:uiPriority="67"/>
+    <w:lsdException w:name="Medium Grid 2" w:uiPriority="68"/>
+    <w:lsdException w:name="Medium Grid 3" w:uiPriority="69"/>
+    <w:lsdException w:name="Dark List" w:uiPriority="70"/>
+    <w:lsdException w:name="Colorful Shading" w:uiPriority="71"/>
+    <w:lsdException w:name="Colorful List" w:uiPriority="72"/>
+    <w:lsdException w:name="Colorful Grid" w:uiPriority="73"/>
+    <w:lsdException w:name="Light Shading Accent 1" w:uiPriority="60"/>
+    <w:lsdException w:name="Light List Accent 1" w:uiPriority="61"/>
+    <w:lsdException w:name="Light Grid Accent 1" w:uiPriority="62"/>
+    <w:lsdException w:name="Medium Shading 1 Accent 1" w:uiPriority="63"/>
+    <w:lsdException w:name="Medium Shading 2 Accent 1" w:uiPriority="64"/>
+    <w:lsdException w:name="Medium List 1 Accent 1" w:uiPriority="65"/>
+    <w:lsdException w:name="Revision" w:semiHidden="1"/>
+    <w:lsdException w:name="List Paragraph" w:uiPriority="34" w:qFormat="1"/>
+    <w:lsdException w:name="Quote" w:uiPriority="29" w:qFormat="1"/>
+    <w:lsdException w:name="Intense Quote" w:uiPriority="30" w:qFormat="1"/>
+    <w:lsdException w:name="Medium List 2 Accent 1" w:uiPriority="66"/>
+    <w:lsdException w:name="Medium Grid 1 Accent 1" w:uiPriority="67"/>
+    <w:lsdException w:name="Medium Grid 2 Accent 1" w:uiPriority="68"/>
+    <w:lsdException w:name="Medium Grid 3 Accent 1" w:uiPriority="69"/>
+    <w:lsdException w:name="Dark List Accent 1" w:uiPriority="70"/>
+    <w:lsdException w:name="Colorful Shading Accent 1" w:uiPriority="71"/>
+    <w:lsdException w:name="Colorful List Accent 1" w:uiPriority="72"/>
+    <w:lsdException w:name="Colorful Grid Accent 1" w:uiPriority="73"/>
+    <w:lsdException w:name="Light Shading Accent 2" w:uiPriority="60"/>
+    <w:lsdException w:name="Light List Accent 2" w:uiPriority="61"/>
+    <w:lsdException w:name="Light Grid Accent 2" w:uiPriority="62"/>
+    <w:lsdException w:name="Medium Shading 1 Accent 2" w:uiPriority="63"/>
+    <w:lsdException w:name="Medium Shading 2 Accent 2" w:uiPriority="64"/>
+    <w:lsdException w:name="Medium List 1 Accent 2" w:uiPriority="65"/>
+    <w:lsdException w:name="Medium List 2 Accent 2" w:uiPriority="66"/>
+    <w:lsdException w:name="Medium Grid 1 Accent 2" w:uiPriority="67"/>
+    <w:lsdException w:name="Medium Grid 2 Accent 2" w:uiPriority="68"/>
+    <w:lsdException w:name="Medium Grid 3 Accent 2" w:uiPriority="69"/>
+    <w:lsdException w:name="Dark List Accent 2" w:uiPriority="70"/>
+    <w:lsdException w:name="Colorful Shading Accent 2" w:uiPriority="71"/>
+    <w:lsdException w:name="Colorful List Accent 2" w:uiPriority="72"/>
+    <w:lsdException w:name="Colorful Grid Accent 2" w:uiPriority="73"/>
+    <w:lsdException w:name="Light Shading Accent 3" w:uiPriority="60"/>
+    <w:lsdException w:name="Light List Accent 3" w:uiPriority="61"/>
+    <w:lsdException w:name="Light Grid Accent 3" w:uiPriority="62"/>
+    <w:lsdException w:name="Medium Shading 1 Accent 3" w:uiPriority="63"/>
+    <w:lsdException w:name="Medium Shading 2 Accent 3" w:uiPriority="64"/>
+    <w:lsdException w:name="Medium List 1 Accent 3" w:uiPriority="65"/>
+    <w:lsdException w:name="Medium List 2 Accent 3" w:uiPriority="66"/>
+    <w:lsdException w:name="Medium Grid 1 Accent 3" w:uiPriority="67"/>
+    <w:lsdException w:name="Medium Grid 2 Accent 3" w:uiPriority="68"/>
+    <w:lsdException w:name="Medium Grid 3 Accent 3" w:uiPriority="69"/>
+    <w:lsdException w:name="Dark List Accent 3" w:uiPriority="70"/>
+    <w:lsdException w:name="Colorful Shading Accent 3" w:uiPriority="71"/>
+    <w:lsdException w:name="Colorful List Accent 3" w:uiPriority="72"/>
+    <w:lsdException w:name="Colorful Grid Accent 3" w:uiPriority="73"/>
+    <w:lsdException w:name="Light Shading Accent 4" w:uiPriority="60"/>
+    <w:lsdException w:name="Light List Accent 4" w:uiPriority="61"/>
+    <w:lsdException w:name="Light Grid Accent 4" w:uiPriority="62"/>
+    <w:lsdException w:name="Medium Shading 1 Accent 4" w:uiPriority="63"/>
+    <w:lsdException w:name="Medium Shading 2 Accent 4" w:uiPriority="64"/>
+    <w:lsdException w:name="Medium List 1 Accent 4" w:uiPriority="65"/>
+    <w:lsdException w:name="Medium List 2 Accent 4" w:uiPriority="66"/>
+    <w:lsdException w:name="Medium Grid 1 Accent 4" w:uiPriority="67"/>
+    <w:lsdException w:name="Medium Grid 2 Accent 4" w:uiPriority="68"/>
+    <w:lsdException w:name="Medium Grid 3 Accent 4" w:uiPriority="69"/>
+    <w:lsdException w:name="Dark List Accent 4" w:uiPriority="70"/>
+    <w:lsdException w:name="Colorful Shading Accent 4" w:uiPriority="71"/>
+    <w:lsdException w:name="Colorful List Accent 4" w:uiPriority="72"/>
+    <w:lsdException w:name="Colorful Grid Accent 4" w:uiPriority="73"/>
+    <w:lsdException w:name="Light Shading Accent 5" w:uiPriority="60"/>
+    <w:lsdException w:name="Light List Accent 5" w:uiPriority="61"/>
+    <w:lsdException w:name="Light Grid Accent 5" w:uiPriority="62"/>
+    <w:lsdException w:name="Medium Shading 1 Accent 5" w:uiPriority="63"/>
+    <w:lsdException w:name="Medium Shading 2 Accent 5" w:uiPriority="64"/>
+    <w:lsdException w:name="Medium List 1 Accent 5" w:uiPriority="65"/>
+    <w:lsdException w:name="Medium List 2 Accent 5" w:uiPriority="66"/>
+    <w:lsdException w:name="Medium Grid 1 Accent 5" w:uiPriority="67"/>
+    <w:lsdException w:name="Medium Grid 2 Accent 5" w:uiPriority="68"/>
+    <w:lsdException w:name="Medium Grid 3 Accent 5" w:uiPriority="69"/>
+    <w:lsdException w:name="Dark List Accent 5" w:uiPriority="70"/>
+    <w:lsdException w:name="Colorful Shading Accent 5" w:uiPriority="71"/>
+    <w:lsdException w:name="Colorful List Accent 5" w:uiPriority="72"/>
+    <w:lsdException w:name="Colorful Grid Accent 5" w:uiPriority="73"/>
+    <w:lsdException w:name="Light Shading Accent 6" w:uiPriority="60"/>
+    <w:lsdException w:name="Light List Accent 6" w:uiPriority="61"/>
+    <w:lsdException w:name="Light Grid Accent 6" w:uiPriority="62"/>
+    <w:lsdException w:name="Medium Shading 1 Accent 6" w:uiPriority="63"/>
+    <w:lsdException w:name="Medium Shading 2 Accent 6" w:uiPriority="64"/>
+    <w:lsdException w:name="Medium List 1 Accent 6" w:uiPriority="65"/>
+    <w:lsdException w:name="Medium List 2 Accent 6" w:uiPriority="66"/>
+    <w:lsdException w:name="Medium Grid 1 Accent 6" w:uiPriority="67"/>
+    <w:lsdException w:name="Medium Grid 2 Accent 6" w:uiPriority="68"/>
+    <w:lsdException w:name="Medium Grid 3 Accent 6" w:uiPriority="69"/>
+    <w:lsdException w:name="Dark List Accent 6" w:uiPriority="70"/>
+    <w:lsdException w:name="Colorful Shading Accent 6" w:uiPriority="71"/>
+    <w:lsdException w:name="Colorful List Accent 6" w:uiPriority="72"/>
+    <w:lsdException w:name="Colorful Grid Accent 6" w:uiPriority="73"/>
+    <w:lsdException w:name="Subtle Emphasis" w:uiPriority="19" w:qFormat="1"/>
+    <w:lsdException w:name="Intense Emphasis" w:uiPriority="21" w:qFormat="1"/>
+    <w:lsdException w:name="Subtle Reference" w:uiPriority="31" w:qFormat="1"/>
+    <w:lsdException w:name="Intense Reference" w:uiPriority="32" w:qFormat="1"/>
+    <w:lsdException w:name="Book Title" w:uiPriority="33" w:qFormat="1"/>
+    <w:lsdException w:name="Bibliography" w:semiHidden="1" w:uiPriority="37" w:unhideWhenUsed="1"/>
+    <w:lsdException w:name="TOC Heading" w:semiHidden="1" w:uiPriority="39" w:unhideWhenUsed="1" w:qFormat="1"/>
+    <w:lsdException w:name="Plain Table 1" w:uiPriority="41"/>
+    <w:lsdException w:name="Plain Table 2" w:uiPriority="42"/>
+    <w:lsdException w:name="Plain Table 3" w:uiPriority="43"/>
+    <w:lsdException w:name="Plain Table 4" w:uiPriority="44"/>
+    <w:lsdException w:name="Plain Table 5" w:uiPriority="45"/>
+    <w:lsdException w:name="Grid Table Light" w:uiPriority="40"/>
+    <w:lsdException w:name="Grid Table 1 Light" w:uiPriority="46"/>
+    <w:lsdException w:name="Grid Table 2" w:uiPriority="47"/>
+    <w:lsdException w:name="Grid Table 3" w:uiPriority="48"/>
+    <w:lsdException w:name="Grid Table 4" w:uiPriority="49"/>
+    <w:lsdException w:name="Grid Table 5 Dark" w:uiPriority="50"/>
+    <w:lsdException w:name="Grid Table 6 Colorful" w:uiPriority="51"/>
+    <w:lsdException w:name="Grid Table 7 Colorful" w:uiPriority="52"/>
+    <w:lsdException w:name="Grid Table 1 Light Accent 1" w:uiPriority="46"/>
+    <w:lsdException w:name="Grid Table 2 Accent 1" w:uiPriority="47"/>
+    <w:lsdException w:name="Grid Table 3 Accent 1" w:uiPriority="48"/>
+    <w:lsdException w:name="Grid Table 4 Accent 1" w:uiPriority="49"/>
+    <w:lsdException w:name="Grid Table 5 Dark Accent 1" w:uiPriority="50"/>
+    <w:lsdException w:name="Grid Table 6 Colorful Accent 1" w:uiPriority="51"/>
+    <w:lsdException w:name="Grid Table 7 Colorful Accent 1" w:uiPriority="52"/>
+    <w:lsdException w:name="Grid Table 1 Light Accent 2" w:uiPriority="46"/>
+    <w:lsdException w:name="Grid Table 2 Accent 2" w:uiPriority="47"/>
+    <w:lsdException w:name="Grid Table 3 Accent 2" w:uiPriority="48"/>
+    <w:lsdException w:name="Grid Table 4 Accent 2" w:uiPriority="49"/>
+    <w:lsdException w:name="Grid Table 5 Dark Accent 2" w:uiPriority="50"/>
+    <w:lsdException w:name="Grid Table 6 Colorful Accent 2" w:uiPriority="51"/>
+    <w:lsdException w:name="Grid Table 7 Colorful Accent 2" w:uiPriority="52"/>
+    <w:lsdException w:name="Grid Table 1 Light Accent 3" w:uiPriority="46"/>
+    <w:lsdException w:name="Grid Table 2 Accent 3" w:uiPriority="47"/>
+    <w:lsdException w:name="Grid Table 3 Accent 3" w:uiPriority="48"/>
+    <w:lsdException w:name="Grid Table 4 Accent 3" w:uiPriority="49"/>
+    <w:lsdException w:name="Grid Table 5 Dark Accent 3" w:uiPriority="50"/>
+    <w:lsdException w:name="Grid Table 6 Colorful Accent 3" w:uiPriority="51"/>
+    <w:lsdException w:name="Grid Table 7 Colorful Accent 3" w:uiPriority="52"/>
+    <w:lsdException w:name="Grid Table 1 Light Accent 4" w:uiPriority="46"/>
+    <w:lsdException w:name="Grid Table 2 Accent 4" w:uiPriority="47"/>
+    <w:lsdException w:name="Grid Table 3 Accent 4" w:uiPriority="48"/>
+    <w:lsdException w:name="Grid Table 4 Accent 4" w:uiPriority="49"/>
+    <w:lsdException w:name="Grid Table 5 Dark Accent 4" w:uiPriority="50"/>
+    <w:lsdException w:name="Grid Table 6 Colorful Accent 4" w:uiPriority="51"/>
+    <w:lsdException w:name="Grid Table 7 Colorful Accent 4" w:uiPriority="52"/>
+    <w:lsdException w:name="Grid Table 1 Light Accent 5" w:uiPriority="46"/>
+    <w:lsdException w:name="Grid Table 2 Accent 5" w:uiPriority="47"/>
+    <w:lsdException w:name="Grid Table 3 Accent 5" w:uiPriority="48"/>
+    <w:lsdException w:name="Grid Table 4 Accent 5" w:uiPriority="49"/>
+    <w:lsdException w:name="Grid Table 5 Dark Accent 5" w:uiPriority="50"/>
+    <w:lsdException w:name="Grid Table 6 Colorful Accent 5" w:uiPriority="51"/>
+    <w:lsdException w:name="Grid Table 7 Colorful Accent 5" w:uiPriority="52"/>
+    <w:lsdException w:name="Grid Table 1 Light Accent 6" w:uiPriority="46"/>
+    <w:lsdException w:name="Grid Table 2 Accent 6" w:uiPriority="47"/>
+    <w:lsdException w:name="Grid Table 3 Accent 6" w:uiPriority="48"/>
+    <w:lsdException w:name="Grid Table 4 Accent 6" w:uiPriority="49"/>
+    <w:lsdException w:name="Grid Table 5 Dark Accent 6" w:uiPriority="50"/>
+    <w:lsdException w:name="Grid Table 6 Colorful Accent 6" w:uiPriority="51"/>
+    <w:lsdException w:name="Grid Table 7 Colorful Accent 6" w:uiPriority="52"/>
+    <w:lsdException w:name="List Table 1 Light" w:uiPriority="46"/>
+    <w:lsdException w:name="List Table 2" w:uiPriority="47"/>
+    <w:lsdException w:name="List Table 3" w:uiPriority="48"/>
+    <w:lsdException w:name="List Table 4" w:uiPriority="49"/>
+    <w:lsdException w:name="List Table 5 Dark" w:uiPriority="50"/>
+    <w:lsdException w:name="List Table 6 Colorful" w:uiPriority="51"/>
+    <w:lsdException w:name="List Table 7 Colorful" w:uiPriority="52"/>
+    <w:lsdException w:name="List Table 1 Light Accent 1" w:uiPriority="46"/>
+    <w:lsdException w:name="List Table 2 Accent 1" w:uiPriority="47"/>
+    <w:lsdException w:name="List Table 3 Accent 1" w:uiPriority="48"/>
+    <w:lsdException w:name="List Table 4 Accent 1" w:uiPriority="49"/>
+    <w:lsdException w:name="List Table 5 Dark Accent 1" w:uiPriority="50"/>
+    <w:lsdException w:name="List Table 6 Colorful Accent 1" w:uiPriority="51"/>
+    <w:lsdException w:name="List Table 7 Colorful Accent 1" w:uiPriority="52"/>
+    <w:lsdException w:name="List Table 1 Light Accent 2" w:uiPriority="46"/>
+    <w:lsdException w:name="List Table 2 Accent 2" w:uiPriority="47"/>
+    <w:lsdException w:name="List Table 3 Accent 2" w:uiPriority="48"/>
+    <w:lsdException w:name="List Table 4 Accent 2" w:uiPriority="49"/>
+    <w:lsdException w:name="List Table 5 Dark Accent 2" w:uiPriority="50"/>
+    <w:lsdException w:name="List Table 6 Colorful Accent 2" w:uiPriority="51"/>
+    <w:lsdException w:name="List Table 7 Colorful Accent 2" w:uiPriority="52"/>
+    <w:lsdException w:name="List Table 1 Light Accent 3" w:uiPriority="46"/>
+    <w:lsdException w:name="List Table 2 Accent 3" w:uiPriority="47"/>
+    <w:lsdException w:name="List Table 3 Accent 3" w:uiPriority="48"/>
+    <w:lsdException w:name="List Table 4 Accent 3" w:uiPriority="49"/>
+    <w:lsdException w:name="List Table 5 Dark Accent 3" w:uiPriority="50"/>
+    <w:lsdException w:name="List Table 6 Colorful Accent 3" w:uiPriority="51"/>
+    <w:lsdException w:name="List Table 7 Colorful Accent 3" w:uiPriority="52"/>
+    <w:lsdException w:name="List Table 1 Light Accent 4" w:uiPriority="46"/>
+    <w:lsdException w:name="List Table 2 Accent 4" w:uiPriority="47"/>
+    <w:lsdException w:name="List Table 3 Accent 4" w:uiPriority="48"/>
+    <w:lsdException w:name="List Table 4 Accent 4" w:uiPriority="49"/>
+    <w:lsdException w:name="List Table 5 Dark Accent 4" w:uiPriority="50"/>
+    <w:lsdException w:name="List Table 6 Colorful Accent 4" w:uiPriority="51"/>
+    <w:lsdException w:name="List Table 7 Colorful Accent 4" w:uiPriority="52"/>
+    <w:lsdException w:name="List Table 1 Light Accent 5" w:uiPriority="46"/>
+    <w:lsdException w:name="List Table 2 Accent 5" w:uiPriority="47"/>
+    <w:lsdException w:name="List Table 3 Accent 5" w:uiPriority="48"/>
+    <w:lsdException w:name="List Table 4 Accent 5" w:uiPriority="49"/>
+    <w:lsdException w:name="List Table 5 Dark Accent 5" w:uiPriority="50"/>
+    <w:lsdException w:name="List Table 6 Colorful Accent 5" w:uiPriority="51"/>
+    <w:lsdException w:name="List Table 7 Colorful Accent 5" w:uiPriority="52"/>
+    <w:lsdException w:name="List Table 1 Light Accent 6" w:uiPriority="46"/>
+    <w:lsdException w:name="List Table 2 Accent 6" w:uiPriority="47"/>
+    <w:lsdException w:name="List Table 3 Accent 6" w:uiPriority="48"/>
+    <w:lsdException w:name="List Table 4 Accent 6" w:uiPriority="49"/>
+    <w:lsdException w:name="List Table 5 Dark Accent 6" w:uiPriority="50"/>
+    <w:lsdException w:name="List Table 6 Colorful Accent 6" w:uiPriority="51"/>
+    <w:lsdException w:name="List Table 7 Colorful Accent 6" w:uiPriority="52"/>
   </w:latentStyles>
   <w:style w:type="paragraph" w:default="1" w:styleId="Normal">
     <w:name w:val="Normal"/>
     <w:qFormat/>
     <w:rsid w:val="00345E81"/>
   </w:style>
-  <w:style w:type="paragraph" w:styleId="Ttulo1">
+  <w:style w:type="paragraph" w:styleId="Heading1">
     <w:name w:val="heading 1"/>
     <w:basedOn w:val="Normal"/>
     <w:next w:val="Normal"/>
-    <w:link w:val="Ttulo1Carcter"/>
+    <w:link w:val="Heading1Char"/>
     <w:uiPriority w:val="9"/>
     <w:qFormat/>
     <w:rsid w:val="00906D0A"/>
@@ -10880,11 +10743,11 @@
       <w:szCs w:val="28"/>
     </w:rPr>
   </w:style>
-  <w:style w:type="paragraph" w:styleId="Ttulo2">
+  <w:style w:type="paragraph" w:styleId="Heading2">
     <w:name w:val="heading 2"/>
     <w:basedOn w:val="Normal"/>
     <w:next w:val="Normal"/>
-    <w:link w:val="Ttulo2Carcter"/>
+    <w:link w:val="Heading2Char"/>
     <w:uiPriority w:val="9"/>
     <w:unhideWhenUsed/>
     <w:qFormat/>
@@ -10904,18 +10767,17 @@
       <w:szCs w:val="26"/>
     </w:rPr>
   </w:style>
-  <w:style w:type="character" w:default="1" w:styleId="Tipodeletrapredefinidodopargrafo">
+  <w:style w:type="character" w:default="1" w:styleId="DefaultParagraphFont">
     <w:name w:val="Default Paragraph Font"/>
     <w:uiPriority w:val="1"/>
     <w:semiHidden/>
     <w:unhideWhenUsed/>
   </w:style>
-  <w:style w:type="table" w:default="1" w:styleId="Tabelanormal">
+  <w:style w:type="table" w:default="1" w:styleId="TableNormal">
     <w:name w:val="Normal Table"/>
     <w:uiPriority w:val="99"/>
     <w:semiHidden/>
     <w:unhideWhenUsed/>
-    <w:qFormat/>
     <w:tblPr>
       <w:tblInd w:w="0" w:type="dxa"/>
       <w:tblCellMar>
@@ -10926,16 +10788,16 @@
       </w:tblCellMar>
     </w:tblPr>
   </w:style>
-  <w:style w:type="numbering" w:default="1" w:styleId="Semlista">
+  <w:style w:type="numbering" w:default="1" w:styleId="NoList">
     <w:name w:val="No List"/>
     <w:uiPriority w:val="99"/>
     <w:semiHidden/>
     <w:unhideWhenUsed/>
   </w:style>
-  <w:style w:type="paragraph" w:styleId="Cabealho">
+  <w:style w:type="paragraph" w:styleId="Header">
     <w:name w:val="header"/>
     <w:basedOn w:val="Normal"/>
-    <w:link w:val="CabealhoCarcter"/>
+    <w:link w:val="HeaderChar"/>
     <w:uiPriority w:val="99"/>
     <w:unhideWhenUsed/>
     <w:rsid w:val="00042081"/>
@@ -10947,17 +10809,17 @@
       <w:spacing w:after="0" w:line="240" w:lineRule="auto"/>
     </w:pPr>
   </w:style>
-  <w:style w:type="character" w:customStyle="1" w:styleId="CabealhoCarcter">
-    <w:name w:val="Cabeçalho Carácter"/>
-    <w:basedOn w:val="Tipodeletrapredefinidodopargrafo"/>
-    <w:link w:val="Cabealho"/>
+  <w:style w:type="character" w:customStyle="1" w:styleId="HeaderChar">
+    <w:name w:val="Header Char"/>
+    <w:basedOn w:val="DefaultParagraphFont"/>
+    <w:link w:val="Header"/>
     <w:uiPriority w:val="99"/>
     <w:rsid w:val="00042081"/>
   </w:style>
-  <w:style w:type="paragraph" w:styleId="Rodap">
+  <w:style w:type="paragraph" w:styleId="Footer">
     <w:name w:val="footer"/>
     <w:basedOn w:val="Normal"/>
-    <w:link w:val="RodapCarcter"/>
+    <w:link w:val="FooterChar"/>
     <w:uiPriority w:val="99"/>
     <w:unhideWhenUsed/>
     <w:rsid w:val="00042081"/>
@@ -10969,16 +10831,16 @@
       <w:spacing w:after="0" w:line="240" w:lineRule="auto"/>
     </w:pPr>
   </w:style>
-  <w:style w:type="character" w:customStyle="1" w:styleId="RodapCarcter">
-    <w:name w:val="Rodapé Carácter"/>
-    <w:basedOn w:val="Tipodeletrapredefinidodopargrafo"/>
-    <w:link w:val="Rodap"/>
+  <w:style w:type="character" w:customStyle="1" w:styleId="FooterChar">
+    <w:name w:val="Footer Char"/>
+    <w:basedOn w:val="DefaultParagraphFont"/>
+    <w:link w:val="Footer"/>
     <w:uiPriority w:val="99"/>
     <w:rsid w:val="00042081"/>
   </w:style>
-  <w:style w:type="character" w:styleId="TextodoMarcadordePosio">
+  <w:style w:type="character" w:styleId="PlaceholderText">
     <w:name w:val="Placeholder Text"/>
-    <w:basedOn w:val="Tipodeletrapredefinidodopargrafo"/>
+    <w:basedOn w:val="DefaultParagraphFont"/>
     <w:uiPriority w:val="99"/>
     <w:semiHidden/>
     <w:rsid w:val="009553EC"/>
@@ -10986,10 +10848,10 @@
       <w:color w:val="808080"/>
     </w:rPr>
   </w:style>
-  <w:style w:type="paragraph" w:styleId="Textodebalo">
+  <w:style w:type="paragraph" w:styleId="BalloonText">
     <w:name w:val="Balloon Text"/>
     <w:basedOn w:val="Normal"/>
-    <w:link w:val="TextodebaloCarcter"/>
+    <w:link w:val="BalloonTextChar"/>
     <w:uiPriority w:val="99"/>
     <w:semiHidden/>
     <w:unhideWhenUsed/>
@@ -11003,10 +10865,10 @@
       <w:szCs w:val="16"/>
     </w:rPr>
   </w:style>
-  <w:style w:type="character" w:customStyle="1" w:styleId="TextodebaloCarcter">
-    <w:name w:val="Texto de balão Carácter"/>
-    <w:basedOn w:val="Tipodeletrapredefinidodopargrafo"/>
-    <w:link w:val="Textodebalo"/>
+  <w:style w:type="character" w:customStyle="1" w:styleId="BalloonTextChar">
+    <w:name w:val="Balloon Text Char"/>
+    <w:basedOn w:val="DefaultParagraphFont"/>
+    <w:link w:val="BalloonText"/>
     <w:uiPriority w:val="99"/>
     <w:semiHidden/>
     <w:rsid w:val="009553EC"/>
@@ -11016,9 +10878,9 @@
       <w:szCs w:val="16"/>
     </w:rPr>
   </w:style>
-  <w:style w:type="paragraph" w:styleId="SemEspaamento">
+  <w:style w:type="paragraph" w:styleId="NoSpacing">
     <w:name w:val="No Spacing"/>
-    <w:link w:val="SemEspaamentoCarcter"/>
+    <w:link w:val="NoSpacingChar"/>
     <w:uiPriority w:val="1"/>
     <w:qFormat/>
     <w:rsid w:val="00906D0A"/>
@@ -11029,19 +10891,19 @@
       <w:rFonts w:eastAsiaTheme="minorEastAsia"/>
     </w:rPr>
   </w:style>
-  <w:style w:type="character" w:customStyle="1" w:styleId="SemEspaamentoCarcter">
-    <w:name w:val="Sem Espaçamento Carácter"/>
-    <w:basedOn w:val="Tipodeletrapredefinidodopargrafo"/>
-    <w:link w:val="SemEspaamento"/>
+  <w:style w:type="character" w:customStyle="1" w:styleId="NoSpacingChar">
+    <w:name w:val="No Spacing Char"/>
+    <w:basedOn w:val="DefaultParagraphFont"/>
+    <w:link w:val="NoSpacing"/>
     <w:uiPriority w:val="1"/>
     <w:rsid w:val="00906D0A"/>
     <w:rPr>
       <w:rFonts w:eastAsiaTheme="minorEastAsia"/>
     </w:rPr>
   </w:style>
-  <w:style w:type="table" w:styleId="Tabelacomgrelha">
+  <w:style w:type="table" w:styleId="TableGrid">
     <w:name w:val="Table Grid"/>
-    <w:basedOn w:val="Tabelanormal"/>
+    <w:basedOn w:val="TableNormal"/>
     <w:uiPriority w:val="59"/>
     <w:rsid w:val="00906D0A"/>
     <w:pPr>
@@ -11065,10 +10927,10 @@
       </w:tblCellMar>
     </w:tblPr>
   </w:style>
-  <w:style w:type="character" w:customStyle="1" w:styleId="Ttulo1Carcter">
-    <w:name w:val="Título 1 Carácter"/>
-    <w:basedOn w:val="Tipodeletrapredefinidodopargrafo"/>
-    <w:link w:val="Ttulo1"/>
+  <w:style w:type="character" w:customStyle="1" w:styleId="Heading1Char">
+    <w:name w:val="Heading 1 Char"/>
+    <w:basedOn w:val="DefaultParagraphFont"/>
+    <w:link w:val="Heading1"/>
     <w:uiPriority w:val="9"/>
     <w:rsid w:val="00906D0A"/>
     <w:rPr>
@@ -11080,9 +10942,9 @@
       <w:szCs w:val="28"/>
     </w:rPr>
   </w:style>
-  <w:style w:type="paragraph" w:styleId="Ttulodondice">
+  <w:style w:type="paragraph" w:styleId="TOCHeading">
     <w:name w:val="TOC Heading"/>
-    <w:basedOn w:val="Ttulo1"/>
+    <w:basedOn w:val="Heading1"/>
     <w:next w:val="Normal"/>
     <w:uiPriority w:val="39"/>
     <w:semiHidden/>
@@ -11093,7 +10955,7 @@
       <w:outlineLvl w:val="9"/>
     </w:pPr>
   </w:style>
-  <w:style w:type="paragraph" w:styleId="PargrafodaLista">
+  <w:style w:type="paragraph" w:styleId="ListParagraph">
     <w:name w:val="List Paragraph"/>
     <w:basedOn w:val="Normal"/>
     <w:uiPriority w:val="34"/>
@@ -11104,7 +10966,7 @@
       <w:contextualSpacing/>
     </w:pPr>
   </w:style>
-  <w:style w:type="paragraph" w:styleId="ndice1">
+  <w:style w:type="paragraph" w:styleId="TOC1">
     <w:name w:val="toc 1"/>
     <w:basedOn w:val="Normal"/>
     <w:next w:val="Normal"/>
@@ -11116,9 +10978,9 @@
       <w:spacing w:after="100"/>
     </w:pPr>
   </w:style>
-  <w:style w:type="character" w:styleId="Hiperligao">
+  <w:style w:type="character" w:styleId="Hyperlink">
     <w:name w:val="Hyperlink"/>
-    <w:basedOn w:val="Tipodeletrapredefinidodopargrafo"/>
+    <w:basedOn w:val="DefaultParagraphFont"/>
     <w:uiPriority w:val="99"/>
     <w:unhideWhenUsed/>
     <w:rsid w:val="00BE20D4"/>
@@ -11127,7 +10989,7 @@
       <w:u w:val="single"/>
     </w:rPr>
   </w:style>
-  <w:style w:type="paragraph" w:styleId="Legenda">
+  <w:style w:type="paragraph" w:styleId="Caption">
     <w:name w:val="caption"/>
     <w:basedOn w:val="Normal"/>
     <w:next w:val="Normal"/>
@@ -11146,7 +11008,7 @@
       <w:szCs w:val="18"/>
     </w:rPr>
   </w:style>
-  <w:style w:type="paragraph" w:styleId="ndicedeilustraes">
+  <w:style w:type="paragraph" w:styleId="TableofFigures">
     <w:name w:val="table of figures"/>
     <w:basedOn w:val="Normal"/>
     <w:next w:val="Normal"/>
@@ -11157,10 +11019,10 @@
       <w:spacing w:after="0"/>
     </w:pPr>
   </w:style>
-  <w:style w:type="character" w:customStyle="1" w:styleId="Ttulo2Carcter">
-    <w:name w:val="Título 2 Carácter"/>
-    <w:basedOn w:val="Tipodeletrapredefinidodopargrafo"/>
-    <w:link w:val="Ttulo2"/>
+  <w:style w:type="character" w:customStyle="1" w:styleId="Heading2Char">
+    <w:name w:val="Heading 2 Char"/>
+    <w:basedOn w:val="DefaultParagraphFont"/>
+    <w:link w:val="Heading2"/>
     <w:uiPriority w:val="9"/>
     <w:rsid w:val="00BE20D4"/>
     <w:rPr>
@@ -11172,9 +11034,9 @@
       <w:szCs w:val="26"/>
     </w:rPr>
   </w:style>
-  <w:style w:type="character" w:styleId="Refdecomentrio">
+  <w:style w:type="character" w:styleId="CommentReference">
     <w:name w:val="annotation reference"/>
-    <w:basedOn w:val="Tipodeletrapredefinidodopargrafo"/>
+    <w:basedOn w:val="DefaultParagraphFont"/>
     <w:uiPriority w:val="99"/>
     <w:semiHidden/>
     <w:unhideWhenUsed/>
@@ -11184,10 +11046,10 @@
       <w:szCs w:val="16"/>
     </w:rPr>
   </w:style>
-  <w:style w:type="paragraph" w:styleId="Textodecomentrio">
+  <w:style w:type="paragraph" w:styleId="CommentText">
     <w:name w:val="annotation text"/>
     <w:basedOn w:val="Normal"/>
-    <w:link w:val="TextodecomentrioCarcter"/>
+    <w:link w:val="CommentTextChar"/>
     <w:uiPriority w:val="99"/>
     <w:semiHidden/>
     <w:unhideWhenUsed/>
@@ -11200,10 +11062,10 @@
       <w:szCs w:val="20"/>
     </w:rPr>
   </w:style>
-  <w:style w:type="character" w:customStyle="1" w:styleId="TextodecomentrioCarcter">
-    <w:name w:val="Texto de comentário Carácter"/>
-    <w:basedOn w:val="Tipodeletrapredefinidodopargrafo"/>
-    <w:link w:val="Textodecomentrio"/>
+  <w:style w:type="character" w:customStyle="1" w:styleId="CommentTextChar">
+    <w:name w:val="Comment Text Char"/>
+    <w:basedOn w:val="DefaultParagraphFont"/>
+    <w:link w:val="CommentText"/>
     <w:uiPriority w:val="99"/>
     <w:semiHidden/>
     <w:rsid w:val="00894815"/>
@@ -11212,11 +11074,11 @@
       <w:szCs w:val="20"/>
     </w:rPr>
   </w:style>
-  <w:style w:type="paragraph" w:styleId="Assuntodecomentrio">
+  <w:style w:type="paragraph" w:styleId="CommentSubject">
     <w:name w:val="annotation subject"/>
-    <w:basedOn w:val="Textodecomentrio"/>
-    <w:next w:val="Textodecomentrio"/>
-    <w:link w:val="AssuntodecomentrioCarcter"/>
+    <w:basedOn w:val="CommentText"/>
+    <w:next w:val="CommentText"/>
+    <w:link w:val="CommentSubjectChar"/>
     <w:uiPriority w:val="99"/>
     <w:semiHidden/>
     <w:unhideWhenUsed/>
@@ -11226,10 +11088,10 @@
       <w:bCs/>
     </w:rPr>
   </w:style>
-  <w:style w:type="character" w:customStyle="1" w:styleId="AssuntodecomentrioCarcter">
-    <w:name w:val="Assunto de comentário Carácter"/>
-    <w:basedOn w:val="TextodecomentrioCarcter"/>
-    <w:link w:val="Assuntodecomentrio"/>
+  <w:style w:type="character" w:customStyle="1" w:styleId="CommentSubjectChar">
+    <w:name w:val="Comment Subject Char"/>
+    <w:basedOn w:val="CommentTextChar"/>
+    <w:link w:val="CommentSubject"/>
     <w:uiPriority w:val="99"/>
     <w:semiHidden/>
     <w:rsid w:val="00894815"/>
@@ -11550,7 +11412,7 @@
 </file>
 
 <file path=customXml/itemProps2.xml><?xml version="1.0" encoding="utf-8"?>
-<ds:datastoreItem xmlns:ds="http://schemas.openxmlformats.org/officeDocument/2006/customXml" ds:itemID="{DB044A6F-CC1E-40EC-859F-4C5CD23D9807}">
+<ds:datastoreItem xmlns:ds="http://schemas.openxmlformats.org/officeDocument/2006/customXml" ds:itemID="{BBF96730-7C4E-4A70-B1A5-7D3D97B1A469}">
   <ds:schemaRefs>
     <ds:schemaRef ds:uri="http://schemas.openxmlformats.org/officeDocument/2006/bibliography"/>
   </ds:schemaRefs>

</xml_diff>

<commit_message>
Approval of Processes/Project Assessment and Control Process.docx
</commit_message>
<xml_diff>
--- a/Docs/Processes/Project Assessment and Control Process.docx
+++ b/Docs/Processes/Project Assessment and Control Process.docx
@@ -58,7 +58,7 @@
                   </w:tcPr>
                   <w:p>
                     <w:pPr>
-                      <w:pStyle w:val="NoSpacing"/>
+                      <w:pStyle w:val="SemEspaamento"/>
                       <w:rPr>
                         <w:rFonts w:asciiTheme="majorHAnsi" w:eastAsiaTheme="majorEastAsia" w:hAnsiTheme="majorHAnsi" w:cstheme="majorBidi"/>
                         <w:lang w:val="en-GB"/>
@@ -98,7 +98,7 @@
                 <w:sdtContent>
                   <w:p>
                     <w:pPr>
-                      <w:pStyle w:val="NoSpacing"/>
+                      <w:pStyle w:val="SemEspaamento"/>
                       <w:rPr>
                         <w:rFonts w:asciiTheme="majorHAnsi" w:eastAsiaTheme="majorEastAsia" w:hAnsiTheme="majorHAnsi" w:cstheme="majorBidi"/>
                         <w:color w:val="4F81BD" w:themeColor="accent1"/>
@@ -148,7 +148,7 @@
                   </w:tcPr>
                   <w:p>
                     <w:pPr>
-                      <w:pStyle w:val="NoSpacing"/>
+                      <w:pStyle w:val="SemEspaamento"/>
                       <w:rPr>
                         <w:rFonts w:asciiTheme="majorHAnsi" w:eastAsiaTheme="majorEastAsia" w:hAnsiTheme="majorHAnsi" w:cstheme="majorBidi"/>
                         <w:lang w:val="en-GB"/>
@@ -215,7 +215,7 @@
                 <w:sdtContent>
                   <w:p>
                     <w:pPr>
-                      <w:pStyle w:val="NoSpacing"/>
+                      <w:pStyle w:val="SemEspaamento"/>
                       <w:rPr>
                         <w:color w:val="4F81BD" w:themeColor="accent1"/>
                         <w:lang w:val="en-GB"/>
@@ -250,7 +250,7 @@
                 <w:sdtContent>
                   <w:p>
                     <w:pPr>
-                      <w:pStyle w:val="NoSpacing"/>
+                      <w:pStyle w:val="SemEspaamento"/>
                       <w:rPr>
                         <w:color w:val="4F81BD" w:themeColor="accent1"/>
                         <w:lang w:val="en-GB"/>
@@ -267,7 +267,7 @@
               </w:sdt>
               <w:p>
                 <w:pPr>
-                  <w:pStyle w:val="NoSpacing"/>
+                  <w:pStyle w:val="SemEspaamento"/>
                   <w:rPr>
                     <w:color w:val="4F81BD" w:themeColor="accent1"/>
                     <w:lang w:val="en-GB"/>
@@ -340,7 +340,7 @@
       <w:sdtContent>
         <w:p>
           <w:pPr>
-            <w:pStyle w:val="TOCHeading"/>
+            <w:pStyle w:val="Cabealhodondice"/>
             <w:rPr>
               <w:lang w:val="en-GB"/>
             </w:rPr>
@@ -354,7 +354,7 @@
         </w:p>
         <w:p>
           <w:pPr>
-            <w:pStyle w:val="TOC1"/>
+            <w:pStyle w:val="ndice1"/>
             <w:tabs>
               <w:tab w:val="left" w:pos="440"/>
               <w:tab w:val="right" w:leader="dot" w:pos="8494"/>
@@ -386,7 +386,7 @@
           <w:hyperlink w:anchor="_Toc354243502" w:history="1">
             <w:r>
               <w:rPr>
-                <w:rStyle w:val="Hyperlink"/>
+                <w:rStyle w:val="Hiperligao"/>
                 <w:noProof/>
                 <w:lang w:val="en-GB"/>
               </w:rPr>
@@ -402,7 +402,7 @@
             </w:r>
             <w:r>
               <w:rPr>
-                <w:rStyle w:val="Hyperlink"/>
+                <w:rStyle w:val="Hiperligao"/>
                 <w:noProof/>
                 <w:lang w:val="en-GB"/>
               </w:rPr>
@@ -460,7 +460,7 @@
         </w:p>
         <w:p>
           <w:pPr>
-            <w:pStyle w:val="TOC1"/>
+            <w:pStyle w:val="ndice1"/>
             <w:tabs>
               <w:tab w:val="left" w:pos="440"/>
               <w:tab w:val="right" w:leader="dot" w:pos="8494"/>
@@ -474,7 +474,7 @@
           <w:hyperlink w:anchor="_Toc354243503" w:history="1">
             <w:r>
               <w:rPr>
-                <w:rStyle w:val="Hyperlink"/>
+                <w:rStyle w:val="Hiperligao"/>
                 <w:noProof/>
                 <w:lang w:val="en-GB"/>
               </w:rPr>
@@ -490,7 +490,7 @@
             </w:r>
             <w:r>
               <w:rPr>
-                <w:rStyle w:val="Hyperlink"/>
+                <w:rStyle w:val="Hiperligao"/>
                 <w:noProof/>
                 <w:lang w:val="en-GB"/>
               </w:rPr>
@@ -548,7 +548,7 @@
         </w:p>
         <w:p>
           <w:pPr>
-            <w:pStyle w:val="TOC1"/>
+            <w:pStyle w:val="ndice1"/>
             <w:tabs>
               <w:tab w:val="left" w:pos="660"/>
               <w:tab w:val="right" w:leader="dot" w:pos="8494"/>
@@ -562,7 +562,7 @@
           <w:hyperlink w:anchor="_Toc354243504" w:history="1">
             <w:r>
               <w:rPr>
-                <w:rStyle w:val="Hyperlink"/>
+                <w:rStyle w:val="Hiperligao"/>
                 <w:noProof/>
                 <w:lang w:val="en-GB"/>
               </w:rPr>
@@ -578,7 +578,7 @@
             </w:r>
             <w:r>
               <w:rPr>
-                <w:rStyle w:val="Hyperlink"/>
+                <w:rStyle w:val="Hiperligao"/>
                 <w:noProof/>
                 <w:lang w:val="en-GB"/>
               </w:rPr>
@@ -636,7 +636,7 @@
         </w:p>
         <w:p>
           <w:pPr>
-            <w:pStyle w:val="TOC1"/>
+            <w:pStyle w:val="ndice1"/>
             <w:tabs>
               <w:tab w:val="left" w:pos="660"/>
               <w:tab w:val="right" w:leader="dot" w:pos="8494"/>
@@ -650,7 +650,7 @@
           <w:hyperlink w:anchor="_Toc354243505" w:history="1">
             <w:r>
               <w:rPr>
-                <w:rStyle w:val="Hyperlink"/>
+                <w:rStyle w:val="Hiperligao"/>
                 <w:noProof/>
                 <w:lang w:val="en-GB"/>
               </w:rPr>
@@ -666,7 +666,7 @@
             </w:r>
             <w:r>
               <w:rPr>
-                <w:rStyle w:val="Hyperlink"/>
+                <w:rStyle w:val="Hiperligao"/>
                 <w:noProof/>
                 <w:lang w:val="en-GB"/>
               </w:rPr>
@@ -724,7 +724,7 @@
         </w:p>
         <w:p>
           <w:pPr>
-            <w:pStyle w:val="TOC1"/>
+            <w:pStyle w:val="ndice1"/>
             <w:tabs>
               <w:tab w:val="left" w:pos="440"/>
               <w:tab w:val="right" w:leader="dot" w:pos="8494"/>
@@ -738,7 +738,7 @@
           <w:hyperlink w:anchor="_Toc354243506" w:history="1">
             <w:r>
               <w:rPr>
-                <w:rStyle w:val="Hyperlink"/>
+                <w:rStyle w:val="Hiperligao"/>
                 <w:noProof/>
                 <w:lang w:val="en-GB"/>
               </w:rPr>
@@ -754,7 +754,7 @@
             </w:r>
             <w:r>
               <w:rPr>
-                <w:rStyle w:val="Hyperlink"/>
+                <w:rStyle w:val="Hiperligao"/>
                 <w:noProof/>
                 <w:lang w:val="en-GB"/>
               </w:rPr>
@@ -812,7 +812,7 @@
         </w:p>
         <w:p>
           <w:pPr>
-            <w:pStyle w:val="TOC1"/>
+            <w:pStyle w:val="ndice1"/>
             <w:tabs>
               <w:tab w:val="left" w:pos="660"/>
               <w:tab w:val="right" w:leader="dot" w:pos="8494"/>
@@ -826,7 +826,7 @@
           <w:hyperlink w:anchor="_Toc354243507" w:history="1">
             <w:r>
               <w:rPr>
-                <w:rStyle w:val="Hyperlink"/>
+                <w:rStyle w:val="Hiperligao"/>
                 <w:noProof/>
                 <w:lang w:val="en-US"/>
               </w:rPr>
@@ -842,7 +842,7 @@
             </w:r>
             <w:r>
               <w:rPr>
-                <w:rStyle w:val="Hyperlink"/>
+                <w:rStyle w:val="Hiperligao"/>
                 <w:noProof/>
                 <w:lang w:val="en-US"/>
               </w:rPr>
@@ -900,7 +900,7 @@
         </w:p>
         <w:p>
           <w:pPr>
-            <w:pStyle w:val="TOC1"/>
+            <w:pStyle w:val="ndice1"/>
             <w:tabs>
               <w:tab w:val="left" w:pos="660"/>
               <w:tab w:val="right" w:leader="dot" w:pos="8494"/>
@@ -914,7 +914,7 @@
           <w:hyperlink w:anchor="_Toc354243508" w:history="1">
             <w:r>
               <w:rPr>
-                <w:rStyle w:val="Hyperlink"/>
+                <w:rStyle w:val="Hiperligao"/>
                 <w:noProof/>
                 <w:lang w:val="en-US"/>
               </w:rPr>
@@ -930,7 +930,7 @@
             </w:r>
             <w:r>
               <w:rPr>
-                <w:rStyle w:val="Hyperlink"/>
+                <w:rStyle w:val="Hiperligao"/>
                 <w:noProof/>
                 <w:lang w:val="en-US"/>
               </w:rPr>
@@ -988,7 +988,7 @@
         </w:p>
         <w:p>
           <w:pPr>
-            <w:pStyle w:val="TOC1"/>
+            <w:pStyle w:val="ndice1"/>
             <w:tabs>
               <w:tab w:val="left" w:pos="660"/>
               <w:tab w:val="right" w:leader="dot" w:pos="8494"/>
@@ -1002,7 +1002,7 @@
           <w:hyperlink w:anchor="_Toc354243509" w:history="1">
             <w:r>
               <w:rPr>
-                <w:rStyle w:val="Hyperlink"/>
+                <w:rStyle w:val="Hiperligao"/>
                 <w:noProof/>
                 <w:lang w:val="en-US"/>
               </w:rPr>
@@ -1018,7 +1018,7 @@
             </w:r>
             <w:r>
               <w:rPr>
-                <w:rStyle w:val="Hyperlink"/>
+                <w:rStyle w:val="Hiperligao"/>
                 <w:noProof/>
                 <w:lang w:val="en-US"/>
               </w:rPr>
@@ -1076,7 +1076,7 @@
         </w:p>
         <w:p>
           <w:pPr>
-            <w:pStyle w:val="TOC1"/>
+            <w:pStyle w:val="ndice1"/>
             <w:tabs>
               <w:tab w:val="left" w:pos="440"/>
               <w:tab w:val="right" w:leader="dot" w:pos="8494"/>
@@ -1090,7 +1090,7 @@
           <w:hyperlink w:anchor="_Toc354243513" w:history="1">
             <w:r>
               <w:rPr>
-                <w:rStyle w:val="Hyperlink"/>
+                <w:rStyle w:val="Hiperligao"/>
                 <w:noProof/>
                 <w:lang w:val="en-GB"/>
               </w:rPr>
@@ -1106,7 +1106,7 @@
             </w:r>
             <w:r>
               <w:rPr>
-                <w:rStyle w:val="Hyperlink"/>
+                <w:rStyle w:val="Hiperligao"/>
                 <w:noProof/>
                 <w:lang w:val="en-GB"/>
               </w:rPr>
@@ -1164,7 +1164,7 @@
         </w:p>
         <w:p>
           <w:pPr>
-            <w:pStyle w:val="TOC1"/>
+            <w:pStyle w:val="ndice1"/>
             <w:tabs>
               <w:tab w:val="left" w:pos="440"/>
               <w:tab w:val="right" w:leader="dot" w:pos="8494"/>
@@ -1178,7 +1178,7 @@
           <w:hyperlink w:anchor="_Toc354243514" w:history="1">
             <w:r>
               <w:rPr>
-                <w:rStyle w:val="Hyperlink"/>
+                <w:rStyle w:val="Hiperligao"/>
                 <w:noProof/>
                 <w:lang w:val="en-GB"/>
               </w:rPr>
@@ -1194,7 +1194,7 @@
             </w:r>
             <w:r>
               <w:rPr>
-                <w:rStyle w:val="Hyperlink"/>
+                <w:rStyle w:val="Hiperligao"/>
                 <w:noProof/>
                 <w:lang w:val="en-GB"/>
               </w:rPr>
@@ -1252,7 +1252,7 @@
         </w:p>
         <w:p>
           <w:pPr>
-            <w:pStyle w:val="TOC1"/>
+            <w:pStyle w:val="ndice1"/>
             <w:tabs>
               <w:tab w:val="left" w:pos="440"/>
               <w:tab w:val="right" w:leader="dot" w:pos="8494"/>
@@ -1266,7 +1266,7 @@
           <w:hyperlink w:anchor="_Toc354243515" w:history="1">
             <w:r>
               <w:rPr>
-                <w:rStyle w:val="Hyperlink"/>
+                <w:rStyle w:val="Hiperligao"/>
                 <w:noProof/>
                 <w:lang w:val="en-GB"/>
               </w:rPr>
@@ -1282,7 +1282,7 @@
             </w:r>
             <w:r>
               <w:rPr>
-                <w:rStyle w:val="Hyperlink"/>
+                <w:rStyle w:val="Hiperligao"/>
                 <w:noProof/>
                 <w:lang w:val="en-GB"/>
               </w:rPr>
@@ -1354,6 +1354,11 @@
       </w:sdtContent>
     </w:sdt>
     <w:p>
+      <w:pPr>
+        <w:rPr>
+          <w:lang w:val="en-US"/>
+        </w:rPr>
+      </w:pPr>
       <w:r>
         <w:rPr>
           <w:rFonts w:asciiTheme="majorHAnsi" w:eastAsiaTheme="majorEastAsia" w:hAnsiTheme="majorHAnsi" w:cstheme="majorBidi"/>
@@ -1362,11 +1367,17 @@
           <w:color w:val="365F91" w:themeColor="accent1" w:themeShade="BF"/>
           <w:sz w:val="28"/>
           <w:szCs w:val="28"/>
+          <w:lang w:val="en-US"/>
         </w:rPr>
         <w:t>Images</w:t>
       </w:r>
     </w:p>
     <w:p>
+      <w:pPr>
+        <w:rPr>
+          <w:lang w:val="en-US"/>
+        </w:rPr>
+      </w:pPr>
       <w:r>
         <w:rPr>
           <w:lang w:val="en-GB"/>
@@ -1374,6 +1385,9 @@
         <w:fldChar w:fldCharType="begin"/>
       </w:r>
       <w:r>
+        <w:rPr>
+          <w:lang w:val="en-US"/>
+        </w:rPr>
         <w:instrText xml:space="preserve"> TOC \h \z \c "Figure" </w:instrText>
       </w:r>
       <w:r>
@@ -1419,7 +1433,7 @@
     </w:p>
     <w:p>
       <w:pPr>
-        <w:pStyle w:val="TableofFigures"/>
+        <w:pStyle w:val="ndicedeilustraes"/>
         <w:tabs>
           <w:tab w:val="right" w:leader="dot" w:pos="8494"/>
         </w:tabs>
@@ -1450,7 +1464,7 @@
       <w:hyperlink w:anchor="_Toc354243516" w:history="1">
         <w:r>
           <w:rPr>
-            <w:rStyle w:val="Hyperlink"/>
+            <w:rStyle w:val="Hiperligao"/>
             <w:noProof/>
             <w:lang w:val="en-GB"/>
           </w:rPr>
@@ -1508,7 +1522,7 @@
     </w:p>
     <w:p>
       <w:pPr>
-        <w:pStyle w:val="TableofFigures"/>
+        <w:pStyle w:val="ndicedeilustraes"/>
         <w:tabs>
           <w:tab w:val="right" w:leader="dot" w:pos="8494"/>
         </w:tabs>
@@ -1521,7 +1535,7 @@
       <w:hyperlink w:anchor="_Toc354243517" w:history="1">
         <w:r>
           <w:rPr>
-            <w:rStyle w:val="Hyperlink"/>
+            <w:rStyle w:val="Hiperligao"/>
             <w:noProof/>
             <w:lang w:val="en-GB"/>
           </w:rPr>
@@ -1612,7 +1626,7 @@
     </w:p>
     <w:tbl>
       <w:tblPr>
-        <w:tblStyle w:val="TableGrid"/>
+        <w:tblStyle w:val="Tabelacomgrelha"/>
         <w:tblW w:w="9606" w:type="dxa"/>
         <w:tblLook w:val="04A0" w:firstRow="1" w:lastRow="0" w:firstColumn="1" w:lastColumn="0" w:noHBand="0" w:noVBand="1"/>
       </w:tblPr>
@@ -1780,7 +1794,7 @@
             <w:sdtContent>
               <w:p>
                 <w:pPr>
-                  <w:pStyle w:val="NoSpacing"/>
+                  <w:pStyle w:val="SemEspaamento"/>
                   <w:jc w:val="center"/>
                   <w:rPr>
                     <w:rFonts w:eastAsiaTheme="minorHAnsi"/>
@@ -1881,7 +1895,7 @@
             <w:sdtContent>
               <w:p>
                 <w:pPr>
-                  <w:pStyle w:val="NoSpacing"/>
+                  <w:pStyle w:val="SemEspaamento"/>
                   <w:jc w:val="center"/>
                   <w:rPr>
                     <w:rFonts w:eastAsiaTheme="minorHAnsi"/>
@@ -1981,7 +1995,7 @@
             <w:sdtContent>
               <w:p>
                 <w:pPr>
-                  <w:pStyle w:val="NoSpacing"/>
+                  <w:pStyle w:val="SemEspaamento"/>
                   <w:jc w:val="center"/>
                   <w:rPr>
                     <w:lang w:val="en-GB"/>
@@ -2063,7 +2077,7 @@
           </w:tcPr>
           <w:p>
             <w:pPr>
-              <w:pStyle w:val="NoSpacing"/>
+              <w:pStyle w:val="SemEspaamento"/>
               <w:jc w:val="center"/>
               <w:rPr>
                 <w:rFonts w:eastAsiaTheme="minorHAnsi"/>
@@ -2154,7 +2168,7 @@
           </w:tcPr>
           <w:p>
             <w:pPr>
-              <w:pStyle w:val="NoSpacing"/>
+              <w:pStyle w:val="SemEspaamento"/>
               <w:jc w:val="center"/>
               <w:rPr>
                 <w:rFonts w:eastAsiaTheme="minorHAnsi"/>
@@ -2239,10 +2253,103 @@
           </w:p>
         </w:tc>
       </w:tr>
+      <w:tr>
+        <w:tc>
+          <w:tcPr>
+            <w:tcW w:w="1668" w:type="dxa"/>
+            <w:vAlign w:val="center"/>
+          </w:tcPr>
+          <w:p>
+            <w:pPr>
+              <w:pStyle w:val="SemEspaamento"/>
+              <w:jc w:val="center"/>
+              <w:rPr>
+                <w:rFonts w:eastAsiaTheme="minorHAnsi"/>
+                <w:lang w:val="en-GB"/>
+              </w:rPr>
+            </w:pPr>
+            <w:r>
+              <w:rPr>
+                <w:rFonts w:eastAsiaTheme="minorHAnsi"/>
+                <w:lang w:val="en-GB"/>
+              </w:rPr>
+              <w:t>21-04-2013</w:t>
+            </w:r>
+          </w:p>
+        </w:tc>
+        <w:tc>
+          <w:tcPr>
+            <w:tcW w:w="2268" w:type="dxa"/>
+            <w:vAlign w:val="center"/>
+          </w:tcPr>
+          <w:p>
+            <w:pPr>
+              <w:jc w:val="center"/>
+              <w:rPr>
+                <w:lang w:val="en-GB"/>
+              </w:rPr>
+            </w:pPr>
+            <w:r>
+              <w:rPr>
+                <w:lang w:val="en-GB"/>
+              </w:rPr>
+              <w:t>Filipe Brandão</w:t>
+            </w:r>
+          </w:p>
+        </w:tc>
+        <w:tc>
+          <w:tcPr>
+            <w:tcW w:w="3685" w:type="dxa"/>
+            <w:vAlign w:val="center"/>
+          </w:tcPr>
+          <w:p>
+            <w:pPr>
+              <w:keepNext/>
+              <w:jc w:val="center"/>
+              <w:rPr>
+                <w:lang w:val="en-GB"/>
+              </w:rPr>
+            </w:pPr>
+            <w:r>
+              <w:rPr>
+                <w:lang w:val="en-GB"/>
+              </w:rPr>
+              <w:t>a</w:t>
+            </w:r>
+            <w:r>
+              <w:rPr>
+                <w:lang w:val="en-GB"/>
+              </w:rPr>
+              <w:t>21180276@alunos.isec.pt</w:t>
+            </w:r>
+          </w:p>
+        </w:tc>
+        <w:tc>
+          <w:tcPr>
+            <w:tcW w:w="1985" w:type="dxa"/>
+            <w:vAlign w:val="center"/>
+          </w:tcPr>
+          <w:p>
+            <w:pPr>
+              <w:keepNext/>
+              <w:jc w:val="center"/>
+              <w:rPr>
+                <w:lang w:val="en-GB"/>
+              </w:rPr>
+            </w:pPr>
+            <w:r>
+              <w:rPr>
+                <w:lang w:val="en-GB"/>
+              </w:rPr>
+              <w:t>Contributor</w:t>
+            </w:r>
+          </w:p>
+        </w:tc>
+      </w:tr>
     </w:tbl>
     <w:p>
       <w:pPr>
-        <w:pStyle w:val="Caption"/>
+        <w:pStyle w:val="Legenda"/>
         <w:rPr>
           <w:lang w:val="en-GB"/>
         </w:rPr>
@@ -2303,7 +2410,7 @@
     </w:p>
     <w:tbl>
       <w:tblPr>
-        <w:tblStyle w:val="TableGrid"/>
+        <w:tblStyle w:val="Tabelacomgrelha"/>
         <w:tblW w:w="9607" w:type="dxa"/>
         <w:tblLook w:val="04A0" w:firstRow="1" w:lastRow="0" w:firstColumn="1" w:lastColumn="0" w:noHBand="0" w:noVBand="1"/>
       </w:tblPr>
@@ -2525,7 +2632,7 @@
             <w:sdtContent>
               <w:p>
                 <w:pPr>
-                  <w:pStyle w:val="NoSpacing"/>
+                  <w:pStyle w:val="SemEspaamento"/>
                   <w:jc w:val="center"/>
                   <w:rPr>
                     <w:rFonts w:eastAsiaTheme="minorHAnsi"/>
@@ -2660,7 +2767,7 @@
             <w:sdtContent>
               <w:p>
                 <w:pPr>
-                  <w:pStyle w:val="NoSpacing"/>
+                  <w:pStyle w:val="SemEspaamento"/>
                   <w:jc w:val="center"/>
                   <w:rPr>
                     <w:rFonts w:eastAsiaTheme="minorHAnsi"/>
@@ -2778,7 +2885,7 @@
           </w:tcPr>
           <w:p>
             <w:pPr>
-              <w:pStyle w:val="NoSpacing"/>
+              <w:pStyle w:val="SemEspaamento"/>
               <w:jc w:val="center"/>
               <w:rPr>
                 <w:rFonts w:eastAsiaTheme="minorHAnsi"/>
@@ -2897,7 +3004,7 @@
           </w:tcPr>
           <w:p>
             <w:pPr>
-              <w:pStyle w:val="NoSpacing"/>
+              <w:pStyle w:val="SemEspaamento"/>
               <w:jc w:val="center"/>
               <w:rPr>
                 <w:rFonts w:eastAsiaTheme="minorHAnsi"/>
@@ -3017,7 +3124,7 @@
           </w:tcPr>
           <w:p>
             <w:pPr>
-              <w:pStyle w:val="NoSpacing"/>
+              <w:pStyle w:val="SemEspaamento"/>
               <w:jc w:val="center"/>
               <w:rPr>
                 <w:rFonts w:eastAsiaTheme="minorHAnsi"/>
@@ -3137,7 +3244,7 @@
           </w:tcPr>
           <w:p>
             <w:pPr>
-              <w:pStyle w:val="NoSpacing"/>
+              <w:pStyle w:val="SemEspaamento"/>
               <w:jc w:val="center"/>
               <w:rPr>
                 <w:rFonts w:eastAsiaTheme="minorHAnsi"/>
@@ -3251,7 +3358,7 @@
           </w:tcPr>
           <w:p>
             <w:pPr>
-              <w:pStyle w:val="NoSpacing"/>
+              <w:pStyle w:val="SemEspaamento"/>
               <w:jc w:val="center"/>
               <w:rPr>
                 <w:rFonts w:eastAsiaTheme="minorHAnsi"/>
@@ -3371,7 +3478,7 @@
           </w:tcPr>
           <w:p>
             <w:pPr>
-              <w:pStyle w:val="NoSpacing"/>
+              <w:pStyle w:val="SemEspaamento"/>
               <w:jc w:val="center"/>
               <w:rPr>
                 <w:rFonts w:eastAsiaTheme="minorHAnsi"/>
@@ -3491,7 +3598,7 @@
           </w:tcPr>
           <w:p>
             <w:pPr>
-              <w:pStyle w:val="NoSpacing"/>
+              <w:pStyle w:val="SemEspaamento"/>
               <w:jc w:val="center"/>
               <w:rPr>
                 <w:rFonts w:eastAsiaTheme="minorHAnsi"/>
@@ -3611,7 +3718,7 @@
           </w:tcPr>
           <w:p>
             <w:pPr>
-              <w:pStyle w:val="NoSpacing"/>
+              <w:pStyle w:val="SemEspaamento"/>
               <w:jc w:val="center"/>
               <w:rPr>
                 <w:rFonts w:eastAsiaTheme="minorHAnsi"/>
@@ -3731,7 +3838,7 @@
           </w:tcPr>
           <w:p>
             <w:pPr>
-              <w:pStyle w:val="NoSpacing"/>
+              <w:pStyle w:val="SemEspaamento"/>
               <w:jc w:val="center"/>
               <w:rPr>
                 <w:rFonts w:eastAsiaTheme="minorHAnsi"/>
@@ -3851,7 +3958,7 @@
           </w:tcPr>
           <w:p>
             <w:pPr>
-              <w:pStyle w:val="NoSpacing"/>
+              <w:pStyle w:val="SemEspaamento"/>
               <w:jc w:val="center"/>
               <w:rPr>
                 <w:rFonts w:eastAsiaTheme="minorHAnsi"/>
@@ -3954,8 +4061,6 @@
               </w:rPr>
               <w:t>Approval</w:t>
             </w:r>
-            <w:bookmarkStart w:id="1" w:name="_GoBack"/>
-            <w:bookmarkEnd w:id="1"/>
           </w:p>
         </w:tc>
       </w:tr>
@@ -3967,13 +4072,20 @@
           </w:tcPr>
           <w:p>
             <w:pPr>
-              <w:pStyle w:val="NoSpacing"/>
+              <w:pStyle w:val="SemEspaamento"/>
               <w:jc w:val="center"/>
               <w:rPr>
                 <w:rFonts w:eastAsiaTheme="minorHAnsi"/>
                 <w:lang w:val="en-GB"/>
               </w:rPr>
             </w:pPr>
+            <w:r>
+              <w:rPr>
+                <w:rFonts w:eastAsiaTheme="minorHAnsi"/>
+                <w:lang w:val="en-GB"/>
+              </w:rPr>
+              <w:t>21-04-2013</w:t>
+            </w:r>
           </w:p>
         </w:tc>
         <w:tc>
@@ -3988,6 +4100,12 @@
                 <w:lang w:val="en-GB"/>
               </w:rPr>
             </w:pPr>
+            <w:r>
+              <w:rPr>
+                <w:lang w:val="en-GB"/>
+              </w:rPr>
+              <w:t>Approval</w:t>
+            </w:r>
           </w:p>
         </w:tc>
         <w:tc>
@@ -4030,6 +4148,12 @@
                 <w:lang w:val="en-GB"/>
               </w:rPr>
             </w:pPr>
+            <w:r>
+              <w:rPr>
+                <w:lang w:val="en-GB"/>
+              </w:rPr>
+              <w:t>Filipe Brandão</w:t>
+            </w:r>
           </w:p>
         </w:tc>
         <w:tc>
@@ -4045,13 +4169,15 @@
                 <w:lang w:val="en-GB"/>
               </w:rPr>
             </w:pPr>
+            <w:bookmarkStart w:id="1" w:name="_GoBack"/>
+            <w:bookmarkEnd w:id="1"/>
           </w:p>
         </w:tc>
       </w:tr>
     </w:tbl>
     <w:p>
       <w:pPr>
-        <w:pStyle w:val="Caption"/>
+        <w:pStyle w:val="Legenda"/>
         <w:rPr>
           <w:lang w:val="en-GB"/>
         </w:rPr>
@@ -4120,7 +4246,7 @@
     </w:p>
     <w:p>
       <w:pPr>
-        <w:pStyle w:val="Heading1"/>
+        <w:pStyle w:val="Cabealho1"/>
         <w:numPr>
           <w:ilvl w:val="0"/>
           <w:numId w:val="3"/>
@@ -4238,7 +4364,7 @@
     </w:p>
     <w:p>
       <w:pPr>
-        <w:pStyle w:val="Heading1"/>
+        <w:pStyle w:val="Cabealho1"/>
         <w:numPr>
           <w:ilvl w:val="0"/>
           <w:numId w:val="3"/>
@@ -4271,7 +4397,7 @@
     </w:p>
     <w:p>
       <w:pPr>
-        <w:pStyle w:val="Heading1"/>
+        <w:pStyle w:val="Cabealho1"/>
         <w:numPr>
           <w:ilvl w:val="1"/>
           <w:numId w:val="3"/>
@@ -4317,7 +4443,7 @@
     </w:p>
     <w:p>
       <w:pPr>
-        <w:pStyle w:val="Heading1"/>
+        <w:pStyle w:val="Cabealho1"/>
         <w:numPr>
           <w:ilvl w:val="1"/>
           <w:numId w:val="3"/>
@@ -4435,7 +4561,7 @@
     </w:p>
     <w:p>
       <w:pPr>
-        <w:pStyle w:val="Heading1"/>
+        <w:pStyle w:val="Cabealho1"/>
         <w:numPr>
           <w:ilvl w:val="0"/>
           <w:numId w:val="3"/>
@@ -4474,7 +4600,7 @@
     </w:p>
     <w:p>
       <w:pPr>
-        <w:pStyle w:val="Heading1"/>
+        <w:pStyle w:val="Cabealho1"/>
         <w:numPr>
           <w:ilvl w:val="1"/>
           <w:numId w:val="3"/>
@@ -4654,7 +4780,7 @@
     </w:p>
     <w:p>
       <w:pPr>
-        <w:pStyle w:val="ListParagraph"/>
+        <w:pStyle w:val="PargrafodaLista"/>
         <w:numPr>
           <w:ilvl w:val="0"/>
           <w:numId w:val="12"/>
@@ -4679,7 +4805,7 @@
     </w:p>
     <w:p>
       <w:pPr>
-        <w:pStyle w:val="ListParagraph"/>
+        <w:pStyle w:val="PargrafodaLista"/>
         <w:numPr>
           <w:ilvl w:val="1"/>
           <w:numId w:val="12"/>
@@ -4721,7 +4847,7 @@
     </w:p>
     <w:p>
       <w:pPr>
-        <w:pStyle w:val="ListParagraph"/>
+        <w:pStyle w:val="PargrafodaLista"/>
         <w:numPr>
           <w:ilvl w:val="0"/>
           <w:numId w:val="12"/>
@@ -4739,7 +4865,7 @@
     </w:p>
     <w:p>
       <w:pPr>
-        <w:pStyle w:val="ListParagraph"/>
+        <w:pStyle w:val="PargrafodaLista"/>
         <w:numPr>
           <w:ilvl w:val="0"/>
           <w:numId w:val="12"/>
@@ -4831,7 +4957,7 @@
     </w:p>
     <w:p>
       <w:pPr>
-        <w:pStyle w:val="ListParagraph"/>
+        <w:pStyle w:val="PargrafodaLista"/>
         <w:numPr>
           <w:ilvl w:val="0"/>
           <w:numId w:val="14"/>
@@ -4873,7 +4999,7 @@
     </w:p>
     <w:p>
       <w:pPr>
-        <w:pStyle w:val="ListParagraph"/>
+        <w:pStyle w:val="PargrafodaLista"/>
         <w:numPr>
           <w:ilvl w:val="1"/>
           <w:numId w:val="14"/>
@@ -4927,7 +5053,7 @@
     </w:p>
     <w:p>
       <w:pPr>
-        <w:pStyle w:val="ListParagraph"/>
+        <w:pStyle w:val="PargrafodaLista"/>
         <w:numPr>
           <w:ilvl w:val="1"/>
           <w:numId w:val="14"/>
@@ -4945,7 +5071,7 @@
     </w:p>
     <w:p>
       <w:pPr>
-        <w:pStyle w:val="ListParagraph"/>
+        <w:pStyle w:val="PargrafodaLista"/>
         <w:numPr>
           <w:ilvl w:val="1"/>
           <w:numId w:val="14"/>
@@ -5325,7 +5451,7 @@
     </w:p>
     <w:p>
       <w:pPr>
-        <w:pStyle w:val="ListParagraph"/>
+        <w:pStyle w:val="PargrafodaLista"/>
         <w:numPr>
           <w:ilvl w:val="0"/>
           <w:numId w:val="14"/>
@@ -5343,7 +5469,7 @@
     </w:p>
     <w:p>
       <w:pPr>
-        <w:pStyle w:val="ListParagraph"/>
+        <w:pStyle w:val="PargrafodaLista"/>
         <w:numPr>
           <w:ilvl w:val="0"/>
           <w:numId w:val="14"/>
@@ -5367,7 +5493,7 @@
     </w:p>
     <w:p>
       <w:pPr>
-        <w:pStyle w:val="ListParagraph"/>
+        <w:pStyle w:val="PargrafodaLista"/>
         <w:numPr>
           <w:ilvl w:val="0"/>
           <w:numId w:val="14"/>
@@ -5405,7 +5531,7 @@
     </w:p>
     <w:p>
       <w:pPr>
-        <w:pStyle w:val="Heading1"/>
+        <w:pStyle w:val="Cabealho1"/>
         <w:numPr>
           <w:ilvl w:val="1"/>
           <w:numId w:val="3"/>
@@ -5602,7 +5728,7 @@
     </w:p>
     <w:p>
       <w:pPr>
-        <w:pStyle w:val="ListParagraph"/>
+        <w:pStyle w:val="PargrafodaLista"/>
         <w:numPr>
           <w:ilvl w:val="0"/>
           <w:numId w:val="18"/>
@@ -5632,7 +5758,7 @@
     </w:p>
     <w:p>
       <w:pPr>
-        <w:pStyle w:val="ListParagraph"/>
+        <w:pStyle w:val="PargrafodaLista"/>
         <w:numPr>
           <w:ilvl w:val="0"/>
           <w:numId w:val="18"/>
@@ -5656,7 +5782,7 @@
     </w:p>
     <w:p>
       <w:pPr>
-        <w:pStyle w:val="ListParagraph"/>
+        <w:pStyle w:val="PargrafodaLista"/>
         <w:numPr>
           <w:ilvl w:val="0"/>
           <w:numId w:val="18"/>
@@ -5674,7 +5800,7 @@
     </w:p>
     <w:p>
       <w:pPr>
-        <w:pStyle w:val="ListParagraph"/>
+        <w:pStyle w:val="PargrafodaLista"/>
         <w:numPr>
           <w:ilvl w:val="0"/>
           <w:numId w:val="18"/>
@@ -5692,7 +5818,7 @@
     </w:p>
     <w:p>
       <w:pPr>
-        <w:pStyle w:val="ListParagraph"/>
+        <w:pStyle w:val="PargrafodaLista"/>
         <w:numPr>
           <w:ilvl w:val="0"/>
           <w:numId w:val="18"/>
@@ -5716,7 +5842,7 @@
     </w:p>
     <w:p>
       <w:pPr>
-        <w:pStyle w:val="ListParagraph"/>
+        <w:pStyle w:val="PargrafodaLista"/>
         <w:rPr>
           <w:lang w:val="en-US"/>
         </w:rPr>
@@ -5785,7 +5911,7 @@
     </w:p>
     <w:p>
       <w:pPr>
-        <w:pStyle w:val="ListParagraph"/>
+        <w:pStyle w:val="PargrafodaLista"/>
         <w:numPr>
           <w:ilvl w:val="0"/>
           <w:numId w:val="18"/>
@@ -5809,7 +5935,7 @@
     </w:p>
     <w:p>
       <w:pPr>
-        <w:pStyle w:val="ListParagraph"/>
+        <w:pStyle w:val="PargrafodaLista"/>
         <w:numPr>
           <w:ilvl w:val="0"/>
           <w:numId w:val="18"/>
@@ -5827,7 +5953,7 @@
     </w:p>
     <w:p>
       <w:pPr>
-        <w:pStyle w:val="ListParagraph"/>
+        <w:pStyle w:val="PargrafodaLista"/>
         <w:numPr>
           <w:ilvl w:val="0"/>
           <w:numId w:val="18"/>
@@ -5899,7 +6025,7 @@
     </w:p>
     <w:p>
       <w:pPr>
-        <w:pStyle w:val="ListParagraph"/>
+        <w:pStyle w:val="PargrafodaLista"/>
         <w:numPr>
           <w:ilvl w:val="0"/>
           <w:numId w:val="15"/>
@@ -5917,7 +6043,7 @@
     </w:p>
     <w:p>
       <w:pPr>
-        <w:pStyle w:val="ListParagraph"/>
+        <w:pStyle w:val="PargrafodaLista"/>
         <w:numPr>
           <w:ilvl w:val="0"/>
           <w:numId w:val="15"/>
@@ -5935,7 +6061,7 @@
     </w:p>
     <w:p>
       <w:pPr>
-        <w:pStyle w:val="ListParagraph"/>
+        <w:pStyle w:val="PargrafodaLista"/>
         <w:numPr>
           <w:ilvl w:val="0"/>
           <w:numId w:val="15"/>
@@ -5965,7 +6091,7 @@
     </w:p>
     <w:p>
       <w:pPr>
-        <w:pStyle w:val="ListParagraph"/>
+        <w:pStyle w:val="PargrafodaLista"/>
         <w:numPr>
           <w:ilvl w:val="0"/>
           <w:numId w:val="15"/>
@@ -5983,7 +6109,7 @@
     </w:p>
     <w:p>
       <w:pPr>
-        <w:pStyle w:val="ListParagraph"/>
+        <w:pStyle w:val="PargrafodaLista"/>
         <w:numPr>
           <w:ilvl w:val="0"/>
           <w:numId w:val="15"/>
@@ -6007,7 +6133,7 @@
     </w:p>
     <w:p>
       <w:pPr>
-        <w:pStyle w:val="ListParagraph"/>
+        <w:pStyle w:val="PargrafodaLista"/>
         <w:numPr>
           <w:ilvl w:val="0"/>
           <w:numId w:val="15"/>
@@ -6031,7 +6157,7 @@
     </w:p>
     <w:p>
       <w:pPr>
-        <w:pStyle w:val="ListParagraph"/>
+        <w:pStyle w:val="PargrafodaLista"/>
         <w:numPr>
           <w:ilvl w:val="0"/>
           <w:numId w:val="15"/>
@@ -6055,7 +6181,7 @@
     </w:p>
     <w:p>
       <w:pPr>
-        <w:pStyle w:val="ListParagraph"/>
+        <w:pStyle w:val="PargrafodaLista"/>
         <w:numPr>
           <w:ilvl w:val="0"/>
           <w:numId w:val="15"/>
@@ -6079,7 +6205,7 @@
     </w:p>
     <w:p>
       <w:pPr>
-        <w:pStyle w:val="ListParagraph"/>
+        <w:pStyle w:val="PargrafodaLista"/>
         <w:numPr>
           <w:ilvl w:val="0"/>
           <w:numId w:val="15"/>
@@ -6097,7 +6223,7 @@
     </w:p>
     <w:p>
       <w:pPr>
-        <w:pStyle w:val="ListParagraph"/>
+        <w:pStyle w:val="PargrafodaLista"/>
         <w:numPr>
           <w:ilvl w:val="0"/>
           <w:numId w:val="15"/>
@@ -6154,7 +6280,7 @@
     </w:p>
     <w:p>
       <w:pPr>
-        <w:pStyle w:val="ListParagraph"/>
+        <w:pStyle w:val="PargrafodaLista"/>
         <w:numPr>
           <w:ilvl w:val="0"/>
           <w:numId w:val="17"/>
@@ -6172,7 +6298,7 @@
     </w:p>
     <w:p>
       <w:pPr>
-        <w:pStyle w:val="ListParagraph"/>
+        <w:pStyle w:val="PargrafodaLista"/>
         <w:numPr>
           <w:ilvl w:val="1"/>
           <w:numId w:val="17"/>
@@ -6190,7 +6316,7 @@
     </w:p>
     <w:p>
       <w:pPr>
-        <w:pStyle w:val="ListParagraph"/>
+        <w:pStyle w:val="PargrafodaLista"/>
         <w:numPr>
           <w:ilvl w:val="1"/>
           <w:numId w:val="17"/>
@@ -6208,7 +6334,7 @@
     </w:p>
     <w:p>
       <w:pPr>
-        <w:pStyle w:val="ListParagraph"/>
+        <w:pStyle w:val="PargrafodaLista"/>
         <w:numPr>
           <w:ilvl w:val="1"/>
           <w:numId w:val="17"/>
@@ -6232,7 +6358,7 @@
     </w:p>
     <w:p>
       <w:pPr>
-        <w:pStyle w:val="ListParagraph"/>
+        <w:pStyle w:val="PargrafodaLista"/>
         <w:numPr>
           <w:ilvl w:val="1"/>
           <w:numId w:val="17"/>
@@ -6268,7 +6394,7 @@
     </w:p>
     <w:p>
       <w:pPr>
-        <w:pStyle w:val="ListParagraph"/>
+        <w:pStyle w:val="PargrafodaLista"/>
         <w:numPr>
           <w:ilvl w:val="0"/>
           <w:numId w:val="17"/>
@@ -6286,7 +6412,7 @@
     </w:p>
     <w:p>
       <w:pPr>
-        <w:pStyle w:val="ListParagraph"/>
+        <w:pStyle w:val="PargrafodaLista"/>
         <w:numPr>
           <w:ilvl w:val="0"/>
           <w:numId w:val="17"/>
@@ -6346,7 +6472,7 @@
     </w:p>
     <w:p>
       <w:pPr>
-        <w:pStyle w:val="ListParagraph"/>
+        <w:pStyle w:val="PargrafodaLista"/>
         <w:numPr>
           <w:ilvl w:val="0"/>
           <w:numId w:val="9"/>
@@ -6364,7 +6490,7 @@
     </w:p>
     <w:p>
       <w:pPr>
-        <w:pStyle w:val="ListParagraph"/>
+        <w:pStyle w:val="PargrafodaLista"/>
         <w:numPr>
           <w:ilvl w:val="0"/>
           <w:numId w:val="9"/>
@@ -6415,7 +6541,7 @@
     </w:p>
     <w:p>
       <w:pPr>
-        <w:pStyle w:val="ListParagraph"/>
+        <w:pStyle w:val="PargrafodaLista"/>
         <w:numPr>
           <w:ilvl w:val="0"/>
           <w:numId w:val="9"/>
@@ -6433,7 +6559,7 @@
     </w:p>
     <w:p>
       <w:pPr>
-        <w:pStyle w:val="ListParagraph"/>
+        <w:pStyle w:val="PargrafodaLista"/>
         <w:numPr>
           <w:ilvl w:val="0"/>
           <w:numId w:val="9"/>
@@ -6490,7 +6616,7 @@
     </w:p>
     <w:p>
       <w:pPr>
-        <w:pStyle w:val="ListParagraph"/>
+        <w:pStyle w:val="PargrafodaLista"/>
         <w:numPr>
           <w:ilvl w:val="0"/>
           <w:numId w:val="9"/>
@@ -6550,7 +6676,7 @@
     </w:p>
     <w:p>
       <w:pPr>
-        <w:pStyle w:val="ListParagraph"/>
+        <w:pStyle w:val="PargrafodaLista"/>
         <w:numPr>
           <w:ilvl w:val="0"/>
           <w:numId w:val="11"/>
@@ -6574,7 +6700,7 @@
     </w:p>
     <w:p>
       <w:pPr>
-        <w:pStyle w:val="ListParagraph"/>
+        <w:pStyle w:val="PargrafodaLista"/>
         <w:numPr>
           <w:ilvl w:val="1"/>
           <w:numId w:val="11"/>
@@ -6700,7 +6826,7 @@
     </w:p>
     <w:p>
       <w:pPr>
-        <w:pStyle w:val="ListParagraph"/>
+        <w:pStyle w:val="PargrafodaLista"/>
         <w:numPr>
           <w:ilvl w:val="0"/>
           <w:numId w:val="11"/>
@@ -6736,7 +6862,7 @@
     </w:p>
     <w:p>
       <w:pPr>
-        <w:pStyle w:val="ListParagraph"/>
+        <w:pStyle w:val="PargrafodaLista"/>
         <w:numPr>
           <w:ilvl w:val="1"/>
           <w:numId w:val="11"/>
@@ -6814,7 +6940,7 @@
     </w:p>
     <w:p>
       <w:pPr>
-        <w:pStyle w:val="ListParagraph"/>
+        <w:pStyle w:val="PargrafodaLista"/>
         <w:numPr>
           <w:ilvl w:val="0"/>
           <w:numId w:val="11"/>
@@ -6880,7 +7006,7 @@
     </w:p>
     <w:p>
       <w:pPr>
-        <w:pStyle w:val="ListParagraph"/>
+        <w:pStyle w:val="PargrafodaLista"/>
         <w:numPr>
           <w:ilvl w:val="1"/>
           <w:numId w:val="11"/>
@@ -6952,7 +7078,7 @@
     </w:p>
     <w:p>
       <w:pPr>
-        <w:pStyle w:val="ListParagraph"/>
+        <w:pStyle w:val="PargrafodaLista"/>
         <w:numPr>
           <w:ilvl w:val="1"/>
           <w:numId w:val="11"/>
@@ -7024,7 +7150,7 @@
     </w:p>
     <w:p>
       <w:pPr>
-        <w:pStyle w:val="Heading1"/>
+        <w:pStyle w:val="Cabealho1"/>
         <w:numPr>
           <w:ilvl w:val="1"/>
           <w:numId w:val="3"/>
@@ -7148,7 +7274,7 @@
     </w:p>
     <w:p>
       <w:pPr>
-        <w:pStyle w:val="ListParagraph"/>
+        <w:pStyle w:val="PargrafodaLista"/>
         <w:numPr>
           <w:ilvl w:val="0"/>
           <w:numId w:val="8"/>
@@ -7166,7 +7292,7 @@
     </w:p>
     <w:p>
       <w:pPr>
-        <w:pStyle w:val="ListParagraph"/>
+        <w:pStyle w:val="PargrafodaLista"/>
         <w:numPr>
           <w:ilvl w:val="0"/>
           <w:numId w:val="8"/>
@@ -7208,7 +7334,7 @@
     </w:p>
     <w:p>
       <w:pPr>
-        <w:pStyle w:val="ListParagraph"/>
+        <w:pStyle w:val="PargrafodaLista"/>
         <w:numPr>
           <w:ilvl w:val="0"/>
           <w:numId w:val="8"/>
@@ -7227,7 +7353,7 @@
     </w:p>
     <w:p>
       <w:pPr>
-        <w:pStyle w:val="ListParagraph"/>
+        <w:pStyle w:val="PargrafodaLista"/>
         <w:numPr>
           <w:ilvl w:val="0"/>
           <w:numId w:val="8"/>
@@ -7245,7 +7371,7 @@
     </w:p>
     <w:p>
       <w:pPr>
-        <w:pStyle w:val="ListParagraph"/>
+        <w:pStyle w:val="PargrafodaLista"/>
         <w:numPr>
           <w:ilvl w:val="0"/>
           <w:numId w:val="8"/>
@@ -7263,7 +7389,7 @@
     </w:p>
     <w:p>
       <w:pPr>
-        <w:pStyle w:val="ListParagraph"/>
+        <w:pStyle w:val="PargrafodaLista"/>
         <w:numPr>
           <w:ilvl w:val="0"/>
           <w:numId w:val="8"/>
@@ -7281,7 +7407,7 @@
     </w:p>
     <w:p>
       <w:pPr>
-        <w:pStyle w:val="ListParagraph"/>
+        <w:pStyle w:val="PargrafodaLista"/>
         <w:numPr>
           <w:ilvl w:val="0"/>
           <w:numId w:val="8"/>
@@ -7299,7 +7425,7 @@
     </w:p>
     <w:p>
       <w:pPr>
-        <w:pStyle w:val="Heading1"/>
+        <w:pStyle w:val="Cabealho1"/>
         <w:numPr>
           <w:ilvl w:val="0"/>
           <w:numId w:val="3"/>
@@ -7351,7 +7477,7 @@
     </w:p>
     <w:p>
       <w:pPr>
-        <w:pStyle w:val="Heading1"/>
+        <w:pStyle w:val="Cabealho1"/>
         <w:numPr>
           <w:ilvl w:val="0"/>
           <w:numId w:val="3"/>
@@ -7403,7 +7529,7 @@
     </w:p>
     <w:p>
       <w:pPr>
-        <w:pStyle w:val="Heading1"/>
+        <w:pStyle w:val="Cabealho1"/>
         <w:numPr>
           <w:ilvl w:val="0"/>
           <w:numId w:val="3"/>
@@ -7437,7 +7563,7 @@
     </w:p>
     <w:p>
       <w:pPr>
-        <w:pStyle w:val="ListParagraph"/>
+        <w:pStyle w:val="PargrafodaLista"/>
         <w:numPr>
           <w:ilvl w:val="0"/>
           <w:numId w:val="4"/>
@@ -7462,7 +7588,7 @@
     </w:p>
     <w:p>
       <w:pPr>
-        <w:pStyle w:val="ListParagraph"/>
+        <w:pStyle w:val="PargrafodaLista"/>
         <w:numPr>
           <w:ilvl w:val="0"/>
           <w:numId w:val="4"/>
@@ -7481,7 +7607,7 @@
     </w:p>
     <w:p>
       <w:pPr>
-        <w:pStyle w:val="ListParagraph"/>
+        <w:pStyle w:val="PargrafodaLista"/>
         <w:numPr>
           <w:ilvl w:val="0"/>
           <w:numId w:val="4"/>
@@ -7500,7 +7626,7 @@
     </w:p>
     <w:p>
       <w:pPr>
-        <w:pStyle w:val="ListParagraph"/>
+        <w:pStyle w:val="PargrafodaLista"/>
         <w:numPr>
           <w:ilvl w:val="0"/>
           <w:numId w:val="4"/>
@@ -7559,7 +7685,7 @@
 <w:ftr xmlns:wpc="http://schemas.microsoft.com/office/word/2010/wordprocessingCanvas" xmlns:mc="http://schemas.openxmlformats.org/markup-compatibility/2006" xmlns:o="urn:schemas-microsoft-com:office:office" xmlns:r="http://schemas.openxmlformats.org/officeDocument/2006/relationships" xmlns:m="http://schemas.openxmlformats.org/officeDocument/2006/math" xmlns:v="urn:schemas-microsoft-com:vml" xmlns:wp14="http://schemas.microsoft.com/office/word/2010/wordprocessingDrawing" xmlns:wp="http://schemas.openxmlformats.org/drawingml/2006/wordprocessingDrawing" xmlns:w10="urn:schemas-microsoft-com:office:word" xmlns:w="http://schemas.openxmlformats.org/wordprocessingml/2006/main" xmlns:w14="http://schemas.microsoft.com/office/word/2010/wordml" xmlns:w15="http://schemas.microsoft.com/office/word/2012/wordml" xmlns:wpg="http://schemas.microsoft.com/office/word/2010/wordprocessingGroup" xmlns:wpi="http://schemas.microsoft.com/office/word/2010/wordprocessingInk" xmlns:wne="http://schemas.microsoft.com/office/word/2006/wordml" xmlns:wps="http://schemas.microsoft.com/office/word/2010/wordprocessingShape" mc:Ignorable="w14 w15 wp14">
   <w:p>
     <w:pPr>
-      <w:pStyle w:val="Footer"/>
+      <w:pStyle w:val="Rodap"/>
       <w:rPr>
         <w:lang w:val="en-US"/>
       </w:rPr>
@@ -7579,7 +7705,7 @@
   </w:p>
   <w:p>
     <w:pPr>
-      <w:pStyle w:val="Footer"/>
+      <w:pStyle w:val="Rodap"/>
       <w:rPr>
         <w:lang w:val="en-US"/>
       </w:rPr>
@@ -7624,7 +7750,7 @@
 <w:ftr xmlns:wpc="http://schemas.microsoft.com/office/word/2010/wordprocessingCanvas" xmlns:mc="http://schemas.openxmlformats.org/markup-compatibility/2006" xmlns:o="urn:schemas-microsoft-com:office:office" xmlns:r="http://schemas.openxmlformats.org/officeDocument/2006/relationships" xmlns:m="http://schemas.openxmlformats.org/officeDocument/2006/math" xmlns:v="urn:schemas-microsoft-com:vml" xmlns:wp14="http://schemas.microsoft.com/office/word/2010/wordprocessingDrawing" xmlns:wp="http://schemas.openxmlformats.org/drawingml/2006/wordprocessingDrawing" xmlns:w10="urn:schemas-microsoft-com:office:word" xmlns:w="http://schemas.openxmlformats.org/wordprocessingml/2006/main" xmlns:w14="http://schemas.microsoft.com/office/word/2010/wordml" xmlns:w15="http://schemas.microsoft.com/office/word/2012/wordml" xmlns:wpg="http://schemas.microsoft.com/office/word/2010/wordprocessingGroup" xmlns:wpi="http://schemas.microsoft.com/office/word/2010/wordprocessingInk" xmlns:wne="http://schemas.microsoft.com/office/word/2006/wordml" xmlns:wps="http://schemas.microsoft.com/office/word/2010/wordprocessingShape" mc:Ignorable="w14 w15 wp14">
   <w:p>
     <w:pPr>
-      <w:pStyle w:val="Footer"/>
+      <w:pStyle w:val="Rodap"/>
       <w:rPr>
         <w:lang w:val="en-US"/>
       </w:rPr>
@@ -7650,7 +7776,7 @@
   </w:p>
   <w:p>
     <w:pPr>
-      <w:pStyle w:val="Footer"/>
+      <w:pStyle w:val="Rodap"/>
       <w:tabs>
         <w:tab w:val="clear" w:pos="4252"/>
       </w:tabs>
@@ -7692,7 +7818,7 @@
 <w:ftr xmlns:wpc="http://schemas.microsoft.com/office/word/2010/wordprocessingCanvas" xmlns:mc="http://schemas.openxmlformats.org/markup-compatibility/2006" xmlns:o="urn:schemas-microsoft-com:office:office" xmlns:r="http://schemas.openxmlformats.org/officeDocument/2006/relationships" xmlns:m="http://schemas.openxmlformats.org/officeDocument/2006/math" xmlns:v="urn:schemas-microsoft-com:vml" xmlns:wp14="http://schemas.microsoft.com/office/word/2010/wordprocessingDrawing" xmlns:wp="http://schemas.openxmlformats.org/drawingml/2006/wordprocessingDrawing" xmlns:w10="urn:schemas-microsoft-com:office:word" xmlns:w="http://schemas.openxmlformats.org/wordprocessingml/2006/main" xmlns:w14="http://schemas.microsoft.com/office/word/2010/wordml" xmlns:w15="http://schemas.microsoft.com/office/word/2012/wordml" xmlns:wpg="http://schemas.microsoft.com/office/word/2010/wordprocessingGroup" xmlns:wpi="http://schemas.microsoft.com/office/word/2010/wordprocessingInk" xmlns:wne="http://schemas.microsoft.com/office/word/2006/wordml" xmlns:wps="http://schemas.microsoft.com/office/word/2010/wordprocessingShape" mc:Ignorable="w14 w15 wp14">
   <w:p>
     <w:pPr>
-      <w:pStyle w:val="Footer"/>
+      <w:pStyle w:val="Rodap"/>
       <w:rPr>
         <w:lang w:val="en-US"/>
       </w:rPr>
@@ -7706,7 +7832,7 @@
   </w:p>
   <w:p>
     <w:pPr>
-      <w:pStyle w:val="Footer"/>
+      <w:pStyle w:val="Rodap"/>
       <w:rPr>
         <w:lang w:val="en-US"/>
       </w:rPr>
@@ -7760,7 +7886,7 @@
         <w:noProof/>
         <w:lang w:val="en-US"/>
       </w:rPr>
-      <w:t>5</w:t>
+      <w:t>ii</w:t>
     </w:r>
     <w:r>
       <w:rPr>
@@ -7776,7 +7902,7 @@
 <w:ftr xmlns:wpc="http://schemas.microsoft.com/office/word/2010/wordprocessingCanvas" xmlns:mc="http://schemas.openxmlformats.org/markup-compatibility/2006" xmlns:o="urn:schemas-microsoft-com:office:office" xmlns:r="http://schemas.openxmlformats.org/officeDocument/2006/relationships" xmlns:m="http://schemas.openxmlformats.org/officeDocument/2006/math" xmlns:v="urn:schemas-microsoft-com:vml" xmlns:wp14="http://schemas.microsoft.com/office/word/2010/wordprocessingDrawing" xmlns:wp="http://schemas.openxmlformats.org/drawingml/2006/wordprocessingDrawing" xmlns:w10="urn:schemas-microsoft-com:office:word" xmlns:w="http://schemas.openxmlformats.org/wordprocessingml/2006/main" xmlns:w14="http://schemas.microsoft.com/office/word/2010/wordml" xmlns:w15="http://schemas.microsoft.com/office/word/2012/wordml" xmlns:wpg="http://schemas.microsoft.com/office/word/2010/wordprocessingGroup" xmlns:wpi="http://schemas.microsoft.com/office/word/2010/wordprocessingInk" xmlns:wne="http://schemas.microsoft.com/office/word/2006/wordml" xmlns:wps="http://schemas.microsoft.com/office/word/2010/wordprocessingShape" mc:Ignorable="w14 w15 wp14">
   <w:p>
     <w:pPr>
-      <w:pStyle w:val="Footer"/>
+      <w:pStyle w:val="Rodap"/>
       <w:rPr>
         <w:lang w:val="en-US"/>
       </w:rPr>
@@ -7802,7 +7928,7 @@
   </w:p>
   <w:p>
     <w:pPr>
-      <w:pStyle w:val="Footer"/>
+      <w:pStyle w:val="Rodap"/>
       <w:tabs>
         <w:tab w:val="clear" w:pos="4252"/>
       </w:tabs>
@@ -7894,7 +8020,7 @@
 <w:hdr xmlns:wpc="http://schemas.microsoft.com/office/word/2010/wordprocessingCanvas" xmlns:mc="http://schemas.openxmlformats.org/markup-compatibility/2006" xmlns:o="urn:schemas-microsoft-com:office:office" xmlns:r="http://schemas.openxmlformats.org/officeDocument/2006/relationships" xmlns:m="http://schemas.openxmlformats.org/officeDocument/2006/math" xmlns:v="urn:schemas-microsoft-com:vml" xmlns:wp14="http://schemas.microsoft.com/office/word/2010/wordprocessingDrawing" xmlns:wp="http://schemas.openxmlformats.org/drawingml/2006/wordprocessingDrawing" xmlns:w10="urn:schemas-microsoft-com:office:word" xmlns:w="http://schemas.openxmlformats.org/wordprocessingml/2006/main" xmlns:w14="http://schemas.microsoft.com/office/word/2010/wordml" xmlns:w15="http://schemas.microsoft.com/office/word/2012/wordml" xmlns:wpg="http://schemas.microsoft.com/office/word/2010/wordprocessingGroup" xmlns:wpi="http://schemas.microsoft.com/office/word/2010/wordprocessingInk" xmlns:wne="http://schemas.microsoft.com/office/word/2006/wordml" xmlns:wps="http://schemas.microsoft.com/office/word/2010/wordprocessingShape" mc:Ignorable="w14 w15 wp14">
   <w:p>
     <w:pPr>
-      <w:pStyle w:val="Header"/>
+      <w:pStyle w:val="Cabealho"/>
       <w:rPr>
         <w:lang w:val="en-GB"/>
       </w:rPr>
@@ -8005,7 +8131,7 @@
   </w:p>
   <w:p>
     <w:pPr>
-      <w:pStyle w:val="Header"/>
+      <w:pStyle w:val="Cabealho"/>
       <w:rPr>
         <w:lang w:val="en-GB"/>
       </w:rPr>
@@ -8083,7 +8209,7 @@
 <w:hdr xmlns:wpc="http://schemas.microsoft.com/office/word/2010/wordprocessingCanvas" xmlns:mc="http://schemas.openxmlformats.org/markup-compatibility/2006" xmlns:o="urn:schemas-microsoft-com:office:office" xmlns:r="http://schemas.openxmlformats.org/officeDocument/2006/relationships" xmlns:m="http://schemas.openxmlformats.org/officeDocument/2006/math" xmlns:v="urn:schemas-microsoft-com:vml" xmlns:wp14="http://schemas.microsoft.com/office/word/2010/wordprocessingDrawing" xmlns:wp="http://schemas.openxmlformats.org/drawingml/2006/wordprocessingDrawing" xmlns:w10="urn:schemas-microsoft-com:office:word" xmlns:w="http://schemas.openxmlformats.org/wordprocessingml/2006/main" xmlns:w14="http://schemas.microsoft.com/office/word/2010/wordml" xmlns:w15="http://schemas.microsoft.com/office/word/2012/wordml" xmlns:wpg="http://schemas.microsoft.com/office/word/2010/wordprocessingGroup" xmlns:wpi="http://schemas.microsoft.com/office/word/2010/wordprocessingInk" xmlns:wne="http://schemas.microsoft.com/office/word/2006/wordml" xmlns:wps="http://schemas.microsoft.com/office/word/2010/wordprocessingShape" mc:Ignorable="w14 w15 wp14">
   <w:p>
     <w:pPr>
-      <w:pStyle w:val="Header"/>
+      <w:pStyle w:val="Cabealho"/>
       <w:rPr>
         <w:lang w:val="en-US"/>
       </w:rPr>
@@ -8194,7 +8320,7 @@
   </w:p>
   <w:p>
     <w:pPr>
-      <w:pStyle w:val="Header"/>
+      <w:pStyle w:val="Cabealho"/>
       <w:rPr>
         <w:lang w:val="en-US"/>
       </w:rPr>
@@ -8224,6 +8350,9 @@
       <w:sdtEndPr/>
       <w:sdtContent>
         <w:r>
+          <w:rPr>
+            <w:lang w:val="en-US"/>
+          </w:rPr>
           <w:t>V0.8</w:t>
         </w:r>
       </w:sdtContent>
@@ -8247,6 +8376,9 @@
       <w:sdtEndPr/>
       <w:sdtContent>
         <w:r>
+          <w:rPr>
+            <w:lang w:val="en-US"/>
+          </w:rPr>
           <w:t>Ready for Approval</w:t>
         </w:r>
       </w:sdtContent>
@@ -10784,11 +10916,11 @@
     <w:qFormat/>
     <w:rsid w:val="00345E81"/>
   </w:style>
-  <w:style w:type="paragraph" w:styleId="Heading1">
+  <w:style w:type="paragraph" w:styleId="Cabealho1">
     <w:name w:val="heading 1"/>
     <w:basedOn w:val="Normal"/>
     <w:next w:val="Normal"/>
-    <w:link w:val="Heading1Char"/>
+    <w:link w:val="Cabealho1Carter"/>
     <w:uiPriority w:val="9"/>
     <w:qFormat/>
     <w:rsid w:val="00906D0A"/>
@@ -10807,11 +10939,11 @@
       <w:szCs w:val="28"/>
     </w:rPr>
   </w:style>
-  <w:style w:type="paragraph" w:styleId="Heading2">
+  <w:style w:type="paragraph" w:styleId="Cabealho2">
     <w:name w:val="heading 2"/>
     <w:basedOn w:val="Normal"/>
     <w:next w:val="Normal"/>
-    <w:link w:val="Heading2Char"/>
+    <w:link w:val="Cabealho2Carter"/>
     <w:uiPriority w:val="9"/>
     <w:unhideWhenUsed/>
     <w:qFormat/>
@@ -10831,13 +10963,13 @@
       <w:szCs w:val="26"/>
     </w:rPr>
   </w:style>
-  <w:style w:type="character" w:default="1" w:styleId="DefaultParagraphFont">
+  <w:style w:type="character" w:default="1" w:styleId="Tipodeletrapredefinidodopargrafo">
     <w:name w:val="Default Paragraph Font"/>
     <w:uiPriority w:val="1"/>
     <w:semiHidden/>
     <w:unhideWhenUsed/>
   </w:style>
-  <w:style w:type="table" w:default="1" w:styleId="TableNormal">
+  <w:style w:type="table" w:default="1" w:styleId="Tabelanormal">
     <w:name w:val="Normal Table"/>
     <w:uiPriority w:val="99"/>
     <w:semiHidden/>
@@ -10852,16 +10984,16 @@
       </w:tblCellMar>
     </w:tblPr>
   </w:style>
-  <w:style w:type="numbering" w:default="1" w:styleId="NoList">
+  <w:style w:type="numbering" w:default="1" w:styleId="Semlista">
     <w:name w:val="No List"/>
     <w:uiPriority w:val="99"/>
     <w:semiHidden/>
     <w:unhideWhenUsed/>
   </w:style>
-  <w:style w:type="paragraph" w:styleId="Header">
+  <w:style w:type="paragraph" w:styleId="Cabealho">
     <w:name w:val="header"/>
     <w:basedOn w:val="Normal"/>
-    <w:link w:val="HeaderChar"/>
+    <w:link w:val="CabealhoCarter"/>
     <w:uiPriority w:val="99"/>
     <w:unhideWhenUsed/>
     <w:rsid w:val="00042081"/>
@@ -10873,17 +11005,17 @@
       <w:spacing w:after="0" w:line="240" w:lineRule="auto"/>
     </w:pPr>
   </w:style>
-  <w:style w:type="character" w:customStyle="1" w:styleId="HeaderChar">
-    <w:name w:val="Header Char"/>
-    <w:basedOn w:val="DefaultParagraphFont"/>
-    <w:link w:val="Header"/>
+  <w:style w:type="character" w:customStyle="1" w:styleId="CabealhoCarter">
+    <w:name w:val="Cabeçalho Caráter"/>
+    <w:basedOn w:val="Tipodeletrapredefinidodopargrafo"/>
+    <w:link w:val="Cabealho"/>
     <w:uiPriority w:val="99"/>
     <w:rsid w:val="00042081"/>
   </w:style>
-  <w:style w:type="paragraph" w:styleId="Footer">
+  <w:style w:type="paragraph" w:styleId="Rodap">
     <w:name w:val="footer"/>
     <w:basedOn w:val="Normal"/>
-    <w:link w:val="FooterChar"/>
+    <w:link w:val="RodapCarter"/>
     <w:uiPriority w:val="99"/>
     <w:unhideWhenUsed/>
     <w:rsid w:val="00042081"/>
@@ -10895,16 +11027,16 @@
       <w:spacing w:after="0" w:line="240" w:lineRule="auto"/>
     </w:pPr>
   </w:style>
-  <w:style w:type="character" w:customStyle="1" w:styleId="FooterChar">
-    <w:name w:val="Footer Char"/>
-    <w:basedOn w:val="DefaultParagraphFont"/>
-    <w:link w:val="Footer"/>
+  <w:style w:type="character" w:customStyle="1" w:styleId="RodapCarter">
+    <w:name w:val="Rodapé Caráter"/>
+    <w:basedOn w:val="Tipodeletrapredefinidodopargrafo"/>
+    <w:link w:val="Rodap"/>
     <w:uiPriority w:val="99"/>
     <w:rsid w:val="00042081"/>
   </w:style>
-  <w:style w:type="character" w:styleId="PlaceholderText">
+  <w:style w:type="character" w:styleId="TextodoMarcadordePosio">
     <w:name w:val="Placeholder Text"/>
-    <w:basedOn w:val="DefaultParagraphFont"/>
+    <w:basedOn w:val="Tipodeletrapredefinidodopargrafo"/>
     <w:uiPriority w:val="99"/>
     <w:semiHidden/>
     <w:rsid w:val="009553EC"/>
@@ -10912,10 +11044,10 @@
       <w:color w:val="808080"/>
     </w:rPr>
   </w:style>
-  <w:style w:type="paragraph" w:styleId="BalloonText">
+  <w:style w:type="paragraph" w:styleId="Textodebalo">
     <w:name w:val="Balloon Text"/>
     <w:basedOn w:val="Normal"/>
-    <w:link w:val="BalloonTextChar"/>
+    <w:link w:val="TextodebaloCarter"/>
     <w:uiPriority w:val="99"/>
     <w:semiHidden/>
     <w:unhideWhenUsed/>
@@ -10929,10 +11061,10 @@
       <w:szCs w:val="16"/>
     </w:rPr>
   </w:style>
-  <w:style w:type="character" w:customStyle="1" w:styleId="BalloonTextChar">
-    <w:name w:val="Balloon Text Char"/>
-    <w:basedOn w:val="DefaultParagraphFont"/>
-    <w:link w:val="BalloonText"/>
+  <w:style w:type="character" w:customStyle="1" w:styleId="TextodebaloCarter">
+    <w:name w:val="Texto de balão Caráter"/>
+    <w:basedOn w:val="Tipodeletrapredefinidodopargrafo"/>
+    <w:link w:val="Textodebalo"/>
     <w:uiPriority w:val="99"/>
     <w:semiHidden/>
     <w:rsid w:val="009553EC"/>
@@ -10942,9 +11074,9 @@
       <w:szCs w:val="16"/>
     </w:rPr>
   </w:style>
-  <w:style w:type="paragraph" w:styleId="NoSpacing">
+  <w:style w:type="paragraph" w:styleId="SemEspaamento">
     <w:name w:val="No Spacing"/>
-    <w:link w:val="NoSpacingChar"/>
+    <w:link w:val="SemEspaamentoCarter"/>
     <w:uiPriority w:val="1"/>
     <w:qFormat/>
     <w:rsid w:val="00906D0A"/>
@@ -10955,19 +11087,19 @@
       <w:rFonts w:eastAsiaTheme="minorEastAsia"/>
     </w:rPr>
   </w:style>
-  <w:style w:type="character" w:customStyle="1" w:styleId="NoSpacingChar">
-    <w:name w:val="No Spacing Char"/>
-    <w:basedOn w:val="DefaultParagraphFont"/>
-    <w:link w:val="NoSpacing"/>
+  <w:style w:type="character" w:customStyle="1" w:styleId="SemEspaamentoCarter">
+    <w:name w:val="Sem Espaçamento Caráter"/>
+    <w:basedOn w:val="Tipodeletrapredefinidodopargrafo"/>
+    <w:link w:val="SemEspaamento"/>
     <w:uiPriority w:val="1"/>
     <w:rsid w:val="00906D0A"/>
     <w:rPr>
       <w:rFonts w:eastAsiaTheme="minorEastAsia"/>
     </w:rPr>
   </w:style>
-  <w:style w:type="table" w:styleId="TableGrid">
+  <w:style w:type="table" w:styleId="Tabelacomgrelha">
     <w:name w:val="Table Grid"/>
-    <w:basedOn w:val="TableNormal"/>
+    <w:basedOn w:val="Tabelanormal"/>
     <w:uiPriority w:val="59"/>
     <w:rsid w:val="00906D0A"/>
     <w:pPr>
@@ -10991,10 +11123,10 @@
       </w:tblCellMar>
     </w:tblPr>
   </w:style>
-  <w:style w:type="character" w:customStyle="1" w:styleId="Heading1Char">
-    <w:name w:val="Heading 1 Char"/>
-    <w:basedOn w:val="DefaultParagraphFont"/>
-    <w:link w:val="Heading1"/>
+  <w:style w:type="character" w:customStyle="1" w:styleId="Cabealho1Carter">
+    <w:name w:val="Cabeçalho 1 Caráter"/>
+    <w:basedOn w:val="Tipodeletrapredefinidodopargrafo"/>
+    <w:link w:val="Cabealho1"/>
     <w:uiPriority w:val="9"/>
     <w:rsid w:val="00906D0A"/>
     <w:rPr>
@@ -11006,9 +11138,9 @@
       <w:szCs w:val="28"/>
     </w:rPr>
   </w:style>
-  <w:style w:type="paragraph" w:styleId="TOCHeading">
+  <w:style w:type="paragraph" w:styleId="Cabealhodondice">
     <w:name w:val="TOC Heading"/>
-    <w:basedOn w:val="Heading1"/>
+    <w:basedOn w:val="Cabealho1"/>
     <w:next w:val="Normal"/>
     <w:uiPriority w:val="39"/>
     <w:semiHidden/>
@@ -11019,7 +11151,7 @@
       <w:outlineLvl w:val="9"/>
     </w:pPr>
   </w:style>
-  <w:style w:type="paragraph" w:styleId="ListParagraph">
+  <w:style w:type="paragraph" w:styleId="PargrafodaLista">
     <w:name w:val="List Paragraph"/>
     <w:basedOn w:val="Normal"/>
     <w:uiPriority w:val="34"/>
@@ -11030,7 +11162,7 @@
       <w:contextualSpacing/>
     </w:pPr>
   </w:style>
-  <w:style w:type="paragraph" w:styleId="TOC1">
+  <w:style w:type="paragraph" w:styleId="ndice1">
     <w:name w:val="toc 1"/>
     <w:basedOn w:val="Normal"/>
     <w:next w:val="Normal"/>
@@ -11042,9 +11174,9 @@
       <w:spacing w:after="100"/>
     </w:pPr>
   </w:style>
-  <w:style w:type="character" w:styleId="Hyperlink">
+  <w:style w:type="character" w:styleId="Hiperligao">
     <w:name w:val="Hyperlink"/>
-    <w:basedOn w:val="DefaultParagraphFont"/>
+    <w:basedOn w:val="Tipodeletrapredefinidodopargrafo"/>
     <w:uiPriority w:val="99"/>
     <w:unhideWhenUsed/>
     <w:rsid w:val="00BE20D4"/>
@@ -11053,7 +11185,7 @@
       <w:u w:val="single"/>
     </w:rPr>
   </w:style>
-  <w:style w:type="paragraph" w:styleId="Caption">
+  <w:style w:type="paragraph" w:styleId="Legenda">
     <w:name w:val="caption"/>
     <w:basedOn w:val="Normal"/>
     <w:next w:val="Normal"/>
@@ -11072,7 +11204,7 @@
       <w:szCs w:val="18"/>
     </w:rPr>
   </w:style>
-  <w:style w:type="paragraph" w:styleId="TableofFigures">
+  <w:style w:type="paragraph" w:styleId="ndicedeilustraes">
     <w:name w:val="table of figures"/>
     <w:basedOn w:val="Normal"/>
     <w:next w:val="Normal"/>
@@ -11083,10 +11215,10 @@
       <w:spacing w:after="0"/>
     </w:pPr>
   </w:style>
-  <w:style w:type="character" w:customStyle="1" w:styleId="Heading2Char">
-    <w:name w:val="Heading 2 Char"/>
-    <w:basedOn w:val="DefaultParagraphFont"/>
-    <w:link w:val="Heading2"/>
+  <w:style w:type="character" w:customStyle="1" w:styleId="Cabealho2Carter">
+    <w:name w:val="Cabeçalho 2 Caráter"/>
+    <w:basedOn w:val="Tipodeletrapredefinidodopargrafo"/>
+    <w:link w:val="Cabealho2"/>
     <w:uiPriority w:val="9"/>
     <w:rsid w:val="00BE20D4"/>
     <w:rPr>
@@ -11098,9 +11230,9 @@
       <w:szCs w:val="26"/>
     </w:rPr>
   </w:style>
-  <w:style w:type="character" w:styleId="CommentReference">
+  <w:style w:type="character" w:styleId="Refdecomentrio">
     <w:name w:val="annotation reference"/>
-    <w:basedOn w:val="DefaultParagraphFont"/>
+    <w:basedOn w:val="Tipodeletrapredefinidodopargrafo"/>
     <w:uiPriority w:val="99"/>
     <w:semiHidden/>
     <w:unhideWhenUsed/>
@@ -11110,10 +11242,10 @@
       <w:szCs w:val="16"/>
     </w:rPr>
   </w:style>
-  <w:style w:type="paragraph" w:styleId="CommentText">
+  <w:style w:type="paragraph" w:styleId="Textodecomentrio">
     <w:name w:val="annotation text"/>
     <w:basedOn w:val="Normal"/>
-    <w:link w:val="CommentTextChar"/>
+    <w:link w:val="TextodecomentrioCarter"/>
     <w:uiPriority w:val="99"/>
     <w:semiHidden/>
     <w:unhideWhenUsed/>
@@ -11126,10 +11258,10 @@
       <w:szCs w:val="20"/>
     </w:rPr>
   </w:style>
-  <w:style w:type="character" w:customStyle="1" w:styleId="CommentTextChar">
-    <w:name w:val="Comment Text Char"/>
-    <w:basedOn w:val="DefaultParagraphFont"/>
-    <w:link w:val="CommentText"/>
+  <w:style w:type="character" w:customStyle="1" w:styleId="TextodecomentrioCarter">
+    <w:name w:val="Texto de comentário Caráter"/>
+    <w:basedOn w:val="Tipodeletrapredefinidodopargrafo"/>
+    <w:link w:val="Textodecomentrio"/>
     <w:uiPriority w:val="99"/>
     <w:semiHidden/>
     <w:rsid w:val="00894815"/>
@@ -11138,11 +11270,11 @@
       <w:szCs w:val="20"/>
     </w:rPr>
   </w:style>
-  <w:style w:type="paragraph" w:styleId="CommentSubject">
+  <w:style w:type="paragraph" w:styleId="Assuntodecomentrio">
     <w:name w:val="annotation subject"/>
-    <w:basedOn w:val="CommentText"/>
-    <w:next w:val="CommentText"/>
-    <w:link w:val="CommentSubjectChar"/>
+    <w:basedOn w:val="Textodecomentrio"/>
+    <w:next w:val="Textodecomentrio"/>
+    <w:link w:val="AssuntodecomentrioCarter"/>
     <w:uiPriority w:val="99"/>
     <w:semiHidden/>
     <w:unhideWhenUsed/>
@@ -11152,10 +11284,10 @@
       <w:bCs/>
     </w:rPr>
   </w:style>
-  <w:style w:type="character" w:customStyle="1" w:styleId="CommentSubjectChar">
-    <w:name w:val="Comment Subject Char"/>
-    <w:basedOn w:val="CommentTextChar"/>
-    <w:link w:val="CommentSubject"/>
+  <w:style w:type="character" w:customStyle="1" w:styleId="AssuntodecomentrioCarter">
+    <w:name w:val="Assunto de comentário Caráter"/>
+    <w:basedOn w:val="TextodecomentrioCarter"/>
+    <w:link w:val="Assuntodecomentrio"/>
     <w:uiPriority w:val="99"/>
     <w:semiHidden/>
     <w:rsid w:val="00894815"/>
@@ -11476,7 +11608,7 @@
 </file>
 
 <file path=customXml/itemProps2.xml><?xml version="1.0" encoding="utf-8"?>
-<ds:datastoreItem xmlns:ds="http://schemas.openxmlformats.org/officeDocument/2006/customXml" ds:itemID="{68FD4FA5-4478-4C85-A4BE-4354070DF151}">
+<ds:datastoreItem xmlns:ds="http://schemas.openxmlformats.org/officeDocument/2006/customXml" ds:itemID="{6068824D-4C19-422A-85B3-898C1D533DA9}">
   <ds:schemaRefs>
     <ds:schemaRef ds:uri="http://schemas.openxmlformats.org/officeDocument/2006/bibliography"/>
   </ds:schemaRefs>

</xml_diff>

<commit_message>
Project Assessment and Control Process Baselined
</commit_message>
<xml_diff>
--- a/Docs/Processes/Project Assessment and Control Process.docx
+++ b/Docs/Processes/Project Assessment and Control Process.docx
@@ -58,7 +58,7 @@
                   </w:tcPr>
                   <w:p>
                     <w:pPr>
-                      <w:pStyle w:val="SemEspaamento"/>
+                      <w:pStyle w:val="NoSpacing"/>
                       <w:rPr>
                         <w:rFonts w:asciiTheme="majorHAnsi" w:eastAsiaTheme="majorEastAsia" w:hAnsiTheme="majorHAnsi" w:cstheme="majorBidi"/>
                         <w:lang w:val="en-GB"/>
@@ -98,7 +98,7 @@
                 <w:sdtContent>
                   <w:p>
                     <w:pPr>
-                      <w:pStyle w:val="SemEspaamento"/>
+                      <w:pStyle w:val="NoSpacing"/>
                       <w:rPr>
                         <w:rFonts w:asciiTheme="majorHAnsi" w:eastAsiaTheme="majorEastAsia" w:hAnsiTheme="majorHAnsi" w:cstheme="majorBidi"/>
                         <w:color w:val="4F81BD" w:themeColor="accent1"/>
@@ -148,7 +148,7 @@
                   </w:tcPr>
                   <w:p>
                     <w:pPr>
-                      <w:pStyle w:val="SemEspaamento"/>
+                      <w:pStyle w:val="NoSpacing"/>
                       <w:rPr>
                         <w:rFonts w:asciiTheme="majorHAnsi" w:eastAsiaTheme="majorEastAsia" w:hAnsiTheme="majorHAnsi" w:cstheme="majorBidi"/>
                         <w:lang w:val="en-GB"/>
@@ -215,7 +215,7 @@
                 <w:sdtContent>
                   <w:p>
                     <w:pPr>
-                      <w:pStyle w:val="SemEspaamento"/>
+                      <w:pStyle w:val="NoSpacing"/>
                       <w:rPr>
                         <w:color w:val="4F81BD" w:themeColor="accent1"/>
                         <w:lang w:val="en-GB"/>
@@ -250,7 +250,7 @@
                 <w:sdtContent>
                   <w:p>
                     <w:pPr>
-                      <w:pStyle w:val="SemEspaamento"/>
+                      <w:pStyle w:val="NoSpacing"/>
                       <w:rPr>
                         <w:color w:val="4F81BD" w:themeColor="accent1"/>
                         <w:lang w:val="en-GB"/>
@@ -267,7 +267,7 @@
               </w:sdt>
               <w:p>
                 <w:pPr>
-                  <w:pStyle w:val="SemEspaamento"/>
+                  <w:pStyle w:val="NoSpacing"/>
                   <w:rPr>
                     <w:color w:val="4F81BD" w:themeColor="accent1"/>
                     <w:lang w:val="en-GB"/>
@@ -290,10 +290,12 @@
               <w:lang w:val="en-GB"/>
             </w:rPr>
             <w:sectPr>
-              <w:headerReference w:type="default" r:id="rId9"/>
-              <w:footerReference w:type="default" r:id="rId10"/>
-              <w:headerReference w:type="first" r:id="rId11"/>
-              <w:footerReference w:type="first" r:id="rId12"/>
+              <w:headerReference w:type="even" r:id="rId9"/>
+              <w:headerReference w:type="default" r:id="rId10"/>
+              <w:footerReference w:type="even" r:id="rId11"/>
+              <w:footerReference w:type="default" r:id="rId12"/>
+              <w:headerReference w:type="first" r:id="rId13"/>
+              <w:footerReference w:type="first" r:id="rId14"/>
               <w:pgSz w:w="11906" w:h="16838"/>
               <w:pgMar w:top="1417" w:right="1701" w:bottom="1417" w:left="1701" w:header="708" w:footer="708" w:gutter="0"/>
               <w:pgNumType w:fmt="lowerRoman" w:start="1"/>
@@ -340,7 +342,7 @@
       <w:sdtContent>
         <w:p>
           <w:pPr>
-            <w:pStyle w:val="Cabealhodondice"/>
+            <w:pStyle w:val="TOCHeading"/>
             <w:rPr>
               <w:lang w:val="en-GB"/>
             </w:rPr>
@@ -354,7 +356,7 @@
         </w:p>
         <w:p>
           <w:pPr>
-            <w:pStyle w:val="ndice1"/>
+            <w:pStyle w:val="TOC1"/>
             <w:tabs>
               <w:tab w:val="left" w:pos="440"/>
               <w:tab w:val="right" w:leader="dot" w:pos="8494"/>
@@ -386,7 +388,7 @@
           <w:hyperlink w:anchor="_Toc354243502" w:history="1">
             <w:r>
               <w:rPr>
-                <w:rStyle w:val="Hiperligao"/>
+                <w:rStyle w:val="Hyperlink"/>
                 <w:noProof/>
                 <w:lang w:val="en-GB"/>
               </w:rPr>
@@ -402,7 +404,7 @@
             </w:r>
             <w:r>
               <w:rPr>
-                <w:rStyle w:val="Hiperligao"/>
+                <w:rStyle w:val="Hyperlink"/>
                 <w:noProof/>
                 <w:lang w:val="en-GB"/>
               </w:rPr>
@@ -460,7 +462,7 @@
         </w:p>
         <w:p>
           <w:pPr>
-            <w:pStyle w:val="ndice1"/>
+            <w:pStyle w:val="TOC1"/>
             <w:tabs>
               <w:tab w:val="left" w:pos="440"/>
               <w:tab w:val="right" w:leader="dot" w:pos="8494"/>
@@ -474,7 +476,7 @@
           <w:hyperlink w:anchor="_Toc354243503" w:history="1">
             <w:r>
               <w:rPr>
-                <w:rStyle w:val="Hiperligao"/>
+                <w:rStyle w:val="Hyperlink"/>
                 <w:noProof/>
                 <w:lang w:val="en-GB"/>
               </w:rPr>
@@ -490,7 +492,7 @@
             </w:r>
             <w:r>
               <w:rPr>
-                <w:rStyle w:val="Hiperligao"/>
+                <w:rStyle w:val="Hyperlink"/>
                 <w:noProof/>
                 <w:lang w:val="en-GB"/>
               </w:rPr>
@@ -548,7 +550,7 @@
         </w:p>
         <w:p>
           <w:pPr>
-            <w:pStyle w:val="ndice1"/>
+            <w:pStyle w:val="TOC1"/>
             <w:tabs>
               <w:tab w:val="left" w:pos="660"/>
               <w:tab w:val="right" w:leader="dot" w:pos="8494"/>
@@ -562,7 +564,7 @@
           <w:hyperlink w:anchor="_Toc354243504" w:history="1">
             <w:r>
               <w:rPr>
-                <w:rStyle w:val="Hiperligao"/>
+                <w:rStyle w:val="Hyperlink"/>
                 <w:noProof/>
                 <w:lang w:val="en-GB"/>
               </w:rPr>
@@ -578,7 +580,7 @@
             </w:r>
             <w:r>
               <w:rPr>
-                <w:rStyle w:val="Hiperligao"/>
+                <w:rStyle w:val="Hyperlink"/>
                 <w:noProof/>
                 <w:lang w:val="en-GB"/>
               </w:rPr>
@@ -636,7 +638,7 @@
         </w:p>
         <w:p>
           <w:pPr>
-            <w:pStyle w:val="ndice1"/>
+            <w:pStyle w:val="TOC1"/>
             <w:tabs>
               <w:tab w:val="left" w:pos="660"/>
               <w:tab w:val="right" w:leader="dot" w:pos="8494"/>
@@ -650,7 +652,7 @@
           <w:hyperlink w:anchor="_Toc354243505" w:history="1">
             <w:r>
               <w:rPr>
-                <w:rStyle w:val="Hiperligao"/>
+                <w:rStyle w:val="Hyperlink"/>
                 <w:noProof/>
                 <w:lang w:val="en-GB"/>
               </w:rPr>
@@ -666,7 +668,7 @@
             </w:r>
             <w:r>
               <w:rPr>
-                <w:rStyle w:val="Hiperligao"/>
+                <w:rStyle w:val="Hyperlink"/>
                 <w:noProof/>
                 <w:lang w:val="en-GB"/>
               </w:rPr>
@@ -724,7 +726,7 @@
         </w:p>
         <w:p>
           <w:pPr>
-            <w:pStyle w:val="ndice1"/>
+            <w:pStyle w:val="TOC1"/>
             <w:tabs>
               <w:tab w:val="left" w:pos="440"/>
               <w:tab w:val="right" w:leader="dot" w:pos="8494"/>
@@ -738,7 +740,7 @@
           <w:hyperlink w:anchor="_Toc354243506" w:history="1">
             <w:r>
               <w:rPr>
-                <w:rStyle w:val="Hiperligao"/>
+                <w:rStyle w:val="Hyperlink"/>
                 <w:noProof/>
                 <w:lang w:val="en-GB"/>
               </w:rPr>
@@ -754,7 +756,7 @@
             </w:r>
             <w:r>
               <w:rPr>
-                <w:rStyle w:val="Hiperligao"/>
+                <w:rStyle w:val="Hyperlink"/>
                 <w:noProof/>
                 <w:lang w:val="en-GB"/>
               </w:rPr>
@@ -812,7 +814,7 @@
         </w:p>
         <w:p>
           <w:pPr>
-            <w:pStyle w:val="ndice1"/>
+            <w:pStyle w:val="TOC1"/>
             <w:tabs>
               <w:tab w:val="left" w:pos="660"/>
               <w:tab w:val="right" w:leader="dot" w:pos="8494"/>
@@ -826,7 +828,7 @@
           <w:hyperlink w:anchor="_Toc354243507" w:history="1">
             <w:r>
               <w:rPr>
-                <w:rStyle w:val="Hiperligao"/>
+                <w:rStyle w:val="Hyperlink"/>
                 <w:noProof/>
                 <w:lang w:val="en-US"/>
               </w:rPr>
@@ -842,7 +844,7 @@
             </w:r>
             <w:r>
               <w:rPr>
-                <w:rStyle w:val="Hiperligao"/>
+                <w:rStyle w:val="Hyperlink"/>
                 <w:noProof/>
                 <w:lang w:val="en-US"/>
               </w:rPr>
@@ -900,7 +902,7 @@
         </w:p>
         <w:p>
           <w:pPr>
-            <w:pStyle w:val="ndice1"/>
+            <w:pStyle w:val="TOC1"/>
             <w:tabs>
               <w:tab w:val="left" w:pos="660"/>
               <w:tab w:val="right" w:leader="dot" w:pos="8494"/>
@@ -914,7 +916,7 @@
           <w:hyperlink w:anchor="_Toc354243508" w:history="1">
             <w:r>
               <w:rPr>
-                <w:rStyle w:val="Hiperligao"/>
+                <w:rStyle w:val="Hyperlink"/>
                 <w:noProof/>
                 <w:lang w:val="en-US"/>
               </w:rPr>
@@ -930,7 +932,7 @@
             </w:r>
             <w:r>
               <w:rPr>
-                <w:rStyle w:val="Hiperligao"/>
+                <w:rStyle w:val="Hyperlink"/>
                 <w:noProof/>
                 <w:lang w:val="en-US"/>
               </w:rPr>
@@ -988,7 +990,7 @@
         </w:p>
         <w:p>
           <w:pPr>
-            <w:pStyle w:val="ndice1"/>
+            <w:pStyle w:val="TOC1"/>
             <w:tabs>
               <w:tab w:val="left" w:pos="660"/>
               <w:tab w:val="right" w:leader="dot" w:pos="8494"/>
@@ -1002,7 +1004,7 @@
           <w:hyperlink w:anchor="_Toc354243509" w:history="1">
             <w:r>
               <w:rPr>
-                <w:rStyle w:val="Hiperligao"/>
+                <w:rStyle w:val="Hyperlink"/>
                 <w:noProof/>
                 <w:lang w:val="en-US"/>
               </w:rPr>
@@ -1018,7 +1020,7 @@
             </w:r>
             <w:r>
               <w:rPr>
-                <w:rStyle w:val="Hiperligao"/>
+                <w:rStyle w:val="Hyperlink"/>
                 <w:noProof/>
                 <w:lang w:val="en-US"/>
               </w:rPr>
@@ -1076,7 +1078,7 @@
         </w:p>
         <w:p>
           <w:pPr>
-            <w:pStyle w:val="ndice1"/>
+            <w:pStyle w:val="TOC1"/>
             <w:tabs>
               <w:tab w:val="left" w:pos="440"/>
               <w:tab w:val="right" w:leader="dot" w:pos="8494"/>
@@ -1090,7 +1092,7 @@
           <w:hyperlink w:anchor="_Toc354243513" w:history="1">
             <w:r>
               <w:rPr>
-                <w:rStyle w:val="Hiperligao"/>
+                <w:rStyle w:val="Hyperlink"/>
                 <w:noProof/>
                 <w:lang w:val="en-GB"/>
               </w:rPr>
@@ -1106,7 +1108,7 @@
             </w:r>
             <w:r>
               <w:rPr>
-                <w:rStyle w:val="Hiperligao"/>
+                <w:rStyle w:val="Hyperlink"/>
                 <w:noProof/>
                 <w:lang w:val="en-GB"/>
               </w:rPr>
@@ -1164,7 +1166,7 @@
         </w:p>
         <w:p>
           <w:pPr>
-            <w:pStyle w:val="ndice1"/>
+            <w:pStyle w:val="TOC1"/>
             <w:tabs>
               <w:tab w:val="left" w:pos="440"/>
               <w:tab w:val="right" w:leader="dot" w:pos="8494"/>
@@ -1178,7 +1180,7 @@
           <w:hyperlink w:anchor="_Toc354243514" w:history="1">
             <w:r>
               <w:rPr>
-                <w:rStyle w:val="Hiperligao"/>
+                <w:rStyle w:val="Hyperlink"/>
                 <w:noProof/>
                 <w:lang w:val="en-GB"/>
               </w:rPr>
@@ -1194,7 +1196,7 @@
             </w:r>
             <w:r>
               <w:rPr>
-                <w:rStyle w:val="Hiperligao"/>
+                <w:rStyle w:val="Hyperlink"/>
                 <w:noProof/>
                 <w:lang w:val="en-GB"/>
               </w:rPr>
@@ -1252,7 +1254,7 @@
         </w:p>
         <w:p>
           <w:pPr>
-            <w:pStyle w:val="ndice1"/>
+            <w:pStyle w:val="TOC1"/>
             <w:tabs>
               <w:tab w:val="left" w:pos="440"/>
               <w:tab w:val="right" w:leader="dot" w:pos="8494"/>
@@ -1266,7 +1268,7 @@
           <w:hyperlink w:anchor="_Toc354243515" w:history="1">
             <w:r>
               <w:rPr>
-                <w:rStyle w:val="Hiperligao"/>
+                <w:rStyle w:val="Hyperlink"/>
                 <w:noProof/>
                 <w:lang w:val="en-GB"/>
               </w:rPr>
@@ -1282,7 +1284,7 @@
             </w:r>
             <w:r>
               <w:rPr>
-                <w:rStyle w:val="Hiperligao"/>
+                <w:rStyle w:val="Hyperlink"/>
                 <w:noProof/>
                 <w:lang w:val="en-GB"/>
               </w:rPr>
@@ -1433,7 +1435,7 @@
     </w:p>
     <w:p>
       <w:pPr>
-        <w:pStyle w:val="ndicedeilustraes"/>
+        <w:pStyle w:val="TableofFigures"/>
         <w:tabs>
           <w:tab w:val="right" w:leader="dot" w:pos="8494"/>
         </w:tabs>
@@ -1464,7 +1466,7 @@
       <w:hyperlink w:anchor="_Toc354243516" w:history="1">
         <w:r>
           <w:rPr>
-            <w:rStyle w:val="Hiperligao"/>
+            <w:rStyle w:val="Hyperlink"/>
             <w:noProof/>
             <w:lang w:val="en-GB"/>
           </w:rPr>
@@ -1522,7 +1524,7 @@
     </w:p>
     <w:p>
       <w:pPr>
-        <w:pStyle w:val="ndicedeilustraes"/>
+        <w:pStyle w:val="TableofFigures"/>
         <w:tabs>
           <w:tab w:val="right" w:leader="dot" w:pos="8494"/>
         </w:tabs>
@@ -1535,7 +1537,7 @@
       <w:hyperlink w:anchor="_Toc354243517" w:history="1">
         <w:r>
           <w:rPr>
-            <w:rStyle w:val="Hiperligao"/>
+            <w:rStyle w:val="Hyperlink"/>
             <w:noProof/>
             <w:lang w:val="en-GB"/>
           </w:rPr>
@@ -1626,7 +1628,7 @@
     </w:p>
     <w:tbl>
       <w:tblPr>
-        <w:tblStyle w:val="Tabelacomgrelha"/>
+        <w:tblStyle w:val="TableGrid"/>
         <w:tblW w:w="9606" w:type="dxa"/>
         <w:tblLook w:val="04A0" w:firstRow="1" w:lastRow="0" w:firstColumn="1" w:lastColumn="0" w:noHBand="0" w:noVBand="1"/>
       </w:tblPr>
@@ -1794,7 +1796,7 @@
             <w:sdtContent>
               <w:p>
                 <w:pPr>
-                  <w:pStyle w:val="SemEspaamento"/>
+                  <w:pStyle w:val="NoSpacing"/>
                   <w:jc w:val="center"/>
                   <w:rPr>
                     <w:rFonts w:eastAsiaTheme="minorHAnsi"/>
@@ -1895,7 +1897,7 @@
             <w:sdtContent>
               <w:p>
                 <w:pPr>
-                  <w:pStyle w:val="SemEspaamento"/>
+                  <w:pStyle w:val="NoSpacing"/>
                   <w:jc w:val="center"/>
                   <w:rPr>
                     <w:rFonts w:eastAsiaTheme="minorHAnsi"/>
@@ -1995,7 +1997,7 @@
             <w:sdtContent>
               <w:p>
                 <w:pPr>
-                  <w:pStyle w:val="SemEspaamento"/>
+                  <w:pStyle w:val="NoSpacing"/>
                   <w:jc w:val="center"/>
                   <w:rPr>
                     <w:lang w:val="en-GB"/>
@@ -2077,7 +2079,7 @@
           </w:tcPr>
           <w:p>
             <w:pPr>
-              <w:pStyle w:val="SemEspaamento"/>
+              <w:pStyle w:val="NoSpacing"/>
               <w:jc w:val="center"/>
               <w:rPr>
                 <w:rFonts w:eastAsiaTheme="minorHAnsi"/>
@@ -2168,7 +2170,7 @@
           </w:tcPr>
           <w:p>
             <w:pPr>
-              <w:pStyle w:val="SemEspaamento"/>
+              <w:pStyle w:val="NoSpacing"/>
               <w:jc w:val="center"/>
               <w:rPr>
                 <w:rFonts w:eastAsiaTheme="minorHAnsi"/>
@@ -2261,7 +2263,7 @@
           </w:tcPr>
           <w:p>
             <w:pPr>
-              <w:pStyle w:val="SemEspaamento"/>
+              <w:pStyle w:val="NoSpacing"/>
               <w:jc w:val="center"/>
               <w:rPr>
                 <w:rFonts w:eastAsiaTheme="minorHAnsi"/>
@@ -2349,7 +2351,7 @@
     </w:tbl>
     <w:p>
       <w:pPr>
-        <w:pStyle w:val="Legenda"/>
+        <w:pStyle w:val="Caption"/>
         <w:rPr>
           <w:lang w:val="en-GB"/>
         </w:rPr>
@@ -2410,7 +2412,7 @@
     </w:p>
     <w:tbl>
       <w:tblPr>
-        <w:tblStyle w:val="Tabelacomgrelha"/>
+        <w:tblStyle w:val="TableGrid"/>
         <w:tblW w:w="9607" w:type="dxa"/>
         <w:tblLook w:val="04A0" w:firstRow="1" w:lastRow="0" w:firstColumn="1" w:lastColumn="0" w:noHBand="0" w:noVBand="1"/>
       </w:tblPr>
@@ -2632,7 +2634,7 @@
             <w:sdtContent>
               <w:p>
                 <w:pPr>
-                  <w:pStyle w:val="SemEspaamento"/>
+                  <w:pStyle w:val="NoSpacing"/>
                   <w:jc w:val="center"/>
                   <w:rPr>
                     <w:rFonts w:eastAsiaTheme="minorHAnsi"/>
@@ -2767,7 +2769,7 @@
             <w:sdtContent>
               <w:p>
                 <w:pPr>
-                  <w:pStyle w:val="SemEspaamento"/>
+                  <w:pStyle w:val="NoSpacing"/>
                   <w:jc w:val="center"/>
                   <w:rPr>
                     <w:rFonts w:eastAsiaTheme="minorHAnsi"/>
@@ -2885,7 +2887,7 @@
           </w:tcPr>
           <w:p>
             <w:pPr>
-              <w:pStyle w:val="SemEspaamento"/>
+              <w:pStyle w:val="NoSpacing"/>
               <w:jc w:val="center"/>
               <w:rPr>
                 <w:rFonts w:eastAsiaTheme="minorHAnsi"/>
@@ -3004,7 +3006,7 @@
           </w:tcPr>
           <w:p>
             <w:pPr>
-              <w:pStyle w:val="SemEspaamento"/>
+              <w:pStyle w:val="NoSpacing"/>
               <w:jc w:val="center"/>
               <w:rPr>
                 <w:rFonts w:eastAsiaTheme="minorHAnsi"/>
@@ -3124,7 +3126,7 @@
           </w:tcPr>
           <w:p>
             <w:pPr>
-              <w:pStyle w:val="SemEspaamento"/>
+              <w:pStyle w:val="NoSpacing"/>
               <w:jc w:val="center"/>
               <w:rPr>
                 <w:rFonts w:eastAsiaTheme="minorHAnsi"/>
@@ -3244,7 +3246,7 @@
           </w:tcPr>
           <w:p>
             <w:pPr>
-              <w:pStyle w:val="SemEspaamento"/>
+              <w:pStyle w:val="NoSpacing"/>
               <w:jc w:val="center"/>
               <w:rPr>
                 <w:rFonts w:eastAsiaTheme="minorHAnsi"/>
@@ -3358,7 +3360,7 @@
           </w:tcPr>
           <w:p>
             <w:pPr>
-              <w:pStyle w:val="SemEspaamento"/>
+              <w:pStyle w:val="NoSpacing"/>
               <w:jc w:val="center"/>
               <w:rPr>
                 <w:rFonts w:eastAsiaTheme="minorHAnsi"/>
@@ -3478,7 +3480,7 @@
           </w:tcPr>
           <w:p>
             <w:pPr>
-              <w:pStyle w:val="SemEspaamento"/>
+              <w:pStyle w:val="NoSpacing"/>
               <w:jc w:val="center"/>
               <w:rPr>
                 <w:rFonts w:eastAsiaTheme="minorHAnsi"/>
@@ -3598,7 +3600,7 @@
           </w:tcPr>
           <w:p>
             <w:pPr>
-              <w:pStyle w:val="SemEspaamento"/>
+              <w:pStyle w:val="NoSpacing"/>
               <w:jc w:val="center"/>
               <w:rPr>
                 <w:rFonts w:eastAsiaTheme="minorHAnsi"/>
@@ -3718,7 +3720,7 @@
           </w:tcPr>
           <w:p>
             <w:pPr>
-              <w:pStyle w:val="SemEspaamento"/>
+              <w:pStyle w:val="NoSpacing"/>
               <w:jc w:val="center"/>
               <w:rPr>
                 <w:rFonts w:eastAsiaTheme="minorHAnsi"/>
@@ -3838,7 +3840,7 @@
           </w:tcPr>
           <w:p>
             <w:pPr>
-              <w:pStyle w:val="SemEspaamento"/>
+              <w:pStyle w:val="NoSpacing"/>
               <w:jc w:val="center"/>
               <w:rPr>
                 <w:rFonts w:eastAsiaTheme="minorHAnsi"/>
@@ -3958,7 +3960,7 @@
           </w:tcPr>
           <w:p>
             <w:pPr>
-              <w:pStyle w:val="SemEspaamento"/>
+              <w:pStyle w:val="NoSpacing"/>
               <w:jc w:val="center"/>
               <w:rPr>
                 <w:rFonts w:eastAsiaTheme="minorHAnsi"/>
@@ -4020,6 +4022,12 @@
                 <w:lang w:val="en-GB"/>
               </w:rPr>
             </w:pPr>
+            <w:r>
+              <w:rPr>
+                <w:lang w:val="en-GB"/>
+              </w:rPr>
+              <w:t>0.8</w:t>
+            </w:r>
           </w:p>
         </w:tc>
         <w:tc>
@@ -4059,7 +4067,7 @@
               <w:rPr>
                 <w:lang w:val="en-GB"/>
               </w:rPr>
-              <w:t>Approval</w:t>
+              <w:t>Ready for approval</w:t>
             </w:r>
           </w:p>
         </w:tc>
@@ -4072,7 +4080,7 @@
           </w:tcPr>
           <w:p>
             <w:pPr>
-              <w:pStyle w:val="SemEspaamento"/>
+              <w:pStyle w:val="NoSpacing"/>
               <w:jc w:val="center"/>
               <w:rPr>
                 <w:rFonts w:eastAsiaTheme="minorHAnsi"/>
@@ -4134,6 +4142,12 @@
                 <w:lang w:val="en-GB"/>
               </w:rPr>
             </w:pPr>
+            <w:r>
+              <w:rPr>
+                <w:lang w:val="en-GB"/>
+              </w:rPr>
+              <w:t>0.8</w:t>
+            </w:r>
           </w:p>
         </w:tc>
         <w:tc>
@@ -4169,20 +4183,233 @@
                 <w:lang w:val="en-GB"/>
               </w:rPr>
             </w:pPr>
-            <w:bookmarkStart w:id="1" w:name="_GoBack"/>
-            <w:bookmarkEnd w:id="1"/>
+            <w:r>
+              <w:rPr>
+                <w:lang w:val="en-GB"/>
+              </w:rPr>
+              <w:t>Ready for approval</w:t>
+            </w:r>
+          </w:p>
+        </w:tc>
+      </w:tr>
+      <w:tr>
+        <w:tc>
+          <w:tcPr>
+            <w:tcW w:w="1726" w:type="dxa"/>
+            <w:vAlign w:val="center"/>
+          </w:tcPr>
+          <w:p>
+            <w:pPr>
+              <w:pStyle w:val="NoSpacing"/>
+              <w:jc w:val="center"/>
+              <w:rPr>
+                <w:rFonts w:eastAsiaTheme="minorHAnsi"/>
+                <w:lang w:val="en-GB"/>
+              </w:rPr>
+            </w:pPr>
+            <w:r>
+              <w:rPr>
+                <w:rFonts w:eastAsiaTheme="minorHAnsi"/>
+                <w:lang w:val="en-GB"/>
+              </w:rPr>
+              <w:t>22-04-2013</w:t>
+            </w:r>
+          </w:p>
+        </w:tc>
+        <w:tc>
+          <w:tcPr>
+            <w:tcW w:w="2200" w:type="dxa"/>
+            <w:vAlign w:val="center"/>
+          </w:tcPr>
+          <w:p>
+            <w:pPr>
+              <w:jc w:val="center"/>
+              <w:rPr>
+                <w:lang w:val="en-GB"/>
+              </w:rPr>
+            </w:pPr>
+            <w:r>
+              <w:rPr>
+                <w:lang w:val="en-GB"/>
+              </w:rPr>
+              <w:t>Document Baselined</w:t>
+            </w:r>
+          </w:p>
+        </w:tc>
+        <w:tc>
+          <w:tcPr>
+            <w:tcW w:w="1728" w:type="dxa"/>
+            <w:vAlign w:val="center"/>
+          </w:tcPr>
+          <w:p>
+            <w:pPr>
+              <w:jc w:val="center"/>
+              <w:rPr>
+                <w:lang w:val="en-GB"/>
+              </w:rPr>
+            </w:pPr>
+            <w:r>
+              <w:rPr>
+                <w:lang w:val="en-GB"/>
+              </w:rPr>
+              <w:t>Rui Ganhoto</w:t>
+            </w:r>
+          </w:p>
+        </w:tc>
+        <w:tc>
+          <w:tcPr>
+            <w:tcW w:w="977" w:type="dxa"/>
+            <w:vAlign w:val="center"/>
+          </w:tcPr>
+          <w:p>
+            <w:pPr>
+              <w:jc w:val="center"/>
+              <w:rPr>
+                <w:lang w:val="en-GB"/>
+              </w:rPr>
+            </w:pPr>
+            <w:r>
+              <w:rPr>
+                <w:lang w:val="en-GB"/>
+              </w:rPr>
+              <w:t>1.0</w:t>
+            </w:r>
+          </w:p>
+        </w:tc>
+        <w:tc>
+          <w:tcPr>
+            <w:tcW w:w="1249" w:type="dxa"/>
+            <w:vAlign w:val="center"/>
+          </w:tcPr>
+          <w:p>
+            <w:pPr>
+              <w:jc w:val="center"/>
+              <w:rPr>
+                <w:lang w:val="en-GB"/>
+              </w:rPr>
+            </w:pPr>
+          </w:p>
+        </w:tc>
+        <w:tc>
+          <w:tcPr>
+            <w:tcW w:w="1727" w:type="dxa"/>
+            <w:vAlign w:val="center"/>
+          </w:tcPr>
+          <w:p>
+            <w:pPr>
+              <w:keepNext/>
+              <w:jc w:val="center"/>
+              <w:rPr>
+                <w:lang w:val="en-GB"/>
+              </w:rPr>
+            </w:pPr>
+            <w:r>
+              <w:rPr>
+                <w:lang w:val="en-GB"/>
+              </w:rPr>
+              <w:t>Baselined</w:t>
+            </w:r>
+          </w:p>
+        </w:tc>
+      </w:tr>
+      <w:tr>
+        <w:tc>
+          <w:tcPr>
+            <w:tcW w:w="1726" w:type="dxa"/>
+            <w:vAlign w:val="center"/>
+          </w:tcPr>
+          <w:p>
+            <w:pPr>
+              <w:pStyle w:val="NoSpacing"/>
+              <w:jc w:val="center"/>
+              <w:rPr>
+                <w:rFonts w:eastAsiaTheme="minorHAnsi"/>
+                <w:lang w:val="en-GB"/>
+              </w:rPr>
+            </w:pPr>
+          </w:p>
+        </w:tc>
+        <w:tc>
+          <w:tcPr>
+            <w:tcW w:w="2200" w:type="dxa"/>
+            <w:vAlign w:val="center"/>
+          </w:tcPr>
+          <w:p>
+            <w:pPr>
+              <w:jc w:val="center"/>
+              <w:rPr>
+                <w:lang w:val="en-GB"/>
+              </w:rPr>
+            </w:pPr>
+          </w:p>
+        </w:tc>
+        <w:tc>
+          <w:tcPr>
+            <w:tcW w:w="1728" w:type="dxa"/>
+            <w:vAlign w:val="center"/>
+          </w:tcPr>
+          <w:p>
+            <w:pPr>
+              <w:jc w:val="center"/>
+              <w:rPr>
+                <w:lang w:val="en-GB"/>
+              </w:rPr>
+            </w:pPr>
+          </w:p>
+        </w:tc>
+        <w:tc>
+          <w:tcPr>
+            <w:tcW w:w="977" w:type="dxa"/>
+            <w:vAlign w:val="center"/>
+          </w:tcPr>
+          <w:p>
+            <w:pPr>
+              <w:jc w:val="center"/>
+              <w:rPr>
+                <w:lang w:val="en-GB"/>
+              </w:rPr>
+            </w:pPr>
+          </w:p>
+        </w:tc>
+        <w:tc>
+          <w:tcPr>
+            <w:tcW w:w="1249" w:type="dxa"/>
+            <w:vAlign w:val="center"/>
+          </w:tcPr>
+          <w:p>
+            <w:pPr>
+              <w:jc w:val="center"/>
+              <w:rPr>
+                <w:lang w:val="en-GB"/>
+              </w:rPr>
+            </w:pPr>
+          </w:p>
+        </w:tc>
+        <w:tc>
+          <w:tcPr>
+            <w:tcW w:w="1727" w:type="dxa"/>
+            <w:vAlign w:val="center"/>
+          </w:tcPr>
+          <w:p>
+            <w:pPr>
+              <w:keepNext/>
+              <w:jc w:val="center"/>
+              <w:rPr>
+                <w:lang w:val="en-GB"/>
+              </w:rPr>
+            </w:pPr>
           </w:p>
         </w:tc>
       </w:tr>
     </w:tbl>
     <w:p>
       <w:pPr>
-        <w:pStyle w:val="Legenda"/>
+        <w:pStyle w:val="Caption"/>
         <w:rPr>
           <w:lang w:val="en-GB"/>
         </w:rPr>
       </w:pPr>
-      <w:bookmarkStart w:id="2" w:name="_Toc354243517"/>
+      <w:bookmarkStart w:id="1" w:name="_Toc354243517"/>
       <w:r>
         <w:rPr>
           <w:lang w:val="en-GB"/>
@@ -4227,7 +4454,7 @@
         </w:rPr>
         <w:t>: Version history</w:t>
       </w:r>
-      <w:bookmarkEnd w:id="2"/>
+      <w:bookmarkEnd w:id="1"/>
     </w:p>
     <w:p>
       <w:pPr>
@@ -4235,7 +4462,7 @@
           <w:lang w:val="en-GB"/>
         </w:rPr>
         <w:sectPr>
-          <w:footerReference w:type="default" r:id="rId13"/>
+          <w:footerReference w:type="default" r:id="rId15"/>
           <w:pgSz w:w="11906" w:h="16838"/>
           <w:pgMar w:top="1417" w:right="1701" w:bottom="1417" w:left="1701" w:header="708" w:footer="708" w:gutter="0"/>
           <w:pgNumType w:fmt="lowerRoman" w:start="1"/>
@@ -4246,7 +4473,7 @@
     </w:p>
     <w:p>
       <w:pPr>
-        <w:pStyle w:val="Cabealho1"/>
+        <w:pStyle w:val="Heading1"/>
         <w:numPr>
           <w:ilvl w:val="0"/>
           <w:numId w:val="3"/>
@@ -4255,7 +4482,7 @@
           <w:lang w:val="en-GB"/>
         </w:rPr>
       </w:pPr>
-      <w:bookmarkStart w:id="3" w:name="_Toc354243502"/>
+      <w:bookmarkStart w:id="2" w:name="_Toc354243502"/>
       <w:r>
         <w:rPr>
           <w:lang w:val="en-GB"/>
@@ -4263,7 +4490,7 @@
         <w:lastRenderedPageBreak/>
         <w:t>Purpose</w:t>
       </w:r>
-      <w:bookmarkEnd w:id="3"/>
+      <w:bookmarkEnd w:id="2"/>
     </w:p>
     <w:p>
       <w:pPr>
@@ -4364,7 +4591,7 @@
     </w:p>
     <w:p>
       <w:pPr>
-        <w:pStyle w:val="Cabealho1"/>
+        <w:pStyle w:val="Heading1"/>
         <w:numPr>
           <w:ilvl w:val="0"/>
           <w:numId w:val="3"/>
@@ -4373,14 +4600,14 @@
           <w:lang w:val="en-GB"/>
         </w:rPr>
       </w:pPr>
-      <w:bookmarkStart w:id="4" w:name="_Toc354243503"/>
+      <w:bookmarkStart w:id="3" w:name="_Toc354243503"/>
       <w:r>
         <w:rPr>
           <w:lang w:val="en-GB"/>
         </w:rPr>
         <w:t>Inputs and Outputs</w:t>
       </w:r>
-      <w:bookmarkEnd w:id="4"/>
+      <w:bookmarkEnd w:id="3"/>
     </w:p>
     <w:p>
       <w:pPr>
@@ -4397,7 +4624,7 @@
     </w:p>
     <w:p>
       <w:pPr>
-        <w:pStyle w:val="Cabealho1"/>
+        <w:pStyle w:val="Heading1"/>
         <w:numPr>
           <w:ilvl w:val="1"/>
           <w:numId w:val="3"/>
@@ -4406,14 +4633,14 @@
           <w:lang w:val="en-GB"/>
         </w:rPr>
       </w:pPr>
-      <w:bookmarkStart w:id="5" w:name="_Toc354243504"/>
+      <w:bookmarkStart w:id="4" w:name="_Toc354243504"/>
       <w:r>
         <w:rPr>
           <w:lang w:val="en-GB"/>
         </w:rPr>
         <w:t>Inputs</w:t>
       </w:r>
-      <w:bookmarkEnd w:id="5"/>
+      <w:bookmarkEnd w:id="4"/>
     </w:p>
     <w:p>
       <w:pPr>
@@ -4443,7 +4670,7 @@
     </w:p>
     <w:p>
       <w:pPr>
-        <w:pStyle w:val="Cabealho1"/>
+        <w:pStyle w:val="Heading1"/>
         <w:numPr>
           <w:ilvl w:val="1"/>
           <w:numId w:val="3"/>
@@ -4452,14 +4679,14 @@
           <w:lang w:val="en-GB"/>
         </w:rPr>
       </w:pPr>
-      <w:bookmarkStart w:id="6" w:name="_Toc354243505"/>
+      <w:bookmarkStart w:id="5" w:name="_Toc354243505"/>
       <w:r>
         <w:rPr>
           <w:lang w:val="en-GB"/>
         </w:rPr>
         <w:t>Outputs</w:t>
       </w:r>
-      <w:bookmarkEnd w:id="6"/>
+      <w:bookmarkEnd w:id="5"/>
     </w:p>
     <w:p>
       <w:pPr>
@@ -4561,7 +4788,7 @@
     </w:p>
     <w:p>
       <w:pPr>
-        <w:pStyle w:val="Cabealho1"/>
+        <w:pStyle w:val="Heading1"/>
         <w:numPr>
           <w:ilvl w:val="0"/>
           <w:numId w:val="3"/>
@@ -4570,14 +4797,14 @@
           <w:lang w:val="en-GB"/>
         </w:rPr>
       </w:pPr>
-      <w:bookmarkStart w:id="7" w:name="_Toc354243506"/>
+      <w:bookmarkStart w:id="6" w:name="_Toc354243506"/>
       <w:r>
         <w:rPr>
           <w:lang w:val="en-GB"/>
         </w:rPr>
         <w:t>Activities</w:t>
       </w:r>
-      <w:bookmarkEnd w:id="7"/>
+      <w:bookmarkEnd w:id="6"/>
     </w:p>
     <w:p>
       <w:pPr>
@@ -4600,7 +4827,7 @@
     </w:p>
     <w:p>
       <w:pPr>
-        <w:pStyle w:val="Cabealho1"/>
+        <w:pStyle w:val="Heading1"/>
         <w:numPr>
           <w:ilvl w:val="1"/>
           <w:numId w:val="3"/>
@@ -4609,14 +4836,14 @@
           <w:lang w:val="en-US"/>
         </w:rPr>
       </w:pPr>
-      <w:bookmarkStart w:id="8" w:name="_Toc354243507"/>
+      <w:bookmarkStart w:id="7" w:name="_Toc354243507"/>
       <w:r>
         <w:rPr>
           <w:lang w:val="en-US"/>
         </w:rPr>
         <w:t>Project assessment and control</w:t>
       </w:r>
-      <w:bookmarkEnd w:id="8"/>
+      <w:bookmarkEnd w:id="7"/>
     </w:p>
     <w:p>
       <w:pPr>
@@ -4780,7 +5007,7 @@
     </w:p>
     <w:p>
       <w:pPr>
-        <w:pStyle w:val="PargrafodaLista"/>
+        <w:pStyle w:val="ListParagraph"/>
         <w:numPr>
           <w:ilvl w:val="0"/>
           <w:numId w:val="12"/>
@@ -4805,7 +5032,7 @@
     </w:p>
     <w:p>
       <w:pPr>
-        <w:pStyle w:val="PargrafodaLista"/>
+        <w:pStyle w:val="ListParagraph"/>
         <w:numPr>
           <w:ilvl w:val="1"/>
           <w:numId w:val="12"/>
@@ -4847,7 +5074,7 @@
     </w:p>
     <w:p>
       <w:pPr>
-        <w:pStyle w:val="PargrafodaLista"/>
+        <w:pStyle w:val="ListParagraph"/>
         <w:numPr>
           <w:ilvl w:val="0"/>
           <w:numId w:val="12"/>
@@ -4865,7 +5092,7 @@
     </w:p>
     <w:p>
       <w:pPr>
-        <w:pStyle w:val="PargrafodaLista"/>
+        <w:pStyle w:val="ListParagraph"/>
         <w:numPr>
           <w:ilvl w:val="0"/>
           <w:numId w:val="12"/>
@@ -4957,7 +5184,7 @@
     </w:p>
     <w:p>
       <w:pPr>
-        <w:pStyle w:val="PargrafodaLista"/>
+        <w:pStyle w:val="ListParagraph"/>
         <w:numPr>
           <w:ilvl w:val="0"/>
           <w:numId w:val="14"/>
@@ -4999,7 +5226,7 @@
     </w:p>
     <w:p>
       <w:pPr>
-        <w:pStyle w:val="PargrafodaLista"/>
+        <w:pStyle w:val="ListParagraph"/>
         <w:numPr>
           <w:ilvl w:val="1"/>
           <w:numId w:val="14"/>
@@ -5053,7 +5280,7 @@
     </w:p>
     <w:p>
       <w:pPr>
-        <w:pStyle w:val="PargrafodaLista"/>
+        <w:pStyle w:val="ListParagraph"/>
         <w:numPr>
           <w:ilvl w:val="1"/>
           <w:numId w:val="14"/>
@@ -5071,7 +5298,7 @@
     </w:p>
     <w:p>
       <w:pPr>
-        <w:pStyle w:val="PargrafodaLista"/>
+        <w:pStyle w:val="ListParagraph"/>
         <w:numPr>
           <w:ilvl w:val="1"/>
           <w:numId w:val="14"/>
@@ -5451,7 +5678,7 @@
     </w:p>
     <w:p>
       <w:pPr>
-        <w:pStyle w:val="PargrafodaLista"/>
+        <w:pStyle w:val="ListParagraph"/>
         <w:numPr>
           <w:ilvl w:val="0"/>
           <w:numId w:val="14"/>
@@ -5469,7 +5696,7 @@
     </w:p>
     <w:p>
       <w:pPr>
-        <w:pStyle w:val="PargrafodaLista"/>
+        <w:pStyle w:val="ListParagraph"/>
         <w:numPr>
           <w:ilvl w:val="0"/>
           <w:numId w:val="14"/>
@@ -5493,7 +5720,7 @@
     </w:p>
     <w:p>
       <w:pPr>
-        <w:pStyle w:val="PargrafodaLista"/>
+        <w:pStyle w:val="ListParagraph"/>
         <w:numPr>
           <w:ilvl w:val="0"/>
           <w:numId w:val="14"/>
@@ -5531,7 +5758,7 @@
     </w:p>
     <w:p>
       <w:pPr>
-        <w:pStyle w:val="Cabealho1"/>
+        <w:pStyle w:val="Heading1"/>
         <w:numPr>
           <w:ilvl w:val="1"/>
           <w:numId w:val="3"/>
@@ -5540,14 +5767,14 @@
           <w:lang w:val="en-US"/>
         </w:rPr>
       </w:pPr>
-      <w:bookmarkStart w:id="9" w:name="_Toc354243508"/>
+      <w:bookmarkStart w:id="8" w:name="_Toc354243508"/>
       <w:r>
         <w:rPr>
           <w:lang w:val="en-US"/>
         </w:rPr>
         <w:t>Risk Management</w:t>
       </w:r>
-      <w:bookmarkEnd w:id="9"/>
+      <w:bookmarkEnd w:id="8"/>
     </w:p>
     <w:p>
       <w:pPr>
@@ -5728,7 +5955,7 @@
     </w:p>
     <w:p>
       <w:pPr>
-        <w:pStyle w:val="PargrafodaLista"/>
+        <w:pStyle w:val="ListParagraph"/>
         <w:numPr>
           <w:ilvl w:val="0"/>
           <w:numId w:val="18"/>
@@ -5758,7 +5985,7 @@
     </w:p>
     <w:p>
       <w:pPr>
-        <w:pStyle w:val="PargrafodaLista"/>
+        <w:pStyle w:val="ListParagraph"/>
         <w:numPr>
           <w:ilvl w:val="0"/>
           <w:numId w:val="18"/>
@@ -5782,7 +6009,7 @@
     </w:p>
     <w:p>
       <w:pPr>
-        <w:pStyle w:val="PargrafodaLista"/>
+        <w:pStyle w:val="ListParagraph"/>
         <w:numPr>
           <w:ilvl w:val="0"/>
           <w:numId w:val="18"/>
@@ -5800,7 +6027,7 @@
     </w:p>
     <w:p>
       <w:pPr>
-        <w:pStyle w:val="PargrafodaLista"/>
+        <w:pStyle w:val="ListParagraph"/>
         <w:numPr>
           <w:ilvl w:val="0"/>
           <w:numId w:val="18"/>
@@ -5818,7 +6045,7 @@
     </w:p>
     <w:p>
       <w:pPr>
-        <w:pStyle w:val="PargrafodaLista"/>
+        <w:pStyle w:val="ListParagraph"/>
         <w:numPr>
           <w:ilvl w:val="0"/>
           <w:numId w:val="18"/>
@@ -5842,7 +6069,7 @@
     </w:p>
     <w:p>
       <w:pPr>
-        <w:pStyle w:val="PargrafodaLista"/>
+        <w:pStyle w:val="ListParagraph"/>
         <w:rPr>
           <w:lang w:val="en-US"/>
         </w:rPr>
@@ -5911,7 +6138,7 @@
     </w:p>
     <w:p>
       <w:pPr>
-        <w:pStyle w:val="PargrafodaLista"/>
+        <w:pStyle w:val="ListParagraph"/>
         <w:numPr>
           <w:ilvl w:val="0"/>
           <w:numId w:val="18"/>
@@ -5935,7 +6162,7 @@
     </w:p>
     <w:p>
       <w:pPr>
-        <w:pStyle w:val="PargrafodaLista"/>
+        <w:pStyle w:val="ListParagraph"/>
         <w:numPr>
           <w:ilvl w:val="0"/>
           <w:numId w:val="18"/>
@@ -5953,7 +6180,7 @@
     </w:p>
     <w:p>
       <w:pPr>
-        <w:pStyle w:val="PargrafodaLista"/>
+        <w:pStyle w:val="ListParagraph"/>
         <w:numPr>
           <w:ilvl w:val="0"/>
           <w:numId w:val="18"/>
@@ -6025,7 +6252,7 @@
     </w:p>
     <w:p>
       <w:pPr>
-        <w:pStyle w:val="PargrafodaLista"/>
+        <w:pStyle w:val="ListParagraph"/>
         <w:numPr>
           <w:ilvl w:val="0"/>
           <w:numId w:val="15"/>
@@ -6043,7 +6270,7 @@
     </w:p>
     <w:p>
       <w:pPr>
-        <w:pStyle w:val="PargrafodaLista"/>
+        <w:pStyle w:val="ListParagraph"/>
         <w:numPr>
           <w:ilvl w:val="0"/>
           <w:numId w:val="15"/>
@@ -6061,7 +6288,7 @@
     </w:p>
     <w:p>
       <w:pPr>
-        <w:pStyle w:val="PargrafodaLista"/>
+        <w:pStyle w:val="ListParagraph"/>
         <w:numPr>
           <w:ilvl w:val="0"/>
           <w:numId w:val="15"/>
@@ -6091,7 +6318,7 @@
     </w:p>
     <w:p>
       <w:pPr>
-        <w:pStyle w:val="PargrafodaLista"/>
+        <w:pStyle w:val="ListParagraph"/>
         <w:numPr>
           <w:ilvl w:val="0"/>
           <w:numId w:val="15"/>
@@ -6109,7 +6336,7 @@
     </w:p>
     <w:p>
       <w:pPr>
-        <w:pStyle w:val="PargrafodaLista"/>
+        <w:pStyle w:val="ListParagraph"/>
         <w:numPr>
           <w:ilvl w:val="0"/>
           <w:numId w:val="15"/>
@@ -6133,7 +6360,7 @@
     </w:p>
     <w:p>
       <w:pPr>
-        <w:pStyle w:val="PargrafodaLista"/>
+        <w:pStyle w:val="ListParagraph"/>
         <w:numPr>
           <w:ilvl w:val="0"/>
           <w:numId w:val="15"/>
@@ -6157,7 +6384,7 @@
     </w:p>
     <w:p>
       <w:pPr>
-        <w:pStyle w:val="PargrafodaLista"/>
+        <w:pStyle w:val="ListParagraph"/>
         <w:numPr>
           <w:ilvl w:val="0"/>
           <w:numId w:val="15"/>
@@ -6181,7 +6408,7 @@
     </w:p>
     <w:p>
       <w:pPr>
-        <w:pStyle w:val="PargrafodaLista"/>
+        <w:pStyle w:val="ListParagraph"/>
         <w:numPr>
           <w:ilvl w:val="0"/>
           <w:numId w:val="15"/>
@@ -6205,7 +6432,7 @@
     </w:p>
     <w:p>
       <w:pPr>
-        <w:pStyle w:val="PargrafodaLista"/>
+        <w:pStyle w:val="ListParagraph"/>
         <w:numPr>
           <w:ilvl w:val="0"/>
           <w:numId w:val="15"/>
@@ -6223,7 +6450,7 @@
     </w:p>
     <w:p>
       <w:pPr>
-        <w:pStyle w:val="PargrafodaLista"/>
+        <w:pStyle w:val="ListParagraph"/>
         <w:numPr>
           <w:ilvl w:val="0"/>
           <w:numId w:val="15"/>
@@ -6280,7 +6507,7 @@
     </w:p>
     <w:p>
       <w:pPr>
-        <w:pStyle w:val="PargrafodaLista"/>
+        <w:pStyle w:val="ListParagraph"/>
         <w:numPr>
           <w:ilvl w:val="0"/>
           <w:numId w:val="17"/>
@@ -6298,7 +6525,7 @@
     </w:p>
     <w:p>
       <w:pPr>
-        <w:pStyle w:val="PargrafodaLista"/>
+        <w:pStyle w:val="ListParagraph"/>
         <w:numPr>
           <w:ilvl w:val="1"/>
           <w:numId w:val="17"/>
@@ -6316,7 +6543,7 @@
     </w:p>
     <w:p>
       <w:pPr>
-        <w:pStyle w:val="PargrafodaLista"/>
+        <w:pStyle w:val="ListParagraph"/>
         <w:numPr>
           <w:ilvl w:val="1"/>
           <w:numId w:val="17"/>
@@ -6334,7 +6561,7 @@
     </w:p>
     <w:p>
       <w:pPr>
-        <w:pStyle w:val="PargrafodaLista"/>
+        <w:pStyle w:val="ListParagraph"/>
         <w:numPr>
           <w:ilvl w:val="1"/>
           <w:numId w:val="17"/>
@@ -6358,7 +6585,7 @@
     </w:p>
     <w:p>
       <w:pPr>
-        <w:pStyle w:val="PargrafodaLista"/>
+        <w:pStyle w:val="ListParagraph"/>
         <w:numPr>
           <w:ilvl w:val="1"/>
           <w:numId w:val="17"/>
@@ -6394,7 +6621,7 @@
     </w:p>
     <w:p>
       <w:pPr>
-        <w:pStyle w:val="PargrafodaLista"/>
+        <w:pStyle w:val="ListParagraph"/>
         <w:numPr>
           <w:ilvl w:val="0"/>
           <w:numId w:val="17"/>
@@ -6412,7 +6639,7 @@
     </w:p>
     <w:p>
       <w:pPr>
-        <w:pStyle w:val="PargrafodaLista"/>
+        <w:pStyle w:val="ListParagraph"/>
         <w:numPr>
           <w:ilvl w:val="0"/>
           <w:numId w:val="17"/>
@@ -6472,7 +6699,7 @@
     </w:p>
     <w:p>
       <w:pPr>
-        <w:pStyle w:val="PargrafodaLista"/>
+        <w:pStyle w:val="ListParagraph"/>
         <w:numPr>
           <w:ilvl w:val="0"/>
           <w:numId w:val="9"/>
@@ -6490,7 +6717,7 @@
     </w:p>
     <w:p>
       <w:pPr>
-        <w:pStyle w:val="PargrafodaLista"/>
+        <w:pStyle w:val="ListParagraph"/>
         <w:numPr>
           <w:ilvl w:val="0"/>
           <w:numId w:val="9"/>
@@ -6541,7 +6768,7 @@
     </w:p>
     <w:p>
       <w:pPr>
-        <w:pStyle w:val="PargrafodaLista"/>
+        <w:pStyle w:val="ListParagraph"/>
         <w:numPr>
           <w:ilvl w:val="0"/>
           <w:numId w:val="9"/>
@@ -6559,7 +6786,7 @@
     </w:p>
     <w:p>
       <w:pPr>
-        <w:pStyle w:val="PargrafodaLista"/>
+        <w:pStyle w:val="ListParagraph"/>
         <w:numPr>
           <w:ilvl w:val="0"/>
           <w:numId w:val="9"/>
@@ -6616,7 +6843,7 @@
     </w:p>
     <w:p>
       <w:pPr>
-        <w:pStyle w:val="PargrafodaLista"/>
+        <w:pStyle w:val="ListParagraph"/>
         <w:numPr>
           <w:ilvl w:val="0"/>
           <w:numId w:val="9"/>
@@ -6676,7 +6903,7 @@
     </w:p>
     <w:p>
       <w:pPr>
-        <w:pStyle w:val="PargrafodaLista"/>
+        <w:pStyle w:val="ListParagraph"/>
         <w:numPr>
           <w:ilvl w:val="0"/>
           <w:numId w:val="11"/>
@@ -6700,7 +6927,7 @@
     </w:p>
     <w:p>
       <w:pPr>
-        <w:pStyle w:val="PargrafodaLista"/>
+        <w:pStyle w:val="ListParagraph"/>
         <w:numPr>
           <w:ilvl w:val="1"/>
           <w:numId w:val="11"/>
@@ -6826,7 +7053,7 @@
     </w:p>
     <w:p>
       <w:pPr>
-        <w:pStyle w:val="PargrafodaLista"/>
+        <w:pStyle w:val="ListParagraph"/>
         <w:numPr>
           <w:ilvl w:val="0"/>
           <w:numId w:val="11"/>
@@ -6862,7 +7089,7 @@
     </w:p>
     <w:p>
       <w:pPr>
-        <w:pStyle w:val="PargrafodaLista"/>
+        <w:pStyle w:val="ListParagraph"/>
         <w:numPr>
           <w:ilvl w:val="1"/>
           <w:numId w:val="11"/>
@@ -6940,7 +7167,7 @@
     </w:p>
     <w:p>
       <w:pPr>
-        <w:pStyle w:val="PargrafodaLista"/>
+        <w:pStyle w:val="ListParagraph"/>
         <w:numPr>
           <w:ilvl w:val="0"/>
           <w:numId w:val="11"/>
@@ -7006,7 +7233,7 @@
     </w:p>
     <w:p>
       <w:pPr>
-        <w:pStyle w:val="PargrafodaLista"/>
+        <w:pStyle w:val="ListParagraph"/>
         <w:numPr>
           <w:ilvl w:val="1"/>
           <w:numId w:val="11"/>
@@ -7078,7 +7305,7 @@
     </w:p>
     <w:p>
       <w:pPr>
-        <w:pStyle w:val="PargrafodaLista"/>
+        <w:pStyle w:val="ListParagraph"/>
         <w:numPr>
           <w:ilvl w:val="1"/>
           <w:numId w:val="11"/>
@@ -7150,7 +7377,7 @@
     </w:p>
     <w:p>
       <w:pPr>
-        <w:pStyle w:val="Cabealho1"/>
+        <w:pStyle w:val="Heading1"/>
         <w:numPr>
           <w:ilvl w:val="1"/>
           <w:numId w:val="3"/>
@@ -7159,14 +7386,14 @@
           <w:lang w:val="en-US"/>
         </w:rPr>
       </w:pPr>
-      <w:bookmarkStart w:id="10" w:name="_Toc354243509"/>
+      <w:bookmarkStart w:id="9" w:name="_Toc354243509"/>
       <w:r>
         <w:rPr>
           <w:lang w:val="en-US"/>
         </w:rPr>
         <w:t>Corrective Actions</w:t>
       </w:r>
-      <w:bookmarkEnd w:id="10"/>
+      <w:bookmarkEnd w:id="9"/>
     </w:p>
     <w:p>
       <w:pPr>
@@ -7274,7 +7501,7 @@
     </w:p>
     <w:p>
       <w:pPr>
-        <w:pStyle w:val="PargrafodaLista"/>
+        <w:pStyle w:val="ListParagraph"/>
         <w:numPr>
           <w:ilvl w:val="0"/>
           <w:numId w:val="8"/>
@@ -7292,7 +7519,7 @@
     </w:p>
     <w:p>
       <w:pPr>
-        <w:pStyle w:val="PargrafodaLista"/>
+        <w:pStyle w:val="ListParagraph"/>
         <w:numPr>
           <w:ilvl w:val="0"/>
           <w:numId w:val="8"/>
@@ -7334,7 +7561,7 @@
     </w:p>
     <w:p>
       <w:pPr>
-        <w:pStyle w:val="PargrafodaLista"/>
+        <w:pStyle w:val="ListParagraph"/>
         <w:numPr>
           <w:ilvl w:val="0"/>
           <w:numId w:val="8"/>
@@ -7353,7 +7580,7 @@
     </w:p>
     <w:p>
       <w:pPr>
-        <w:pStyle w:val="PargrafodaLista"/>
+        <w:pStyle w:val="ListParagraph"/>
         <w:numPr>
           <w:ilvl w:val="0"/>
           <w:numId w:val="8"/>
@@ -7371,7 +7598,7 @@
     </w:p>
     <w:p>
       <w:pPr>
-        <w:pStyle w:val="PargrafodaLista"/>
+        <w:pStyle w:val="ListParagraph"/>
         <w:numPr>
           <w:ilvl w:val="0"/>
           <w:numId w:val="8"/>
@@ -7389,7 +7616,7 @@
     </w:p>
     <w:p>
       <w:pPr>
-        <w:pStyle w:val="PargrafodaLista"/>
+        <w:pStyle w:val="ListParagraph"/>
         <w:numPr>
           <w:ilvl w:val="0"/>
           <w:numId w:val="8"/>
@@ -7407,7 +7634,7 @@
     </w:p>
     <w:p>
       <w:pPr>
-        <w:pStyle w:val="PargrafodaLista"/>
+        <w:pStyle w:val="ListParagraph"/>
         <w:numPr>
           <w:ilvl w:val="0"/>
           <w:numId w:val="8"/>
@@ -7425,7 +7652,7 @@
     </w:p>
     <w:p>
       <w:pPr>
-        <w:pStyle w:val="Cabealho1"/>
+        <w:pStyle w:val="Heading1"/>
         <w:numPr>
           <w:ilvl w:val="0"/>
           <w:numId w:val="3"/>
@@ -7434,20 +7661,20 @@
           <w:lang w:val="en-GB"/>
         </w:rPr>
       </w:pPr>
-      <w:bookmarkStart w:id="11" w:name="_Toc354243510"/>
-      <w:bookmarkStart w:id="12" w:name="_Toc354243511"/>
-      <w:bookmarkStart w:id="13" w:name="_Toc354243512"/>
-      <w:bookmarkStart w:id="14" w:name="_Toc354243513"/>
+      <w:bookmarkStart w:id="10" w:name="_Toc354243510"/>
+      <w:bookmarkStart w:id="11" w:name="_Toc354243511"/>
+      <w:bookmarkStart w:id="12" w:name="_Toc354243512"/>
+      <w:bookmarkStart w:id="13" w:name="_Toc354243513"/>
+      <w:bookmarkEnd w:id="10"/>
       <w:bookmarkEnd w:id="11"/>
       <w:bookmarkEnd w:id="12"/>
+      <w:r>
+        <w:rPr>
+          <w:lang w:val="en-GB"/>
+        </w:rPr>
+        <w:t>Tools</w:t>
+      </w:r>
       <w:bookmarkEnd w:id="13"/>
-      <w:r>
-        <w:rPr>
-          <w:lang w:val="en-GB"/>
-        </w:rPr>
-        <w:t>Tools</w:t>
-      </w:r>
-      <w:bookmarkEnd w:id="14"/>
     </w:p>
     <w:p>
       <w:pPr>
@@ -7477,7 +7704,7 @@
     </w:p>
     <w:p>
       <w:pPr>
-        <w:pStyle w:val="Cabealho1"/>
+        <w:pStyle w:val="Heading1"/>
         <w:numPr>
           <w:ilvl w:val="0"/>
           <w:numId w:val="3"/>
@@ -7486,14 +7713,14 @@
           <w:lang w:val="en-GB"/>
         </w:rPr>
       </w:pPr>
-      <w:bookmarkStart w:id="15" w:name="_Toc354243514"/>
+      <w:bookmarkStart w:id="14" w:name="_Toc354243514"/>
       <w:r>
         <w:rPr>
           <w:lang w:val="en-GB"/>
         </w:rPr>
         <w:t>Related Processes</w:t>
       </w:r>
-      <w:bookmarkEnd w:id="15"/>
+      <w:bookmarkEnd w:id="14"/>
     </w:p>
     <w:p>
       <w:pPr>
@@ -7529,7 +7756,7 @@
     </w:p>
     <w:p>
       <w:pPr>
-        <w:pStyle w:val="Cabealho1"/>
+        <w:pStyle w:val="Heading1"/>
         <w:numPr>
           <w:ilvl w:val="0"/>
           <w:numId w:val="3"/>
@@ -7538,14 +7765,14 @@
           <w:lang w:val="en-GB"/>
         </w:rPr>
       </w:pPr>
-      <w:bookmarkStart w:id="16" w:name="_Toc354243515"/>
+      <w:bookmarkStart w:id="15" w:name="_Toc354243515"/>
       <w:r>
         <w:rPr>
           <w:lang w:val="en-GB"/>
         </w:rPr>
         <w:t>Measures</w:t>
       </w:r>
-      <w:bookmarkEnd w:id="16"/>
+      <w:bookmarkEnd w:id="15"/>
     </w:p>
     <w:p>
       <w:pPr>
@@ -7563,7 +7790,7 @@
     </w:p>
     <w:p>
       <w:pPr>
-        <w:pStyle w:val="PargrafodaLista"/>
+        <w:pStyle w:val="ListParagraph"/>
         <w:numPr>
           <w:ilvl w:val="0"/>
           <w:numId w:val="4"/>
@@ -7577,18 +7804,12 @@
         <w:rPr>
           <w:lang w:val="en-GB"/>
         </w:rPr>
-        <w:t xml:space="preserve">Number of </w:t>
-      </w:r>
-      <w:r>
-        <w:rPr>
-          <w:lang w:val="en-GB"/>
-        </w:rPr>
-        <w:t>Project objectives achieved</w:t>
-      </w:r>
-    </w:p>
-    <w:p>
-      <w:pPr>
-        <w:pStyle w:val="PargrafodaLista"/>
+        <w:t>Number of Active Risks</w:t>
+      </w:r>
+    </w:p>
+    <w:p>
+      <w:pPr>
+        <w:pStyle w:val="ListParagraph"/>
         <w:numPr>
           <w:ilvl w:val="0"/>
           <w:numId w:val="4"/>
@@ -7602,12 +7823,12 @@
         <w:rPr>
           <w:lang w:val="en-GB"/>
         </w:rPr>
-        <w:t>Number of Active Risks</w:t>
-      </w:r>
-    </w:p>
-    <w:p>
-      <w:pPr>
-        <w:pStyle w:val="PargrafodaLista"/>
+        <w:t>Number of High Level Active Risks</w:t>
+      </w:r>
+    </w:p>
+    <w:p>
+      <w:pPr>
+        <w:pStyle w:val="ListParagraph"/>
         <w:numPr>
           <w:ilvl w:val="0"/>
           <w:numId w:val="4"/>
@@ -7621,30 +7842,11 @@
         <w:rPr>
           <w:lang w:val="en-GB"/>
         </w:rPr>
-        <w:t>Number of High Level Active Risks</w:t>
-      </w:r>
-    </w:p>
-    <w:p>
-      <w:pPr>
-        <w:pStyle w:val="PargrafodaLista"/>
-        <w:numPr>
-          <w:ilvl w:val="0"/>
-          <w:numId w:val="4"/>
-        </w:numPr>
-        <w:spacing w:line="360" w:lineRule="auto"/>
-        <w:rPr>
-          <w:lang w:val="en-GB"/>
-        </w:rPr>
-      </w:pPr>
-      <w:r>
-        <w:rPr>
-          <w:lang w:val="en-GB"/>
-        </w:rPr>
         <w:t>Performance Index from Earned Value</w:t>
       </w:r>
     </w:p>
     <w:sectPr>
-      <w:footerReference w:type="first" r:id="rId14"/>
+      <w:footerReference w:type="first" r:id="rId16"/>
       <w:pgSz w:w="11906" w:h="16838"/>
       <w:pgMar w:top="1417" w:right="1701" w:bottom="1417" w:left="1701" w:header="708" w:footer="708" w:gutter="0"/>
       <w:pgNumType w:start="1"/>
@@ -7685,7 +7887,17 @@
 <w:ftr xmlns:wpc="http://schemas.microsoft.com/office/word/2010/wordprocessingCanvas" xmlns:mc="http://schemas.openxmlformats.org/markup-compatibility/2006" xmlns:o="urn:schemas-microsoft-com:office:office" xmlns:r="http://schemas.openxmlformats.org/officeDocument/2006/relationships" xmlns:m="http://schemas.openxmlformats.org/officeDocument/2006/math" xmlns:v="urn:schemas-microsoft-com:vml" xmlns:wp14="http://schemas.microsoft.com/office/word/2010/wordprocessingDrawing" xmlns:wp="http://schemas.openxmlformats.org/drawingml/2006/wordprocessingDrawing" xmlns:w10="urn:schemas-microsoft-com:office:word" xmlns:w="http://schemas.openxmlformats.org/wordprocessingml/2006/main" xmlns:w14="http://schemas.microsoft.com/office/word/2010/wordml" xmlns:w15="http://schemas.microsoft.com/office/word/2012/wordml" xmlns:wpg="http://schemas.microsoft.com/office/word/2010/wordprocessingGroup" xmlns:wpi="http://schemas.microsoft.com/office/word/2010/wordprocessingInk" xmlns:wne="http://schemas.microsoft.com/office/word/2006/wordml" xmlns:wps="http://schemas.microsoft.com/office/word/2010/wordprocessingShape" mc:Ignorable="w14 w15 wp14">
   <w:p>
     <w:pPr>
-      <w:pStyle w:val="Rodap"/>
+      <w:pStyle w:val="Footer"/>
+    </w:pPr>
+  </w:p>
+</w:ftr>
+</file>
+
+<file path=word/footer2.xml><?xml version="1.0" encoding="utf-8"?>
+<w:ftr xmlns:wpc="http://schemas.microsoft.com/office/word/2010/wordprocessingCanvas" xmlns:mc="http://schemas.openxmlformats.org/markup-compatibility/2006" xmlns:o="urn:schemas-microsoft-com:office:office" xmlns:r="http://schemas.openxmlformats.org/officeDocument/2006/relationships" xmlns:m="http://schemas.openxmlformats.org/officeDocument/2006/math" xmlns:v="urn:schemas-microsoft-com:vml" xmlns:wp14="http://schemas.microsoft.com/office/word/2010/wordprocessingDrawing" xmlns:wp="http://schemas.openxmlformats.org/drawingml/2006/wordprocessingDrawing" xmlns:w10="urn:schemas-microsoft-com:office:word" xmlns:w="http://schemas.openxmlformats.org/wordprocessingml/2006/main" xmlns:w14="http://schemas.microsoft.com/office/word/2010/wordml" xmlns:w15="http://schemas.microsoft.com/office/word/2012/wordml" xmlns:wpg="http://schemas.microsoft.com/office/word/2010/wordprocessingGroup" xmlns:wpi="http://schemas.microsoft.com/office/word/2010/wordprocessingInk" xmlns:wne="http://schemas.microsoft.com/office/word/2006/wordml" xmlns:wps="http://schemas.microsoft.com/office/word/2010/wordprocessingShape" mc:Ignorable="w14 w15 wp14">
+  <w:p>
+    <w:pPr>
+      <w:pStyle w:val="Footer"/>
       <w:rPr>
         <w:lang w:val="en-US"/>
       </w:rPr>
@@ -7705,7 +7917,7 @@
   </w:p>
   <w:p>
     <w:pPr>
-      <w:pStyle w:val="Rodap"/>
+      <w:pStyle w:val="Footer"/>
       <w:rPr>
         <w:lang w:val="en-US"/>
       </w:rPr>
@@ -7746,11 +7958,11 @@
 </w:ftr>
 </file>
 
-<file path=word/footer2.xml><?xml version="1.0" encoding="utf-8"?>
+<file path=word/footer3.xml><?xml version="1.0" encoding="utf-8"?>
 <w:ftr xmlns:wpc="http://schemas.microsoft.com/office/word/2010/wordprocessingCanvas" xmlns:mc="http://schemas.openxmlformats.org/markup-compatibility/2006" xmlns:o="urn:schemas-microsoft-com:office:office" xmlns:r="http://schemas.openxmlformats.org/officeDocument/2006/relationships" xmlns:m="http://schemas.openxmlformats.org/officeDocument/2006/math" xmlns:v="urn:schemas-microsoft-com:vml" xmlns:wp14="http://schemas.microsoft.com/office/word/2010/wordprocessingDrawing" xmlns:wp="http://schemas.openxmlformats.org/drawingml/2006/wordprocessingDrawing" xmlns:w10="urn:schemas-microsoft-com:office:word" xmlns:w="http://schemas.openxmlformats.org/wordprocessingml/2006/main" xmlns:w14="http://schemas.microsoft.com/office/word/2010/wordml" xmlns:w15="http://schemas.microsoft.com/office/word/2012/wordml" xmlns:wpg="http://schemas.microsoft.com/office/word/2010/wordprocessingGroup" xmlns:wpi="http://schemas.microsoft.com/office/word/2010/wordprocessingInk" xmlns:wne="http://schemas.microsoft.com/office/word/2006/wordml" xmlns:wps="http://schemas.microsoft.com/office/word/2010/wordprocessingShape" mc:Ignorable="w14 w15 wp14">
   <w:p>
     <w:pPr>
-      <w:pStyle w:val="Rodap"/>
+      <w:pStyle w:val="Footer"/>
       <w:rPr>
         <w:lang w:val="en-US"/>
       </w:rPr>
@@ -7776,7 +7988,7 @@
   </w:p>
   <w:p>
     <w:pPr>
-      <w:pStyle w:val="Rodap"/>
+      <w:pStyle w:val="Footer"/>
       <w:tabs>
         <w:tab w:val="clear" w:pos="4252"/>
       </w:tabs>
@@ -7814,11 +8026,11 @@
 </w:ftr>
 </file>
 
-<file path=word/footer3.xml><?xml version="1.0" encoding="utf-8"?>
+<file path=word/footer4.xml><?xml version="1.0" encoding="utf-8"?>
 <w:ftr xmlns:wpc="http://schemas.microsoft.com/office/word/2010/wordprocessingCanvas" xmlns:mc="http://schemas.openxmlformats.org/markup-compatibility/2006" xmlns:o="urn:schemas-microsoft-com:office:office" xmlns:r="http://schemas.openxmlformats.org/officeDocument/2006/relationships" xmlns:m="http://schemas.openxmlformats.org/officeDocument/2006/math" xmlns:v="urn:schemas-microsoft-com:vml" xmlns:wp14="http://schemas.microsoft.com/office/word/2010/wordprocessingDrawing" xmlns:wp="http://schemas.openxmlformats.org/drawingml/2006/wordprocessingDrawing" xmlns:w10="urn:schemas-microsoft-com:office:word" xmlns:w="http://schemas.openxmlformats.org/wordprocessingml/2006/main" xmlns:w14="http://schemas.microsoft.com/office/word/2010/wordml" xmlns:w15="http://schemas.microsoft.com/office/word/2012/wordml" xmlns:wpg="http://schemas.microsoft.com/office/word/2010/wordprocessingGroup" xmlns:wpi="http://schemas.microsoft.com/office/word/2010/wordprocessingInk" xmlns:wne="http://schemas.microsoft.com/office/word/2006/wordml" xmlns:wps="http://schemas.microsoft.com/office/word/2010/wordprocessingShape" mc:Ignorable="w14 w15 wp14">
   <w:p>
     <w:pPr>
-      <w:pStyle w:val="Rodap"/>
+      <w:pStyle w:val="Footer"/>
       <w:rPr>
         <w:lang w:val="en-US"/>
       </w:rPr>
@@ -7832,7 +8044,7 @@
   </w:p>
   <w:p>
     <w:pPr>
-      <w:pStyle w:val="Rodap"/>
+      <w:pStyle w:val="Footer"/>
       <w:rPr>
         <w:lang w:val="en-US"/>
       </w:rPr>
@@ -7886,7 +8098,7 @@
         <w:noProof/>
         <w:lang w:val="en-US"/>
       </w:rPr>
-      <w:t>ii</w:t>
+      <w:t>i</w:t>
     </w:r>
     <w:r>
       <w:rPr>
@@ -7898,11 +8110,11 @@
 </w:ftr>
 </file>
 
-<file path=word/footer4.xml><?xml version="1.0" encoding="utf-8"?>
+<file path=word/footer5.xml><?xml version="1.0" encoding="utf-8"?>
 <w:ftr xmlns:wpc="http://schemas.microsoft.com/office/word/2010/wordprocessingCanvas" xmlns:mc="http://schemas.openxmlformats.org/markup-compatibility/2006" xmlns:o="urn:schemas-microsoft-com:office:office" xmlns:r="http://schemas.openxmlformats.org/officeDocument/2006/relationships" xmlns:m="http://schemas.openxmlformats.org/officeDocument/2006/math" xmlns:v="urn:schemas-microsoft-com:vml" xmlns:wp14="http://schemas.microsoft.com/office/word/2010/wordprocessingDrawing" xmlns:wp="http://schemas.openxmlformats.org/drawingml/2006/wordprocessingDrawing" xmlns:w10="urn:schemas-microsoft-com:office:word" xmlns:w="http://schemas.openxmlformats.org/wordprocessingml/2006/main" xmlns:w14="http://schemas.microsoft.com/office/word/2010/wordml" xmlns:w15="http://schemas.microsoft.com/office/word/2012/wordml" xmlns:wpg="http://schemas.microsoft.com/office/word/2010/wordprocessingGroup" xmlns:wpi="http://schemas.microsoft.com/office/word/2010/wordprocessingInk" xmlns:wne="http://schemas.microsoft.com/office/word/2006/wordml" xmlns:wps="http://schemas.microsoft.com/office/word/2010/wordprocessingShape" mc:Ignorable="w14 w15 wp14">
   <w:p>
     <w:pPr>
-      <w:pStyle w:val="Rodap"/>
+      <w:pStyle w:val="Footer"/>
       <w:rPr>
         <w:lang w:val="en-US"/>
       </w:rPr>
@@ -7928,7 +8140,7 @@
   </w:p>
   <w:p>
     <w:pPr>
-      <w:pStyle w:val="Rodap"/>
+      <w:pStyle w:val="Footer"/>
       <w:tabs>
         <w:tab w:val="clear" w:pos="4252"/>
       </w:tabs>
@@ -8020,7 +8232,17 @@
 <w:hdr xmlns:wpc="http://schemas.microsoft.com/office/word/2010/wordprocessingCanvas" xmlns:mc="http://schemas.openxmlformats.org/markup-compatibility/2006" xmlns:o="urn:schemas-microsoft-com:office:office" xmlns:r="http://schemas.openxmlformats.org/officeDocument/2006/relationships" xmlns:m="http://schemas.openxmlformats.org/officeDocument/2006/math" xmlns:v="urn:schemas-microsoft-com:vml" xmlns:wp14="http://schemas.microsoft.com/office/word/2010/wordprocessingDrawing" xmlns:wp="http://schemas.openxmlformats.org/drawingml/2006/wordprocessingDrawing" xmlns:w10="urn:schemas-microsoft-com:office:word" xmlns:w="http://schemas.openxmlformats.org/wordprocessingml/2006/main" xmlns:w14="http://schemas.microsoft.com/office/word/2010/wordml" xmlns:w15="http://schemas.microsoft.com/office/word/2012/wordml" xmlns:wpg="http://schemas.microsoft.com/office/word/2010/wordprocessingGroup" xmlns:wpi="http://schemas.microsoft.com/office/word/2010/wordprocessingInk" xmlns:wne="http://schemas.microsoft.com/office/word/2006/wordml" xmlns:wps="http://schemas.microsoft.com/office/word/2010/wordprocessingShape" mc:Ignorable="w14 w15 wp14">
   <w:p>
     <w:pPr>
-      <w:pStyle w:val="Cabealho"/>
+      <w:pStyle w:val="Header"/>
+    </w:pPr>
+  </w:p>
+</w:hdr>
+</file>
+
+<file path=word/header2.xml><?xml version="1.0" encoding="utf-8"?>
+<w:hdr xmlns:wpc="http://schemas.microsoft.com/office/word/2010/wordprocessingCanvas" xmlns:mc="http://schemas.openxmlformats.org/markup-compatibility/2006" xmlns:o="urn:schemas-microsoft-com:office:office" xmlns:r="http://schemas.openxmlformats.org/officeDocument/2006/relationships" xmlns:m="http://schemas.openxmlformats.org/officeDocument/2006/math" xmlns:v="urn:schemas-microsoft-com:vml" xmlns:wp14="http://schemas.microsoft.com/office/word/2010/wordprocessingDrawing" xmlns:wp="http://schemas.openxmlformats.org/drawingml/2006/wordprocessingDrawing" xmlns:w10="urn:schemas-microsoft-com:office:word" xmlns:w="http://schemas.openxmlformats.org/wordprocessingml/2006/main" xmlns:w14="http://schemas.microsoft.com/office/word/2010/wordml" xmlns:w15="http://schemas.microsoft.com/office/word/2012/wordml" xmlns:wpg="http://schemas.microsoft.com/office/word/2010/wordprocessingGroup" xmlns:wpi="http://schemas.microsoft.com/office/word/2010/wordprocessingInk" xmlns:wne="http://schemas.microsoft.com/office/word/2006/wordml" xmlns:wps="http://schemas.microsoft.com/office/word/2010/wordprocessingShape" mc:Ignorable="w14 w15 wp14">
+  <w:p>
+    <w:pPr>
+      <w:pStyle w:val="Header"/>
       <w:rPr>
         <w:lang w:val="en-GB"/>
       </w:rPr>
@@ -8031,7 +8253,7 @@
         <w:lang w:eastAsia="pt-PT"/>
       </w:rPr>
       <w:drawing>
-        <wp:anchor distT="0" distB="0" distL="114300" distR="114300" simplePos="0" relativeHeight="251657216" behindDoc="0" locked="0" layoutInCell="1" allowOverlap="1" wp14:anchorId="61CD4838" wp14:editId="1B58674F">
+        <wp:anchor distT="0" distB="0" distL="114300" distR="114300" simplePos="0" relativeHeight="251658240" behindDoc="0" locked="0" layoutInCell="1" allowOverlap="1" wp14:anchorId="61CD4838" wp14:editId="1B58674F">
           <wp:simplePos x="0" y="0"/>
           <wp:positionH relativeFrom="column">
             <wp:posOffset>15239</wp:posOffset>
@@ -8131,7 +8353,7 @@
   </w:p>
   <w:p>
     <w:pPr>
-      <w:pStyle w:val="Cabealho"/>
+      <w:pStyle w:val="Header"/>
       <w:rPr>
         <w:lang w:val="en-GB"/>
       </w:rPr>
@@ -8164,7 +8386,25 @@
           <w:rPr>
             <w:lang w:val="en-US"/>
           </w:rPr>
-          <w:t>V0.8</w:t>
+          <w:t>V</w:t>
+        </w:r>
+        <w:r>
+          <w:rPr>
+            <w:lang w:val="en-US"/>
+          </w:rPr>
+          <w:t>1</w:t>
+        </w:r>
+        <w:r>
+          <w:rPr>
+            <w:lang w:val="en-US"/>
+          </w:rPr>
+          <w:t>.</w:t>
+        </w:r>
+        <w:r>
+          <w:rPr>
+            <w:lang w:val="en-US"/>
+          </w:rPr>
+          <w:t>0</w:t>
         </w:r>
       </w:sdtContent>
     </w:sdt>
@@ -8190,7 +8430,7 @@
           <w:rPr>
             <w:lang w:val="en-US"/>
           </w:rPr>
-          <w:t>Ready for Approval</w:t>
+          <w:t>Baselined</w:t>
         </w:r>
       </w:sdtContent>
     </w:sdt>
@@ -8205,11 +8445,11 @@
 </w:hdr>
 </file>
 
-<file path=word/header2.xml><?xml version="1.0" encoding="utf-8"?>
+<file path=word/header3.xml><?xml version="1.0" encoding="utf-8"?>
 <w:hdr xmlns:wpc="http://schemas.microsoft.com/office/word/2010/wordprocessingCanvas" xmlns:mc="http://schemas.openxmlformats.org/markup-compatibility/2006" xmlns:o="urn:schemas-microsoft-com:office:office" xmlns:r="http://schemas.openxmlformats.org/officeDocument/2006/relationships" xmlns:m="http://schemas.openxmlformats.org/officeDocument/2006/math" xmlns:v="urn:schemas-microsoft-com:vml" xmlns:wp14="http://schemas.microsoft.com/office/word/2010/wordprocessingDrawing" xmlns:wp="http://schemas.openxmlformats.org/drawingml/2006/wordprocessingDrawing" xmlns:w10="urn:schemas-microsoft-com:office:word" xmlns:w="http://schemas.openxmlformats.org/wordprocessingml/2006/main" xmlns:w14="http://schemas.microsoft.com/office/word/2010/wordml" xmlns:w15="http://schemas.microsoft.com/office/word/2012/wordml" xmlns:wpg="http://schemas.microsoft.com/office/word/2010/wordprocessingGroup" xmlns:wpi="http://schemas.microsoft.com/office/word/2010/wordprocessingInk" xmlns:wne="http://schemas.microsoft.com/office/word/2006/wordml" xmlns:wps="http://schemas.microsoft.com/office/word/2010/wordprocessingShape" mc:Ignorable="w14 w15 wp14">
   <w:p>
     <w:pPr>
-      <w:pStyle w:val="Cabealho"/>
+      <w:pStyle w:val="Header"/>
       <w:rPr>
         <w:lang w:val="en-US"/>
       </w:rPr>
@@ -8320,7 +8560,7 @@
   </w:p>
   <w:p>
     <w:pPr>
-      <w:pStyle w:val="Cabealho"/>
+      <w:pStyle w:val="Header"/>
       <w:rPr>
         <w:lang w:val="en-US"/>
       </w:rPr>
@@ -8350,10 +8590,7 @@
       <w:sdtEndPr/>
       <w:sdtContent>
         <w:r>
-          <w:rPr>
-            <w:lang w:val="en-US"/>
-          </w:rPr>
-          <w:t>V0.8</w:t>
+          <w:t>V1.0</w:t>
         </w:r>
       </w:sdtContent>
     </w:sdt>
@@ -8376,10 +8613,7 @@
       <w:sdtEndPr/>
       <w:sdtContent>
         <w:r>
-          <w:rPr>
-            <w:lang w:val="en-US"/>
-          </w:rPr>
-          <w:t>Ready for Approval</w:t>
+          <w:t>Baselined</w:t>
         </w:r>
       </w:sdtContent>
     </w:sdt>
@@ -10916,11 +11150,11 @@
     <w:qFormat/>
     <w:rsid w:val="00345E81"/>
   </w:style>
-  <w:style w:type="paragraph" w:styleId="Cabealho1">
+  <w:style w:type="paragraph" w:styleId="Heading1">
     <w:name w:val="heading 1"/>
     <w:basedOn w:val="Normal"/>
     <w:next w:val="Normal"/>
-    <w:link w:val="Cabealho1Carter"/>
+    <w:link w:val="Heading1Char"/>
     <w:uiPriority w:val="9"/>
     <w:qFormat/>
     <w:rsid w:val="00906D0A"/>
@@ -10939,11 +11173,11 @@
       <w:szCs w:val="28"/>
     </w:rPr>
   </w:style>
-  <w:style w:type="paragraph" w:styleId="Cabealho2">
+  <w:style w:type="paragraph" w:styleId="Heading2">
     <w:name w:val="heading 2"/>
     <w:basedOn w:val="Normal"/>
     <w:next w:val="Normal"/>
-    <w:link w:val="Cabealho2Carter"/>
+    <w:link w:val="Heading2Char"/>
     <w:uiPriority w:val="9"/>
     <w:unhideWhenUsed/>
     <w:qFormat/>
@@ -10963,13 +11197,13 @@
       <w:szCs w:val="26"/>
     </w:rPr>
   </w:style>
-  <w:style w:type="character" w:default="1" w:styleId="Tipodeletrapredefinidodopargrafo">
+  <w:style w:type="character" w:default="1" w:styleId="DefaultParagraphFont">
     <w:name w:val="Default Paragraph Font"/>
     <w:uiPriority w:val="1"/>
     <w:semiHidden/>
     <w:unhideWhenUsed/>
   </w:style>
-  <w:style w:type="table" w:default="1" w:styleId="Tabelanormal">
+  <w:style w:type="table" w:default="1" w:styleId="TableNormal">
     <w:name w:val="Normal Table"/>
     <w:uiPriority w:val="99"/>
     <w:semiHidden/>
@@ -10984,16 +11218,16 @@
       </w:tblCellMar>
     </w:tblPr>
   </w:style>
-  <w:style w:type="numbering" w:default="1" w:styleId="Semlista">
+  <w:style w:type="numbering" w:default="1" w:styleId="NoList">
     <w:name w:val="No List"/>
     <w:uiPriority w:val="99"/>
     <w:semiHidden/>
     <w:unhideWhenUsed/>
   </w:style>
-  <w:style w:type="paragraph" w:styleId="Cabealho">
+  <w:style w:type="paragraph" w:styleId="Header">
     <w:name w:val="header"/>
     <w:basedOn w:val="Normal"/>
-    <w:link w:val="CabealhoCarter"/>
+    <w:link w:val="HeaderChar"/>
     <w:uiPriority w:val="99"/>
     <w:unhideWhenUsed/>
     <w:rsid w:val="00042081"/>
@@ -11005,17 +11239,17 @@
       <w:spacing w:after="0" w:line="240" w:lineRule="auto"/>
     </w:pPr>
   </w:style>
-  <w:style w:type="character" w:customStyle="1" w:styleId="CabealhoCarter">
-    <w:name w:val="Cabeçalho Caráter"/>
-    <w:basedOn w:val="Tipodeletrapredefinidodopargrafo"/>
-    <w:link w:val="Cabealho"/>
+  <w:style w:type="character" w:customStyle="1" w:styleId="HeaderChar">
+    <w:name w:val="Header Char"/>
+    <w:basedOn w:val="DefaultParagraphFont"/>
+    <w:link w:val="Header"/>
     <w:uiPriority w:val="99"/>
     <w:rsid w:val="00042081"/>
   </w:style>
-  <w:style w:type="paragraph" w:styleId="Rodap">
+  <w:style w:type="paragraph" w:styleId="Footer">
     <w:name w:val="footer"/>
     <w:basedOn w:val="Normal"/>
-    <w:link w:val="RodapCarter"/>
+    <w:link w:val="FooterChar"/>
     <w:uiPriority w:val="99"/>
     <w:unhideWhenUsed/>
     <w:rsid w:val="00042081"/>
@@ -11027,16 +11261,16 @@
       <w:spacing w:after="0" w:line="240" w:lineRule="auto"/>
     </w:pPr>
   </w:style>
-  <w:style w:type="character" w:customStyle="1" w:styleId="RodapCarter">
-    <w:name w:val="Rodapé Caráter"/>
-    <w:basedOn w:val="Tipodeletrapredefinidodopargrafo"/>
-    <w:link w:val="Rodap"/>
+  <w:style w:type="character" w:customStyle="1" w:styleId="FooterChar">
+    <w:name w:val="Footer Char"/>
+    <w:basedOn w:val="DefaultParagraphFont"/>
+    <w:link w:val="Footer"/>
     <w:uiPriority w:val="99"/>
     <w:rsid w:val="00042081"/>
   </w:style>
-  <w:style w:type="character" w:styleId="TextodoMarcadordePosio">
+  <w:style w:type="character" w:styleId="PlaceholderText">
     <w:name w:val="Placeholder Text"/>
-    <w:basedOn w:val="Tipodeletrapredefinidodopargrafo"/>
+    <w:basedOn w:val="DefaultParagraphFont"/>
     <w:uiPriority w:val="99"/>
     <w:semiHidden/>
     <w:rsid w:val="009553EC"/>
@@ -11044,10 +11278,10 @@
       <w:color w:val="808080"/>
     </w:rPr>
   </w:style>
-  <w:style w:type="paragraph" w:styleId="Textodebalo">
+  <w:style w:type="paragraph" w:styleId="BalloonText">
     <w:name w:val="Balloon Text"/>
     <w:basedOn w:val="Normal"/>
-    <w:link w:val="TextodebaloCarter"/>
+    <w:link w:val="BalloonTextChar"/>
     <w:uiPriority w:val="99"/>
     <w:semiHidden/>
     <w:unhideWhenUsed/>
@@ -11061,10 +11295,10 @@
       <w:szCs w:val="16"/>
     </w:rPr>
   </w:style>
-  <w:style w:type="character" w:customStyle="1" w:styleId="TextodebaloCarter">
-    <w:name w:val="Texto de balão Caráter"/>
-    <w:basedOn w:val="Tipodeletrapredefinidodopargrafo"/>
-    <w:link w:val="Textodebalo"/>
+  <w:style w:type="character" w:customStyle="1" w:styleId="BalloonTextChar">
+    <w:name w:val="Balloon Text Char"/>
+    <w:basedOn w:val="DefaultParagraphFont"/>
+    <w:link w:val="BalloonText"/>
     <w:uiPriority w:val="99"/>
     <w:semiHidden/>
     <w:rsid w:val="009553EC"/>
@@ -11074,9 +11308,9 @@
       <w:szCs w:val="16"/>
     </w:rPr>
   </w:style>
-  <w:style w:type="paragraph" w:styleId="SemEspaamento">
+  <w:style w:type="paragraph" w:styleId="NoSpacing">
     <w:name w:val="No Spacing"/>
-    <w:link w:val="SemEspaamentoCarter"/>
+    <w:link w:val="NoSpacingChar"/>
     <w:uiPriority w:val="1"/>
     <w:qFormat/>
     <w:rsid w:val="00906D0A"/>
@@ -11087,19 +11321,19 @@
       <w:rFonts w:eastAsiaTheme="minorEastAsia"/>
     </w:rPr>
   </w:style>
-  <w:style w:type="character" w:customStyle="1" w:styleId="SemEspaamentoCarter">
-    <w:name w:val="Sem Espaçamento Caráter"/>
-    <w:basedOn w:val="Tipodeletrapredefinidodopargrafo"/>
-    <w:link w:val="SemEspaamento"/>
+  <w:style w:type="character" w:customStyle="1" w:styleId="NoSpacingChar">
+    <w:name w:val="No Spacing Char"/>
+    <w:basedOn w:val="DefaultParagraphFont"/>
+    <w:link w:val="NoSpacing"/>
     <w:uiPriority w:val="1"/>
     <w:rsid w:val="00906D0A"/>
     <w:rPr>
       <w:rFonts w:eastAsiaTheme="minorEastAsia"/>
     </w:rPr>
   </w:style>
-  <w:style w:type="table" w:styleId="Tabelacomgrelha">
+  <w:style w:type="table" w:styleId="TableGrid">
     <w:name w:val="Table Grid"/>
-    <w:basedOn w:val="Tabelanormal"/>
+    <w:basedOn w:val="TableNormal"/>
     <w:uiPriority w:val="59"/>
     <w:rsid w:val="00906D0A"/>
     <w:pPr>
@@ -11123,10 +11357,10 @@
       </w:tblCellMar>
     </w:tblPr>
   </w:style>
-  <w:style w:type="character" w:customStyle="1" w:styleId="Cabealho1Carter">
-    <w:name w:val="Cabeçalho 1 Caráter"/>
-    <w:basedOn w:val="Tipodeletrapredefinidodopargrafo"/>
-    <w:link w:val="Cabealho1"/>
+  <w:style w:type="character" w:customStyle="1" w:styleId="Heading1Char">
+    <w:name w:val="Heading 1 Char"/>
+    <w:basedOn w:val="DefaultParagraphFont"/>
+    <w:link w:val="Heading1"/>
     <w:uiPriority w:val="9"/>
     <w:rsid w:val="00906D0A"/>
     <w:rPr>
@@ -11138,9 +11372,9 @@
       <w:szCs w:val="28"/>
     </w:rPr>
   </w:style>
-  <w:style w:type="paragraph" w:styleId="Cabealhodondice">
+  <w:style w:type="paragraph" w:styleId="TOCHeading">
     <w:name w:val="TOC Heading"/>
-    <w:basedOn w:val="Cabealho1"/>
+    <w:basedOn w:val="Heading1"/>
     <w:next w:val="Normal"/>
     <w:uiPriority w:val="39"/>
     <w:semiHidden/>
@@ -11151,7 +11385,7 @@
       <w:outlineLvl w:val="9"/>
     </w:pPr>
   </w:style>
-  <w:style w:type="paragraph" w:styleId="PargrafodaLista">
+  <w:style w:type="paragraph" w:styleId="ListParagraph">
     <w:name w:val="List Paragraph"/>
     <w:basedOn w:val="Normal"/>
     <w:uiPriority w:val="34"/>
@@ -11162,7 +11396,7 @@
       <w:contextualSpacing/>
     </w:pPr>
   </w:style>
-  <w:style w:type="paragraph" w:styleId="ndice1">
+  <w:style w:type="paragraph" w:styleId="TOC1">
     <w:name w:val="toc 1"/>
     <w:basedOn w:val="Normal"/>
     <w:next w:val="Normal"/>
@@ -11174,9 +11408,9 @@
       <w:spacing w:after="100"/>
     </w:pPr>
   </w:style>
-  <w:style w:type="character" w:styleId="Hiperligao">
+  <w:style w:type="character" w:styleId="Hyperlink">
     <w:name w:val="Hyperlink"/>
-    <w:basedOn w:val="Tipodeletrapredefinidodopargrafo"/>
+    <w:basedOn w:val="DefaultParagraphFont"/>
     <w:uiPriority w:val="99"/>
     <w:unhideWhenUsed/>
     <w:rsid w:val="00BE20D4"/>
@@ -11185,7 +11419,7 @@
       <w:u w:val="single"/>
     </w:rPr>
   </w:style>
-  <w:style w:type="paragraph" w:styleId="Legenda">
+  <w:style w:type="paragraph" w:styleId="Caption">
     <w:name w:val="caption"/>
     <w:basedOn w:val="Normal"/>
     <w:next w:val="Normal"/>
@@ -11204,7 +11438,7 @@
       <w:szCs w:val="18"/>
     </w:rPr>
   </w:style>
-  <w:style w:type="paragraph" w:styleId="ndicedeilustraes">
+  <w:style w:type="paragraph" w:styleId="TableofFigures">
     <w:name w:val="table of figures"/>
     <w:basedOn w:val="Normal"/>
     <w:next w:val="Normal"/>
@@ -11215,10 +11449,10 @@
       <w:spacing w:after="0"/>
     </w:pPr>
   </w:style>
-  <w:style w:type="character" w:customStyle="1" w:styleId="Cabealho2Carter">
-    <w:name w:val="Cabeçalho 2 Caráter"/>
-    <w:basedOn w:val="Tipodeletrapredefinidodopargrafo"/>
-    <w:link w:val="Cabealho2"/>
+  <w:style w:type="character" w:customStyle="1" w:styleId="Heading2Char">
+    <w:name w:val="Heading 2 Char"/>
+    <w:basedOn w:val="DefaultParagraphFont"/>
+    <w:link w:val="Heading2"/>
     <w:uiPriority w:val="9"/>
     <w:rsid w:val="00BE20D4"/>
     <w:rPr>
@@ -11230,9 +11464,9 @@
       <w:szCs w:val="26"/>
     </w:rPr>
   </w:style>
-  <w:style w:type="character" w:styleId="Refdecomentrio">
+  <w:style w:type="character" w:styleId="CommentReference">
     <w:name w:val="annotation reference"/>
-    <w:basedOn w:val="Tipodeletrapredefinidodopargrafo"/>
+    <w:basedOn w:val="DefaultParagraphFont"/>
     <w:uiPriority w:val="99"/>
     <w:semiHidden/>
     <w:unhideWhenUsed/>
@@ -11242,10 +11476,10 @@
       <w:szCs w:val="16"/>
     </w:rPr>
   </w:style>
-  <w:style w:type="paragraph" w:styleId="Textodecomentrio">
+  <w:style w:type="paragraph" w:styleId="CommentText">
     <w:name w:val="annotation text"/>
     <w:basedOn w:val="Normal"/>
-    <w:link w:val="TextodecomentrioCarter"/>
+    <w:link w:val="CommentTextChar"/>
     <w:uiPriority w:val="99"/>
     <w:semiHidden/>
     <w:unhideWhenUsed/>
@@ -11258,10 +11492,10 @@
       <w:szCs w:val="20"/>
     </w:rPr>
   </w:style>
-  <w:style w:type="character" w:customStyle="1" w:styleId="TextodecomentrioCarter">
-    <w:name w:val="Texto de comentário Caráter"/>
-    <w:basedOn w:val="Tipodeletrapredefinidodopargrafo"/>
-    <w:link w:val="Textodecomentrio"/>
+  <w:style w:type="character" w:customStyle="1" w:styleId="CommentTextChar">
+    <w:name w:val="Comment Text Char"/>
+    <w:basedOn w:val="DefaultParagraphFont"/>
+    <w:link w:val="CommentText"/>
     <w:uiPriority w:val="99"/>
     <w:semiHidden/>
     <w:rsid w:val="00894815"/>
@@ -11270,11 +11504,11 @@
       <w:szCs w:val="20"/>
     </w:rPr>
   </w:style>
-  <w:style w:type="paragraph" w:styleId="Assuntodecomentrio">
+  <w:style w:type="paragraph" w:styleId="CommentSubject">
     <w:name w:val="annotation subject"/>
-    <w:basedOn w:val="Textodecomentrio"/>
-    <w:next w:val="Textodecomentrio"/>
-    <w:link w:val="AssuntodecomentrioCarter"/>
+    <w:basedOn w:val="CommentText"/>
+    <w:next w:val="CommentText"/>
+    <w:link w:val="CommentSubjectChar"/>
     <w:uiPriority w:val="99"/>
     <w:semiHidden/>
     <w:unhideWhenUsed/>
@@ -11284,10 +11518,10 @@
       <w:bCs/>
     </w:rPr>
   </w:style>
-  <w:style w:type="character" w:customStyle="1" w:styleId="AssuntodecomentrioCarter">
-    <w:name w:val="Assunto de comentário Caráter"/>
-    <w:basedOn w:val="TextodecomentrioCarter"/>
-    <w:link w:val="Assuntodecomentrio"/>
+  <w:style w:type="character" w:customStyle="1" w:styleId="CommentSubjectChar">
+    <w:name w:val="Comment Subject Char"/>
+    <w:basedOn w:val="CommentTextChar"/>
+    <w:link w:val="CommentSubject"/>
     <w:uiPriority w:val="99"/>
     <w:semiHidden/>
     <w:rsid w:val="00894815"/>
@@ -11608,7 +11842,7 @@
 </file>
 
 <file path=customXml/itemProps2.xml><?xml version="1.0" encoding="utf-8"?>
-<ds:datastoreItem xmlns:ds="http://schemas.openxmlformats.org/officeDocument/2006/customXml" ds:itemID="{6068824D-4C19-422A-85B3-898C1D533DA9}">
+<ds:datastoreItem xmlns:ds="http://schemas.openxmlformats.org/officeDocument/2006/customXml" ds:itemID="{37F5C3BE-706D-440A-9F12-5456E0061F7A}">
   <ds:schemaRefs>
     <ds:schemaRef ds:uri="http://schemas.openxmlformats.org/officeDocument/2006/bibliography"/>
   </ds:schemaRefs>

</xml_diff>